<commit_message>
resume readability, new header image, remove regular docx
</commit_message>
<xml_diff>
--- a/resume_ariffJeff_print.docx
+++ b/resume_ariffJeff_print.docx
@@ -28,7 +28,7 @@
           <w:sz w:val="20"/>
         </w:rPr>
         <w:drawing>
-          <wp:inline distT="0" distB="0" distL="0" distR="0" wp14:anchorId="1D0AE9B8" wp14:editId="46B5071E">
+          <wp:inline distT="0" distB="0" distL="0" distR="0" wp14:anchorId="792A8147" wp14:editId="6EAE81E4">
             <wp:extent cx="377951" cy="377951"/>
             <wp:effectExtent l="0" t="0" r="0" b="0"/>
             <wp:docPr id="1" name="image1.png"/>
@@ -79,7 +79,7 @@
           <w:sz w:val="20"/>
         </w:rPr>
         <w:drawing>
-          <wp:inline distT="0" distB="0" distL="0" distR="0" wp14:anchorId="29DEEA7C" wp14:editId="67D64FB1">
+          <wp:inline distT="0" distB="0" distL="0" distR="0" wp14:anchorId="37BA06D5" wp14:editId="76A4EEB8">
             <wp:extent cx="377951" cy="377951"/>
             <wp:effectExtent l="0" t="0" r="0" b="0"/>
             <wp:docPr id="3" name="image2.jpeg"/>
@@ -130,7 +130,7 @@
           <w:sz w:val="20"/>
         </w:rPr>
         <w:drawing>
-          <wp:inline distT="0" distB="0" distL="0" distR="0" wp14:anchorId="23BC1F6E" wp14:editId="030E888B">
+          <wp:inline distT="0" distB="0" distL="0" distR="0" wp14:anchorId="306704C7" wp14:editId="7B2F0A8D">
             <wp:extent cx="391835" cy="377951"/>
             <wp:effectExtent l="0" t="0" r="0" b="0"/>
             <wp:docPr id="5" name="image3.png"/>
@@ -181,7 +181,7 @@
           <w:sz w:val="20"/>
         </w:rPr>
         <w:drawing>
-          <wp:inline distT="0" distB="0" distL="0" distR="0" wp14:anchorId="5F98FE35" wp14:editId="0B5D1C90">
+          <wp:inline distT="0" distB="0" distL="0" distR="0" wp14:anchorId="56B4AF45" wp14:editId="6CB4C135">
             <wp:extent cx="376522" cy="374903"/>
             <wp:effectExtent l="0" t="0" r="0" b="0"/>
             <wp:docPr id="7" name="image4.png"/>
@@ -222,7 +222,7 @@
         <w:tabs>
           <w:tab w:val="left" w:pos="9155"/>
         </w:tabs>
-        <w:spacing w:before="5" w:line="720" w:lineRule="exact"/>
+        <w:spacing w:before="125" w:line="755" w:lineRule="exact"/>
         <w:ind w:left="2220"/>
         <w:rPr>
           <w:rFonts w:ascii="Times New Roman"/>
@@ -234,15 +234,15 @@
           <w:noProof/>
         </w:rPr>
         <w:drawing>
-          <wp:anchor distT="0" distB="0" distL="0" distR="0" simplePos="0" relativeHeight="251662336" behindDoc="0" locked="0" layoutInCell="1" allowOverlap="1" wp14:anchorId="0E1D7A9C" wp14:editId="1BF5724A">
+          <wp:anchor distT="0" distB="0" distL="0" distR="0" simplePos="0" relativeHeight="251658240" behindDoc="0" locked="0" layoutInCell="1" allowOverlap="1" wp14:anchorId="6D64F19B" wp14:editId="5495C21D">
             <wp:simplePos x="0" y="0"/>
             <wp:positionH relativeFrom="page">
-              <wp:posOffset>7322077</wp:posOffset>
+              <wp:posOffset>6844272</wp:posOffset>
             </wp:positionH>
             <wp:positionV relativeFrom="paragraph">
-              <wp:posOffset>120936</wp:posOffset>
+              <wp:posOffset>536905</wp:posOffset>
             </wp:positionV>
-            <wp:extent cx="390641" cy="298725"/>
+            <wp:extent cx="390641" cy="380875"/>
             <wp:effectExtent l="0" t="0" r="0" b="0"/>
             <wp:wrapNone/>
             <wp:docPr id="9" name="image5.jpeg"/>
@@ -265,7 +265,7 @@
                   <pic:spPr>
                     <a:xfrm>
                       <a:off x="0" y="0"/>
-                      <a:ext cx="390641" cy="298725"/>
+                      <a:ext cx="390641" cy="380875"/>
                     </a:xfrm>
                     <a:prstGeom prst="rect">
                       <a:avLst/>
@@ -278,29 +278,19 @@
         </w:drawing>
       </w:r>
       <w:r>
-        <w:pict w14:anchorId="322E3C87">
-          <v:shape id="_x0000_s1032" style="position:absolute;left:0;text-align:left;margin-left:504.65pt;margin-top:6.4pt;width:26.25pt;height:29.8pt;z-index:-251821056;mso-position-horizontal-relative:page;mso-position-vertical-relative:text" coordorigin="10093,128" coordsize="525,596" o:spt="100" adj="0,,0" path="m10468,575r-108,l10356,606r-9,28l10333,661r-16,25l10364,724r40,-53l10424,645r20,-26l10461,591r7,-16xm10109,523r-8,57l10166,592r65,7l10295,596r65,-21l10468,575r6,-14l10482,529r1,-4l10140,525r-31,-2xm10589,495r-102,l10512,514r20,23l10548,562r14,27l10618,567r-13,-31l10592,504r-3,-9xm10148,262r-55,21l10116,346r26,59l10177,459r51,46l10199,517r-30,6l10140,525r343,l10486,504r-132,l10323,498r-25,-17l10281,455r-6,-30l10282,394r17,-25l10318,356r-96,l10213,349r-7,-5l10200,339r-17,-17l10170,303r-12,-20l10148,262xm10482,346r-127,l10386,352r25,17l10428,395r6,31l10428,456r-17,25l10385,498r-31,6l10486,504r1,-9l10589,495r-9,-20l10567,445r-16,-29l10532,390r-24,-24l10482,346xm10347,128r-43,50l10265,231r-29,58l10222,356r96,l10324,352r31,-6l10482,346r-1,l10511,333r29,-6l10570,326r30,l10608,275r-258,l10350,262r,-4l10352,244r5,-14l10362,216r7,-13l10376,190r8,-14l10392,163r-45,-35xm10600,326r-30,l10600,328r,-2xm10479,251r-65,3l10350,275r258,l10608,270r-65,-12l10479,251xe" fillcolor="black" stroked="f">
-            <v:stroke joinstyle="round"/>
-            <v:formulas/>
-            <v:path arrowok="t" o:connecttype="segments"/>
-            <w10:wrap anchorx="page"/>
-          </v:shape>
-        </w:pict>
-      </w:r>
-      <w:r>
         <w:rPr>
           <w:noProof/>
         </w:rPr>
         <w:drawing>
-          <wp:anchor distT="0" distB="0" distL="0" distR="0" simplePos="0" relativeHeight="251496448" behindDoc="1" locked="0" layoutInCell="1" allowOverlap="1" wp14:anchorId="32D4D100" wp14:editId="2962AB31">
+          <wp:anchor distT="0" distB="0" distL="0" distR="0" simplePos="0" relativeHeight="251659264" behindDoc="0" locked="0" layoutInCell="1" allowOverlap="1" wp14:anchorId="1044C7A7" wp14:editId="39AC0179">
             <wp:simplePos x="0" y="0"/>
             <wp:positionH relativeFrom="page">
-              <wp:posOffset>0</wp:posOffset>
+              <wp:posOffset>6380393</wp:posOffset>
             </wp:positionH>
             <wp:positionV relativeFrom="paragraph">
-              <wp:posOffset>-437470</wp:posOffset>
+              <wp:posOffset>536906</wp:posOffset>
             </wp:positionV>
-            <wp:extent cx="1414949" cy="1414949"/>
+            <wp:extent cx="390623" cy="380873"/>
             <wp:effectExtent l="0" t="0" r="0" b="0"/>
             <wp:wrapNone/>
             <wp:docPr id="11" name="image6.jpeg"/>
@@ -323,7 +313,7 @@
                   <pic:spPr>
                     <a:xfrm>
                       <a:off x="0" y="0"/>
-                      <a:ext cx="1414949" cy="1414949"/>
+                      <a:ext cx="390623" cy="380873"/>
                     </a:xfrm>
                     <a:prstGeom prst="rect">
                       <a:avLst/>
@@ -337,49 +327,20 @@
       </w:r>
       <w:r>
         <w:rPr>
-          <w:rFonts w:ascii="Gotham"/>
-          <w:b/>
-          <w:sz w:val="67"/>
-        </w:rPr>
-        <w:t>Ariff</w:t>
-      </w:r>
-      <w:r>
-        <w:rPr>
-          <w:rFonts w:ascii="Gotham"/>
-          <w:b/>
-          <w:spacing w:val="1"/>
-          <w:sz w:val="67"/>
-        </w:rPr>
-        <w:t xml:space="preserve"> </w:t>
-      </w:r>
-      <w:r>
-        <w:rPr>
-          <w:rFonts w:ascii="Gotham"/>
-          <w:b/>
-          <w:sz w:val="67"/>
-        </w:rPr>
-        <w:t>Jeff</w:t>
-      </w:r>
-      <w:r>
-        <w:rPr>
-          <w:rFonts w:ascii="Gotham"/>
-          <w:b/>
-          <w:sz w:val="67"/>
-        </w:rPr>
-        <w:tab/>
-      </w:r>
-      <w:r>
-        <w:rPr>
-          <w:rFonts w:ascii="Gotham"/>
-          <w:b/>
           <w:noProof/>
-          <w:position w:val="-8"/>
-          <w:sz w:val="67"/>
         </w:rPr>
         <w:drawing>
-          <wp:inline distT="0" distB="0" distL="0" distR="0" wp14:anchorId="494E4780" wp14:editId="5B19C507">
-            <wp:extent cx="390058" cy="375513"/>
+          <wp:anchor distT="0" distB="0" distL="0" distR="0" simplePos="0" relativeHeight="251660288" behindDoc="0" locked="0" layoutInCell="1" allowOverlap="1" wp14:anchorId="16C15474" wp14:editId="11D1A349">
+            <wp:simplePos x="0" y="0"/>
+            <wp:positionH relativeFrom="page">
+              <wp:posOffset>5916364</wp:posOffset>
+            </wp:positionH>
+            <wp:positionV relativeFrom="paragraph">
+              <wp:posOffset>536907</wp:posOffset>
+            </wp:positionV>
+            <wp:extent cx="390797" cy="380875"/>
             <wp:effectExtent l="0" t="0" r="0" b="0"/>
+            <wp:wrapNone/>
             <wp:docPr id="13" name="image7.png"/>
             <wp:cNvGraphicFramePr>
               <a:graphicFrameLocks xmlns:a="http://schemas.openxmlformats.org/drawingml/2006/main" noChangeAspect="1"/>
@@ -400,7 +361,7 @@
                   <pic:spPr>
                     <a:xfrm>
                       <a:off x="0" y="0"/>
-                      <a:ext cx="390058" cy="375513"/>
+                      <a:ext cx="390797" cy="380875"/>
                     </a:xfrm>
                     <a:prstGeom prst="rect">
                       <a:avLst/>
@@ -409,38 +370,25 @@
                 </pic:pic>
               </a:graphicData>
             </a:graphic>
-          </wp:inline>
+          </wp:anchor>
         </w:drawing>
       </w:r>
       <w:r>
         <w:rPr>
-          <w:rFonts w:ascii="Times New Roman"/>
-          <w:position w:val="-8"/>
-          <w:sz w:val="67"/>
-        </w:rPr>
-        <w:t xml:space="preserve">    </w:t>
-      </w:r>
-      <w:r>
-        <w:rPr>
-          <w:rFonts w:ascii="Times New Roman"/>
-          <w:spacing w:val="42"/>
-          <w:position w:val="-8"/>
-          <w:sz w:val="67"/>
-        </w:rPr>
-        <w:t xml:space="preserve"> </w:t>
-      </w:r>
-      <w:r>
-        <w:rPr>
-          <w:rFonts w:ascii="Times New Roman"/>
           <w:noProof/>
-          <w:spacing w:val="42"/>
-          <w:position w:val="-8"/>
-          <w:sz w:val="67"/>
         </w:rPr>
         <w:drawing>
-          <wp:inline distT="0" distB="0" distL="0" distR="0" wp14:anchorId="06A87AFB" wp14:editId="0882B612">
-            <wp:extent cx="382904" cy="377189"/>
+          <wp:anchor distT="0" distB="0" distL="0" distR="0" simplePos="0" relativeHeight="251661312" behindDoc="0" locked="0" layoutInCell="1" allowOverlap="1" wp14:anchorId="3271E363" wp14:editId="562D2BD3">
+            <wp:simplePos x="0" y="0"/>
+            <wp:positionH relativeFrom="page">
+              <wp:posOffset>7322079</wp:posOffset>
+            </wp:positionH>
+            <wp:positionV relativeFrom="paragraph">
+              <wp:posOffset>536905</wp:posOffset>
+            </wp:positionV>
+            <wp:extent cx="390641" cy="380875"/>
             <wp:effectExtent l="0" t="0" r="0" b="0"/>
+            <wp:wrapNone/>
             <wp:docPr id="15" name="image8.png"/>
             <wp:cNvGraphicFramePr>
               <a:graphicFrameLocks xmlns:a="http://schemas.openxmlformats.org/drawingml/2006/main" noChangeAspect="1"/>
@@ -461,7 +409,7 @@
                   <pic:spPr>
                     <a:xfrm>
                       <a:off x="0" y="0"/>
-                      <a:ext cx="382904" cy="377189"/>
+                      <a:ext cx="390641" cy="380875"/>
                     </a:xfrm>
                     <a:prstGeom prst="rect">
                       <a:avLst/>
@@ -470,29 +418,23 @@
                 </pic:pic>
               </a:graphicData>
             </a:graphic>
-          </wp:inline>
+          </wp:anchor>
         </w:drawing>
       </w:r>
-    </w:p>
-    <w:p>
-      <w:pPr>
-        <w:pStyle w:val="Heading1"/>
-        <w:spacing w:line="309" w:lineRule="exact"/>
-      </w:pPr>
       <w:r>
         <w:rPr>
           <w:noProof/>
         </w:rPr>
         <w:drawing>
-          <wp:anchor distT="0" distB="0" distL="0" distR="0" simplePos="0" relativeHeight="251658240" behindDoc="0" locked="0" layoutInCell="1" allowOverlap="1" wp14:anchorId="198F7D93" wp14:editId="30D12A40">
+          <wp:anchor distT="0" distB="0" distL="0" distR="0" simplePos="0" relativeHeight="251662336" behindDoc="0" locked="0" layoutInCell="1" allowOverlap="1" wp14:anchorId="1DF715D8" wp14:editId="2B0DD14B">
             <wp:simplePos x="0" y="0"/>
             <wp:positionH relativeFrom="page">
-              <wp:posOffset>6844272</wp:posOffset>
+              <wp:posOffset>7322077</wp:posOffset>
             </wp:positionH>
             <wp:positionV relativeFrom="paragraph">
-              <wp:posOffset>76694</wp:posOffset>
+              <wp:posOffset>120919</wp:posOffset>
             </wp:positionV>
-            <wp:extent cx="390641" cy="380875"/>
+            <wp:extent cx="390641" cy="298725"/>
             <wp:effectExtent l="0" t="0" r="0" b="0"/>
             <wp:wrapNone/>
             <wp:docPr id="17" name="image9.jpeg"/>
@@ -515,7 +457,7 @@
                   <pic:spPr>
                     <a:xfrm>
                       <a:off x="0" y="0"/>
-                      <a:ext cx="390641" cy="380875"/>
+                      <a:ext cx="390641" cy="298725"/>
                     </a:xfrm>
                     <a:prstGeom prst="rect">
                       <a:avLst/>
@@ -528,19 +470,29 @@
         </w:drawing>
       </w:r>
       <w:r>
+        <w:pict w14:anchorId="4C22EB35">
+          <v:shape id="_x0000_s1032" style="position:absolute;left:0;text-align:left;margin-left:504.4pt;margin-top:6.4pt;width:26.25pt;height:29.8pt;z-index:-251819008;mso-position-horizontal-relative:page;mso-position-vertical-relative:text" coordorigin="10088,128" coordsize="525,596" o:spt="100" adj="0,,0" path="m10462,575r-107,l10351,606r-9,28l10328,661r-17,25l10359,724r40,-53l10419,645r20,-26l10456,591r6,-16xm10104,522r-8,58l10161,592r64,7l10290,596r65,-21l10462,575r7,-14l10477,529r1,-4l10134,525r-30,-3xm10584,495r-102,l10507,514r20,23l10543,562r13,27l10613,567r-13,-31l10587,504r-3,-9xm10142,262r-54,21l10111,346r26,59l10172,459r51,46l10194,517r-30,6l10134,525r344,l10481,504r-132,l10318,498r-25,-17l10276,455r-6,-30l10276,394r18,-25l10313,356r-96,l10208,349r-7,-5l10195,339r-17,-17l10165,303r-12,-20l10142,262xm10477,346r-127,l10381,352r25,17l10423,395r6,30l10423,456r-18,25l10380,498r-31,6l10481,504r1,-9l10584,495r-9,-20l10562,445r-16,-29l10526,390r-23,-24l10477,346xm10342,128r-43,50l10260,231r-29,58l10217,356r96,l10319,352r31,-6l10477,346r-1,l10505,333r30,-6l10564,326r31,l10603,275r-258,l10345,262r,-4l10347,244r5,-14l10357,216r7,-13l10371,190r8,-14l10387,163r-45,-35xm10595,326r-31,l10595,328r,-2xm10473,251r-64,3l10345,275r258,l10603,270r-65,-12l10473,251xe" fillcolor="#221f1f" stroked="f">
+            <v:stroke joinstyle="round"/>
+            <v:formulas/>
+            <v:path arrowok="t" o:connecttype="segments"/>
+            <w10:wrap anchorx="page"/>
+          </v:shape>
+        </w:pict>
+      </w:r>
+      <w:r>
         <w:rPr>
           <w:noProof/>
         </w:rPr>
         <w:drawing>
-          <wp:anchor distT="0" distB="0" distL="0" distR="0" simplePos="0" relativeHeight="251659264" behindDoc="0" locked="0" layoutInCell="1" allowOverlap="1" wp14:anchorId="634E956A" wp14:editId="58C6FE3D">
+          <wp:anchor distT="0" distB="0" distL="0" distR="0" simplePos="0" relativeHeight="251498496" behindDoc="1" locked="0" layoutInCell="1" allowOverlap="1" wp14:anchorId="72A63C99" wp14:editId="6E6FAC72">
             <wp:simplePos x="0" y="0"/>
             <wp:positionH relativeFrom="page">
-              <wp:posOffset>6380393</wp:posOffset>
+              <wp:posOffset>0</wp:posOffset>
             </wp:positionH>
             <wp:positionV relativeFrom="paragraph">
-              <wp:posOffset>76694</wp:posOffset>
+              <wp:posOffset>-437488</wp:posOffset>
             </wp:positionV>
-            <wp:extent cx="390623" cy="380873"/>
+            <wp:extent cx="1414949" cy="1414949"/>
             <wp:effectExtent l="0" t="0" r="0" b="0"/>
             <wp:wrapNone/>
             <wp:docPr id="19" name="image10.jpeg"/>
@@ -563,7 +515,7 @@
                   <pic:spPr>
                     <a:xfrm>
                       <a:off x="0" y="0"/>
-                      <a:ext cx="390623" cy="380873"/>
+                      <a:ext cx="1414949" cy="1414949"/>
                     </a:xfrm>
                     <a:prstGeom prst="rect">
                       <a:avLst/>
@@ -577,20 +529,54 @@
       </w:r>
       <w:r>
         <w:rPr>
+          <w:rFonts w:ascii="Gotham"/>
+          <w:b/>
+          <w:color w:val="221F1F"/>
+          <w:sz w:val="67"/>
+        </w:rPr>
+        <w:t>Ariff</w:t>
+      </w:r>
+      <w:r>
+        <w:rPr>
+          <w:rFonts w:ascii="Gotham"/>
+          <w:b/>
+          <w:color w:val="221F1F"/>
+          <w:spacing w:val="1"/>
+          <w:sz w:val="67"/>
+        </w:rPr>
+        <w:t xml:space="preserve"> </w:t>
+      </w:r>
+      <w:r>
+        <w:rPr>
+          <w:rFonts w:ascii="Gotham"/>
+          <w:b/>
+          <w:color w:val="221F1F"/>
+          <w:sz w:val="67"/>
+        </w:rPr>
+        <w:t>Jeff</w:t>
+      </w:r>
+      <w:r>
+        <w:rPr>
+          <w:rFonts w:ascii="Gotham"/>
+          <w:b/>
+          <w:color w:val="221F1F"/>
+          <w:sz w:val="67"/>
+        </w:rPr>
+        <w:tab/>
+      </w:r>
+      <w:r>
+        <w:rPr>
+          <w:rFonts w:ascii="Gotham"/>
+          <w:b/>
           <w:noProof/>
+          <w:color w:val="221F1F"/>
+          <w:position w:val="6"/>
+          <w:sz w:val="67"/>
         </w:rPr>
         <w:drawing>
-          <wp:anchor distT="0" distB="0" distL="0" distR="0" simplePos="0" relativeHeight="251660288" behindDoc="0" locked="0" layoutInCell="1" allowOverlap="1" wp14:anchorId="6514583A" wp14:editId="5889A2C1">
-            <wp:simplePos x="0" y="0"/>
-            <wp:positionH relativeFrom="page">
-              <wp:posOffset>5916364</wp:posOffset>
-            </wp:positionH>
-            <wp:positionV relativeFrom="paragraph">
-              <wp:posOffset>76695</wp:posOffset>
-            </wp:positionV>
-            <wp:extent cx="390797" cy="380875"/>
+          <wp:inline distT="0" distB="0" distL="0" distR="0" wp14:anchorId="4D377CC9" wp14:editId="64BB1019">
+            <wp:extent cx="390058" cy="375513"/>
             <wp:effectExtent l="0" t="0" r="0" b="0"/>
-            <wp:wrapNone/>
             <wp:docPr id="21" name="image11.png"/>
             <wp:cNvGraphicFramePr>
               <a:graphicFrameLocks xmlns:a="http://schemas.openxmlformats.org/drawingml/2006/main" noChangeAspect="1"/>
@@ -611,7 +597,7 @@
                   <pic:spPr>
                     <a:xfrm>
                       <a:off x="0" y="0"/>
-                      <a:ext cx="390797" cy="380875"/>
+                      <a:ext cx="390058" cy="375513"/>
                     </a:xfrm>
                     <a:prstGeom prst="rect">
                       <a:avLst/>
@@ -620,25 +606,41 @@
                 </pic:pic>
               </a:graphicData>
             </a:graphic>
-          </wp:anchor>
+          </wp:inline>
         </w:drawing>
       </w:r>
       <w:r>
         <w:rPr>
+          <w:rFonts w:ascii="Times New Roman"/>
+          <w:color w:val="221F1F"/>
+          <w:position w:val="6"/>
+          <w:sz w:val="67"/>
+        </w:rPr>
+        <w:t xml:space="preserve">    </w:t>
+      </w:r>
+      <w:r>
+        <w:rPr>
+          <w:rFonts w:ascii="Times New Roman"/>
+          <w:color w:val="221F1F"/>
+          <w:spacing w:val="42"/>
+          <w:position w:val="6"/>
+          <w:sz w:val="67"/>
+        </w:rPr>
+        <w:t xml:space="preserve"> </w:t>
+      </w:r>
+      <w:r>
+        <w:rPr>
+          <w:rFonts w:ascii="Times New Roman"/>
           <w:noProof/>
+          <w:color w:val="221F1F"/>
+          <w:spacing w:val="42"/>
+          <w:position w:val="6"/>
+          <w:sz w:val="67"/>
         </w:rPr>
         <w:drawing>
-          <wp:anchor distT="0" distB="0" distL="0" distR="0" simplePos="0" relativeHeight="251661312" behindDoc="0" locked="0" layoutInCell="1" allowOverlap="1" wp14:anchorId="33359F5B" wp14:editId="2B2F2659">
-            <wp:simplePos x="0" y="0"/>
-            <wp:positionH relativeFrom="page">
-              <wp:posOffset>7322079</wp:posOffset>
-            </wp:positionH>
-            <wp:positionV relativeFrom="paragraph">
-              <wp:posOffset>76694</wp:posOffset>
-            </wp:positionV>
-            <wp:extent cx="390641" cy="380875"/>
+          <wp:inline distT="0" distB="0" distL="0" distR="0" wp14:anchorId="77656A31" wp14:editId="08A7D536">
+            <wp:extent cx="382904" cy="377189"/>
             <wp:effectExtent l="0" t="0" r="0" b="0"/>
-            <wp:wrapNone/>
             <wp:docPr id="23" name="image12.png"/>
             <wp:cNvGraphicFramePr>
               <a:graphicFrameLocks xmlns:a="http://schemas.openxmlformats.org/drawingml/2006/main" noChangeAspect="1"/>
@@ -659,7 +661,7 @@
                   <pic:spPr>
                     <a:xfrm>
                       <a:off x="0" y="0"/>
-                      <a:ext cx="390641" cy="380875"/>
+                      <a:ext cx="382904" cy="377189"/>
                     </a:xfrm>
                     <a:prstGeom prst="rect">
                       <a:avLst/>
@@ -668,46 +670,57 @@
                 </pic:pic>
               </a:graphicData>
             </a:graphic>
-          </wp:anchor>
+          </wp:inline>
         </w:drawing>
-      </w:r>
-      <w:r>
-        <w:rPr>
-          <w:w w:val="105"/>
-        </w:rPr>
-        <w:t>3D Motion Graphics &amp; Simulations</w:t>
       </w:r>
     </w:p>
     <w:p>
       <w:pPr>
-        <w:spacing w:before="15"/>
+        <w:spacing w:line="253" w:lineRule="exact"/>
         <w:ind w:left="2220"/>
         <w:rPr>
-          <w:sz w:val="28"/>
-        </w:rPr>
-      </w:pPr>
-      <w:r>
-        <w:rPr>
-          <w:w w:val="105"/>
-          <w:sz w:val="28"/>
-        </w:rPr>
-        <w:t>Web Design &amp; Development</w:t>
+          <w:sz w:val="23"/>
+        </w:rPr>
+      </w:pPr>
+      <w:r>
+        <w:rPr>
+          <w:color w:val="221F1F"/>
+          <w:sz w:val="23"/>
+        </w:rPr>
+        <w:t>3D Motion Graphics &amp; Simulations</w:t>
       </w:r>
     </w:p>
     <w:p>
       <w:pPr>
-        <w:pStyle w:val="BodyText"/>
-        <w:spacing w:before="5"/>
-        <w:ind w:left="0"/>
-        <w:rPr>
-          <w:sz w:val="27"/>
-        </w:rPr>
-      </w:pPr>
+        <w:spacing w:before="3"/>
+        <w:ind w:left="2220"/>
+        <w:rPr>
+          <w:sz w:val="23"/>
+        </w:rPr>
+      </w:pPr>
+      <w:r>
+        <w:rPr>
+          <w:color w:val="221F1F"/>
+          <w:w w:val="105"/>
+          <w:sz w:val="23"/>
+        </w:rPr>
+        <w:t>Web Design &amp; Development</w:t>
+      </w:r>
     </w:p>
     <w:p>
       <w:pPr>
-        <w:rPr>
-          <w:sz w:val="27"/>
+        <w:pStyle w:val="BodyText"/>
+        <w:spacing w:before="11"/>
+        <w:ind w:left="0"/>
+        <w:rPr>
+          <w:sz w:val="24"/>
+        </w:rPr>
+      </w:pPr>
+    </w:p>
+    <w:p>
+      <w:pPr>
+        <w:rPr>
+          <w:sz w:val="24"/>
         </w:rPr>
         <w:sectPr>
           <w:type w:val="continuous"/>
@@ -719,19 +732,29 @@
     </w:p>
     <w:p>
       <w:pPr>
-        <w:pStyle w:val="Heading2"/>
         <w:spacing w:before="100"/>
-      </w:pPr>
-      <w:r>
-        <w:rPr>
+        <w:ind w:right="38"/>
+        <w:jc w:val="right"/>
+        <w:rPr>
+          <w:rFonts w:ascii="Gotham"/>
+          <w:b/>
+          <w:sz w:val="26"/>
+        </w:rPr>
+      </w:pPr>
+      <w:r>
+        <w:rPr>
+          <w:rFonts w:ascii="Gotham"/>
+          <w:b/>
           <w:color w:val="808080"/>
           <w:spacing w:val="-1"/>
+          <w:sz w:val="26"/>
         </w:rPr>
         <w:t>Education</w:t>
       </w:r>
     </w:p>
     <w:p>
       <w:pPr>
+        <w:spacing w:before="1"/>
         <w:ind w:right="38"/>
         <w:jc w:val="right"/>
         <w:rPr>
@@ -763,7 +786,7 @@
     </w:p>
     <w:p>
       <w:pPr>
-        <w:spacing w:before="6"/>
+        <w:spacing w:before="5"/>
         <w:ind w:right="38"/>
         <w:jc w:val="right"/>
         <w:rPr>
@@ -1224,6 +1247,1097 @@
     </w:p>
     <w:p>
       <w:pPr>
+        <w:spacing w:before="176"/>
+        <w:ind w:right="38"/>
+        <w:jc w:val="right"/>
+        <w:rPr>
+          <w:rFonts w:ascii="Gotham"/>
+          <w:b/>
+          <w:sz w:val="26"/>
+        </w:rPr>
+      </w:pPr>
+      <w:r>
+        <w:rPr>
+          <w:rFonts w:ascii="Gotham"/>
+          <w:b/>
+          <w:color w:val="808080"/>
+          <w:sz w:val="26"/>
+        </w:rPr>
+        <w:t>Skills</w:t>
+      </w:r>
+    </w:p>
+    <w:p>
+      <w:pPr>
+        <w:spacing w:line="244" w:lineRule="auto"/>
+        <w:ind w:left="560" w:right="38" w:hanging="252"/>
+        <w:jc w:val="right"/>
+        <w:rPr>
+          <w:sz w:val="19"/>
+        </w:rPr>
+      </w:pPr>
+      <w:r>
+        <w:rPr>
+          <w:color w:val="808080"/>
+          <w:sz w:val="19"/>
+        </w:rPr>
+        <w:t xml:space="preserve">Cinema </w:t>
+      </w:r>
+      <w:r>
+        <w:rPr>
+          <w:color w:val="808080"/>
+          <w:spacing w:val="-3"/>
+          <w:sz w:val="19"/>
+        </w:rPr>
+        <w:t xml:space="preserve">4D, </w:t>
+      </w:r>
+      <w:r>
+        <w:rPr>
+          <w:color w:val="808080"/>
+          <w:sz w:val="19"/>
+        </w:rPr>
+        <w:t>Maya,</w:t>
+      </w:r>
+      <w:r>
+        <w:rPr>
+          <w:color w:val="808080"/>
+          <w:spacing w:val="10"/>
+          <w:sz w:val="19"/>
+        </w:rPr>
+        <w:t xml:space="preserve"> </w:t>
+      </w:r>
+      <w:r>
+        <w:rPr>
+          <w:color w:val="808080"/>
+          <w:sz w:val="19"/>
+        </w:rPr>
+        <w:t>Houdini,</w:t>
+      </w:r>
+      <w:r>
+        <w:rPr>
+          <w:color w:val="808080"/>
+          <w:spacing w:val="2"/>
+          <w:sz w:val="19"/>
+        </w:rPr>
+        <w:t xml:space="preserve"> </w:t>
+      </w:r>
+      <w:r>
+        <w:rPr>
+          <w:color w:val="808080"/>
+          <w:spacing w:val="-6"/>
+          <w:sz w:val="19"/>
+        </w:rPr>
+        <w:t>Nuke</w:t>
+      </w:r>
+      <w:r>
+        <w:rPr>
+          <w:color w:val="808080"/>
+          <w:w w:val="105"/>
+          <w:sz w:val="19"/>
+        </w:rPr>
+        <w:t xml:space="preserve"> </w:t>
+      </w:r>
+      <w:r>
+        <w:rPr>
+          <w:color w:val="808080"/>
+          <w:sz w:val="19"/>
+        </w:rPr>
+        <w:t>Substance Painter</w:t>
+      </w:r>
+      <w:r>
+        <w:rPr>
+          <w:color w:val="808080"/>
+          <w:spacing w:val="-17"/>
+          <w:sz w:val="19"/>
+        </w:rPr>
+        <w:t xml:space="preserve"> </w:t>
+      </w:r>
+      <w:r>
+        <w:rPr>
+          <w:color w:val="808080"/>
+          <w:sz w:val="19"/>
+        </w:rPr>
+        <w:t>&amp;</w:t>
+      </w:r>
+      <w:r>
+        <w:rPr>
+          <w:color w:val="808080"/>
+          <w:spacing w:val="22"/>
+          <w:sz w:val="19"/>
+        </w:rPr>
+        <w:t xml:space="preserve"> </w:t>
+      </w:r>
+      <w:r>
+        <w:rPr>
+          <w:color w:val="808080"/>
+          <w:sz w:val="19"/>
+        </w:rPr>
+        <w:t>Designer</w:t>
+      </w:r>
+      <w:r>
+        <w:rPr>
+          <w:color w:val="808080"/>
+          <w:w w:val="102"/>
+          <w:sz w:val="19"/>
+        </w:rPr>
+        <w:t xml:space="preserve"> </w:t>
+      </w:r>
+      <w:r>
+        <w:rPr>
+          <w:color w:val="808080"/>
+          <w:sz w:val="19"/>
+        </w:rPr>
+        <w:t>Arnold,</w:t>
+      </w:r>
+      <w:r>
+        <w:rPr>
+          <w:color w:val="808080"/>
+          <w:spacing w:val="21"/>
+          <w:sz w:val="19"/>
+        </w:rPr>
+        <w:t xml:space="preserve"> </w:t>
+      </w:r>
+      <w:r>
+        <w:rPr>
+          <w:color w:val="808080"/>
+          <w:sz w:val="19"/>
+        </w:rPr>
+        <w:t>Octane,</w:t>
+      </w:r>
+      <w:r>
+        <w:rPr>
+          <w:color w:val="808080"/>
+          <w:spacing w:val="21"/>
+          <w:sz w:val="19"/>
+        </w:rPr>
+        <w:t xml:space="preserve"> </w:t>
+      </w:r>
+      <w:r>
+        <w:rPr>
+          <w:color w:val="808080"/>
+          <w:sz w:val="19"/>
+        </w:rPr>
+        <w:t>Deadline</w:t>
+      </w:r>
+      <w:r>
+        <w:rPr>
+          <w:color w:val="808080"/>
+          <w:w w:val="101"/>
+          <w:sz w:val="19"/>
+        </w:rPr>
+        <w:t xml:space="preserve"> </w:t>
+      </w:r>
+      <w:r>
+        <w:rPr>
+          <w:color w:val="808080"/>
+          <w:sz w:val="19"/>
+        </w:rPr>
+        <w:t>Adobe</w:t>
+      </w:r>
+      <w:r>
+        <w:rPr>
+          <w:color w:val="808080"/>
+          <w:spacing w:val="37"/>
+          <w:sz w:val="19"/>
+        </w:rPr>
+        <w:t xml:space="preserve"> </w:t>
+      </w:r>
+      <w:r>
+        <w:rPr>
+          <w:color w:val="808080"/>
+          <w:sz w:val="19"/>
+        </w:rPr>
+        <w:t>Creative</w:t>
+      </w:r>
+      <w:r>
+        <w:rPr>
+          <w:color w:val="808080"/>
+          <w:spacing w:val="37"/>
+          <w:sz w:val="19"/>
+        </w:rPr>
+        <w:t xml:space="preserve"> </w:t>
+      </w:r>
+      <w:r>
+        <w:rPr>
+          <w:color w:val="808080"/>
+          <w:sz w:val="19"/>
+        </w:rPr>
+        <w:t>Cloud</w:t>
+      </w:r>
+      <w:r>
+        <w:rPr>
+          <w:color w:val="808080"/>
+          <w:w w:val="102"/>
+          <w:sz w:val="19"/>
+        </w:rPr>
+        <w:t xml:space="preserve"> </w:t>
+      </w:r>
+      <w:r>
+        <w:rPr>
+          <w:color w:val="808080"/>
+          <w:sz w:val="19"/>
+        </w:rPr>
+        <w:t>Photoshop,</w:t>
+      </w:r>
+      <w:r>
+        <w:rPr>
+          <w:color w:val="808080"/>
+          <w:spacing w:val="15"/>
+          <w:sz w:val="19"/>
+        </w:rPr>
+        <w:t xml:space="preserve"> </w:t>
+      </w:r>
+      <w:r>
+        <w:rPr>
+          <w:color w:val="808080"/>
+          <w:sz w:val="19"/>
+        </w:rPr>
+        <w:t>Illustrator</w:t>
+      </w:r>
+    </w:p>
+    <w:p>
+      <w:pPr>
+        <w:spacing w:before="5" w:line="244" w:lineRule="auto"/>
+        <w:ind w:left="412" w:right="38" w:firstLine="422"/>
+        <w:jc w:val="right"/>
+        <w:rPr>
+          <w:sz w:val="19"/>
+        </w:rPr>
+      </w:pPr>
+      <w:r>
+        <w:rPr>
+          <w:color w:val="808080"/>
+          <w:w w:val="105"/>
+          <w:sz w:val="19"/>
+        </w:rPr>
+        <w:t>After Effects,</w:t>
+      </w:r>
+      <w:r>
+        <w:rPr>
+          <w:color w:val="808080"/>
+          <w:spacing w:val="-17"/>
+          <w:w w:val="105"/>
+          <w:sz w:val="19"/>
+        </w:rPr>
+        <w:t xml:space="preserve"> </w:t>
+      </w:r>
+      <w:r>
+        <w:rPr>
+          <w:color w:val="808080"/>
+          <w:w w:val="105"/>
+          <w:sz w:val="19"/>
+        </w:rPr>
+        <w:t>Premiere</w:t>
+      </w:r>
+      <w:r>
+        <w:rPr>
+          <w:color w:val="808080"/>
+          <w:spacing w:val="-8"/>
+          <w:w w:val="105"/>
+          <w:sz w:val="19"/>
+        </w:rPr>
+        <w:t xml:space="preserve"> </w:t>
+      </w:r>
+      <w:r>
+        <w:rPr>
+          <w:color w:val="808080"/>
+          <w:spacing w:val="-7"/>
+          <w:w w:val="105"/>
+          <w:sz w:val="19"/>
+        </w:rPr>
+        <w:t>Pro</w:t>
+      </w:r>
+      <w:r>
+        <w:rPr>
+          <w:color w:val="808080"/>
+          <w:w w:val="105"/>
+          <w:sz w:val="19"/>
+        </w:rPr>
+        <w:t xml:space="preserve"> 3D</w:t>
+      </w:r>
+      <w:r>
+        <w:rPr>
+          <w:color w:val="808080"/>
+          <w:spacing w:val="-31"/>
+          <w:w w:val="105"/>
+          <w:sz w:val="19"/>
+        </w:rPr>
+        <w:t xml:space="preserve"> </w:t>
+      </w:r>
+      <w:r>
+        <w:rPr>
+          <w:color w:val="808080"/>
+          <w:w w:val="105"/>
+          <w:sz w:val="19"/>
+        </w:rPr>
+        <w:t>Animation,</w:t>
+      </w:r>
+      <w:r>
+        <w:rPr>
+          <w:color w:val="808080"/>
+          <w:spacing w:val="-31"/>
+          <w:w w:val="105"/>
+          <w:sz w:val="19"/>
+        </w:rPr>
+        <w:t xml:space="preserve"> </w:t>
+      </w:r>
+      <w:r>
+        <w:rPr>
+          <w:color w:val="808080"/>
+          <w:w w:val="105"/>
+          <w:sz w:val="19"/>
+        </w:rPr>
+        <w:t>Motion</w:t>
+      </w:r>
+      <w:r>
+        <w:rPr>
+          <w:color w:val="808080"/>
+          <w:spacing w:val="-31"/>
+          <w:w w:val="105"/>
+          <w:sz w:val="19"/>
+        </w:rPr>
+        <w:t xml:space="preserve"> </w:t>
+      </w:r>
+      <w:r>
+        <w:rPr>
+          <w:color w:val="808080"/>
+          <w:spacing w:val="-4"/>
+          <w:w w:val="105"/>
+          <w:sz w:val="19"/>
+        </w:rPr>
+        <w:t>Graphics</w:t>
+      </w:r>
+      <w:r>
+        <w:rPr>
+          <w:color w:val="808080"/>
+          <w:w w:val="102"/>
+          <w:sz w:val="19"/>
+        </w:rPr>
+        <w:t xml:space="preserve"> </w:t>
+      </w:r>
+      <w:r>
+        <w:rPr>
+          <w:color w:val="808080"/>
+          <w:sz w:val="19"/>
+        </w:rPr>
+        <w:t>Simulations:</w:t>
+      </w:r>
+      <w:r>
+        <w:rPr>
+          <w:color w:val="808080"/>
+          <w:spacing w:val="27"/>
+          <w:sz w:val="19"/>
+        </w:rPr>
+        <w:t xml:space="preserve"> </w:t>
+      </w:r>
+      <w:r>
+        <w:rPr>
+          <w:color w:val="808080"/>
+          <w:sz w:val="19"/>
+        </w:rPr>
+        <w:t>Destruction</w:t>
+      </w:r>
+    </w:p>
+    <w:p>
+      <w:pPr>
+        <w:spacing w:before="2" w:line="244" w:lineRule="auto"/>
+        <w:ind w:left="190" w:right="38" w:firstLine="1022"/>
+        <w:jc w:val="right"/>
+        <w:rPr>
+          <w:sz w:val="19"/>
+        </w:rPr>
+      </w:pPr>
+      <w:r>
+        <w:rPr>
+          <w:color w:val="808080"/>
+          <w:sz w:val="19"/>
+        </w:rPr>
+        <w:t>Hard</w:t>
+      </w:r>
+      <w:r>
+        <w:rPr>
+          <w:color w:val="808080"/>
+          <w:spacing w:val="9"/>
+          <w:sz w:val="19"/>
+        </w:rPr>
+        <w:t xml:space="preserve"> </w:t>
+      </w:r>
+      <w:r>
+        <w:rPr>
+          <w:color w:val="808080"/>
+          <w:sz w:val="19"/>
+        </w:rPr>
+        <w:t>surface</w:t>
+      </w:r>
+      <w:r>
+        <w:rPr>
+          <w:color w:val="808080"/>
+          <w:spacing w:val="10"/>
+          <w:sz w:val="19"/>
+        </w:rPr>
+        <w:t xml:space="preserve"> </w:t>
+      </w:r>
+      <w:r>
+        <w:rPr>
+          <w:color w:val="808080"/>
+          <w:sz w:val="19"/>
+        </w:rPr>
+        <w:t>modeling</w:t>
+      </w:r>
+      <w:r>
+        <w:rPr>
+          <w:color w:val="808080"/>
+          <w:w w:val="101"/>
+          <w:sz w:val="19"/>
+        </w:rPr>
+        <w:t xml:space="preserve"> </w:t>
+      </w:r>
+      <w:r>
+        <w:rPr>
+          <w:color w:val="808080"/>
+          <w:sz w:val="19"/>
+        </w:rPr>
+        <w:t>Retopology,</w:t>
+      </w:r>
+      <w:r>
+        <w:rPr>
+          <w:color w:val="808080"/>
+          <w:spacing w:val="24"/>
+          <w:sz w:val="19"/>
+        </w:rPr>
+        <w:t xml:space="preserve"> </w:t>
+      </w:r>
+      <w:r>
+        <w:rPr>
+          <w:color w:val="808080"/>
+          <w:spacing w:val="-3"/>
+          <w:sz w:val="19"/>
+        </w:rPr>
+        <w:t>UVs,</w:t>
+      </w:r>
+      <w:r>
+        <w:rPr>
+          <w:color w:val="808080"/>
+          <w:spacing w:val="25"/>
+          <w:sz w:val="19"/>
+        </w:rPr>
+        <w:t xml:space="preserve"> </w:t>
+      </w:r>
+      <w:r>
+        <w:rPr>
+          <w:color w:val="808080"/>
+          <w:spacing w:val="-4"/>
+          <w:sz w:val="19"/>
+        </w:rPr>
+        <w:t>Texturing</w:t>
+      </w:r>
+      <w:r>
+        <w:rPr>
+          <w:color w:val="808080"/>
+          <w:w w:val="99"/>
+          <w:sz w:val="19"/>
+        </w:rPr>
+        <w:t xml:space="preserve"> </w:t>
+      </w:r>
+      <w:r>
+        <w:rPr>
+          <w:color w:val="808080"/>
+          <w:sz w:val="19"/>
+        </w:rPr>
+        <w:t>Lighting,  Rendering,</w:t>
+      </w:r>
+      <w:r>
+        <w:rPr>
+          <w:color w:val="808080"/>
+          <w:spacing w:val="2"/>
+          <w:sz w:val="19"/>
+        </w:rPr>
+        <w:t xml:space="preserve"> </w:t>
+      </w:r>
+      <w:r>
+        <w:rPr>
+          <w:color w:val="808080"/>
+          <w:spacing w:val="-3"/>
+          <w:sz w:val="19"/>
+        </w:rPr>
+        <w:t>Compositing</w:t>
+      </w:r>
+    </w:p>
+    <w:p>
+      <w:pPr>
+        <w:spacing w:before="3" w:line="244" w:lineRule="auto"/>
+        <w:ind w:left="1039" w:right="38" w:firstLine="543"/>
+        <w:jc w:val="right"/>
+        <w:rPr>
+          <w:sz w:val="19"/>
+        </w:rPr>
+      </w:pPr>
+      <w:r>
+        <w:rPr>
+          <w:color w:val="808080"/>
+          <w:w w:val="110"/>
+          <w:sz w:val="19"/>
+        </w:rPr>
+        <w:t>Python,</w:t>
+      </w:r>
+      <w:r>
+        <w:rPr>
+          <w:color w:val="808080"/>
+          <w:spacing w:val="-25"/>
+          <w:w w:val="110"/>
+          <w:sz w:val="19"/>
+        </w:rPr>
+        <w:t xml:space="preserve"> </w:t>
+      </w:r>
+      <w:r>
+        <w:rPr>
+          <w:color w:val="808080"/>
+          <w:spacing w:val="-3"/>
+          <w:w w:val="110"/>
+          <w:sz w:val="19"/>
+        </w:rPr>
+        <w:t>JavaScript</w:t>
+      </w:r>
+      <w:r>
+        <w:rPr>
+          <w:color w:val="808080"/>
+          <w:w w:val="106"/>
+          <w:sz w:val="19"/>
+        </w:rPr>
+        <w:t xml:space="preserve"> </w:t>
+      </w:r>
+      <w:r>
+        <w:rPr>
+          <w:color w:val="808080"/>
+          <w:w w:val="110"/>
+          <w:sz w:val="19"/>
+        </w:rPr>
+        <w:t>HTML,</w:t>
+      </w:r>
+      <w:r>
+        <w:rPr>
+          <w:color w:val="808080"/>
+          <w:spacing w:val="-25"/>
+          <w:w w:val="110"/>
+          <w:sz w:val="19"/>
+        </w:rPr>
+        <w:t xml:space="preserve"> </w:t>
+      </w:r>
+      <w:r>
+        <w:rPr>
+          <w:color w:val="808080"/>
+          <w:w w:val="110"/>
+          <w:sz w:val="19"/>
+        </w:rPr>
+        <w:t>CSS,</w:t>
+      </w:r>
+      <w:r>
+        <w:rPr>
+          <w:color w:val="808080"/>
+          <w:spacing w:val="-24"/>
+          <w:w w:val="110"/>
+          <w:sz w:val="19"/>
+        </w:rPr>
+        <w:t xml:space="preserve"> </w:t>
+      </w:r>
+      <w:r>
+        <w:rPr>
+          <w:color w:val="808080"/>
+          <w:spacing w:val="-5"/>
+          <w:w w:val="110"/>
+          <w:sz w:val="19"/>
+        </w:rPr>
+        <w:t>PHP,</w:t>
+      </w:r>
+      <w:r>
+        <w:rPr>
+          <w:color w:val="808080"/>
+          <w:spacing w:val="-25"/>
+          <w:w w:val="110"/>
+          <w:sz w:val="19"/>
+        </w:rPr>
+        <w:t xml:space="preserve"> </w:t>
+      </w:r>
+      <w:r>
+        <w:rPr>
+          <w:color w:val="808080"/>
+          <w:spacing w:val="-4"/>
+          <w:w w:val="110"/>
+          <w:sz w:val="19"/>
+        </w:rPr>
+        <w:t>MySQL</w:t>
+      </w:r>
+    </w:p>
+    <w:p>
+      <w:pPr>
+        <w:spacing w:before="2" w:line="244" w:lineRule="auto"/>
+        <w:ind w:left="1520" w:right="34" w:firstLine="321"/>
+        <w:rPr>
+          <w:sz w:val="19"/>
+        </w:rPr>
+      </w:pPr>
+      <w:r>
+        <w:rPr>
+          <w:color w:val="808080"/>
+          <w:w w:val="105"/>
+          <w:sz w:val="19"/>
+        </w:rPr>
+        <w:t>GitHub</w:t>
+      </w:r>
+      <w:r>
+        <w:rPr>
+          <w:color w:val="808080"/>
+          <w:spacing w:val="-17"/>
+          <w:w w:val="105"/>
+          <w:sz w:val="19"/>
+        </w:rPr>
+        <w:t xml:space="preserve"> </w:t>
+      </w:r>
+      <w:r>
+        <w:rPr>
+          <w:color w:val="808080"/>
+          <w:spacing w:val="-4"/>
+          <w:w w:val="105"/>
+          <w:sz w:val="19"/>
+        </w:rPr>
+        <w:t xml:space="preserve">Desktop </w:t>
+      </w:r>
+      <w:r>
+        <w:rPr>
+          <w:color w:val="808080"/>
+          <w:w w:val="105"/>
+          <w:sz w:val="19"/>
+        </w:rPr>
+        <w:t>MySQL</w:t>
+      </w:r>
+      <w:r>
+        <w:rPr>
+          <w:color w:val="808080"/>
+          <w:spacing w:val="59"/>
+          <w:w w:val="105"/>
+          <w:sz w:val="19"/>
+        </w:rPr>
+        <w:t xml:space="preserve"> </w:t>
+      </w:r>
+      <w:r>
+        <w:rPr>
+          <w:color w:val="808080"/>
+          <w:spacing w:val="-4"/>
+          <w:w w:val="105"/>
+          <w:sz w:val="19"/>
+        </w:rPr>
+        <w:t>Workbench</w:t>
+      </w:r>
+    </w:p>
+    <w:p>
+      <w:pPr>
+        <w:spacing w:before="2"/>
+        <w:ind w:right="38"/>
+        <w:jc w:val="right"/>
+        <w:rPr>
+          <w:sz w:val="19"/>
+        </w:rPr>
+      </w:pPr>
+      <w:r>
+        <w:rPr>
+          <w:color w:val="808080"/>
+          <w:sz w:val="19"/>
+        </w:rPr>
+        <w:t xml:space="preserve">Visual Studio Code, Sublime </w:t>
+      </w:r>
+      <w:r>
+        <w:rPr>
+          <w:color w:val="808080"/>
+          <w:spacing w:val="-8"/>
+          <w:sz w:val="19"/>
+        </w:rPr>
+        <w:t>Text</w:t>
+      </w:r>
+    </w:p>
+    <w:p>
+      <w:pPr>
+        <w:pStyle w:val="BodyText"/>
+        <w:spacing w:before="9"/>
+        <w:ind w:left="0"/>
+        <w:rPr>
+          <w:sz w:val="19"/>
+        </w:rPr>
+      </w:pPr>
+    </w:p>
+    <w:p>
+      <w:pPr>
+        <w:spacing w:before="1" w:line="244" w:lineRule="auto"/>
+        <w:ind w:left="340" w:right="38" w:firstLine="1345"/>
+        <w:jc w:val="right"/>
+        <w:rPr>
+          <w:sz w:val="19"/>
+        </w:rPr>
+      </w:pPr>
+      <w:r>
+        <w:rPr>
+          <w:color w:val="808080"/>
+          <w:sz w:val="19"/>
+        </w:rPr>
+        <w:t>Windows,</w:t>
+      </w:r>
+      <w:r>
+        <w:rPr>
+          <w:color w:val="808080"/>
+          <w:spacing w:val="44"/>
+          <w:sz w:val="19"/>
+        </w:rPr>
+        <w:t xml:space="preserve"> </w:t>
+      </w:r>
+      <w:r>
+        <w:rPr>
+          <w:color w:val="808080"/>
+          <w:spacing w:val="-5"/>
+          <w:sz w:val="19"/>
+        </w:rPr>
+        <w:t>macOS</w:t>
+      </w:r>
+      <w:r>
+        <w:rPr>
+          <w:color w:val="808080"/>
+          <w:w w:val="119"/>
+          <w:sz w:val="19"/>
+        </w:rPr>
+        <w:t xml:space="preserve"> </w:t>
+      </w:r>
+      <w:r>
+        <w:rPr>
+          <w:color w:val="808080"/>
+          <w:spacing w:val="-4"/>
+          <w:sz w:val="19"/>
+        </w:rPr>
+        <w:t xml:space="preserve">HTC </w:t>
+      </w:r>
+      <w:r>
+        <w:rPr>
+          <w:color w:val="808080"/>
+          <w:spacing w:val="-3"/>
+          <w:sz w:val="19"/>
+        </w:rPr>
+        <w:t>Vive,</w:t>
+      </w:r>
+      <w:r>
+        <w:rPr>
+          <w:color w:val="808080"/>
+          <w:spacing w:val="-11"/>
+          <w:sz w:val="19"/>
+        </w:rPr>
+        <w:t xml:space="preserve"> </w:t>
+      </w:r>
+      <w:r>
+        <w:rPr>
+          <w:color w:val="808080"/>
+          <w:sz w:val="19"/>
+        </w:rPr>
+        <w:t>Oculus</w:t>
+      </w:r>
+      <w:r>
+        <w:rPr>
+          <w:color w:val="808080"/>
+          <w:spacing w:val="21"/>
+          <w:sz w:val="19"/>
+        </w:rPr>
+        <w:t xml:space="preserve"> </w:t>
+      </w:r>
+      <w:r>
+        <w:rPr>
+          <w:color w:val="808080"/>
+          <w:sz w:val="19"/>
+        </w:rPr>
+        <w:t>Rift</w:t>
+      </w:r>
+      <w:r>
+        <w:rPr>
+          <w:color w:val="808080"/>
+          <w:w w:val="105"/>
+          <w:sz w:val="19"/>
+        </w:rPr>
+        <w:t xml:space="preserve"> </w:t>
+      </w:r>
+      <w:r>
+        <w:rPr>
+          <w:color w:val="808080"/>
+          <w:sz w:val="19"/>
+        </w:rPr>
+        <w:t>MotionBuilder,</w:t>
+      </w:r>
+      <w:r>
+        <w:rPr>
+          <w:color w:val="808080"/>
+          <w:spacing w:val="32"/>
+          <w:sz w:val="19"/>
+        </w:rPr>
+        <w:t xml:space="preserve"> </w:t>
+      </w:r>
+      <w:r>
+        <w:rPr>
+          <w:color w:val="808080"/>
+          <w:spacing w:val="-3"/>
+          <w:sz w:val="19"/>
+        </w:rPr>
+        <w:t>OptiTrack</w:t>
+      </w:r>
+      <w:r>
+        <w:rPr>
+          <w:color w:val="808080"/>
+          <w:spacing w:val="32"/>
+          <w:sz w:val="19"/>
+        </w:rPr>
+        <w:t xml:space="preserve"> </w:t>
+      </w:r>
+      <w:r>
+        <w:rPr>
+          <w:color w:val="808080"/>
+          <w:spacing w:val="-4"/>
+          <w:sz w:val="19"/>
+        </w:rPr>
+        <w:t>Motive</w:t>
+      </w:r>
+      <w:r>
+        <w:rPr>
+          <w:color w:val="808080"/>
+          <w:w w:val="105"/>
+          <w:sz w:val="19"/>
+        </w:rPr>
+        <w:t xml:space="preserve"> </w:t>
+      </w:r>
+      <w:r>
+        <w:rPr>
+          <w:color w:val="808080"/>
+          <w:sz w:val="19"/>
+        </w:rPr>
+        <w:t>Fusion</w:t>
+      </w:r>
+      <w:r>
+        <w:rPr>
+          <w:color w:val="808080"/>
+          <w:spacing w:val="30"/>
+          <w:sz w:val="19"/>
+        </w:rPr>
+        <w:t xml:space="preserve"> </w:t>
+      </w:r>
+      <w:r>
+        <w:rPr>
+          <w:color w:val="808080"/>
+          <w:sz w:val="19"/>
+        </w:rPr>
+        <w:t>360,</w:t>
+      </w:r>
+      <w:r>
+        <w:rPr>
+          <w:color w:val="808080"/>
+          <w:spacing w:val="31"/>
+          <w:sz w:val="19"/>
+        </w:rPr>
+        <w:t xml:space="preserve"> </w:t>
+      </w:r>
+      <w:r>
+        <w:rPr>
+          <w:color w:val="808080"/>
+          <w:sz w:val="19"/>
+        </w:rPr>
+        <w:t>SolidWorks</w:t>
+      </w:r>
+      <w:r>
+        <w:rPr>
+          <w:color w:val="808080"/>
+          <w:w w:val="99"/>
+          <w:sz w:val="19"/>
+        </w:rPr>
+        <w:t xml:space="preserve"> </w:t>
+      </w:r>
+      <w:r>
+        <w:rPr>
+          <w:color w:val="808080"/>
+          <w:sz w:val="19"/>
+        </w:rPr>
+        <w:t>Simplify3D,</w:t>
+      </w:r>
+      <w:r>
+        <w:rPr>
+          <w:color w:val="808080"/>
+          <w:spacing w:val="43"/>
+          <w:sz w:val="19"/>
+        </w:rPr>
+        <w:t xml:space="preserve"> </w:t>
+      </w:r>
+      <w:r>
+        <w:rPr>
+          <w:color w:val="808080"/>
+          <w:sz w:val="19"/>
+        </w:rPr>
+        <w:t>MakerBot</w:t>
+      </w:r>
+    </w:p>
+    <w:p>
+      <w:pPr>
+        <w:spacing w:before="4" w:line="244" w:lineRule="auto"/>
+        <w:ind w:left="1424" w:right="38" w:hanging="43"/>
+        <w:jc w:val="right"/>
+        <w:rPr>
+          <w:sz w:val="19"/>
+        </w:rPr>
+      </w:pPr>
+      <w:r>
+        <w:rPr>
+          <w:color w:val="808080"/>
+          <w:w w:val="105"/>
+          <w:sz w:val="19"/>
+        </w:rPr>
+        <w:t>Bash,</w:t>
+      </w:r>
+      <w:r>
+        <w:rPr>
+          <w:color w:val="808080"/>
+          <w:spacing w:val="-13"/>
+          <w:w w:val="105"/>
+          <w:sz w:val="19"/>
+        </w:rPr>
+        <w:t xml:space="preserve"> </w:t>
+      </w:r>
+      <w:r>
+        <w:rPr>
+          <w:color w:val="808080"/>
+          <w:w w:val="105"/>
+          <w:sz w:val="19"/>
+        </w:rPr>
+        <w:t>C#,</w:t>
+      </w:r>
+      <w:r>
+        <w:rPr>
+          <w:color w:val="808080"/>
+          <w:spacing w:val="-13"/>
+          <w:w w:val="105"/>
+          <w:sz w:val="19"/>
+        </w:rPr>
+        <w:t xml:space="preserve"> </w:t>
+      </w:r>
+      <w:r>
+        <w:rPr>
+          <w:color w:val="808080"/>
+          <w:spacing w:val="-3"/>
+          <w:w w:val="105"/>
+          <w:sz w:val="19"/>
+        </w:rPr>
+        <w:t>Automator</w:t>
+      </w:r>
+      <w:r>
+        <w:rPr>
+          <w:color w:val="808080"/>
+          <w:w w:val="102"/>
+          <w:sz w:val="19"/>
+        </w:rPr>
+        <w:t xml:space="preserve"> </w:t>
+      </w:r>
+      <w:r>
+        <w:rPr>
+          <w:color w:val="808080"/>
+          <w:sz w:val="19"/>
+        </w:rPr>
+        <w:t>FileZilla,</w:t>
+      </w:r>
+      <w:r>
+        <w:rPr>
+          <w:color w:val="808080"/>
+          <w:spacing w:val="1"/>
+          <w:sz w:val="19"/>
+        </w:rPr>
+        <w:t xml:space="preserve"> </w:t>
+      </w:r>
+      <w:r>
+        <w:rPr>
+          <w:color w:val="808080"/>
+          <w:sz w:val="19"/>
+        </w:rPr>
+        <w:t>Excel,</w:t>
+      </w:r>
+      <w:r>
+        <w:rPr>
+          <w:color w:val="808080"/>
+          <w:spacing w:val="2"/>
+          <w:sz w:val="19"/>
+        </w:rPr>
+        <w:t xml:space="preserve"> </w:t>
+      </w:r>
+      <w:r>
+        <w:rPr>
+          <w:color w:val="808080"/>
+          <w:spacing w:val="-8"/>
+          <w:sz w:val="19"/>
+        </w:rPr>
+        <w:t>Trello</w:t>
+      </w:r>
+      <w:r>
+        <w:rPr>
+          <w:color w:val="808080"/>
+          <w:w w:val="99"/>
+          <w:sz w:val="19"/>
+        </w:rPr>
+        <w:t xml:space="preserve"> </w:t>
+      </w:r>
+      <w:r>
+        <w:rPr>
+          <w:color w:val="808080"/>
+          <w:w w:val="105"/>
+          <w:sz w:val="19"/>
+        </w:rPr>
+        <w:t>Fencing,</w:t>
+      </w:r>
+      <w:r>
+        <w:rPr>
+          <w:color w:val="808080"/>
+          <w:spacing w:val="-21"/>
+          <w:w w:val="105"/>
+          <w:sz w:val="19"/>
+        </w:rPr>
+        <w:t xml:space="preserve"> </w:t>
+      </w:r>
+      <w:r>
+        <w:rPr>
+          <w:color w:val="808080"/>
+          <w:w w:val="105"/>
+          <w:sz w:val="19"/>
+        </w:rPr>
+        <w:t>Rowing</w:t>
+      </w:r>
+    </w:p>
+    <w:p>
+      <w:pPr>
+        <w:spacing w:before="3"/>
+        <w:ind w:right="38"/>
+        <w:jc w:val="right"/>
+        <w:rPr>
+          <w:sz w:val="19"/>
+        </w:rPr>
+      </w:pPr>
+      <w:r>
+        <w:rPr>
+          <w:color w:val="808080"/>
+          <w:sz w:val="19"/>
+        </w:rPr>
+        <w:t>Computer building and</w:t>
+      </w:r>
+      <w:r>
+        <w:rPr>
+          <w:color w:val="808080"/>
+          <w:spacing w:val="50"/>
+          <w:sz w:val="19"/>
+        </w:rPr>
+        <w:t xml:space="preserve"> </w:t>
+      </w:r>
+      <w:r>
+        <w:rPr>
+          <w:color w:val="808080"/>
+          <w:sz w:val="19"/>
+        </w:rPr>
+        <w:t>gaming</w:t>
+      </w:r>
+    </w:p>
+    <w:p>
+      <w:pPr>
         <w:spacing w:before="175"/>
         <w:ind w:right="38"/>
         <w:jc w:val="right"/>
@@ -1238,15 +2352,16 @@
           <w:rFonts w:ascii="Gotham"/>
           <w:b/>
           <w:color w:val="808080"/>
+          <w:spacing w:val="-7"/>
           <w:sz w:val="26"/>
         </w:rPr>
-        <w:t>Skills</w:t>
+        <w:t>Travel</w:t>
       </w:r>
     </w:p>
     <w:p>
       <w:pPr>
         <w:spacing w:before="1" w:line="244" w:lineRule="auto"/>
-        <w:ind w:left="560" w:right="38" w:hanging="252"/>
+        <w:ind w:left="106" w:right="38" w:firstLine="602"/>
         <w:jc w:val="right"/>
         <w:rPr>
           <w:sz w:val="19"/>
@@ -1257,7 +2372,30 @@
           <w:color w:val="808080"/>
           <w:sz w:val="19"/>
         </w:rPr>
-        <w:t xml:space="preserve">Cinema </w:t>
+        <w:t>Los Angeles,</w:t>
+      </w:r>
+      <w:r>
+        <w:rPr>
+          <w:color w:val="808080"/>
+          <w:spacing w:val="33"/>
+          <w:sz w:val="19"/>
+        </w:rPr>
+        <w:t xml:space="preserve"> </w:t>
+      </w:r>
+      <w:r>
+        <w:rPr>
+          <w:color w:val="808080"/>
+          <w:sz w:val="19"/>
+        </w:rPr>
+        <w:t>Canada,</w:t>
+      </w:r>
+      <w:r>
+        <w:rPr>
+          <w:color w:val="808080"/>
+          <w:spacing w:val="16"/>
+          <w:sz w:val="19"/>
+        </w:rPr>
+        <w:t xml:space="preserve"> </w:t>
       </w:r>
       <w:r>
         <w:rPr>
@@ -1265,135 +2403,7 @@
           <w:spacing w:val="-3"/>
           <w:sz w:val="19"/>
         </w:rPr>
-        <w:t xml:space="preserve">4D, </w:t>
-      </w:r>
-      <w:r>
-        <w:rPr>
-          <w:color w:val="808080"/>
-          <w:sz w:val="19"/>
-        </w:rPr>
-        <w:t>Maya,</w:t>
-      </w:r>
-      <w:r>
-        <w:rPr>
-          <w:color w:val="808080"/>
-          <w:spacing w:val="10"/>
-          <w:sz w:val="19"/>
-        </w:rPr>
-        <w:t xml:space="preserve"> </w:t>
-      </w:r>
-      <w:r>
-        <w:rPr>
-          <w:color w:val="808080"/>
-          <w:sz w:val="19"/>
-        </w:rPr>
-        <w:t>Houdini,</w:t>
-      </w:r>
-      <w:r>
-        <w:rPr>
-          <w:color w:val="808080"/>
-          <w:spacing w:val="2"/>
-          <w:sz w:val="19"/>
-        </w:rPr>
-        <w:t xml:space="preserve"> </w:t>
-      </w:r>
-      <w:r>
-        <w:rPr>
-          <w:color w:val="808080"/>
-          <w:spacing w:val="-6"/>
-          <w:sz w:val="19"/>
-        </w:rPr>
-        <w:t>Nuke</w:t>
-      </w:r>
-      <w:r>
-        <w:rPr>
-          <w:color w:val="808080"/>
-          <w:w w:val="105"/>
-          <w:sz w:val="19"/>
-        </w:rPr>
-        <w:t xml:space="preserve"> </w:t>
-      </w:r>
-      <w:r>
-        <w:rPr>
-          <w:color w:val="808080"/>
-          <w:sz w:val="19"/>
-        </w:rPr>
-        <w:t>Substance Painter</w:t>
-      </w:r>
-      <w:r>
-        <w:rPr>
-          <w:color w:val="808080"/>
-          <w:spacing w:val="-17"/>
-          <w:sz w:val="19"/>
-        </w:rPr>
-        <w:t xml:space="preserve"> </w:t>
-      </w:r>
-      <w:r>
-        <w:rPr>
-          <w:color w:val="808080"/>
-          <w:sz w:val="19"/>
-        </w:rPr>
-        <w:t>&amp;</w:t>
-      </w:r>
-      <w:r>
-        <w:rPr>
-          <w:color w:val="808080"/>
-          <w:spacing w:val="22"/>
-          <w:sz w:val="19"/>
-        </w:rPr>
-        <w:t xml:space="preserve"> </w:t>
-      </w:r>
-      <w:r>
-        <w:rPr>
-          <w:color w:val="808080"/>
-          <w:sz w:val="19"/>
-        </w:rPr>
-        <w:t>Designer</w:t>
-      </w:r>
-      <w:r>
-        <w:rPr>
-          <w:color w:val="808080"/>
-          <w:w w:val="102"/>
-          <w:sz w:val="19"/>
-        </w:rPr>
-        <w:t xml:space="preserve"> </w:t>
-      </w:r>
-      <w:r>
-        <w:rPr>
-          <w:color w:val="808080"/>
-          <w:sz w:val="19"/>
-        </w:rPr>
-        <w:t>Arnold,</w:t>
-      </w:r>
-      <w:r>
-        <w:rPr>
-          <w:color w:val="808080"/>
-          <w:spacing w:val="21"/>
-          <w:sz w:val="19"/>
-        </w:rPr>
-        <w:t xml:space="preserve"> </w:t>
-      </w:r>
-      <w:r>
-        <w:rPr>
-          <w:color w:val="808080"/>
-          <w:sz w:val="19"/>
-        </w:rPr>
-        <w:t>Octane,</w:t>
-      </w:r>
-      <w:r>
-        <w:rPr>
-          <w:color w:val="808080"/>
-          <w:spacing w:val="21"/>
-          <w:sz w:val="19"/>
-        </w:rPr>
-        <w:t xml:space="preserve"> </w:t>
-      </w:r>
-      <w:r>
-        <w:rPr>
-          <w:color w:val="808080"/>
-          <w:sz w:val="19"/>
-        </w:rPr>
-        <w:t>Deadline</w:t>
+        <w:t>Spain,</w:t>
       </w:r>
       <w:r>
         <w:rPr>
@@ -1408,1016 +2418,28 @@
           <w:color w:val="808080"/>
           <w:sz w:val="19"/>
         </w:rPr>
-        <w:t>Adobe</w:t>
-      </w:r>
-      <w:r>
-        <w:rPr>
-          <w:color w:val="808080"/>
-          <w:spacing w:val="37"/>
-          <w:sz w:val="19"/>
-        </w:rPr>
-        <w:t xml:space="preserve"> </w:t>
-      </w:r>
-      <w:r>
-        <w:rPr>
-          <w:color w:val="808080"/>
-          <w:sz w:val="19"/>
-        </w:rPr>
-        <w:t>Creative</w:t>
-      </w:r>
-      <w:r>
-        <w:rPr>
-          <w:color w:val="808080"/>
-          <w:spacing w:val="37"/>
-          <w:sz w:val="19"/>
-        </w:rPr>
-        <w:t xml:space="preserve"> </w:t>
-      </w:r>
-      <w:r>
-        <w:rPr>
-          <w:color w:val="808080"/>
-          <w:sz w:val="19"/>
-        </w:rPr>
-        <w:t>Cloud</w:t>
-      </w:r>
-      <w:r>
-        <w:rPr>
-          <w:color w:val="808080"/>
-          <w:w w:val="102"/>
-          <w:sz w:val="19"/>
-        </w:rPr>
-        <w:t xml:space="preserve"> </w:t>
-      </w:r>
-      <w:r>
-        <w:rPr>
-          <w:color w:val="808080"/>
-          <w:sz w:val="19"/>
-        </w:rPr>
-        <w:t>Photoshop,</w:t>
-      </w:r>
-      <w:r>
-        <w:rPr>
-          <w:color w:val="808080"/>
-          <w:spacing w:val="15"/>
-          <w:sz w:val="19"/>
-        </w:rPr>
-        <w:t xml:space="preserve"> </w:t>
-      </w:r>
-      <w:r>
-        <w:rPr>
-          <w:color w:val="808080"/>
-          <w:sz w:val="19"/>
-        </w:rPr>
-        <w:t>Illustrator</w:t>
+        <w:t>United Kingdom, Southern</w:t>
+      </w:r>
+      <w:r>
+        <w:rPr>
+          <w:color w:val="808080"/>
+          <w:spacing w:val="1"/>
+          <w:sz w:val="19"/>
+        </w:rPr>
+        <w:t xml:space="preserve"> </w:t>
+      </w:r>
+      <w:r>
+        <w:rPr>
+          <w:color w:val="808080"/>
+          <w:spacing w:val="-4"/>
+          <w:sz w:val="19"/>
+        </w:rPr>
+        <w:t>Ireland,</w:t>
       </w:r>
     </w:p>
     <w:p>
       <w:pPr>
-        <w:spacing w:before="4" w:line="244" w:lineRule="auto"/>
-        <w:ind w:left="412" w:right="38" w:firstLine="422"/>
-        <w:jc w:val="right"/>
-        <w:rPr>
-          <w:sz w:val="19"/>
-        </w:rPr>
-      </w:pPr>
-      <w:r>
-        <w:rPr>
-          <w:color w:val="808080"/>
-          <w:w w:val="105"/>
-          <w:sz w:val="19"/>
-        </w:rPr>
-        <w:t>After Effects,</w:t>
-      </w:r>
-      <w:r>
-        <w:rPr>
-          <w:color w:val="808080"/>
-          <w:spacing w:val="-17"/>
-          <w:w w:val="105"/>
-          <w:sz w:val="19"/>
-        </w:rPr>
-        <w:t xml:space="preserve"> </w:t>
-      </w:r>
-      <w:r>
-        <w:rPr>
-          <w:color w:val="808080"/>
-          <w:w w:val="105"/>
-          <w:sz w:val="19"/>
-        </w:rPr>
-        <w:t>Premiere</w:t>
-      </w:r>
-      <w:r>
-        <w:rPr>
-          <w:color w:val="808080"/>
-          <w:spacing w:val="-8"/>
-          <w:w w:val="105"/>
-          <w:sz w:val="19"/>
-        </w:rPr>
-        <w:t xml:space="preserve"> </w:t>
-      </w:r>
-      <w:r>
-        <w:rPr>
-          <w:color w:val="808080"/>
-          <w:spacing w:val="-7"/>
-          <w:w w:val="105"/>
-          <w:sz w:val="19"/>
-        </w:rPr>
-        <w:t>Pro</w:t>
-      </w:r>
-      <w:r>
-        <w:rPr>
-          <w:color w:val="808080"/>
-          <w:w w:val="105"/>
-          <w:sz w:val="19"/>
-        </w:rPr>
-        <w:t xml:space="preserve"> 3D</w:t>
-      </w:r>
-      <w:r>
-        <w:rPr>
-          <w:color w:val="808080"/>
-          <w:spacing w:val="-31"/>
-          <w:w w:val="105"/>
-          <w:sz w:val="19"/>
-        </w:rPr>
-        <w:t xml:space="preserve"> </w:t>
-      </w:r>
-      <w:r>
-        <w:rPr>
-          <w:color w:val="808080"/>
-          <w:w w:val="105"/>
-          <w:sz w:val="19"/>
-        </w:rPr>
-        <w:t>Animation,</w:t>
-      </w:r>
-      <w:r>
-        <w:rPr>
-          <w:color w:val="808080"/>
-          <w:spacing w:val="-31"/>
-          <w:w w:val="105"/>
-          <w:sz w:val="19"/>
-        </w:rPr>
-        <w:t xml:space="preserve"> </w:t>
-      </w:r>
-      <w:r>
-        <w:rPr>
-          <w:color w:val="808080"/>
-          <w:w w:val="105"/>
-          <w:sz w:val="19"/>
-        </w:rPr>
-        <w:t>Motion</w:t>
-      </w:r>
-      <w:r>
-        <w:rPr>
-          <w:color w:val="808080"/>
-          <w:spacing w:val="-31"/>
-          <w:w w:val="105"/>
-          <w:sz w:val="19"/>
-        </w:rPr>
-        <w:t xml:space="preserve"> </w:t>
-      </w:r>
-      <w:r>
-        <w:rPr>
-          <w:color w:val="808080"/>
-          <w:spacing w:val="-4"/>
-          <w:w w:val="105"/>
-          <w:sz w:val="19"/>
-        </w:rPr>
-        <w:t>Graphics</w:t>
-      </w:r>
-      <w:r>
-        <w:rPr>
-          <w:color w:val="808080"/>
-          <w:w w:val="102"/>
-          <w:sz w:val="19"/>
-        </w:rPr>
-        <w:t xml:space="preserve"> </w:t>
-      </w:r>
-      <w:r>
-        <w:rPr>
-          <w:color w:val="808080"/>
-          <w:sz w:val="19"/>
-        </w:rPr>
-        <w:t>Simulations:</w:t>
-      </w:r>
-      <w:r>
-        <w:rPr>
-          <w:color w:val="808080"/>
-          <w:spacing w:val="27"/>
-          <w:sz w:val="19"/>
-        </w:rPr>
-        <w:t xml:space="preserve"> </w:t>
-      </w:r>
-      <w:r>
-        <w:rPr>
-          <w:color w:val="808080"/>
-          <w:sz w:val="19"/>
-        </w:rPr>
-        <w:t>Destruction</w:t>
-      </w:r>
-    </w:p>
-    <w:p>
-      <w:pPr>
-        <w:spacing w:before="3" w:line="244" w:lineRule="auto"/>
-        <w:ind w:left="190" w:right="38" w:firstLine="1022"/>
-        <w:jc w:val="right"/>
-        <w:rPr>
-          <w:sz w:val="19"/>
-        </w:rPr>
-      </w:pPr>
-      <w:r>
-        <w:rPr>
-          <w:color w:val="808080"/>
-          <w:sz w:val="19"/>
-        </w:rPr>
-        <w:t>Hard</w:t>
-      </w:r>
-      <w:r>
-        <w:rPr>
-          <w:color w:val="808080"/>
-          <w:spacing w:val="9"/>
-          <w:sz w:val="19"/>
-        </w:rPr>
-        <w:t xml:space="preserve"> </w:t>
-      </w:r>
-      <w:r>
-        <w:rPr>
-          <w:color w:val="808080"/>
-          <w:sz w:val="19"/>
-        </w:rPr>
-        <w:t>surface</w:t>
-      </w:r>
-      <w:r>
-        <w:rPr>
-          <w:color w:val="808080"/>
-          <w:spacing w:val="10"/>
-          <w:sz w:val="19"/>
-        </w:rPr>
-        <w:t xml:space="preserve"> </w:t>
-      </w:r>
-      <w:r>
-        <w:rPr>
-          <w:color w:val="808080"/>
-          <w:sz w:val="19"/>
-        </w:rPr>
-        <w:t>modeling</w:t>
-      </w:r>
-      <w:r>
-        <w:rPr>
-          <w:color w:val="808080"/>
-          <w:w w:val="101"/>
-          <w:sz w:val="19"/>
-        </w:rPr>
-        <w:t xml:space="preserve"> </w:t>
-      </w:r>
-      <w:r>
-        <w:rPr>
-          <w:color w:val="808080"/>
-          <w:sz w:val="19"/>
-        </w:rPr>
-        <w:t>Retopology,</w:t>
-      </w:r>
-      <w:r>
-        <w:rPr>
-          <w:color w:val="808080"/>
-          <w:spacing w:val="24"/>
-          <w:sz w:val="19"/>
-        </w:rPr>
-        <w:t xml:space="preserve"> </w:t>
-      </w:r>
-      <w:r>
-        <w:rPr>
-          <w:color w:val="808080"/>
-          <w:spacing w:val="-3"/>
-          <w:sz w:val="19"/>
-        </w:rPr>
-        <w:t>UVs,</w:t>
-      </w:r>
-      <w:r>
-        <w:rPr>
-          <w:color w:val="808080"/>
-          <w:spacing w:val="25"/>
-          <w:sz w:val="19"/>
-        </w:rPr>
-        <w:t xml:space="preserve"> </w:t>
-      </w:r>
-      <w:r>
-        <w:rPr>
-          <w:color w:val="808080"/>
-          <w:spacing w:val="-4"/>
-          <w:sz w:val="19"/>
-        </w:rPr>
-        <w:t>Texturing</w:t>
-      </w:r>
-      <w:r>
-        <w:rPr>
-          <w:color w:val="808080"/>
-          <w:w w:val="99"/>
-          <w:sz w:val="19"/>
-        </w:rPr>
-        <w:t xml:space="preserve"> </w:t>
-      </w:r>
-      <w:r>
-        <w:rPr>
-          <w:color w:val="808080"/>
-          <w:sz w:val="19"/>
-        </w:rPr>
-        <w:t>Lighting,</w:t>
-      </w:r>
-      <w:r>
-        <w:rPr>
-          <w:color w:val="808080"/>
-          <w:sz w:val="19"/>
-        </w:rPr>
-        <w:t xml:space="preserve"> Rendering,</w:t>
-      </w:r>
-      <w:r>
-        <w:rPr>
-          <w:color w:val="808080"/>
-          <w:spacing w:val="2"/>
-          <w:sz w:val="19"/>
-        </w:rPr>
-        <w:t xml:space="preserve"> </w:t>
-      </w:r>
-      <w:r>
-        <w:rPr>
-          <w:color w:val="808080"/>
-          <w:spacing w:val="-3"/>
-          <w:sz w:val="19"/>
-        </w:rPr>
-        <w:t>Compositing</w:t>
-      </w:r>
-    </w:p>
-    <w:p>
-      <w:pPr>
-        <w:spacing w:before="3" w:line="244" w:lineRule="auto"/>
-        <w:ind w:left="1039" w:right="38" w:firstLine="543"/>
-        <w:jc w:val="right"/>
-        <w:rPr>
-          <w:sz w:val="19"/>
-        </w:rPr>
-      </w:pPr>
-      <w:r>
-        <w:rPr>
-          <w:color w:val="808080"/>
-          <w:w w:val="110"/>
-          <w:sz w:val="19"/>
-        </w:rPr>
-        <w:t>Python,</w:t>
-      </w:r>
-      <w:r>
-        <w:rPr>
-          <w:color w:val="808080"/>
-          <w:spacing w:val="-25"/>
-          <w:w w:val="110"/>
-          <w:sz w:val="19"/>
-        </w:rPr>
-        <w:t xml:space="preserve"> </w:t>
-      </w:r>
-      <w:r>
-        <w:rPr>
-          <w:color w:val="808080"/>
-          <w:spacing w:val="-3"/>
-          <w:w w:val="110"/>
-          <w:sz w:val="19"/>
-        </w:rPr>
-        <w:t>JavaScript</w:t>
-      </w:r>
-      <w:r>
-        <w:rPr>
-          <w:color w:val="808080"/>
-          <w:w w:val="106"/>
-          <w:sz w:val="19"/>
-        </w:rPr>
-        <w:t xml:space="preserve"> </w:t>
-      </w:r>
-      <w:r>
-        <w:rPr>
-          <w:color w:val="808080"/>
-          <w:w w:val="110"/>
-          <w:sz w:val="19"/>
-        </w:rPr>
-        <w:t>HTML,</w:t>
-      </w:r>
-      <w:r>
-        <w:rPr>
-          <w:color w:val="808080"/>
-          <w:spacing w:val="-25"/>
-          <w:w w:val="110"/>
-          <w:sz w:val="19"/>
-        </w:rPr>
-        <w:t xml:space="preserve"> </w:t>
-      </w:r>
-      <w:r>
-        <w:rPr>
-          <w:color w:val="808080"/>
-          <w:w w:val="110"/>
-          <w:sz w:val="19"/>
-        </w:rPr>
-        <w:t>CSS,</w:t>
-      </w:r>
-      <w:r>
-        <w:rPr>
-          <w:color w:val="808080"/>
-          <w:spacing w:val="-24"/>
-          <w:w w:val="110"/>
-          <w:sz w:val="19"/>
-        </w:rPr>
-        <w:t xml:space="preserve"> </w:t>
-      </w:r>
-      <w:r>
-        <w:rPr>
-          <w:color w:val="808080"/>
-          <w:spacing w:val="-5"/>
-          <w:w w:val="110"/>
-          <w:sz w:val="19"/>
-        </w:rPr>
-        <w:t>PHP,</w:t>
-      </w:r>
-      <w:r>
-        <w:rPr>
-          <w:color w:val="808080"/>
-          <w:spacing w:val="-25"/>
-          <w:w w:val="110"/>
-          <w:sz w:val="19"/>
-        </w:rPr>
-        <w:t xml:space="preserve"> </w:t>
-      </w:r>
-      <w:r>
-        <w:rPr>
-          <w:color w:val="808080"/>
-          <w:spacing w:val="-4"/>
-          <w:w w:val="110"/>
-          <w:sz w:val="19"/>
-        </w:rPr>
-        <w:t>MySQL</w:t>
-      </w:r>
-    </w:p>
-    <w:p>
-      <w:pPr>
-        <w:spacing w:before="2" w:line="244" w:lineRule="auto"/>
-        <w:ind w:left="1520" w:right="34" w:firstLine="321"/>
-        <w:rPr>
-          <w:sz w:val="19"/>
-        </w:rPr>
-      </w:pPr>
-      <w:r>
-        <w:rPr>
-          <w:color w:val="808080"/>
-          <w:w w:val="105"/>
-          <w:sz w:val="19"/>
-        </w:rPr>
-        <w:t>GitHub</w:t>
-      </w:r>
-      <w:r>
-        <w:rPr>
-          <w:color w:val="808080"/>
-          <w:spacing w:val="-17"/>
-          <w:w w:val="105"/>
-          <w:sz w:val="19"/>
-        </w:rPr>
-        <w:t xml:space="preserve"> </w:t>
-      </w:r>
-      <w:r>
-        <w:rPr>
-          <w:color w:val="808080"/>
-          <w:spacing w:val="-4"/>
-          <w:w w:val="105"/>
-          <w:sz w:val="19"/>
-        </w:rPr>
-        <w:t xml:space="preserve">Desktop </w:t>
-      </w:r>
-      <w:r>
-        <w:rPr>
-          <w:color w:val="808080"/>
-          <w:w w:val="105"/>
-          <w:sz w:val="19"/>
-        </w:rPr>
-        <w:t>MySQL</w:t>
-      </w:r>
-      <w:r>
-        <w:rPr>
-          <w:color w:val="808080"/>
-          <w:spacing w:val="59"/>
-          <w:w w:val="105"/>
-          <w:sz w:val="19"/>
-        </w:rPr>
-        <w:t xml:space="preserve"> </w:t>
-      </w:r>
-      <w:r>
-        <w:rPr>
-          <w:color w:val="808080"/>
-          <w:spacing w:val="-4"/>
-          <w:w w:val="105"/>
-          <w:sz w:val="19"/>
-        </w:rPr>
-        <w:t>Workbench</w:t>
-      </w:r>
-    </w:p>
-    <w:p>
-      <w:pPr>
-        <w:spacing w:before="2"/>
-        <w:ind w:right="38"/>
-        <w:jc w:val="right"/>
-        <w:rPr>
-          <w:sz w:val="19"/>
-        </w:rPr>
-      </w:pPr>
-      <w:r>
-        <w:rPr>
-          <w:color w:val="808080"/>
-          <w:sz w:val="19"/>
-        </w:rPr>
-        <w:t xml:space="preserve">Visual Studio Code, Sublime </w:t>
-      </w:r>
-      <w:r>
-        <w:rPr>
-          <w:color w:val="808080"/>
-          <w:spacing w:val="-8"/>
-          <w:sz w:val="19"/>
-        </w:rPr>
-        <w:t>Text</w:t>
-      </w:r>
-    </w:p>
-    <w:p>
-      <w:pPr>
-        <w:pStyle w:val="BodyText"/>
-        <w:spacing w:before="9"/>
-        <w:ind w:left="0"/>
-        <w:rPr>
-          <w:sz w:val="19"/>
-        </w:rPr>
-      </w:pPr>
-    </w:p>
-    <w:p>
-      <w:pPr>
-        <w:spacing w:line="244" w:lineRule="auto"/>
-        <w:ind w:left="340" w:right="38" w:firstLine="1345"/>
-        <w:jc w:val="right"/>
-        <w:rPr>
-          <w:sz w:val="19"/>
-        </w:rPr>
-      </w:pPr>
-      <w:r>
-        <w:rPr>
-          <w:color w:val="808080"/>
-          <w:sz w:val="19"/>
-        </w:rPr>
-        <w:t>Windows,</w:t>
-      </w:r>
-      <w:r>
-        <w:rPr>
-          <w:color w:val="808080"/>
-          <w:spacing w:val="44"/>
-          <w:sz w:val="19"/>
-        </w:rPr>
-        <w:t xml:space="preserve"> </w:t>
-      </w:r>
-      <w:r>
-        <w:rPr>
-          <w:color w:val="808080"/>
-          <w:spacing w:val="-5"/>
-          <w:sz w:val="19"/>
-        </w:rPr>
-        <w:t>macOS</w:t>
-      </w:r>
-      <w:r>
-        <w:rPr>
-          <w:color w:val="808080"/>
-          <w:w w:val="119"/>
-          <w:sz w:val="19"/>
-        </w:rPr>
-        <w:t xml:space="preserve"> </w:t>
-      </w:r>
-      <w:r>
-        <w:rPr>
-          <w:color w:val="808080"/>
-          <w:spacing w:val="-4"/>
-          <w:sz w:val="19"/>
-        </w:rPr>
-        <w:t xml:space="preserve">HTC </w:t>
-      </w:r>
-      <w:r>
-        <w:rPr>
-          <w:color w:val="808080"/>
-          <w:spacing w:val="-3"/>
-          <w:sz w:val="19"/>
-        </w:rPr>
-        <w:t>Vive,</w:t>
-      </w:r>
-      <w:r>
-        <w:rPr>
-          <w:color w:val="808080"/>
-          <w:spacing w:val="-11"/>
-          <w:sz w:val="19"/>
-        </w:rPr>
-        <w:t xml:space="preserve"> </w:t>
-      </w:r>
-      <w:r>
-        <w:rPr>
-          <w:color w:val="808080"/>
-          <w:sz w:val="19"/>
-        </w:rPr>
-        <w:t>Oculus</w:t>
-      </w:r>
-      <w:r>
-        <w:rPr>
-          <w:color w:val="808080"/>
-          <w:spacing w:val="21"/>
-          <w:sz w:val="19"/>
-        </w:rPr>
-        <w:t xml:space="preserve"> </w:t>
-      </w:r>
-      <w:r>
-        <w:rPr>
-          <w:color w:val="808080"/>
-          <w:sz w:val="19"/>
-        </w:rPr>
-        <w:t>Rift</w:t>
-      </w:r>
-      <w:r>
-        <w:rPr>
-          <w:color w:val="808080"/>
-          <w:w w:val="105"/>
-          <w:sz w:val="19"/>
-        </w:rPr>
-        <w:t xml:space="preserve"> </w:t>
-      </w:r>
-      <w:r>
-        <w:rPr>
-          <w:color w:val="808080"/>
-          <w:sz w:val="19"/>
-        </w:rPr>
-        <w:t>MotionBuilder,</w:t>
-      </w:r>
-      <w:r>
-        <w:rPr>
-          <w:color w:val="808080"/>
-          <w:spacing w:val="32"/>
-          <w:sz w:val="19"/>
-        </w:rPr>
-        <w:t xml:space="preserve"> </w:t>
-      </w:r>
-      <w:r>
-        <w:rPr>
-          <w:color w:val="808080"/>
-          <w:spacing w:val="-3"/>
-          <w:sz w:val="19"/>
-        </w:rPr>
-        <w:t>OptiTrack</w:t>
-      </w:r>
-      <w:r>
-        <w:rPr>
-          <w:color w:val="808080"/>
-          <w:spacing w:val="32"/>
-          <w:sz w:val="19"/>
-        </w:rPr>
-        <w:t xml:space="preserve"> </w:t>
-      </w:r>
-      <w:r>
-        <w:rPr>
-          <w:color w:val="808080"/>
-          <w:spacing w:val="-4"/>
-          <w:sz w:val="19"/>
-        </w:rPr>
-        <w:t>Motive</w:t>
-      </w:r>
-      <w:r>
-        <w:rPr>
-          <w:color w:val="808080"/>
-          <w:w w:val="105"/>
-          <w:sz w:val="19"/>
-        </w:rPr>
-        <w:t xml:space="preserve"> </w:t>
-      </w:r>
-      <w:r>
-        <w:rPr>
-          <w:color w:val="808080"/>
-          <w:sz w:val="19"/>
-        </w:rPr>
-        <w:t>Fusion</w:t>
-      </w:r>
-      <w:r>
-        <w:rPr>
-          <w:color w:val="808080"/>
-          <w:spacing w:val="30"/>
-          <w:sz w:val="19"/>
-        </w:rPr>
-        <w:t xml:space="preserve"> </w:t>
-      </w:r>
-      <w:r>
-        <w:rPr>
-          <w:color w:val="808080"/>
-          <w:sz w:val="19"/>
-        </w:rPr>
-        <w:t>360,</w:t>
-      </w:r>
-      <w:r>
-        <w:rPr>
-          <w:color w:val="808080"/>
-          <w:spacing w:val="31"/>
-          <w:sz w:val="19"/>
-        </w:rPr>
-        <w:t xml:space="preserve"> </w:t>
-      </w:r>
-      <w:r>
-        <w:rPr>
-          <w:color w:val="808080"/>
-          <w:sz w:val="19"/>
-        </w:rPr>
-        <w:t>SolidWorks</w:t>
-      </w:r>
-      <w:r>
-        <w:rPr>
-          <w:color w:val="808080"/>
-          <w:w w:val="99"/>
-          <w:sz w:val="19"/>
-        </w:rPr>
-        <w:t xml:space="preserve"> </w:t>
-      </w:r>
-      <w:r>
-        <w:rPr>
-          <w:color w:val="808080"/>
-          <w:sz w:val="19"/>
-        </w:rPr>
-        <w:t>Simplify3D,</w:t>
-      </w:r>
-      <w:r>
-        <w:rPr>
-          <w:color w:val="808080"/>
-          <w:spacing w:val="43"/>
-          <w:sz w:val="19"/>
-        </w:rPr>
-        <w:t xml:space="preserve"> </w:t>
-      </w:r>
-      <w:r>
-        <w:rPr>
-          <w:color w:val="808080"/>
-          <w:sz w:val="19"/>
-        </w:rPr>
-        <w:t>MakerBot</w:t>
-      </w:r>
-    </w:p>
-    <w:p>
-      <w:pPr>
-        <w:spacing w:before="5" w:line="244" w:lineRule="auto"/>
-        <w:ind w:left="1424" w:right="38" w:hanging="43"/>
-        <w:jc w:val="right"/>
-        <w:rPr>
-          <w:sz w:val="19"/>
-        </w:rPr>
-      </w:pPr>
-      <w:r>
-        <w:rPr>
-          <w:color w:val="808080"/>
-          <w:w w:val="105"/>
-          <w:sz w:val="19"/>
-        </w:rPr>
-        <w:t>Bash,</w:t>
-      </w:r>
-      <w:r>
-        <w:rPr>
-          <w:color w:val="808080"/>
-          <w:spacing w:val="-13"/>
-          <w:w w:val="105"/>
-          <w:sz w:val="19"/>
-        </w:rPr>
-        <w:t xml:space="preserve"> </w:t>
-      </w:r>
-      <w:r>
-        <w:rPr>
-          <w:color w:val="808080"/>
-          <w:w w:val="105"/>
-          <w:sz w:val="19"/>
-        </w:rPr>
-        <w:t>C#,</w:t>
-      </w:r>
-      <w:r>
-        <w:rPr>
-          <w:color w:val="808080"/>
-          <w:spacing w:val="-13"/>
-          <w:w w:val="105"/>
-          <w:sz w:val="19"/>
-        </w:rPr>
-        <w:t xml:space="preserve"> </w:t>
-      </w:r>
-      <w:r>
-        <w:rPr>
-          <w:color w:val="808080"/>
-          <w:spacing w:val="-3"/>
-          <w:w w:val="105"/>
-          <w:sz w:val="19"/>
-        </w:rPr>
-        <w:t>Automator</w:t>
-      </w:r>
-      <w:r>
-        <w:rPr>
-          <w:color w:val="808080"/>
-          <w:w w:val="102"/>
-          <w:sz w:val="19"/>
-        </w:rPr>
-        <w:t xml:space="preserve"> </w:t>
-      </w:r>
-      <w:r>
-        <w:rPr>
-          <w:color w:val="808080"/>
-          <w:sz w:val="19"/>
-        </w:rPr>
-        <w:t>FileZilla,</w:t>
-      </w:r>
-      <w:r>
-        <w:rPr>
-          <w:color w:val="808080"/>
-          <w:spacing w:val="1"/>
-          <w:sz w:val="19"/>
-        </w:rPr>
-        <w:t xml:space="preserve"> </w:t>
-      </w:r>
-      <w:r>
-        <w:rPr>
-          <w:color w:val="808080"/>
-          <w:sz w:val="19"/>
-        </w:rPr>
-        <w:t>Excel,</w:t>
-      </w:r>
-      <w:r>
-        <w:rPr>
-          <w:color w:val="808080"/>
-          <w:spacing w:val="2"/>
-          <w:sz w:val="19"/>
-        </w:rPr>
-        <w:t xml:space="preserve"> </w:t>
-      </w:r>
-      <w:r>
-        <w:rPr>
-          <w:color w:val="808080"/>
-          <w:spacing w:val="-8"/>
-          <w:sz w:val="19"/>
-        </w:rPr>
-        <w:t>Trello</w:t>
-      </w:r>
-      <w:r>
-        <w:rPr>
-          <w:color w:val="808080"/>
-          <w:w w:val="99"/>
-          <w:sz w:val="19"/>
-        </w:rPr>
-        <w:t xml:space="preserve"> </w:t>
-      </w:r>
-      <w:r>
-        <w:rPr>
-          <w:color w:val="808080"/>
-          <w:w w:val="105"/>
-          <w:sz w:val="19"/>
-        </w:rPr>
-        <w:t>Fencing,</w:t>
-      </w:r>
-      <w:r>
-        <w:rPr>
-          <w:color w:val="808080"/>
-          <w:spacing w:val="-21"/>
-          <w:w w:val="105"/>
-          <w:sz w:val="19"/>
-        </w:rPr>
-        <w:t xml:space="preserve"> </w:t>
-      </w:r>
-      <w:r>
-        <w:rPr>
-          <w:color w:val="808080"/>
-          <w:w w:val="105"/>
-          <w:sz w:val="19"/>
-        </w:rPr>
-        <w:t>Rowing</w:t>
-      </w:r>
-    </w:p>
-    <w:p>
-      <w:pPr>
-        <w:spacing w:before="3"/>
-        <w:ind w:right="38"/>
-        <w:jc w:val="right"/>
-        <w:rPr>
-          <w:sz w:val="19"/>
-        </w:rPr>
-      </w:pPr>
-      <w:r>
-        <w:rPr>
-          <w:color w:val="808080"/>
-          <w:sz w:val="19"/>
-        </w:rPr>
-        <w:t>Computer building and</w:t>
-      </w:r>
-      <w:r>
-        <w:rPr>
-          <w:color w:val="808080"/>
-          <w:spacing w:val="50"/>
-          <w:sz w:val="19"/>
-        </w:rPr>
-        <w:t xml:space="preserve"> </w:t>
-      </w:r>
-      <w:r>
-        <w:rPr>
-          <w:color w:val="808080"/>
-          <w:sz w:val="19"/>
-        </w:rPr>
-        <w:t>gaming</w:t>
-      </w:r>
-    </w:p>
-    <w:p>
-      <w:pPr>
-        <w:spacing w:before="175"/>
-        <w:ind w:right="38"/>
-        <w:jc w:val="right"/>
-        <w:rPr>
-          <w:rFonts w:ascii="Gotham"/>
-          <w:b/>
-          <w:sz w:val="26"/>
-        </w:rPr>
-      </w:pPr>
-      <w:r>
-        <w:rPr>
-          <w:rFonts w:ascii="Gotham"/>
-          <w:b/>
-          <w:color w:val="808080"/>
-          <w:spacing w:val="-7"/>
-          <w:sz w:val="26"/>
-        </w:rPr>
-        <w:t>Travel</w:t>
-      </w:r>
-    </w:p>
-    <w:p>
-      <w:pPr>
-        <w:spacing w:line="244" w:lineRule="auto"/>
-        <w:ind w:left="106" w:right="38" w:firstLine="602"/>
-        <w:jc w:val="right"/>
-        <w:rPr>
-          <w:sz w:val="19"/>
-        </w:rPr>
-      </w:pPr>
-      <w:r>
-        <w:rPr>
-          <w:color w:val="808080"/>
-          <w:sz w:val="19"/>
-        </w:rPr>
-        <w:t>Los Angeles,</w:t>
-      </w:r>
-      <w:r>
-        <w:rPr>
-          <w:color w:val="808080"/>
-          <w:spacing w:val="33"/>
-          <w:sz w:val="19"/>
-        </w:rPr>
-        <w:t xml:space="preserve"> </w:t>
-      </w:r>
-      <w:r>
-        <w:rPr>
-          <w:color w:val="808080"/>
-          <w:sz w:val="19"/>
-        </w:rPr>
-        <w:t>Canada,</w:t>
-      </w:r>
-      <w:r>
-        <w:rPr>
-          <w:color w:val="808080"/>
-          <w:spacing w:val="16"/>
-          <w:sz w:val="19"/>
-        </w:rPr>
-        <w:t xml:space="preserve"> </w:t>
-      </w:r>
-      <w:r>
-        <w:rPr>
-          <w:color w:val="808080"/>
-          <w:spacing w:val="-3"/>
-          <w:sz w:val="19"/>
-        </w:rPr>
-        <w:t>Spain,</w:t>
-      </w:r>
-      <w:r>
-        <w:rPr>
-          <w:color w:val="808080"/>
-          <w:w w:val="101"/>
-          <w:sz w:val="19"/>
-        </w:rPr>
-        <w:t xml:space="preserve"> </w:t>
-      </w:r>
-      <w:r>
-        <w:rPr>
-          <w:color w:val="808080"/>
-          <w:sz w:val="19"/>
-        </w:rPr>
-        <w:t xml:space="preserve">United Kingdom, Southern </w:t>
-      </w:r>
-      <w:bookmarkStart w:id="0" w:name="_GoBack"/>
-      <w:bookmarkEnd w:id="0"/>
-      <w:r>
-        <w:rPr>
-          <w:color w:val="808080"/>
-          <w:spacing w:val="-4"/>
-          <w:sz w:val="19"/>
-        </w:rPr>
-        <w:t>Ireland,</w:t>
-      </w:r>
-    </w:p>
-    <w:p>
-      <w:pPr>
-        <w:spacing w:before="2"/>
+        <w:spacing w:before="1"/>
         <w:ind w:right="38"/>
         <w:jc w:val="right"/>
         <w:rPr>
@@ -2566,6 +2588,7 @@
     </w:p>
     <w:p>
       <w:pPr>
+        <w:spacing w:before="1"/>
         <w:ind w:right="38"/>
         <w:jc w:val="right"/>
         <w:rPr>
@@ -2585,7 +2608,7 @@
     </w:p>
     <w:p>
       <w:pPr>
-        <w:spacing w:before="6"/>
+        <w:spacing w:before="5"/>
         <w:ind w:right="38"/>
         <w:jc w:val="right"/>
         <w:rPr>
@@ -2853,6 +2876,45 @@
         <w:tabs>
           <w:tab w:val="left" w:pos="238"/>
         </w:tabs>
+        <w:spacing w:before="20" w:line="240" w:lineRule="auto"/>
+        <w:ind w:left="237"/>
+        <w:rPr>
+          <w:sz w:val="17"/>
+        </w:rPr>
+      </w:pPr>
+      <w:r>
+        <w:rPr>
+          <w:color w:val="808080"/>
+          <w:sz w:val="17"/>
+        </w:rPr>
+        <w:t>Secure clients’ approvals for sign artwork designed and proofed with</w:t>
+      </w:r>
+      <w:r>
+        <w:rPr>
+          <w:color w:val="808080"/>
+          <w:spacing w:val="-13"/>
+          <w:sz w:val="17"/>
+        </w:rPr>
+        <w:t xml:space="preserve"> </w:t>
+      </w:r>
+      <w:r>
+        <w:rPr>
+          <w:color w:val="808080"/>
+          <w:sz w:val="17"/>
+        </w:rPr>
+        <w:t>Illustrator</w:t>
+      </w:r>
+    </w:p>
+    <w:p>
+      <w:pPr>
+        <w:pStyle w:val="ListParagraph"/>
+        <w:numPr>
+          <w:ilvl w:val="0"/>
+          <w:numId w:val="1"/>
+        </w:numPr>
+        <w:tabs>
+          <w:tab w:val="left" w:pos="238"/>
+        </w:tabs>
         <w:spacing w:before="19" w:line="240" w:lineRule="auto"/>
         <w:ind w:left="237"/>
         <w:rPr>
@@ -2864,22 +2926,22 @@
           <w:color w:val="808080"/>
           <w:sz w:val="17"/>
         </w:rPr>
-        <w:t>Secure clients’ approvals for sign artwork designed and proofed with</w:t>
-      </w:r>
-      <w:r>
-        <w:rPr>
-          <w:color w:val="808080"/>
-          <w:spacing w:val="-13"/>
-          <w:sz w:val="17"/>
-        </w:rPr>
-        <w:t xml:space="preserve"> </w:t>
-      </w:r>
-      <w:r>
-        <w:rPr>
-          <w:color w:val="808080"/>
-          <w:sz w:val="17"/>
-        </w:rPr>
-        <w:t>Illustrator</w:t>
+        <w:t>Print, cut, and mount vinyl to vehicles, machinery, coroplast, aluminum,</w:t>
+      </w:r>
+      <w:r>
+        <w:rPr>
+          <w:color w:val="808080"/>
+          <w:spacing w:val="-27"/>
+          <w:sz w:val="17"/>
+        </w:rPr>
+        <w:t xml:space="preserve"> </w:t>
+      </w:r>
+      <w:r>
+        <w:rPr>
+          <w:color w:val="808080"/>
+          <w:sz w:val="17"/>
+        </w:rPr>
+        <w:t>wood</w:t>
       </w:r>
     </w:p>
     <w:p>
@@ -2901,45 +2963,6 @@
       <w:r>
         <w:rPr>
           <w:color w:val="808080"/>
-          <w:sz w:val="17"/>
-        </w:rPr>
-        <w:t>Print, cut, and mount vinyl to vehicles, machinery, coroplast, aluminum,</w:t>
-      </w:r>
-      <w:r>
-        <w:rPr>
-          <w:color w:val="808080"/>
-          <w:spacing w:val="-27"/>
-          <w:sz w:val="17"/>
-        </w:rPr>
-        <w:t xml:space="preserve"> </w:t>
-      </w:r>
-      <w:r>
-        <w:rPr>
-          <w:color w:val="808080"/>
-          <w:sz w:val="17"/>
-        </w:rPr>
-        <w:t>wood</w:t>
-      </w:r>
-    </w:p>
-    <w:p>
-      <w:pPr>
-        <w:pStyle w:val="ListParagraph"/>
-        <w:numPr>
-          <w:ilvl w:val="0"/>
-          <w:numId w:val="1"/>
-        </w:numPr>
-        <w:tabs>
-          <w:tab w:val="left" w:pos="238"/>
-        </w:tabs>
-        <w:spacing w:before="20" w:line="240" w:lineRule="auto"/>
-        <w:ind w:left="237"/>
-        <w:rPr>
-          <w:sz w:val="17"/>
-        </w:rPr>
-      </w:pPr>
-      <w:r>
-        <w:rPr>
-          <w:color w:val="808080"/>
           <w:w w:val="105"/>
           <w:sz w:val="17"/>
         </w:rPr>
@@ -3151,7 +3174,13 @@
         <w:rPr>
           <w:w w:val="105"/>
         </w:rPr>
-        <w:t>Music/UConn</w:t>
+        <w:t>Music/UC</w:t>
+      </w:r>
+      <w:r>
+        <w:rPr>
+          <w:w w:val="105"/>
+        </w:rPr>
+        <w:t>onn</w:t>
       </w:r>
       <w:r>
         <w:rPr>
@@ -5187,7 +5216,15 @@
           <w:w w:val="105"/>
           <w:sz w:val="17"/>
         </w:rPr>
-        <w:t>to</w:t>
+        <w:t>t</w:t>
+      </w:r>
+      <w:r>
+        <w:rPr>
+          <w:color w:val="808080"/>
+          <w:w w:val="105"/>
+          <w:sz w:val="17"/>
+        </w:rPr>
+        <w:t>o</w:t>
       </w:r>
       <w:r>
         <w:rPr>
@@ -5520,492 +5557,12 @@
         </w:rPr>
       </w:pPr>
       <w:r>
-        <w:rPr>
-          <w:color w:val="808080"/>
-          <w:sz w:val="17"/>
-        </w:rPr>
-        <w:t xml:space="preserve">Engaged in sessions to learn Maya, Substance </w:t>
-      </w:r>
-      <w:r>
-        <w:rPr>
-          <w:color w:val="808080"/>
-          <w:spacing w:val="-3"/>
-          <w:sz w:val="17"/>
-        </w:rPr>
-        <w:t xml:space="preserve">Painter, </w:t>
-      </w:r>
-      <w:r>
-        <w:rPr>
-          <w:color w:val="808080"/>
-          <w:sz w:val="17"/>
-        </w:rPr>
-        <w:t>Arnold, Deadline, and After Effects compositing</w:t>
-      </w:r>
-    </w:p>
-    <w:p>
-      <w:pPr>
-        <w:pStyle w:val="BodyText"/>
-        <w:spacing w:before="7"/>
-        <w:ind w:left="0"/>
-        <w:rPr>
-          <w:sz w:val="18"/>
-        </w:rPr>
-      </w:pPr>
-    </w:p>
-    <w:p>
-      <w:pPr>
-        <w:pStyle w:val="BodyText"/>
-        <w:spacing w:line="264" w:lineRule="auto"/>
-        <w:ind w:left="106" w:right="2410"/>
-      </w:pPr>
-      <w:r>
-        <w:rPr>
-          <w:w w:val="105"/>
-        </w:rPr>
-        <w:t>UConn</w:t>
-      </w:r>
-      <w:r>
-        <w:rPr>
-          <w:spacing w:val="-24"/>
-          <w:w w:val="105"/>
-        </w:rPr>
-        <w:t xml:space="preserve"> </w:t>
-      </w:r>
-      <w:r>
-        <w:rPr>
-          <w:w w:val="105"/>
-        </w:rPr>
-        <w:t>Blue</w:t>
-      </w:r>
-      <w:r>
-        <w:rPr>
-          <w:spacing w:val="-24"/>
-          <w:w w:val="105"/>
-        </w:rPr>
-        <w:t xml:space="preserve"> </w:t>
-      </w:r>
-      <w:r>
-        <w:rPr>
-          <w:w w:val="105"/>
-        </w:rPr>
-        <w:t>Line</w:t>
-      </w:r>
-      <w:r>
-        <w:rPr>
-          <w:spacing w:val="-24"/>
-          <w:w w:val="105"/>
-        </w:rPr>
-        <w:t xml:space="preserve"> </w:t>
-      </w:r>
-      <w:r>
-        <w:rPr>
-          <w:w w:val="105"/>
-        </w:rPr>
-        <w:t>Hockey</w:t>
-      </w:r>
-      <w:r>
-        <w:rPr>
-          <w:spacing w:val="-24"/>
-          <w:w w:val="105"/>
-        </w:rPr>
-        <w:t xml:space="preserve"> </w:t>
-      </w:r>
-      <w:r>
-        <w:rPr>
-          <w:w w:val="105"/>
-        </w:rPr>
-        <w:t>Social</w:t>
-      </w:r>
-      <w:r>
-        <w:rPr>
-          <w:spacing w:val="-24"/>
-          <w:w w:val="105"/>
-        </w:rPr>
-        <w:t xml:space="preserve"> </w:t>
-      </w:r>
-      <w:r>
-        <w:rPr>
-          <w:w w:val="105"/>
-        </w:rPr>
-        <w:t>Media</w:t>
-      </w:r>
-      <w:r>
-        <w:rPr>
-          <w:spacing w:val="-24"/>
-          <w:w w:val="105"/>
-        </w:rPr>
-        <w:t xml:space="preserve"> </w:t>
-      </w:r>
-      <w:r>
-        <w:rPr>
-          <w:spacing w:val="-5"/>
-          <w:w w:val="105"/>
-        </w:rPr>
-        <w:t>Team,</w:t>
-      </w:r>
-      <w:r>
-        <w:rPr>
-          <w:spacing w:val="-24"/>
-          <w:w w:val="105"/>
-        </w:rPr>
-        <w:t xml:space="preserve"> </w:t>
-      </w:r>
-      <w:r>
-        <w:rPr>
-          <w:color w:val="808080"/>
-          <w:w w:val="105"/>
-        </w:rPr>
-        <w:t>November</w:t>
-      </w:r>
-      <w:r>
-        <w:rPr>
-          <w:color w:val="808080"/>
-          <w:spacing w:val="-24"/>
-          <w:w w:val="105"/>
-        </w:rPr>
-        <w:t xml:space="preserve"> </w:t>
-      </w:r>
-      <w:r>
-        <w:rPr>
-          <w:color w:val="808080"/>
-          <w:w w:val="105"/>
-        </w:rPr>
-        <w:t>2017</w:t>
-      </w:r>
-      <w:r>
-        <w:rPr>
-          <w:color w:val="808080"/>
-          <w:spacing w:val="-24"/>
-          <w:w w:val="105"/>
-        </w:rPr>
-        <w:t xml:space="preserve"> </w:t>
-      </w:r>
-      <w:r>
-        <w:rPr>
-          <w:color w:val="808080"/>
-          <w:w w:val="105"/>
-        </w:rPr>
-        <w:t>-</w:t>
-      </w:r>
-      <w:r>
-        <w:rPr>
-          <w:color w:val="808080"/>
-          <w:spacing w:val="-24"/>
-          <w:w w:val="105"/>
-        </w:rPr>
-        <w:t xml:space="preserve"> </w:t>
-      </w:r>
-      <w:r>
-        <w:rPr>
-          <w:color w:val="808080"/>
-          <w:w w:val="105"/>
-        </w:rPr>
-        <w:t>May</w:t>
-      </w:r>
-      <w:r>
-        <w:rPr>
-          <w:color w:val="808080"/>
-          <w:spacing w:val="-24"/>
-          <w:w w:val="105"/>
-        </w:rPr>
-        <w:t xml:space="preserve"> </w:t>
-      </w:r>
-      <w:r>
-        <w:rPr>
-          <w:color w:val="808080"/>
-          <w:w w:val="105"/>
-        </w:rPr>
-        <w:t xml:space="preserve">2018 </w:t>
-      </w:r>
-      <w:r>
-        <w:rPr>
-          <w:color w:val="808080"/>
-          <w:spacing w:val="-4"/>
-          <w:w w:val="105"/>
-        </w:rPr>
-        <w:t xml:space="preserve">Treasurer </w:t>
-      </w:r>
-      <w:r>
-        <w:rPr>
-          <w:color w:val="808080"/>
-          <w:w w:val="105"/>
-        </w:rPr>
-        <w:t>&amp;</w:t>
-      </w:r>
-      <w:r>
-        <w:rPr>
-          <w:color w:val="808080"/>
-          <w:spacing w:val="-9"/>
-          <w:w w:val="105"/>
-        </w:rPr>
-        <w:t xml:space="preserve"> </w:t>
-      </w:r>
-      <w:r>
-        <w:rPr>
-          <w:color w:val="808080"/>
-          <w:w w:val="105"/>
-        </w:rPr>
-        <w:t>Manager</w:t>
-      </w:r>
-    </w:p>
-    <w:p>
-      <w:pPr>
-        <w:pStyle w:val="ListParagraph"/>
-        <w:numPr>
-          <w:ilvl w:val="0"/>
-          <w:numId w:val="1"/>
-        </w:numPr>
-        <w:tabs>
-          <w:tab w:val="left" w:pos="238"/>
-        </w:tabs>
-        <w:ind w:left="237"/>
-        <w:rPr>
-          <w:sz w:val="17"/>
-        </w:rPr>
-      </w:pPr>
-      <w:r>
-        <w:rPr>
-          <w:color w:val="808080"/>
-          <w:spacing w:val="-4"/>
-          <w:w w:val="105"/>
-          <w:sz w:val="17"/>
-        </w:rPr>
-        <w:t>Trained</w:t>
-      </w:r>
-      <w:r>
-        <w:rPr>
-          <w:color w:val="808080"/>
-          <w:spacing w:val="-9"/>
-          <w:w w:val="105"/>
-          <w:sz w:val="17"/>
-        </w:rPr>
-        <w:t xml:space="preserve"> </w:t>
-      </w:r>
-      <w:r>
-        <w:rPr>
-          <w:color w:val="808080"/>
-          <w:w w:val="105"/>
-          <w:sz w:val="17"/>
-        </w:rPr>
-        <w:t>to</w:t>
-      </w:r>
-      <w:r>
-        <w:rPr>
-          <w:color w:val="808080"/>
-          <w:spacing w:val="-8"/>
-          <w:w w:val="105"/>
-          <w:sz w:val="17"/>
-        </w:rPr>
-        <w:t xml:space="preserve"> </w:t>
-      </w:r>
-      <w:r>
-        <w:rPr>
-          <w:color w:val="808080"/>
-          <w:w w:val="105"/>
-          <w:sz w:val="17"/>
-        </w:rPr>
-        <w:t>qualify</w:t>
-      </w:r>
-      <w:r>
-        <w:rPr>
-          <w:color w:val="808080"/>
-          <w:spacing w:val="-8"/>
-          <w:w w:val="105"/>
-          <w:sz w:val="17"/>
-        </w:rPr>
-        <w:t xml:space="preserve"> </w:t>
-      </w:r>
-      <w:r>
-        <w:rPr>
-          <w:color w:val="808080"/>
-          <w:w w:val="105"/>
-          <w:sz w:val="17"/>
-        </w:rPr>
-        <w:t>as</w:t>
-      </w:r>
-      <w:r>
-        <w:rPr>
-          <w:color w:val="808080"/>
-          <w:spacing w:val="-9"/>
-          <w:w w:val="105"/>
-          <w:sz w:val="17"/>
-        </w:rPr>
-        <w:t xml:space="preserve"> </w:t>
-      </w:r>
-      <w:r>
-        <w:rPr>
-          <w:color w:val="808080"/>
-          <w:w w:val="105"/>
-          <w:sz w:val="17"/>
-        </w:rPr>
-        <w:t>a</w:t>
-      </w:r>
-      <w:r>
-        <w:rPr>
-          <w:color w:val="808080"/>
-          <w:spacing w:val="-8"/>
-          <w:w w:val="105"/>
-          <w:sz w:val="17"/>
-        </w:rPr>
-        <w:t xml:space="preserve"> </w:t>
-      </w:r>
-      <w:r>
-        <w:rPr>
-          <w:color w:val="808080"/>
-          <w:w w:val="105"/>
-          <w:sz w:val="17"/>
-        </w:rPr>
-        <w:t>treasurer</w:t>
-      </w:r>
-      <w:r>
-        <w:rPr>
-          <w:color w:val="808080"/>
-          <w:spacing w:val="-8"/>
-          <w:w w:val="105"/>
-          <w:sz w:val="17"/>
-        </w:rPr>
-        <w:t xml:space="preserve"> </w:t>
-      </w:r>
-      <w:r>
-        <w:rPr>
-          <w:color w:val="808080"/>
-          <w:spacing w:val="-3"/>
-          <w:w w:val="105"/>
-          <w:sz w:val="17"/>
-        </w:rPr>
-        <w:t>by</w:t>
-      </w:r>
-      <w:r>
-        <w:rPr>
-          <w:color w:val="808080"/>
-          <w:spacing w:val="-9"/>
-          <w:w w:val="105"/>
-          <w:sz w:val="17"/>
-        </w:rPr>
-        <w:t xml:space="preserve"> </w:t>
-      </w:r>
-      <w:r>
-        <w:rPr>
-          <w:color w:val="808080"/>
-          <w:w w:val="105"/>
-          <w:sz w:val="17"/>
-        </w:rPr>
-        <w:t>the</w:t>
-      </w:r>
-      <w:r>
-        <w:rPr>
-          <w:color w:val="808080"/>
-          <w:spacing w:val="-8"/>
-          <w:w w:val="105"/>
-          <w:sz w:val="17"/>
-        </w:rPr>
-        <w:t xml:space="preserve"> </w:t>
-      </w:r>
-      <w:r>
-        <w:rPr>
-          <w:color w:val="808080"/>
-          <w:w w:val="105"/>
-          <w:sz w:val="17"/>
-        </w:rPr>
-        <w:t>university</w:t>
-      </w:r>
-      <w:r>
-        <w:rPr>
-          <w:color w:val="808080"/>
-          <w:spacing w:val="-8"/>
-          <w:w w:val="105"/>
-          <w:sz w:val="17"/>
-        </w:rPr>
-        <w:t xml:space="preserve"> </w:t>
-      </w:r>
-      <w:r>
-        <w:rPr>
-          <w:color w:val="808080"/>
-          <w:w w:val="105"/>
-          <w:sz w:val="17"/>
-        </w:rPr>
-        <w:t>finance</w:t>
-      </w:r>
-      <w:r>
-        <w:rPr>
-          <w:color w:val="808080"/>
-          <w:spacing w:val="-9"/>
-          <w:w w:val="105"/>
-          <w:sz w:val="17"/>
-        </w:rPr>
-        <w:t xml:space="preserve"> </w:t>
-      </w:r>
-      <w:r>
-        <w:rPr>
-          <w:color w:val="808080"/>
-          <w:w w:val="105"/>
-          <w:sz w:val="17"/>
-        </w:rPr>
-        <w:t>department</w:t>
-      </w:r>
-    </w:p>
-    <w:p>
-      <w:pPr>
-        <w:pStyle w:val="ListParagraph"/>
-        <w:numPr>
-          <w:ilvl w:val="0"/>
-          <w:numId w:val="1"/>
-        </w:numPr>
-        <w:tabs>
-          <w:tab w:val="left" w:pos="238"/>
-        </w:tabs>
-        <w:spacing w:before="20" w:line="240" w:lineRule="auto"/>
-        <w:ind w:left="237"/>
-        <w:rPr>
-          <w:sz w:val="17"/>
-        </w:rPr>
-      </w:pPr>
-      <w:r>
-        <w:rPr>
-          <w:color w:val="808080"/>
-          <w:sz w:val="17"/>
-        </w:rPr>
-        <w:t>Managed financial records in Excel and signing off</w:t>
-      </w:r>
-      <w:r>
-        <w:rPr>
-          <w:color w:val="808080"/>
-          <w:spacing w:val="-19"/>
-          <w:sz w:val="17"/>
-        </w:rPr>
-        <w:t xml:space="preserve"> </w:t>
-      </w:r>
-      <w:r>
-        <w:rPr>
-          <w:color w:val="808080"/>
-          <w:sz w:val="17"/>
-        </w:rPr>
-        <w:t>transactions</w:t>
-      </w:r>
-    </w:p>
-    <w:p>
-      <w:pPr>
-        <w:pStyle w:val="ListParagraph"/>
-        <w:numPr>
-          <w:ilvl w:val="0"/>
-          <w:numId w:val="1"/>
-        </w:numPr>
-        <w:tabs>
-          <w:tab w:val="left" w:pos="238"/>
-        </w:tabs>
-        <w:spacing w:before="19" w:line="240" w:lineRule="auto"/>
-        <w:ind w:left="237"/>
-        <w:rPr>
-          <w:sz w:val="17"/>
-        </w:rPr>
-      </w:pPr>
-      <w:r>
-        <w:pict w14:anchorId="4ADEF854">
+        <w:pict w14:anchorId="29AB3263">
           <v:shapetype id="_x0000_t202" coordsize="21600,21600" o:spt="202" path="m,l,21600r21600,l21600,xe">
             <v:stroke joinstyle="miter"/>
             <v:path gradientshapeok="t" o:connecttype="rect"/>
           </v:shapetype>
-          <v:shape id="_x0000_s1031" type="#_x0000_t202" style="position:absolute;left:0;text-align:left;margin-left:601.95pt;margin-top:15.05pt;width:9.55pt;height:259.1pt;z-index:251665408;mso-position-horizontal-relative:page" filled="f" stroked="f">
+          <v:shape id="_x0000_s1031" type="#_x0000_t202" style="position:absolute;left:0;text-align:left;margin-left:601.95pt;margin-top:6.5pt;width:9.55pt;height:344.6pt;z-index:251665408;mso-position-horizontal-relative:page" filled="f" stroked="f">
             <v:textbox style="layout-flow:vertical;mso-layout-flow-alt:bottom-to-top" inset="0,0,0,0">
               <w:txbxContent>
                 <w:p>
@@ -6020,7 +5577,7 @@
                   <w:r>
                     <w:rPr>
                       <w:rFonts w:ascii="Gotham"/>
-                      <w:color w:val="201F1F"/>
+                      <w:color w:val="111011"/>
                       <w:sz w:val="14"/>
                     </w:rPr>
                     <w:t xml:space="preserve">ns, Faster Than Light, </w:t>
@@ -6028,7 +5585,7 @@
                   <w:r>
                     <w:rPr>
                       <w:rFonts w:ascii="Gotham"/>
-                      <w:color w:val="201F1F"/>
+                      <w:color w:val="111011"/>
                       <w:spacing w:val="-3"/>
                       <w:sz w:val="14"/>
                     </w:rPr>
@@ -6037,7 +5594,7 @@
                   <w:r>
                     <w:rPr>
                       <w:rFonts w:ascii="Gotham"/>
-                      <w:color w:val="201F1F"/>
+                      <w:color w:val="111011"/>
                       <w:sz w:val="14"/>
                     </w:rPr>
                     <w:t xml:space="preserve">Natural Selection 2, Binding of Isaac, </w:t>
@@ -6045,11 +5602,19 @@
                   <w:r>
                     <w:rPr>
                       <w:rFonts w:ascii="Gotham"/>
-                      <w:color w:val="201F1F"/>
+                      <w:color w:val="111011"/>
                       <w:spacing w:val="-3"/>
                       <w:sz w:val="14"/>
                     </w:rPr>
-                    <w:t>XCOM</w:t>
+                    <w:t xml:space="preserve">XCOM, </w:t>
+                  </w:r>
+                  <w:r>
+                    <w:rPr>
+                      <w:rFonts w:ascii="Gotham"/>
+                      <w:color w:val="111011"/>
+                      <w:sz w:val="14"/>
+                    </w:rPr>
+                    <w:t>heavily modded Skyrim</w:t>
                   </w:r>
                 </w:p>
               </w:txbxContent>
@@ -6058,6 +5623,486 @@
           </v:shape>
         </w:pict>
       </w:r>
+      <w:r>
+        <w:rPr>
+          <w:color w:val="808080"/>
+          <w:sz w:val="17"/>
+        </w:rPr>
+        <w:t xml:space="preserve">Engaged in sessions to learn Maya, Substance </w:t>
+      </w:r>
+      <w:r>
+        <w:rPr>
+          <w:color w:val="808080"/>
+          <w:spacing w:val="-3"/>
+          <w:sz w:val="17"/>
+        </w:rPr>
+        <w:t xml:space="preserve">Painter, </w:t>
+      </w:r>
+      <w:r>
+        <w:rPr>
+          <w:color w:val="808080"/>
+          <w:sz w:val="17"/>
+        </w:rPr>
+        <w:t>Arnold, Deadline, and After Effects compositing</w:t>
+      </w:r>
+    </w:p>
+    <w:p>
+      <w:pPr>
+        <w:pStyle w:val="BodyText"/>
+        <w:spacing w:before="7"/>
+        <w:ind w:left="0"/>
+        <w:rPr>
+          <w:sz w:val="18"/>
+        </w:rPr>
+      </w:pPr>
+    </w:p>
+    <w:p>
+      <w:pPr>
+        <w:pStyle w:val="BodyText"/>
+        <w:spacing w:line="264" w:lineRule="auto"/>
+        <w:ind w:left="106" w:right="2410"/>
+      </w:pPr>
+      <w:r>
+        <w:rPr>
+          <w:w w:val="105"/>
+        </w:rPr>
+        <w:t>UConn</w:t>
+      </w:r>
+      <w:r>
+        <w:rPr>
+          <w:spacing w:val="-24"/>
+          <w:w w:val="105"/>
+        </w:rPr>
+        <w:t xml:space="preserve"> </w:t>
+      </w:r>
+      <w:r>
+        <w:rPr>
+          <w:w w:val="105"/>
+        </w:rPr>
+        <w:t>Blue</w:t>
+      </w:r>
+      <w:r>
+        <w:rPr>
+          <w:spacing w:val="-24"/>
+          <w:w w:val="105"/>
+        </w:rPr>
+        <w:t xml:space="preserve"> </w:t>
+      </w:r>
+      <w:r>
+        <w:rPr>
+          <w:w w:val="105"/>
+        </w:rPr>
+        <w:t>Line</w:t>
+      </w:r>
+      <w:r>
+        <w:rPr>
+          <w:spacing w:val="-24"/>
+          <w:w w:val="105"/>
+        </w:rPr>
+        <w:t xml:space="preserve"> </w:t>
+      </w:r>
+      <w:r>
+        <w:rPr>
+          <w:w w:val="105"/>
+        </w:rPr>
+        <w:t>Hockey</w:t>
+      </w:r>
+      <w:r>
+        <w:rPr>
+          <w:spacing w:val="-24"/>
+          <w:w w:val="105"/>
+        </w:rPr>
+        <w:t xml:space="preserve"> </w:t>
+      </w:r>
+      <w:r>
+        <w:rPr>
+          <w:w w:val="105"/>
+        </w:rPr>
+        <w:t>Social</w:t>
+      </w:r>
+      <w:r>
+        <w:rPr>
+          <w:spacing w:val="-24"/>
+          <w:w w:val="105"/>
+        </w:rPr>
+        <w:t xml:space="preserve"> </w:t>
+      </w:r>
+      <w:r>
+        <w:rPr>
+          <w:w w:val="105"/>
+        </w:rPr>
+        <w:t>Media</w:t>
+      </w:r>
+      <w:r>
+        <w:rPr>
+          <w:spacing w:val="-24"/>
+          <w:w w:val="105"/>
+        </w:rPr>
+        <w:t xml:space="preserve"> </w:t>
+      </w:r>
+      <w:r>
+        <w:rPr>
+          <w:spacing w:val="-5"/>
+          <w:w w:val="105"/>
+        </w:rPr>
+        <w:t>Team,</w:t>
+      </w:r>
+      <w:r>
+        <w:rPr>
+          <w:spacing w:val="-24"/>
+          <w:w w:val="105"/>
+        </w:rPr>
+        <w:t xml:space="preserve"> </w:t>
+      </w:r>
+      <w:r>
+        <w:rPr>
+          <w:color w:val="808080"/>
+          <w:w w:val="105"/>
+        </w:rPr>
+        <w:t>November</w:t>
+      </w:r>
+      <w:r>
+        <w:rPr>
+          <w:color w:val="808080"/>
+          <w:spacing w:val="-24"/>
+          <w:w w:val="105"/>
+        </w:rPr>
+        <w:t xml:space="preserve"> </w:t>
+      </w:r>
+      <w:r>
+        <w:rPr>
+          <w:color w:val="808080"/>
+          <w:w w:val="105"/>
+        </w:rPr>
+        <w:t>2017</w:t>
+      </w:r>
+      <w:r>
+        <w:rPr>
+          <w:color w:val="808080"/>
+          <w:spacing w:val="-24"/>
+          <w:w w:val="105"/>
+        </w:rPr>
+        <w:t xml:space="preserve"> </w:t>
+      </w:r>
+      <w:r>
+        <w:rPr>
+          <w:color w:val="808080"/>
+          <w:w w:val="105"/>
+        </w:rPr>
+        <w:t>-</w:t>
+      </w:r>
+      <w:r>
+        <w:rPr>
+          <w:color w:val="808080"/>
+          <w:spacing w:val="-24"/>
+          <w:w w:val="105"/>
+        </w:rPr>
+        <w:t xml:space="preserve"> </w:t>
+      </w:r>
+      <w:r>
+        <w:rPr>
+          <w:color w:val="808080"/>
+          <w:w w:val="105"/>
+        </w:rPr>
+        <w:t>May</w:t>
+      </w:r>
+      <w:r>
+        <w:rPr>
+          <w:color w:val="808080"/>
+          <w:spacing w:val="-24"/>
+          <w:w w:val="105"/>
+        </w:rPr>
+        <w:t xml:space="preserve"> </w:t>
+      </w:r>
+      <w:r>
+        <w:rPr>
+          <w:color w:val="808080"/>
+          <w:w w:val="105"/>
+        </w:rPr>
+        <w:t xml:space="preserve">2018 </w:t>
+      </w:r>
+      <w:r>
+        <w:rPr>
+          <w:color w:val="808080"/>
+          <w:spacing w:val="-4"/>
+          <w:w w:val="105"/>
+        </w:rPr>
+        <w:t xml:space="preserve">Treasurer </w:t>
+      </w:r>
+      <w:r>
+        <w:rPr>
+          <w:color w:val="808080"/>
+          <w:w w:val="105"/>
+        </w:rPr>
+        <w:t>&amp;</w:t>
+      </w:r>
+      <w:r>
+        <w:rPr>
+          <w:color w:val="808080"/>
+          <w:spacing w:val="-9"/>
+          <w:w w:val="105"/>
+        </w:rPr>
+        <w:t xml:space="preserve"> </w:t>
+      </w:r>
+      <w:r>
+        <w:rPr>
+          <w:color w:val="808080"/>
+          <w:w w:val="105"/>
+        </w:rPr>
+        <w:t>Manager</w:t>
+      </w:r>
+    </w:p>
+    <w:p>
+      <w:pPr>
+        <w:pStyle w:val="ListParagraph"/>
+        <w:numPr>
+          <w:ilvl w:val="0"/>
+          <w:numId w:val="1"/>
+        </w:numPr>
+        <w:tabs>
+          <w:tab w:val="left" w:pos="238"/>
+        </w:tabs>
+        <w:ind w:left="237"/>
+        <w:rPr>
+          <w:sz w:val="17"/>
+        </w:rPr>
+      </w:pPr>
+      <w:r>
+        <w:rPr>
+          <w:color w:val="808080"/>
+          <w:spacing w:val="-4"/>
+          <w:w w:val="105"/>
+          <w:sz w:val="17"/>
+        </w:rPr>
+        <w:t>Trained</w:t>
+      </w:r>
+      <w:r>
+        <w:rPr>
+          <w:color w:val="808080"/>
+          <w:spacing w:val="-9"/>
+          <w:w w:val="105"/>
+          <w:sz w:val="17"/>
+        </w:rPr>
+        <w:t xml:space="preserve"> </w:t>
+      </w:r>
+      <w:r>
+        <w:rPr>
+          <w:color w:val="808080"/>
+          <w:w w:val="105"/>
+          <w:sz w:val="17"/>
+        </w:rPr>
+        <w:t>to</w:t>
+      </w:r>
+      <w:r>
+        <w:rPr>
+          <w:color w:val="808080"/>
+          <w:spacing w:val="-8"/>
+          <w:w w:val="105"/>
+          <w:sz w:val="17"/>
+        </w:rPr>
+        <w:t xml:space="preserve"> </w:t>
+      </w:r>
+      <w:r>
+        <w:rPr>
+          <w:color w:val="808080"/>
+          <w:w w:val="105"/>
+          <w:sz w:val="17"/>
+        </w:rPr>
+        <w:t>qualify</w:t>
+      </w:r>
+      <w:r>
+        <w:rPr>
+          <w:color w:val="808080"/>
+          <w:spacing w:val="-8"/>
+          <w:w w:val="105"/>
+          <w:sz w:val="17"/>
+        </w:rPr>
+        <w:t xml:space="preserve"> </w:t>
+      </w:r>
+      <w:r>
+        <w:rPr>
+          <w:color w:val="808080"/>
+          <w:w w:val="105"/>
+          <w:sz w:val="17"/>
+        </w:rPr>
+        <w:t>as</w:t>
+      </w:r>
+      <w:r>
+        <w:rPr>
+          <w:color w:val="808080"/>
+          <w:spacing w:val="-9"/>
+          <w:w w:val="105"/>
+          <w:sz w:val="17"/>
+        </w:rPr>
+        <w:t xml:space="preserve"> </w:t>
+      </w:r>
+      <w:r>
+        <w:rPr>
+          <w:color w:val="808080"/>
+          <w:w w:val="105"/>
+          <w:sz w:val="17"/>
+        </w:rPr>
+        <w:t>a</w:t>
+      </w:r>
+      <w:r>
+        <w:rPr>
+          <w:color w:val="808080"/>
+          <w:spacing w:val="-8"/>
+          <w:w w:val="105"/>
+          <w:sz w:val="17"/>
+        </w:rPr>
+        <w:t xml:space="preserve"> </w:t>
+      </w:r>
+      <w:r>
+        <w:rPr>
+          <w:color w:val="808080"/>
+          <w:w w:val="105"/>
+          <w:sz w:val="17"/>
+        </w:rPr>
+        <w:t>treasurer</w:t>
+      </w:r>
+      <w:r>
+        <w:rPr>
+          <w:color w:val="808080"/>
+          <w:spacing w:val="-8"/>
+          <w:w w:val="105"/>
+          <w:sz w:val="17"/>
+        </w:rPr>
+        <w:t xml:space="preserve"> </w:t>
+      </w:r>
+      <w:r>
+        <w:rPr>
+          <w:color w:val="808080"/>
+          <w:spacing w:val="-3"/>
+          <w:w w:val="105"/>
+          <w:sz w:val="17"/>
+        </w:rPr>
+        <w:t>by</w:t>
+      </w:r>
+      <w:r>
+        <w:rPr>
+          <w:color w:val="808080"/>
+          <w:spacing w:val="-9"/>
+          <w:w w:val="105"/>
+          <w:sz w:val="17"/>
+        </w:rPr>
+        <w:t xml:space="preserve"> </w:t>
+      </w:r>
+      <w:r>
+        <w:rPr>
+          <w:color w:val="808080"/>
+          <w:w w:val="105"/>
+          <w:sz w:val="17"/>
+        </w:rPr>
+        <w:t>the</w:t>
+      </w:r>
+      <w:r>
+        <w:rPr>
+          <w:color w:val="808080"/>
+          <w:spacing w:val="-8"/>
+          <w:w w:val="105"/>
+          <w:sz w:val="17"/>
+        </w:rPr>
+        <w:t xml:space="preserve"> </w:t>
+      </w:r>
+      <w:r>
+        <w:rPr>
+          <w:color w:val="808080"/>
+          <w:w w:val="105"/>
+          <w:sz w:val="17"/>
+        </w:rPr>
+        <w:t>university</w:t>
+      </w:r>
+      <w:r>
+        <w:rPr>
+          <w:color w:val="808080"/>
+          <w:spacing w:val="-8"/>
+          <w:w w:val="105"/>
+          <w:sz w:val="17"/>
+        </w:rPr>
+        <w:t xml:space="preserve"> </w:t>
+      </w:r>
+      <w:r>
+        <w:rPr>
+          <w:color w:val="808080"/>
+          <w:w w:val="105"/>
+          <w:sz w:val="17"/>
+        </w:rPr>
+        <w:t>finance</w:t>
+      </w:r>
+      <w:r>
+        <w:rPr>
+          <w:color w:val="808080"/>
+          <w:spacing w:val="-9"/>
+          <w:w w:val="105"/>
+          <w:sz w:val="17"/>
+        </w:rPr>
+        <w:t xml:space="preserve"> </w:t>
+      </w:r>
+      <w:r>
+        <w:rPr>
+          <w:color w:val="808080"/>
+          <w:w w:val="105"/>
+          <w:sz w:val="17"/>
+        </w:rPr>
+        <w:t>department</w:t>
+      </w:r>
+    </w:p>
+    <w:p>
+      <w:pPr>
+        <w:pStyle w:val="ListParagraph"/>
+        <w:numPr>
+          <w:ilvl w:val="0"/>
+          <w:numId w:val="1"/>
+        </w:numPr>
+        <w:tabs>
+          <w:tab w:val="left" w:pos="238"/>
+        </w:tabs>
+        <w:spacing w:before="20" w:line="240" w:lineRule="auto"/>
+        <w:ind w:left="237"/>
+        <w:rPr>
+          <w:sz w:val="17"/>
+        </w:rPr>
+      </w:pPr>
+      <w:r>
+        <w:rPr>
+          <w:color w:val="808080"/>
+          <w:sz w:val="17"/>
+        </w:rPr>
+        <w:t>Managed financial records in Excel and signing off</w:t>
+      </w:r>
+      <w:r>
+        <w:rPr>
+          <w:color w:val="808080"/>
+          <w:spacing w:val="-19"/>
+          <w:sz w:val="17"/>
+        </w:rPr>
+        <w:t xml:space="preserve"> </w:t>
+      </w:r>
+      <w:r>
+        <w:rPr>
+          <w:color w:val="808080"/>
+          <w:sz w:val="17"/>
+        </w:rPr>
+        <w:t>transactions</w:t>
+      </w:r>
+    </w:p>
+    <w:p>
+      <w:pPr>
+        <w:pStyle w:val="ListParagraph"/>
+        <w:numPr>
+          <w:ilvl w:val="0"/>
+          <w:numId w:val="1"/>
+        </w:numPr>
+        <w:tabs>
+          <w:tab w:val="left" w:pos="238"/>
+        </w:tabs>
+        <w:spacing w:before="19" w:line="240" w:lineRule="auto"/>
+        <w:ind w:left="237"/>
+        <w:rPr>
+          <w:sz w:val="17"/>
+        </w:rPr>
+      </w:pPr>
       <w:r>
         <w:rPr>
           <w:color w:val="808080"/>
@@ -6366,7 +6411,14 @@
           <w:color w:val="808080"/>
           <w:sz w:val="17"/>
         </w:rPr>
-        <w:t>General volunteer duties, directed attendees, implemented managerial</w:t>
+        <w:t>General vol</w:t>
+      </w:r>
+      <w:r>
+        <w:rPr>
+          <w:color w:val="808080"/>
+          <w:sz w:val="17"/>
+        </w:rPr>
+        <w:t>unteer duties, directed attendees, implemented managerial</w:t>
       </w:r>
       <w:r>
         <w:rPr>
@@ -6496,13 +6548,7 @@
         <w:rPr>
           <w:w w:val="105"/>
         </w:rPr>
-        <w:t>Med-O-La</w:t>
-      </w:r>
-      <w:r>
-        <w:rPr>
-          <w:w w:val="105"/>
-        </w:rPr>
-        <w:t>rk</w:t>
+        <w:t>Med-O-Lark</w:t>
       </w:r>
       <w:r>
         <w:rPr>
@@ -7369,7 +7415,7 @@
         </w:rPr>
       </w:pPr>
       <w:r>
-        <w:pict w14:anchorId="66E979BE">
+        <w:pict w14:anchorId="27B8DB87">
           <v:shapetype id="_x0000_t136" coordsize="21600,21600" o:spt="136" adj="10800" path="m@7,l@8,m@5,21600l@6,21600e">
             <v:formulas>
               <v:f eqn="sum #0 0 10800"/>
@@ -7394,7 +7440,7 @@
             </v:handles>
             <o:lock v:ext="edit" text="t" shapetype="t"/>
           </v:shapetype>
-          <v:shape id="_x0000_s1030" type="#_x0000_t136" style="position:absolute;left:0;text-align:left;margin-left:604.4pt;margin-top:-2.45pt;width:4.6pt;height:7pt;rotation:272;z-index:251666432;mso-position-horizontal-relative:page" fillcolor="#201f1f" stroked="f">
+          <v:shape id="_x0000_s1030" type="#_x0000_t136" style="position:absolute;left:0;text-align:left;margin-left:604.4pt;margin-top:-2.45pt;width:4.6pt;height:7pt;rotation:272;z-index:251666432;mso-position-horizontal-relative:page" fillcolor="#111011" stroked="f">
             <o:extrusion v:ext="view" autorotationcenter="t"/>
             <v:textpath style="font-family:&quot;Gotham&quot;;font-size:7pt;v-text-kern:t;mso-text-shadow:auto" string="o"/>
             <w10:wrap anchorx="page"/>
@@ -7402,8 +7448,8 @@
         </w:pict>
       </w:r>
       <w:r>
-        <w:pict w14:anchorId="25F055F3">
-          <v:shape id="_x0000_s1029" type="#_x0000_t136" style="position:absolute;left:0;text-align:left;margin-left:605.1pt;margin-top:.8pt;width:1.95pt;height:7pt;rotation:292;z-index:251667456;mso-position-horizontal-relative:page" fillcolor="#201f1f" stroked="f">
+        <w:pict w14:anchorId="79CAA288">
+          <v:shape id="_x0000_s1029" type="#_x0000_t136" style="position:absolute;left:0;text-align:left;margin-left:605.1pt;margin-top:.8pt;width:1.95pt;height:7pt;rotation:292;z-index:251667456;mso-position-horizontal-relative:page" fillcolor="#111011" stroked="f">
             <o:extrusion v:ext="view" autorotationcenter="t"/>
             <v:textpath style="font-family:&quot;Gotham&quot;;font-size:7pt;v-text-kern:t;mso-text-shadow:auto" string="i"/>
             <w10:wrap anchorx="page"/>
@@ -7411,8 +7457,8 @@
         </w:pict>
       </w:r>
       <w:r>
-        <w:pict w14:anchorId="101E22A6">
-          <v:shape id="_x0000_s1028" type="#_x0000_t136" style="position:absolute;left:0;text-align:left;margin-left:603.45pt;margin-top:3pt;width:2.9pt;height:7pt;rotation:306;z-index:251668480;mso-position-horizontal-relative:page" fillcolor="#201f1f" stroked="f">
+        <w:pict w14:anchorId="6DCA2919">
+          <v:shape id="_x0000_s1028" type="#_x0000_t136" style="position:absolute;left:0;text-align:left;margin-left:603.45pt;margin-top:3pt;width:2.9pt;height:7pt;rotation:306;z-index:251668480;mso-position-horizontal-relative:page" fillcolor="#111011" stroked="f">
             <o:extrusion v:ext="view" autorotationcenter="t"/>
             <v:textpath style="font-family:&quot;Gotham&quot;;font-size:7pt;v-text-kern:t;mso-text-shadow:auto" string="t"/>
             <w10:wrap anchorx="page"/>
@@ -7420,8 +7466,8 @@
         </w:pict>
       </w:r>
       <w:r>
-        <w:pict w14:anchorId="6F23E5D6">
-          <v:shape id="_x0000_s1027" type="#_x0000_t136" style="position:absolute;left:0;text-align:left;margin-left:600.25pt;margin-top:5.45pt;width:4.1pt;height:7pt;rotation:327;z-index:251669504;mso-position-horizontal-relative:page" fillcolor="#201f1f" stroked="f">
+        <w:pict w14:anchorId="7F97A149">
+          <v:shape id="_x0000_s1027" type="#_x0000_t136" style="position:absolute;left:0;text-align:left;margin-left:600.25pt;margin-top:5.45pt;width:4.1pt;height:7pt;rotation:327;z-index:251669504;mso-position-horizontal-relative:page" fillcolor="#111011" stroked="f">
             <o:extrusion v:ext="view" autorotationcenter="t"/>
             <v:textpath style="font-family:&quot;Gotham&quot;;font-size:7pt;v-text-kern:t;mso-text-shadow:auto" string="a"/>
             <w10:wrap anchorx="page"/>
@@ -7429,8 +7475,8 @@
         </w:pict>
       </w:r>
       <w:r>
-        <w:pict w14:anchorId="4F353109">
-          <v:shape id="_x0000_s1026" type="#_x0000_t136" style="position:absolute;left:0;text-align:left;margin-left:594.75pt;margin-top:7.05pt;width:5.65pt;height:7pt;rotation:357;z-index:251670528;mso-position-horizontal-relative:page" fillcolor="#201f1f" stroked="f">
+        <w:pict w14:anchorId="77135B70">
+          <v:shape id="_x0000_s1026" type="#_x0000_t136" style="position:absolute;left:0;text-align:left;margin-left:594.75pt;margin-top:7.05pt;width:5.65pt;height:7pt;rotation:357;z-index:251670528;mso-position-horizontal-relative:page" fillcolor="#111011" stroked="f">
             <o:extrusion v:ext="view" autorotationcenter="t"/>
             <v:textpath style="font-family:&quot;Gotham&quot;;font-size:7pt;v-text-kern:t;mso-text-shadow:auto" string="N"/>
             <w10:wrap anchorx="page"/>
@@ -7440,10 +7486,18 @@
       <w:r>
         <w:rPr>
           <w:rFonts w:ascii="Gotham"/>
-          <w:color w:val="201F1F"/>
+          <w:color w:val="111011"/>
           <w:sz w:val="14"/>
         </w:rPr>
-        <w:t>Kerbal Space Program, Subnautica, Factorio, Age of Mythology, Rise of</w:t>
+        <w:t>Kerbal Space Program, Subnautica, Factorio, Age of Mytho</w:t>
+      </w:r>
+      <w:r>
+        <w:rPr>
+          <w:rFonts w:ascii="Gotham"/>
+          <w:color w:val="111011"/>
+          <w:sz w:val="14"/>
+        </w:rPr>
+        <w:t>logy, Rise of</w:t>
       </w:r>
     </w:p>
     <w:sectPr>
@@ -7462,10 +7516,10 @@
 <file path=word/numbering.xml><?xml version="1.0" encoding="utf-8"?>
 <w:numbering xmlns:wpc="http://schemas.microsoft.com/office/word/2010/wordprocessingCanvas" xmlns:cx="http://schemas.microsoft.com/office/drawing/2014/chartex" xmlns:cx1="http://schemas.microsoft.com/office/drawing/2015/9/8/chartex" xmlns:cx2="http://schemas.microsoft.com/office/drawing/2015/10/21/chartex" xmlns:cx3="http://schemas.microsoft.com/office/drawing/2016/5/9/chartex" xmlns:cx4="http://schemas.microsoft.com/office/drawing/2016/5/10/chartex" xmlns:cx5="http://schemas.microsoft.com/office/drawing/2016/5/11/chartex" xmlns:cx6="http://schemas.microsoft.com/office/drawing/2016/5/12/chartex" xmlns:cx7="http://schemas.microsoft.com/office/drawing/2016/5/13/chartex" xmlns:cx8="http://schemas.microsoft.com/office/drawing/2016/5/14/chartex" xmlns:mc="http://schemas.openxmlformats.org/markup-compatibility/2006" xmlns:aink="http://schemas.microsoft.com/office/drawing/2016/ink" xmlns:am3d="http://schemas.microsoft.com/office/drawing/2017/model3d" xmlns:o="urn:schemas-microsoft-com:office:office" xmlns:r="http://schemas.openxmlformats.org/officeDocument/2006/relationships" xmlns:m="http://schemas.openxmlformats.org/officeDocument/2006/math" xmlns:v="urn:schemas-microsoft-com:vml" xmlns:wp14="http://schemas.microsoft.com/office/word/2010/wordprocessingDrawing" xmlns:wp="http://schemas.openxmlformats.org/drawingml/2006/wordprocessingDrawing" xmlns:w10="urn:schemas-microsoft-com:office:word" xmlns:w="http://schemas.openxmlformats.org/wordprocessingml/2006/main" xmlns:w14="http://schemas.microsoft.com/office/word/2010/wordml" xmlns:w15="http://schemas.microsoft.com/office/word/2012/wordml" xmlns:w16cex="http://schemas.microsoft.com/office/word/2018/wordml/cex" xmlns:w16cid="http://schemas.microsoft.com/office/word/2016/wordml/cid" xmlns:w16="http://schemas.microsoft.com/office/word/2018/wordml" xmlns:w16se="http://schemas.microsoft.com/office/word/2015/wordml/symex" xmlns:wpg="http://schemas.microsoft.com/office/word/2010/wordprocessingGroup" xmlns:wpi="http://schemas.microsoft.com/office/word/2010/wordprocessingInk" xmlns:wne="http://schemas.microsoft.com/office/word/2006/wordml" xmlns:wps="http://schemas.microsoft.com/office/word/2010/wordprocessingShape" mc:Ignorable="w14 w15 w16se w16cid w16 w16cex wp14">
   <w:abstractNum w:abstractNumId="0" w15:restartNumberingAfterBreak="0">
-    <w:nsid w:val="60253009"/>
+    <w:nsid w:val="4EED1680"/>
     <w:multiLevelType w:val="hybridMultilevel"/>
-    <w:tmpl w:val="293EB0C4"/>
-    <w:lvl w:ilvl="0" w:tplc="DADE11A4">
+    <w:tmpl w:val="DF264BE2"/>
+    <w:lvl w:ilvl="0" w:tplc="7A323C6E">
       <w:numFmt w:val="bullet"/>
       <w:lvlText w:val="•"/>
       <w:lvlJc w:val="left"/>
@@ -7480,7 +7534,7 @@
         <w:szCs w:val="17"/>
       </w:rPr>
     </w:lvl>
-    <w:lvl w:ilvl="1" w:tplc="FFB0CB52">
+    <w:lvl w:ilvl="1" w:tplc="DA4052DA">
       <w:numFmt w:val="bullet"/>
       <w:lvlText w:val="•"/>
       <w:lvlJc w:val="left"/>
@@ -7491,7 +7545,7 @@
         <w:rFonts w:hint="default"/>
       </w:rPr>
     </w:lvl>
-    <w:lvl w:ilvl="2" w:tplc="C51A074C">
+    <w:lvl w:ilvl="2" w:tplc="F738A942">
       <w:numFmt w:val="bullet"/>
       <w:lvlText w:val="•"/>
       <w:lvlJc w:val="left"/>
@@ -7502,7 +7556,7 @@
         <w:rFonts w:hint="default"/>
       </w:rPr>
     </w:lvl>
-    <w:lvl w:ilvl="3" w:tplc="5A3E7584">
+    <w:lvl w:ilvl="3" w:tplc="CC2A1278">
       <w:numFmt w:val="bullet"/>
       <w:lvlText w:val="•"/>
       <w:lvlJc w:val="left"/>
@@ -7513,7 +7567,7 @@
         <w:rFonts w:hint="default"/>
       </w:rPr>
     </w:lvl>
-    <w:lvl w:ilvl="4" w:tplc="E5B4E36C">
+    <w:lvl w:ilvl="4" w:tplc="E862A596">
       <w:numFmt w:val="bullet"/>
       <w:lvlText w:val="•"/>
       <w:lvlJc w:val="left"/>
@@ -7524,7 +7578,7 @@
         <w:rFonts w:hint="default"/>
       </w:rPr>
     </w:lvl>
-    <w:lvl w:ilvl="5" w:tplc="41385ED6">
+    <w:lvl w:ilvl="5" w:tplc="EC369C54">
       <w:numFmt w:val="bullet"/>
       <w:lvlText w:val="•"/>
       <w:lvlJc w:val="left"/>
@@ -7535,7 +7589,7 @@
         <w:rFonts w:hint="default"/>
       </w:rPr>
     </w:lvl>
-    <w:lvl w:ilvl="6" w:tplc="B6AEB47A">
+    <w:lvl w:ilvl="6" w:tplc="B88EB744">
       <w:numFmt w:val="bullet"/>
       <w:lvlText w:val="•"/>
       <w:lvlJc w:val="left"/>
@@ -7546,7 +7600,7 @@
         <w:rFonts w:hint="default"/>
       </w:rPr>
     </w:lvl>
-    <w:lvl w:ilvl="7" w:tplc="5926660C">
+    <w:lvl w:ilvl="7" w:tplc="24B49426">
       <w:numFmt w:val="bullet"/>
       <w:lvlText w:val="•"/>
       <w:lvlJc w:val="left"/>
@@ -7557,7 +7611,7 @@
         <w:rFonts w:hint="default"/>
       </w:rPr>
     </w:lvl>
-    <w:lvl w:ilvl="8" w:tplc="3F609FBC">
+    <w:lvl w:ilvl="8" w:tplc="ED26680C">
       <w:numFmt w:val="bullet"/>
       <w:lvlText w:val="•"/>
       <w:lvlJc w:val="left"/>
@@ -7979,40 +8033,6 @@
       <w:rFonts w:ascii="Lucida Sans" w:eastAsia="Lucida Sans" w:hAnsi="Lucida Sans" w:cs="Lucida Sans"/>
     </w:rPr>
   </w:style>
-  <w:style w:type="paragraph" w:styleId="Heading1">
-    <w:name w:val="heading 1"/>
-    <w:basedOn w:val="Normal"/>
-    <w:uiPriority w:val="9"/>
-    <w:qFormat/>
-    <w:pPr>
-      <w:ind w:left="2220"/>
-      <w:outlineLvl w:val="0"/>
-    </w:pPr>
-    <w:rPr>
-      <w:sz w:val="28"/>
-      <w:szCs w:val="28"/>
-    </w:rPr>
-  </w:style>
-  <w:style w:type="paragraph" w:styleId="Heading2">
-    <w:name w:val="heading 2"/>
-    <w:basedOn w:val="Normal"/>
-    <w:uiPriority w:val="9"/>
-    <w:unhideWhenUsed/>
-    <w:qFormat/>
-    <w:pPr>
-      <w:spacing w:before="175"/>
-      <w:ind w:right="38"/>
-      <w:jc w:val="right"/>
-      <w:outlineLvl w:val="1"/>
-    </w:pPr>
-    <w:rPr>
-      <w:rFonts w:ascii="Gotham" w:eastAsia="Gotham" w:hAnsi="Gotham" w:cs="Gotham"/>
-      <w:b/>
-      <w:bCs/>
-      <w:sz w:val="26"/>
-      <w:szCs w:val="26"/>
-    </w:rPr>
-  </w:style>
   <w:style w:type="character" w:default="1" w:styleId="DefaultParagraphFont">
     <w:name w:val="Default Paragraph Font"/>
     <w:uiPriority w:val="1"/>

</xml_diff>

<commit_message>
resume - remove portrait
</commit_message>
<xml_diff>
--- a/resume_ariffJeff_print.docx
+++ b/resume_ariffJeff_print.docx
@@ -4,19 +4,8 @@
   <w:body>
     <w:p>
       <w:pPr>
-        <w:pStyle w:val="BodyText"/>
-        <w:spacing w:before="1"/>
-        <w:ind w:left="0"/>
-        <w:rPr>
-          <w:rFonts w:ascii="Times New Roman"/>
-          <w:sz w:val="8"/>
-        </w:rPr>
-      </w:pPr>
-    </w:p>
-    <w:p>
-      <w:pPr>
         <w:spacing w:line="240" w:lineRule="auto"/>
-        <w:ind w:left="9107" w:right="0" w:firstLine="0"/>
+        <w:ind w:left="9147" w:right="0" w:firstLine="0"/>
         <w:rPr>
           <w:rFonts w:ascii="Times New Roman"/>
           <w:sz w:val="20"/>
@@ -243,40 +232,32 @@
     </w:p>
     <w:p>
       <w:pPr>
-        <w:pStyle w:val="BodyText"/>
-        <w:spacing w:before="5"/>
-        <w:ind w:left="0"/>
+        <w:tabs>
+          <w:tab w:pos="9115" w:val="left" w:leader="none"/>
+        </w:tabs>
+        <w:spacing w:line="740" w:lineRule="exact" w:before="0"/>
+        <w:ind w:left="101" w:right="0" w:firstLine="0"/>
+        <w:jc w:val="left"/>
         <w:rPr>
           <w:rFonts w:ascii="Times New Roman"/>
-          <w:sz w:val="11"/>
-        </w:rPr>
-      </w:pPr>
-    </w:p>
-    <w:p>
-      <w:pPr>
-        <w:spacing w:line="731" w:lineRule="exact" w:before="25"/>
-        <w:ind w:left="2140" w:right="0" w:firstLine="0"/>
-        <w:jc w:val="left"/>
-        <w:rPr>
-          <w:b/>
-          <w:sz w:val="67"/>
+          <w:sz w:val="74"/>
         </w:rPr>
       </w:pPr>
       <w:r>
         <w:rPr/>
         <w:drawing>
-          <wp:anchor distT="0" distB="0" distL="0" distR="0" allowOverlap="1" layoutInCell="1" locked="0" behindDoc="0" simplePos="0" relativeHeight="251658240">
+          <wp:anchor distT="0" distB="0" distL="0" distR="0" allowOverlap="1" layoutInCell="1" locked="0" behindDoc="0" simplePos="0" relativeHeight="251662336">
             <wp:simplePos x="0" y="0"/>
             <wp:positionH relativeFrom="page">
-              <wp:posOffset>6852008</wp:posOffset>
+              <wp:posOffset>7322077</wp:posOffset>
             </wp:positionH>
             <wp:positionV relativeFrom="paragraph">
-              <wp:posOffset>-4558</wp:posOffset>
+              <wp:posOffset>116447</wp:posOffset>
             </wp:positionV>
-            <wp:extent cx="382904" cy="377189"/>
+            <wp:extent cx="390641" cy="298725"/>
             <wp:effectExtent l="0" t="0" r="0" b="0"/>
             <wp:wrapNone/>
-            <wp:docPr id="9" name="image5.png"/>
+            <wp:docPr id="9" name="image5.jpeg"/>
             <wp:cNvGraphicFramePr>
               <a:graphicFrameLocks noChangeAspect="1"/>
             </wp:cNvGraphicFramePr>
@@ -284,11 +265,144 @@
               <a:graphicData uri="http://schemas.openxmlformats.org/drawingml/2006/picture">
                 <pic:pic>
                   <pic:nvPicPr>
-                    <pic:cNvPr id="10" name="image5.png"/>
+                    <pic:cNvPr id="10" name="image5.jpeg"/>
                     <pic:cNvPicPr/>
                   </pic:nvPicPr>
                   <pic:blipFill>
                     <a:blip r:embed="rId9" cstate="print"/>
+                    <a:stretch>
+                      <a:fillRect/>
+                    </a:stretch>
+                  </pic:blipFill>
+                  <pic:spPr>
+                    <a:xfrm>
+                      <a:off x="0" y="0"/>
+                      <a:ext cx="390641" cy="298725"/>
+                    </a:xfrm>
+                    <a:prstGeom prst="rect">
+                      <a:avLst/>
+                    </a:prstGeom>
+                  </pic:spPr>
+                </pic:pic>
+              </a:graphicData>
+            </a:graphic>
+          </wp:anchor>
+        </w:drawing>
+      </w:r>
+      <w:r>
+        <w:rPr/>
+        <w:pict>
+          <v:shape style="position:absolute;margin-left:504.4021pt;margin-top:6.0316pt;width:26.25pt;height:29.8pt;mso-position-horizontal-relative:page;mso-position-vertical-relative:paragraph;z-index:-251823104" coordorigin="10088,121" coordsize="525,596" path="m10462,568l10355,568,10351,599,10342,627,10328,654,10311,679,10359,717,10399,664,10419,638,10439,612,10456,584,10462,568xm10104,515l10096,573,10161,585,10225,592,10290,589,10355,568,10462,568,10469,554,10477,522,10478,517,10134,517,10104,515xm10584,488l10482,488,10507,507,10527,530,10543,555,10556,582,10613,560,10600,529,10587,497,10584,488xm10142,255l10088,276,10111,339,10137,398,10172,452,10223,498,10194,510,10164,516,10134,517,10478,517,10481,497,10349,497,10318,491,10293,474,10276,448,10270,417,10276,387,10294,362,10313,349,10217,349,10208,342,10201,337,10195,332,10178,315,10165,296,10153,276,10142,255xm10477,339l10350,339,10381,345,10406,362,10423,388,10429,418,10423,449,10405,474,10380,491,10349,497,10481,497,10482,488,10584,488,10575,468,10562,438,10546,409,10526,383,10503,359,10477,339xm10342,121l10299,171,10260,224,10231,282,10217,349,10313,349,10319,345,10350,339,10477,339,10476,339,10505,326,10535,320,10564,319,10595,319,10603,268,10345,268,10345,255,10345,251,10347,237,10352,223,10357,209,10364,196,10371,182,10379,169,10387,156,10342,121xm10595,319l10564,319,10595,321,10595,319xm10473,244l10409,247,10345,268,10603,268,10603,263,10538,251,10473,244xe" filled="true" fillcolor="#221f1f" stroked="false">
+            <v:path arrowok="t"/>
+            <v:fill type="solid"/>
+            <w10:wrap type="none"/>
+          </v:shape>
+        </w:pict>
+      </w:r>
+      <w:r>
+        <w:rPr>
+          <w:b/>
+          <w:color w:val="221F1F"/>
+          <w:sz w:val="74"/>
+        </w:rPr>
+        <w:t>Ariff Jeff</w:t>
+        <w:tab/>
+      </w:r>
+      <w:r>
+        <w:rPr>
+          <w:b/>
+          <w:color w:val="221F1F"/>
+          <w:position w:val="-8"/>
+          <w:sz w:val="74"/>
+        </w:rPr>
+        <w:drawing>
+          <wp:inline distT="0" distB="0" distL="0" distR="0">
+            <wp:extent cx="390058" cy="375513"/>
+            <wp:effectExtent l="0" t="0" r="0" b="0"/>
+            <wp:docPr id="11" name="image6.png"/>
+            <wp:cNvGraphicFramePr>
+              <a:graphicFrameLocks noChangeAspect="1"/>
+            </wp:cNvGraphicFramePr>
+            <a:graphic>
+              <a:graphicData uri="http://schemas.openxmlformats.org/drawingml/2006/picture">
+                <pic:pic>
+                  <pic:nvPicPr>
+                    <pic:cNvPr id="12" name="image6.png"/>
+                    <pic:cNvPicPr/>
+                  </pic:nvPicPr>
+                  <pic:blipFill>
+                    <a:blip r:embed="rId10" cstate="print"/>
+                    <a:stretch>
+                      <a:fillRect/>
+                    </a:stretch>
+                  </pic:blipFill>
+                  <pic:spPr>
+                    <a:xfrm>
+                      <a:off x="0" y="0"/>
+                      <a:ext cx="390058" cy="375513"/>
+                    </a:xfrm>
+                    <a:prstGeom prst="rect">
+                      <a:avLst/>
+                    </a:prstGeom>
+                  </pic:spPr>
+                </pic:pic>
+              </a:graphicData>
+            </a:graphic>
+          </wp:inline>
+        </w:drawing>
+      </w:r>
+      <w:r>
+        <w:rPr>
+          <w:b/>
+          <w:color w:val="221F1F"/>
+          <w:position w:val="-8"/>
+          <w:sz w:val="74"/>
+        </w:rPr>
+      </w:r>
+      <w:r>
+        <w:rPr>
+          <w:rFonts w:ascii="Times New Roman"/>
+          <w:color w:val="221F1F"/>
+          <w:position w:val="-8"/>
+          <w:sz w:val="74"/>
+        </w:rPr>
+        <w:t>    </w:t>
+      </w:r>
+      <w:r>
+        <w:rPr>
+          <w:rFonts w:ascii="Times New Roman"/>
+          <w:color w:val="221F1F"/>
+          <w:spacing w:val="-45"/>
+          <w:position w:val="-8"/>
+          <w:sz w:val="74"/>
+        </w:rPr>
+        <w:t> </w:t>
+      </w:r>
+      <w:r>
+        <w:rPr>
+          <w:rFonts w:ascii="Times New Roman"/>
+          <w:color w:val="221F1F"/>
+          <w:spacing w:val="-45"/>
+          <w:position w:val="-8"/>
+          <w:sz w:val="74"/>
+        </w:rPr>
+        <w:drawing>
+          <wp:inline distT="0" distB="0" distL="0" distR="0">
+            <wp:extent cx="382904" cy="377189"/>
+            <wp:effectExtent l="0" t="0" r="0" b="0"/>
+            <wp:docPr id="13" name="image7.png"/>
+            <wp:cNvGraphicFramePr>
+              <a:graphicFrameLocks noChangeAspect="1"/>
+            </wp:cNvGraphicFramePr>
+            <a:graphic>
+              <a:graphicData uri="http://schemas.openxmlformats.org/drawingml/2006/picture">
+                <pic:pic>
+                  <pic:nvPicPr>
+                    <pic:cNvPr id="14" name="image7.png"/>
+                    <pic:cNvPicPr/>
+                  </pic:nvPicPr>
+                  <pic:blipFill>
+                    <a:blip r:embed="rId11" cstate="print"/>
                     <a:stretch>
                       <a:fillRect/>
                     </a:stretch>
@@ -305,24 +419,44 @@
                 </pic:pic>
               </a:graphicData>
             </a:graphic>
-          </wp:anchor>
+          </wp:inline>
         </w:drawing>
       </w:r>
+      <w:r>
+        <w:rPr>
+          <w:rFonts w:ascii="Times New Roman"/>
+          <w:color w:val="221F1F"/>
+          <w:spacing w:val="-45"/>
+          <w:position w:val="-8"/>
+          <w:sz w:val="74"/>
+        </w:rPr>
+      </w:r>
+    </w:p>
+    <w:p>
+      <w:pPr>
+        <w:spacing w:line="273" w:lineRule="auto" w:before="0"/>
+        <w:ind w:left="101" w:right="7212" w:firstLine="0"/>
+        <w:jc w:val="left"/>
+        <w:rPr>
+          <w:b w:val="0"/>
+          <w:sz w:val="25"/>
+        </w:rPr>
+      </w:pPr>
       <w:r>
         <w:rPr/>
         <w:drawing>
-          <wp:anchor distT="0" distB="0" distL="0" distR="0" allowOverlap="1" layoutInCell="1" locked="0" behindDoc="0" simplePos="0" relativeHeight="251659264">
+          <wp:anchor distT="0" distB="0" distL="0" distR="0" allowOverlap="1" layoutInCell="1" locked="0" behindDoc="0" simplePos="0" relativeHeight="251658240">
             <wp:simplePos x="0" y="0"/>
             <wp:positionH relativeFrom="page">
               <wp:posOffset>6844272</wp:posOffset>
             </wp:positionH>
             <wp:positionV relativeFrom="paragraph">
-              <wp:posOffset>452972</wp:posOffset>
+              <wp:posOffset>68377</wp:posOffset>
             </wp:positionV>
             <wp:extent cx="390641" cy="380875"/>
             <wp:effectExtent l="0" t="0" r="0" b="0"/>
             <wp:wrapNone/>
-            <wp:docPr id="11" name="image6.jpeg"/>
+            <wp:docPr id="15" name="image8.jpeg"/>
             <wp:cNvGraphicFramePr>
               <a:graphicFrameLocks noChangeAspect="1"/>
             </wp:cNvGraphicFramePr>
@@ -330,11 +464,11 @@
               <a:graphicData uri="http://schemas.openxmlformats.org/drawingml/2006/picture">
                 <pic:pic>
                   <pic:nvPicPr>
-                    <pic:cNvPr id="12" name="image6.jpeg"/>
+                    <pic:cNvPr id="16" name="image8.jpeg"/>
                     <pic:cNvPicPr/>
                   </pic:nvPicPr>
                   <pic:blipFill>
-                    <a:blip r:embed="rId10" cstate="print"/>
+                    <a:blip r:embed="rId12" cstate="print"/>
                     <a:stretch>
                       <a:fillRect/>
                     </a:stretch>
@@ -357,18 +491,18 @@
       <w:r>
         <w:rPr/>
         <w:drawing>
-          <wp:anchor distT="0" distB="0" distL="0" distR="0" allowOverlap="1" layoutInCell="1" locked="0" behindDoc="0" simplePos="0" relativeHeight="251660288">
+          <wp:anchor distT="0" distB="0" distL="0" distR="0" allowOverlap="1" layoutInCell="1" locked="0" behindDoc="0" simplePos="0" relativeHeight="251659264">
             <wp:simplePos x="0" y="0"/>
             <wp:positionH relativeFrom="page">
               <wp:posOffset>6380393</wp:posOffset>
             </wp:positionH>
             <wp:positionV relativeFrom="paragraph">
-              <wp:posOffset>452973</wp:posOffset>
+              <wp:posOffset>68378</wp:posOffset>
             </wp:positionV>
             <wp:extent cx="390623" cy="380873"/>
             <wp:effectExtent l="0" t="0" r="0" b="0"/>
             <wp:wrapNone/>
-            <wp:docPr id="13" name="image7.jpeg"/>
+            <wp:docPr id="17" name="image9.jpeg"/>
             <wp:cNvGraphicFramePr>
               <a:graphicFrameLocks noChangeAspect="1"/>
             </wp:cNvGraphicFramePr>
@@ -376,11 +510,11 @@
               <a:graphicData uri="http://schemas.openxmlformats.org/drawingml/2006/picture">
                 <pic:pic>
                   <pic:nvPicPr>
-                    <pic:cNvPr id="14" name="image7.jpeg"/>
+                    <pic:cNvPr id="18" name="image9.jpeg"/>
                     <pic:cNvPicPr/>
                   </pic:nvPicPr>
                   <pic:blipFill>
-                    <a:blip r:embed="rId11" cstate="print"/>
+                    <a:blip r:embed="rId13" cstate="print"/>
                     <a:stretch>
                       <a:fillRect/>
                     </a:stretch>
@@ -403,107 +537,15 @@
       <w:r>
         <w:rPr/>
         <w:drawing>
-          <wp:anchor distT="0" distB="0" distL="0" distR="0" allowOverlap="1" layoutInCell="1" locked="0" behindDoc="0" simplePos="0" relativeHeight="251661312">
+          <wp:anchor distT="0" distB="0" distL="0" distR="0" allowOverlap="1" layoutInCell="1" locked="0" behindDoc="0" simplePos="0" relativeHeight="251660288">
             <wp:simplePos x="0" y="0"/>
             <wp:positionH relativeFrom="page">
               <wp:posOffset>5916364</wp:posOffset>
             </wp:positionH>
             <wp:positionV relativeFrom="paragraph">
-              <wp:posOffset>452973</wp:posOffset>
+              <wp:posOffset>68378</wp:posOffset>
             </wp:positionV>
             <wp:extent cx="390797" cy="380875"/>
-            <wp:effectExtent l="0" t="0" r="0" b="0"/>
-            <wp:wrapNone/>
-            <wp:docPr id="15" name="image8.png"/>
-            <wp:cNvGraphicFramePr>
-              <a:graphicFrameLocks noChangeAspect="1"/>
-            </wp:cNvGraphicFramePr>
-            <a:graphic>
-              <a:graphicData uri="http://schemas.openxmlformats.org/drawingml/2006/picture">
-                <pic:pic>
-                  <pic:nvPicPr>
-                    <pic:cNvPr id="16" name="image8.png"/>
-                    <pic:cNvPicPr/>
-                  </pic:nvPicPr>
-                  <pic:blipFill>
-                    <a:blip r:embed="rId12" cstate="print"/>
-                    <a:stretch>
-                      <a:fillRect/>
-                    </a:stretch>
-                  </pic:blipFill>
-                  <pic:spPr>
-                    <a:xfrm>
-                      <a:off x="0" y="0"/>
-                      <a:ext cx="390797" cy="380875"/>
-                    </a:xfrm>
-                    <a:prstGeom prst="rect">
-                      <a:avLst/>
-                    </a:prstGeom>
-                  </pic:spPr>
-                </pic:pic>
-              </a:graphicData>
-            </a:graphic>
-          </wp:anchor>
-        </w:drawing>
-      </w:r>
-      <w:r>
-        <w:rPr/>
-        <w:drawing>
-          <wp:anchor distT="0" distB="0" distL="0" distR="0" allowOverlap="1" layoutInCell="1" locked="0" behindDoc="0" simplePos="0" relativeHeight="251662336">
-            <wp:simplePos x="0" y="0"/>
-            <wp:positionH relativeFrom="page">
-              <wp:posOffset>5902883</wp:posOffset>
-            </wp:positionH>
-            <wp:positionV relativeFrom="paragraph">
-              <wp:posOffset>-3715</wp:posOffset>
-            </wp:positionV>
-            <wp:extent cx="390058" cy="375513"/>
-            <wp:effectExtent l="0" t="0" r="0" b="0"/>
-            <wp:wrapNone/>
-            <wp:docPr id="17" name="image9.png"/>
-            <wp:cNvGraphicFramePr>
-              <a:graphicFrameLocks noChangeAspect="1"/>
-            </wp:cNvGraphicFramePr>
-            <a:graphic>
-              <a:graphicData uri="http://schemas.openxmlformats.org/drawingml/2006/picture">
-                <pic:pic>
-                  <pic:nvPicPr>
-                    <pic:cNvPr id="18" name="image9.png"/>
-                    <pic:cNvPicPr/>
-                  </pic:nvPicPr>
-                  <pic:blipFill>
-                    <a:blip r:embed="rId13" cstate="print"/>
-                    <a:stretch>
-                      <a:fillRect/>
-                    </a:stretch>
-                  </pic:blipFill>
-                  <pic:spPr>
-                    <a:xfrm>
-                      <a:off x="0" y="0"/>
-                      <a:ext cx="390058" cy="375513"/>
-                    </a:xfrm>
-                    <a:prstGeom prst="rect">
-                      <a:avLst/>
-                    </a:prstGeom>
-                  </pic:spPr>
-                </pic:pic>
-              </a:graphicData>
-            </a:graphic>
-          </wp:anchor>
-        </w:drawing>
-      </w:r>
-      <w:r>
-        <w:rPr/>
-        <w:drawing>
-          <wp:anchor distT="0" distB="0" distL="0" distR="0" allowOverlap="1" layoutInCell="1" locked="0" behindDoc="0" simplePos="0" relativeHeight="251663360">
-            <wp:simplePos x="0" y="0"/>
-            <wp:positionH relativeFrom="page">
-              <wp:posOffset>7322079</wp:posOffset>
-            </wp:positionH>
-            <wp:positionV relativeFrom="paragraph">
-              <wp:posOffset>452972</wp:posOffset>
-            </wp:positionV>
-            <wp:extent cx="390641" cy="380875"/>
             <wp:effectExtent l="0" t="0" r="0" b="0"/>
             <wp:wrapNone/>
             <wp:docPr id="19" name="image10.png"/>
@@ -526,6 +568,52 @@
                   <pic:spPr>
                     <a:xfrm>
                       <a:off x="0" y="0"/>
+                      <a:ext cx="390797" cy="380875"/>
+                    </a:xfrm>
+                    <a:prstGeom prst="rect">
+                      <a:avLst/>
+                    </a:prstGeom>
+                  </pic:spPr>
+                </pic:pic>
+              </a:graphicData>
+            </a:graphic>
+          </wp:anchor>
+        </w:drawing>
+      </w:r>
+      <w:r>
+        <w:rPr/>
+        <w:drawing>
+          <wp:anchor distT="0" distB="0" distL="0" distR="0" allowOverlap="1" layoutInCell="1" locked="0" behindDoc="0" simplePos="0" relativeHeight="251661312">
+            <wp:simplePos x="0" y="0"/>
+            <wp:positionH relativeFrom="page">
+              <wp:posOffset>7322079</wp:posOffset>
+            </wp:positionH>
+            <wp:positionV relativeFrom="paragraph">
+              <wp:posOffset>68377</wp:posOffset>
+            </wp:positionV>
+            <wp:extent cx="390641" cy="380875"/>
+            <wp:effectExtent l="0" t="0" r="0" b="0"/>
+            <wp:wrapNone/>
+            <wp:docPr id="21" name="image11.png"/>
+            <wp:cNvGraphicFramePr>
+              <a:graphicFrameLocks noChangeAspect="1"/>
+            </wp:cNvGraphicFramePr>
+            <a:graphic>
+              <a:graphicData uri="http://schemas.openxmlformats.org/drawingml/2006/picture">
+                <pic:pic>
+                  <pic:nvPicPr>
+                    <pic:cNvPr id="22" name="image11.png"/>
+                    <pic:cNvPicPr/>
+                  </pic:nvPicPr>
+                  <pic:blipFill>
+                    <a:blip r:embed="rId15" cstate="print"/>
+                    <a:stretch>
+                      <a:fillRect/>
+                    </a:stretch>
+                  </pic:blipFill>
+                  <pic:spPr>
+                    <a:xfrm>
+                      <a:off x="0" y="0"/>
                       <a:ext cx="390641" cy="380875"/>
                     </a:xfrm>
                     <a:prstGeom prst="rect">
@@ -539,83 +627,10 @@
         </w:drawing>
       </w:r>
       <w:r>
-        <w:rPr/>
-        <w:drawing>
-          <wp:anchor distT="0" distB="0" distL="0" distR="0" allowOverlap="1" layoutInCell="1" locked="0" behindDoc="0" simplePos="0" relativeHeight="251664384">
-            <wp:simplePos x="0" y="0"/>
-            <wp:positionH relativeFrom="page">
-              <wp:posOffset>7322077</wp:posOffset>
-            </wp:positionH>
-            <wp:positionV relativeFrom="paragraph">
-              <wp:posOffset>36985</wp:posOffset>
-            </wp:positionV>
-            <wp:extent cx="390641" cy="298725"/>
-            <wp:effectExtent l="0" t="0" r="0" b="0"/>
-            <wp:wrapNone/>
-            <wp:docPr id="21" name="image11.jpeg"/>
-            <wp:cNvGraphicFramePr>
-              <a:graphicFrameLocks noChangeAspect="1"/>
-            </wp:cNvGraphicFramePr>
-            <a:graphic>
-              <a:graphicData uri="http://schemas.openxmlformats.org/drawingml/2006/picture">
-                <pic:pic>
-                  <pic:nvPicPr>
-                    <pic:cNvPr id="22" name="image11.jpeg"/>
-                    <pic:cNvPicPr/>
-                  </pic:nvPicPr>
-                  <pic:blipFill>
-                    <a:blip r:embed="rId15" cstate="print"/>
-                    <a:stretch>
-                      <a:fillRect/>
-                    </a:stretch>
-                  </pic:blipFill>
-                  <pic:spPr>
-                    <a:xfrm>
-                      <a:off x="0" y="0"/>
-                      <a:ext cx="390641" cy="298725"/>
-                    </a:xfrm>
-                    <a:prstGeom prst="rect">
-                      <a:avLst/>
-                    </a:prstGeom>
-                  </pic:spPr>
-                </pic:pic>
-              </a:graphicData>
-            </a:graphic>
-          </wp:anchor>
-        </w:drawing>
-      </w:r>
-      <w:r>
-        <w:rPr/>
-        <w:pict>
-          <v:shape style="position:absolute;margin-left:504.4021pt;margin-top:-.225209pt;width:26.25pt;height:29.8pt;mso-position-horizontal-relative:page;mso-position-vertical-relative:paragraph;z-index:251665408" coordorigin="10088,-5" coordsize="525,596" path="m10462,443l10355,443,10351,474,10342,502,10328,529,10311,554,10359,591,10399,539,10419,513,10439,487,10456,458,10462,443xm10104,390l10096,448,10161,460,10225,467,10290,464,10355,443,10462,443,10469,428,10477,397,10478,392,10134,392,10104,390xm10584,363l10482,363,10507,382,10527,404,10543,430,10556,456,10613,434,10600,404,10587,372,10584,363xm10142,129l10088,151,10111,213,10137,273,10172,327,10223,372,10194,385,10164,391,10134,392,10478,392,10481,372,10349,372,10318,366,10293,348,10276,323,10270,292,10276,262,10294,237,10313,224,10217,224,10208,217,10201,212,10195,207,10178,190,10165,171,10153,151,10142,129xm10477,214l10350,214,10381,220,10406,237,10423,262,10429,293,10423,324,10405,349,10380,366,10349,372,10481,372,10482,363,10584,363,10575,343,10562,313,10546,284,10526,258,10503,234,10477,214xm10342,-5l10299,46,10260,99,10231,157,10217,224,10313,224,10319,220,10350,214,10477,214,10476,213,10505,201,10535,195,10564,194,10595,194,10603,143,10345,143,10345,129,10345,126,10347,112,10352,97,10357,84,10364,70,10371,57,10379,44,10387,31,10342,-5xm10595,194l10564,194,10595,196,10595,194xm10473,119l10409,122,10345,143,10603,143,10603,138,10538,126,10473,119xe" filled="true" fillcolor="#000000" stroked="false">
-            <v:path arrowok="t"/>
-            <v:fill type="solid"/>
-            <w10:wrap type="none"/>
-          </v:shape>
-        </w:pict>
-      </w:r>
-      <w:r>
-        <w:rPr>
-          <w:b/>
-          <w:sz w:val="67"/>
-        </w:rPr>
-        <w:t>Ariff Jeff</w:t>
-      </w:r>
-    </w:p>
-    <w:p>
-      <w:pPr>
-        <w:spacing w:line="271" w:lineRule="auto" w:before="0"/>
-        <w:ind w:left="2140" w:right="5514" w:firstLine="0"/>
-        <w:jc w:val="left"/>
-        <w:rPr>
-          <w:b w:val="0"/>
-          <w:sz w:val="23"/>
-        </w:rPr>
-      </w:pPr>
-      <w:r>
-        <w:rPr>
-          <w:b w:val="0"/>
-          <w:sz w:val="23"/>
+        <w:rPr>
+          <w:b w:val="0"/>
+          <w:color w:val="221F1F"/>
+          <w:sz w:val="25"/>
         </w:rPr>
         <w:t>3D Motion Graphics &amp; Simulations Web Design &amp; Development</w:t>
       </w:r>
@@ -623,11 +638,10 @@
     <w:p>
       <w:pPr>
         <w:pStyle w:val="BodyText"/>
-        <w:spacing w:before="5"/>
         <w:ind w:left="0"/>
         <w:rPr>
           <w:b w:val="0"/>
-          <w:sz w:val="27"/>
+          <w:sz w:val="20"/>
         </w:rPr>
       </w:pPr>
     </w:p>
@@ -635,69 +649,33 @@
       <w:pPr>
         <w:spacing w:after="0"/>
         <w:rPr>
-          <w:sz w:val="27"/>
+          <w:sz w:val="20"/>
         </w:rPr>
         <w:sectPr>
           <w:type w:val="continuous"/>
           <w:pgSz w:w="12240" w:h="15840"/>
-          <w:pgMar w:top="0" w:bottom="0" w:left="220" w:right="0"/>
+          <w:pgMar w:top="100" w:bottom="0" w:left="180" w:right="0"/>
         </w:sectPr>
       </w:pPr>
     </w:p>
     <w:p>
       <w:pPr>
+        <w:pStyle w:val="BodyText"/>
+        <w:spacing w:before="8"/>
+        <w:ind w:left="0"/>
+        <w:rPr>
+          <w:b w:val="0"/>
+          <w:sz w:val="22"/>
+        </w:rPr>
+      </w:pPr>
+    </w:p>
+    <w:p>
+      <w:pPr>
         <w:pStyle w:val="Heading1"/>
-        <w:spacing w:before="75"/>
-      </w:pPr>
-      <w:r>
-        <w:rPr/>
-        <w:drawing>
-          <wp:anchor distT="0" distB="0" distL="0" distR="0" allowOverlap="1" layoutInCell="1" locked="0" behindDoc="1" simplePos="0" relativeHeight="251494400">
-            <wp:simplePos x="0" y="0"/>
-            <wp:positionH relativeFrom="page">
-              <wp:posOffset>0</wp:posOffset>
-            </wp:positionH>
-            <wp:positionV relativeFrom="page">
-              <wp:posOffset>0</wp:posOffset>
-            </wp:positionV>
-            <wp:extent cx="1414949" cy="1414949"/>
-            <wp:effectExtent l="0" t="0" r="0" b="0"/>
-            <wp:wrapNone/>
-            <wp:docPr id="23" name="image12.jpeg"/>
-            <wp:cNvGraphicFramePr>
-              <a:graphicFrameLocks noChangeAspect="1"/>
-            </wp:cNvGraphicFramePr>
-            <a:graphic>
-              <a:graphicData uri="http://schemas.openxmlformats.org/drawingml/2006/picture">
-                <pic:pic>
-                  <pic:nvPicPr>
-                    <pic:cNvPr id="24" name="image12.jpeg"/>
-                    <pic:cNvPicPr/>
-                  </pic:nvPicPr>
-                  <pic:blipFill>
-                    <a:blip r:embed="rId16" cstate="print"/>
-                    <a:stretch>
-                      <a:fillRect/>
-                    </a:stretch>
-                  </pic:blipFill>
-                  <pic:spPr>
-                    <a:xfrm>
-                      <a:off x="0" y="0"/>
-                      <a:ext cx="1414949" cy="1414949"/>
-                    </a:xfrm>
-                    <a:prstGeom prst="rect">
-                      <a:avLst/>
-                    </a:prstGeom>
-                  </pic:spPr>
-                </pic:pic>
-              </a:graphicData>
-            </a:graphic>
-          </wp:anchor>
-        </w:drawing>
-      </w:r>
-      <w:r>
-        <w:rPr>
-          <w:color w:val="5B5B5B"/>
+      </w:pPr>
+      <w:r>
+        <w:rPr>
+          <w:color w:val="6A6A6A"/>
         </w:rPr>
         <w:t>Education</w:t>
       </w:r>
@@ -751,7 +729,7 @@
       <w:r>
         <w:rPr>
           <w:b w:val="0"/>
-          <w:color w:val="5B5B5B"/>
+          <w:color w:val="6A6A6A"/>
           <w:w w:val="105"/>
           <w:sz w:val="18"/>
         </w:rPr>
@@ -760,7 +738,7 @@
       <w:r>
         <w:rPr>
           <w:b w:val="0"/>
-          <w:color w:val="5B5B5B"/>
+          <w:color w:val="6A6A6A"/>
           <w:spacing w:val="-18"/>
           <w:w w:val="105"/>
           <w:sz w:val="18"/>
@@ -770,7 +748,7 @@
       <w:r>
         <w:rPr>
           <w:b w:val="0"/>
-          <w:color w:val="5B5B5B"/>
+          <w:color w:val="6A6A6A"/>
           <w:w w:val="105"/>
           <w:sz w:val="18"/>
         </w:rPr>
@@ -780,7 +758,7 @@
     <w:p>
       <w:pPr>
         <w:spacing w:line="280" w:lineRule="auto" w:before="32"/>
-        <w:ind w:left="985" w:right="38" w:firstLine="781"/>
+        <w:ind w:left="1025" w:right="38" w:firstLine="781"/>
         <w:jc w:val="right"/>
         <w:rPr>
           <w:b w:val="0"/>
@@ -790,7 +768,7 @@
       <w:r>
         <w:rPr>
           <w:b w:val="0"/>
-          <w:color w:val="5B5B5B"/>
+          <w:color w:val="6A6A6A"/>
           <w:w w:val="105"/>
           <w:sz w:val="18"/>
         </w:rPr>
@@ -799,7 +777,7 @@
       <w:r>
         <w:rPr>
           <w:b w:val="0"/>
-          <w:color w:val="5B5B5B"/>
+          <w:color w:val="6A6A6A"/>
           <w:spacing w:val="-11"/>
           <w:w w:val="105"/>
           <w:sz w:val="18"/>
@@ -809,7 +787,7 @@
       <w:r>
         <w:rPr>
           <w:b w:val="0"/>
-          <w:color w:val="5B5B5B"/>
+          <w:color w:val="6A6A6A"/>
           <w:w w:val="105"/>
           <w:sz w:val="18"/>
         </w:rPr>
@@ -818,7 +796,7 @@
       <w:r>
         <w:rPr>
           <w:b w:val="0"/>
-          <w:color w:val="5B5B5B"/>
+          <w:color w:val="6A6A6A"/>
           <w:spacing w:val="-10"/>
           <w:w w:val="105"/>
           <w:sz w:val="18"/>
@@ -828,7 +806,7 @@
       <w:r>
         <w:rPr>
           <w:b w:val="0"/>
-          <w:color w:val="5B5B5B"/>
+          <w:color w:val="6A6A6A"/>
           <w:spacing w:val="-4"/>
           <w:w w:val="105"/>
           <w:sz w:val="18"/>
@@ -838,7 +816,7 @@
       <w:r>
         <w:rPr>
           <w:b w:val="0"/>
-          <w:color w:val="5B5B5B"/>
+          <w:color w:val="6A6A6A"/>
           <w:w w:val="103"/>
           <w:sz w:val="18"/>
         </w:rPr>
@@ -847,7 +825,7 @@
       <w:r>
         <w:rPr>
           <w:b w:val="0"/>
-          <w:color w:val="5B5B5B"/>
+          <w:color w:val="6A6A6A"/>
           <w:w w:val="105"/>
           <w:sz w:val="18"/>
         </w:rPr>
@@ -856,7 +834,7 @@
       <w:r>
         <w:rPr>
           <w:b w:val="0"/>
-          <w:color w:val="5B5B5B"/>
+          <w:color w:val="6A6A6A"/>
           <w:spacing w:val="-29"/>
           <w:w w:val="105"/>
           <w:sz w:val="18"/>
@@ -866,7 +844,7 @@
       <w:r>
         <w:rPr>
           <w:b w:val="0"/>
-          <w:color w:val="5B5B5B"/>
+          <w:color w:val="6A6A6A"/>
           <w:spacing w:val="-3"/>
           <w:w w:val="105"/>
           <w:sz w:val="18"/>
@@ -877,7 +855,7 @@
     <w:p>
       <w:pPr>
         <w:spacing w:line="280" w:lineRule="auto" w:before="0"/>
-        <w:ind w:left="660" w:right="38" w:hanging="268"/>
+        <w:ind w:left="700" w:right="38" w:hanging="268"/>
         <w:jc w:val="right"/>
         <w:rPr>
           <w:b w:val="0"/>
@@ -887,7 +865,7 @@
       <w:r>
         <w:rPr>
           <w:b w:val="0"/>
-          <w:color w:val="5B5B5B"/>
+          <w:color w:val="6A6A6A"/>
           <w:w w:val="105"/>
           <w:sz w:val="18"/>
         </w:rPr>
@@ -896,7 +874,7 @@
       <w:r>
         <w:rPr>
           <w:b w:val="0"/>
-          <w:color w:val="5B5B5B"/>
+          <w:color w:val="6A6A6A"/>
           <w:spacing w:val="-39"/>
           <w:w w:val="105"/>
           <w:sz w:val="18"/>
@@ -906,7 +884,7 @@
       <w:r>
         <w:rPr>
           <w:b w:val="0"/>
-          <w:color w:val="5B5B5B"/>
+          <w:color w:val="6A6A6A"/>
           <w:w w:val="105"/>
           <w:sz w:val="18"/>
         </w:rPr>
@@ -915,7 +893,7 @@
       <w:r>
         <w:rPr>
           <w:b w:val="0"/>
-          <w:color w:val="5B5B5B"/>
+          <w:color w:val="6A6A6A"/>
           <w:spacing w:val="-20"/>
           <w:w w:val="105"/>
           <w:sz w:val="18"/>
@@ -925,7 +903,7 @@
       <w:r>
         <w:rPr>
           <w:b w:val="0"/>
-          <w:color w:val="5B5B5B"/>
+          <w:color w:val="6A6A6A"/>
           <w:w w:val="105"/>
           <w:sz w:val="18"/>
         </w:rPr>
@@ -934,7 +912,7 @@
       <w:r>
         <w:rPr>
           <w:b w:val="0"/>
-          <w:color w:val="5B5B5B"/>
+          <w:color w:val="6A6A6A"/>
           <w:w w:val="103"/>
           <w:sz w:val="18"/>
         </w:rPr>
@@ -943,7 +921,7 @@
       <w:r>
         <w:rPr>
           <w:b w:val="0"/>
-          <w:color w:val="5B5B5B"/>
+          <w:color w:val="6A6A6A"/>
           <w:w w:val="105"/>
           <w:sz w:val="18"/>
         </w:rPr>
@@ -952,7 +930,7 @@
       <w:r>
         <w:rPr>
           <w:b w:val="0"/>
-          <w:color w:val="5B5B5B"/>
+          <w:color w:val="6A6A6A"/>
           <w:spacing w:val="-22"/>
           <w:w w:val="105"/>
           <w:sz w:val="18"/>
@@ -962,7 +940,7 @@
       <w:r>
         <w:rPr>
           <w:b w:val="0"/>
-          <w:color w:val="5B5B5B"/>
+          <w:color w:val="6A6A6A"/>
           <w:w w:val="105"/>
           <w:sz w:val="18"/>
         </w:rPr>
@@ -971,7 +949,7 @@
       <w:r>
         <w:rPr>
           <w:b w:val="0"/>
-          <w:color w:val="5B5B5B"/>
+          <w:color w:val="6A6A6A"/>
           <w:spacing w:val="-10"/>
           <w:w w:val="105"/>
           <w:sz w:val="18"/>
@@ -981,7 +959,7 @@
       <w:r>
         <w:rPr>
           <w:b w:val="0"/>
-          <w:color w:val="5B5B5B"/>
+          <w:color w:val="6A6A6A"/>
           <w:spacing w:val="-4"/>
           <w:w w:val="105"/>
           <w:sz w:val="18"/>
@@ -991,7 +969,7 @@
       <w:r>
         <w:rPr>
           <w:b w:val="0"/>
-          <w:color w:val="5B5B5B"/>
+          <w:color w:val="6A6A6A"/>
           <w:w w:val="103"/>
           <w:sz w:val="18"/>
         </w:rPr>
@@ -1000,7 +978,7 @@
       <w:r>
         <w:rPr>
           <w:b w:val="0"/>
-          <w:color w:val="5B5B5B"/>
+          <w:color w:val="6A6A6A"/>
           <w:w w:val="105"/>
           <w:sz w:val="18"/>
         </w:rPr>
@@ -1009,7 +987,7 @@
       <w:r>
         <w:rPr>
           <w:b w:val="0"/>
-          <w:color w:val="5B5B5B"/>
+          <w:color w:val="6A6A6A"/>
           <w:spacing w:val="-41"/>
           <w:w w:val="105"/>
           <w:sz w:val="18"/>
@@ -1019,7 +997,7 @@
       <w:r>
         <w:rPr>
           <w:b w:val="0"/>
-          <w:color w:val="5B5B5B"/>
+          <w:color w:val="6A6A6A"/>
           <w:w w:val="105"/>
           <w:sz w:val="18"/>
         </w:rPr>
@@ -1039,7 +1017,7 @@
     <w:p>
       <w:pPr>
         <w:spacing w:line="280" w:lineRule="auto" w:before="0"/>
-        <w:ind w:left="1309" w:right="38" w:firstLine="77"/>
+        <w:ind w:left="1349" w:right="38" w:firstLine="77"/>
         <w:jc w:val="right"/>
         <w:rPr>
           <w:b w:val="0"/>
@@ -1100,7 +1078,7 @@
       <w:r>
         <w:rPr>
           <w:b w:val="0"/>
-          <w:color w:val="5B5B5B"/>
+          <w:color w:val="6A6A6A"/>
           <w:w w:val="105"/>
           <w:sz w:val="18"/>
         </w:rPr>
@@ -1109,7 +1087,7 @@
       <w:r>
         <w:rPr>
           <w:b w:val="0"/>
-          <w:color w:val="5B5B5B"/>
+          <w:color w:val="6A6A6A"/>
           <w:spacing w:val="-28"/>
           <w:w w:val="105"/>
           <w:sz w:val="18"/>
@@ -1119,7 +1097,7 @@
       <w:r>
         <w:rPr>
           <w:b w:val="0"/>
-          <w:color w:val="5B5B5B"/>
+          <w:color w:val="6A6A6A"/>
           <w:spacing w:val="-5"/>
           <w:w w:val="105"/>
           <w:sz w:val="18"/>
@@ -1140,7 +1118,7 @@
       <w:r>
         <w:rPr>
           <w:b w:val="0"/>
-          <w:color w:val="5B5B5B"/>
+          <w:color w:val="6A6A6A"/>
           <w:w w:val="105"/>
           <w:sz w:val="18"/>
         </w:rPr>
@@ -1149,7 +1127,7 @@
       <w:r>
         <w:rPr>
           <w:b w:val="0"/>
-          <w:color w:val="5B5B5B"/>
+          <w:color w:val="6A6A6A"/>
           <w:spacing w:val="-17"/>
           <w:w w:val="105"/>
           <w:sz w:val="18"/>
@@ -1159,7 +1137,7 @@
       <w:r>
         <w:rPr>
           <w:b w:val="0"/>
-          <w:color w:val="5B5B5B"/>
+          <w:color w:val="6A6A6A"/>
           <w:w w:val="105"/>
           <w:sz w:val="18"/>
         </w:rPr>
@@ -1168,7 +1146,7 @@
       <w:r>
         <w:rPr>
           <w:b w:val="0"/>
-          <w:color w:val="5B5B5B"/>
+          <w:color w:val="6A6A6A"/>
           <w:spacing w:val="-16"/>
           <w:w w:val="105"/>
           <w:sz w:val="18"/>
@@ -1178,7 +1156,7 @@
       <w:r>
         <w:rPr>
           <w:b w:val="0"/>
-          <w:color w:val="5B5B5B"/>
+          <w:color w:val="6A6A6A"/>
           <w:w w:val="105"/>
           <w:sz w:val="18"/>
         </w:rPr>
@@ -1187,7 +1165,7 @@
       <w:r>
         <w:rPr>
           <w:b w:val="0"/>
-          <w:color w:val="5B5B5B"/>
+          <w:color w:val="6A6A6A"/>
           <w:spacing w:val="-16"/>
           <w:w w:val="105"/>
           <w:sz w:val="18"/>
@@ -1197,7 +1175,7 @@
       <w:r>
         <w:rPr>
           <w:b w:val="0"/>
-          <w:color w:val="5B5B5B"/>
+          <w:color w:val="6A6A6A"/>
           <w:w w:val="105"/>
           <w:sz w:val="18"/>
         </w:rPr>
@@ -1227,7 +1205,7 @@
       <w:r>
         <w:rPr>
           <w:b/>
-          <w:color w:val="5B5B5B"/>
+          <w:color w:val="6A6A6A"/>
           <w:spacing w:val="-1"/>
           <w:sz w:val="25"/>
         </w:rPr>
@@ -1237,7 +1215,7 @@
     <w:p>
       <w:pPr>
         <w:spacing w:line="280" w:lineRule="auto" w:before="18"/>
-        <w:ind w:left="551" w:right="38" w:hanging="246"/>
+        <w:ind w:left="591" w:right="38" w:hanging="246"/>
         <w:jc w:val="right"/>
         <w:rPr>
           <w:b w:val="0"/>
@@ -1247,7 +1225,7 @@
       <w:r>
         <w:rPr>
           <w:b w:val="0"/>
-          <w:color w:val="5B5B5B"/>
+          <w:color w:val="6A6A6A"/>
           <w:w w:val="105"/>
           <w:sz w:val="18"/>
         </w:rPr>
@@ -1256,7 +1234,7 @@
       <w:r>
         <w:rPr>
           <w:b w:val="0"/>
-          <w:color w:val="5B5B5B"/>
+          <w:color w:val="6A6A6A"/>
           <w:spacing w:val="-3"/>
           <w:w w:val="105"/>
           <w:sz w:val="18"/>
@@ -1266,7 +1244,7 @@
       <w:r>
         <w:rPr>
           <w:b w:val="0"/>
-          <w:color w:val="5B5B5B"/>
+          <w:color w:val="6A6A6A"/>
           <w:w w:val="105"/>
           <w:sz w:val="18"/>
         </w:rPr>
@@ -1275,7 +1253,7 @@
       <w:r>
         <w:rPr>
           <w:b w:val="0"/>
-          <w:color w:val="5B5B5B"/>
+          <w:color w:val="6A6A6A"/>
           <w:spacing w:val="-29"/>
           <w:w w:val="105"/>
           <w:sz w:val="18"/>
@@ -1285,7 +1263,7 @@
       <w:r>
         <w:rPr>
           <w:b w:val="0"/>
-          <w:color w:val="5B5B5B"/>
+          <w:color w:val="6A6A6A"/>
           <w:w w:val="105"/>
           <w:sz w:val="18"/>
         </w:rPr>
@@ -1294,7 +1272,7 @@
       <w:r>
         <w:rPr>
           <w:b w:val="0"/>
-          <w:color w:val="5B5B5B"/>
+          <w:color w:val="6A6A6A"/>
           <w:spacing w:val="-11"/>
           <w:w w:val="105"/>
           <w:sz w:val="18"/>
@@ -1304,7 +1282,7 @@
       <w:r>
         <w:rPr>
           <w:b w:val="0"/>
-          <w:color w:val="5B5B5B"/>
+          <w:color w:val="6A6A6A"/>
           <w:spacing w:val="-6"/>
           <w:w w:val="105"/>
           <w:sz w:val="18"/>
@@ -1314,7 +1292,7 @@
       <w:r>
         <w:rPr>
           <w:b w:val="0"/>
-          <w:color w:val="5B5B5B"/>
+          <w:color w:val="6A6A6A"/>
           <w:w w:val="103"/>
           <w:sz w:val="18"/>
         </w:rPr>
@@ -1323,7 +1301,7 @@
       <w:r>
         <w:rPr>
           <w:b w:val="0"/>
-          <w:color w:val="5B5B5B"/>
+          <w:color w:val="6A6A6A"/>
           <w:w w:val="105"/>
           <w:sz w:val="18"/>
         </w:rPr>
@@ -1332,7 +1310,7 @@
       <w:r>
         <w:rPr>
           <w:b w:val="0"/>
-          <w:color w:val="5B5B5B"/>
+          <w:color w:val="6A6A6A"/>
           <w:spacing w:val="-26"/>
           <w:w w:val="105"/>
           <w:sz w:val="18"/>
@@ -1342,7 +1320,7 @@
       <w:r>
         <w:rPr>
           <w:b w:val="0"/>
-          <w:color w:val="5B5B5B"/>
+          <w:color w:val="6A6A6A"/>
           <w:w w:val="105"/>
           <w:sz w:val="18"/>
         </w:rPr>
@@ -1351,7 +1329,7 @@
       <w:r>
         <w:rPr>
           <w:b w:val="0"/>
-          <w:color w:val="5B5B5B"/>
+          <w:color w:val="6A6A6A"/>
           <w:spacing w:val="-12"/>
           <w:w w:val="105"/>
           <w:sz w:val="18"/>
@@ -1361,7 +1339,7 @@
       <w:r>
         <w:rPr>
           <w:b w:val="0"/>
-          <w:color w:val="5B5B5B"/>
+          <w:color w:val="6A6A6A"/>
           <w:spacing w:val="-3"/>
           <w:w w:val="105"/>
           <w:sz w:val="18"/>
@@ -1371,7 +1349,7 @@
       <w:r>
         <w:rPr>
           <w:b w:val="0"/>
-          <w:color w:val="5B5B5B"/>
+          <w:color w:val="6A6A6A"/>
           <w:w w:val="103"/>
           <w:sz w:val="18"/>
         </w:rPr>
@@ -1380,7 +1358,7 @@
       <w:r>
         <w:rPr>
           <w:b w:val="0"/>
-          <w:color w:val="5B5B5B"/>
+          <w:color w:val="6A6A6A"/>
           <w:w w:val="105"/>
           <w:sz w:val="18"/>
         </w:rPr>
@@ -1389,7 +1367,7 @@
       <w:r>
         <w:rPr>
           <w:b w:val="0"/>
-          <w:color w:val="5B5B5B"/>
+          <w:color w:val="6A6A6A"/>
           <w:spacing w:val="-16"/>
           <w:w w:val="105"/>
           <w:sz w:val="18"/>
@@ -1399,7 +1377,7 @@
       <w:r>
         <w:rPr>
           <w:b w:val="0"/>
-          <w:color w:val="5B5B5B"/>
+          <w:color w:val="6A6A6A"/>
           <w:w w:val="105"/>
           <w:sz w:val="18"/>
         </w:rPr>
@@ -1408,7 +1386,7 @@
       <w:r>
         <w:rPr>
           <w:b w:val="0"/>
-          <w:color w:val="5B5B5B"/>
+          <w:color w:val="6A6A6A"/>
           <w:spacing w:val="-15"/>
           <w:w w:val="105"/>
           <w:sz w:val="18"/>
@@ -1418,7 +1396,7 @@
       <w:r>
         <w:rPr>
           <w:b w:val="0"/>
-          <w:color w:val="5B5B5B"/>
+          <w:color w:val="6A6A6A"/>
           <w:w w:val="105"/>
           <w:sz w:val="18"/>
         </w:rPr>
@@ -1427,7 +1405,7 @@
       <w:r>
         <w:rPr>
           <w:b w:val="0"/>
-          <w:color w:val="5B5B5B"/>
+          <w:color w:val="6A6A6A"/>
           <w:w w:val="103"/>
           <w:sz w:val="18"/>
         </w:rPr>
@@ -1436,7 +1414,7 @@
       <w:r>
         <w:rPr>
           <w:b w:val="0"/>
-          <w:color w:val="5B5B5B"/>
+          <w:color w:val="6A6A6A"/>
           <w:w w:val="105"/>
           <w:sz w:val="18"/>
         </w:rPr>
@@ -1445,7 +1423,7 @@
       <w:r>
         <w:rPr>
           <w:b w:val="0"/>
-          <w:color w:val="5B5B5B"/>
+          <w:color w:val="6A6A6A"/>
           <w:spacing w:val="-22"/>
           <w:w w:val="105"/>
           <w:sz w:val="18"/>
@@ -1455,7 +1433,7 @@
       <w:r>
         <w:rPr>
           <w:b w:val="0"/>
-          <w:color w:val="5B5B5B"/>
+          <w:color w:val="6A6A6A"/>
           <w:w w:val="105"/>
           <w:sz w:val="18"/>
         </w:rPr>
@@ -1464,7 +1442,7 @@
       <w:r>
         <w:rPr>
           <w:b w:val="0"/>
-          <w:color w:val="5B5B5B"/>
+          <w:color w:val="6A6A6A"/>
           <w:spacing w:val="-21"/>
           <w:w w:val="105"/>
           <w:sz w:val="18"/>
@@ -1474,7 +1452,7 @@
       <w:r>
         <w:rPr>
           <w:b w:val="0"/>
-          <w:color w:val="5B5B5B"/>
+          <w:color w:val="6A6A6A"/>
           <w:w w:val="105"/>
           <w:sz w:val="18"/>
         </w:rPr>
@@ -1483,7 +1461,7 @@
       <w:r>
         <w:rPr>
           <w:b w:val="0"/>
-          <w:color w:val="5B5B5B"/>
+          <w:color w:val="6A6A6A"/>
           <w:w w:val="103"/>
           <w:sz w:val="18"/>
         </w:rPr>
@@ -1492,7 +1470,7 @@
       <w:r>
         <w:rPr>
           <w:b w:val="0"/>
-          <w:color w:val="5B5B5B"/>
+          <w:color w:val="6A6A6A"/>
           <w:sz w:val="18"/>
         </w:rPr>
         <w:t>Photoshop, Illustrator</w:t>
@@ -1501,7 +1479,7 @@
     <w:p>
       <w:pPr>
         <w:spacing w:line="280" w:lineRule="auto" w:before="0"/>
-        <w:ind w:left="406" w:right="38" w:firstLine="412"/>
+        <w:ind w:left="446" w:right="38" w:firstLine="412"/>
         <w:jc w:val="right"/>
         <w:rPr>
           <w:b w:val="0"/>
@@ -1511,7 +1489,7 @@
       <w:r>
         <w:rPr>
           <w:b w:val="0"/>
-          <w:color w:val="5B5B5B"/>
+          <w:color w:val="6A6A6A"/>
           <w:w w:val="105"/>
           <w:sz w:val="18"/>
         </w:rPr>
@@ -1520,7 +1498,7 @@
       <w:r>
         <w:rPr>
           <w:b w:val="0"/>
-          <w:color w:val="5B5B5B"/>
+          <w:color w:val="6A6A6A"/>
           <w:spacing w:val="-32"/>
           <w:w w:val="105"/>
           <w:sz w:val="18"/>
@@ -1530,7 +1508,7 @@
       <w:r>
         <w:rPr>
           <w:b w:val="0"/>
-          <w:color w:val="5B5B5B"/>
+          <w:color w:val="6A6A6A"/>
           <w:w w:val="105"/>
           <w:sz w:val="18"/>
         </w:rPr>
@@ -1539,7 +1517,7 @@
       <w:r>
         <w:rPr>
           <w:b w:val="0"/>
-          <w:color w:val="5B5B5B"/>
+          <w:color w:val="6A6A6A"/>
           <w:spacing w:val="-15"/>
           <w:w w:val="105"/>
           <w:sz w:val="18"/>
@@ -1549,7 +1527,7 @@
       <w:r>
         <w:rPr>
           <w:b w:val="0"/>
-          <w:color w:val="5B5B5B"/>
+          <w:color w:val="6A6A6A"/>
           <w:spacing w:val="-8"/>
           <w:w w:val="105"/>
           <w:sz w:val="18"/>
@@ -1559,7 +1537,7 @@
       <w:r>
         <w:rPr>
           <w:b w:val="0"/>
-          <w:color w:val="5B5B5B"/>
+          <w:color w:val="6A6A6A"/>
           <w:w w:val="103"/>
           <w:sz w:val="18"/>
         </w:rPr>
@@ -1568,7 +1546,7 @@
       <w:r>
         <w:rPr>
           <w:b w:val="0"/>
-          <w:color w:val="5B5B5B"/>
+          <w:color w:val="6A6A6A"/>
           <w:w w:val="105"/>
           <w:sz w:val="18"/>
         </w:rPr>
@@ -1577,7 +1555,7 @@
       <w:r>
         <w:rPr>
           <w:b w:val="0"/>
-          <w:color w:val="5B5B5B"/>
+          <w:color w:val="6A6A6A"/>
           <w:spacing w:val="-19"/>
           <w:w w:val="105"/>
           <w:sz w:val="18"/>
@@ -1587,7 +1565,7 @@
       <w:r>
         <w:rPr>
           <w:b w:val="0"/>
-          <w:color w:val="5B5B5B"/>
+          <w:color w:val="6A6A6A"/>
           <w:w w:val="105"/>
           <w:sz w:val="18"/>
         </w:rPr>
@@ -1596,7 +1574,7 @@
       <w:r>
         <w:rPr>
           <w:b w:val="0"/>
-          <w:color w:val="5B5B5B"/>
+          <w:color w:val="6A6A6A"/>
           <w:spacing w:val="-9"/>
           <w:w w:val="105"/>
           <w:sz w:val="18"/>
@@ -1606,7 +1584,7 @@
       <w:r>
         <w:rPr>
           <w:b w:val="0"/>
-          <w:color w:val="5B5B5B"/>
+          <w:color w:val="6A6A6A"/>
           <w:spacing w:val="-4"/>
           <w:w w:val="105"/>
           <w:sz w:val="18"/>
@@ -1616,7 +1594,7 @@
       <w:r>
         <w:rPr>
           <w:b w:val="0"/>
-          <w:color w:val="5B5B5B"/>
+          <w:color w:val="6A6A6A"/>
           <w:w w:val="103"/>
           <w:sz w:val="18"/>
         </w:rPr>
@@ -1625,7 +1603,7 @@
       <w:r>
         <w:rPr>
           <w:b w:val="0"/>
-          <w:color w:val="5B5B5B"/>
+          <w:color w:val="6A6A6A"/>
           <w:w w:val="105"/>
           <w:sz w:val="18"/>
         </w:rPr>
@@ -1634,7 +1612,7 @@
       <w:r>
         <w:rPr>
           <w:b w:val="0"/>
-          <w:color w:val="5B5B5B"/>
+          <w:color w:val="6A6A6A"/>
           <w:spacing w:val="-32"/>
           <w:w w:val="105"/>
           <w:sz w:val="18"/>
@@ -1644,7 +1622,7 @@
       <w:r>
         <w:rPr>
           <w:b w:val="0"/>
-          <w:color w:val="5B5B5B"/>
+          <w:color w:val="6A6A6A"/>
           <w:w w:val="105"/>
           <w:sz w:val="18"/>
         </w:rPr>
@@ -1654,7 +1632,7 @@
     <w:p>
       <w:pPr>
         <w:spacing w:line="280" w:lineRule="auto" w:before="0"/>
-        <w:ind w:left="190" w:right="38" w:firstLine="996"/>
+        <w:ind w:left="230" w:right="38" w:firstLine="996"/>
         <w:jc w:val="right"/>
         <w:rPr>
           <w:b w:val="0"/>
@@ -1664,7 +1642,7 @@
       <w:r>
         <w:rPr>
           <w:b w:val="0"/>
-          <w:color w:val="5B5B5B"/>
+          <w:color w:val="6A6A6A"/>
           <w:w w:val="105"/>
           <w:sz w:val="18"/>
         </w:rPr>
@@ -1673,7 +1651,7 @@
       <w:r>
         <w:rPr>
           <w:b w:val="0"/>
-          <w:color w:val="5B5B5B"/>
+          <w:color w:val="6A6A6A"/>
           <w:spacing w:val="-27"/>
           <w:w w:val="105"/>
           <w:sz w:val="18"/>
@@ -1683,7 +1661,7 @@
       <w:r>
         <w:rPr>
           <w:b w:val="0"/>
-          <w:color w:val="5B5B5B"/>
+          <w:color w:val="6A6A6A"/>
           <w:w w:val="105"/>
           <w:sz w:val="18"/>
         </w:rPr>
@@ -1692,7 +1670,7 @@
       <w:r>
         <w:rPr>
           <w:b w:val="0"/>
-          <w:color w:val="5B5B5B"/>
+          <w:color w:val="6A6A6A"/>
           <w:spacing w:val="-27"/>
           <w:w w:val="105"/>
           <w:sz w:val="18"/>
@@ -1702,7 +1680,7 @@
       <w:r>
         <w:rPr>
           <w:b w:val="0"/>
-          <w:color w:val="5B5B5B"/>
+          <w:color w:val="6A6A6A"/>
           <w:w w:val="105"/>
           <w:sz w:val="18"/>
         </w:rPr>
@@ -1711,7 +1689,7 @@
       <w:r>
         <w:rPr>
           <w:b w:val="0"/>
-          <w:color w:val="5B5B5B"/>
+          <w:color w:val="6A6A6A"/>
           <w:w w:val="103"/>
           <w:sz w:val="18"/>
         </w:rPr>
@@ -1720,7 +1698,7 @@
       <w:r>
         <w:rPr>
           <w:b w:val="0"/>
-          <w:color w:val="5B5B5B"/>
+          <w:color w:val="6A6A6A"/>
           <w:w w:val="105"/>
           <w:sz w:val="18"/>
         </w:rPr>
@@ -1729,7 +1707,7 @@
       <w:r>
         <w:rPr>
           <w:b w:val="0"/>
-          <w:color w:val="5B5B5B"/>
+          <w:color w:val="6A6A6A"/>
           <w:spacing w:val="-25"/>
           <w:w w:val="105"/>
           <w:sz w:val="18"/>
@@ -1739,7 +1717,7 @@
       <w:r>
         <w:rPr>
           <w:b w:val="0"/>
-          <w:color w:val="5B5B5B"/>
+          <w:color w:val="6A6A6A"/>
           <w:spacing w:val="-3"/>
           <w:w w:val="105"/>
           <w:sz w:val="18"/>
@@ -1749,7 +1727,7 @@
       <w:r>
         <w:rPr>
           <w:b w:val="0"/>
-          <w:color w:val="5B5B5B"/>
+          <w:color w:val="6A6A6A"/>
           <w:spacing w:val="-24"/>
           <w:w w:val="105"/>
           <w:sz w:val="18"/>
@@ -1759,7 +1737,7 @@
       <w:r>
         <w:rPr>
           <w:b w:val="0"/>
-          <w:color w:val="5B5B5B"/>
+          <w:color w:val="6A6A6A"/>
           <w:spacing w:val="-4"/>
           <w:w w:val="105"/>
           <w:sz w:val="18"/>
@@ -1769,7 +1747,7 @@
       <w:r>
         <w:rPr>
           <w:b w:val="0"/>
-          <w:color w:val="5B5B5B"/>
+          <w:color w:val="6A6A6A"/>
           <w:w w:val="103"/>
           <w:sz w:val="18"/>
         </w:rPr>
@@ -1778,7 +1756,7 @@
       <w:r>
         <w:rPr>
           <w:b w:val="0"/>
-          <w:color w:val="5B5B5B"/>
+          <w:color w:val="6A6A6A"/>
           <w:w w:val="105"/>
           <w:sz w:val="18"/>
         </w:rPr>
@@ -1787,7 +1765,7 @@
       <w:r>
         <w:rPr>
           <w:b w:val="0"/>
-          <w:color w:val="5B5B5B"/>
+          <w:color w:val="6A6A6A"/>
           <w:spacing w:val="-28"/>
           <w:w w:val="105"/>
           <w:sz w:val="18"/>
@@ -1797,7 +1775,7 @@
       <w:r>
         <w:rPr>
           <w:b w:val="0"/>
-          <w:color w:val="5B5B5B"/>
+          <w:color w:val="6A6A6A"/>
           <w:spacing w:val="-3"/>
           <w:w w:val="105"/>
           <w:sz w:val="18"/>
@@ -1808,7 +1786,7 @@
     <w:p>
       <w:pPr>
         <w:spacing w:line="280" w:lineRule="auto" w:before="0"/>
-        <w:ind w:left="1017" w:right="38" w:firstLine="529"/>
+        <w:ind w:left="1057" w:right="38" w:firstLine="529"/>
         <w:jc w:val="right"/>
         <w:rPr>
           <w:b w:val="0"/>
@@ -1818,7 +1796,7 @@
       <w:r>
         <w:rPr>
           <w:b w:val="0"/>
-          <w:color w:val="5B5B5B"/>
+          <w:color w:val="6A6A6A"/>
           <w:w w:val="105"/>
           <w:sz w:val="18"/>
         </w:rPr>
@@ -1827,7 +1805,7 @@
       <w:r>
         <w:rPr>
           <w:b w:val="0"/>
-          <w:color w:val="5B5B5B"/>
+          <w:color w:val="6A6A6A"/>
           <w:spacing w:val="-15"/>
           <w:w w:val="105"/>
           <w:sz w:val="18"/>
@@ -1837,7 +1815,7 @@
       <w:r>
         <w:rPr>
           <w:b w:val="0"/>
-          <w:color w:val="5B5B5B"/>
+          <w:color w:val="6A6A6A"/>
           <w:spacing w:val="-3"/>
           <w:w w:val="105"/>
           <w:sz w:val="18"/>
@@ -1847,7 +1825,7 @@
       <w:r>
         <w:rPr>
           <w:b w:val="0"/>
-          <w:color w:val="5B5B5B"/>
+          <w:color w:val="6A6A6A"/>
           <w:w w:val="103"/>
           <w:sz w:val="18"/>
         </w:rPr>
@@ -1856,7 +1834,7 @@
       <w:r>
         <w:rPr>
           <w:b w:val="0"/>
-          <w:color w:val="5B5B5B"/>
+          <w:color w:val="6A6A6A"/>
           <w:w w:val="105"/>
           <w:sz w:val="18"/>
         </w:rPr>
@@ -1865,7 +1843,7 @@
       <w:r>
         <w:rPr>
           <w:b w:val="0"/>
-          <w:color w:val="5B5B5B"/>
+          <w:color w:val="6A6A6A"/>
           <w:spacing w:val="-5"/>
           <w:w w:val="105"/>
           <w:sz w:val="18"/>
@@ -1875,7 +1853,7 @@
       <w:r>
         <w:rPr>
           <w:b w:val="0"/>
-          <w:color w:val="5B5B5B"/>
+          <w:color w:val="6A6A6A"/>
           <w:spacing w:val="-27"/>
           <w:w w:val="105"/>
           <w:sz w:val="18"/>
@@ -1885,7 +1863,7 @@
       <w:r>
         <w:rPr>
           <w:b w:val="0"/>
-          <w:color w:val="5B5B5B"/>
+          <w:color w:val="6A6A6A"/>
           <w:spacing w:val="-4"/>
           <w:w w:val="105"/>
           <w:sz w:val="18"/>
@@ -1906,7 +1884,7 @@
       <w:r>
         <w:rPr>
           <w:b w:val="0"/>
-          <w:color w:val="5B5B5B"/>
+          <w:color w:val="6A6A6A"/>
           <w:w w:val="105"/>
           <w:sz w:val="18"/>
         </w:rPr>
@@ -1915,7 +1893,7 @@
       <w:r>
         <w:rPr>
           <w:b w:val="0"/>
-          <w:color w:val="5B5B5B"/>
+          <w:color w:val="6A6A6A"/>
           <w:spacing w:val="-41"/>
           <w:w w:val="105"/>
           <w:sz w:val="18"/>
@@ -1925,7 +1903,7 @@
       <w:r>
         <w:rPr>
           <w:b w:val="0"/>
-          <w:color w:val="5B5B5B"/>
+          <w:color w:val="6A6A6A"/>
           <w:w w:val="105"/>
           <w:sz w:val="18"/>
         </w:rPr>
@@ -1935,7 +1913,7 @@
     <w:p>
       <w:pPr>
         <w:spacing w:line="280" w:lineRule="auto" w:before="32"/>
-        <w:ind w:left="1486" w:right="38" w:firstLine="313"/>
+        <w:ind w:left="1526" w:right="38" w:firstLine="313"/>
         <w:jc w:val="right"/>
         <w:rPr>
           <w:b w:val="0"/>
@@ -1945,7 +1923,7 @@
       <w:r>
         <w:rPr>
           <w:b w:val="0"/>
-          <w:color w:val="5B5B5B"/>
+          <w:color w:val="6A6A6A"/>
           <w:w w:val="105"/>
           <w:sz w:val="18"/>
         </w:rPr>
@@ -1954,7 +1932,7 @@
       <w:r>
         <w:rPr>
           <w:b w:val="0"/>
-          <w:color w:val="5B5B5B"/>
+          <w:color w:val="6A6A6A"/>
           <w:spacing w:val="-13"/>
           <w:w w:val="105"/>
           <w:sz w:val="18"/>
@@ -1964,7 +1942,7 @@
       <w:r>
         <w:rPr>
           <w:b w:val="0"/>
-          <w:color w:val="5B5B5B"/>
+          <w:color w:val="6A6A6A"/>
           <w:spacing w:val="-4"/>
           <w:w w:val="105"/>
           <w:sz w:val="18"/>
@@ -1974,7 +1952,7 @@
       <w:r>
         <w:rPr>
           <w:b w:val="0"/>
-          <w:color w:val="5B5B5B"/>
+          <w:color w:val="6A6A6A"/>
           <w:w w:val="103"/>
           <w:sz w:val="18"/>
         </w:rPr>
@@ -1983,7 +1961,7 @@
       <w:r>
         <w:rPr>
           <w:b w:val="0"/>
-          <w:color w:val="5B5B5B"/>
+          <w:color w:val="6A6A6A"/>
           <w:w w:val="105"/>
           <w:sz w:val="18"/>
         </w:rPr>
@@ -1992,7 +1970,7 @@
       <w:r>
         <w:rPr>
           <w:b w:val="0"/>
-          <w:color w:val="5B5B5B"/>
+          <w:color w:val="6A6A6A"/>
           <w:spacing w:val="-17"/>
           <w:w w:val="105"/>
           <w:sz w:val="18"/>
@@ -2002,7 +1980,7 @@
       <w:r>
         <w:rPr>
           <w:b w:val="0"/>
-          <w:color w:val="5B5B5B"/>
+          <w:color w:val="6A6A6A"/>
           <w:spacing w:val="-4"/>
           <w:w w:val="105"/>
           <w:sz w:val="18"/>
@@ -2023,7 +2001,7 @@
       <w:r>
         <w:rPr>
           <w:b w:val="0"/>
-          <w:color w:val="5B5B5B"/>
+          <w:color w:val="6A6A6A"/>
           <w:w w:val="105"/>
           <w:sz w:val="18"/>
         </w:rPr>
@@ -2032,7 +2010,7 @@
       <w:r>
         <w:rPr>
           <w:b w:val="0"/>
-          <w:color w:val="5B5B5B"/>
+          <w:color w:val="6A6A6A"/>
           <w:spacing w:val="-12"/>
           <w:w w:val="105"/>
           <w:sz w:val="18"/>
@@ -2042,7 +2020,7 @@
       <w:r>
         <w:rPr>
           <w:b w:val="0"/>
-          <w:color w:val="5B5B5B"/>
+          <w:color w:val="6A6A6A"/>
           <w:w w:val="105"/>
           <w:sz w:val="18"/>
         </w:rPr>
@@ -2051,7 +2029,7 @@
       <w:r>
         <w:rPr>
           <w:b w:val="0"/>
-          <w:color w:val="5B5B5B"/>
+          <w:color w:val="6A6A6A"/>
           <w:spacing w:val="-12"/>
           <w:w w:val="105"/>
           <w:sz w:val="18"/>
@@ -2061,7 +2039,7 @@
       <w:r>
         <w:rPr>
           <w:b w:val="0"/>
-          <w:color w:val="5B5B5B"/>
+          <w:color w:val="6A6A6A"/>
           <w:w w:val="105"/>
           <w:sz w:val="18"/>
         </w:rPr>
@@ -2070,7 +2048,7 @@
       <w:r>
         <w:rPr>
           <w:b w:val="0"/>
-          <w:color w:val="5B5B5B"/>
+          <w:color w:val="6A6A6A"/>
           <w:spacing w:val="-12"/>
           <w:w w:val="105"/>
           <w:sz w:val="18"/>
@@ -2080,7 +2058,7 @@
       <w:r>
         <w:rPr>
           <w:b w:val="0"/>
-          <w:color w:val="5B5B5B"/>
+          <w:color w:val="6A6A6A"/>
           <w:w w:val="105"/>
           <w:sz w:val="18"/>
         </w:rPr>
@@ -2089,7 +2067,7 @@
       <w:r>
         <w:rPr>
           <w:b w:val="0"/>
-          <w:color w:val="5B5B5B"/>
+          <w:color w:val="6A6A6A"/>
           <w:spacing w:val="-12"/>
           <w:w w:val="105"/>
           <w:sz w:val="18"/>
@@ -2099,7 +2077,7 @@
       <w:r>
         <w:rPr>
           <w:b w:val="0"/>
-          <w:color w:val="5B5B5B"/>
+          <w:color w:val="6A6A6A"/>
           <w:spacing w:val="-8"/>
           <w:w w:val="105"/>
           <w:sz w:val="18"/>
@@ -2120,7 +2098,7 @@
     <w:p>
       <w:pPr>
         <w:spacing w:line="280" w:lineRule="auto" w:before="0"/>
-        <w:ind w:left="1316" w:right="38" w:firstLine="331"/>
+        <w:ind w:left="1356" w:right="38" w:firstLine="331"/>
         <w:jc w:val="right"/>
         <w:rPr>
           <w:b w:val="0"/>
@@ -2130,7 +2108,7 @@
       <w:r>
         <w:rPr>
           <w:b w:val="0"/>
-          <w:color w:val="5B5B5B"/>
+          <w:color w:val="6A6A6A"/>
           <w:w w:val="105"/>
           <w:sz w:val="18"/>
         </w:rPr>
@@ -2139,7 +2117,7 @@
       <w:r>
         <w:rPr>
           <w:b w:val="0"/>
-          <w:color w:val="5B5B5B"/>
+          <w:color w:val="6A6A6A"/>
           <w:spacing w:val="-29"/>
           <w:w w:val="105"/>
           <w:sz w:val="18"/>
@@ -2149,7 +2127,7 @@
       <w:r>
         <w:rPr>
           <w:b w:val="0"/>
-          <w:color w:val="5B5B5B"/>
+          <w:color w:val="6A6A6A"/>
           <w:spacing w:val="-4"/>
           <w:w w:val="105"/>
           <w:sz w:val="18"/>
@@ -2159,7 +2137,7 @@
       <w:r>
         <w:rPr>
           <w:b w:val="0"/>
-          <w:color w:val="5B5B5B"/>
+          <w:color w:val="6A6A6A"/>
           <w:w w:val="103"/>
           <w:sz w:val="18"/>
         </w:rPr>
@@ -2168,7 +2146,7 @@
       <w:r>
         <w:rPr>
           <w:b w:val="0"/>
-          <w:color w:val="5B5B5B"/>
+          <w:color w:val="6A6A6A"/>
           <w:sz w:val="18"/>
         </w:rPr>
         <w:t>Macro</w:t>
@@ -2176,7 +2154,7 @@
       <w:r>
         <w:rPr>
           <w:b w:val="0"/>
-          <w:color w:val="5B5B5B"/>
+          <w:color w:val="6A6A6A"/>
           <w:spacing w:val="47"/>
           <w:sz w:val="18"/>
         </w:rPr>
@@ -2185,7 +2163,7 @@
       <w:r>
         <w:rPr>
           <w:b w:val="0"/>
-          <w:color w:val="5B5B5B"/>
+          <w:color w:val="6A6A6A"/>
           <w:sz w:val="18"/>
         </w:rPr>
         <w:t>photography</w:t>
@@ -2193,7 +2171,7 @@
       <w:r>
         <w:rPr>
           <w:b w:val="0"/>
-          <w:color w:val="5B5B5B"/>
+          <w:color w:val="6A6A6A"/>
           <w:w w:val="103"/>
           <w:sz w:val="18"/>
         </w:rPr>
@@ -2202,7 +2180,7 @@
       <w:r>
         <w:rPr>
           <w:b w:val="0"/>
-          <w:color w:val="5B5B5B"/>
+          <w:color w:val="6A6A6A"/>
           <w:spacing w:val="-4"/>
           <w:w w:val="105"/>
           <w:sz w:val="18"/>
@@ -2212,7 +2190,7 @@
       <w:r>
         <w:rPr>
           <w:b w:val="0"/>
-          <w:color w:val="5B5B5B"/>
+          <w:color w:val="6A6A6A"/>
           <w:spacing w:val="-3"/>
           <w:w w:val="105"/>
           <w:sz w:val="18"/>
@@ -2222,7 +2200,7 @@
       <w:r>
         <w:rPr>
           <w:b w:val="0"/>
-          <w:color w:val="5B5B5B"/>
+          <w:color w:val="6A6A6A"/>
           <w:w w:val="105"/>
           <w:sz w:val="18"/>
         </w:rPr>
@@ -2231,7 +2209,7 @@
       <w:r>
         <w:rPr>
           <w:b w:val="0"/>
-          <w:color w:val="5B5B5B"/>
+          <w:color w:val="6A6A6A"/>
           <w:spacing w:val="-14"/>
           <w:w w:val="105"/>
           <w:sz w:val="18"/>
@@ -2241,7 +2219,7 @@
       <w:r>
         <w:rPr>
           <w:b w:val="0"/>
-          <w:color w:val="5B5B5B"/>
+          <w:color w:val="6A6A6A"/>
           <w:spacing w:val="-4"/>
           <w:w w:val="105"/>
           <w:sz w:val="18"/>
@@ -2252,7 +2230,7 @@
     <w:p>
       <w:pPr>
         <w:spacing w:line="280" w:lineRule="auto" w:before="0"/>
-        <w:ind w:left="1100" w:right="38" w:hanging="765"/>
+        <w:ind w:left="1140" w:right="38" w:hanging="765"/>
         <w:jc w:val="right"/>
         <w:rPr>
           <w:b w:val="0"/>
@@ -2262,7 +2240,7 @@
       <w:r>
         <w:rPr>
           <w:b w:val="0"/>
-          <w:color w:val="5B5B5B"/>
+          <w:color w:val="6A6A6A"/>
           <w:w w:val="105"/>
           <w:sz w:val="18"/>
         </w:rPr>
@@ -2271,7 +2249,7 @@
       <w:r>
         <w:rPr>
           <w:b w:val="0"/>
-          <w:color w:val="5B5B5B"/>
+          <w:color w:val="6A6A6A"/>
           <w:spacing w:val="-25"/>
           <w:w w:val="105"/>
           <w:sz w:val="18"/>
@@ -2281,7 +2259,7 @@
       <w:r>
         <w:rPr>
           <w:b w:val="0"/>
-          <w:color w:val="5B5B5B"/>
+          <w:color w:val="6A6A6A"/>
           <w:spacing w:val="-3"/>
           <w:w w:val="105"/>
           <w:sz w:val="18"/>
@@ -2291,7 +2269,7 @@
       <w:r>
         <w:rPr>
           <w:b w:val="0"/>
-          <w:color w:val="5B5B5B"/>
+          <w:color w:val="6A6A6A"/>
           <w:spacing w:val="-25"/>
           <w:w w:val="105"/>
           <w:sz w:val="18"/>
@@ -2301,7 +2279,7 @@
       <w:r>
         <w:rPr>
           <w:b w:val="0"/>
-          <w:color w:val="5B5B5B"/>
+          <w:color w:val="6A6A6A"/>
           <w:spacing w:val="-4"/>
           <w:w w:val="105"/>
           <w:sz w:val="18"/>
@@ -2311,7 +2289,7 @@
       <w:r>
         <w:rPr>
           <w:b w:val="0"/>
-          <w:color w:val="5B5B5B"/>
+          <w:color w:val="6A6A6A"/>
           <w:w w:val="103"/>
           <w:sz w:val="18"/>
         </w:rPr>
@@ -2320,7 +2298,7 @@
       <w:r>
         <w:rPr>
           <w:b w:val="0"/>
-          <w:color w:val="5B5B5B"/>
+          <w:color w:val="6A6A6A"/>
           <w:w w:val="105"/>
           <w:sz w:val="18"/>
         </w:rPr>
@@ -2329,7 +2307,7 @@
       <w:r>
         <w:rPr>
           <w:b w:val="0"/>
-          <w:color w:val="5B5B5B"/>
+          <w:color w:val="6A6A6A"/>
           <w:spacing w:val="-11"/>
           <w:w w:val="105"/>
           <w:sz w:val="18"/>
@@ -2339,7 +2317,7 @@
       <w:r>
         <w:rPr>
           <w:b w:val="0"/>
-          <w:color w:val="5B5B5B"/>
+          <w:color w:val="6A6A6A"/>
           <w:w w:val="105"/>
           <w:sz w:val="18"/>
         </w:rPr>
@@ -2348,7 +2326,7 @@
       <w:r>
         <w:rPr>
           <w:b w:val="0"/>
-          <w:color w:val="5B5B5B"/>
+          <w:color w:val="6A6A6A"/>
           <w:spacing w:val="-11"/>
           <w:w w:val="105"/>
           <w:sz w:val="18"/>
@@ -2358,7 +2336,7 @@
       <w:r>
         <w:rPr>
           <w:b w:val="0"/>
-          <w:color w:val="5B5B5B"/>
+          <w:color w:val="6A6A6A"/>
           <w:spacing w:val="-4"/>
           <w:w w:val="105"/>
           <w:sz w:val="18"/>
@@ -2368,7 +2346,7 @@
       <w:r>
         <w:rPr>
           <w:b w:val="0"/>
-          <w:color w:val="5B5B5B"/>
+          <w:color w:val="6A6A6A"/>
           <w:w w:val="103"/>
           <w:sz w:val="18"/>
         </w:rPr>
@@ -2377,7 +2355,7 @@
       <w:r>
         <w:rPr>
           <w:b w:val="0"/>
-          <w:color w:val="5B5B5B"/>
+          <w:color w:val="6A6A6A"/>
           <w:sz w:val="18"/>
         </w:rPr>
         <w:t>Simplify3D,</w:t>
@@ -2385,7 +2363,7 @@
       <w:r>
         <w:rPr>
           <w:b w:val="0"/>
-          <w:color w:val="5B5B5B"/>
+          <w:color w:val="6A6A6A"/>
           <w:spacing w:val="2"/>
           <w:sz w:val="18"/>
         </w:rPr>
@@ -2394,7 +2372,7 @@
       <w:r>
         <w:rPr>
           <w:b w:val="0"/>
-          <w:color w:val="5B5B5B"/>
+          <w:color w:val="6A6A6A"/>
           <w:sz w:val="18"/>
         </w:rPr>
         <w:t>MakerBot</w:t>
@@ -2402,7 +2380,7 @@
       <w:r>
         <w:rPr>
           <w:b w:val="0"/>
-          <w:color w:val="5B5B5B"/>
+          <w:color w:val="6A6A6A"/>
           <w:w w:val="103"/>
           <w:sz w:val="18"/>
         </w:rPr>
@@ -2411,7 +2389,7 @@
       <w:r>
         <w:rPr>
           <w:b w:val="0"/>
-          <w:color w:val="5B5B5B"/>
+          <w:color w:val="6A6A6A"/>
           <w:w w:val="105"/>
           <w:sz w:val="18"/>
         </w:rPr>
@@ -2420,7 +2398,7 @@
       <w:r>
         <w:rPr>
           <w:b w:val="0"/>
-          <w:color w:val="5B5B5B"/>
+          <w:color w:val="6A6A6A"/>
           <w:spacing w:val="-18"/>
           <w:w w:val="105"/>
           <w:sz w:val="18"/>
@@ -2430,7 +2408,7 @@
       <w:r>
         <w:rPr>
           <w:b w:val="0"/>
-          <w:color w:val="5B5B5B"/>
+          <w:color w:val="6A6A6A"/>
           <w:w w:val="105"/>
           <w:sz w:val="18"/>
         </w:rPr>
@@ -2439,7 +2417,7 @@
       <w:r>
         <w:rPr>
           <w:b w:val="0"/>
-          <w:color w:val="5B5B5B"/>
+          <w:color w:val="6A6A6A"/>
           <w:spacing w:val="-18"/>
           <w:w w:val="105"/>
           <w:sz w:val="18"/>
@@ -2449,7 +2427,7 @@
       <w:r>
         <w:rPr>
           <w:b w:val="0"/>
-          <w:color w:val="5B5B5B"/>
+          <w:color w:val="6A6A6A"/>
           <w:w w:val="105"/>
           <w:sz w:val="18"/>
         </w:rPr>
@@ -2458,7 +2436,7 @@
       <w:r>
         <w:rPr>
           <w:b w:val="0"/>
-          <w:color w:val="5B5B5B"/>
+          <w:color w:val="6A6A6A"/>
           <w:w w:val="103"/>
           <w:sz w:val="18"/>
         </w:rPr>
@@ -2467,7 +2445,7 @@
       <w:r>
         <w:rPr>
           <w:b w:val="0"/>
-          <w:color w:val="5B5B5B"/>
+          <w:color w:val="6A6A6A"/>
           <w:w w:val="105"/>
           <w:sz w:val="18"/>
         </w:rPr>
@@ -2476,7 +2454,7 @@
       <w:r>
         <w:rPr>
           <w:b w:val="0"/>
-          <w:color w:val="5B5B5B"/>
+          <w:color w:val="6A6A6A"/>
           <w:spacing w:val="-19"/>
           <w:w w:val="105"/>
           <w:sz w:val="18"/>
@@ -2486,7 +2464,7 @@
       <w:r>
         <w:rPr>
           <w:b w:val="0"/>
-          <w:color w:val="5B5B5B"/>
+          <w:color w:val="6A6A6A"/>
           <w:w w:val="105"/>
           <w:sz w:val="18"/>
         </w:rPr>
@@ -2495,7 +2473,7 @@
       <w:r>
         <w:rPr>
           <w:b w:val="0"/>
-          <w:color w:val="5B5B5B"/>
+          <w:color w:val="6A6A6A"/>
           <w:spacing w:val="-18"/>
           <w:w w:val="105"/>
           <w:sz w:val="18"/>
@@ -2505,7 +2483,7 @@
       <w:r>
         <w:rPr>
           <w:b w:val="0"/>
-          <w:color w:val="5B5B5B"/>
+          <w:color w:val="6A6A6A"/>
           <w:spacing w:val="-4"/>
           <w:w w:val="105"/>
           <w:sz w:val="18"/>
@@ -2515,7 +2493,7 @@
       <w:r>
         <w:rPr>
           <w:b w:val="0"/>
-          <w:color w:val="5B5B5B"/>
+          <w:color w:val="6A6A6A"/>
           <w:w w:val="103"/>
           <w:sz w:val="18"/>
         </w:rPr>
@@ -2524,7 +2502,7 @@
       <w:r>
         <w:rPr>
           <w:b w:val="0"/>
-          <w:color w:val="5B5B5B"/>
+          <w:color w:val="6A6A6A"/>
           <w:w w:val="105"/>
           <w:sz w:val="18"/>
         </w:rPr>
@@ -2533,7 +2511,7 @@
       <w:r>
         <w:rPr>
           <w:b w:val="0"/>
-          <w:color w:val="5B5B5B"/>
+          <w:color w:val="6A6A6A"/>
           <w:spacing w:val="-31"/>
           <w:w w:val="105"/>
           <w:sz w:val="18"/>
@@ -2543,7 +2521,7 @@
       <w:r>
         <w:rPr>
           <w:b w:val="0"/>
-          <w:color w:val="5B5B5B"/>
+          <w:color w:val="6A6A6A"/>
           <w:w w:val="105"/>
           <w:sz w:val="18"/>
         </w:rPr>
@@ -2563,7 +2541,7 @@
       <w:r>
         <w:rPr>
           <w:b w:val="0"/>
-          <w:color w:val="5B5B5B"/>
+          <w:color w:val="6A6A6A"/>
           <w:w w:val="105"/>
           <w:sz w:val="18"/>
         </w:rPr>
@@ -2572,7 +2550,7 @@
       <w:r>
         <w:rPr>
           <w:b w:val="0"/>
-          <w:color w:val="5B5B5B"/>
+          <w:color w:val="6A6A6A"/>
           <w:spacing w:val="-15"/>
           <w:w w:val="105"/>
           <w:sz w:val="18"/>
@@ -2582,7 +2560,7 @@
       <w:r>
         <w:rPr>
           <w:b w:val="0"/>
-          <w:color w:val="5B5B5B"/>
+          <w:color w:val="6A6A6A"/>
           <w:w w:val="105"/>
           <w:sz w:val="18"/>
         </w:rPr>
@@ -2591,7 +2569,7 @@
       <w:r>
         <w:rPr>
           <w:b w:val="0"/>
-          <w:color w:val="5B5B5B"/>
+          <w:color w:val="6A6A6A"/>
           <w:spacing w:val="-15"/>
           <w:w w:val="105"/>
           <w:sz w:val="18"/>
@@ -2601,7 +2579,7 @@
       <w:r>
         <w:rPr>
           <w:b w:val="0"/>
-          <w:color w:val="5B5B5B"/>
+          <w:color w:val="6A6A6A"/>
           <w:w w:val="105"/>
           <w:sz w:val="18"/>
         </w:rPr>
@@ -2610,7 +2588,7 @@
       <w:r>
         <w:rPr>
           <w:b w:val="0"/>
-          <w:color w:val="5B5B5B"/>
+          <w:color w:val="6A6A6A"/>
           <w:spacing w:val="-15"/>
           <w:w w:val="105"/>
           <w:sz w:val="18"/>
@@ -2620,7 +2598,7 @@
       <w:r>
         <w:rPr>
           <w:b w:val="0"/>
-          <w:color w:val="5B5B5B"/>
+          <w:color w:val="6A6A6A"/>
           <w:w w:val="105"/>
           <w:sz w:val="18"/>
         </w:rPr>
@@ -2650,7 +2628,7 @@
       <w:r>
         <w:rPr>
           <w:b/>
-          <w:color w:val="5B5B5B"/>
+          <w:color w:val="6A6A6A"/>
           <w:spacing w:val="-1"/>
           <w:sz w:val="25"/>
         </w:rPr>
@@ -2660,7 +2638,7 @@
     <w:p>
       <w:pPr>
         <w:spacing w:line="280" w:lineRule="auto" w:before="19"/>
-        <w:ind w:left="108" w:right="38" w:firstLine="587"/>
+        <w:ind w:left="148" w:right="38" w:firstLine="587"/>
         <w:jc w:val="right"/>
         <w:rPr>
           <w:b w:val="0"/>
@@ -2670,7 +2648,7 @@
       <w:r>
         <w:rPr>
           <w:b w:val="0"/>
-          <w:color w:val="5B5B5B"/>
+          <w:color w:val="6A6A6A"/>
           <w:w w:val="105"/>
           <w:sz w:val="18"/>
         </w:rPr>
@@ -2679,7 +2657,7 @@
       <w:r>
         <w:rPr>
           <w:b w:val="0"/>
-          <w:color w:val="5B5B5B"/>
+          <w:color w:val="6A6A6A"/>
           <w:spacing w:val="-23"/>
           <w:w w:val="105"/>
           <w:sz w:val="18"/>
@@ -2689,7 +2667,7 @@
       <w:r>
         <w:rPr>
           <w:b w:val="0"/>
-          <w:color w:val="5B5B5B"/>
+          <w:color w:val="6A6A6A"/>
           <w:w w:val="105"/>
           <w:sz w:val="18"/>
         </w:rPr>
@@ -2698,7 +2676,7 @@
       <w:r>
         <w:rPr>
           <w:b w:val="0"/>
-          <w:color w:val="5B5B5B"/>
+          <w:color w:val="6A6A6A"/>
           <w:spacing w:val="-11"/>
           <w:w w:val="105"/>
           <w:sz w:val="18"/>
@@ -2708,7 +2686,7 @@
       <w:r>
         <w:rPr>
           <w:b w:val="0"/>
-          <w:color w:val="5B5B5B"/>
+          <w:color w:val="6A6A6A"/>
           <w:spacing w:val="-3"/>
           <w:w w:val="105"/>
           <w:sz w:val="18"/>
@@ -2718,7 +2696,7 @@
       <w:r>
         <w:rPr>
           <w:b w:val="0"/>
-          <w:color w:val="5B5B5B"/>
+          <w:color w:val="6A6A6A"/>
           <w:w w:val="103"/>
           <w:sz w:val="18"/>
         </w:rPr>
@@ -2727,7 +2705,7 @@
       <w:r>
         <w:rPr>
           <w:b w:val="0"/>
-          <w:color w:val="5B5B5B"/>
+          <w:color w:val="6A6A6A"/>
           <w:w w:val="105"/>
           <w:sz w:val="18"/>
         </w:rPr>
@@ -2736,7 +2714,7 @@
       <w:r>
         <w:rPr>
           <w:b w:val="0"/>
-          <w:color w:val="5B5B5B"/>
+          <w:color w:val="6A6A6A"/>
           <w:spacing w:val="-42"/>
           <w:w w:val="105"/>
           <w:sz w:val="18"/>
@@ -2746,7 +2724,7 @@
       <w:r>
         <w:rPr>
           <w:b w:val="0"/>
-          <w:color w:val="5B5B5B"/>
+          <w:color w:val="6A6A6A"/>
           <w:spacing w:val="-3"/>
           <w:w w:val="105"/>
           <w:sz w:val="18"/>
@@ -2767,7 +2745,7 @@
       <w:r>
         <w:rPr>
           <w:b w:val="0"/>
-          <w:color w:val="5B5B5B"/>
+          <w:color w:val="6A6A6A"/>
           <w:w w:val="105"/>
           <w:sz w:val="18"/>
         </w:rPr>
@@ -2776,7 +2754,7 @@
       <w:r>
         <w:rPr>
           <w:b w:val="0"/>
-          <w:color w:val="5B5B5B"/>
+          <w:color w:val="6A6A6A"/>
           <w:spacing w:val="-37"/>
           <w:w w:val="105"/>
           <w:sz w:val="18"/>
@@ -2786,7 +2764,7 @@
       <w:r>
         <w:rPr>
           <w:b w:val="0"/>
-          <w:color w:val="5B5B5B"/>
+          <w:color w:val="6A6A6A"/>
           <w:w w:val="105"/>
           <w:sz w:val="18"/>
         </w:rPr>
@@ -2805,7 +2783,7 @@
     </w:p>
     <w:p>
       <w:pPr>
-        <w:spacing w:before="0"/>
+        <w:spacing w:before="1"/>
         <w:ind w:left="0" w:right="38" w:firstLine="0"/>
         <w:jc w:val="right"/>
         <w:rPr>
@@ -2816,7 +2794,7 @@
       <w:r>
         <w:rPr>
           <w:b/>
-          <w:color w:val="5B5B5B"/>
+          <w:color w:val="6A6A6A"/>
           <w:spacing w:val="-1"/>
           <w:sz w:val="25"/>
         </w:rPr>
@@ -2825,19 +2803,19 @@
     </w:p>
     <w:p>
       <w:pPr>
-        <w:spacing w:line="280" w:lineRule="auto" w:before="19"/>
-        <w:ind w:left="124" w:right="38" w:firstLine="1549"/>
+        <w:spacing w:line="280" w:lineRule="auto" w:before="18"/>
+        <w:ind w:left="164" w:right="38" w:firstLine="1549"/>
         <w:jc w:val="right"/>
         <w:rPr>
           <w:b w:val="0"/>
           <w:sz w:val="18"/>
         </w:rPr>
       </w:pPr>
-      <w:hyperlink r:id="rId17">
+      <w:hyperlink r:id="rId16">
         <w:r>
           <w:rPr>
             <w:b w:val="0"/>
-            <w:color w:val="5B5B5B"/>
+            <w:color w:val="6A6A6A"/>
             <w:spacing w:val="-2"/>
             <w:sz w:val="18"/>
           </w:rPr>
@@ -2847,17 +2825,17 @@
       <w:r>
         <w:rPr>
           <w:b w:val="0"/>
-          <w:color w:val="5B5B5B"/>
+          <w:color w:val="6A6A6A"/>
           <w:spacing w:val="-2"/>
           <w:sz w:val="18"/>
         </w:rPr>
         <w:t> </w:t>
       </w:r>
-      <w:hyperlink r:id="rId18">
+      <w:hyperlink r:id="rId17">
         <w:r>
           <w:rPr>
             <w:b w:val="0"/>
-            <w:color w:val="5B5B5B"/>
+            <w:color w:val="6A6A6A"/>
             <w:spacing w:val="-3"/>
             <w:sz w:val="18"/>
           </w:rPr>
@@ -2867,17 +2845,17 @@
       <w:r>
         <w:rPr>
           <w:b w:val="0"/>
-          <w:color w:val="5B5B5B"/>
+          <w:color w:val="6A6A6A"/>
           <w:spacing w:val="-3"/>
           <w:sz w:val="18"/>
         </w:rPr>
         <w:t> </w:t>
       </w:r>
-      <w:hyperlink r:id="rId19">
+      <w:hyperlink r:id="rId18">
         <w:r>
           <w:rPr>
             <w:b w:val="0"/>
-            <w:color w:val="5B5B5B"/>
+            <w:color w:val="6A6A6A"/>
             <w:spacing w:val="-2"/>
             <w:sz w:val="18"/>
           </w:rPr>
@@ -2887,17 +2865,17 @@
       <w:r>
         <w:rPr>
           <w:b w:val="0"/>
-          <w:color w:val="5B5B5B"/>
+          <w:color w:val="6A6A6A"/>
           <w:spacing w:val="-2"/>
           <w:sz w:val="18"/>
         </w:rPr>
         <w:t> </w:t>
       </w:r>
-      <w:hyperlink r:id="rId20">
+      <w:hyperlink r:id="rId19">
         <w:r>
           <w:rPr>
             <w:b w:val="0"/>
-            <w:color w:val="5B5B5B"/>
+            <w:color w:val="6A6A6A"/>
             <w:spacing w:val="-2"/>
             <w:sz w:val="18"/>
           </w:rPr>
@@ -2907,7 +2885,7 @@
     </w:p>
     <w:p>
       <w:pPr>
-        <w:spacing w:before="151"/>
+        <w:spacing w:before="152"/>
         <w:ind w:left="0" w:right="38" w:firstLine="0"/>
         <w:jc w:val="right"/>
         <w:rPr>
@@ -2918,7 +2896,7 @@
       <w:r>
         <w:rPr>
           <w:b/>
-          <w:color w:val="5B5B5B"/>
+          <w:color w:val="6A6A6A"/>
           <w:sz w:val="25"/>
         </w:rPr>
         <w:t>Contact</w:t>
@@ -2926,7 +2904,7 @@
     </w:p>
     <w:p>
       <w:pPr>
-        <w:spacing w:before="19"/>
+        <w:spacing w:before="18"/>
         <w:ind w:left="0" w:right="38" w:firstLine="0"/>
         <w:jc w:val="right"/>
         <w:rPr>
@@ -2934,11 +2912,11 @@
           <w:sz w:val="18"/>
         </w:rPr>
       </w:pPr>
-      <w:hyperlink r:id="rId21">
+      <w:hyperlink r:id="rId20">
         <w:r>
           <w:rPr>
             <w:b w:val="0"/>
-            <w:color w:val="5B5B5B"/>
+            <w:color w:val="6A6A6A"/>
             <w:spacing w:val="-1"/>
             <w:sz w:val="18"/>
           </w:rPr>
@@ -2959,7 +2937,7 @@
       <w:r>
         <w:rPr>
           <w:b w:val="0"/>
-          <w:color w:val="5B5B5B"/>
+          <w:color w:val="6A6A6A"/>
           <w:w w:val="105"/>
           <w:sz w:val="18"/>
         </w:rPr>
@@ -2968,7 +2946,7 @@
       <w:r>
         <w:rPr>
           <w:b w:val="0"/>
-          <w:color w:val="5B5B5B"/>
+          <w:color w:val="6A6A6A"/>
           <w:spacing w:val="-22"/>
           <w:w w:val="105"/>
           <w:sz w:val="18"/>
@@ -2978,7 +2956,7 @@
       <w:r>
         <w:rPr>
           <w:b w:val="0"/>
-          <w:color w:val="5B5B5B"/>
+          <w:color w:val="6A6A6A"/>
           <w:w w:val="105"/>
           <w:sz w:val="18"/>
         </w:rPr>
@@ -2988,18 +2966,18 @@
     <w:p>
       <w:pPr>
         <w:spacing w:line="280" w:lineRule="auto" w:before="33"/>
-        <w:ind w:left="1100" w:right="38" w:hanging="470"/>
+        <w:ind w:left="1140" w:right="38" w:hanging="470"/>
         <w:jc w:val="right"/>
         <w:rPr>
           <w:b w:val="0"/>
           <w:sz w:val="18"/>
         </w:rPr>
       </w:pPr>
-      <w:hyperlink r:id="rId22">
+      <w:hyperlink r:id="rId21">
         <w:r>
           <w:rPr>
             <w:b w:val="0"/>
-            <w:color w:val="5B5B5B"/>
+            <w:color w:val="6A6A6A"/>
             <w:spacing w:val="-2"/>
             <w:sz w:val="18"/>
           </w:rPr>
@@ -3009,7 +2987,7 @@
       <w:r>
         <w:rPr>
           <w:b w:val="0"/>
-          <w:color w:val="5B5B5B"/>
+          <w:color w:val="6A6A6A"/>
           <w:spacing w:val="-2"/>
           <w:sz w:val="18"/>
         </w:rPr>
@@ -3018,7 +2996,7 @@
       <w:r>
         <w:rPr>
           <w:b w:val="0"/>
-          <w:color w:val="5B5B5B"/>
+          <w:color w:val="6A6A6A"/>
           <w:w w:val="105"/>
           <w:sz w:val="18"/>
         </w:rPr>
@@ -3027,7 +3005,7 @@
       <w:r>
         <w:rPr>
           <w:b w:val="0"/>
-          <w:color w:val="5B5B5B"/>
+          <w:color w:val="6A6A6A"/>
           <w:spacing w:val="-3"/>
           <w:w w:val="105"/>
           <w:sz w:val="18"/>
@@ -3037,7 +3015,7 @@
       <w:r>
         <w:rPr>
           <w:b w:val="0"/>
-          <w:color w:val="5B5B5B"/>
+          <w:color w:val="6A6A6A"/>
           <w:spacing w:val="-15"/>
           <w:w w:val="105"/>
           <w:sz w:val="18"/>
@@ -3047,7 +3025,7 @@
       <w:r>
         <w:rPr>
           <w:b w:val="0"/>
-          <w:color w:val="5B5B5B"/>
+          <w:color w:val="6A6A6A"/>
           <w:spacing w:val="-3"/>
           <w:w w:val="105"/>
           <w:sz w:val="18"/>
@@ -3057,8 +3035,29 @@
     </w:p>
     <w:p>
       <w:pPr>
-        <w:spacing w:before="74"/>
-        <w:ind w:left="108" w:right="0" w:firstLine="0"/>
+        <w:pStyle w:val="BodyText"/>
+        <w:spacing w:before="7"/>
+        <w:ind w:left="0"/>
+        <w:rPr>
+          <w:b w:val="0"/>
+          <w:sz w:val="22"/>
+        </w:rPr>
+      </w:pPr>
+      <w:r>
+        <w:rPr/>
+        <w:br w:type="column"/>
+      </w:r>
+      <w:r>
+        <w:rPr>
+          <w:b w:val="0"/>
+          <w:sz w:val="22"/>
+        </w:rPr>
+      </w:r>
+    </w:p>
+    <w:p>
+      <w:pPr>
+        <w:spacing w:before="1"/>
+        <w:ind w:left="148" w:right="0" w:firstLine="0"/>
         <w:jc w:val="left"/>
         <w:rPr>
           <w:b/>
@@ -3066,13 +3065,9 @@
         </w:rPr>
       </w:pPr>
       <w:r>
-        <w:rPr/>
-        <w:br w:type="column"/>
-      </w:r>
-      <w:r>
         <w:rPr>
           <w:b/>
-          <w:color w:val="5B5B5B"/>
+          <w:color w:val="6A6A6A"/>
           <w:sz w:val="26"/>
         </w:rPr>
         <w:t>Work Experience</w:t>
@@ -3081,8 +3076,8 @@
     <w:p>
       <w:pPr>
         <w:pStyle w:val="BodyText"/>
-        <w:spacing w:line="292" w:lineRule="auto" w:before="23"/>
-        <w:ind w:left="108" w:right="2476"/>
+        <w:spacing w:line="292" w:lineRule="auto" w:before="22"/>
+        <w:ind w:left="148" w:right="2476"/>
         <w:rPr>
           <w:b w:val="0"/>
         </w:rPr>
@@ -3096,7 +3091,7 @@
       <w:r>
         <w:rPr>
           <w:b w:val="0"/>
-          <w:color w:val="5B5B5B"/>
+          <w:color w:val="6A6A6A"/>
         </w:rPr>
         <w:t>September 2019 - Present Graphic Designer, Programmer, Sign Maker</w:t>
       </w:r>
@@ -3109,10 +3104,10 @@
           <w:numId w:val="1"/>
         </w:numPr>
         <w:tabs>
-          <w:tab w:pos="240" w:val="left" w:leader="none"/>
+          <w:tab w:pos="280" w:val="left" w:leader="none"/>
         </w:tabs>
         <w:spacing w:line="180" w:lineRule="exact" w:before="0" w:after="0"/>
-        <w:ind w:left="239" w:right="0" w:hanging="132"/>
+        <w:ind w:left="279" w:right="0" w:hanging="132"/>
         <w:jc w:val="left"/>
         <w:rPr>
           <w:b w:val="0"/>
@@ -3122,7 +3117,7 @@
       <w:r>
         <w:rPr>
           <w:b w:val="0"/>
-          <w:color w:val="5B5B5B"/>
+          <w:color w:val="6A6A6A"/>
           <w:sz w:val="17"/>
         </w:rPr>
         <w:t>Develop with JavaScript to streamline repetitive pipeline</w:t>
@@ -3130,7 +3125,7 @@
       <w:r>
         <w:rPr>
           <w:b w:val="0"/>
-          <w:color w:val="5B5B5B"/>
+          <w:color w:val="6A6A6A"/>
           <w:spacing w:val="-6"/>
           <w:sz w:val="17"/>
         </w:rPr>
@@ -3139,7 +3134,7 @@
       <w:r>
         <w:rPr>
           <w:b w:val="0"/>
-          <w:color w:val="5B5B5B"/>
+          <w:color w:val="6A6A6A"/>
           <w:sz w:val="17"/>
         </w:rPr>
         <w:t>procedures</w:t>
@@ -3153,10 +3148,10 @@
           <w:numId w:val="1"/>
         </w:numPr>
         <w:tabs>
-          <w:tab w:pos="240" w:val="left" w:leader="none"/>
+          <w:tab w:pos="280" w:val="left" w:leader="none"/>
         </w:tabs>
         <w:spacing w:line="240" w:lineRule="auto" w:before="39" w:after="0"/>
-        <w:ind w:left="239" w:right="0" w:hanging="132"/>
+        <w:ind w:left="279" w:right="0" w:hanging="132"/>
         <w:jc w:val="left"/>
         <w:rPr>
           <w:b w:val="0"/>
@@ -3166,7 +3161,7 @@
       <w:r>
         <w:rPr>
           <w:b w:val="0"/>
-          <w:color w:val="5B5B5B"/>
+          <w:color w:val="6A6A6A"/>
           <w:sz w:val="17"/>
         </w:rPr>
         <w:t>Secure clients’ approvals for sign artwork designed and proofed with</w:t>
@@ -3174,7 +3169,7 @@
       <w:r>
         <w:rPr>
           <w:b w:val="0"/>
-          <w:color w:val="5B5B5B"/>
+          <w:color w:val="6A6A6A"/>
           <w:spacing w:val="-9"/>
           <w:sz w:val="17"/>
         </w:rPr>
@@ -3183,7 +3178,7 @@
       <w:r>
         <w:rPr>
           <w:b w:val="0"/>
-          <w:color w:val="5B5B5B"/>
+          <w:color w:val="6A6A6A"/>
           <w:sz w:val="17"/>
         </w:rPr>
         <w:t>Illustrator</w:t>
@@ -3197,10 +3192,10 @@
           <w:numId w:val="1"/>
         </w:numPr>
         <w:tabs>
-          <w:tab w:pos="240" w:val="left" w:leader="none"/>
+          <w:tab w:pos="280" w:val="left" w:leader="none"/>
         </w:tabs>
         <w:spacing w:line="240" w:lineRule="auto" w:before="40" w:after="0"/>
-        <w:ind w:left="239" w:right="0" w:hanging="132"/>
+        <w:ind w:left="279" w:right="0" w:hanging="132"/>
         <w:jc w:val="left"/>
         <w:rPr>
           <w:b w:val="0"/>
@@ -3210,7 +3205,7 @@
       <w:r>
         <w:rPr>
           <w:b w:val="0"/>
-          <w:color w:val="5B5B5B"/>
+          <w:color w:val="6A6A6A"/>
           <w:sz w:val="17"/>
         </w:rPr>
         <w:t>Print, cut, and mount vinyl to vehicles, machinery, coroplast, aluminum,</w:t>
@@ -3218,7 +3213,7 @@
       <w:r>
         <w:rPr>
           <w:b w:val="0"/>
-          <w:color w:val="5B5B5B"/>
+          <w:color w:val="6A6A6A"/>
           <w:spacing w:val="-7"/>
           <w:sz w:val="17"/>
         </w:rPr>
@@ -3227,7 +3222,7 @@
       <w:r>
         <w:rPr>
           <w:b w:val="0"/>
-          <w:color w:val="5B5B5B"/>
+          <w:color w:val="6A6A6A"/>
           <w:sz w:val="17"/>
         </w:rPr>
         <w:t>wood</w:t>
@@ -3241,10 +3236,10 @@
           <w:numId w:val="1"/>
         </w:numPr>
         <w:tabs>
-          <w:tab w:pos="240" w:val="left" w:leader="none"/>
+          <w:tab w:pos="280" w:val="left" w:leader="none"/>
         </w:tabs>
         <w:spacing w:line="240" w:lineRule="auto" w:before="39" w:after="0"/>
-        <w:ind w:left="239" w:right="0" w:hanging="132"/>
+        <w:ind w:left="279" w:right="0" w:hanging="132"/>
         <w:jc w:val="left"/>
         <w:rPr>
           <w:b w:val="0"/>
@@ -3254,7 +3249,7 @@
       <w:r>
         <w:rPr>
           <w:b w:val="0"/>
-          <w:color w:val="5B5B5B"/>
+          <w:color w:val="6A6A6A"/>
           <w:sz w:val="17"/>
         </w:rPr>
         <w:t>Maintain workplace efficiency - manage incoming calls, schedule jobs with</w:t>
@@ -3262,7 +3257,7 @@
       <w:r>
         <w:rPr>
           <w:b w:val="0"/>
-          <w:color w:val="5B5B5B"/>
+          <w:color w:val="6A6A6A"/>
           <w:spacing w:val="-1"/>
           <w:sz w:val="17"/>
         </w:rPr>
@@ -3271,7 +3266,7 @@
       <w:r>
         <w:rPr>
           <w:b w:val="0"/>
-          <w:color w:val="5B5B5B"/>
+          <w:color w:val="6A6A6A"/>
           <w:spacing w:val="-4"/>
           <w:sz w:val="17"/>
         </w:rPr>
@@ -3291,8 +3286,8 @@
     <w:p>
       <w:pPr>
         <w:pStyle w:val="BodyText"/>
-        <w:spacing w:line="292" w:lineRule="auto" w:before="89"/>
-        <w:ind w:left="108" w:right="2476"/>
+        <w:spacing w:line="292" w:lineRule="auto" w:before="90"/>
+        <w:ind w:left="148" w:right="2476"/>
         <w:rPr>
           <w:b w:val="0"/>
         </w:rPr>
@@ -3306,7 +3301,7 @@
       <w:r>
         <w:rPr>
           <w:b w:val="0"/>
-          <w:color w:val="5B5B5B"/>
+          <w:color w:val="6A6A6A"/>
         </w:rPr>
         <w:t>August 2018 - December 2018 3D Animator, Agency Member - Sponsored Dance Event</w:t>
       </w:r>
@@ -3319,10 +3314,10 @@
           <w:numId w:val="1"/>
         </w:numPr>
         <w:tabs>
-          <w:tab w:pos="240" w:val="left" w:leader="none"/>
+          <w:tab w:pos="280" w:val="left" w:leader="none"/>
         </w:tabs>
         <w:spacing w:line="180" w:lineRule="exact" w:before="0" w:after="0"/>
-        <w:ind w:left="239" w:right="0" w:hanging="132"/>
+        <w:ind w:left="279" w:right="0" w:hanging="132"/>
         <w:jc w:val="left"/>
         <w:rPr>
           <w:b w:val="0"/>
@@ -3332,7 +3327,7 @@
       <w:r>
         <w:rPr>
           <w:b w:val="0"/>
-          <w:color w:val="5B5B5B"/>
+          <w:color w:val="6A6A6A"/>
           <w:sz w:val="17"/>
         </w:rPr>
         <w:t>Animated and projected giant looping motion graphic (Cinema </w:t>
@@ -3340,7 +3335,7 @@
       <w:r>
         <w:rPr>
           <w:b w:val="0"/>
-          <w:color w:val="5B5B5B"/>
+          <w:color w:val="6A6A6A"/>
           <w:spacing w:val="-3"/>
           <w:sz w:val="17"/>
         </w:rPr>
@@ -3349,7 +3344,7 @@
       <w:r>
         <w:rPr>
           <w:b w:val="0"/>
-          <w:color w:val="5B5B5B"/>
+          <w:color w:val="6A6A6A"/>
           <w:sz w:val="17"/>
         </w:rPr>
         <w:t>Arnold, Deadline) at</w:t>
@@ -3357,7 +3352,7 @@
       <w:r>
         <w:rPr>
           <w:b w:val="0"/>
-          <w:color w:val="5B5B5B"/>
+          <w:color w:val="6A6A6A"/>
           <w:spacing w:val="-5"/>
           <w:sz w:val="17"/>
         </w:rPr>
@@ -3366,7 +3361,7 @@
       <w:r>
         <w:rPr>
           <w:b w:val="0"/>
-          <w:color w:val="5B5B5B"/>
+          <w:color w:val="6A6A6A"/>
           <w:spacing w:val="-3"/>
           <w:sz w:val="17"/>
         </w:rPr>
@@ -3381,10 +3376,10 @@
           <w:numId w:val="1"/>
         </w:numPr>
         <w:tabs>
-          <w:tab w:pos="240" w:val="left" w:leader="none"/>
+          <w:tab w:pos="280" w:val="left" w:leader="none"/>
         </w:tabs>
-        <w:spacing w:line="240" w:lineRule="auto" w:before="40" w:after="0"/>
-        <w:ind w:left="239" w:right="0" w:hanging="132"/>
+        <w:spacing w:line="240" w:lineRule="auto" w:before="39" w:after="0"/>
+        <w:ind w:left="279" w:right="0" w:hanging="132"/>
         <w:jc w:val="left"/>
         <w:rPr>
           <w:b w:val="0"/>
@@ -3394,7 +3389,7 @@
       <w:r>
         <w:rPr>
           <w:b w:val="0"/>
-          <w:color w:val="5B5B5B"/>
+          <w:color w:val="6A6A6A"/>
           <w:sz w:val="17"/>
         </w:rPr>
         <w:t>Increased user engagement of </w:t>
@@ -3402,7 +3397,7 @@
       <w:r>
         <w:rPr>
           <w:b w:val="0"/>
-          <w:color w:val="5B5B5B"/>
+          <w:color w:val="6A6A6A"/>
           <w:spacing w:val="-4"/>
           <w:sz w:val="17"/>
         </w:rPr>
@@ -3411,7 +3406,7 @@
       <w:r>
         <w:rPr>
           <w:b w:val="0"/>
-          <w:color w:val="5B5B5B"/>
+          <w:color w:val="6A6A6A"/>
           <w:sz w:val="17"/>
         </w:rPr>
         <w:t>mobile app in Connecticut </w:t>
@@ -3419,7 +3414,7 @@
       <w:r>
         <w:rPr>
           <w:b w:val="0"/>
-          <w:color w:val="5B5B5B"/>
+          <w:color w:val="6A6A6A"/>
           <w:spacing w:val="-3"/>
           <w:sz w:val="17"/>
         </w:rPr>
@@ -3428,7 +3423,7 @@
       <w:r>
         <w:rPr>
           <w:b w:val="0"/>
-          <w:color w:val="5B5B5B"/>
+          <w:color w:val="6A6A6A"/>
           <w:spacing w:val="5"/>
           <w:sz w:val="17"/>
         </w:rPr>
@@ -3437,7 +3432,7 @@
       <w:r>
         <w:rPr>
           <w:b w:val="0"/>
-          <w:color w:val="5B5B5B"/>
+          <w:color w:val="6A6A6A"/>
           <w:sz w:val="17"/>
         </w:rPr>
         <w:t>13%</w:t>
@@ -3451,10 +3446,10 @@
           <w:numId w:val="1"/>
         </w:numPr>
         <w:tabs>
-          <w:tab w:pos="240" w:val="left" w:leader="none"/>
+          <w:tab w:pos="280" w:val="left" w:leader="none"/>
         </w:tabs>
-        <w:spacing w:line="292" w:lineRule="auto" w:before="39" w:after="0"/>
-        <w:ind w:left="261" w:right="798" w:hanging="154"/>
+        <w:spacing w:line="292" w:lineRule="auto" w:before="40" w:after="0"/>
+        <w:ind w:left="301" w:right="798" w:hanging="154"/>
         <w:jc w:val="left"/>
         <w:rPr>
           <w:b w:val="0"/>
@@ -3464,7 +3459,7 @@
       <w:r>
         <w:rPr>
           <w:b w:val="0"/>
-          <w:color w:val="5B5B5B"/>
+          <w:color w:val="6A6A6A"/>
           <w:spacing w:val="-4"/>
           <w:sz w:val="17"/>
         </w:rPr>
@@ -3473,7 +3468,7 @@
       <w:r>
         <w:rPr>
           <w:b w:val="0"/>
-          <w:color w:val="5B5B5B"/>
+          <w:color w:val="6A6A6A"/>
           <w:sz w:val="17"/>
         </w:rPr>
         <w:t>achieved a new successful social media marketing strategy and campaign after</w:t>
@@ -3481,7 +3476,7 @@
       <w:r>
         <w:rPr>
           <w:b w:val="0"/>
-          <w:color w:val="5B5B5B"/>
+          <w:color w:val="6A6A6A"/>
           <w:spacing w:val="-27"/>
           <w:sz w:val="17"/>
         </w:rPr>
@@ -3490,7 +3485,7 @@
       <w:r>
         <w:rPr>
           <w:b w:val="0"/>
-          <w:color w:val="5B5B5B"/>
+          <w:color w:val="6A6A6A"/>
           <w:sz w:val="17"/>
         </w:rPr>
         <w:t>our agency team presented plans and materials best representative of the </w:t>
@@ -3498,7 +3493,7 @@
       <w:r>
         <w:rPr>
           <w:b w:val="0"/>
-          <w:color w:val="5B5B5B"/>
+          <w:color w:val="6A6A6A"/>
           <w:spacing w:val="-4"/>
           <w:sz w:val="17"/>
         </w:rPr>
@@ -3507,7 +3502,7 @@
       <w:r>
         <w:rPr>
           <w:b w:val="0"/>
-          <w:color w:val="5B5B5B"/>
+          <w:color w:val="6A6A6A"/>
           <w:spacing w:val="-15"/>
           <w:sz w:val="17"/>
         </w:rPr>
@@ -3516,7 +3511,7 @@
       <w:r>
         <w:rPr>
           <w:b w:val="0"/>
-          <w:color w:val="5B5B5B"/>
+          <w:color w:val="6A6A6A"/>
           <w:sz w:val="17"/>
         </w:rPr>
         <w:t>brand</w:t>
@@ -3525,7 +3520,7 @@
     <w:p>
       <w:pPr>
         <w:pStyle w:val="BodyText"/>
-        <w:spacing w:before="7"/>
+        <w:spacing w:before="6"/>
         <w:ind w:left="0"/>
         <w:rPr>
           <w:b w:val="0"/>
@@ -3537,7 +3532,7 @@
       <w:pPr>
         <w:pStyle w:val="BodyText"/>
         <w:spacing w:line="292" w:lineRule="auto" w:before="1"/>
-        <w:ind w:left="108" w:right="3094"/>
+        <w:ind w:left="148" w:right="3094"/>
         <w:rPr>
           <w:b w:val="0"/>
         </w:rPr>
@@ -3551,7 +3546,7 @@
       <w:r>
         <w:rPr>
           <w:b w:val="0"/>
-          <w:color w:val="5B5B5B"/>
+          <w:color w:val="6A6A6A"/>
         </w:rPr>
         <w:t>April 2017 - January 2019 2D &amp; 3D Graphic Designer</w:t>
       </w:r>
@@ -3564,10 +3559,10 @@
           <w:numId w:val="1"/>
         </w:numPr>
         <w:tabs>
-          <w:tab w:pos="240" w:val="left" w:leader="none"/>
+          <w:tab w:pos="280" w:val="left" w:leader="none"/>
         </w:tabs>
         <w:spacing w:line="180" w:lineRule="exact" w:before="0" w:after="0"/>
-        <w:ind w:left="239" w:right="0" w:hanging="132"/>
+        <w:ind w:left="279" w:right="0" w:hanging="132"/>
         <w:jc w:val="left"/>
         <w:rPr>
           <w:b w:val="0"/>
@@ -3577,7 +3572,7 @@
       <w:r>
         <w:rPr>
           <w:b w:val="0"/>
-          <w:color w:val="5B5B5B"/>
+          <w:color w:val="6A6A6A"/>
           <w:sz w:val="17"/>
         </w:rPr>
         <w:t>Design of 2D &amp; 3D graphics for UConn Football social media (Photoshop, Cinema </w:t>
@@ -3585,7 +3580,7 @@
       <w:r>
         <w:rPr>
           <w:b w:val="0"/>
-          <w:color w:val="5B5B5B"/>
+          <w:color w:val="6A6A6A"/>
           <w:spacing w:val="-3"/>
           <w:sz w:val="17"/>
         </w:rPr>
@@ -3594,7 +3589,7 @@
       <w:r>
         <w:rPr>
           <w:b w:val="0"/>
-          <w:color w:val="5B5B5B"/>
+          <w:color w:val="6A6A6A"/>
           <w:sz w:val="17"/>
         </w:rPr>
         <w:t>Arnold)</w:t>
@@ -3608,10 +3603,10 @@
           <w:numId w:val="1"/>
         </w:numPr>
         <w:tabs>
-          <w:tab w:pos="240" w:val="left" w:leader="none"/>
+          <w:tab w:pos="280" w:val="left" w:leader="none"/>
         </w:tabs>
         <w:spacing w:line="292" w:lineRule="auto" w:before="39" w:after="0"/>
-        <w:ind w:left="261" w:right="974" w:hanging="154"/>
+        <w:ind w:left="301" w:right="974" w:hanging="154"/>
         <w:jc w:val="left"/>
         <w:rPr>
           <w:b w:val="0"/>
@@ -3621,7 +3616,7 @@
       <w:r>
         <w:rPr>
           <w:b w:val="0"/>
-          <w:color w:val="5B5B5B"/>
+          <w:color w:val="6A6A6A"/>
           <w:sz w:val="17"/>
         </w:rPr>
         <w:t>Increased workflow speed of graphic production more than 10-fold with the testing</w:t>
@@ -3629,7 +3624,7 @@
       <w:r>
         <w:rPr>
           <w:b w:val="0"/>
-          <w:color w:val="5B5B5B"/>
+          <w:color w:val="6A6A6A"/>
           <w:spacing w:val="-26"/>
           <w:sz w:val="17"/>
         </w:rPr>
@@ -3638,7 +3633,7 @@
       <w:r>
         <w:rPr>
           <w:b w:val="0"/>
-          <w:color w:val="5B5B5B"/>
+          <w:color w:val="6A6A6A"/>
           <w:sz w:val="17"/>
         </w:rPr>
         <w:t>and development of an automatic process to batch create Photoshop</w:t>
@@ -3646,7 +3641,7 @@
       <w:r>
         <w:rPr>
           <w:b w:val="0"/>
-          <w:color w:val="5B5B5B"/>
+          <w:color w:val="6A6A6A"/>
           <w:spacing w:val="-12"/>
           <w:sz w:val="17"/>
         </w:rPr>
@@ -3655,7 +3650,7 @@
       <w:r>
         <w:rPr>
           <w:b w:val="0"/>
-          <w:color w:val="5B5B5B"/>
+          <w:color w:val="6A6A6A"/>
           <w:sz w:val="17"/>
         </w:rPr>
         <w:t>graphics</w:t>
@@ -3669,10 +3664,10 @@
           <w:numId w:val="1"/>
         </w:numPr>
         <w:tabs>
-          <w:tab w:pos="240" w:val="left" w:leader="none"/>
+          <w:tab w:pos="280" w:val="left" w:leader="none"/>
         </w:tabs>
         <w:spacing w:line="180" w:lineRule="exact" w:before="0" w:after="0"/>
-        <w:ind w:left="239" w:right="0" w:hanging="132"/>
+        <w:ind w:left="279" w:right="0" w:hanging="132"/>
         <w:jc w:val="left"/>
         <w:rPr>
           <w:b w:val="0"/>
@@ -3682,7 +3677,7 @@
       <w:r>
         <w:rPr>
           <w:b w:val="0"/>
-          <w:color w:val="5B5B5B"/>
+          <w:color w:val="6A6A6A"/>
           <w:sz w:val="17"/>
         </w:rPr>
         <w:t>Produced documentation of automatic batch process for future</w:t>
@@ -3690,7 +3685,7 @@
       <w:r>
         <w:rPr>
           <w:b w:val="0"/>
-          <w:color w:val="5B5B5B"/>
+          <w:color w:val="6A6A6A"/>
           <w:spacing w:val="-4"/>
           <w:sz w:val="17"/>
         </w:rPr>
@@ -3699,7 +3694,7 @@
       <w:r>
         <w:rPr>
           <w:b w:val="0"/>
-          <w:color w:val="5B5B5B"/>
+          <w:color w:val="6A6A6A"/>
           <w:sz w:val="17"/>
         </w:rPr>
         <w:t>users</w:t>
@@ -3719,7 +3714,7 @@
       <w:pPr>
         <w:pStyle w:val="BodyText"/>
         <w:spacing w:line="292" w:lineRule="auto" w:before="90"/>
-        <w:ind w:left="108" w:right="3094"/>
+        <w:ind w:left="148" w:right="3094"/>
         <w:rPr>
           <w:b w:val="0"/>
         </w:rPr>
@@ -3733,7 +3728,7 @@
       <w:r>
         <w:rPr>
           <w:b w:val="0"/>
-          <w:color w:val="5B5B5B"/>
+          <w:color w:val="6A6A6A"/>
         </w:rPr>
         <w:t>September 2017 - May 2019 Club Member</w:t>
       </w:r>
@@ -3746,10 +3741,10 @@
           <w:numId w:val="1"/>
         </w:numPr>
         <w:tabs>
-          <w:tab w:pos="240" w:val="left" w:leader="none"/>
+          <w:tab w:pos="280" w:val="left" w:leader="none"/>
         </w:tabs>
         <w:spacing w:line="292" w:lineRule="auto" w:before="0" w:after="0"/>
-        <w:ind w:left="261" w:right="701" w:hanging="154"/>
+        <w:ind w:left="301" w:right="701" w:hanging="154"/>
         <w:jc w:val="left"/>
         <w:rPr>
           <w:b w:val="0"/>
@@ -3759,7 +3754,7 @@
       <w:r>
         <w:rPr>
           <w:b w:val="0"/>
-          <w:color w:val="5B5B5B"/>
+          <w:color w:val="6A6A6A"/>
           <w:sz w:val="17"/>
         </w:rPr>
         <w:t>Gained experience and understanding on how to provide technical, constructive critique</w:t>
@@ -3767,7 +3762,7 @@
       <w:r>
         <w:rPr>
           <w:b w:val="0"/>
-          <w:color w:val="5B5B5B"/>
+          <w:color w:val="6A6A6A"/>
           <w:spacing w:val="-32"/>
           <w:sz w:val="17"/>
         </w:rPr>
@@ -3776,7 +3771,7 @@
       <w:r>
         <w:rPr>
           <w:b w:val="0"/>
-          <w:color w:val="5B5B5B"/>
+          <w:color w:val="6A6A6A"/>
           <w:sz w:val="17"/>
         </w:rPr>
         <w:t>of 2D/3D artwork to student</w:t>
@@ -3784,7 +3779,7 @@
       <w:r>
         <w:rPr>
           <w:b w:val="0"/>
-          <w:color w:val="5B5B5B"/>
+          <w:color w:val="6A6A6A"/>
           <w:spacing w:val="-1"/>
           <w:sz w:val="17"/>
         </w:rPr>
@@ -3793,7 +3788,7 @@
       <w:r>
         <w:rPr>
           <w:b w:val="0"/>
-          <w:color w:val="5B5B5B"/>
+          <w:color w:val="6A6A6A"/>
           <w:sz w:val="17"/>
         </w:rPr>
         <w:t>colleagues</w:t>
@@ -3807,10 +3802,10 @@
           <w:numId w:val="1"/>
         </w:numPr>
         <w:tabs>
-          <w:tab w:pos="240" w:val="left" w:leader="none"/>
+          <w:tab w:pos="280" w:val="left" w:leader="none"/>
         </w:tabs>
         <w:spacing w:line="180" w:lineRule="exact" w:before="0" w:after="0"/>
-        <w:ind w:left="239" w:right="0" w:hanging="132"/>
+        <w:ind w:left="279" w:right="0" w:hanging="132"/>
         <w:jc w:val="left"/>
         <w:rPr>
           <w:b w:val="0"/>
@@ -3820,7 +3815,7 @@
       <w:r>
         <w:rPr>
           <w:b w:val="0"/>
-          <w:color w:val="5B5B5B"/>
+          <w:color w:val="6A6A6A"/>
           <w:sz w:val="17"/>
         </w:rPr>
         <w:t>Learned how to receive the same constructive critique for my own</w:t>
@@ -3828,7 +3823,7 @@
       <w:r>
         <w:rPr>
           <w:b w:val="0"/>
-          <w:color w:val="5B5B5B"/>
+          <w:color w:val="6A6A6A"/>
           <w:spacing w:val="-9"/>
           <w:sz w:val="17"/>
         </w:rPr>
@@ -3837,7 +3832,7 @@
       <w:r>
         <w:rPr>
           <w:b w:val="0"/>
-          <w:color w:val="5B5B5B"/>
+          <w:color w:val="6A6A6A"/>
           <w:sz w:val="17"/>
         </w:rPr>
         <w:t>artwork</w:t>
@@ -3851,10 +3846,10 @@
           <w:numId w:val="1"/>
         </w:numPr>
         <w:tabs>
-          <w:tab w:pos="240" w:val="left" w:leader="none"/>
+          <w:tab w:pos="280" w:val="left" w:leader="none"/>
         </w:tabs>
-        <w:spacing w:line="292" w:lineRule="auto" w:before="38" w:after="0"/>
-        <w:ind w:left="261" w:right="842" w:hanging="154"/>
+        <w:spacing w:line="292" w:lineRule="auto" w:before="39" w:after="0"/>
+        <w:ind w:left="301" w:right="842" w:hanging="154"/>
         <w:jc w:val="left"/>
         <w:rPr>
           <w:b w:val="0"/>
@@ -3868,7 +3863,7 @@
             <v:stroke joinstyle="miter"/>
             <v:path gradientshapeok="t" o:connecttype="rect"/>
           </v:shapetype>
-          <v:shape style="position:absolute;margin-left:602.558228pt;margin-top:6.879814pt;width:9pt;height:344.6pt;mso-position-horizontal-relative:page;mso-position-vertical-relative:paragraph;z-index:251667456" type="#_x0000_t202" filled="false" stroked="false">
+          <v:shape style="position:absolute;margin-left:602.558228pt;margin-top:6.929813pt;width:9pt;height:344.6pt;mso-position-horizontal-relative:page;mso-position-vertical-relative:paragraph;z-index:251664384" type="#_x0000_t202" filled="false" stroked="false">
             <v:textbox inset="0,0,0,0" style="layout-flow:vertical;mso-layout-flow-alt:bottom-to-top">
               <w:txbxContent>
                 <w:p>
@@ -3927,7 +3922,7 @@
       <w:r>
         <w:rPr>
           <w:b w:val="0"/>
-          <w:color w:val="5B5B5B"/>
+          <w:color w:val="6A6A6A"/>
           <w:sz w:val="17"/>
         </w:rPr>
         <w:t>Engaged in sessions to learn Maya, Substance </w:t>
@@ -3935,7 +3930,7 @@
       <w:r>
         <w:rPr>
           <w:b w:val="0"/>
-          <w:color w:val="5B5B5B"/>
+          <w:color w:val="6A6A6A"/>
           <w:spacing w:val="-3"/>
           <w:sz w:val="17"/>
         </w:rPr>
@@ -3944,7 +3939,7 @@
       <w:r>
         <w:rPr>
           <w:b w:val="0"/>
-          <w:color w:val="5B5B5B"/>
+          <w:color w:val="6A6A6A"/>
           <w:sz w:val="17"/>
         </w:rPr>
         <w:t>Arnold, Deadline, and After</w:t>
@@ -3952,7 +3947,7 @@
       <w:r>
         <w:rPr>
           <w:b w:val="0"/>
-          <w:color w:val="5B5B5B"/>
+          <w:color w:val="6A6A6A"/>
           <w:spacing w:val="-13"/>
           <w:sz w:val="17"/>
         </w:rPr>
@@ -3961,7 +3956,7 @@
       <w:r>
         <w:rPr>
           <w:b w:val="0"/>
-          <w:color w:val="5B5B5B"/>
+          <w:color w:val="6A6A6A"/>
           <w:sz w:val="17"/>
         </w:rPr>
         <w:t>Effects compositing</w:t>
@@ -3981,8 +3976,8 @@
     <w:p>
       <w:pPr>
         <w:pStyle w:val="BodyText"/>
-        <w:spacing w:line="292" w:lineRule="auto" w:before="1"/>
-        <w:ind w:left="108" w:right="1607"/>
+        <w:spacing w:line="292" w:lineRule="auto"/>
+        <w:ind w:left="148" w:right="1607"/>
         <w:rPr>
           <w:b w:val="0"/>
         </w:rPr>
@@ -3996,7 +3991,7 @@
       <w:r>
         <w:rPr>
           <w:b w:val="0"/>
-          <w:color w:val="5B5B5B"/>
+          <w:color w:val="6A6A6A"/>
         </w:rPr>
         <w:t>November 2017 - May 2018 Treasurer &amp; Manager</w:t>
       </w:r>
@@ -4009,10 +4004,10 @@
           <w:numId w:val="1"/>
         </w:numPr>
         <w:tabs>
-          <w:tab w:pos="240" w:val="left" w:leader="none"/>
+          <w:tab w:pos="280" w:val="left" w:leader="none"/>
         </w:tabs>
         <w:spacing w:line="180" w:lineRule="exact" w:before="0" w:after="0"/>
-        <w:ind w:left="239" w:right="0" w:hanging="132"/>
+        <w:ind w:left="279" w:right="0" w:hanging="132"/>
         <w:jc w:val="left"/>
         <w:rPr>
           <w:b w:val="0"/>
@@ -4022,7 +4017,7 @@
       <w:r>
         <w:rPr>
           <w:b w:val="0"/>
-          <w:color w:val="5B5B5B"/>
+          <w:color w:val="6A6A6A"/>
           <w:spacing w:val="-4"/>
           <w:sz w:val="17"/>
         </w:rPr>
@@ -4031,7 +4026,7 @@
       <w:r>
         <w:rPr>
           <w:b w:val="0"/>
-          <w:color w:val="5B5B5B"/>
+          <w:color w:val="6A6A6A"/>
           <w:sz w:val="17"/>
         </w:rPr>
         <w:t>to qualify as a treasurer </w:t>
@@ -4039,7 +4034,7 @@
       <w:r>
         <w:rPr>
           <w:b w:val="0"/>
-          <w:color w:val="5B5B5B"/>
+          <w:color w:val="6A6A6A"/>
           <w:spacing w:val="-3"/>
           <w:sz w:val="17"/>
         </w:rPr>
@@ -4048,7 +4043,7 @@
       <w:r>
         <w:rPr>
           <w:b w:val="0"/>
-          <w:color w:val="5B5B5B"/>
+          <w:color w:val="6A6A6A"/>
           <w:sz w:val="17"/>
         </w:rPr>
         <w:t>the university finance</w:t>
@@ -4056,7 +4051,7 @@
       <w:r>
         <w:rPr>
           <w:b w:val="0"/>
-          <w:color w:val="5B5B5B"/>
+          <w:color w:val="6A6A6A"/>
           <w:spacing w:val="5"/>
           <w:sz w:val="17"/>
         </w:rPr>
@@ -4065,7 +4060,7 @@
       <w:r>
         <w:rPr>
           <w:b w:val="0"/>
-          <w:color w:val="5B5B5B"/>
+          <w:color w:val="6A6A6A"/>
           <w:sz w:val="17"/>
         </w:rPr>
         <w:t>department</w:t>
@@ -4079,10 +4074,10 @@
           <w:numId w:val="1"/>
         </w:numPr>
         <w:tabs>
-          <w:tab w:pos="240" w:val="left" w:leader="none"/>
+          <w:tab w:pos="280" w:val="left" w:leader="none"/>
         </w:tabs>
         <w:spacing w:line="240" w:lineRule="auto" w:before="39" w:after="0"/>
-        <w:ind w:left="239" w:right="0" w:hanging="132"/>
+        <w:ind w:left="279" w:right="0" w:hanging="132"/>
         <w:jc w:val="left"/>
         <w:rPr>
           <w:b w:val="0"/>
@@ -4092,7 +4087,7 @@
       <w:r>
         <w:rPr>
           <w:b w:val="0"/>
-          <w:color w:val="5B5B5B"/>
+          <w:color w:val="6A6A6A"/>
           <w:sz w:val="17"/>
         </w:rPr>
         <w:t>Managed financial records in Excel and signing off</w:t>
@@ -4100,7 +4095,7 @@
       <w:r>
         <w:rPr>
           <w:b w:val="0"/>
-          <w:color w:val="5B5B5B"/>
+          <w:color w:val="6A6A6A"/>
           <w:spacing w:val="-3"/>
           <w:sz w:val="17"/>
         </w:rPr>
@@ -4109,7 +4104,7 @@
       <w:r>
         <w:rPr>
           <w:b w:val="0"/>
-          <w:color w:val="5B5B5B"/>
+          <w:color w:val="6A6A6A"/>
           <w:sz w:val="17"/>
         </w:rPr>
         <w:t>transactions</w:t>
@@ -4123,10 +4118,10 @@
           <w:numId w:val="1"/>
         </w:numPr>
         <w:tabs>
-          <w:tab w:pos="240" w:val="left" w:leader="none"/>
+          <w:tab w:pos="280" w:val="left" w:leader="none"/>
         </w:tabs>
         <w:spacing w:line="240" w:lineRule="auto" w:before="40" w:after="0"/>
-        <w:ind w:left="239" w:right="0" w:hanging="132"/>
+        <w:ind w:left="279" w:right="0" w:hanging="132"/>
         <w:jc w:val="left"/>
         <w:rPr>
           <w:b w:val="0"/>
@@ -4136,7 +4131,7 @@
       <w:r>
         <w:rPr>
           <w:b w:val="0"/>
-          <w:color w:val="5B5B5B"/>
+          <w:color w:val="6A6A6A"/>
           <w:sz w:val="17"/>
         </w:rPr>
         <w:t>Liaised with UConn’s finance department for bookkeeping</w:t>
@@ -4144,7 +4139,7 @@
       <w:r>
         <w:rPr>
           <w:b w:val="0"/>
-          <w:color w:val="5B5B5B"/>
+          <w:color w:val="6A6A6A"/>
           <w:spacing w:val="-2"/>
           <w:sz w:val="17"/>
         </w:rPr>
@@ -4153,7 +4148,7 @@
       <w:r>
         <w:rPr>
           <w:b w:val="0"/>
-          <w:color w:val="5B5B5B"/>
+          <w:color w:val="6A6A6A"/>
           <w:sz w:val="17"/>
         </w:rPr>
         <w:t>purposes</w:t>
@@ -4173,7 +4168,7 @@
       <w:pPr>
         <w:pStyle w:val="BodyText"/>
         <w:spacing w:line="292" w:lineRule="auto" w:before="89"/>
-        <w:ind w:left="108" w:right="3471"/>
+        <w:ind w:left="148" w:right="3471"/>
         <w:rPr>
           <w:b w:val="0"/>
         </w:rPr>
@@ -4187,7 +4182,7 @@
       <w:r>
         <w:rPr>
           <w:b w:val="0"/>
-          <w:color w:val="5B5B5B"/>
+          <w:color w:val="6A6A6A"/>
         </w:rPr>
         <w:t>July 2017 Student Volunteer</w:t>
       </w:r>
@@ -4200,10 +4195,10 @@
           <w:numId w:val="1"/>
         </w:numPr>
         <w:tabs>
-          <w:tab w:pos="240" w:val="left" w:leader="none"/>
+          <w:tab w:pos="280" w:val="left" w:leader="none"/>
         </w:tabs>
         <w:spacing w:line="292" w:lineRule="auto" w:before="0" w:after="0"/>
-        <w:ind w:left="261" w:right="1052" w:hanging="154"/>
+        <w:ind w:left="301" w:right="1052" w:hanging="154"/>
         <w:jc w:val="left"/>
         <w:rPr>
           <w:b w:val="0"/>
@@ -4213,7 +4208,7 @@
       <w:r>
         <w:rPr>
           <w:b w:val="0"/>
-          <w:color w:val="5B5B5B"/>
+          <w:color w:val="6A6A6A"/>
           <w:sz w:val="17"/>
         </w:rPr>
         <w:t>Facilitated presentation of unreleased Oculus Rift virtual reality experience </w:t>
@@ -4221,7 +4216,7 @@
       <w:r>
         <w:rPr>
           <w:b w:val="0"/>
-          <w:color w:val="5B5B5B"/>
+          <w:color w:val="6A6A6A"/>
           <w:spacing w:val="-3"/>
           <w:sz w:val="17"/>
         </w:rPr>
@@ -4230,7 +4225,7 @@
       <w:r>
         <w:rPr>
           <w:b w:val="0"/>
-          <w:color w:val="5B5B5B"/>
+          <w:color w:val="6A6A6A"/>
           <w:spacing w:val="-20"/>
           <w:sz w:val="17"/>
         </w:rPr>
@@ -4239,7 +4234,7 @@
       <w:r>
         <w:rPr>
           <w:b w:val="0"/>
-          <w:color w:val="5B5B5B"/>
+          <w:color w:val="6A6A6A"/>
           <w:sz w:val="17"/>
         </w:rPr>
         <w:t>to conference</w:t>
@@ -4247,7 +4242,7 @@
       <w:r>
         <w:rPr>
           <w:b w:val="0"/>
-          <w:color w:val="5B5B5B"/>
+          <w:color w:val="6A6A6A"/>
           <w:spacing w:val="-1"/>
           <w:sz w:val="17"/>
         </w:rPr>
@@ -4256,7 +4251,7 @@
       <w:r>
         <w:rPr>
           <w:b w:val="0"/>
-          <w:color w:val="5B5B5B"/>
+          <w:color w:val="6A6A6A"/>
           <w:sz w:val="17"/>
         </w:rPr>
         <w:t>attendees</w:t>
@@ -4270,10 +4265,10 @@
           <w:numId w:val="1"/>
         </w:numPr>
         <w:tabs>
-          <w:tab w:pos="240" w:val="left" w:leader="none"/>
+          <w:tab w:pos="280" w:val="left" w:leader="none"/>
         </w:tabs>
         <w:spacing w:line="180" w:lineRule="exact" w:before="0" w:after="0"/>
-        <w:ind w:left="239" w:right="0" w:hanging="132"/>
+        <w:ind w:left="279" w:right="0" w:hanging="132"/>
         <w:jc w:val="left"/>
         <w:rPr>
           <w:b w:val="0"/>
@@ -4283,7 +4278,7 @@
       <w:r>
         <w:rPr>
           <w:b w:val="0"/>
-          <w:color w:val="5B5B5B"/>
+          <w:color w:val="6A6A6A"/>
           <w:sz w:val="17"/>
         </w:rPr>
         <w:t>General volunteer duties, directed attendees, implemented managerial</w:t>
@@ -4291,7 +4286,7 @@
       <w:r>
         <w:rPr>
           <w:b w:val="0"/>
-          <w:color w:val="5B5B5B"/>
+          <w:color w:val="6A6A6A"/>
           <w:spacing w:val="-6"/>
           <w:sz w:val="17"/>
         </w:rPr>
@@ -4300,7 +4295,7 @@
       <w:r>
         <w:rPr>
           <w:b w:val="0"/>
-          <w:color w:val="5B5B5B"/>
+          <w:color w:val="6A6A6A"/>
           <w:sz w:val="17"/>
         </w:rPr>
         <w:t>directives</w:t>
@@ -4320,7 +4315,7 @@
       <w:pPr>
         <w:pStyle w:val="BodyText"/>
         <w:spacing w:line="292" w:lineRule="auto" w:before="89"/>
-        <w:ind w:left="108" w:right="4333"/>
+        <w:ind w:left="148" w:right="4333"/>
         <w:rPr>
           <w:b w:val="0"/>
         </w:rPr>
@@ -4334,7 +4329,7 @@
       <w:r>
         <w:rPr>
           <w:b w:val="0"/>
-          <w:color w:val="5B5B5B"/>
+          <w:color w:val="6A6A6A"/>
         </w:rPr>
         <w:t>September 2017 - May 2018 3D Graphic Designer</w:t>
       </w:r>
@@ -4347,10 +4342,10 @@
           <w:numId w:val="1"/>
         </w:numPr>
         <w:tabs>
-          <w:tab w:pos="240" w:val="left" w:leader="none"/>
+          <w:tab w:pos="280" w:val="left" w:leader="none"/>
         </w:tabs>
         <w:spacing w:line="180" w:lineRule="exact" w:before="0" w:after="0"/>
-        <w:ind w:left="239" w:right="0" w:hanging="132"/>
+        <w:ind w:left="279" w:right="0" w:hanging="132"/>
         <w:jc w:val="left"/>
         <w:rPr>
           <w:b w:val="0"/>
@@ -4360,7 +4355,7 @@
       <w:r>
         <w:rPr>
           <w:b w:val="0"/>
-          <w:color w:val="5B5B5B"/>
+          <w:color w:val="6A6A6A"/>
           <w:sz w:val="17"/>
         </w:rPr>
         <w:t>Designed 3D medical journal </w:t>
@@ -4368,7 +4363,7 @@
       <w:r>
         <w:rPr>
           <w:b w:val="0"/>
-          <w:color w:val="5B5B5B"/>
+          <w:color w:val="6A6A6A"/>
           <w:spacing w:val="-3"/>
           <w:sz w:val="17"/>
         </w:rPr>
@@ -4377,7 +4372,7 @@
       <w:r>
         <w:rPr>
           <w:b w:val="0"/>
-          <w:color w:val="5B5B5B"/>
+          <w:color w:val="6A6A6A"/>
           <w:sz w:val="17"/>
         </w:rPr>
         <w:t>graphic - Modeling, shading, lighting, rendering in Cinema</w:t>
@@ -4385,7 +4380,7 @@
       <w:r>
         <w:rPr>
           <w:b w:val="0"/>
-          <w:color w:val="5B5B5B"/>
+          <w:color w:val="6A6A6A"/>
           <w:spacing w:val="4"/>
           <w:sz w:val="17"/>
         </w:rPr>
@@ -4394,7 +4389,7 @@
       <w:r>
         <w:rPr>
           <w:b w:val="0"/>
-          <w:color w:val="5B5B5B"/>
+          <w:color w:val="6A6A6A"/>
           <w:sz w:val="17"/>
         </w:rPr>
         <w:t>4D</w:t>
@@ -4414,7 +4409,7 @@
       <w:pPr>
         <w:pStyle w:val="BodyText"/>
         <w:spacing w:line="292" w:lineRule="auto" w:before="90"/>
-        <w:ind w:left="108" w:right="4333"/>
+        <w:ind w:left="148" w:right="4333"/>
         <w:rPr>
           <w:b w:val="0"/>
         </w:rPr>
@@ -4428,7 +4423,7 @@
       <w:r>
         <w:rPr>
           <w:b w:val="0"/>
-          <w:color w:val="5B5B5B"/>
+          <w:color w:val="6A6A6A"/>
         </w:rPr>
         <w:t>June 2017 - July 2017 Camp Counselor Staff</w:t>
       </w:r>
@@ -4441,10 +4436,10 @@
           <w:numId w:val="1"/>
         </w:numPr>
         <w:tabs>
-          <w:tab w:pos="240" w:val="left" w:leader="none"/>
+          <w:tab w:pos="280" w:val="left" w:leader="none"/>
         </w:tabs>
         <w:spacing w:line="292" w:lineRule="auto" w:before="0" w:after="0"/>
-        <w:ind w:left="261" w:right="467" w:hanging="154"/>
+        <w:ind w:left="301" w:right="467" w:hanging="154"/>
         <w:jc w:val="left"/>
         <w:rPr>
           <w:b w:val="0"/>
@@ -4454,7 +4449,7 @@
       <w:r>
         <w:rPr>
           <w:b w:val="0"/>
-          <w:color w:val="5B5B5B"/>
+          <w:color w:val="6A6A6A"/>
           <w:spacing w:val="-4"/>
           <w:sz w:val="17"/>
         </w:rPr>
@@ -4463,7 +4458,7 @@
       <w:r>
         <w:rPr>
           <w:b w:val="0"/>
-          <w:color w:val="5B5B5B"/>
+          <w:color w:val="6A6A6A"/>
           <w:sz w:val="17"/>
         </w:rPr>
         <w:t>and demonstrated 3D printing, 2D animation, stop motion, virtual reality </w:t>
@@ -4471,7 +4466,7 @@
       <w:r>
         <w:rPr>
           <w:b w:val="0"/>
-          <w:color w:val="5B5B5B"/>
+          <w:color w:val="6A6A6A"/>
           <w:spacing w:val="-3"/>
           <w:sz w:val="17"/>
         </w:rPr>
@@ -4480,7 +4475,7 @@
       <w:r>
         <w:rPr>
           <w:b w:val="0"/>
-          <w:color w:val="5B5B5B"/>
+          <w:color w:val="6A6A6A"/>
           <w:spacing w:val="-4"/>
           <w:sz w:val="17"/>
         </w:rPr>
@@ -4489,7 +4484,7 @@
       <w:r>
         <w:rPr>
           <w:b w:val="0"/>
-          <w:color w:val="5B5B5B"/>
+          <w:color w:val="6A6A6A"/>
           <w:sz w:val="17"/>
         </w:rPr>
         <w:t>to 8-16 year-old</w:t>
@@ -4497,7 +4492,7 @@
       <w:r>
         <w:rPr>
           <w:b w:val="0"/>
-          <w:color w:val="5B5B5B"/>
+          <w:color w:val="6A6A6A"/>
           <w:spacing w:val="-1"/>
           <w:sz w:val="17"/>
         </w:rPr>
@@ -4506,7 +4501,7 @@
       <w:r>
         <w:rPr>
           <w:b w:val="0"/>
-          <w:color w:val="5B5B5B"/>
+          <w:color w:val="6A6A6A"/>
           <w:sz w:val="17"/>
         </w:rPr>
         <w:t>children</w:t>
@@ -4520,10 +4515,10 @@
           <w:numId w:val="1"/>
         </w:numPr>
         <w:tabs>
-          <w:tab w:pos="240" w:val="left" w:leader="none"/>
+          <w:tab w:pos="280" w:val="left" w:leader="none"/>
         </w:tabs>
         <w:spacing w:line="180" w:lineRule="exact" w:before="0" w:after="0"/>
-        <w:ind w:left="239" w:right="0" w:hanging="132"/>
+        <w:ind w:left="279" w:right="0" w:hanging="132"/>
         <w:jc w:val="left"/>
         <w:rPr>
           <w:b w:val="0"/>
@@ -4533,7 +4528,7 @@
       <w:r>
         <w:rPr>
           <w:b w:val="0"/>
-          <w:color w:val="5B5B5B"/>
+          <w:color w:val="6A6A6A"/>
           <w:sz w:val="17"/>
         </w:rPr>
         <w:t>General camp counselor duties, helped organize events, and responsible for children’s</w:t>
@@ -4541,7 +4536,7 @@
       <w:r>
         <w:rPr>
           <w:b w:val="0"/>
-          <w:color w:val="5B5B5B"/>
+          <w:color w:val="6A6A6A"/>
           <w:spacing w:val="-18"/>
           <w:sz w:val="17"/>
         </w:rPr>
@@ -4550,7 +4545,7 @@
       <w:r>
         <w:rPr>
           <w:b w:val="0"/>
-          <w:color w:val="5B5B5B"/>
+          <w:color w:val="6A6A6A"/>
           <w:sz w:val="17"/>
         </w:rPr>
         <w:t>safety</w:t>
@@ -4570,7 +4565,7 @@
       <w:pPr>
         <w:pStyle w:val="BodyText"/>
         <w:spacing w:line="292" w:lineRule="auto" w:before="89"/>
-        <w:ind w:left="108" w:right="1507"/>
+        <w:ind w:left="148" w:right="1507"/>
         <w:rPr>
           <w:b w:val="0"/>
         </w:rPr>
@@ -4584,7 +4579,7 @@
       <w:r>
         <w:rPr>
           <w:b w:val="0"/>
-          <w:color w:val="5B5B5B"/>
+          <w:color w:val="6A6A6A"/>
         </w:rPr>
         <w:t>November 2014 - March 2015 Head Fencing Captain</w:t>
       </w:r>
@@ -4597,10 +4592,10 @@
           <w:numId w:val="1"/>
         </w:numPr>
         <w:tabs>
-          <w:tab w:pos="240" w:val="left" w:leader="none"/>
+          <w:tab w:pos="280" w:val="left" w:leader="none"/>
         </w:tabs>
         <w:spacing w:line="180" w:lineRule="exact" w:before="0" w:after="0"/>
-        <w:ind w:left="239" w:right="0" w:hanging="132"/>
+        <w:ind w:left="279" w:right="0" w:hanging="132"/>
         <w:jc w:val="left"/>
         <w:rPr>
           <w:b w:val="0"/>
@@ -4610,7 +4605,7 @@
       <w:r>
         <w:rPr>
           <w:b w:val="0"/>
-          <w:color w:val="5B5B5B"/>
+          <w:color w:val="6A6A6A"/>
           <w:sz w:val="17"/>
         </w:rPr>
         <w:t>Lead and taught fencing to 60-member</w:t>
@@ -4618,7 +4613,7 @@
       <w:r>
         <w:rPr>
           <w:b w:val="0"/>
-          <w:color w:val="5B5B5B"/>
+          <w:color w:val="6A6A6A"/>
           <w:spacing w:val="-1"/>
           <w:sz w:val="17"/>
         </w:rPr>
@@ -4627,7 +4622,7 @@
       <w:r>
         <w:rPr>
           <w:b w:val="0"/>
-          <w:color w:val="5B5B5B"/>
+          <w:color w:val="6A6A6A"/>
           <w:sz w:val="17"/>
         </w:rPr>
         <w:t>team</w:t>
@@ -4641,10 +4636,10 @@
           <w:numId w:val="1"/>
         </w:numPr>
         <w:tabs>
-          <w:tab w:pos="240" w:val="left" w:leader="none"/>
+          <w:tab w:pos="280" w:val="left" w:leader="none"/>
         </w:tabs>
         <w:spacing w:line="240" w:lineRule="auto" w:before="39" w:after="0"/>
-        <w:ind w:left="239" w:right="0" w:hanging="132"/>
+        <w:ind w:left="279" w:right="0" w:hanging="132"/>
         <w:jc w:val="left"/>
         <w:rPr>
           <w:b w:val="0"/>
@@ -4654,7 +4649,7 @@
       <w:r>
         <w:rPr>
           <w:b w:val="0"/>
-          <w:color w:val="5B5B5B"/>
+          <w:color w:val="6A6A6A"/>
           <w:sz w:val="17"/>
         </w:rPr>
         <w:t>Director and advisor of fencers at</w:t>
@@ -4662,7 +4657,7 @@
       <w:r>
         <w:rPr>
           <w:b w:val="0"/>
-          <w:color w:val="5B5B5B"/>
+          <w:color w:val="6A6A6A"/>
           <w:spacing w:val="-1"/>
           <w:sz w:val="17"/>
         </w:rPr>
@@ -4671,7 +4666,7 @@
       <w:r>
         <w:rPr>
           <w:b w:val="0"/>
-          <w:color w:val="5B5B5B"/>
+          <w:color w:val="6A6A6A"/>
           <w:sz w:val="17"/>
         </w:rPr>
         <w:t>tournaments</w:t>
@@ -4685,10 +4680,10 @@
           <w:numId w:val="1"/>
         </w:numPr>
         <w:tabs>
-          <w:tab w:pos="240" w:val="left" w:leader="none"/>
+          <w:tab w:pos="280" w:val="left" w:leader="none"/>
         </w:tabs>
         <w:spacing w:line="240" w:lineRule="auto" w:before="40" w:after="0"/>
-        <w:ind w:left="239" w:right="0" w:hanging="132"/>
+        <w:ind w:left="279" w:right="0" w:hanging="132"/>
         <w:jc w:val="left"/>
         <w:rPr>
           <w:b w:val="0"/>
@@ -4698,7 +4693,7 @@
       <w:r>
         <w:rPr>
           <w:b w:val="0"/>
-          <w:color w:val="5B5B5B"/>
+          <w:color w:val="6A6A6A"/>
           <w:spacing w:val="-4"/>
           <w:sz w:val="17"/>
         </w:rPr>
@@ -4707,7 +4702,7 @@
       <w:r>
         <w:rPr>
           <w:b w:val="0"/>
-          <w:color w:val="5B5B5B"/>
+          <w:color w:val="6A6A6A"/>
           <w:sz w:val="17"/>
         </w:rPr>
         <w:t>4th place in Eastern Connecticut</w:t>
@@ -4715,7 +4710,7 @@
       <w:r>
         <w:rPr>
           <w:b w:val="0"/>
-          <w:color w:val="5B5B5B"/>
+          <w:color w:val="6A6A6A"/>
           <w:spacing w:val="2"/>
           <w:sz w:val="17"/>
         </w:rPr>
@@ -4724,7 +4719,7 @@
       <w:r>
         <w:rPr>
           <w:b w:val="0"/>
-          <w:color w:val="5B5B5B"/>
+          <w:color w:val="6A6A6A"/>
           <w:sz w:val="17"/>
         </w:rPr>
         <w:t>Conference</w:t>
@@ -4738,10 +4733,10 @@
           <w:numId w:val="1"/>
         </w:numPr>
         <w:tabs>
-          <w:tab w:pos="240" w:val="left" w:leader="none"/>
+          <w:tab w:pos="280" w:val="left" w:leader="none"/>
         </w:tabs>
         <w:spacing w:line="240" w:lineRule="auto" w:before="39" w:after="0"/>
-        <w:ind w:left="239" w:right="0" w:hanging="132"/>
+        <w:ind w:left="279" w:right="0" w:hanging="132"/>
         <w:jc w:val="left"/>
         <w:rPr>
           <w:b w:val="0"/>
@@ -4751,7 +4746,7 @@
       <w:r>
         <w:rPr>
           <w:b w:val="0"/>
-          <w:color w:val="5B5B5B"/>
+          <w:color w:val="6A6A6A"/>
           <w:sz w:val="17"/>
         </w:rPr>
         <w:t>Best Foilist </w:t>
@@ -4759,7 +4754,7 @@
       <w:r>
         <w:rPr>
           <w:b w:val="0"/>
-          <w:color w:val="5B5B5B"/>
+          <w:color w:val="6A6A6A"/>
           <w:spacing w:val="-4"/>
           <w:sz w:val="17"/>
         </w:rPr>
@@ -4768,7 +4763,7 @@
       <w:r>
         <w:rPr>
           <w:b w:val="0"/>
-          <w:color w:val="5B5B5B"/>
+          <w:color w:val="6A6A6A"/>
           <w:sz w:val="17"/>
         </w:rPr>
         <w:t>2014 - 2015, Coach’s </w:t>
@@ -4776,7 +4771,7 @@
       <w:r>
         <w:rPr>
           <w:b w:val="0"/>
-          <w:color w:val="5B5B5B"/>
+          <w:color w:val="6A6A6A"/>
           <w:spacing w:val="-4"/>
           <w:sz w:val="17"/>
         </w:rPr>
@@ -4785,7 +4780,7 @@
       <w:r>
         <w:rPr>
           <w:b w:val="0"/>
-          <w:color w:val="5B5B5B"/>
+          <w:color w:val="6A6A6A"/>
           <w:sz w:val="17"/>
         </w:rPr>
         <w:t>2014,</w:t>
@@ -4793,7 +4788,7 @@
       <w:r>
         <w:rPr>
           <w:b w:val="0"/>
-          <w:color w:val="5B5B5B"/>
+          <w:color w:val="6A6A6A"/>
           <w:spacing w:val="7"/>
           <w:sz w:val="17"/>
         </w:rPr>
@@ -4802,7 +4797,7 @@
       <w:r>
         <w:rPr>
           <w:b w:val="0"/>
-          <w:color w:val="5B5B5B"/>
+          <w:color w:val="6A6A6A"/>
           <w:sz w:val="17"/>
         </w:rPr>
         <w:t>2015</w:t>
@@ -4831,7 +4826,7 @@
     <w:p>
       <w:pPr>
         <w:spacing w:before="0"/>
-        <w:ind w:left="3228" w:right="0" w:firstLine="0"/>
+        <w:ind w:left="3268" w:right="0" w:firstLine="0"/>
         <w:jc w:val="left"/>
         <w:rPr>
           <w:sz w:val="14"/>
@@ -4840,7 +4835,7 @@
       <w:r>
         <w:rPr/>
         <w:pict>
-          <v:shape style="position:absolute;margin-left:604.755054pt;margin-top:-9.244474pt;width:4.6pt;height:7pt;mso-position-horizontal-relative:page;mso-position-vertical-relative:paragraph;z-index:251668480;rotation:272" type="#_x0000_t136" fillcolor="#111011" stroked="f">
+          <v:shape style="position:absolute;margin-left:604.755054pt;margin-top:-9.244474pt;width:4.6pt;height:7pt;mso-position-horizontal-relative:page;mso-position-vertical-relative:paragraph;z-index:251665408;rotation:272" type="#_x0000_t136" fillcolor="#111011" stroked="f">
             <o:extrusion v:ext="view" autorotationcenter="t"/>
             <v:textpath style="font-family:&quot;Gotham&quot;;font-size:7pt;v-text-kern:t;mso-text-shadow:auto" string="o"/>
             <w10:wrap type="none"/>
@@ -4850,7 +4845,7 @@
       <w:r>
         <w:rPr/>
         <w:pict>
-          <v:shape style="position:absolute;margin-left:605.404822pt;margin-top:-5.85601pt;width:1.95pt;height:7pt;mso-position-horizontal-relative:page;mso-position-vertical-relative:paragraph;z-index:251669504;rotation:292" type="#_x0000_t136" fillcolor="#111011" stroked="f">
+          <v:shape style="position:absolute;margin-left:605.404822pt;margin-top:-5.85601pt;width:1.95pt;height:7pt;mso-position-horizontal-relative:page;mso-position-vertical-relative:paragraph;z-index:251666432;rotation:292" type="#_x0000_t136" fillcolor="#111011" stroked="f">
             <o:extrusion v:ext="view" autorotationcenter="t"/>
             <v:textpath style="font-family:&quot;Gotham&quot;;font-size:7pt;v-text-kern:t;mso-text-shadow:auto" string="i"/>
             <w10:wrap type="none"/>
@@ -4860,7 +4855,7 @@
       <w:r>
         <w:rPr/>
         <w:pict>
-          <v:shape style="position:absolute;margin-left:603.715649pt;margin-top:-3.602573pt;width:2.9pt;height:7pt;mso-position-horizontal-relative:page;mso-position-vertical-relative:paragraph;z-index:251670528;rotation:306" type="#_x0000_t136" fillcolor="#111011" stroked="f">
+          <v:shape style="position:absolute;margin-left:603.715649pt;margin-top:-3.602573pt;width:2.9pt;height:7pt;mso-position-horizontal-relative:page;mso-position-vertical-relative:paragraph;z-index:251667456;rotation:306" type="#_x0000_t136" fillcolor="#111011" stroked="f">
             <o:extrusion v:ext="view" autorotationcenter="t"/>
             <v:textpath style="font-family:&quot;Gotham&quot;;font-size:7pt;v-text-kern:t;mso-text-shadow:auto" string="t"/>
             <w10:wrap type="none"/>
@@ -4870,7 +4865,7 @@
       <w:r>
         <w:rPr/>
         <w:pict>
-          <v:shape style="position:absolute;margin-left:600.445496pt;margin-top:-1.0517pt;width:4.1pt;height:7pt;mso-position-horizontal-relative:page;mso-position-vertical-relative:paragraph;z-index:251671552;rotation:327" type="#_x0000_t136" fillcolor="#111011" stroked="f">
+          <v:shape style="position:absolute;margin-left:600.445496pt;margin-top:-1.0517pt;width:4.1pt;height:7pt;mso-position-horizontal-relative:page;mso-position-vertical-relative:paragraph;z-index:251668480;rotation:327" type="#_x0000_t136" fillcolor="#111011" stroked="f">
             <o:extrusion v:ext="view" autorotationcenter="t"/>
             <v:textpath style="font-family:&quot;Gotham&quot;;font-size:7pt;v-text-kern:t;mso-text-shadow:auto" string="a"/>
             <w10:wrap type="none"/>
@@ -4880,7 +4875,7 @@
       <w:r>
         <w:rPr/>
         <w:pict>
-          <v:shape style="position:absolute;margin-left:594.788269pt;margin-top:.586819pt;width:5.65pt;height:7pt;mso-position-horizontal-relative:page;mso-position-vertical-relative:paragraph;z-index:251672576;rotation:357" type="#_x0000_t136" fillcolor="#111011" stroked="f">
+          <v:shape style="position:absolute;margin-left:594.788269pt;margin-top:.586819pt;width:5.65pt;height:7pt;mso-position-horizontal-relative:page;mso-position-vertical-relative:paragraph;z-index:251669504;rotation:357" type="#_x0000_t136" fillcolor="#111011" stroked="f">
             <o:extrusion v:ext="view" autorotationcenter="t"/>
             <v:textpath style="font-family:&quot;Gotham&quot;;font-size:7pt;v-text-kern:t;mso-text-shadow:auto" string="N"/>
             <w10:wrap type="none"/>
@@ -4898,10 +4893,10 @@
     <w:sectPr>
       <w:type w:val="continuous"/>
       <w:pgSz w:w="12240" w:h="15840"/>
-      <w:pgMar w:top="0" w:bottom="0" w:left="220" w:right="0"/>
+      <w:pgMar w:top="100" w:bottom="0" w:left="180" w:right="0"/>
       <w:cols w:num="2" w:equalWidth="0">
-        <w:col w:w="3308" w:space="172"/>
-        <w:col w:w="8540"/>
+        <w:col w:w="3348" w:space="132"/>
+        <w:col w:w="8580"/>
       </w:cols>
     </w:sectPr>
   </w:body>
@@ -4918,11 +4913,11 @@
       <w:lvlText w:val="•"/>
       <w:lvlJc w:val="left"/>
       <w:pPr>
-        <w:ind w:left="261" w:hanging="132"/>
+        <w:ind w:left="301" w:hanging="132"/>
       </w:pPr>
       <w:rPr>
         <w:rFonts w:hint="default" w:ascii="Gotham" w:hAnsi="Gotham" w:eastAsia="Gotham" w:cs="Gotham"/>
-        <w:color w:val="5B5B5B"/>
+        <w:color w:val="6A6A6A"/>
         <w:w w:val="100"/>
         <w:sz w:val="17"/>
         <w:szCs w:val="17"/>
@@ -4934,7 +4929,7 @@
       <w:lvlText w:val="•"/>
       <w:lvlJc w:val="left"/>
       <w:pPr>
-        <w:ind w:left="1088" w:hanging="132"/>
+        <w:ind w:left="1128" w:hanging="132"/>
       </w:pPr>
       <w:rPr>
         <w:rFonts w:hint="default"/>
@@ -4946,7 +4941,7 @@
       <w:lvlText w:val="•"/>
       <w:lvlJc w:val="left"/>
       <w:pPr>
-        <w:ind w:left="1916" w:hanging="132"/>
+        <w:ind w:left="1956" w:hanging="132"/>
       </w:pPr>
       <w:rPr>
         <w:rFonts w:hint="default"/>
@@ -4958,7 +4953,7 @@
       <w:lvlText w:val="•"/>
       <w:lvlJc w:val="left"/>
       <w:pPr>
-        <w:ind w:left="2744" w:hanging="132"/>
+        <w:ind w:left="2784" w:hanging="132"/>
       </w:pPr>
       <w:rPr>
         <w:rFonts w:hint="default"/>
@@ -4970,7 +4965,7 @@
       <w:lvlText w:val="•"/>
       <w:lvlJc w:val="left"/>
       <w:pPr>
-        <w:ind w:left="3572" w:hanging="132"/>
+        <w:ind w:left="3612" w:hanging="132"/>
       </w:pPr>
       <w:rPr>
         <w:rFonts w:hint="default"/>
@@ -4982,7 +4977,7 @@
       <w:lvlText w:val="•"/>
       <w:lvlJc w:val="left"/>
       <w:pPr>
-        <w:ind w:left="4400" w:hanging="132"/>
+        <w:ind w:left="4440" w:hanging="132"/>
       </w:pPr>
       <w:rPr>
         <w:rFonts w:hint="default"/>
@@ -4994,7 +4989,7 @@
       <w:lvlText w:val="•"/>
       <w:lvlJc w:val="left"/>
       <w:pPr>
-        <w:ind w:left="5228" w:hanging="132"/>
+        <w:ind w:left="5268" w:hanging="132"/>
       </w:pPr>
       <w:rPr>
         <w:rFonts w:hint="default"/>
@@ -5006,7 +5001,7 @@
       <w:lvlText w:val="•"/>
       <w:lvlJc w:val="left"/>
       <w:pPr>
-        <w:ind w:left="6056" w:hanging="132"/>
+        <w:ind w:left="6096" w:hanging="132"/>
       </w:pPr>
       <w:rPr>
         <w:rFonts w:hint="default"/>
@@ -5018,7 +5013,7 @@
       <w:lvlText w:val="•"/>
       <w:lvlJc w:val="left"/>
       <w:pPr>
-        <w:ind w:left="6884" w:hanging="132"/>
+        <w:ind w:left="6924" w:hanging="132"/>
       </w:pPr>
       <w:rPr>
         <w:rFonts w:hint="default"/>
@@ -5096,7 +5091,7 @@
     <w:uiPriority w:val="1"/>
     <w:qFormat/>
     <w:pPr>
-      <w:ind w:left="239"/>
+      <w:ind w:left="279"/>
     </w:pPr>
     <w:rPr>
       <w:rFonts w:ascii="Gotham" w:hAnsi="Gotham" w:eastAsia="Gotham" w:cs="Gotham"/>
@@ -5129,7 +5124,7 @@
     <w:qFormat/>
     <w:pPr>
       <w:spacing w:line="180" w:lineRule="exact"/>
-      <w:ind w:left="239" w:hanging="132"/>
+      <w:ind w:left="279" w:hanging="132"/>
     </w:pPr>
     <w:rPr>
       <w:rFonts w:ascii="Gotham" w:hAnsi="Gotham" w:eastAsia="Gotham" w:cs="Gotham"/>

</xml_diff>

<commit_message>
resume - add OCIO, ACES
</commit_message>
<xml_diff>
--- a/resume_ariffJeff_print.docx
+++ b/resume_ariffJeff_print.docx
@@ -4,7 +4,7 @@
   <w:body>
     <w:p>
       <w:pPr>
-        <w:ind w:left="9147"/>
+        <w:ind w:left="9247"/>
         <w:rPr>
           <w:rFonts w:ascii="Times New Roman"/>
           <w:sz w:val="20"/>
@@ -17,7 +17,7 @@
           <w:sz w:val="20"/>
         </w:rPr>
         <w:drawing>
-          <wp:inline distT="0" distB="0" distL="0" distR="0" wp14:anchorId="6C8718C7" wp14:editId="15CE6901">
+          <wp:inline distT="0" distB="0" distL="0" distR="0" wp14:anchorId="679DB724" wp14:editId="2887D964">
             <wp:extent cx="377951" cy="377951"/>
             <wp:effectExtent l="0" t="0" r="0" b="0"/>
             <wp:docPr id="1" name="image1.png"/>
@@ -68,7 +68,7 @@
           <w:sz w:val="20"/>
         </w:rPr>
         <w:drawing>
-          <wp:inline distT="0" distB="0" distL="0" distR="0" wp14:anchorId="2A9F159E" wp14:editId="340D2877">
+          <wp:inline distT="0" distB="0" distL="0" distR="0" wp14:anchorId="7EAB87B9" wp14:editId="1582BF78">
             <wp:extent cx="377951" cy="377951"/>
             <wp:effectExtent l="0" t="0" r="0" b="0"/>
             <wp:docPr id="3" name="image2.jpeg"/>
@@ -119,7 +119,7 @@
           <w:sz w:val="20"/>
         </w:rPr>
         <w:drawing>
-          <wp:inline distT="0" distB="0" distL="0" distR="0" wp14:anchorId="77D61D71" wp14:editId="6C346B70">
+          <wp:inline distT="0" distB="0" distL="0" distR="0" wp14:anchorId="53F80A6D" wp14:editId="6DB4DB66">
             <wp:extent cx="391835" cy="377951"/>
             <wp:effectExtent l="0" t="0" r="0" b="0"/>
             <wp:docPr id="5" name="image3.png"/>
@@ -170,7 +170,7 @@
           <w:sz w:val="20"/>
         </w:rPr>
         <w:drawing>
-          <wp:inline distT="0" distB="0" distL="0" distR="0" wp14:anchorId="320A9D67" wp14:editId="5C4539AE">
+          <wp:inline distT="0" distB="0" distL="0" distR="0" wp14:anchorId="4E51D629" wp14:editId="3491B158">
             <wp:extent cx="376522" cy="374903"/>
             <wp:effectExtent l="0" t="0" r="0" b="0"/>
             <wp:docPr id="7" name="image4.png"/>
@@ -209,10 +209,10 @@
     <w:p>
       <w:pPr>
         <w:tabs>
-          <w:tab w:val="left" w:pos="9115"/>
+          <w:tab w:val="left" w:pos="9215"/>
         </w:tabs>
         <w:spacing w:line="740" w:lineRule="exact"/>
-        <w:ind w:left="101"/>
+        <w:ind w:left="201"/>
         <w:rPr>
           <w:rFonts w:ascii="Times New Roman"/>
           <w:sz w:val="74"/>
@@ -223,7 +223,7 @@
           <w:noProof/>
         </w:rPr>
         <w:drawing>
-          <wp:anchor distT="0" distB="0" distL="0" distR="0" simplePos="0" relativeHeight="251662336" behindDoc="0" locked="0" layoutInCell="1" allowOverlap="1" wp14:anchorId="66C2AA11" wp14:editId="5503308E">
+          <wp:anchor distT="0" distB="0" distL="0" distR="0" simplePos="0" relativeHeight="251662336" behindDoc="0" locked="0" layoutInCell="1" allowOverlap="1" wp14:anchorId="544D5DA0" wp14:editId="370DA91A">
             <wp:simplePos x="0" y="0"/>
             <wp:positionH relativeFrom="page">
               <wp:posOffset>7322077</wp:posOffset>
@@ -267,8 +267,8 @@
         </w:drawing>
       </w:r>
       <w:r>
-        <w:pict w14:anchorId="766AA461">
-          <v:shape id="_x0000_s1032" style="position:absolute;left:0;text-align:left;margin-left:504.4pt;margin-top:6.05pt;width:26.25pt;height:29.8pt;z-index:-251832320;mso-position-horizontal-relative:page;mso-position-vertical-relative:text" coordorigin="10088,121" coordsize="525,596" o:spt="100" adj="0,,0" path="m10462,568r-107,l10351,599r-9,28l10328,654r-17,25l10359,717r40,-53l10419,638r20,-26l10456,584r6,-16xm10104,515r-8,58l10161,585r64,7l10290,589r65,-21l10462,568r7,-14l10477,522r1,-5l10134,517r-30,-2xm10584,488r-102,l10507,507r20,23l10543,555r13,27l10613,560r-13,-31l10587,497r-3,-9xm10142,255r-54,21l10111,339r26,59l10172,452r51,46l10194,510r-30,6l10134,517r344,l10481,497r-132,l10318,491r-25,-17l10276,448r-6,-31l10276,387r18,-25l10313,349r-96,l10208,342r-7,-5l10195,332r-17,-17l10165,296r-12,-20l10142,255xm10477,339r-127,l10381,345r25,17l10423,388r6,30l10423,449r-18,25l10380,491r-31,6l10481,497r1,-9l10584,488r-9,-20l10562,438r-16,-29l10526,383r-23,-24l10477,339xm10342,121r-43,50l10260,224r-29,58l10217,349r96,l10319,345r31,-6l10477,339r-1,l10505,326r30,-6l10564,319r31,l10603,268r-258,l10345,255r,-4l10347,237r5,-14l10357,209r7,-13l10371,182r8,-13l10387,156r-45,-35xm10595,319r-31,l10595,321r,-2xm10473,244r-64,3l10345,268r258,l10603,263r-65,-12l10473,244xe" fillcolor="#221f1f" stroked="f">
+        <w:pict w14:anchorId="221D2C74">
+          <v:shape id="_x0000_s1032" style="position:absolute;left:0;text-align:left;margin-left:504.4pt;margin-top:6.05pt;width:26.25pt;height:29.8pt;z-index:-251830272;mso-position-horizontal-relative:page;mso-position-vertical-relative:text" coordorigin="10088,121" coordsize="525,596" o:spt="100" adj="0,,0" path="m10462,568r-107,l10351,599r-9,28l10328,654r-17,25l10359,717r40,-53l10419,638r20,-26l10456,584r6,-16xm10104,515r-8,58l10161,585r64,7l10290,589r65,-21l10462,568r7,-14l10477,522r1,-5l10134,517r-30,-2xm10584,488r-102,l10507,507r20,23l10543,555r13,27l10613,560r-13,-31l10587,497r-3,-9xm10142,255r-54,21l10111,339r26,59l10172,452r51,46l10194,510r-30,6l10134,517r344,l10481,497r-132,l10318,491r-25,-17l10276,448r-6,-31l10276,387r18,-25l10313,349r-96,l10208,342r-7,-5l10195,332r-17,-17l10165,296r-12,-20l10142,255xm10477,339r-127,l10381,345r25,17l10423,388r6,30l10423,449r-18,25l10380,491r-31,6l10481,497r1,-9l10584,488r-9,-20l10562,438r-16,-29l10526,383r-23,-24l10477,339xm10342,121r-43,50l10260,224r-29,58l10217,349r96,l10319,345r31,-6l10477,339r-1,l10505,326r30,-6l10564,319r31,l10603,268r-258,l10345,255r,-4l10347,237r5,-14l10357,209r7,-13l10371,182r8,-13l10387,156r-45,-35xm10595,319r-31,l10595,321r,-2xm10473,244r-64,3l10345,268r258,l10603,263r-65,-12l10473,244xe" fillcolor="#221f1f" stroked="f">
             <v:stroke joinstyle="round"/>
             <v:formulas/>
             <v:path arrowok="t" o:connecttype="segments"/>
@@ -301,7 +301,7 @@
           <w:sz w:val="74"/>
         </w:rPr>
         <w:drawing>
-          <wp:inline distT="0" distB="0" distL="0" distR="0" wp14:anchorId="7431138C" wp14:editId="19C7DADF">
+          <wp:inline distT="0" distB="0" distL="0" distR="0" wp14:anchorId="543F2818" wp14:editId="15F20547">
             <wp:extent cx="390058" cy="375513"/>
             <wp:effectExtent l="0" t="0" r="0" b="0"/>
             <wp:docPr id="11" name="image6.png"/>
@@ -365,7 +365,7 @@
           <w:sz w:val="74"/>
         </w:rPr>
         <w:drawing>
-          <wp:inline distT="0" distB="0" distL="0" distR="0" wp14:anchorId="23245DFA" wp14:editId="453605CE">
+          <wp:inline distT="0" distB="0" distL="0" distR="0" wp14:anchorId="00C11F22" wp14:editId="0BD40085">
             <wp:extent cx="382904" cy="377189"/>
             <wp:effectExtent l="0" t="0" r="0" b="0"/>
             <wp:docPr id="13" name="image7.png"/>
@@ -404,7 +404,7 @@
     <w:p>
       <w:pPr>
         <w:spacing w:line="273" w:lineRule="auto"/>
-        <w:ind w:left="101" w:right="7212"/>
+        <w:ind w:left="201" w:right="7212"/>
         <w:rPr>
           <w:sz w:val="25"/>
         </w:rPr>
@@ -414,7 +414,7 @@
           <w:noProof/>
         </w:rPr>
         <w:drawing>
-          <wp:anchor distT="0" distB="0" distL="0" distR="0" simplePos="0" relativeHeight="251658240" behindDoc="0" locked="0" layoutInCell="1" allowOverlap="1" wp14:anchorId="44897C56" wp14:editId="6973DA8A">
+          <wp:anchor distT="0" distB="0" distL="0" distR="0" simplePos="0" relativeHeight="251658240" behindDoc="0" locked="0" layoutInCell="1" allowOverlap="1" wp14:anchorId="5F24A563" wp14:editId="1BE9BFB7">
             <wp:simplePos x="0" y="0"/>
             <wp:positionH relativeFrom="page">
               <wp:posOffset>6844272</wp:posOffset>
@@ -462,7 +462,7 @@
           <w:noProof/>
         </w:rPr>
         <w:drawing>
-          <wp:anchor distT="0" distB="0" distL="0" distR="0" simplePos="0" relativeHeight="251659264" behindDoc="0" locked="0" layoutInCell="1" allowOverlap="1" wp14:anchorId="1C93BE2C" wp14:editId="6AF34FE2">
+          <wp:anchor distT="0" distB="0" distL="0" distR="0" simplePos="0" relativeHeight="251659264" behindDoc="0" locked="0" layoutInCell="1" allowOverlap="1" wp14:anchorId="716C8B1F" wp14:editId="6C221494">
             <wp:simplePos x="0" y="0"/>
             <wp:positionH relativeFrom="page">
               <wp:posOffset>6380393</wp:posOffset>
@@ -510,7 +510,7 @@
           <w:noProof/>
         </w:rPr>
         <w:drawing>
-          <wp:anchor distT="0" distB="0" distL="0" distR="0" simplePos="0" relativeHeight="251660288" behindDoc="0" locked="0" layoutInCell="1" allowOverlap="1" wp14:anchorId="134C9042" wp14:editId="7B46F0E4">
+          <wp:anchor distT="0" distB="0" distL="0" distR="0" simplePos="0" relativeHeight="251660288" behindDoc="0" locked="0" layoutInCell="1" allowOverlap="1" wp14:anchorId="727C5664" wp14:editId="270B386F">
             <wp:simplePos x="0" y="0"/>
             <wp:positionH relativeFrom="page">
               <wp:posOffset>5916364</wp:posOffset>
@@ -558,7 +558,7 @@
           <w:noProof/>
         </w:rPr>
         <w:drawing>
-          <wp:anchor distT="0" distB="0" distL="0" distR="0" simplePos="0" relativeHeight="251661312" behindDoc="0" locked="0" layoutInCell="1" allowOverlap="1" wp14:anchorId="6B944E84" wp14:editId="3395092D">
+          <wp:anchor distT="0" distB="0" distL="0" distR="0" simplePos="0" relativeHeight="251661312" behindDoc="0" locked="0" layoutInCell="1" allowOverlap="1" wp14:anchorId="7480C8C5" wp14:editId="0BA33497">
             <wp:simplePos x="0" y="0"/>
             <wp:positionH relativeFrom="page">
               <wp:posOffset>7322079</wp:posOffset>
@@ -627,7 +627,7 @@
         <w:sectPr>
           <w:type w:val="continuous"/>
           <w:pgSz w:w="12240" w:h="15840"/>
-          <w:pgMar w:top="100" w:right="0" w:bottom="0" w:left="180" w:header="720" w:footer="720" w:gutter="0"/>
+          <w:pgMar w:top="100" w:right="0" w:bottom="0" w:left="80" w:header="720" w:footer="720" w:gutter="0"/>
           <w:cols w:space="720"/>
         </w:sectPr>
       </w:pPr>
@@ -648,7 +648,7 @@
       </w:pPr>
       <w:r>
         <w:rPr>
-          <w:color w:val="636363"/>
+          <w:color w:val="6E6E6E"/>
           <w:w w:val="95"/>
         </w:rPr>
         <w:t>Education</w:t>
@@ -667,13 +667,13 @@
         <w:rPr>
           <w:sz w:val="18"/>
         </w:rPr>
-        <w:t>University</w:t>
-      </w:r>
-      <w:r>
-        <w:rPr>
-          <w:sz w:val="18"/>
-        </w:rPr>
-        <w:t xml:space="preserve"> of</w:t>
+        <w:t xml:space="preserve">University </w:t>
+      </w:r>
+      <w:r>
+        <w:rPr>
+          <w:sz w:val="18"/>
+        </w:rPr>
+        <w:t>of</w:t>
       </w:r>
       <w:r>
         <w:rPr>
@@ -700,14 +700,14 @@
       </w:pPr>
       <w:r>
         <w:rPr>
-          <w:color w:val="636363"/>
+          <w:color w:val="6E6E6E"/>
           <w:sz w:val="18"/>
         </w:rPr>
         <w:t>2016 -</w:t>
       </w:r>
       <w:r>
         <w:rPr>
-          <w:color w:val="636363"/>
+          <w:color w:val="6E6E6E"/>
           <w:spacing w:val="17"/>
           <w:sz w:val="18"/>
         </w:rPr>
@@ -715,7 +715,7 @@
       </w:r>
       <w:r>
         <w:rPr>
-          <w:color w:val="636363"/>
+          <w:color w:val="6E6E6E"/>
           <w:sz w:val="18"/>
         </w:rPr>
         <w:t>2019</w:t>
@@ -724,7 +724,7 @@
     <w:p>
       <w:pPr>
         <w:spacing w:before="28" w:line="276" w:lineRule="auto"/>
-        <w:ind w:left="1063" w:right="38" w:firstLine="768"/>
+        <w:ind w:left="1163" w:right="38" w:firstLine="768"/>
         <w:jc w:val="right"/>
         <w:rPr>
           <w:sz w:val="18"/>
@@ -732,14 +732,14 @@
       </w:pPr>
       <w:r>
         <w:rPr>
-          <w:color w:val="636363"/>
+          <w:color w:val="6E6E6E"/>
           <w:sz w:val="18"/>
         </w:rPr>
         <w:t>Bachelor</w:t>
       </w:r>
       <w:r>
         <w:rPr>
-          <w:color w:val="636363"/>
+          <w:color w:val="6E6E6E"/>
           <w:spacing w:val="15"/>
           <w:sz w:val="18"/>
         </w:rPr>
@@ -747,14 +747,14 @@
       </w:r>
       <w:r>
         <w:rPr>
-          <w:color w:val="636363"/>
+          <w:color w:val="6E6E6E"/>
           <w:sz w:val="18"/>
         </w:rPr>
         <w:t>of</w:t>
       </w:r>
       <w:r>
         <w:rPr>
-          <w:color w:val="636363"/>
+          <w:color w:val="6E6E6E"/>
           <w:spacing w:val="16"/>
           <w:sz w:val="18"/>
         </w:rPr>
@@ -762,7 +762,7 @@
       </w:r>
       <w:r>
         <w:rPr>
-          <w:color w:val="636363"/>
+          <w:color w:val="6E6E6E"/>
           <w:spacing w:val="-5"/>
           <w:sz w:val="18"/>
         </w:rPr>
@@ -770,7 +770,7 @@
       </w:r>
       <w:r>
         <w:rPr>
-          <w:color w:val="636363"/>
+          <w:color w:val="6E6E6E"/>
           <w:w w:val="101"/>
           <w:sz w:val="18"/>
         </w:rPr>
@@ -778,14 +778,14 @@
       </w:r>
       <w:r>
         <w:rPr>
-          <w:color w:val="636363"/>
+          <w:color w:val="6E6E6E"/>
           <w:sz w:val="18"/>
         </w:rPr>
         <w:t>Digital Media and</w:t>
       </w:r>
       <w:r>
         <w:rPr>
-          <w:color w:val="636363"/>
+          <w:color w:val="6E6E6E"/>
           <w:spacing w:val="43"/>
           <w:sz w:val="18"/>
         </w:rPr>
@@ -793,7 +793,7 @@
       </w:r>
       <w:r>
         <w:rPr>
-          <w:color w:val="636363"/>
+          <w:color w:val="6E6E6E"/>
           <w:spacing w:val="-3"/>
           <w:sz w:val="18"/>
         </w:rPr>
@@ -803,7 +803,7 @@
     <w:p>
       <w:pPr>
         <w:spacing w:before="1" w:line="276" w:lineRule="auto"/>
-        <w:ind w:left="744" w:right="38" w:hanging="263"/>
+        <w:ind w:left="844" w:right="38" w:hanging="263"/>
         <w:jc w:val="right"/>
         <w:rPr>
           <w:sz w:val="18"/>
@@ -811,14 +811,14 @@
       </w:pPr>
       <w:r>
         <w:rPr>
-          <w:color w:val="636363"/>
+          <w:color w:val="6E6E6E"/>
           <w:sz w:val="18"/>
         </w:rPr>
         <w:t>3D Animation</w:t>
       </w:r>
       <w:r>
         <w:rPr>
-          <w:color w:val="636363"/>
+          <w:color w:val="6E6E6E"/>
           <w:spacing w:val="-8"/>
           <w:sz w:val="18"/>
         </w:rPr>
@@ -826,14 +826,14 @@
       </w:r>
       <w:r>
         <w:rPr>
-          <w:color w:val="636363"/>
+          <w:color w:val="6E6E6E"/>
           <w:sz w:val="18"/>
         </w:rPr>
         <w:t>and</w:t>
       </w:r>
       <w:r>
         <w:rPr>
-          <w:color w:val="636363"/>
+          <w:color w:val="6E6E6E"/>
           <w:spacing w:val="24"/>
           <w:sz w:val="18"/>
         </w:rPr>
@@ -841,7 +841,7 @@
       </w:r>
       <w:r>
         <w:rPr>
-          <w:color w:val="636363"/>
+          <w:color w:val="6E6E6E"/>
           <w:spacing w:val="-3"/>
           <w:sz w:val="18"/>
         </w:rPr>
@@ -849,7 +849,7 @@
       </w:r>
       <w:r>
         <w:rPr>
-          <w:color w:val="636363"/>
+          <w:color w:val="6E6E6E"/>
           <w:w w:val="101"/>
           <w:sz w:val="18"/>
         </w:rPr>
@@ -857,14 +857,14 @@
       </w:r>
       <w:r>
         <w:rPr>
-          <w:color w:val="636363"/>
+          <w:color w:val="6E6E6E"/>
           <w:sz w:val="18"/>
         </w:rPr>
         <w:t>New England</w:t>
       </w:r>
       <w:r>
         <w:rPr>
-          <w:color w:val="636363"/>
+          <w:color w:val="6E6E6E"/>
           <w:spacing w:val="-21"/>
           <w:sz w:val="18"/>
         </w:rPr>
@@ -872,14 +872,14 @@
       </w:r>
       <w:r>
         <w:rPr>
-          <w:color w:val="636363"/>
+          <w:color w:val="6E6E6E"/>
           <w:sz w:val="18"/>
         </w:rPr>
         <w:t>Scholar</w:t>
       </w:r>
       <w:r>
         <w:rPr>
-          <w:color w:val="636363"/>
+          <w:color w:val="6E6E6E"/>
           <w:spacing w:val="17"/>
           <w:sz w:val="18"/>
         </w:rPr>
@@ -887,7 +887,7 @@
       </w:r>
       <w:r>
         <w:rPr>
-          <w:color w:val="636363"/>
+          <w:color w:val="6E6E6E"/>
           <w:spacing w:val="-4"/>
           <w:sz w:val="18"/>
         </w:rPr>
@@ -895,7 +895,7 @@
       </w:r>
       <w:r>
         <w:rPr>
-          <w:color w:val="636363"/>
+          <w:color w:val="6E6E6E"/>
           <w:w w:val="101"/>
           <w:sz w:val="18"/>
         </w:rPr>
@@ -903,14 +903,14 @@
       </w:r>
       <w:r>
         <w:rPr>
-          <w:color w:val="636363"/>
+          <w:color w:val="6E6E6E"/>
           <w:sz w:val="18"/>
         </w:rPr>
         <w:t>Dean’s List (2016,</w:t>
       </w:r>
       <w:r>
         <w:rPr>
-          <w:color w:val="636363"/>
+          <w:color w:val="6E6E6E"/>
           <w:spacing w:val="30"/>
           <w:sz w:val="18"/>
         </w:rPr>
@@ -918,7 +918,7 @@
       </w:r>
       <w:r>
         <w:rPr>
-          <w:color w:val="636363"/>
+          <w:color w:val="6E6E6E"/>
           <w:sz w:val="18"/>
         </w:rPr>
         <w:t>2018)</w:t>
@@ -937,7 +937,7 @@
     <w:p>
       <w:pPr>
         <w:spacing w:line="276" w:lineRule="auto"/>
-        <w:ind w:left="1382" w:right="38" w:firstLine="75"/>
+        <w:ind w:left="1482" w:right="38" w:firstLine="75"/>
         <w:jc w:val="right"/>
         <w:rPr>
           <w:sz w:val="18"/>
@@ -985,14 +985,14 @@
       </w:r>
       <w:r>
         <w:rPr>
-          <w:color w:val="636363"/>
+          <w:color w:val="6E6E6E"/>
           <w:sz w:val="18"/>
         </w:rPr>
         <w:t>January - March</w:t>
       </w:r>
       <w:r>
         <w:rPr>
-          <w:color w:val="636363"/>
+          <w:color w:val="6E6E6E"/>
           <w:spacing w:val="37"/>
           <w:sz w:val="18"/>
         </w:rPr>
@@ -1000,7 +1000,7 @@
       </w:r>
       <w:r>
         <w:rPr>
-          <w:color w:val="636363"/>
+          <w:color w:val="6E6E6E"/>
           <w:spacing w:val="-6"/>
           <w:sz w:val="18"/>
         </w:rPr>
@@ -1017,14 +1017,14 @@
       </w:pPr>
       <w:r>
         <w:rPr>
-          <w:color w:val="636363"/>
+          <w:color w:val="6E6E6E"/>
           <w:sz w:val="18"/>
         </w:rPr>
         <w:t>Mastering Destruction in</w:t>
       </w:r>
       <w:r>
         <w:rPr>
-          <w:color w:val="636363"/>
+          <w:color w:val="6E6E6E"/>
           <w:spacing w:val="49"/>
           <w:sz w:val="18"/>
         </w:rPr>
@@ -1032,7 +1032,7 @@
       </w:r>
       <w:r>
         <w:rPr>
-          <w:color w:val="636363"/>
+          <w:color w:val="6E6E6E"/>
           <w:sz w:val="18"/>
         </w:rPr>
         <w:t>Houdini</w:t>
@@ -1060,7 +1060,7 @@
       <w:r>
         <w:rPr>
           <w:b/>
-          <w:color w:val="636363"/>
+          <w:color w:val="6E6E6E"/>
           <w:spacing w:val="-1"/>
           <w:sz w:val="25"/>
         </w:rPr>
@@ -1070,7 +1070,7 @@
     <w:p>
       <w:pPr>
         <w:spacing w:before="15" w:line="276" w:lineRule="auto"/>
-        <w:ind w:left="636" w:right="38" w:hanging="242"/>
+        <w:ind w:left="736" w:right="38" w:hanging="242"/>
         <w:jc w:val="right"/>
         <w:rPr>
           <w:sz w:val="18"/>
@@ -1078,14 +1078,14 @@
       </w:pPr>
       <w:r>
         <w:rPr>
-          <w:color w:val="636363"/>
+          <w:color w:val="6E6E6E"/>
           <w:sz w:val="18"/>
         </w:rPr>
         <w:t xml:space="preserve">Cinema </w:t>
       </w:r>
       <w:r>
         <w:rPr>
-          <w:color w:val="636363"/>
+          <w:color w:val="6E6E6E"/>
           <w:spacing w:val="-3"/>
           <w:sz w:val="18"/>
         </w:rPr>
@@ -1093,14 +1093,14 @@
       </w:r>
       <w:r>
         <w:rPr>
-          <w:color w:val="636363"/>
+          <w:color w:val="6E6E6E"/>
           <w:sz w:val="18"/>
         </w:rPr>
         <w:t>Maya,</w:t>
       </w:r>
       <w:r>
         <w:rPr>
-          <w:color w:val="636363"/>
+          <w:color w:val="6E6E6E"/>
           <w:spacing w:val="-9"/>
           <w:sz w:val="18"/>
         </w:rPr>
@@ -1108,14 +1108,14 @@
       </w:r>
       <w:r>
         <w:rPr>
-          <w:color w:val="636363"/>
+          <w:color w:val="6E6E6E"/>
           <w:sz w:val="18"/>
         </w:rPr>
         <w:t>Houdini,</w:t>
       </w:r>
       <w:r>
         <w:rPr>
-          <w:color w:val="636363"/>
+          <w:color w:val="6E6E6E"/>
           <w:spacing w:val="13"/>
           <w:sz w:val="18"/>
         </w:rPr>
@@ -1123,7 +1123,7 @@
       </w:r>
       <w:r>
         <w:rPr>
-          <w:color w:val="636363"/>
+          <w:color w:val="6E6E6E"/>
           <w:spacing w:val="-6"/>
           <w:sz w:val="18"/>
         </w:rPr>
@@ -1131,7 +1131,7 @@
       </w:r>
       <w:r>
         <w:rPr>
-          <w:color w:val="636363"/>
+          <w:color w:val="6E6E6E"/>
           <w:w w:val="101"/>
           <w:sz w:val="18"/>
         </w:rPr>
@@ -1139,14 +1139,14 @@
       </w:r>
       <w:r>
         <w:rPr>
-          <w:color w:val="636363"/>
+          <w:color w:val="6E6E6E"/>
           <w:sz w:val="18"/>
         </w:rPr>
         <w:t>Substance Painter</w:t>
       </w:r>
       <w:r>
         <w:rPr>
-          <w:color w:val="636363"/>
+          <w:color w:val="6E6E6E"/>
           <w:spacing w:val="-22"/>
           <w:sz w:val="18"/>
         </w:rPr>
@@ -1154,14 +1154,14 @@
       </w:r>
       <w:r>
         <w:rPr>
-          <w:color w:val="636363"/>
+          <w:color w:val="6E6E6E"/>
           <w:sz w:val="18"/>
         </w:rPr>
         <w:t>&amp;</w:t>
       </w:r>
       <w:r>
         <w:rPr>
-          <w:color w:val="636363"/>
+          <w:color w:val="6E6E6E"/>
           <w:spacing w:val="16"/>
           <w:sz w:val="18"/>
         </w:rPr>
@@ -1169,7 +1169,7 @@
       </w:r>
       <w:r>
         <w:rPr>
-          <w:color w:val="636363"/>
+          <w:color w:val="6E6E6E"/>
           <w:spacing w:val="-3"/>
           <w:sz w:val="18"/>
         </w:rPr>
@@ -1177,7 +1177,7 @@
       </w:r>
       <w:r>
         <w:rPr>
-          <w:color w:val="636363"/>
+          <w:color w:val="6E6E6E"/>
           <w:w w:val="101"/>
           <w:sz w:val="18"/>
         </w:rPr>
@@ -1185,14 +1185,14 @@
       </w:r>
       <w:r>
         <w:rPr>
-          <w:color w:val="636363"/>
+          <w:color w:val="6E6E6E"/>
           <w:sz w:val="18"/>
         </w:rPr>
         <w:t>Arnold,</w:t>
       </w:r>
       <w:r>
         <w:rPr>
-          <w:color w:val="636363"/>
+          <w:color w:val="6E6E6E"/>
           <w:spacing w:val="20"/>
           <w:sz w:val="18"/>
         </w:rPr>
@@ -1200,14 +1200,14 @@
       </w:r>
       <w:r>
         <w:rPr>
-          <w:color w:val="636363"/>
+          <w:color w:val="6E6E6E"/>
           <w:sz w:val="18"/>
         </w:rPr>
         <w:t>Octane,</w:t>
       </w:r>
       <w:r>
         <w:rPr>
-          <w:color w:val="636363"/>
+          <w:color w:val="6E6E6E"/>
           <w:spacing w:val="21"/>
           <w:sz w:val="18"/>
         </w:rPr>
@@ -1215,14 +1215,14 @@
       </w:r>
       <w:r>
         <w:rPr>
-          <w:color w:val="636363"/>
+          <w:color w:val="6E6E6E"/>
           <w:sz w:val="18"/>
         </w:rPr>
         <w:t>Deadline</w:t>
       </w:r>
       <w:r>
         <w:rPr>
-          <w:color w:val="636363"/>
+          <w:color w:val="6E6E6E"/>
           <w:w w:val="101"/>
           <w:sz w:val="18"/>
         </w:rPr>
@@ -1230,14 +1230,14 @@
       </w:r>
       <w:r>
         <w:rPr>
-          <w:color w:val="636363"/>
+          <w:color w:val="6E6E6E"/>
           <w:sz w:val="18"/>
         </w:rPr>
         <w:t>Adobe</w:t>
       </w:r>
       <w:r>
         <w:rPr>
-          <w:color w:val="636363"/>
+          <w:color w:val="6E6E6E"/>
           <w:spacing w:val="10"/>
           <w:sz w:val="18"/>
         </w:rPr>
@@ -1245,14 +1245,14 @@
       </w:r>
       <w:r>
         <w:rPr>
-          <w:color w:val="636363"/>
+          <w:color w:val="6E6E6E"/>
           <w:sz w:val="18"/>
         </w:rPr>
         <w:t>Creative</w:t>
       </w:r>
       <w:r>
         <w:rPr>
-          <w:color w:val="636363"/>
+          <w:color w:val="6E6E6E"/>
           <w:spacing w:val="11"/>
           <w:sz w:val="18"/>
         </w:rPr>
@@ -1260,14 +1260,14 @@
       </w:r>
       <w:r>
         <w:rPr>
-          <w:color w:val="636363"/>
+          <w:color w:val="6E6E6E"/>
           <w:sz w:val="18"/>
         </w:rPr>
         <w:t>Cloud</w:t>
       </w:r>
       <w:r>
         <w:rPr>
-          <w:color w:val="636363"/>
+          <w:color w:val="6E6E6E"/>
           <w:w w:val="101"/>
           <w:sz w:val="18"/>
         </w:rPr>
@@ -1275,14 +1275,14 @@
       </w:r>
       <w:r>
         <w:rPr>
-          <w:color w:val="636363"/>
+          <w:color w:val="6E6E6E"/>
           <w:sz w:val="18"/>
         </w:rPr>
         <w:t>Photoshop,</w:t>
       </w:r>
       <w:r>
         <w:rPr>
-          <w:color w:val="636363"/>
+          <w:color w:val="6E6E6E"/>
           <w:spacing w:val="21"/>
           <w:sz w:val="18"/>
         </w:rPr>
@@ -1290,7 +1290,7 @@
       </w:r>
       <w:r>
         <w:rPr>
-          <w:color w:val="636363"/>
+          <w:color w:val="6E6E6E"/>
           <w:sz w:val="18"/>
         </w:rPr>
         <w:t>Illustrator</w:t>
@@ -1299,7 +1299,7 @@
     <w:p>
       <w:pPr>
         <w:spacing w:line="276" w:lineRule="auto"/>
-        <w:ind w:left="494" w:right="38" w:firstLine="405"/>
+        <w:ind w:left="594" w:right="38" w:firstLine="405"/>
         <w:jc w:val="right"/>
         <w:rPr>
           <w:sz w:val="18"/>
@@ -1307,14 +1307,14 @@
       </w:pPr>
       <w:r>
         <w:rPr>
-          <w:color w:val="636363"/>
+          <w:color w:val="6E6E6E"/>
           <w:sz w:val="18"/>
         </w:rPr>
         <w:t>After Effects,</w:t>
       </w:r>
       <w:r>
         <w:rPr>
-          <w:color w:val="636363"/>
+          <w:color w:val="6E6E6E"/>
           <w:spacing w:val="21"/>
           <w:sz w:val="18"/>
         </w:rPr>
@@ -1322,14 +1322,14 @@
       </w:r>
       <w:r>
         <w:rPr>
-          <w:color w:val="636363"/>
+          <w:color w:val="6E6E6E"/>
           <w:sz w:val="18"/>
         </w:rPr>
         <w:t>Premiere</w:t>
       </w:r>
       <w:r>
         <w:rPr>
-          <w:color w:val="636363"/>
+          <w:color w:val="6E6E6E"/>
           <w:spacing w:val="10"/>
           <w:sz w:val="18"/>
         </w:rPr>
@@ -1337,7 +1337,7 @@
       </w:r>
       <w:r>
         <w:rPr>
-          <w:color w:val="636363"/>
+          <w:color w:val="6E6E6E"/>
           <w:spacing w:val="-8"/>
           <w:sz w:val="18"/>
         </w:rPr>
@@ -1345,7 +1345,7 @@
       </w:r>
       <w:r>
         <w:rPr>
-          <w:color w:val="636363"/>
+          <w:color w:val="6E6E6E"/>
           <w:w w:val="101"/>
           <w:sz w:val="18"/>
         </w:rPr>
@@ -1353,14 +1353,14 @@
       </w:r>
       <w:r>
         <w:rPr>
-          <w:color w:val="636363"/>
+          <w:color w:val="6E6E6E"/>
           <w:sz w:val="18"/>
         </w:rPr>
         <w:t>3D Animation,</w:t>
       </w:r>
       <w:r>
         <w:rPr>
-          <w:color w:val="636363"/>
+          <w:color w:val="6E6E6E"/>
           <w:spacing w:val="-12"/>
           <w:sz w:val="18"/>
         </w:rPr>
@@ -1368,14 +1368,14 @@
       </w:r>
       <w:r>
         <w:rPr>
-          <w:color w:val="636363"/>
+          <w:color w:val="6E6E6E"/>
           <w:sz w:val="18"/>
         </w:rPr>
         <w:t>Motion</w:t>
       </w:r>
       <w:r>
         <w:rPr>
-          <w:color w:val="636363"/>
+          <w:color w:val="6E6E6E"/>
           <w:spacing w:val="21"/>
           <w:sz w:val="18"/>
         </w:rPr>
@@ -1383,7 +1383,7 @@
       </w:r>
       <w:r>
         <w:rPr>
-          <w:color w:val="636363"/>
+          <w:color w:val="6E6E6E"/>
           <w:spacing w:val="-4"/>
           <w:sz w:val="18"/>
         </w:rPr>
@@ -1391,7 +1391,7 @@
       </w:r>
       <w:r>
         <w:rPr>
-          <w:color w:val="636363"/>
+          <w:color w:val="6E6E6E"/>
           <w:w w:val="101"/>
           <w:sz w:val="18"/>
         </w:rPr>
@@ -1399,14 +1399,14 @@
       </w:r>
       <w:r>
         <w:rPr>
-          <w:color w:val="636363"/>
+          <w:color w:val="6E6E6E"/>
           <w:sz w:val="18"/>
         </w:rPr>
         <w:t>Simulations:</w:t>
       </w:r>
       <w:r>
         <w:rPr>
-          <w:color w:val="636363"/>
+          <w:color w:val="6E6E6E"/>
           <w:spacing w:val="39"/>
           <w:sz w:val="18"/>
         </w:rPr>
@@ -1414,7 +1414,7 @@
       </w:r>
       <w:r>
         <w:rPr>
-          <w:color w:val="636363"/>
+          <w:color w:val="6E6E6E"/>
           <w:sz w:val="18"/>
         </w:rPr>
         <w:t>Destruction</w:t>
@@ -1423,7 +1423,7 @@
     <w:p>
       <w:pPr>
         <w:spacing w:line="276" w:lineRule="auto"/>
-        <w:ind w:left="281" w:right="38" w:firstLine="980"/>
+        <w:ind w:left="381" w:right="38" w:firstLine="980"/>
         <w:jc w:val="right"/>
         <w:rPr>
           <w:sz w:val="18"/>
@@ -1431,14 +1431,14 @@
       </w:pPr>
       <w:r>
         <w:rPr>
-          <w:color w:val="636363"/>
+          <w:color w:val="6E6E6E"/>
           <w:sz w:val="18"/>
         </w:rPr>
         <w:t>Hard</w:t>
       </w:r>
       <w:r>
         <w:rPr>
-          <w:color w:val="636363"/>
+          <w:color w:val="6E6E6E"/>
           <w:spacing w:val="6"/>
           <w:sz w:val="18"/>
         </w:rPr>
@@ -1446,14 +1446,14 @@
       </w:r>
       <w:r>
         <w:rPr>
-          <w:color w:val="636363"/>
+          <w:color w:val="6E6E6E"/>
           <w:sz w:val="18"/>
         </w:rPr>
         <w:t>surface</w:t>
       </w:r>
       <w:r>
         <w:rPr>
-          <w:color w:val="636363"/>
+          <w:color w:val="6E6E6E"/>
           <w:spacing w:val="6"/>
           <w:sz w:val="18"/>
         </w:rPr>
@@ -1461,14 +1461,14 @@
       </w:r>
       <w:r>
         <w:rPr>
-          <w:color w:val="636363"/>
+          <w:color w:val="6E6E6E"/>
           <w:sz w:val="18"/>
         </w:rPr>
         <w:t>modeling</w:t>
       </w:r>
       <w:r>
         <w:rPr>
-          <w:color w:val="636363"/>
+          <w:color w:val="6E6E6E"/>
           <w:w w:val="101"/>
           <w:sz w:val="18"/>
         </w:rPr>
@@ -1476,14 +1476,14 @@
       </w:r>
       <w:r>
         <w:rPr>
-          <w:color w:val="636363"/>
+          <w:color w:val="6E6E6E"/>
           <w:sz w:val="18"/>
         </w:rPr>
         <w:t>Retopology,</w:t>
       </w:r>
       <w:r>
         <w:rPr>
-          <w:color w:val="636363"/>
+          <w:color w:val="6E6E6E"/>
           <w:spacing w:val="15"/>
           <w:sz w:val="18"/>
         </w:rPr>
@@ -1491,7 +1491,7 @@
       </w:r>
       <w:r>
         <w:rPr>
-          <w:color w:val="636363"/>
+          <w:color w:val="6E6E6E"/>
           <w:spacing w:val="-3"/>
           <w:sz w:val="18"/>
         </w:rPr>
@@ -1499,7 +1499,7 @@
       </w:r>
       <w:r>
         <w:rPr>
-          <w:color w:val="636363"/>
+          <w:color w:val="6E6E6E"/>
           <w:spacing w:val="16"/>
           <w:sz w:val="18"/>
         </w:rPr>
@@ -1507,7 +1507,7 @@
       </w:r>
       <w:r>
         <w:rPr>
-          <w:color w:val="636363"/>
+          <w:color w:val="6E6E6E"/>
           <w:spacing w:val="-4"/>
           <w:sz w:val="18"/>
         </w:rPr>
@@ -1515,7 +1515,7 @@
       </w:r>
       <w:r>
         <w:rPr>
-          <w:color w:val="636363"/>
+          <w:color w:val="6E6E6E"/>
           <w:w w:val="101"/>
           <w:sz w:val="18"/>
         </w:rPr>
@@ -1523,21 +1523,21 @@
       </w:r>
       <w:r>
         <w:rPr>
-          <w:color w:val="636363"/>
-          <w:sz w:val="18"/>
-        </w:rPr>
-        <w:t xml:space="preserve">Lighting, </w:t>
-      </w:r>
-      <w:r>
-        <w:rPr>
-          <w:color w:val="636363"/>
-          <w:sz w:val="18"/>
-        </w:rPr>
-        <w:t>Rendering,</w:t>
-      </w:r>
-      <w:r>
-        <w:rPr>
-          <w:color w:val="636363"/>
+          <w:color w:val="6E6E6E"/>
+          <w:sz w:val="18"/>
+        </w:rPr>
+        <w:t>Lighting,</w:t>
+      </w:r>
+      <w:r>
+        <w:rPr>
+          <w:color w:val="6E6E6E"/>
+          <w:sz w:val="18"/>
+        </w:rPr>
+        <w:t xml:space="preserve"> Rendering,</w:t>
+      </w:r>
+      <w:r>
+        <w:rPr>
+          <w:color w:val="6E6E6E"/>
           <w:spacing w:val="16"/>
           <w:sz w:val="18"/>
         </w:rPr>
@@ -1545,7 +1545,7 @@
       </w:r>
       <w:r>
         <w:rPr>
-          <w:color w:val="636363"/>
+          <w:color w:val="6E6E6E"/>
           <w:spacing w:val="-3"/>
           <w:sz w:val="18"/>
         </w:rPr>
@@ -1555,7 +1555,7 @@
     <w:p>
       <w:pPr>
         <w:spacing w:line="276" w:lineRule="auto"/>
-        <w:ind w:left="1095" w:right="38" w:firstLine="520"/>
+        <w:ind w:left="1195" w:right="38" w:firstLine="225"/>
         <w:jc w:val="right"/>
         <w:rPr>
           <w:sz w:val="18"/>
@@ -1563,30 +1563,154 @@
       </w:pPr>
       <w:r>
         <w:rPr>
-          <w:color w:val="636363"/>
+          <w:color w:val="6E6E6E"/>
+          <w:sz w:val="18"/>
+        </w:rPr>
+        <w:t>OCIO,</w:t>
+      </w:r>
+      <w:r>
+        <w:rPr>
+          <w:color w:val="6E6E6E"/>
+          <w:spacing w:val="15"/>
+          <w:sz w:val="18"/>
+        </w:rPr>
+        <w:t xml:space="preserve"> </w:t>
+      </w:r>
+      <w:r>
+        <w:rPr>
+          <w:color w:val="6E6E6E"/>
+          <w:sz w:val="18"/>
+        </w:rPr>
+        <w:t>ACES</w:t>
+      </w:r>
+      <w:r>
+        <w:rPr>
+          <w:color w:val="6E6E6E"/>
+          <w:spacing w:val="15"/>
+          <w:sz w:val="18"/>
+        </w:rPr>
+        <w:t xml:space="preserve"> </w:t>
+      </w:r>
+      <w:r>
+        <w:rPr>
+          <w:color w:val="6E6E6E"/>
+          <w:spacing w:val="-4"/>
+          <w:sz w:val="18"/>
+        </w:rPr>
+        <w:t>workflow</w:t>
+      </w:r>
+      <w:r>
+        <w:rPr>
+          <w:color w:val="6E6E6E"/>
+          <w:w w:val="101"/>
+          <w:sz w:val="18"/>
+        </w:rPr>
+        <w:t xml:space="preserve"> </w:t>
+      </w:r>
+      <w:r>
+        <w:rPr>
+          <w:color w:val="6E6E6E"/>
           <w:sz w:val="18"/>
         </w:rPr>
         <w:t>Python,</w:t>
       </w:r>
       <w:r>
         <w:rPr>
-          <w:color w:val="636363"/>
-          <w:spacing w:val="39"/>
-          <w:sz w:val="18"/>
-        </w:rPr>
-        <w:t xml:space="preserve"> </w:t>
-      </w:r>
-      <w:r>
-        <w:rPr>
-          <w:color w:val="636363"/>
+          <w:color w:val="6E6E6E"/>
+          <w:spacing w:val="24"/>
+          <w:sz w:val="18"/>
+        </w:rPr>
+        <w:t xml:space="preserve"> </w:t>
+      </w:r>
+      <w:r>
+        <w:rPr>
+          <w:color w:val="6E6E6E"/>
+          <w:sz w:val="18"/>
+        </w:rPr>
+        <w:t>JavaScript</w:t>
+      </w:r>
+      <w:r>
+        <w:rPr>
+          <w:color w:val="6E6E6E"/>
+          <w:w w:val="101"/>
+          <w:sz w:val="18"/>
+        </w:rPr>
+        <w:t xml:space="preserve"> </w:t>
+      </w:r>
+      <w:r>
+        <w:rPr>
+          <w:color w:val="6E6E6E"/>
+          <w:sz w:val="18"/>
+        </w:rPr>
+        <w:t xml:space="preserve">HTML, CSS, </w:t>
+      </w:r>
+      <w:r>
+        <w:rPr>
+          <w:color w:val="6E6E6E"/>
+          <w:spacing w:val="-5"/>
+          <w:sz w:val="18"/>
+        </w:rPr>
+        <w:t xml:space="preserve">PHP, </w:t>
+      </w:r>
+      <w:r>
+        <w:rPr>
+          <w:color w:val="6E6E6E"/>
+          <w:spacing w:val="-4"/>
+          <w:sz w:val="18"/>
+        </w:rPr>
+        <w:t>MySQL</w:t>
+      </w:r>
+    </w:p>
+    <w:p>
+      <w:pPr>
+        <w:spacing w:before="1" w:line="276" w:lineRule="auto"/>
+        <w:ind w:left="117" w:right="38" w:firstLine="1173"/>
+        <w:jc w:val="right"/>
+        <w:rPr>
+          <w:sz w:val="18"/>
+        </w:rPr>
+      </w:pPr>
+      <w:r>
+        <w:rPr>
+          <w:color w:val="6E6E6E"/>
+          <w:sz w:val="18"/>
+        </w:rPr>
+        <w:t>Responsive</w:t>
+      </w:r>
+      <w:r>
+        <w:rPr>
+          <w:color w:val="6E6E6E"/>
+          <w:spacing w:val="15"/>
+          <w:sz w:val="18"/>
+        </w:rPr>
+        <w:t xml:space="preserve"> </w:t>
+      </w:r>
+      <w:r>
+        <w:rPr>
+          <w:color w:val="6E6E6E"/>
+          <w:sz w:val="18"/>
+        </w:rPr>
+        <w:t>web</w:t>
+      </w:r>
+      <w:r>
+        <w:rPr>
+          <w:color w:val="6E6E6E"/>
+          <w:spacing w:val="15"/>
+          <w:sz w:val="18"/>
+        </w:rPr>
+        <w:t xml:space="preserve"> </w:t>
+      </w:r>
+      <w:r>
+        <w:rPr>
+          <w:color w:val="6E6E6E"/>
           <w:spacing w:val="-3"/>
           <w:sz w:val="18"/>
         </w:rPr>
-        <w:t>JavaScript</w:t>
-      </w:r>
-      <w:r>
-        <w:rPr>
-          <w:color w:val="636363"/>
+        <w:t>design</w:t>
+      </w:r>
+      <w:r>
+        <w:rPr>
+          <w:color w:val="6E6E6E"/>
           <w:w w:val="101"/>
           <w:sz w:val="18"/>
         </w:rPr>
@@ -1594,95 +1718,45 @@
       </w:r>
       <w:r>
         <w:rPr>
-          <w:color w:val="636363"/>
-          <w:sz w:val="18"/>
-        </w:rPr>
-        <w:t xml:space="preserve">HTML, CSS, </w:t>
-      </w:r>
-      <w:r>
-        <w:rPr>
-          <w:color w:val="636363"/>
-          <w:spacing w:val="-5"/>
-          <w:sz w:val="18"/>
-        </w:rPr>
-        <w:t>PHP,</w:t>
-      </w:r>
-      <w:r>
-        <w:rPr>
-          <w:color w:val="636363"/>
+          <w:color w:val="6E6E6E"/>
+          <w:sz w:val="18"/>
+        </w:rPr>
+        <w:t>GitHub Desktop,</w:t>
+      </w:r>
+      <w:r>
+        <w:rPr>
+          <w:color w:val="6E6E6E"/>
+          <w:spacing w:val="-12"/>
+          <w:sz w:val="18"/>
+        </w:rPr>
+        <w:t xml:space="preserve"> </w:t>
+      </w:r>
+      <w:r>
+        <w:rPr>
+          <w:color w:val="6E6E6E"/>
+          <w:sz w:val="18"/>
+        </w:rPr>
+        <w:t>MySQL</w:t>
+      </w:r>
+      <w:r>
+        <w:rPr>
+          <w:color w:val="6E6E6E"/>
+          <w:spacing w:val="21"/>
+          <w:sz w:val="18"/>
+        </w:rPr>
+        <w:t xml:space="preserve"> </w:t>
+      </w:r>
+      <w:r>
+        <w:rPr>
+          <w:color w:val="6E6E6E"/>
           <w:spacing w:val="-4"/>
           <w:sz w:val="18"/>
         </w:rPr>
-        <w:t xml:space="preserve"> MySQL</w:t>
-      </w:r>
-    </w:p>
-    <w:p>
-      <w:pPr>
-        <w:spacing w:before="1"/>
-        <w:ind w:right="38"/>
-        <w:jc w:val="right"/>
-        <w:rPr>
-          <w:sz w:val="18"/>
-        </w:rPr>
-      </w:pPr>
-      <w:r>
-        <w:rPr>
-          <w:color w:val="636363"/>
-          <w:sz w:val="18"/>
-        </w:rPr>
-        <w:t>Responsive web</w:t>
-      </w:r>
-      <w:r>
-        <w:rPr>
-          <w:color w:val="636363"/>
-          <w:spacing w:val="27"/>
-          <w:sz w:val="18"/>
-        </w:rPr>
-        <w:t xml:space="preserve"> </w:t>
-      </w:r>
-      <w:r>
-        <w:rPr>
-          <w:color w:val="636363"/>
-          <w:sz w:val="18"/>
-        </w:rPr>
-        <w:t>design</w:t>
-      </w:r>
-    </w:p>
-    <w:p>
-      <w:pPr>
-        <w:spacing w:before="28" w:line="276" w:lineRule="auto"/>
-        <w:ind w:left="1556" w:right="38" w:firstLine="308"/>
-        <w:jc w:val="right"/>
-        <w:rPr>
-          <w:sz w:val="18"/>
-        </w:rPr>
-      </w:pPr>
-      <w:r>
-        <w:rPr>
-          <w:color w:val="636363"/>
-          <w:sz w:val="18"/>
-        </w:rPr>
-        <w:t>GitHub</w:t>
-      </w:r>
-      <w:r>
-        <w:rPr>
-          <w:color w:val="636363"/>
-          <w:spacing w:val="33"/>
-          <w:sz w:val="18"/>
-        </w:rPr>
-        <w:t xml:space="preserve"> </w:t>
-      </w:r>
-      <w:r>
-        <w:rPr>
-          <w:color w:val="636363"/>
-          <w:spacing w:val="-4"/>
-          <w:sz w:val="18"/>
-        </w:rPr>
-        <w:t>Desktop</w:t>
-      </w:r>
-      <w:r>
-        <w:rPr>
-          <w:color w:val="636363"/>
+        <w:t>Workbench</w:t>
+      </w:r>
+      <w:r>
+        <w:rPr>
+          <w:color w:val="6E6E6E"/>
           <w:w w:val="101"/>
           <w:sz w:val="18"/>
         </w:rPr>
@@ -1690,46 +1764,14 @@
       </w:r>
       <w:r>
         <w:rPr>
-          <w:color w:val="636363"/>
-          <w:sz w:val="18"/>
-        </w:rPr>
-        <w:t>MySQL</w:t>
-      </w:r>
-      <w:r>
-        <w:rPr>
-          <w:color w:val="636363"/>
-          <w:spacing w:val="40"/>
-          <w:sz w:val="18"/>
-        </w:rPr>
-        <w:t xml:space="preserve"> </w:t>
-      </w:r>
-      <w:r>
-        <w:rPr>
-          <w:color w:val="636363"/>
-          <w:spacing w:val="-4"/>
-          <w:sz w:val="18"/>
-        </w:rPr>
-        <w:t>Workbench</w:t>
-      </w:r>
-    </w:p>
-    <w:p>
-      <w:pPr>
-        <w:ind w:right="38"/>
-        <w:jc w:val="right"/>
-        <w:rPr>
-          <w:sz w:val="18"/>
-        </w:rPr>
-      </w:pPr>
-      <w:r>
-        <w:rPr>
-          <w:color w:val="636363"/>
+          <w:color w:val="6E6E6E"/>
           <w:sz w:val="18"/>
         </w:rPr>
         <w:t>Visual Studio Code, Sublime</w:t>
       </w:r>
       <w:r>
         <w:rPr>
-          <w:color w:val="636363"/>
+          <w:color w:val="6E6E6E"/>
           <w:spacing w:val="49"/>
           <w:sz w:val="18"/>
         </w:rPr>
@@ -1737,416 +1779,11 @@
       </w:r>
       <w:r>
         <w:rPr>
-          <w:color w:val="636363"/>
+          <w:color w:val="6E6E6E"/>
           <w:spacing w:val="-8"/>
           <w:sz w:val="18"/>
         </w:rPr>
         <w:t>Text</w:t>
-      </w:r>
-    </w:p>
-    <w:p>
-      <w:pPr>
-        <w:pStyle w:val="BodyText"/>
-        <w:spacing w:before="3"/>
-        <w:ind w:left="0"/>
-        <w:rPr>
-          <w:sz w:val="23"/>
-        </w:rPr>
-      </w:pPr>
-    </w:p>
-    <w:p>
-      <w:pPr>
-        <w:spacing w:line="276" w:lineRule="auto"/>
-        <w:ind w:left="1389" w:right="38" w:firstLine="325"/>
-        <w:jc w:val="right"/>
-        <w:rPr>
-          <w:sz w:val="18"/>
-        </w:rPr>
-      </w:pPr>
-      <w:r>
-        <w:rPr>
-          <w:color w:val="636363"/>
-          <w:sz w:val="18"/>
-        </w:rPr>
-        <w:t>Windows,</w:t>
-      </w:r>
-      <w:r>
-        <w:rPr>
-          <w:color w:val="636363"/>
-          <w:spacing w:val="27"/>
-          <w:sz w:val="18"/>
-        </w:rPr>
-        <w:t xml:space="preserve"> </w:t>
-      </w:r>
-      <w:r>
-        <w:rPr>
-          <w:color w:val="636363"/>
-          <w:spacing w:val="-5"/>
-          <w:sz w:val="18"/>
-        </w:rPr>
-        <w:t>macOS</w:t>
-      </w:r>
-      <w:r>
-        <w:rPr>
-          <w:color w:val="636363"/>
-          <w:w w:val="101"/>
-          <w:sz w:val="18"/>
-        </w:rPr>
-        <w:t xml:space="preserve"> </w:t>
-      </w:r>
-      <w:r>
-        <w:rPr>
-          <w:color w:val="636363"/>
-          <w:sz w:val="18"/>
-        </w:rPr>
-        <w:t>Macro</w:t>
-      </w:r>
-      <w:r>
-        <w:rPr>
-          <w:color w:val="636363"/>
-          <w:spacing w:val="18"/>
-          <w:sz w:val="18"/>
-        </w:rPr>
-        <w:t xml:space="preserve"> </w:t>
-      </w:r>
-      <w:r>
-        <w:rPr>
-          <w:color w:val="636363"/>
-          <w:sz w:val="18"/>
-        </w:rPr>
-        <w:t>photography</w:t>
-      </w:r>
-      <w:r>
-        <w:rPr>
-          <w:color w:val="636363"/>
-          <w:w w:val="101"/>
-          <w:sz w:val="18"/>
-        </w:rPr>
-        <w:t xml:space="preserve"> </w:t>
-      </w:r>
-      <w:r>
-        <w:rPr>
-          <w:color w:val="636363"/>
-          <w:spacing w:val="-1"/>
-          <w:sz w:val="18"/>
-        </w:rPr>
-        <w:t xml:space="preserve">Photogrammetry </w:t>
-      </w:r>
-      <w:r>
-        <w:rPr>
-          <w:color w:val="636363"/>
-          <w:spacing w:val="-4"/>
-          <w:sz w:val="18"/>
-        </w:rPr>
-        <w:t xml:space="preserve">HTC </w:t>
-      </w:r>
-      <w:r>
-        <w:rPr>
-          <w:color w:val="636363"/>
-          <w:spacing w:val="-3"/>
-          <w:sz w:val="18"/>
-        </w:rPr>
-        <w:t xml:space="preserve">Vive, </w:t>
-      </w:r>
-      <w:r>
-        <w:rPr>
-          <w:color w:val="636363"/>
-          <w:sz w:val="18"/>
-        </w:rPr>
-        <w:t>Oculus</w:t>
-      </w:r>
-      <w:r>
-        <w:rPr>
-          <w:color w:val="636363"/>
-          <w:spacing w:val="48"/>
-          <w:sz w:val="18"/>
-        </w:rPr>
-        <w:t xml:space="preserve"> </w:t>
-      </w:r>
-      <w:r>
-        <w:rPr>
-          <w:color w:val="636363"/>
-          <w:spacing w:val="-4"/>
-          <w:sz w:val="18"/>
-        </w:rPr>
-        <w:t>Rift</w:t>
-      </w:r>
-    </w:p>
-    <w:p>
-      <w:pPr>
-        <w:spacing w:before="1" w:line="276" w:lineRule="auto"/>
-        <w:ind w:left="1176" w:right="38" w:hanging="752"/>
-        <w:jc w:val="right"/>
-        <w:rPr>
-          <w:sz w:val="18"/>
-        </w:rPr>
-      </w:pPr>
-      <w:r>
-        <w:rPr>
-          <w:color w:val="636363"/>
-          <w:sz w:val="18"/>
-        </w:rPr>
-        <w:t>MotionBuilder,</w:t>
-      </w:r>
-      <w:r>
-        <w:rPr>
-          <w:color w:val="636363"/>
-          <w:spacing w:val="22"/>
-          <w:sz w:val="18"/>
-        </w:rPr>
-        <w:t xml:space="preserve"> </w:t>
-      </w:r>
-      <w:r>
-        <w:rPr>
-          <w:color w:val="636363"/>
-          <w:spacing w:val="-3"/>
-          <w:sz w:val="18"/>
-        </w:rPr>
-        <w:t>OptiTrack</w:t>
-      </w:r>
-      <w:r>
-        <w:rPr>
-          <w:color w:val="636363"/>
-          <w:spacing w:val="23"/>
-          <w:sz w:val="18"/>
-        </w:rPr>
-        <w:t xml:space="preserve"> </w:t>
-      </w:r>
-      <w:r>
-        <w:rPr>
-          <w:color w:val="636363"/>
-          <w:spacing w:val="-4"/>
-          <w:sz w:val="18"/>
-        </w:rPr>
-        <w:t>Motive</w:t>
-      </w:r>
-      <w:r>
-        <w:rPr>
-          <w:color w:val="636363"/>
-          <w:w w:val="101"/>
-          <w:sz w:val="18"/>
-        </w:rPr>
-        <w:t xml:space="preserve"> </w:t>
-      </w:r>
-      <w:r>
-        <w:rPr>
-          <w:color w:val="636363"/>
-          <w:sz w:val="18"/>
-        </w:rPr>
-        <w:t>Fusion</w:t>
-      </w:r>
-      <w:r>
-        <w:rPr>
-          <w:color w:val="636363"/>
-          <w:spacing w:val="24"/>
-          <w:sz w:val="18"/>
-        </w:rPr>
-        <w:t xml:space="preserve"> </w:t>
-      </w:r>
-      <w:r>
-        <w:rPr>
-          <w:color w:val="636363"/>
-          <w:sz w:val="18"/>
-        </w:rPr>
-        <w:t>360,</w:t>
-      </w:r>
-      <w:r>
-        <w:rPr>
-          <w:color w:val="636363"/>
-          <w:spacing w:val="24"/>
-          <w:sz w:val="18"/>
-        </w:rPr>
-        <w:t xml:space="preserve"> </w:t>
-      </w:r>
-      <w:r>
-        <w:rPr>
-          <w:color w:val="636363"/>
-          <w:spacing w:val="-4"/>
-          <w:sz w:val="18"/>
-        </w:rPr>
-        <w:t>SolidWorks</w:t>
-      </w:r>
-      <w:r>
-        <w:rPr>
-          <w:color w:val="636363"/>
-          <w:w w:val="101"/>
-          <w:sz w:val="18"/>
-        </w:rPr>
-        <w:t xml:space="preserve"> </w:t>
-      </w:r>
-      <w:r>
-        <w:rPr>
-          <w:color w:val="636363"/>
-          <w:sz w:val="18"/>
-        </w:rPr>
-        <w:t>Simplify3D,</w:t>
-      </w:r>
-      <w:r>
-        <w:rPr>
-          <w:color w:val="636363"/>
-          <w:spacing w:val="24"/>
-          <w:sz w:val="18"/>
-        </w:rPr>
-        <w:t xml:space="preserve"> </w:t>
-      </w:r>
-      <w:r>
-        <w:rPr>
-          <w:color w:val="636363"/>
-          <w:sz w:val="18"/>
-        </w:rPr>
-        <w:t>MakerBot</w:t>
-      </w:r>
-      <w:r>
-        <w:rPr>
-          <w:color w:val="636363"/>
-          <w:w w:val="101"/>
-          <w:sz w:val="18"/>
-        </w:rPr>
-        <w:t xml:space="preserve"> </w:t>
-      </w:r>
-      <w:r>
-        <w:rPr>
-          <w:color w:val="636363"/>
-          <w:sz w:val="18"/>
-        </w:rPr>
-        <w:t>Bash,</w:t>
-      </w:r>
-      <w:r>
-        <w:rPr>
-          <w:color w:val="636363"/>
-          <w:spacing w:val="13"/>
-          <w:sz w:val="18"/>
-        </w:rPr>
-        <w:t xml:space="preserve"> </w:t>
-      </w:r>
-      <w:r>
-        <w:rPr>
-          <w:color w:val="636363"/>
-          <w:sz w:val="18"/>
-        </w:rPr>
-        <w:t>C#,</w:t>
-      </w:r>
-      <w:r>
-        <w:rPr>
-          <w:color w:val="636363"/>
-          <w:spacing w:val="14"/>
-          <w:sz w:val="18"/>
-        </w:rPr>
-        <w:t xml:space="preserve"> </w:t>
-      </w:r>
-      <w:r>
-        <w:rPr>
-          <w:color w:val="636363"/>
-          <w:sz w:val="18"/>
-        </w:rPr>
-        <w:t>Automator</w:t>
-      </w:r>
-      <w:r>
-        <w:rPr>
-          <w:color w:val="636363"/>
-          <w:w w:val="101"/>
-          <w:sz w:val="18"/>
-        </w:rPr>
-        <w:t xml:space="preserve"> </w:t>
-      </w:r>
-      <w:r>
-        <w:rPr>
-          <w:color w:val="636363"/>
-          <w:sz w:val="18"/>
-        </w:rPr>
-        <w:t>FileZilla,</w:t>
-      </w:r>
-      <w:r>
-        <w:rPr>
-          <w:color w:val="636363"/>
-          <w:spacing w:val="12"/>
-          <w:sz w:val="18"/>
-        </w:rPr>
-        <w:t xml:space="preserve"> </w:t>
-      </w:r>
-      <w:r>
-        <w:rPr>
-          <w:color w:val="636363"/>
-          <w:sz w:val="18"/>
-        </w:rPr>
-        <w:t>Excel,</w:t>
-      </w:r>
-      <w:r>
-        <w:rPr>
-          <w:color w:val="636363"/>
-          <w:spacing w:val="13"/>
-          <w:sz w:val="18"/>
-        </w:rPr>
-        <w:t xml:space="preserve"> </w:t>
-      </w:r>
-      <w:r>
-        <w:rPr>
-          <w:color w:val="636363"/>
-          <w:spacing w:val="-4"/>
-          <w:sz w:val="18"/>
-        </w:rPr>
-        <w:t>Trello</w:t>
-      </w:r>
-      <w:r>
-        <w:rPr>
-          <w:color w:val="636363"/>
-          <w:w w:val="101"/>
-          <w:sz w:val="18"/>
-        </w:rPr>
-        <w:t xml:space="preserve"> </w:t>
-      </w:r>
-      <w:r>
-        <w:rPr>
-          <w:color w:val="636363"/>
-          <w:sz w:val="18"/>
-        </w:rPr>
-        <w:t>Fencing,</w:t>
-      </w:r>
-      <w:r>
-        <w:rPr>
-          <w:color w:val="636363"/>
-          <w:spacing w:val="18"/>
-          <w:sz w:val="18"/>
-        </w:rPr>
-        <w:t xml:space="preserve"> </w:t>
-      </w:r>
-      <w:r>
-        <w:rPr>
-          <w:color w:val="636363"/>
-          <w:sz w:val="18"/>
-        </w:rPr>
-        <w:t>Rowing</w:t>
-      </w:r>
-    </w:p>
-    <w:p>
-      <w:pPr>
-        <w:ind w:right="38"/>
-        <w:jc w:val="right"/>
-        <w:rPr>
-          <w:sz w:val="18"/>
-        </w:rPr>
-      </w:pPr>
-      <w:r>
-        <w:rPr>
-          <w:color w:val="636363"/>
-          <w:sz w:val="18"/>
-        </w:rPr>
-        <w:t>Computer building and</w:t>
-      </w:r>
-      <w:r>
-        <w:rPr>
-          <w:color w:val="636363"/>
-          <w:spacing w:val="48"/>
-          <w:sz w:val="18"/>
-        </w:rPr>
-        <w:t xml:space="preserve"> </w:t>
-      </w:r>
-      <w:r>
-        <w:rPr>
-          <w:color w:val="636363"/>
-          <w:sz w:val="18"/>
-        </w:rPr>
-        <w:t>gaming</w:t>
       </w:r>
     </w:p>
     <w:p>
@@ -2155,130 +1792,403 @@
         <w:spacing w:before="6"/>
         <w:ind w:left="0"/>
         <w:rPr>
-          <w:sz w:val="16"/>
-        </w:rPr>
-      </w:pPr>
-    </w:p>
-    <w:p>
-      <w:pPr>
-        <w:spacing w:before="1"/>
+          <w:sz w:val="20"/>
+        </w:rPr>
+      </w:pPr>
+    </w:p>
+    <w:p>
+      <w:pPr>
+        <w:spacing w:line="276" w:lineRule="auto"/>
+        <w:ind w:left="1489" w:right="38" w:firstLine="325"/>
+        <w:jc w:val="right"/>
+        <w:rPr>
+          <w:sz w:val="18"/>
+        </w:rPr>
+      </w:pPr>
+      <w:r>
+        <w:rPr>
+          <w:color w:val="6E6E6E"/>
+          <w:sz w:val="18"/>
+        </w:rPr>
+        <w:t>Windows,</w:t>
+      </w:r>
+      <w:r>
+        <w:rPr>
+          <w:color w:val="6E6E6E"/>
+          <w:spacing w:val="27"/>
+          <w:sz w:val="18"/>
+        </w:rPr>
+        <w:t xml:space="preserve"> </w:t>
+      </w:r>
+      <w:r>
+        <w:rPr>
+          <w:color w:val="6E6E6E"/>
+          <w:spacing w:val="-5"/>
+          <w:sz w:val="18"/>
+        </w:rPr>
+        <w:t>macOS</w:t>
+      </w:r>
+      <w:r>
+        <w:rPr>
+          <w:color w:val="6E6E6E"/>
+          <w:w w:val="101"/>
+          <w:sz w:val="18"/>
+        </w:rPr>
+        <w:t xml:space="preserve"> </w:t>
+      </w:r>
+      <w:r>
+        <w:rPr>
+          <w:color w:val="6E6E6E"/>
+          <w:sz w:val="18"/>
+        </w:rPr>
+        <w:t>Macro</w:t>
+      </w:r>
+      <w:r>
+        <w:rPr>
+          <w:color w:val="6E6E6E"/>
+          <w:spacing w:val="18"/>
+          <w:sz w:val="18"/>
+        </w:rPr>
+        <w:t xml:space="preserve"> </w:t>
+      </w:r>
+      <w:r>
+        <w:rPr>
+          <w:color w:val="6E6E6E"/>
+          <w:sz w:val="18"/>
+        </w:rPr>
+        <w:t>photography</w:t>
+      </w:r>
+      <w:r>
+        <w:rPr>
+          <w:color w:val="6E6E6E"/>
+          <w:w w:val="101"/>
+          <w:sz w:val="18"/>
+        </w:rPr>
+        <w:t xml:space="preserve"> </w:t>
+      </w:r>
+      <w:r>
+        <w:rPr>
+          <w:color w:val="6E6E6E"/>
+          <w:spacing w:val="-1"/>
+          <w:sz w:val="18"/>
+        </w:rPr>
+        <w:t xml:space="preserve">Photogrammetry </w:t>
+      </w:r>
+      <w:r>
+        <w:rPr>
+          <w:color w:val="6E6E6E"/>
+          <w:spacing w:val="-4"/>
+          <w:sz w:val="18"/>
+        </w:rPr>
+        <w:t xml:space="preserve">HTC </w:t>
+      </w:r>
+      <w:r>
+        <w:rPr>
+          <w:color w:val="6E6E6E"/>
+          <w:spacing w:val="-3"/>
+          <w:sz w:val="18"/>
+        </w:rPr>
+        <w:t xml:space="preserve">Vive, </w:t>
+      </w:r>
+      <w:r>
+        <w:rPr>
+          <w:color w:val="6E6E6E"/>
+          <w:sz w:val="18"/>
+        </w:rPr>
+        <w:t>Oculus</w:t>
+      </w:r>
+      <w:r>
+        <w:rPr>
+          <w:color w:val="6E6E6E"/>
+          <w:spacing w:val="48"/>
+          <w:sz w:val="18"/>
+        </w:rPr>
+        <w:t xml:space="preserve"> </w:t>
+      </w:r>
+      <w:r>
+        <w:rPr>
+          <w:color w:val="6E6E6E"/>
+          <w:spacing w:val="-4"/>
+          <w:sz w:val="18"/>
+        </w:rPr>
+        <w:t>Rift</w:t>
+      </w:r>
+    </w:p>
+    <w:p>
+      <w:pPr>
+        <w:spacing w:line="276" w:lineRule="auto"/>
+        <w:ind w:left="1276" w:right="38" w:hanging="752"/>
+        <w:jc w:val="right"/>
+        <w:rPr>
+          <w:sz w:val="18"/>
+        </w:rPr>
+      </w:pPr>
+      <w:r>
+        <w:rPr>
+          <w:color w:val="6E6E6E"/>
+          <w:sz w:val="18"/>
+        </w:rPr>
+        <w:t>MotionBuilder,</w:t>
+      </w:r>
+      <w:r>
+        <w:rPr>
+          <w:color w:val="6E6E6E"/>
+          <w:spacing w:val="22"/>
+          <w:sz w:val="18"/>
+        </w:rPr>
+        <w:t xml:space="preserve"> </w:t>
+      </w:r>
+      <w:r>
+        <w:rPr>
+          <w:color w:val="6E6E6E"/>
+          <w:spacing w:val="-3"/>
+          <w:sz w:val="18"/>
+        </w:rPr>
+        <w:t>OptiTrack</w:t>
+      </w:r>
+      <w:r>
+        <w:rPr>
+          <w:color w:val="6E6E6E"/>
+          <w:spacing w:val="23"/>
+          <w:sz w:val="18"/>
+        </w:rPr>
+        <w:t xml:space="preserve"> </w:t>
+      </w:r>
+      <w:r>
+        <w:rPr>
+          <w:color w:val="6E6E6E"/>
+          <w:spacing w:val="-4"/>
+          <w:sz w:val="18"/>
+        </w:rPr>
+        <w:t>Motive</w:t>
+      </w:r>
+      <w:r>
+        <w:rPr>
+          <w:color w:val="6E6E6E"/>
+          <w:w w:val="101"/>
+          <w:sz w:val="18"/>
+        </w:rPr>
+        <w:t xml:space="preserve"> </w:t>
+      </w:r>
+      <w:r>
+        <w:rPr>
+          <w:color w:val="6E6E6E"/>
+          <w:sz w:val="18"/>
+        </w:rPr>
+        <w:t>Fusion</w:t>
+      </w:r>
+      <w:r>
+        <w:rPr>
+          <w:color w:val="6E6E6E"/>
+          <w:spacing w:val="24"/>
+          <w:sz w:val="18"/>
+        </w:rPr>
+        <w:t xml:space="preserve"> </w:t>
+      </w:r>
+      <w:r>
+        <w:rPr>
+          <w:color w:val="6E6E6E"/>
+          <w:sz w:val="18"/>
+        </w:rPr>
+        <w:t>360,</w:t>
+      </w:r>
+      <w:r>
+        <w:rPr>
+          <w:color w:val="6E6E6E"/>
+          <w:spacing w:val="24"/>
+          <w:sz w:val="18"/>
+        </w:rPr>
+        <w:t xml:space="preserve"> </w:t>
+      </w:r>
+      <w:r>
+        <w:rPr>
+          <w:color w:val="6E6E6E"/>
+          <w:spacing w:val="-4"/>
+          <w:sz w:val="18"/>
+        </w:rPr>
+        <w:t>SolidWorks</w:t>
+      </w:r>
+      <w:r>
+        <w:rPr>
+          <w:color w:val="6E6E6E"/>
+          <w:w w:val="101"/>
+          <w:sz w:val="18"/>
+        </w:rPr>
+        <w:t xml:space="preserve"> </w:t>
+      </w:r>
+      <w:r>
+        <w:rPr>
+          <w:color w:val="6E6E6E"/>
+          <w:sz w:val="18"/>
+        </w:rPr>
+        <w:t>Simplify3D,</w:t>
+      </w:r>
+      <w:r>
+        <w:rPr>
+          <w:color w:val="6E6E6E"/>
+          <w:spacing w:val="24"/>
+          <w:sz w:val="18"/>
+        </w:rPr>
+        <w:t xml:space="preserve"> </w:t>
+      </w:r>
+      <w:r>
+        <w:rPr>
+          <w:color w:val="6E6E6E"/>
+          <w:sz w:val="18"/>
+        </w:rPr>
+        <w:t>MakerBot</w:t>
+      </w:r>
+      <w:r>
+        <w:rPr>
+          <w:color w:val="6E6E6E"/>
+          <w:w w:val="101"/>
+          <w:sz w:val="18"/>
+        </w:rPr>
+        <w:t xml:space="preserve"> </w:t>
+      </w:r>
+      <w:r>
+        <w:rPr>
+          <w:color w:val="6E6E6E"/>
+          <w:sz w:val="18"/>
+        </w:rPr>
+        <w:t>Bash,</w:t>
+      </w:r>
+      <w:r>
+        <w:rPr>
+          <w:color w:val="6E6E6E"/>
+          <w:spacing w:val="13"/>
+          <w:sz w:val="18"/>
+        </w:rPr>
+        <w:t xml:space="preserve"> </w:t>
+      </w:r>
+      <w:r>
+        <w:rPr>
+          <w:color w:val="6E6E6E"/>
+          <w:sz w:val="18"/>
+        </w:rPr>
+        <w:t>C#,</w:t>
+      </w:r>
+      <w:r>
+        <w:rPr>
+          <w:color w:val="6E6E6E"/>
+          <w:spacing w:val="14"/>
+          <w:sz w:val="18"/>
+        </w:rPr>
+        <w:t xml:space="preserve"> </w:t>
+      </w:r>
+      <w:r>
+        <w:rPr>
+          <w:color w:val="6E6E6E"/>
+          <w:sz w:val="18"/>
+        </w:rPr>
+        <w:t>Automator</w:t>
+      </w:r>
+      <w:r>
+        <w:rPr>
+          <w:color w:val="6E6E6E"/>
+          <w:w w:val="101"/>
+          <w:sz w:val="18"/>
+        </w:rPr>
+        <w:t xml:space="preserve"> </w:t>
+      </w:r>
+      <w:r>
+        <w:rPr>
+          <w:color w:val="6E6E6E"/>
+          <w:sz w:val="18"/>
+        </w:rPr>
+        <w:t>FileZilla,</w:t>
+      </w:r>
+      <w:r>
+        <w:rPr>
+          <w:color w:val="6E6E6E"/>
+          <w:spacing w:val="12"/>
+          <w:sz w:val="18"/>
+        </w:rPr>
+        <w:t xml:space="preserve"> </w:t>
+      </w:r>
+      <w:r>
+        <w:rPr>
+          <w:color w:val="6E6E6E"/>
+          <w:sz w:val="18"/>
+        </w:rPr>
+        <w:t>Excel,</w:t>
+      </w:r>
+      <w:r>
+        <w:rPr>
+          <w:color w:val="6E6E6E"/>
+          <w:spacing w:val="13"/>
+          <w:sz w:val="18"/>
+        </w:rPr>
+        <w:t xml:space="preserve"> </w:t>
+      </w:r>
+      <w:r>
+        <w:rPr>
+          <w:color w:val="6E6E6E"/>
+          <w:spacing w:val="-4"/>
+          <w:sz w:val="18"/>
+        </w:rPr>
+        <w:t>Trello</w:t>
+      </w:r>
+      <w:r>
+        <w:rPr>
+          <w:color w:val="6E6E6E"/>
+          <w:w w:val="101"/>
+          <w:sz w:val="18"/>
+        </w:rPr>
+        <w:t xml:space="preserve"> </w:t>
+      </w:r>
+      <w:r>
+        <w:rPr>
+          <w:color w:val="6E6E6E"/>
+          <w:sz w:val="18"/>
+        </w:rPr>
+        <w:t>Fencing,</w:t>
+      </w:r>
+      <w:r>
+        <w:rPr>
+          <w:color w:val="6E6E6E"/>
+          <w:spacing w:val="18"/>
+          <w:sz w:val="18"/>
+        </w:rPr>
+        <w:t xml:space="preserve"> </w:t>
+      </w:r>
+      <w:r>
+        <w:rPr>
+          <w:color w:val="6E6E6E"/>
+          <w:sz w:val="18"/>
+        </w:rPr>
+        <w:t>Rowing</w:t>
+      </w:r>
+    </w:p>
+    <w:p>
+      <w:pPr>
         <w:ind w:right="38"/>
         <w:jc w:val="right"/>
         <w:rPr>
-          <w:b/>
-          <w:sz w:val="25"/>
-        </w:rPr>
-      </w:pPr>
-      <w:r>
-        <w:rPr>
-          <w:b/>
-          <w:color w:val="636363"/>
-          <w:spacing w:val="-1"/>
-          <w:sz w:val="25"/>
-        </w:rPr>
-        <w:t>Travel</w:t>
-      </w:r>
-    </w:p>
-    <w:p>
-      <w:pPr>
-        <w:spacing w:before="14" w:line="276" w:lineRule="auto"/>
-        <w:ind w:left="200" w:right="38" w:firstLine="577"/>
-        <w:jc w:val="right"/>
-        <w:rPr>
-          <w:sz w:val="18"/>
-        </w:rPr>
-      </w:pPr>
-      <w:r>
-        <w:rPr>
-          <w:color w:val="636363"/>
-          <w:sz w:val="18"/>
-        </w:rPr>
-        <w:t>Los Angeles,</w:t>
-      </w:r>
-      <w:r>
-        <w:rPr>
-          <w:color w:val="636363"/>
-          <w:spacing w:val="32"/>
-          <w:sz w:val="18"/>
-        </w:rPr>
-        <w:t xml:space="preserve"> </w:t>
-      </w:r>
-      <w:r>
-        <w:rPr>
-          <w:color w:val="636363"/>
-          <w:sz w:val="18"/>
-        </w:rPr>
-        <w:t>Canada,</w:t>
-      </w:r>
-      <w:r>
-        <w:rPr>
-          <w:color w:val="636363"/>
-          <w:spacing w:val="16"/>
-          <w:sz w:val="18"/>
-        </w:rPr>
-        <w:t xml:space="preserve"> </w:t>
-      </w:r>
-      <w:r>
-        <w:rPr>
-          <w:color w:val="636363"/>
-          <w:spacing w:val="-3"/>
-          <w:sz w:val="18"/>
-        </w:rPr>
-        <w:t>Spain,</w:t>
-      </w:r>
-      <w:r>
-        <w:rPr>
-          <w:color w:val="636363"/>
-          <w:w w:val="101"/>
-          <w:sz w:val="18"/>
-        </w:rPr>
-        <w:t xml:space="preserve"> </w:t>
-      </w:r>
-      <w:r>
-        <w:rPr>
-          <w:color w:val="636363"/>
-          <w:sz w:val="18"/>
-        </w:rPr>
-        <w:t xml:space="preserve">United Kingdom, Southern </w:t>
-      </w:r>
-      <w:r>
-        <w:rPr>
-          <w:color w:val="636363"/>
-          <w:spacing w:val="-4"/>
-          <w:sz w:val="18"/>
-        </w:rPr>
-        <w:t>Ireland,</w:t>
-      </w:r>
-    </w:p>
-    <w:p>
-      <w:pPr>
-        <w:ind w:right="38"/>
-        <w:jc w:val="right"/>
-        <w:rPr>
-          <w:sz w:val="18"/>
-        </w:rPr>
-      </w:pPr>
-      <w:r>
-        <w:rPr>
-          <w:color w:val="636363"/>
-          <w:sz w:val="18"/>
-        </w:rPr>
-        <w:t>Malaysia,</w:t>
-      </w:r>
-      <w:r>
-        <w:rPr>
-          <w:color w:val="636363"/>
-          <w:spacing w:val="12"/>
-          <w:sz w:val="18"/>
-        </w:rPr>
-        <w:t xml:space="preserve"> </w:t>
-      </w:r>
-      <w:r>
-        <w:rPr>
-          <w:color w:val="636363"/>
-          <w:sz w:val="18"/>
-        </w:rPr>
-        <w:t>France</w:t>
+          <w:sz w:val="18"/>
+        </w:rPr>
+      </w:pPr>
+      <w:r>
+        <w:rPr>
+          <w:color w:val="6E6E6E"/>
+          <w:sz w:val="18"/>
+        </w:rPr>
+        <w:t>Computer building and</w:t>
+      </w:r>
+      <w:r>
+        <w:rPr>
+          <w:color w:val="6E6E6E"/>
+          <w:spacing w:val="48"/>
+          <w:sz w:val="18"/>
+        </w:rPr>
+        <w:t xml:space="preserve"> </w:t>
+      </w:r>
+      <w:r>
+        <w:rPr>
+          <w:color w:val="6E6E6E"/>
+          <w:sz w:val="18"/>
+        </w:rPr>
+        <w:t>gaming</w:t>
       </w:r>
     </w:p>
     <w:p>
@@ -2303,17 +2213,156 @@
       <w:r>
         <w:rPr>
           <w:b/>
-          <w:color w:val="636363"/>
+          <w:color w:val="6E6E6E"/>
           <w:spacing w:val="-1"/>
           <w:sz w:val="25"/>
         </w:rPr>
+        <w:t>Travel</w:t>
+      </w:r>
+    </w:p>
+    <w:p>
+      <w:pPr>
+        <w:spacing w:before="15" w:line="276" w:lineRule="auto"/>
+        <w:ind w:left="300" w:right="38" w:firstLine="577"/>
+        <w:jc w:val="right"/>
+        <w:rPr>
+          <w:sz w:val="18"/>
+        </w:rPr>
+      </w:pPr>
+      <w:r>
+        <w:rPr>
+          <w:color w:val="6E6E6E"/>
+          <w:sz w:val="18"/>
+        </w:rPr>
+        <w:t>Los Angeles,</w:t>
+      </w:r>
+      <w:r>
+        <w:rPr>
+          <w:color w:val="6E6E6E"/>
+          <w:spacing w:val="32"/>
+          <w:sz w:val="18"/>
+        </w:rPr>
+        <w:t xml:space="preserve"> </w:t>
+      </w:r>
+      <w:r>
+        <w:rPr>
+          <w:color w:val="6E6E6E"/>
+          <w:sz w:val="18"/>
+        </w:rPr>
+        <w:t>Canada,</w:t>
+      </w:r>
+      <w:r>
+        <w:rPr>
+          <w:color w:val="6E6E6E"/>
+          <w:spacing w:val="16"/>
+          <w:sz w:val="18"/>
+        </w:rPr>
+        <w:t xml:space="preserve"> </w:t>
+      </w:r>
+      <w:r>
+        <w:rPr>
+          <w:color w:val="6E6E6E"/>
+          <w:spacing w:val="-3"/>
+          <w:sz w:val="18"/>
+        </w:rPr>
+        <w:t>Spain,</w:t>
+      </w:r>
+      <w:r>
+        <w:rPr>
+          <w:color w:val="6E6E6E"/>
+          <w:w w:val="101"/>
+          <w:sz w:val="18"/>
+        </w:rPr>
+        <w:t xml:space="preserve"> </w:t>
+      </w:r>
+      <w:r>
+        <w:rPr>
+          <w:color w:val="6E6E6E"/>
+          <w:sz w:val="18"/>
+        </w:rPr>
+        <w:t>United Kingdom, Southern</w:t>
+      </w:r>
+      <w:r>
+        <w:rPr>
+          <w:color w:val="6E6E6E"/>
+          <w:spacing w:val="12"/>
+          <w:sz w:val="18"/>
+        </w:rPr>
+        <w:t xml:space="preserve"> </w:t>
+      </w:r>
+      <w:r>
+        <w:rPr>
+          <w:color w:val="6E6E6E"/>
+          <w:spacing w:val="-4"/>
+          <w:sz w:val="18"/>
+        </w:rPr>
+        <w:t>Ireland,</w:t>
+      </w:r>
+    </w:p>
+    <w:p>
+      <w:pPr>
+        <w:ind w:right="38"/>
+        <w:jc w:val="right"/>
+        <w:rPr>
+          <w:sz w:val="18"/>
+        </w:rPr>
+      </w:pPr>
+      <w:r>
+        <w:rPr>
+          <w:color w:val="6E6E6E"/>
+          <w:sz w:val="18"/>
+        </w:rPr>
+        <w:t>Malaysia,</w:t>
+      </w:r>
+      <w:r>
+        <w:rPr>
+          <w:color w:val="6E6E6E"/>
+          <w:spacing w:val="12"/>
+          <w:sz w:val="18"/>
+        </w:rPr>
+        <w:t xml:space="preserve"> </w:t>
+      </w:r>
+      <w:r>
+        <w:rPr>
+          <w:color w:val="6E6E6E"/>
+          <w:sz w:val="18"/>
+        </w:rPr>
+        <w:t>France</w:t>
+      </w:r>
+    </w:p>
+    <w:p>
+      <w:pPr>
+        <w:pStyle w:val="BodyText"/>
+        <w:spacing w:before="7"/>
+        <w:ind w:left="0"/>
+        <w:rPr>
+          <w:sz w:val="16"/>
+        </w:rPr>
+      </w:pPr>
+    </w:p>
+    <w:p>
+      <w:pPr>
+        <w:ind w:right="38"/>
+        <w:jc w:val="right"/>
+        <w:rPr>
+          <w:b/>
+          <w:sz w:val="25"/>
+        </w:rPr>
+      </w:pPr>
+      <w:r>
+        <w:rPr>
+          <w:b/>
+          <w:color w:val="6E6E6E"/>
+          <w:spacing w:val="-1"/>
+          <w:sz w:val="25"/>
+        </w:rPr>
         <w:t>Portfolio</w:t>
       </w:r>
     </w:p>
     <w:p>
       <w:pPr>
         <w:spacing w:before="15" w:line="276" w:lineRule="auto"/>
-        <w:ind w:left="216" w:right="38" w:firstLine="1523"/>
+        <w:ind w:left="316" w:right="38" w:firstLine="1523"/>
         <w:jc w:val="right"/>
         <w:rPr>
           <w:sz w:val="18"/>
@@ -2322,7 +2371,7 @@
       <w:hyperlink r:id="rId16">
         <w:r>
           <w:rPr>
-            <w:color w:val="636363"/>
+            <w:color w:val="6E6E6E"/>
             <w:spacing w:val="-2"/>
             <w:sz w:val="18"/>
           </w:rPr>
@@ -2331,7 +2380,7 @@
       </w:hyperlink>
       <w:r>
         <w:rPr>
-          <w:color w:val="636363"/>
+          <w:color w:val="6E6E6E"/>
           <w:spacing w:val="-2"/>
           <w:sz w:val="18"/>
         </w:rPr>
@@ -2340,7 +2389,7 @@
       <w:hyperlink r:id="rId17">
         <w:r>
           <w:rPr>
-            <w:color w:val="636363"/>
+            <w:color w:val="6E6E6E"/>
             <w:spacing w:val="-2"/>
             <w:sz w:val="18"/>
           </w:rPr>
@@ -2349,7 +2398,7 @@
       </w:hyperlink>
       <w:r>
         <w:rPr>
-          <w:color w:val="636363"/>
+          <w:color w:val="6E6E6E"/>
           <w:spacing w:val="-2"/>
           <w:sz w:val="18"/>
         </w:rPr>
@@ -2358,7 +2407,7 @@
       <w:hyperlink r:id="rId18">
         <w:r>
           <w:rPr>
-            <w:color w:val="636363"/>
+            <w:color w:val="6E6E6E"/>
             <w:spacing w:val="-2"/>
             <w:sz w:val="18"/>
           </w:rPr>
@@ -2367,7 +2416,7 @@
       </w:hyperlink>
       <w:r>
         <w:rPr>
-          <w:color w:val="636363"/>
+          <w:color w:val="6E6E6E"/>
           <w:spacing w:val="-2"/>
           <w:sz w:val="18"/>
         </w:rPr>
@@ -2376,7 +2425,7 @@
       <w:hyperlink r:id="rId19">
         <w:r>
           <w:rPr>
-            <w:color w:val="636363"/>
+            <w:color w:val="6E6E6E"/>
             <w:spacing w:val="-2"/>
             <w:sz w:val="18"/>
           </w:rPr>
@@ -2397,7 +2446,7 @@
       <w:r>
         <w:rPr>
           <w:b/>
-          <w:color w:val="636363"/>
+          <w:color w:val="6E6E6E"/>
           <w:spacing w:val="-1"/>
           <w:sz w:val="25"/>
         </w:rPr>
@@ -2416,7 +2465,7 @@
       <w:hyperlink r:id="rId20">
         <w:r>
           <w:rPr>
-            <w:color w:val="636363"/>
+            <w:color w:val="6E6E6E"/>
             <w:spacing w:val="-1"/>
             <w:sz w:val="18"/>
           </w:rPr>
@@ -2426,7 +2475,7 @@
     </w:p>
     <w:p>
       <w:pPr>
-        <w:spacing w:before="29"/>
+        <w:spacing w:before="28"/>
         <w:ind w:right="38"/>
         <w:jc w:val="right"/>
         <w:rPr>
@@ -2435,14 +2484,14 @@
       </w:pPr>
       <w:r>
         <w:rPr>
-          <w:color w:val="636363"/>
+          <w:color w:val="6E6E6E"/>
           <w:sz w:val="18"/>
         </w:rPr>
         <w:t>+1</w:t>
       </w:r>
       <w:r>
         <w:rPr>
-          <w:color w:val="636363"/>
+          <w:color w:val="6E6E6E"/>
           <w:spacing w:val="24"/>
           <w:sz w:val="18"/>
         </w:rPr>
@@ -2450,7 +2499,7 @@
       </w:r>
       <w:r>
         <w:rPr>
-          <w:color w:val="636363"/>
+          <w:color w:val="6E6E6E"/>
           <w:sz w:val="18"/>
         </w:rPr>
         <w:t>860-501-0121</w:t>
@@ -2458,8 +2507,8 @@
     </w:p>
     <w:p>
       <w:pPr>
-        <w:spacing w:before="28" w:line="276" w:lineRule="auto"/>
-        <w:ind w:left="1176" w:right="38" w:hanging="463"/>
+        <w:spacing w:before="29" w:line="276" w:lineRule="auto"/>
+        <w:ind w:left="1276" w:right="38" w:hanging="463"/>
         <w:jc w:val="right"/>
         <w:rPr>
           <w:sz w:val="18"/>
@@ -2468,7 +2517,7 @@
       <w:hyperlink r:id="rId21">
         <w:r>
           <w:rPr>
-            <w:color w:val="636363"/>
+            <w:color w:val="6E6E6E"/>
             <w:spacing w:val="-2"/>
             <w:sz w:val="18"/>
           </w:rPr>
@@ -2477,7 +2526,7 @@
       </w:hyperlink>
       <w:r>
         <w:rPr>
-          <w:color w:val="636363"/>
+          <w:color w:val="6E6E6E"/>
           <w:spacing w:val="-2"/>
           <w:sz w:val="18"/>
         </w:rPr>
@@ -2485,14 +2534,14 @@
       </w:r>
       <w:r>
         <w:rPr>
-          <w:color w:val="636363"/>
+          <w:color w:val="6E6E6E"/>
           <w:sz w:val="18"/>
         </w:rPr>
         <w:t xml:space="preserve">East </w:t>
       </w:r>
       <w:r>
         <w:rPr>
-          <w:color w:val="636363"/>
+          <w:color w:val="6E6E6E"/>
           <w:spacing w:val="-3"/>
           <w:sz w:val="18"/>
         </w:rPr>
@@ -2500,14 +2549,14 @@
       </w:r>
       <w:r>
         <w:rPr>
-          <w:color w:val="636363"/>
-          <w:sz w:val="18"/>
-        </w:rPr>
-        <w:t xml:space="preserve"> </w:t>
-      </w:r>
-      <w:r>
-        <w:rPr>
-          <w:color w:val="636363"/>
+          <w:color w:val="6E6E6E"/>
+          <w:sz w:val="18"/>
+        </w:rPr>
+        <w:t xml:space="preserve"> </w:t>
+      </w:r>
+      <w:r>
+        <w:rPr>
+          <w:color w:val="6E6E6E"/>
           <w:spacing w:val="-3"/>
           <w:sz w:val="18"/>
         </w:rPr>
@@ -2530,7 +2579,7 @@
     <w:p>
       <w:pPr>
         <w:spacing w:before="1"/>
-        <w:ind w:left="200"/>
+        <w:ind w:left="117"/>
         <w:rPr>
           <w:b/>
           <w:sz w:val="26"/>
@@ -2539,7 +2588,7 @@
       <w:r>
         <w:rPr>
           <w:b/>
-          <w:color w:val="636363"/>
+          <w:color w:val="6E6E6E"/>
           <w:sz w:val="26"/>
         </w:rPr>
         <w:t>Work Experience</w:t>
@@ -2549,7 +2598,7 @@
       <w:pPr>
         <w:pStyle w:val="BodyText"/>
         <w:spacing w:before="22"/>
-        <w:ind w:left="200"/>
+        <w:ind w:left="117"/>
       </w:pPr>
       <w:r>
         <w:t>Graphic Designer, Programmer, Sign Maker</w:t>
@@ -2558,11 +2607,11 @@
     <w:p>
       <w:pPr>
         <w:pStyle w:val="BodyText"/>
-        <w:ind w:left="200"/>
-      </w:pPr>
-      <w:r>
-        <w:rPr>
-          <w:color w:val="636363"/>
+        <w:ind w:left="117"/>
+      </w:pPr>
+      <w:r>
+        <w:rPr>
+          <w:color w:val="6E6E6E"/>
         </w:rPr>
         <w:t>One Look Sign Company - Connecticut, September 2019 - Present</w:t>
       </w:r>
@@ -2575,23 +2624,23 @@
           <w:numId w:val="1"/>
         </w:numPr>
         <w:tabs>
-          <w:tab w:val="left" w:pos="332"/>
+          <w:tab w:val="left" w:pos="249"/>
         </w:tabs>
-        <w:ind w:left="331"/>
-        <w:rPr>
-          <w:sz w:val="17"/>
-        </w:rPr>
-      </w:pPr>
-      <w:r>
-        <w:rPr>
-          <w:color w:val="636363"/>
+        <w:ind w:left="248"/>
+        <w:rPr>
+          <w:sz w:val="17"/>
+        </w:rPr>
+      </w:pPr>
+      <w:r>
+        <w:rPr>
+          <w:color w:val="6E6E6E"/>
           <w:sz w:val="17"/>
         </w:rPr>
         <w:t>Develop with JavaScript to streamline repetitive pipeline</w:t>
       </w:r>
       <w:r>
         <w:rPr>
-          <w:color w:val="636363"/>
+          <w:color w:val="6E6E6E"/>
           <w:spacing w:val="-6"/>
           <w:sz w:val="17"/>
         </w:rPr>
@@ -2599,7 +2648,7 @@
       </w:r>
       <w:r>
         <w:rPr>
-          <w:color w:val="636363"/>
+          <w:color w:val="6E6E6E"/>
           <w:sz w:val="17"/>
         </w:rPr>
         <w:t>procedures</w:t>
@@ -2613,24 +2662,24 @@
           <w:numId w:val="1"/>
         </w:numPr>
         <w:tabs>
-          <w:tab w:val="left" w:pos="332"/>
+          <w:tab w:val="left" w:pos="249"/>
         </w:tabs>
         <w:spacing w:before="39"/>
-        <w:ind w:left="331"/>
-        <w:rPr>
-          <w:sz w:val="17"/>
-        </w:rPr>
-      </w:pPr>
-      <w:r>
-        <w:rPr>
-          <w:color w:val="636363"/>
+        <w:ind w:left="248"/>
+        <w:rPr>
+          <w:sz w:val="17"/>
+        </w:rPr>
+      </w:pPr>
+      <w:r>
+        <w:rPr>
+          <w:color w:val="6E6E6E"/>
           <w:sz w:val="17"/>
         </w:rPr>
         <w:t>Secure clients’ approvals for sign artwork designed and proofed with</w:t>
       </w:r>
       <w:r>
         <w:rPr>
-          <w:color w:val="636363"/>
+          <w:color w:val="6E6E6E"/>
           <w:spacing w:val="-9"/>
           <w:sz w:val="17"/>
         </w:rPr>
@@ -2638,7 +2687,7 @@
       </w:r>
       <w:r>
         <w:rPr>
-          <w:color w:val="636363"/>
+          <w:color w:val="6E6E6E"/>
           <w:sz w:val="17"/>
         </w:rPr>
         <w:t>Illustrator</w:t>
@@ -2652,23 +2701,23 @@
           <w:numId w:val="1"/>
         </w:numPr>
         <w:tabs>
-          <w:tab w:val="left" w:pos="332"/>
+          <w:tab w:val="left" w:pos="249"/>
         </w:tabs>
-        <w:ind w:left="331"/>
-        <w:rPr>
-          <w:sz w:val="17"/>
-        </w:rPr>
-      </w:pPr>
-      <w:r>
-        <w:rPr>
-          <w:color w:val="636363"/>
+        <w:ind w:left="248"/>
+        <w:rPr>
+          <w:sz w:val="17"/>
+        </w:rPr>
+      </w:pPr>
+      <w:r>
+        <w:rPr>
+          <w:color w:val="6E6E6E"/>
           <w:sz w:val="17"/>
         </w:rPr>
         <w:t>Print, cut, and mount vinyl to vehicles, machinery, coroplast, aluminum,</w:t>
       </w:r>
       <w:r>
         <w:rPr>
-          <w:color w:val="636363"/>
+          <w:color w:val="6E6E6E"/>
           <w:spacing w:val="-7"/>
           <w:sz w:val="17"/>
         </w:rPr>
@@ -2676,7 +2725,7 @@
       </w:r>
       <w:r>
         <w:rPr>
-          <w:color w:val="636363"/>
+          <w:color w:val="6E6E6E"/>
           <w:sz w:val="17"/>
         </w:rPr>
         <w:t>wood</w:t>
@@ -2690,24 +2739,24 @@
           <w:numId w:val="1"/>
         </w:numPr>
         <w:tabs>
-          <w:tab w:val="left" w:pos="332"/>
+          <w:tab w:val="left" w:pos="249"/>
         </w:tabs>
         <w:spacing w:before="39"/>
-        <w:ind w:left="331"/>
-        <w:rPr>
-          <w:sz w:val="17"/>
-        </w:rPr>
-      </w:pPr>
-      <w:r>
-        <w:rPr>
-          <w:color w:val="636363"/>
+        <w:ind w:left="248"/>
+        <w:rPr>
+          <w:sz w:val="17"/>
+        </w:rPr>
+      </w:pPr>
+      <w:r>
+        <w:rPr>
+          <w:color w:val="6E6E6E"/>
           <w:sz w:val="17"/>
         </w:rPr>
         <w:t>Maintain workplace efficiency - manage incoming calls, schedule jobs with</w:t>
       </w:r>
       <w:r>
         <w:rPr>
-          <w:color w:val="636363"/>
+          <w:color w:val="6E6E6E"/>
           <w:spacing w:val="-1"/>
           <w:sz w:val="17"/>
         </w:rPr>
@@ -2715,7 +2764,7 @@
       </w:r>
       <w:r>
         <w:rPr>
-          <w:color w:val="636363"/>
+          <w:color w:val="6E6E6E"/>
           <w:spacing w:val="-4"/>
           <w:sz w:val="17"/>
         </w:rPr>
@@ -2736,7 +2785,7 @@
       <w:pPr>
         <w:pStyle w:val="BodyText"/>
         <w:spacing w:before="90"/>
-        <w:ind w:left="200"/>
+        <w:ind w:left="117"/>
       </w:pPr>
       <w:r>
         <w:t>3D Animator, Ag</w:t>
@@ -2748,11 +2797,11 @@
     <w:p>
       <w:pPr>
         <w:pStyle w:val="BodyText"/>
-        <w:ind w:left="200"/>
-      </w:pPr>
-      <w:r>
-        <w:rPr>
-          <w:color w:val="636363"/>
+        <w:ind w:left="117"/>
+      </w:pPr>
+      <w:r>
+        <w:rPr>
+          <w:color w:val="6E6E6E"/>
         </w:rPr>
         <w:t>Trebel Music/UConn Student Agency, August 2018 - December 2018</w:t>
       </w:r>
@@ -2765,24 +2814,24 @@
           <w:numId w:val="1"/>
         </w:numPr>
         <w:tabs>
-          <w:tab w:val="left" w:pos="332"/>
+          <w:tab w:val="left" w:pos="249"/>
         </w:tabs>
         <w:spacing w:before="39"/>
-        <w:ind w:left="331"/>
-        <w:rPr>
-          <w:sz w:val="17"/>
-        </w:rPr>
-      </w:pPr>
-      <w:r>
-        <w:rPr>
-          <w:color w:val="636363"/>
+        <w:ind w:left="248"/>
+        <w:rPr>
+          <w:sz w:val="17"/>
+        </w:rPr>
+      </w:pPr>
+      <w:r>
+        <w:rPr>
+          <w:color w:val="6E6E6E"/>
           <w:sz w:val="17"/>
         </w:rPr>
         <w:t xml:space="preserve">Animated and projected giant looping motion graphic (Cinema </w:t>
       </w:r>
       <w:r>
         <w:rPr>
-          <w:color w:val="636363"/>
+          <w:color w:val="6E6E6E"/>
           <w:spacing w:val="-3"/>
           <w:sz w:val="17"/>
         </w:rPr>
@@ -2790,14 +2839,14 @@
       </w:r>
       <w:r>
         <w:rPr>
-          <w:color w:val="636363"/>
+          <w:color w:val="6E6E6E"/>
           <w:sz w:val="17"/>
         </w:rPr>
         <w:t>Arnold, Deadline) at</w:t>
       </w:r>
       <w:r>
         <w:rPr>
-          <w:color w:val="636363"/>
+          <w:color w:val="6E6E6E"/>
           <w:spacing w:val="-5"/>
           <w:sz w:val="17"/>
         </w:rPr>
@@ -2805,7 +2854,7 @@
       </w:r>
       <w:r>
         <w:rPr>
-          <w:color w:val="636363"/>
+          <w:color w:val="6E6E6E"/>
           <w:spacing w:val="-3"/>
           <w:sz w:val="17"/>
         </w:rPr>
@@ -2820,23 +2869,23 @@
           <w:numId w:val="1"/>
         </w:numPr>
         <w:tabs>
-          <w:tab w:val="left" w:pos="332"/>
+          <w:tab w:val="left" w:pos="249"/>
         </w:tabs>
-        <w:ind w:left="331"/>
-        <w:rPr>
-          <w:sz w:val="17"/>
-        </w:rPr>
-      </w:pPr>
-      <w:r>
-        <w:rPr>
-          <w:color w:val="636363"/>
+        <w:ind w:left="248"/>
+        <w:rPr>
+          <w:sz w:val="17"/>
+        </w:rPr>
+      </w:pPr>
+      <w:r>
+        <w:rPr>
+          <w:color w:val="6E6E6E"/>
           <w:sz w:val="17"/>
         </w:rPr>
         <w:t xml:space="preserve">Increased user engagement of </w:t>
       </w:r>
       <w:r>
         <w:rPr>
-          <w:color w:val="636363"/>
+          <w:color w:val="6E6E6E"/>
           <w:spacing w:val="-4"/>
           <w:sz w:val="17"/>
         </w:rPr>
@@ -2844,14 +2893,14 @@
       </w:r>
       <w:r>
         <w:rPr>
-          <w:color w:val="636363"/>
+          <w:color w:val="6E6E6E"/>
           <w:sz w:val="17"/>
         </w:rPr>
         <w:t xml:space="preserve">mobile app in Connecticut </w:t>
       </w:r>
       <w:r>
         <w:rPr>
-          <w:color w:val="636363"/>
+          <w:color w:val="6E6E6E"/>
           <w:spacing w:val="-3"/>
           <w:sz w:val="17"/>
         </w:rPr>
@@ -2859,7 +2908,7 @@
       </w:r>
       <w:r>
         <w:rPr>
-          <w:color w:val="636363"/>
+          <w:color w:val="6E6E6E"/>
           <w:spacing w:val="5"/>
           <w:sz w:val="17"/>
         </w:rPr>
@@ -2867,7 +2916,7 @@
       </w:r>
       <w:r>
         <w:rPr>
-          <w:color w:val="636363"/>
+          <w:color w:val="6E6E6E"/>
           <w:sz w:val="17"/>
         </w:rPr>
         <w:t>13%</w:t>
@@ -2881,7 +2930,7 @@
           <w:numId w:val="1"/>
         </w:numPr>
         <w:tabs>
-          <w:tab w:val="left" w:pos="332"/>
+          <w:tab w:val="left" w:pos="249"/>
         </w:tabs>
         <w:spacing w:before="39" w:line="292" w:lineRule="auto"/>
         <w:ind w:right="798" w:hanging="154"/>
@@ -2891,7 +2940,7 @@
       </w:pPr>
       <w:r>
         <w:rPr>
-          <w:color w:val="636363"/>
+          <w:color w:val="6E6E6E"/>
           <w:spacing w:val="-4"/>
           <w:sz w:val="17"/>
         </w:rPr>
@@ -2899,14 +2948,21 @@
       </w:r>
       <w:r>
         <w:rPr>
-          <w:color w:val="636363"/>
-          <w:sz w:val="17"/>
-        </w:rPr>
-        <w:t>achieved a new successful social media marketing strategy and campaign after</w:t>
-      </w:r>
-      <w:r>
-        <w:rPr>
-          <w:color w:val="636363"/>
+          <w:color w:val="6E6E6E"/>
+          <w:sz w:val="17"/>
+        </w:rPr>
+        <w:t>achieved a n</w:t>
+      </w:r>
+      <w:r>
+        <w:rPr>
+          <w:color w:val="6E6E6E"/>
+          <w:sz w:val="17"/>
+        </w:rPr>
+        <w:t>ew successful social media marketing strategy and campaign after</w:t>
+      </w:r>
+      <w:r>
+        <w:rPr>
+          <w:color w:val="6E6E6E"/>
           <w:spacing w:val="-27"/>
           <w:sz w:val="17"/>
         </w:rPr>
@@ -2914,14 +2970,14 @@
       </w:r>
       <w:r>
         <w:rPr>
-          <w:color w:val="636363"/>
+          <w:color w:val="6E6E6E"/>
           <w:sz w:val="17"/>
         </w:rPr>
         <w:t xml:space="preserve">our agency team presented plans and materials best representative of the </w:t>
       </w:r>
       <w:r>
         <w:rPr>
-          <w:color w:val="636363"/>
+          <w:color w:val="6E6E6E"/>
           <w:spacing w:val="-4"/>
           <w:sz w:val="17"/>
         </w:rPr>
@@ -2929,7 +2985,7 @@
       </w:r>
       <w:r>
         <w:rPr>
-          <w:color w:val="636363"/>
+          <w:color w:val="6E6E6E"/>
           <w:spacing w:val="-15"/>
           <w:sz w:val="17"/>
         </w:rPr>
@@ -2937,7 +2993,7 @@
       </w:r>
       <w:r>
         <w:rPr>
-          <w:color w:val="636363"/>
+          <w:color w:val="6E6E6E"/>
           <w:sz w:val="17"/>
         </w:rPr>
         <w:t>brand</w:t>
@@ -2957,7 +3013,7 @@
       <w:pPr>
         <w:pStyle w:val="BodyText"/>
         <w:spacing w:before="0"/>
-        <w:ind w:left="200"/>
+        <w:ind w:left="117"/>
       </w:pPr>
       <w:r>
         <w:t>2D &amp; 3D Graphic Designer</w:t>
@@ -2967,11 +3023,11 @@
       <w:pPr>
         <w:pStyle w:val="BodyText"/>
         <w:spacing w:before="40"/>
-        <w:ind w:left="200"/>
-      </w:pPr>
-      <w:r>
-        <w:rPr>
-          <w:color w:val="636363"/>
+        <w:ind w:left="117"/>
+      </w:pPr>
+      <w:r>
+        <w:rPr>
+          <w:color w:val="6E6E6E"/>
         </w:rPr>
         <w:t>UConn Football Social Media Team, April 2017 - January 2019</w:t>
       </w:r>
@@ -2984,24 +3040,24 @@
           <w:numId w:val="1"/>
         </w:numPr>
         <w:tabs>
-          <w:tab w:val="left" w:pos="332"/>
+          <w:tab w:val="left" w:pos="249"/>
         </w:tabs>
         <w:spacing w:before="39"/>
-        <w:ind w:left="331"/>
-        <w:rPr>
-          <w:sz w:val="17"/>
-        </w:rPr>
-      </w:pPr>
-      <w:r>
-        <w:rPr>
-          <w:color w:val="636363"/>
+        <w:ind w:left="248"/>
+        <w:rPr>
+          <w:sz w:val="17"/>
+        </w:rPr>
+      </w:pPr>
+      <w:r>
+        <w:rPr>
+          <w:color w:val="6E6E6E"/>
           <w:sz w:val="17"/>
         </w:rPr>
         <w:t xml:space="preserve">Design of 2D &amp; 3D graphics for UConn Football social media (Photoshop, Cinema </w:t>
       </w:r>
       <w:r>
         <w:rPr>
-          <w:color w:val="636363"/>
+          <w:color w:val="6E6E6E"/>
           <w:spacing w:val="-3"/>
           <w:sz w:val="17"/>
         </w:rPr>
@@ -3009,7 +3065,7 @@
       </w:r>
       <w:r>
         <w:rPr>
-          <w:color w:val="636363"/>
+          <w:color w:val="6E6E6E"/>
           <w:sz w:val="17"/>
         </w:rPr>
         <w:t>Arnold)</w:t>
@@ -3023,7 +3079,7 @@
           <w:numId w:val="1"/>
         </w:numPr>
         <w:tabs>
-          <w:tab w:val="left" w:pos="332"/>
+          <w:tab w:val="left" w:pos="249"/>
         </w:tabs>
         <w:spacing w:line="292" w:lineRule="auto"/>
         <w:ind w:right="974" w:hanging="154"/>
@@ -3033,14 +3089,14 @@
       </w:pPr>
       <w:r>
         <w:rPr>
-          <w:color w:val="636363"/>
+          <w:color w:val="6E6E6E"/>
           <w:sz w:val="17"/>
         </w:rPr>
         <w:t>Increased workflow speed of graphic production more than 10-fold with the testing</w:t>
       </w:r>
       <w:r>
         <w:rPr>
-          <w:color w:val="636363"/>
+          <w:color w:val="6E6E6E"/>
           <w:spacing w:val="-26"/>
           <w:sz w:val="17"/>
         </w:rPr>
@@ -3048,21 +3104,21 @@
       </w:r>
       <w:r>
         <w:rPr>
-          <w:color w:val="636363"/>
+          <w:color w:val="6E6E6E"/>
           <w:sz w:val="17"/>
         </w:rPr>
         <w:t>and development of an au</w:t>
       </w:r>
       <w:r>
         <w:rPr>
-          <w:color w:val="636363"/>
+          <w:color w:val="6E6E6E"/>
           <w:sz w:val="17"/>
         </w:rPr>
         <w:t>tomatic process to batch create Photoshop</w:t>
       </w:r>
       <w:r>
         <w:rPr>
-          <w:color w:val="636363"/>
+          <w:color w:val="6E6E6E"/>
           <w:spacing w:val="-12"/>
           <w:sz w:val="17"/>
         </w:rPr>
@@ -3070,7 +3126,7 @@
       </w:r>
       <w:r>
         <w:rPr>
-          <w:color w:val="636363"/>
+          <w:color w:val="6E6E6E"/>
           <w:sz w:val="17"/>
         </w:rPr>
         <w:t>graphics</w:t>
@@ -3084,24 +3140,24 @@
           <w:numId w:val="1"/>
         </w:numPr>
         <w:tabs>
-          <w:tab w:val="left" w:pos="332"/>
+          <w:tab w:val="left" w:pos="249"/>
         </w:tabs>
         <w:spacing w:before="0" w:line="180" w:lineRule="exact"/>
-        <w:ind w:left="331"/>
-        <w:rPr>
-          <w:sz w:val="17"/>
-        </w:rPr>
-      </w:pPr>
-      <w:r>
-        <w:rPr>
-          <w:color w:val="636363"/>
+        <w:ind w:left="248"/>
+        <w:rPr>
+          <w:sz w:val="17"/>
+        </w:rPr>
+      </w:pPr>
+      <w:r>
+        <w:rPr>
+          <w:color w:val="6E6E6E"/>
           <w:sz w:val="17"/>
         </w:rPr>
         <w:t>Produced documentation of automatic batch process for future</w:t>
       </w:r>
       <w:r>
         <w:rPr>
-          <w:color w:val="636363"/>
+          <w:color w:val="6E6E6E"/>
           <w:spacing w:val="-4"/>
           <w:sz w:val="17"/>
         </w:rPr>
@@ -3109,7 +3165,7 @@
       </w:r>
       <w:r>
         <w:rPr>
-          <w:color w:val="636363"/>
+          <w:color w:val="6E6E6E"/>
           <w:sz w:val="17"/>
         </w:rPr>
         <w:t>users</w:t>
@@ -3129,7 +3185,7 @@
       <w:pPr>
         <w:pStyle w:val="BodyText"/>
         <w:spacing w:before="89"/>
-        <w:ind w:left="200"/>
+        <w:ind w:left="117"/>
       </w:pPr>
       <w:r>
         <w:t>CG Club Member</w:t>
@@ -3139,11 +3195,11 @@
       <w:pPr>
         <w:pStyle w:val="BodyText"/>
         <w:spacing w:before="40"/>
-        <w:ind w:left="200"/>
-      </w:pPr>
-      <w:r>
-        <w:rPr>
-          <w:color w:val="636363"/>
+        <w:ind w:left="117"/>
+      </w:pPr>
+      <w:r>
+        <w:rPr>
+          <w:color w:val="6E6E6E"/>
         </w:rPr>
         <w:t>UConn Computer Graphics Club, September 2017 - May 2019</w:t>
       </w:r>
@@ -3156,7 +3212,7 @@
           <w:numId w:val="1"/>
         </w:numPr>
         <w:tabs>
-          <w:tab w:val="left" w:pos="332"/>
+          <w:tab w:val="left" w:pos="249"/>
         </w:tabs>
         <w:spacing w:before="39" w:line="292" w:lineRule="auto"/>
         <w:ind w:right="701" w:hanging="154"/>
@@ -3166,21 +3222,21 @@
       </w:pPr>
       <w:r>
         <w:rPr>
-          <w:color w:val="636363"/>
+          <w:color w:val="6E6E6E"/>
           <w:sz w:val="17"/>
         </w:rPr>
         <w:t>Gained experience and understanding on how to provide technical, c</w:t>
       </w:r>
       <w:r>
         <w:rPr>
-          <w:color w:val="636363"/>
+          <w:color w:val="6E6E6E"/>
           <w:sz w:val="17"/>
         </w:rPr>
         <w:t>onstructive critique</w:t>
       </w:r>
       <w:r>
         <w:rPr>
-          <w:color w:val="636363"/>
+          <w:color w:val="6E6E6E"/>
           <w:spacing w:val="-32"/>
           <w:sz w:val="17"/>
         </w:rPr>
@@ -3188,14 +3244,14 @@
       </w:r>
       <w:r>
         <w:rPr>
-          <w:color w:val="636363"/>
+          <w:color w:val="6E6E6E"/>
           <w:sz w:val="17"/>
         </w:rPr>
         <w:t>of 2D/3D artwork to student</w:t>
       </w:r>
       <w:r>
         <w:rPr>
-          <w:color w:val="636363"/>
+          <w:color w:val="6E6E6E"/>
           <w:spacing w:val="-1"/>
           <w:sz w:val="17"/>
         </w:rPr>
@@ -3203,7 +3259,7 @@
       </w:r>
       <w:r>
         <w:rPr>
-          <w:color w:val="636363"/>
+          <w:color w:val="6E6E6E"/>
           <w:sz w:val="17"/>
         </w:rPr>
         <w:t>colleagues</w:t>
@@ -3217,24 +3273,24 @@
           <w:numId w:val="1"/>
         </w:numPr>
         <w:tabs>
-          <w:tab w:val="left" w:pos="332"/>
+          <w:tab w:val="left" w:pos="249"/>
         </w:tabs>
         <w:spacing w:before="0" w:line="180" w:lineRule="exact"/>
-        <w:ind w:left="331"/>
-        <w:rPr>
-          <w:sz w:val="17"/>
-        </w:rPr>
-      </w:pPr>
-      <w:r>
-        <w:rPr>
-          <w:color w:val="636363"/>
+        <w:ind w:left="248"/>
+        <w:rPr>
+          <w:sz w:val="17"/>
+        </w:rPr>
+      </w:pPr>
+      <w:r>
+        <w:rPr>
+          <w:color w:val="6E6E6E"/>
           <w:sz w:val="17"/>
         </w:rPr>
         <w:t>Learned how to receive the same constructive critique for my own</w:t>
       </w:r>
       <w:r>
         <w:rPr>
-          <w:color w:val="636363"/>
+          <w:color w:val="6E6E6E"/>
           <w:spacing w:val="-9"/>
           <w:sz w:val="17"/>
         </w:rPr>
@@ -3242,7 +3298,7 @@
       </w:r>
       <w:r>
         <w:rPr>
-          <w:color w:val="636363"/>
+          <w:color w:val="6E6E6E"/>
           <w:sz w:val="17"/>
         </w:rPr>
         <w:t>artwork</w:t>
@@ -3256,7 +3312,7 @@
           <w:numId w:val="1"/>
         </w:numPr>
         <w:tabs>
-          <w:tab w:val="left" w:pos="332"/>
+          <w:tab w:val="left" w:pos="249"/>
         </w:tabs>
         <w:spacing w:line="292" w:lineRule="auto"/>
         <w:ind w:right="842" w:hanging="154"/>
@@ -3265,7 +3321,7 @@
         </w:rPr>
       </w:pPr>
       <w:r>
-        <w:pict w14:anchorId="778DDA7C">
+        <w:pict w14:anchorId="0F25449F">
           <v:shapetype id="_x0000_t202" coordsize="21600,21600" o:spt="202" path="m,l,21600r21600,l21600,xe">
             <v:stroke joinstyle="miter"/>
             <v:path gradientshapeok="t" o:connecttype="rect"/>
@@ -3327,14 +3383,14 @@
       </w:r>
       <w:r>
         <w:rPr>
-          <w:color w:val="636363"/>
+          <w:color w:val="6E6E6E"/>
           <w:sz w:val="17"/>
         </w:rPr>
         <w:t xml:space="preserve">Engaged in sessions to learn Maya, Substance </w:t>
       </w:r>
       <w:r>
         <w:rPr>
-          <w:color w:val="636363"/>
+          <w:color w:val="6E6E6E"/>
           <w:spacing w:val="-3"/>
           <w:sz w:val="17"/>
         </w:rPr>
@@ -3342,14 +3398,14 @@
       </w:r>
       <w:r>
         <w:rPr>
-          <w:color w:val="636363"/>
+          <w:color w:val="6E6E6E"/>
           <w:sz w:val="17"/>
         </w:rPr>
         <w:t>Arnold, Deadline, and After</w:t>
       </w:r>
       <w:r>
         <w:rPr>
-          <w:color w:val="636363"/>
+          <w:color w:val="6E6E6E"/>
           <w:spacing w:val="-13"/>
           <w:sz w:val="17"/>
         </w:rPr>
@@ -3357,7 +3413,7 @@
       </w:r>
       <w:r>
         <w:rPr>
-          <w:color w:val="636363"/>
+          <w:color w:val="6E6E6E"/>
           <w:sz w:val="17"/>
         </w:rPr>
         <w:t>Effects compositing</w:t>
@@ -3377,7 +3433,7 @@
       <w:pPr>
         <w:pStyle w:val="BodyText"/>
         <w:spacing w:before="0"/>
-        <w:ind w:left="200"/>
+        <w:ind w:left="117"/>
       </w:pPr>
       <w:r>
         <w:t>Treasurer &amp; Manager</w:t>
@@ -3386,11 +3442,11 @@
     <w:p>
       <w:pPr>
         <w:pStyle w:val="BodyText"/>
-        <w:ind w:left="200"/>
-      </w:pPr>
-      <w:r>
-        <w:rPr>
-          <w:color w:val="636363"/>
+        <w:ind w:left="117"/>
+      </w:pPr>
+      <w:r>
+        <w:rPr>
+          <w:color w:val="6E6E6E"/>
         </w:rPr>
         <w:t>UConn Blue Line Hockey Social Media Team, November 2017 - May 2018</w:t>
       </w:r>
@@ -3403,16 +3459,16 @@
           <w:numId w:val="1"/>
         </w:numPr>
         <w:tabs>
-          <w:tab w:val="left" w:pos="332"/>
+          <w:tab w:val="left" w:pos="249"/>
         </w:tabs>
-        <w:ind w:left="331"/>
-        <w:rPr>
-          <w:sz w:val="17"/>
-        </w:rPr>
-      </w:pPr>
-      <w:r>
-        <w:rPr>
-          <w:color w:val="636363"/>
+        <w:ind w:left="248"/>
+        <w:rPr>
+          <w:sz w:val="17"/>
+        </w:rPr>
+      </w:pPr>
+      <w:r>
+        <w:rPr>
+          <w:color w:val="6E6E6E"/>
           <w:spacing w:val="-4"/>
           <w:sz w:val="17"/>
         </w:rPr>
@@ -3420,14 +3476,14 @@
       </w:r>
       <w:r>
         <w:rPr>
-          <w:color w:val="636363"/>
+          <w:color w:val="6E6E6E"/>
           <w:sz w:val="17"/>
         </w:rPr>
         <w:t xml:space="preserve">to qualify as a treasurer </w:t>
       </w:r>
       <w:r>
         <w:rPr>
-          <w:color w:val="636363"/>
+          <w:color w:val="6E6E6E"/>
           <w:spacing w:val="-3"/>
           <w:sz w:val="17"/>
         </w:rPr>
@@ -3435,14 +3491,14 @@
       </w:r>
       <w:r>
         <w:rPr>
-          <w:color w:val="636363"/>
+          <w:color w:val="6E6E6E"/>
           <w:sz w:val="17"/>
         </w:rPr>
         <w:t>the university finance</w:t>
       </w:r>
       <w:r>
         <w:rPr>
-          <w:color w:val="636363"/>
+          <w:color w:val="6E6E6E"/>
           <w:spacing w:val="5"/>
           <w:sz w:val="17"/>
         </w:rPr>
@@ -3450,7 +3506,7 @@
       </w:r>
       <w:r>
         <w:rPr>
-          <w:color w:val="636363"/>
+          <w:color w:val="6E6E6E"/>
           <w:sz w:val="17"/>
         </w:rPr>
         <w:t>department</w:t>
@@ -3464,24 +3520,24 @@
           <w:numId w:val="1"/>
         </w:numPr>
         <w:tabs>
-          <w:tab w:val="left" w:pos="332"/>
+          <w:tab w:val="left" w:pos="249"/>
         </w:tabs>
         <w:spacing w:before="39"/>
-        <w:ind w:left="331"/>
-        <w:rPr>
-          <w:sz w:val="17"/>
-        </w:rPr>
-      </w:pPr>
-      <w:r>
-        <w:rPr>
-          <w:color w:val="636363"/>
+        <w:ind w:left="248"/>
+        <w:rPr>
+          <w:sz w:val="17"/>
+        </w:rPr>
+      </w:pPr>
+      <w:r>
+        <w:rPr>
+          <w:color w:val="6E6E6E"/>
           <w:sz w:val="17"/>
         </w:rPr>
         <w:t>Managed financial records in Excel and signing off</w:t>
       </w:r>
       <w:r>
         <w:rPr>
-          <w:color w:val="636363"/>
+          <w:color w:val="6E6E6E"/>
           <w:spacing w:val="-3"/>
           <w:sz w:val="17"/>
         </w:rPr>
@@ -3489,7 +3545,7 @@
       </w:r>
       <w:r>
         <w:rPr>
-          <w:color w:val="636363"/>
+          <w:color w:val="6E6E6E"/>
           <w:sz w:val="17"/>
         </w:rPr>
         <w:t>transactions</w:t>
@@ -3503,30 +3559,30 @@
           <w:numId w:val="1"/>
         </w:numPr>
         <w:tabs>
-          <w:tab w:val="left" w:pos="332"/>
+          <w:tab w:val="left" w:pos="249"/>
         </w:tabs>
-        <w:ind w:left="331"/>
-        <w:rPr>
-          <w:sz w:val="17"/>
-        </w:rPr>
-      </w:pPr>
-      <w:r>
-        <w:rPr>
-          <w:color w:val="636363"/>
+        <w:ind w:left="248"/>
+        <w:rPr>
+          <w:sz w:val="17"/>
+        </w:rPr>
+      </w:pPr>
+      <w:r>
+        <w:rPr>
+          <w:color w:val="6E6E6E"/>
           <w:sz w:val="17"/>
         </w:rPr>
         <w:t>Liaised with UConn’s finance department for bookkeepin</w:t>
       </w:r>
       <w:r>
         <w:rPr>
-          <w:color w:val="636363"/>
+          <w:color w:val="6E6E6E"/>
           <w:sz w:val="17"/>
         </w:rPr>
         <w:t>g</w:t>
       </w:r>
       <w:r>
         <w:rPr>
-          <w:color w:val="636363"/>
+          <w:color w:val="6E6E6E"/>
           <w:spacing w:val="-2"/>
           <w:sz w:val="17"/>
         </w:rPr>
@@ -3534,7 +3590,7 @@
       </w:r>
       <w:r>
         <w:rPr>
-          <w:color w:val="636363"/>
+          <w:color w:val="6E6E6E"/>
           <w:sz w:val="17"/>
         </w:rPr>
         <w:t>purposes</w:t>
@@ -3554,7 +3610,7 @@
       <w:pPr>
         <w:pStyle w:val="BodyText"/>
         <w:spacing w:before="89"/>
-        <w:ind w:left="200"/>
+        <w:ind w:left="117"/>
       </w:pPr>
       <w:r>
         <w:t>Student Volunteer</w:t>
@@ -3564,11 +3620,11 @@
       <w:pPr>
         <w:pStyle w:val="BodyText"/>
         <w:spacing w:before="40"/>
-        <w:ind w:left="200"/>
-      </w:pPr>
-      <w:r>
-        <w:rPr>
-          <w:color w:val="636363"/>
+        <w:ind w:left="117"/>
+      </w:pPr>
+      <w:r>
+        <w:rPr>
+          <w:color w:val="6E6E6E"/>
         </w:rPr>
         <w:t>ACM SIGGRAPH - Los Angeles, California, July 2017</w:t>
       </w:r>
@@ -3581,7 +3637,7 @@
           <w:numId w:val="1"/>
         </w:numPr>
         <w:tabs>
-          <w:tab w:val="left" w:pos="332"/>
+          <w:tab w:val="left" w:pos="249"/>
         </w:tabs>
         <w:spacing w:before="39" w:line="292" w:lineRule="auto"/>
         <w:ind w:right="1052" w:hanging="154"/>
@@ -3591,14 +3647,14 @@
       </w:pPr>
       <w:r>
         <w:rPr>
-          <w:color w:val="636363"/>
+          <w:color w:val="6E6E6E"/>
           <w:sz w:val="17"/>
         </w:rPr>
         <w:t xml:space="preserve">Facilitated presentation of unreleased Oculus Rift virtual reality experience </w:t>
       </w:r>
       <w:r>
         <w:rPr>
-          <w:color w:val="636363"/>
+          <w:color w:val="6E6E6E"/>
           <w:spacing w:val="-3"/>
           <w:sz w:val="17"/>
         </w:rPr>
@@ -3606,7 +3662,7 @@
       </w:r>
       <w:r>
         <w:rPr>
-          <w:color w:val="636363"/>
+          <w:color w:val="6E6E6E"/>
           <w:spacing w:val="-20"/>
           <w:sz w:val="17"/>
         </w:rPr>
@@ -3614,14 +3670,14 @@
       </w:r>
       <w:r>
         <w:rPr>
-          <w:color w:val="636363"/>
+          <w:color w:val="6E6E6E"/>
           <w:sz w:val="17"/>
         </w:rPr>
         <w:t>to conference</w:t>
       </w:r>
       <w:r>
         <w:rPr>
-          <w:color w:val="636363"/>
+          <w:color w:val="6E6E6E"/>
           <w:spacing w:val="-1"/>
           <w:sz w:val="17"/>
         </w:rPr>
@@ -3629,7 +3685,7 @@
       </w:r>
       <w:r>
         <w:rPr>
-          <w:color w:val="636363"/>
+          <w:color w:val="6E6E6E"/>
           <w:sz w:val="17"/>
         </w:rPr>
         <w:t>attendees</w:t>
@@ -3643,24 +3699,31 @@
           <w:numId w:val="1"/>
         </w:numPr>
         <w:tabs>
-          <w:tab w:val="left" w:pos="332"/>
+          <w:tab w:val="left" w:pos="249"/>
         </w:tabs>
         <w:spacing w:before="0" w:line="180" w:lineRule="exact"/>
-        <w:ind w:left="331"/>
-        <w:rPr>
-          <w:sz w:val="17"/>
-        </w:rPr>
-      </w:pPr>
-      <w:r>
-        <w:rPr>
-          <w:color w:val="636363"/>
-          <w:sz w:val="17"/>
-        </w:rPr>
-        <w:t>General volunteer duties, directed attendees, implemented managerial</w:t>
-      </w:r>
-      <w:r>
-        <w:rPr>
-          <w:color w:val="636363"/>
+        <w:ind w:left="248"/>
+        <w:rPr>
+          <w:sz w:val="17"/>
+        </w:rPr>
+      </w:pPr>
+      <w:r>
+        <w:rPr>
+          <w:color w:val="6E6E6E"/>
+          <w:sz w:val="17"/>
+        </w:rPr>
+        <w:t>General volunteer duties, directed attendees, implemented manager</w:t>
+      </w:r>
+      <w:r>
+        <w:rPr>
+          <w:color w:val="6E6E6E"/>
+          <w:sz w:val="17"/>
+        </w:rPr>
+        <w:t>ial</w:t>
+      </w:r>
+      <w:r>
+        <w:rPr>
+          <w:color w:val="6E6E6E"/>
           <w:spacing w:val="-6"/>
           <w:sz w:val="17"/>
         </w:rPr>
@@ -3668,7 +3731,7 @@
       </w:r>
       <w:r>
         <w:rPr>
-          <w:color w:val="636363"/>
+          <w:color w:val="6E6E6E"/>
           <w:sz w:val="17"/>
         </w:rPr>
         <w:t>directives</w:t>
@@ -3688,7 +3751,7 @@
       <w:pPr>
         <w:pStyle w:val="BodyText"/>
         <w:spacing w:before="90"/>
-        <w:ind w:left="200"/>
+        <w:ind w:left="117"/>
       </w:pPr>
       <w:r>
         <w:t>3D Graphic Designer</w:t>
@@ -3697,11 +3760,11 @@
     <w:p>
       <w:pPr>
         <w:pStyle w:val="BodyText"/>
-        <w:ind w:left="200"/>
-      </w:pPr>
-      <w:r>
-        <w:rPr>
-          <w:color w:val="636363"/>
+        <w:ind w:left="117"/>
+      </w:pPr>
+      <w:r>
+        <w:rPr>
+          <w:color w:val="6E6E6E"/>
         </w:rPr>
         <w:t>UConn Tasoglu Lab, September 2017 - May 2018</w:t>
       </w:r>
@@ -3714,23 +3777,23 @@
           <w:numId w:val="1"/>
         </w:numPr>
         <w:tabs>
-          <w:tab w:val="left" w:pos="332"/>
+          <w:tab w:val="left" w:pos="249"/>
         </w:tabs>
-        <w:ind w:left="331"/>
-        <w:rPr>
-          <w:sz w:val="17"/>
-        </w:rPr>
-      </w:pPr>
-      <w:r>
-        <w:rPr>
-          <w:color w:val="636363"/>
+        <w:ind w:left="248"/>
+        <w:rPr>
+          <w:sz w:val="17"/>
+        </w:rPr>
+      </w:pPr>
+      <w:r>
+        <w:rPr>
+          <w:color w:val="6E6E6E"/>
           <w:sz w:val="17"/>
         </w:rPr>
         <w:t xml:space="preserve">Designed 3D medical journal </w:t>
       </w:r>
       <w:r>
         <w:rPr>
-          <w:color w:val="636363"/>
+          <w:color w:val="6E6E6E"/>
           <w:spacing w:val="-3"/>
           <w:sz w:val="17"/>
         </w:rPr>
@@ -3738,14 +3801,14 @@
       </w:r>
       <w:r>
         <w:rPr>
-          <w:color w:val="636363"/>
+          <w:color w:val="6E6E6E"/>
           <w:sz w:val="17"/>
         </w:rPr>
         <w:t>graphic - Modeling, shading, lighting, rendering in Cinema</w:t>
       </w:r>
       <w:r>
         <w:rPr>
-          <w:color w:val="636363"/>
+          <w:color w:val="6E6E6E"/>
           <w:spacing w:val="4"/>
           <w:sz w:val="17"/>
         </w:rPr>
@@ -3753,7 +3816,7 @@
       </w:r>
       <w:r>
         <w:rPr>
-          <w:color w:val="636363"/>
+          <w:color w:val="6E6E6E"/>
           <w:sz w:val="17"/>
         </w:rPr>
         <w:t>4D</w:t>
@@ -3773,7 +3836,7 @@
       <w:pPr>
         <w:pStyle w:val="BodyText"/>
         <w:spacing w:before="89"/>
-        <w:ind w:left="200"/>
+        <w:ind w:left="117"/>
       </w:pPr>
       <w:r>
         <w:t>Camp Counselor Staff</w:t>
@@ -3782,11 +3845,11 @@
     <w:p>
       <w:pPr>
         <w:pStyle w:val="BodyText"/>
-        <w:ind w:left="200"/>
-      </w:pPr>
-      <w:r>
-        <w:rPr>
-          <w:color w:val="636363"/>
+        <w:ind w:left="117"/>
+      </w:pPr>
+      <w:r>
+        <w:rPr>
+          <w:color w:val="6E6E6E"/>
         </w:rPr>
         <w:t>Camp Med-O-Lark - Maine, June 2017 - July 2017</w:t>
       </w:r>
@@ -3799,7 +3862,7 @@
           <w:numId w:val="1"/>
         </w:numPr>
         <w:tabs>
-          <w:tab w:val="left" w:pos="332"/>
+          <w:tab w:val="left" w:pos="249"/>
         </w:tabs>
         <w:spacing w:line="292" w:lineRule="auto"/>
         <w:ind w:right="467" w:hanging="154"/>
@@ -3809,7 +3872,7 @@
       </w:pPr>
       <w:r>
         <w:rPr>
-          <w:color w:val="636363"/>
+          <w:color w:val="6E6E6E"/>
           <w:spacing w:val="-4"/>
           <w:sz w:val="17"/>
         </w:rPr>
@@ -3817,14 +3880,14 @@
       </w:r>
       <w:r>
         <w:rPr>
-          <w:color w:val="636363"/>
+          <w:color w:val="6E6E6E"/>
           <w:sz w:val="17"/>
         </w:rPr>
         <w:t xml:space="preserve">and demonstrated 3D printing, 2D animation, stop motion, virtual reality </w:t>
       </w:r>
       <w:r>
         <w:rPr>
-          <w:color w:val="636363"/>
+          <w:color w:val="6E6E6E"/>
           <w:spacing w:val="-3"/>
           <w:sz w:val="17"/>
         </w:rPr>
@@ -3832,7 +3895,7 @@
       </w:r>
       <w:r>
         <w:rPr>
-          <w:color w:val="636363"/>
+          <w:color w:val="6E6E6E"/>
           <w:spacing w:val="-4"/>
           <w:sz w:val="17"/>
         </w:rPr>
@@ -3840,7 +3903,7 @@
       </w:r>
       <w:r>
         <w:rPr>
-          <w:color w:val="636363"/>
+          <w:color w:val="6E6E6E"/>
           <w:sz w:val="17"/>
         </w:rPr>
         <w:t xml:space="preserve">to </w:t>
@@ -3848,7 +3911,7 @@
       <w:proofErr w:type="gramStart"/>
       <w:r>
         <w:rPr>
-          <w:color w:val="636363"/>
+          <w:color w:val="6E6E6E"/>
           <w:sz w:val="17"/>
         </w:rPr>
         <w:t>8-16 year-old</w:t>
@@ -3856,7 +3919,7 @@
       <w:proofErr w:type="gramEnd"/>
       <w:r>
         <w:rPr>
-          <w:color w:val="636363"/>
+          <w:color w:val="6E6E6E"/>
           <w:spacing w:val="-1"/>
           <w:sz w:val="17"/>
         </w:rPr>
@@ -3864,7 +3927,7 @@
       </w:r>
       <w:r>
         <w:rPr>
-          <w:color w:val="636363"/>
+          <w:color w:val="6E6E6E"/>
           <w:sz w:val="17"/>
         </w:rPr>
         <w:t>children</w:t>
@@ -3878,31 +3941,24 @@
           <w:numId w:val="1"/>
         </w:numPr>
         <w:tabs>
-          <w:tab w:val="left" w:pos="332"/>
+          <w:tab w:val="left" w:pos="249"/>
         </w:tabs>
         <w:spacing w:before="0" w:line="180" w:lineRule="exact"/>
-        <w:ind w:left="331"/>
-        <w:rPr>
-          <w:sz w:val="17"/>
-        </w:rPr>
-      </w:pPr>
-      <w:r>
-        <w:rPr>
-          <w:color w:val="636363"/>
-          <w:sz w:val="17"/>
-        </w:rPr>
-        <w:t xml:space="preserve">General </w:t>
-      </w:r>
-      <w:r>
-        <w:rPr>
-          <w:color w:val="636363"/>
-          <w:sz w:val="17"/>
-        </w:rPr>
-        <w:t>camp counselor duties, helped organize events, and responsible for children’s</w:t>
-      </w:r>
-      <w:r>
-        <w:rPr>
-          <w:color w:val="636363"/>
+        <w:ind w:left="248"/>
+        <w:rPr>
+          <w:sz w:val="17"/>
+        </w:rPr>
+      </w:pPr>
+      <w:r>
+        <w:rPr>
+          <w:color w:val="6E6E6E"/>
+          <w:sz w:val="17"/>
+        </w:rPr>
+        <w:t>General camp counselor duties, helped organize events, and responsible for children’s</w:t>
+      </w:r>
+      <w:r>
+        <w:rPr>
+          <w:color w:val="6E6E6E"/>
           <w:spacing w:val="-18"/>
           <w:sz w:val="17"/>
         </w:rPr>
@@ -3910,7 +3966,7 @@
       </w:r>
       <w:r>
         <w:rPr>
-          <w:color w:val="636363"/>
+          <w:color w:val="6E6E6E"/>
           <w:sz w:val="17"/>
         </w:rPr>
         <w:t>safety</w:t>
@@ -3930,7 +3986,7 @@
       <w:pPr>
         <w:pStyle w:val="BodyText"/>
         <w:spacing w:before="89"/>
-        <w:ind w:left="200"/>
+        <w:ind w:left="117"/>
       </w:pPr>
       <w:r>
         <w:t>Head Fencing Captain</w:t>
@@ -3940,11 +3996,11 @@
       <w:pPr>
         <w:pStyle w:val="BodyText"/>
         <w:spacing w:before="40"/>
-        <w:ind w:left="200"/>
-      </w:pPr>
-      <w:r>
-        <w:rPr>
-          <w:color w:val="636363"/>
+        <w:ind w:left="117"/>
+      </w:pPr>
+      <w:r>
+        <w:rPr>
+          <w:color w:val="6E6E6E"/>
         </w:rPr>
         <w:t>East Lyme High School Fencing Team - Connecticut, November 2014 - March 2015</w:t>
       </w:r>
@@ -3957,24 +4013,24 @@
           <w:numId w:val="1"/>
         </w:numPr>
         <w:tabs>
-          <w:tab w:val="left" w:pos="332"/>
+          <w:tab w:val="left" w:pos="249"/>
         </w:tabs>
         <w:spacing w:before="39"/>
-        <w:ind w:left="331"/>
-        <w:rPr>
-          <w:sz w:val="17"/>
-        </w:rPr>
-      </w:pPr>
-      <w:r>
-        <w:rPr>
-          <w:color w:val="636363"/>
+        <w:ind w:left="248"/>
+        <w:rPr>
+          <w:sz w:val="17"/>
+        </w:rPr>
+      </w:pPr>
+      <w:r>
+        <w:rPr>
+          <w:color w:val="6E6E6E"/>
           <w:sz w:val="17"/>
         </w:rPr>
         <w:t>Lead and taught fencing to 60-member</w:t>
       </w:r>
       <w:r>
         <w:rPr>
-          <w:color w:val="636363"/>
+          <w:color w:val="6E6E6E"/>
           <w:spacing w:val="-1"/>
           <w:sz w:val="17"/>
         </w:rPr>
@@ -3982,7 +4038,7 @@
       </w:r>
       <w:r>
         <w:rPr>
-          <w:color w:val="636363"/>
+          <w:color w:val="6E6E6E"/>
           <w:sz w:val="17"/>
         </w:rPr>
         <w:t>team</w:t>
@@ -3996,23 +4052,23 @@
           <w:numId w:val="1"/>
         </w:numPr>
         <w:tabs>
-          <w:tab w:val="left" w:pos="332"/>
+          <w:tab w:val="left" w:pos="249"/>
         </w:tabs>
-        <w:ind w:left="331"/>
-        <w:rPr>
-          <w:sz w:val="17"/>
-        </w:rPr>
-      </w:pPr>
-      <w:r>
-        <w:rPr>
-          <w:color w:val="636363"/>
+        <w:ind w:left="248"/>
+        <w:rPr>
+          <w:sz w:val="17"/>
+        </w:rPr>
+      </w:pPr>
+      <w:r>
+        <w:rPr>
+          <w:color w:val="6E6E6E"/>
           <w:sz w:val="17"/>
         </w:rPr>
         <w:t>Director and advisor of fencers at</w:t>
       </w:r>
       <w:r>
         <w:rPr>
-          <w:color w:val="636363"/>
+          <w:color w:val="6E6E6E"/>
           <w:spacing w:val="-1"/>
           <w:sz w:val="17"/>
         </w:rPr>
@@ -4020,7 +4076,7 @@
       </w:r>
       <w:r>
         <w:rPr>
-          <w:color w:val="636363"/>
+          <w:color w:val="6E6E6E"/>
           <w:sz w:val="17"/>
         </w:rPr>
         <w:t>tournaments</w:t>
@@ -4034,17 +4090,17 @@
           <w:numId w:val="1"/>
         </w:numPr>
         <w:tabs>
-          <w:tab w:val="left" w:pos="332"/>
+          <w:tab w:val="left" w:pos="249"/>
         </w:tabs>
         <w:spacing w:before="39"/>
-        <w:ind w:left="331"/>
-        <w:rPr>
-          <w:sz w:val="17"/>
-        </w:rPr>
-      </w:pPr>
-      <w:r>
-        <w:rPr>
-          <w:color w:val="636363"/>
+        <w:ind w:left="248"/>
+        <w:rPr>
+          <w:sz w:val="17"/>
+        </w:rPr>
+      </w:pPr>
+      <w:r>
+        <w:rPr>
+          <w:color w:val="6E6E6E"/>
           <w:spacing w:val="-4"/>
           <w:sz w:val="17"/>
         </w:rPr>
@@ -4052,14 +4108,14 @@
       </w:r>
       <w:r>
         <w:rPr>
-          <w:color w:val="636363"/>
+          <w:color w:val="6E6E6E"/>
           <w:sz w:val="17"/>
         </w:rPr>
         <w:t>4th place in Eastern Connecticut</w:t>
       </w:r>
       <w:r>
         <w:rPr>
-          <w:color w:val="636363"/>
+          <w:color w:val="6E6E6E"/>
           <w:spacing w:val="2"/>
           <w:sz w:val="17"/>
         </w:rPr>
@@ -4067,7 +4123,7 @@
       </w:r>
       <w:r>
         <w:rPr>
-          <w:color w:val="636363"/>
+          <w:color w:val="6E6E6E"/>
           <w:sz w:val="17"/>
         </w:rPr>
         <w:t>Conference</w:t>
@@ -4081,23 +4137,23 @@
           <w:numId w:val="1"/>
         </w:numPr>
         <w:tabs>
-          <w:tab w:val="left" w:pos="332"/>
+          <w:tab w:val="left" w:pos="249"/>
         </w:tabs>
-        <w:ind w:left="331"/>
-        <w:rPr>
-          <w:sz w:val="17"/>
-        </w:rPr>
-      </w:pPr>
-      <w:r>
-        <w:rPr>
-          <w:color w:val="636363"/>
+        <w:ind w:left="248"/>
+        <w:rPr>
+          <w:sz w:val="17"/>
+        </w:rPr>
+      </w:pPr>
+      <w:r>
+        <w:rPr>
+          <w:color w:val="6E6E6E"/>
           <w:sz w:val="17"/>
         </w:rPr>
         <w:t xml:space="preserve">Best Foilist </w:t>
       </w:r>
       <w:r>
         <w:rPr>
-          <w:color w:val="636363"/>
+          <w:color w:val="6E6E6E"/>
           <w:spacing w:val="-4"/>
           <w:sz w:val="17"/>
         </w:rPr>
@@ -4105,14 +4161,14 @@
       </w:r>
       <w:r>
         <w:rPr>
-          <w:color w:val="636363"/>
+          <w:color w:val="6E6E6E"/>
           <w:sz w:val="17"/>
         </w:rPr>
         <w:t xml:space="preserve">2014 - 2015, Coach’s </w:t>
       </w:r>
       <w:r>
         <w:rPr>
-          <w:color w:val="636363"/>
+          <w:color w:val="6E6E6E"/>
           <w:spacing w:val="-4"/>
           <w:sz w:val="17"/>
         </w:rPr>
@@ -4120,14 +4176,14 @@
       </w:r>
       <w:r>
         <w:rPr>
-          <w:color w:val="636363"/>
+          <w:color w:val="6E6E6E"/>
           <w:sz w:val="17"/>
         </w:rPr>
         <w:t>2014,</w:t>
       </w:r>
       <w:r>
         <w:rPr>
-          <w:color w:val="636363"/>
+          <w:color w:val="6E6E6E"/>
           <w:spacing w:val="7"/>
           <w:sz w:val="17"/>
         </w:rPr>
@@ -4135,7 +4191,7 @@
       </w:r>
       <w:r>
         <w:rPr>
-          <w:color w:val="636363"/>
+          <w:color w:val="6E6E6E"/>
           <w:sz w:val="17"/>
         </w:rPr>
         <w:t>2015</w:t>
@@ -4160,13 +4216,13 @@
     </w:p>
     <w:p>
       <w:pPr>
-        <w:ind w:left="3320"/>
+        <w:ind w:left="3237"/>
         <w:rPr>
           <w:sz w:val="14"/>
         </w:rPr>
       </w:pPr>
       <w:r>
-        <w:pict w14:anchorId="1803D0C5">
+        <w:pict w14:anchorId="23C65158">
           <v:shapetype id="_x0000_t136" coordsize="21600,21600" o:spt="136" adj="10800" path="m@7,l@8,m@5,21600l@6,21600e">
             <v:formulas>
               <v:f eqn="sum #0 0 10800"/>
@@ -4199,7 +4255,7 @@
         </w:pict>
       </w:r>
       <w:r>
-        <w:pict w14:anchorId="656CC3A5">
+        <w:pict w14:anchorId="0A2B5EAF">
           <v:shape id="_x0000_s1029" type="#_x0000_t136" style="position:absolute;left:0;text-align:left;margin-left:605.4pt;margin-top:-5.85pt;width:1.95pt;height:7pt;rotation:292;z-index:251666432;mso-position-horizontal-relative:page" fillcolor="#111011" stroked="f">
             <o:extrusion v:ext="view" autorotationcenter="t"/>
             <v:textpath style="font-family:&quot;Gotham&quot;;font-size:7pt;v-text-kern:t;mso-text-shadow:auto" string="i"/>
@@ -4208,7 +4264,7 @@
         </w:pict>
       </w:r>
       <w:r>
-        <w:pict w14:anchorId="189A85FB">
+        <w:pict w14:anchorId="3CDC1E84">
           <v:shape id="_x0000_s1028" type="#_x0000_t136" style="position:absolute;left:0;text-align:left;margin-left:603.7pt;margin-top:-3.6pt;width:2.9pt;height:7pt;rotation:306;z-index:251667456;mso-position-horizontal-relative:page" fillcolor="#111011" stroked="f">
             <o:extrusion v:ext="view" autorotationcenter="t"/>
             <v:textpath style="font-family:&quot;Gotham&quot;;font-size:7pt;v-text-kern:t;mso-text-shadow:auto" string="t"/>
@@ -4217,7 +4273,7 @@
         </w:pict>
       </w:r>
       <w:r>
-        <w:pict w14:anchorId="7B12BD61">
+        <w:pict w14:anchorId="638B779B">
           <v:shape id="_x0000_s1027" type="#_x0000_t136" style="position:absolute;left:0;text-align:left;margin-left:600.45pt;margin-top:-1.05pt;width:4.1pt;height:7pt;rotation:327;z-index:251668480;mso-position-horizontal-relative:page" fillcolor="#111011" stroked="f">
             <o:extrusion v:ext="view" autorotationcenter="t"/>
             <v:textpath style="font-family:&quot;Gotham&quot;;font-size:7pt;v-text-kern:t;mso-text-shadow:auto" string="a"/>
@@ -4226,7 +4282,7 @@
         </w:pict>
       </w:r>
       <w:r>
-        <w:pict w14:anchorId="18F83238">
+        <w:pict w14:anchorId="78786459">
           <v:shape id="_x0000_s1026" type="#_x0000_t136" style="position:absolute;left:0;text-align:left;margin-left:594.8pt;margin-top:.6pt;width:5.65pt;height:7pt;rotation:357;z-index:251669504;mso-position-horizontal-relative:page" fillcolor="#111011" stroked="f">
             <o:extrusion v:ext="view" autorotationcenter="t"/>
             <v:textpath style="font-family:&quot;Gotham&quot;;font-size:7pt;v-text-kern:t;mso-text-shadow:auto" string="N"/>
@@ -4245,10 +4301,10 @@
     <w:sectPr>
       <w:type w:val="continuous"/>
       <w:pgSz w:w="12240" w:h="15840"/>
-      <w:pgMar w:top="100" w:right="0" w:bottom="0" w:left="180" w:header="720" w:footer="720" w:gutter="0"/>
+      <w:pgMar w:top="100" w:right="0" w:bottom="0" w:left="80" w:header="720" w:footer="720" w:gutter="0"/>
       <w:cols w:num="2" w:space="720" w:equalWidth="0">
-        <w:col w:w="3348" w:space="79"/>
-        <w:col w:w="8633"/>
+        <w:col w:w="3448" w:space="162"/>
+        <w:col w:w="8550"/>
       </w:cols>
     </w:sectPr>
   </w:body>
@@ -4258,107 +4314,107 @@
 <file path=word/numbering.xml><?xml version="1.0" encoding="utf-8"?>
 <w:numbering xmlns:wpc="http://schemas.microsoft.com/office/word/2010/wordprocessingCanvas" xmlns:cx="http://schemas.microsoft.com/office/drawing/2014/chartex" xmlns:cx1="http://schemas.microsoft.com/office/drawing/2015/9/8/chartex" xmlns:cx2="http://schemas.microsoft.com/office/drawing/2015/10/21/chartex" xmlns:cx3="http://schemas.microsoft.com/office/drawing/2016/5/9/chartex" xmlns:cx4="http://schemas.microsoft.com/office/drawing/2016/5/10/chartex" xmlns:cx5="http://schemas.microsoft.com/office/drawing/2016/5/11/chartex" xmlns:cx6="http://schemas.microsoft.com/office/drawing/2016/5/12/chartex" xmlns:cx7="http://schemas.microsoft.com/office/drawing/2016/5/13/chartex" xmlns:cx8="http://schemas.microsoft.com/office/drawing/2016/5/14/chartex" xmlns:mc="http://schemas.openxmlformats.org/markup-compatibility/2006" xmlns:aink="http://schemas.microsoft.com/office/drawing/2016/ink" xmlns:am3d="http://schemas.microsoft.com/office/drawing/2017/model3d" xmlns:o="urn:schemas-microsoft-com:office:office" xmlns:r="http://schemas.openxmlformats.org/officeDocument/2006/relationships" xmlns:m="http://schemas.openxmlformats.org/officeDocument/2006/math" xmlns:v="urn:schemas-microsoft-com:vml" xmlns:wp14="http://schemas.microsoft.com/office/word/2010/wordprocessingDrawing" xmlns:wp="http://schemas.openxmlformats.org/drawingml/2006/wordprocessingDrawing" xmlns:w10="urn:schemas-microsoft-com:office:word" xmlns:w="http://schemas.openxmlformats.org/wordprocessingml/2006/main" xmlns:w14="http://schemas.microsoft.com/office/word/2010/wordml" xmlns:w15="http://schemas.microsoft.com/office/word/2012/wordml" xmlns:w16cex="http://schemas.microsoft.com/office/word/2018/wordml/cex" xmlns:w16cid="http://schemas.microsoft.com/office/word/2016/wordml/cid" xmlns:w16="http://schemas.microsoft.com/office/word/2018/wordml" xmlns:w16se="http://schemas.microsoft.com/office/word/2015/wordml/symex" xmlns:wpg="http://schemas.microsoft.com/office/word/2010/wordprocessingGroup" xmlns:wpi="http://schemas.microsoft.com/office/word/2010/wordprocessingInk" xmlns:wne="http://schemas.microsoft.com/office/word/2006/wordml" xmlns:wps="http://schemas.microsoft.com/office/word/2010/wordprocessingShape" mc:Ignorable="w14 w15 w16se w16cid w16 w16cex wp14">
   <w:abstractNum w:abstractNumId="0" w15:restartNumberingAfterBreak="0">
-    <w:nsid w:val="4BE019C1"/>
+    <w:nsid w:val="640C629E"/>
     <w:multiLevelType w:val="hybridMultilevel"/>
-    <w:tmpl w:val="83A82938"/>
-    <w:lvl w:ilvl="0" w:tplc="D64264F0">
+    <w:tmpl w:val="3FC61DEC"/>
+    <w:lvl w:ilvl="0" w:tplc="3C34EC40">
       <w:numFmt w:val="bullet"/>
       <w:lvlText w:val="•"/>
       <w:lvlJc w:val="left"/>
       <w:pPr>
-        <w:ind w:left="353" w:hanging="132"/>
+        <w:ind w:left="270" w:hanging="132"/>
       </w:pPr>
       <w:rPr>
         <w:rFonts w:ascii="Gotham" w:eastAsia="Gotham" w:hAnsi="Gotham" w:cs="Gotham" w:hint="default"/>
-        <w:color w:val="636363"/>
+        <w:color w:val="6E6E6E"/>
         <w:w w:val="100"/>
         <w:sz w:val="17"/>
         <w:szCs w:val="17"/>
       </w:rPr>
     </w:lvl>
-    <w:lvl w:ilvl="1" w:tplc="AC2E0642">
+    <w:lvl w:ilvl="1" w:tplc="D902DD34">
       <w:numFmt w:val="bullet"/>
       <w:lvlText w:val="•"/>
       <w:lvlJc w:val="left"/>
       <w:pPr>
-        <w:ind w:left="1187" w:hanging="132"/>
+        <w:ind w:left="1106" w:hanging="132"/>
       </w:pPr>
       <w:rPr>
         <w:rFonts w:hint="default"/>
       </w:rPr>
     </w:lvl>
-    <w:lvl w:ilvl="2" w:tplc="661CD552">
+    <w:lvl w:ilvl="2" w:tplc="9F7E143C">
       <w:numFmt w:val="bullet"/>
       <w:lvlText w:val="•"/>
       <w:lvlJc w:val="left"/>
       <w:pPr>
-        <w:ind w:left="2014" w:hanging="132"/>
+        <w:ind w:left="1933" w:hanging="132"/>
       </w:pPr>
       <w:rPr>
         <w:rFonts w:hint="default"/>
       </w:rPr>
     </w:lvl>
-    <w:lvl w:ilvl="3" w:tplc="53DCA438">
+    <w:lvl w:ilvl="3" w:tplc="B3BCC9FE">
       <w:numFmt w:val="bullet"/>
       <w:lvlText w:val="•"/>
       <w:lvlJc w:val="left"/>
       <w:pPr>
-        <w:ind w:left="2841" w:hanging="132"/>
+        <w:ind w:left="2760" w:hanging="132"/>
       </w:pPr>
       <w:rPr>
         <w:rFonts w:hint="default"/>
       </w:rPr>
     </w:lvl>
-    <w:lvl w:ilvl="4" w:tplc="8B34E872">
+    <w:lvl w:ilvl="4" w:tplc="91B41BC2">
       <w:numFmt w:val="bullet"/>
       <w:lvlText w:val="•"/>
       <w:lvlJc w:val="left"/>
       <w:pPr>
-        <w:ind w:left="3669" w:hanging="132"/>
+        <w:ind w:left="3587" w:hanging="132"/>
       </w:pPr>
       <w:rPr>
         <w:rFonts w:hint="default"/>
       </w:rPr>
     </w:lvl>
-    <w:lvl w:ilvl="5" w:tplc="FE942838">
+    <w:lvl w:ilvl="5" w:tplc="36A24576">
       <w:numFmt w:val="bullet"/>
       <w:lvlText w:val="•"/>
       <w:lvlJc w:val="left"/>
       <w:pPr>
-        <w:ind w:left="4496" w:hanging="132"/>
+        <w:ind w:left="4414" w:hanging="132"/>
       </w:pPr>
       <w:rPr>
         <w:rFonts w:hint="default"/>
       </w:rPr>
     </w:lvl>
-    <w:lvl w:ilvl="6" w:tplc="3DC655EA">
+    <w:lvl w:ilvl="6" w:tplc="520AC4DC">
       <w:numFmt w:val="bullet"/>
       <w:lvlText w:val="•"/>
       <w:lvlJc w:val="left"/>
       <w:pPr>
-        <w:ind w:left="5323" w:hanging="132"/>
+        <w:ind w:left="5241" w:hanging="132"/>
       </w:pPr>
       <w:rPr>
         <w:rFonts w:hint="default"/>
       </w:rPr>
     </w:lvl>
-    <w:lvl w:ilvl="7" w:tplc="468A965E">
+    <w:lvl w:ilvl="7" w:tplc="C7E642A6">
       <w:numFmt w:val="bullet"/>
       <w:lvlText w:val="•"/>
       <w:lvlJc w:val="left"/>
       <w:pPr>
-        <w:ind w:left="6150" w:hanging="132"/>
+        <w:ind w:left="6068" w:hanging="132"/>
       </w:pPr>
       <w:rPr>
         <w:rFonts w:hint="default"/>
       </w:rPr>
     </w:lvl>
-    <w:lvl w:ilvl="8" w:tplc="1CFA104A">
+    <w:lvl w:ilvl="8" w:tplc="512EE802">
       <w:numFmt w:val="bullet"/>
       <w:lvlText w:val="•"/>
       <w:lvlJc w:val="left"/>
       <w:pPr>
-        <w:ind w:left="6978" w:hanging="132"/>
+        <w:ind w:left="6895" w:hanging="132"/>
       </w:pPr>
       <w:rPr>
         <w:rFonts w:hint="default"/>
@@ -4826,7 +4882,7 @@
     <w:qFormat/>
     <w:pPr>
       <w:spacing w:before="39"/>
-      <w:ind w:left="331"/>
+      <w:ind w:left="248"/>
     </w:pPr>
     <w:rPr>
       <w:sz w:val="17"/>
@@ -4840,7 +4896,7 @@
     <w:qFormat/>
     <w:pPr>
       <w:spacing w:before="40"/>
-      <w:ind w:left="331" w:hanging="132"/>
+      <w:ind w:left="248" w:hanging="132"/>
     </w:pPr>
   </w:style>
   <w:style w:type="paragraph" w:customStyle="1" w:styleId="TableParagraph">

</xml_diff>

<commit_message>
resume - add motion capture
</commit_message>
<xml_diff>
--- a/resume_ariffJeff_print.docx
+++ b/resume_ariffJeff_print.docx
@@ -675,7 +675,7 @@
       </w:pPr>
       <w:r>
         <w:rPr>
-          <w:color w:val="585858"/>
+          <w:color w:val="515151"/>
           <w:spacing w:val="-1"/>
         </w:rPr>
         <w:t>Education</w:t>
@@ -727,7 +727,7 @@
       <w:r>
         <w:rPr>
           <w:b w:val="0"/>
-          <w:color w:val="585858"/>
+          <w:color w:val="515151"/>
           <w:sz w:val="18"/>
         </w:rPr>
         <w:t>2016 -</w:t>
@@ -735,7 +735,7 @@
       <w:r>
         <w:rPr>
           <w:b w:val="0"/>
-          <w:color w:val="585858"/>
+          <w:color w:val="515151"/>
           <w:spacing w:val="-2"/>
           <w:sz w:val="18"/>
         </w:rPr>
@@ -744,7 +744,7 @@
       <w:r>
         <w:rPr>
           <w:b w:val="0"/>
-          <w:color w:val="585858"/>
+          <w:color w:val="515151"/>
           <w:sz w:val="18"/>
         </w:rPr>
         <w:t>2019</w:t>
@@ -763,7 +763,7 @@
       <w:r>
         <w:rPr>
           <w:b w:val="0"/>
-          <w:color w:val="585858"/>
+          <w:color w:val="515151"/>
           <w:sz w:val="18"/>
         </w:rPr>
         <w:t>Bachelor of </w:t>
@@ -771,7 +771,7 @@
       <w:r>
         <w:rPr>
           <w:b w:val="0"/>
-          <w:color w:val="585858"/>
+          <w:color w:val="515151"/>
           <w:spacing w:val="-4"/>
           <w:sz w:val="18"/>
         </w:rPr>
@@ -780,7 +780,7 @@
       <w:r>
         <w:rPr>
           <w:b w:val="0"/>
-          <w:color w:val="585858"/>
+          <w:color w:val="515151"/>
           <w:sz w:val="18"/>
         </w:rPr>
         <w:t> Digital Media and</w:t>
@@ -788,7 +788,7 @@
       <w:r>
         <w:rPr>
           <w:b w:val="0"/>
-          <w:color w:val="585858"/>
+          <w:color w:val="515151"/>
           <w:spacing w:val="2"/>
           <w:sz w:val="18"/>
         </w:rPr>
@@ -797,7 +797,7 @@
       <w:r>
         <w:rPr>
           <w:b w:val="0"/>
-          <w:color w:val="585858"/>
+          <w:color w:val="515151"/>
           <w:spacing w:val="-3"/>
           <w:sz w:val="18"/>
         </w:rPr>
@@ -817,7 +817,7 @@
       <w:r>
         <w:rPr>
           <w:b w:val="0"/>
-          <w:color w:val="585858"/>
+          <w:color w:val="515151"/>
           <w:sz w:val="18"/>
         </w:rPr>
         <w:t>3D Animation</w:t>
@@ -825,7 +825,7 @@
       <w:r>
         <w:rPr>
           <w:b w:val="0"/>
-          <w:color w:val="585858"/>
+          <w:color w:val="515151"/>
           <w:spacing w:val="12"/>
           <w:sz w:val="18"/>
         </w:rPr>
@@ -834,7 +834,7 @@
       <w:r>
         <w:rPr>
           <w:b w:val="0"/>
-          <w:color w:val="585858"/>
+          <w:color w:val="515151"/>
           <w:sz w:val="18"/>
         </w:rPr>
         <w:t>and</w:t>
@@ -842,7 +842,7 @@
       <w:r>
         <w:rPr>
           <w:b w:val="0"/>
-          <w:color w:val="585858"/>
+          <w:color w:val="515151"/>
           <w:spacing w:val="6"/>
           <w:sz w:val="18"/>
         </w:rPr>
@@ -851,7 +851,7 @@
       <w:r>
         <w:rPr>
           <w:b w:val="0"/>
-          <w:color w:val="585858"/>
+          <w:color w:val="515151"/>
           <w:spacing w:val="-3"/>
           <w:sz w:val="18"/>
         </w:rPr>
@@ -860,7 +860,7 @@
       <w:r>
         <w:rPr>
           <w:b w:val="0"/>
-          <w:color w:val="585858"/>
+          <w:color w:val="515151"/>
           <w:sz w:val="18"/>
         </w:rPr>
         <w:t> New England</w:t>
@@ -868,7 +868,7 @@
       <w:r>
         <w:rPr>
           <w:b w:val="0"/>
-          <w:color w:val="585858"/>
+          <w:color w:val="515151"/>
           <w:spacing w:val="2"/>
           <w:sz w:val="18"/>
         </w:rPr>
@@ -877,7 +877,7 @@
       <w:r>
         <w:rPr>
           <w:b w:val="0"/>
-          <w:color w:val="585858"/>
+          <w:color w:val="515151"/>
           <w:sz w:val="18"/>
         </w:rPr>
         <w:t>Scholar</w:t>
@@ -885,7 +885,7 @@
       <w:r>
         <w:rPr>
           <w:b w:val="0"/>
-          <w:color w:val="585858"/>
+          <w:color w:val="515151"/>
           <w:spacing w:val="1"/>
           <w:sz w:val="18"/>
         </w:rPr>
@@ -894,7 +894,7 @@
       <w:r>
         <w:rPr>
           <w:b w:val="0"/>
-          <w:color w:val="585858"/>
+          <w:color w:val="515151"/>
           <w:spacing w:val="-4"/>
           <w:sz w:val="18"/>
         </w:rPr>
@@ -903,7 +903,7 @@
       <w:r>
         <w:rPr>
           <w:b w:val="0"/>
-          <w:color w:val="585858"/>
+          <w:color w:val="515151"/>
           <w:sz w:val="18"/>
         </w:rPr>
         <w:t> Dean’s List (2016,</w:t>
@@ -911,7 +911,7 @@
       <w:r>
         <w:rPr>
           <w:b w:val="0"/>
-          <w:color w:val="585858"/>
+          <w:color w:val="515151"/>
           <w:spacing w:val="-10"/>
           <w:sz w:val="18"/>
         </w:rPr>
@@ -920,7 +920,7 @@
       <w:r>
         <w:rPr>
           <w:b w:val="0"/>
-          <w:color w:val="585858"/>
+          <w:color w:val="515151"/>
           <w:sz w:val="18"/>
         </w:rPr>
         <w:t>2018)</w:t>
@@ -995,7 +995,7 @@
       <w:r>
         <w:rPr>
           <w:b w:val="0"/>
-          <w:color w:val="585858"/>
+          <w:color w:val="515151"/>
           <w:sz w:val="18"/>
         </w:rPr>
         <w:t>January - March</w:t>
@@ -1003,7 +1003,7 @@
       <w:r>
         <w:rPr>
           <w:b w:val="0"/>
-          <w:color w:val="585858"/>
+          <w:color w:val="515151"/>
           <w:spacing w:val="-2"/>
           <w:sz w:val="18"/>
         </w:rPr>
@@ -1012,7 +1012,7 @@
       <w:r>
         <w:rPr>
           <w:b w:val="0"/>
-          <w:color w:val="585858"/>
+          <w:color w:val="515151"/>
           <w:spacing w:val="-5"/>
           <w:sz w:val="18"/>
         </w:rPr>
@@ -1032,7 +1032,7 @@
       <w:r>
         <w:rPr>
           <w:b w:val="0"/>
-          <w:color w:val="585858"/>
+          <w:color w:val="515151"/>
           <w:sz w:val="18"/>
         </w:rPr>
         <w:t>Mastering Destruction in</w:t>
@@ -1040,7 +1040,7 @@
       <w:r>
         <w:rPr>
           <w:b w:val="0"/>
-          <w:color w:val="585858"/>
+          <w:color w:val="515151"/>
           <w:spacing w:val="-7"/>
           <w:sz w:val="18"/>
         </w:rPr>
@@ -1049,7 +1049,7 @@
       <w:r>
         <w:rPr>
           <w:b w:val="0"/>
-          <w:color w:val="585858"/>
+          <w:color w:val="515151"/>
           <w:sz w:val="18"/>
         </w:rPr>
         <w:t>Houdini</w:t>
@@ -1079,7 +1079,7 @@
       <w:r>
         <w:rPr>
           <w:b/>
-          <w:color w:val="585858"/>
+          <w:color w:val="515151"/>
           <w:sz w:val="24"/>
         </w:rPr>
         <w:t>Skills</w:t>
@@ -1098,7 +1098,7 @@
       <w:r>
         <w:rPr>
           <w:b w:val="0"/>
-          <w:color w:val="585858"/>
+          <w:color w:val="515151"/>
           <w:sz w:val="18"/>
         </w:rPr>
         <w:t>Cinema </w:t>
@@ -1106,7 +1106,7 @@
       <w:r>
         <w:rPr>
           <w:b w:val="0"/>
-          <w:color w:val="585858"/>
+          <w:color w:val="515151"/>
           <w:spacing w:val="-3"/>
           <w:sz w:val="18"/>
         </w:rPr>
@@ -1115,7 +1115,7 @@
       <w:r>
         <w:rPr>
           <w:b w:val="0"/>
-          <w:color w:val="585858"/>
+          <w:color w:val="515151"/>
           <w:sz w:val="18"/>
         </w:rPr>
         <w:t>Maya,</w:t>
@@ -1123,7 +1123,7 @@
       <w:r>
         <w:rPr>
           <w:b w:val="0"/>
-          <w:color w:val="585858"/>
+          <w:color w:val="515151"/>
           <w:spacing w:val="1"/>
           <w:sz w:val="18"/>
         </w:rPr>
@@ -1132,7 +1132,7 @@
       <w:r>
         <w:rPr>
           <w:b w:val="0"/>
-          <w:color w:val="585858"/>
+          <w:color w:val="515151"/>
           <w:sz w:val="18"/>
         </w:rPr>
         <w:t>Houdini, </w:t>
@@ -1140,7 +1140,7 @@
       <w:r>
         <w:rPr>
           <w:b w:val="0"/>
-          <w:color w:val="585858"/>
+          <w:color w:val="515151"/>
           <w:spacing w:val="-6"/>
           <w:sz w:val="18"/>
         </w:rPr>
@@ -1149,7 +1149,7 @@
       <w:r>
         <w:rPr>
           <w:b w:val="0"/>
-          <w:color w:val="585858"/>
+          <w:color w:val="515151"/>
           <w:sz w:val="18"/>
         </w:rPr>
         <w:t> Substance Painter</w:t>
@@ -1157,7 +1157,7 @@
       <w:r>
         <w:rPr>
           <w:b w:val="0"/>
-          <w:color w:val="585858"/>
+          <w:color w:val="515151"/>
           <w:spacing w:val="-17"/>
           <w:sz w:val="18"/>
         </w:rPr>
@@ -1166,7 +1166,7 @@
       <w:r>
         <w:rPr>
           <w:b w:val="0"/>
-          <w:color w:val="585858"/>
+          <w:color w:val="515151"/>
           <w:sz w:val="18"/>
         </w:rPr>
         <w:t>&amp;</w:t>
@@ -1174,7 +1174,7 @@
       <w:r>
         <w:rPr>
           <w:b w:val="0"/>
-          <w:color w:val="585858"/>
+          <w:color w:val="515151"/>
           <w:spacing w:val="-8"/>
           <w:sz w:val="18"/>
         </w:rPr>
@@ -1183,7 +1183,7 @@
       <w:r>
         <w:rPr>
           <w:b w:val="0"/>
-          <w:color w:val="585858"/>
+          <w:color w:val="515151"/>
           <w:sz w:val="18"/>
         </w:rPr>
         <w:t>Designer Arnold,</w:t>
@@ -1191,7 +1191,7 @@
       <w:r>
         <w:rPr>
           <w:b w:val="0"/>
-          <w:color w:val="585858"/>
+          <w:color w:val="515151"/>
           <w:spacing w:val="-1"/>
           <w:sz w:val="18"/>
         </w:rPr>
@@ -1200,7 +1200,7 @@
       <w:r>
         <w:rPr>
           <w:b w:val="0"/>
-          <w:color w:val="585858"/>
+          <w:color w:val="515151"/>
           <w:sz w:val="18"/>
         </w:rPr>
         <w:t>Octane,</w:t>
@@ -1208,7 +1208,7 @@
       <w:r>
         <w:rPr>
           <w:b w:val="0"/>
-          <w:color w:val="585858"/>
+          <w:color w:val="515151"/>
           <w:spacing w:val="-1"/>
           <w:sz w:val="18"/>
         </w:rPr>
@@ -1217,7 +1217,7 @@
       <w:r>
         <w:rPr>
           <w:b w:val="0"/>
-          <w:color w:val="585858"/>
+          <w:color w:val="515151"/>
           <w:sz w:val="18"/>
         </w:rPr>
         <w:t>Deadline Adobe</w:t>
@@ -1225,7 +1225,7 @@
       <w:r>
         <w:rPr>
           <w:b w:val="0"/>
-          <w:color w:val="585858"/>
+          <w:color w:val="515151"/>
           <w:spacing w:val="-9"/>
           <w:sz w:val="18"/>
         </w:rPr>
@@ -1234,7 +1234,7 @@
       <w:r>
         <w:rPr>
           <w:b w:val="0"/>
-          <w:color w:val="585858"/>
+          <w:color w:val="515151"/>
           <w:sz w:val="18"/>
         </w:rPr>
         <w:t>Creative</w:t>
@@ -1242,7 +1242,7 @@
       <w:r>
         <w:rPr>
           <w:b w:val="0"/>
-          <w:color w:val="585858"/>
+          <w:color w:val="515151"/>
           <w:spacing w:val="-8"/>
           <w:sz w:val="18"/>
         </w:rPr>
@@ -1251,7 +1251,7 @@
       <w:r>
         <w:rPr>
           <w:b w:val="0"/>
-          <w:color w:val="585858"/>
+          <w:color w:val="515151"/>
           <w:sz w:val="18"/>
         </w:rPr>
         <w:t>Cloud Photoshop,</w:t>
@@ -1259,7 +1259,7 @@
       <w:r>
         <w:rPr>
           <w:b w:val="0"/>
-          <w:color w:val="585858"/>
+          <w:color w:val="515151"/>
           <w:spacing w:val="-16"/>
           <w:sz w:val="18"/>
         </w:rPr>
@@ -1268,7 +1268,7 @@
       <w:r>
         <w:rPr>
           <w:b w:val="0"/>
-          <w:color w:val="585858"/>
+          <w:color w:val="515151"/>
           <w:sz w:val="18"/>
         </w:rPr>
         <w:t>Illustrator</w:t>
@@ -1277,7 +1277,7 @@
     <w:p>
       <w:pPr>
         <w:spacing w:line="271" w:lineRule="auto" w:before="0"/>
-        <w:ind w:left="585" w:right="38" w:firstLine="397"/>
+        <w:ind w:left="632" w:right="38" w:firstLine="351"/>
         <w:jc w:val="right"/>
         <w:rPr>
           <w:b w:val="0"/>
@@ -1287,7 +1287,7 @@
       <w:r>
         <w:rPr>
           <w:b w:val="0"/>
-          <w:color w:val="585858"/>
+          <w:color w:val="515151"/>
           <w:sz w:val="18"/>
         </w:rPr>
         <w:t>After Effects,</w:t>
@@ -1295,16 +1295,16 @@
       <w:r>
         <w:rPr>
           <w:b w:val="0"/>
-          <w:color w:val="585858"/>
-          <w:spacing w:val="-12"/>
-          <w:sz w:val="18"/>
-        </w:rPr>
-        <w:t> </w:t>
-      </w:r>
-      <w:r>
-        <w:rPr>
-          <w:b w:val="0"/>
-          <w:color w:val="585858"/>
+          <w:color w:val="515151"/>
+          <w:spacing w:val="-11"/>
+          <w:sz w:val="18"/>
+        </w:rPr>
+        <w:t> </w:t>
+      </w:r>
+      <w:r>
+        <w:rPr>
+          <w:b w:val="0"/>
+          <w:color w:val="515151"/>
           <w:sz w:val="18"/>
         </w:rPr>
         <w:t>Premiere</w:t>
@@ -1312,24 +1312,33 @@
       <w:r>
         <w:rPr>
           <w:b w:val="0"/>
-          <w:color w:val="585858"/>
-          <w:spacing w:val="-6"/>
-          <w:sz w:val="18"/>
-        </w:rPr>
-        <w:t> Pro</w:t>
-      </w:r>
-      <w:r>
-        <w:rPr>
-          <w:b w:val="0"/>
-          <w:color w:val="585858"/>
-          <w:sz w:val="18"/>
-        </w:rPr>
-        <w:t> 3D Animation,</w:t>
-      </w:r>
-      <w:r>
-        <w:rPr>
-          <w:b w:val="0"/>
-          <w:color w:val="585858"/>
+          <w:color w:val="515151"/>
+          <w:spacing w:val="-5"/>
+          <w:sz w:val="18"/>
+        </w:rPr>
+        <w:t> </w:t>
+      </w:r>
+      <w:r>
+        <w:rPr>
+          <w:b w:val="0"/>
+          <w:color w:val="515151"/>
+          <w:spacing w:val="-7"/>
+          <w:sz w:val="18"/>
+        </w:rPr>
+        <w:t>Pro</w:t>
+      </w:r>
+      <w:r>
+        <w:rPr>
+          <w:b w:val="0"/>
+          <w:color w:val="515151"/>
+          <w:sz w:val="18"/>
+        </w:rPr>
+        <w:t> 3D animation,</w:t>
+      </w:r>
+      <w:r>
+        <w:rPr>
+          <w:b w:val="0"/>
+          <w:color w:val="515151"/>
           <w:spacing w:val="2"/>
           <w:sz w:val="18"/>
         </w:rPr>
@@ -1338,33 +1347,33 @@
       <w:r>
         <w:rPr>
           <w:b w:val="0"/>
-          <w:color w:val="585858"/>
-          <w:sz w:val="18"/>
-        </w:rPr>
-        <w:t>Motion</w:t>
-      </w:r>
-      <w:r>
-        <w:rPr>
-          <w:b w:val="0"/>
-          <w:color w:val="585858"/>
-          <w:spacing w:val="2"/>
-          <w:sz w:val="18"/>
-        </w:rPr>
-        <w:t> </w:t>
-      </w:r>
-      <w:r>
-        <w:rPr>
-          <w:b w:val="0"/>
-          <w:color w:val="585858"/>
+          <w:color w:val="515151"/>
+          <w:sz w:val="18"/>
+        </w:rPr>
+        <w:t>motion</w:t>
+      </w:r>
+      <w:r>
+        <w:rPr>
+          <w:b w:val="0"/>
+          <w:color w:val="515151"/>
+          <w:spacing w:val="1"/>
+          <w:sz w:val="18"/>
+        </w:rPr>
+        <w:t> </w:t>
+      </w:r>
+      <w:r>
+        <w:rPr>
+          <w:b w:val="0"/>
+          <w:color w:val="515151"/>
           <w:spacing w:val="-3"/>
           <w:sz w:val="18"/>
         </w:rPr>
-        <w:t>Graphics</w:t>
-      </w:r>
-      <w:r>
-        <w:rPr>
-          <w:b w:val="0"/>
-          <w:color w:val="585858"/>
+        <w:t>graphics</w:t>
+      </w:r>
+      <w:r>
+        <w:rPr>
+          <w:b w:val="0"/>
+          <w:color w:val="515151"/>
           <w:sz w:val="18"/>
         </w:rPr>
         <w:t> Simulations:</w:t>
@@ -1372,7 +1381,7 @@
       <w:r>
         <w:rPr>
           <w:b w:val="0"/>
-          <w:color w:val="585858"/>
+          <w:color w:val="515151"/>
           <w:spacing w:val="-3"/>
           <w:sz w:val="18"/>
         </w:rPr>
@@ -1381,7 +1390,7 @@
       <w:r>
         <w:rPr>
           <w:b w:val="0"/>
-          <w:color w:val="585858"/>
+          <w:color w:val="515151"/>
           <w:sz w:val="18"/>
         </w:rPr>
         <w:t>Destruction</w:t>
@@ -1390,7 +1399,7 @@
     <w:p>
       <w:pPr>
         <w:spacing w:line="271" w:lineRule="auto" w:before="0"/>
-        <w:ind w:left="377" w:right="38" w:firstLine="962"/>
+        <w:ind w:left="469" w:right="38" w:firstLine="870"/>
         <w:jc w:val="right"/>
         <w:rPr>
           <w:b w:val="0"/>
@@ -1400,7 +1409,7 @@
       <w:r>
         <w:rPr>
           <w:b w:val="0"/>
-          <w:color w:val="585858"/>
+          <w:color w:val="515151"/>
           <w:sz w:val="18"/>
         </w:rPr>
         <w:t>Hard</w:t>
@@ -1408,7 +1417,7 @@
       <w:r>
         <w:rPr>
           <w:b w:val="0"/>
-          <w:color w:val="585858"/>
+          <w:color w:val="515151"/>
           <w:spacing w:val="-13"/>
           <w:sz w:val="18"/>
         </w:rPr>
@@ -1417,7 +1426,7 @@
       <w:r>
         <w:rPr>
           <w:b w:val="0"/>
-          <w:color w:val="585858"/>
+          <w:color w:val="515151"/>
           <w:sz w:val="18"/>
         </w:rPr>
         <w:t>surface</w:t>
@@ -1425,7 +1434,7 @@
       <w:r>
         <w:rPr>
           <w:b w:val="0"/>
-          <w:color w:val="585858"/>
+          <w:color w:val="515151"/>
           <w:spacing w:val="-13"/>
           <w:sz w:val="18"/>
         </w:rPr>
@@ -1434,7 +1443,7 @@
       <w:r>
         <w:rPr>
           <w:b w:val="0"/>
-          <w:color w:val="585858"/>
+          <w:color w:val="515151"/>
           <w:sz w:val="18"/>
         </w:rPr>
         <w:t>modeling Retopology,</w:t>
@@ -1442,16 +1451,16 @@
       <w:r>
         <w:rPr>
           <w:b w:val="0"/>
-          <w:color w:val="585858"/>
-          <w:spacing w:val="-8"/>
-          <w:sz w:val="18"/>
-        </w:rPr>
-        <w:t> </w:t>
-      </w:r>
-      <w:r>
-        <w:rPr>
-          <w:b w:val="0"/>
-          <w:color w:val="585858"/>
+          <w:color w:val="515151"/>
+          <w:spacing w:val="-15"/>
+          <w:sz w:val="18"/>
+        </w:rPr>
+        <w:t> </w:t>
+      </w:r>
+      <w:r>
+        <w:rPr>
+          <w:b w:val="0"/>
+          <w:color w:val="515151"/>
           <w:spacing w:val="-3"/>
           <w:sz w:val="18"/>
         </w:rPr>
@@ -1460,7 +1469,67 @@
       <w:r>
         <w:rPr>
           <w:b w:val="0"/>
-          <w:color w:val="585858"/>
+          <w:color w:val="515151"/>
+          <w:spacing w:val="-14"/>
+          <w:sz w:val="18"/>
+        </w:rPr>
+        <w:t> </w:t>
+      </w:r>
+      <w:r>
+        <w:rPr>
+          <w:b w:val="0"/>
+          <w:color w:val="515151"/>
+          <w:sz w:val="18"/>
+        </w:rPr>
+        <w:t>texturing Lighting,</w:t>
+      </w:r>
+      <w:r>
+        <w:rPr>
+          <w:b w:val="0"/>
+          <w:color w:val="515151"/>
+          <w:spacing w:val="5"/>
+          <w:sz w:val="18"/>
+        </w:rPr>
+        <w:t> </w:t>
+      </w:r>
+      <w:r>
+        <w:rPr>
+          <w:b w:val="0"/>
+          <w:color w:val="515151"/>
+          <w:sz w:val="18"/>
+        </w:rPr>
+        <w:t>rendering,</w:t>
+      </w:r>
+      <w:r>
+        <w:rPr>
+          <w:b w:val="0"/>
+          <w:color w:val="515151"/>
+          <w:spacing w:val="5"/>
+          <w:sz w:val="18"/>
+        </w:rPr>
+        <w:t> </w:t>
+      </w:r>
+      <w:r>
+        <w:rPr>
+          <w:b w:val="0"/>
+          <w:color w:val="515151"/>
+          <w:spacing w:val="-3"/>
+          <w:sz w:val="18"/>
+        </w:rPr>
+        <w:t>compositing</w:t>
+      </w:r>
+      <w:r>
+        <w:rPr>
+          <w:b w:val="0"/>
+          <w:color w:val="515151"/>
+          <w:sz w:val="18"/>
+        </w:rPr>
+        <w:t> Storyboarding,</w:t>
+      </w:r>
+      <w:r>
+        <w:rPr>
+          <w:b w:val="0"/>
+          <w:color w:val="515151"/>
           <w:spacing w:val="-7"/>
           <w:sz w:val="18"/>
         </w:rPr>
@@ -1469,121 +1538,85 @@
       <w:r>
         <w:rPr>
           <w:b w:val="0"/>
-          <w:color w:val="585858"/>
-          <w:spacing w:val="-4"/>
-          <w:sz w:val="18"/>
-        </w:rPr>
-        <w:t>Texturing</w:t>
-      </w:r>
-      <w:r>
-        <w:rPr>
-          <w:b w:val="0"/>
-          <w:color w:val="585858"/>
-          <w:sz w:val="18"/>
-        </w:rPr>
-        <w:t> Lighting, Rendering,</w:t>
-      </w:r>
-      <w:r>
-        <w:rPr>
-          <w:b w:val="0"/>
-          <w:color w:val="585858"/>
-          <w:spacing w:val="14"/>
-          <w:sz w:val="18"/>
-        </w:rPr>
-        <w:t> </w:t>
-      </w:r>
-      <w:r>
-        <w:rPr>
-          <w:b w:val="0"/>
-          <w:color w:val="585858"/>
+          <w:color w:val="515151"/>
+          <w:sz w:val="18"/>
+        </w:rPr>
+        <w:t>motion</w:t>
+      </w:r>
+      <w:r>
+        <w:rPr>
+          <w:b w:val="0"/>
+          <w:color w:val="515151"/>
+          <w:spacing w:val="-7"/>
+          <w:sz w:val="18"/>
+        </w:rPr>
+        <w:t> </w:t>
+      </w:r>
+      <w:r>
+        <w:rPr>
+          <w:b w:val="0"/>
+          <w:color w:val="515151"/>
+          <w:sz w:val="18"/>
+        </w:rPr>
+        <w:t>capture OCIO, ACES</w:t>
+      </w:r>
+      <w:r>
+        <w:rPr>
+          <w:b w:val="0"/>
+          <w:color w:val="515151"/>
+          <w:spacing w:val="-26"/>
+          <w:sz w:val="18"/>
+        </w:rPr>
+        <w:t> </w:t>
+      </w:r>
+      <w:r>
+        <w:rPr>
+          <w:b w:val="0"/>
+          <w:color w:val="515151"/>
+          <w:sz w:val="18"/>
+        </w:rPr>
+        <w:t>workflow</w:t>
+      </w:r>
+    </w:p>
+    <w:p>
+      <w:pPr>
+        <w:spacing w:line="271" w:lineRule="auto" w:before="0"/>
+        <w:ind w:left="1175" w:right="0" w:firstLine="511"/>
+        <w:jc w:val="left"/>
+        <w:rPr>
+          <w:b w:val="0"/>
+          <w:sz w:val="18"/>
+        </w:rPr>
+      </w:pPr>
+      <w:r>
+        <w:rPr>
+          <w:b w:val="0"/>
+          <w:color w:val="515151"/>
+          <w:sz w:val="18"/>
+        </w:rPr>
+        <w:t>Python, </w:t>
+      </w:r>
+      <w:r>
+        <w:rPr>
+          <w:b w:val="0"/>
+          <w:color w:val="515151"/>
           <w:spacing w:val="-3"/>
           <w:sz w:val="18"/>
         </w:rPr>
-        <w:t>Compositing</w:t>
-      </w:r>
-    </w:p>
-    <w:p>
-      <w:pPr>
-        <w:spacing w:line="271" w:lineRule="auto" w:before="0"/>
-        <w:ind w:left="1175" w:right="38" w:firstLine="896"/>
-        <w:jc w:val="right"/>
-        <w:rPr>
-          <w:b w:val="0"/>
-          <w:sz w:val="18"/>
-        </w:rPr>
-      </w:pPr>
-      <w:r>
-        <w:rPr>
-          <w:b w:val="0"/>
-          <w:color w:val="585858"/>
-          <w:spacing w:val="-1"/>
-          <w:sz w:val="18"/>
-        </w:rPr>
-        <w:t>Storyboarding </w:t>
-      </w:r>
-      <w:r>
-        <w:rPr>
-          <w:b w:val="0"/>
-          <w:color w:val="585858"/>
-          <w:sz w:val="18"/>
-        </w:rPr>
-        <w:t>OCIO,</w:t>
-      </w:r>
-      <w:r>
-        <w:rPr>
-          <w:b w:val="0"/>
-          <w:color w:val="585858"/>
-          <w:spacing w:val="-13"/>
-          <w:sz w:val="18"/>
-        </w:rPr>
-        <w:t> </w:t>
-      </w:r>
-      <w:r>
-        <w:rPr>
-          <w:b w:val="0"/>
-          <w:color w:val="585858"/>
-          <w:sz w:val="18"/>
-        </w:rPr>
-        <w:t>ACES</w:t>
-      </w:r>
-      <w:r>
-        <w:rPr>
-          <w:b w:val="0"/>
-          <w:color w:val="585858"/>
-          <w:spacing w:val="-13"/>
-          <w:sz w:val="18"/>
-        </w:rPr>
-        <w:t> </w:t>
-      </w:r>
-      <w:r>
-        <w:rPr>
-          <w:b w:val="0"/>
-          <w:color w:val="585858"/>
-          <w:sz w:val="18"/>
-        </w:rPr>
-        <w:t>workflow Python,</w:t>
-      </w:r>
-      <w:r>
-        <w:rPr>
-          <w:b w:val="0"/>
-          <w:color w:val="585858"/>
-          <w:spacing w:val="-8"/>
-          <w:sz w:val="18"/>
-        </w:rPr>
-        <w:t> </w:t>
-      </w:r>
-      <w:r>
-        <w:rPr>
-          <w:b w:val="0"/>
-          <w:color w:val="585858"/>
-          <w:sz w:val="18"/>
-        </w:rPr>
-        <w:t>JavaScript HTML, CSS, </w:t>
-      </w:r>
-      <w:r>
-        <w:rPr>
-          <w:b w:val="0"/>
-          <w:color w:val="585858"/>
+        <w:t>JavaScript </w:t>
+      </w:r>
+      <w:r>
+        <w:rPr>
+          <w:b w:val="0"/>
+          <w:color w:val="515151"/>
+          <w:sz w:val="18"/>
+        </w:rPr>
+        <w:t>HTML, CSS, </w:t>
+      </w:r>
+      <w:r>
+        <w:rPr>
+          <w:b w:val="0"/>
+          <w:color w:val="515151"/>
           <w:spacing w:val="-5"/>
           <w:sz w:val="18"/>
         </w:rPr>
@@ -1592,15 +1625,15 @@
       <w:r>
         <w:rPr>
           <w:b w:val="0"/>
-          <w:color w:val="585858"/>
-          <w:sz w:val="18"/>
-        </w:rPr>
-        <w:t> </w:t>
-      </w:r>
-      <w:r>
-        <w:rPr>
-          <w:b w:val="0"/>
-          <w:color w:val="585858"/>
+          <w:color w:val="515151"/>
+          <w:sz w:val="18"/>
+        </w:rPr>
+        <w:t> </w:t>
+      </w:r>
+      <w:r>
+        <w:rPr>
+          <w:b w:val="0"/>
+          <w:color w:val="515151"/>
           <w:spacing w:val="-3"/>
           <w:sz w:val="18"/>
         </w:rPr>
@@ -1620,7 +1653,7 @@
       <w:r>
         <w:rPr>
           <w:b w:val="0"/>
-          <w:color w:val="585858"/>
+          <w:color w:val="515151"/>
           <w:sz w:val="18"/>
         </w:rPr>
         <w:t>Responsive</w:t>
@@ -1628,7 +1661,7 @@
       <w:r>
         <w:rPr>
           <w:b w:val="0"/>
-          <w:color w:val="585858"/>
+          <w:color w:val="515151"/>
           <w:spacing w:val="-5"/>
           <w:sz w:val="18"/>
         </w:rPr>
@@ -1637,7 +1670,7 @@
       <w:r>
         <w:rPr>
           <w:b w:val="0"/>
-          <w:color w:val="585858"/>
+          <w:color w:val="515151"/>
           <w:sz w:val="18"/>
         </w:rPr>
         <w:t>web</w:t>
@@ -1645,7 +1678,7 @@
       <w:r>
         <w:rPr>
           <w:b w:val="0"/>
-          <w:color w:val="585858"/>
+          <w:color w:val="515151"/>
           <w:spacing w:val="-4"/>
           <w:sz w:val="18"/>
         </w:rPr>
@@ -1654,7 +1687,7 @@
       <w:r>
         <w:rPr>
           <w:b w:val="0"/>
-          <w:color w:val="585858"/>
+          <w:color w:val="515151"/>
           <w:spacing w:val="-3"/>
           <w:sz w:val="18"/>
         </w:rPr>
@@ -1663,7 +1696,7 @@
       <w:r>
         <w:rPr>
           <w:b w:val="0"/>
-          <w:color w:val="585858"/>
+          <w:color w:val="515151"/>
           <w:sz w:val="18"/>
         </w:rPr>
         <w:t> GitHub Desktop,</w:t>
@@ -1671,7 +1704,7 @@
       <w:r>
         <w:rPr>
           <w:b w:val="0"/>
-          <w:color w:val="585858"/>
+          <w:color w:val="515151"/>
           <w:spacing w:val="2"/>
           <w:sz w:val="18"/>
         </w:rPr>
@@ -1680,7 +1713,7 @@
       <w:r>
         <w:rPr>
           <w:b w:val="0"/>
-          <w:color w:val="585858"/>
+          <w:color w:val="515151"/>
           <w:sz w:val="18"/>
         </w:rPr>
         <w:t>MySQL</w:t>
@@ -1688,7 +1721,7 @@
       <w:r>
         <w:rPr>
           <w:b w:val="0"/>
-          <w:color w:val="585858"/>
+          <w:color w:val="515151"/>
           <w:spacing w:val="1"/>
           <w:sz w:val="18"/>
         </w:rPr>
@@ -1697,7 +1730,7 @@
       <w:r>
         <w:rPr>
           <w:b w:val="0"/>
-          <w:color w:val="585858"/>
+          <w:color w:val="515151"/>
           <w:spacing w:val="-4"/>
           <w:sz w:val="18"/>
         </w:rPr>
@@ -1706,7 +1739,7 @@
       <w:r>
         <w:rPr>
           <w:b w:val="0"/>
-          <w:color w:val="585858"/>
+          <w:color w:val="515151"/>
           <w:sz w:val="18"/>
         </w:rPr>
         <w:t> Visual Studio Code, Sublime</w:t>
@@ -1714,7 +1747,7 @@
       <w:r>
         <w:rPr>
           <w:b w:val="0"/>
-          <w:color w:val="585858"/>
+          <w:color w:val="515151"/>
           <w:spacing w:val="-8"/>
           <w:sz w:val="18"/>
         </w:rPr>
@@ -1744,7 +1777,7 @@
       <w:r>
         <w:rPr>
           <w:b w:val="0"/>
-          <w:color w:val="585858"/>
+          <w:color w:val="515151"/>
           <w:sz w:val="18"/>
         </w:rPr>
         <w:t>Windows,</w:t>
@@ -1752,7 +1785,7 @@
       <w:r>
         <w:rPr>
           <w:b w:val="0"/>
-          <w:color w:val="585858"/>
+          <w:color w:val="515151"/>
           <w:spacing w:val="-7"/>
           <w:sz w:val="18"/>
         </w:rPr>
@@ -1761,7 +1794,7 @@
       <w:r>
         <w:rPr>
           <w:b w:val="0"/>
-          <w:color w:val="585858"/>
+          <w:color w:val="515151"/>
           <w:spacing w:val="-4"/>
           <w:sz w:val="18"/>
         </w:rPr>
@@ -1770,7 +1803,7 @@
       <w:r>
         <w:rPr>
           <w:b w:val="0"/>
-          <w:color w:val="585858"/>
+          <w:color w:val="515151"/>
           <w:sz w:val="18"/>
         </w:rPr>
         <w:t> Macro</w:t>
@@ -1778,7 +1811,7 @@
       <w:r>
         <w:rPr>
           <w:b w:val="0"/>
-          <w:color w:val="585858"/>
+          <w:color w:val="515151"/>
           <w:spacing w:val="-16"/>
           <w:sz w:val="18"/>
         </w:rPr>
@@ -1787,7 +1820,7 @@
       <w:r>
         <w:rPr>
           <w:b w:val="0"/>
-          <w:color w:val="585858"/>
+          <w:color w:val="515151"/>
           <w:sz w:val="18"/>
         </w:rPr>
         <w:t>photography </w:t>
@@ -1795,7 +1828,7 @@
       <w:r>
         <w:rPr>
           <w:b w:val="0"/>
-          <w:color w:val="585858"/>
+          <w:color w:val="515151"/>
           <w:spacing w:val="-1"/>
           <w:sz w:val="18"/>
         </w:rPr>
@@ -1804,7 +1837,7 @@
       <w:r>
         <w:rPr>
           <w:b w:val="0"/>
-          <w:color w:val="585858"/>
+          <w:color w:val="515151"/>
           <w:spacing w:val="-4"/>
           <w:sz w:val="18"/>
         </w:rPr>
@@ -1813,7 +1846,7 @@
       <w:r>
         <w:rPr>
           <w:b w:val="0"/>
-          <w:color w:val="585858"/>
+          <w:color w:val="515151"/>
           <w:spacing w:val="-3"/>
           <w:sz w:val="18"/>
         </w:rPr>
@@ -1822,7 +1855,7 @@
       <w:r>
         <w:rPr>
           <w:b w:val="0"/>
-          <w:color w:val="585858"/>
+          <w:color w:val="515151"/>
           <w:sz w:val="18"/>
         </w:rPr>
         <w:t>Oculus</w:t>
@@ -1830,7 +1863,7 @@
       <w:r>
         <w:rPr>
           <w:b w:val="0"/>
-          <w:color w:val="585858"/>
+          <w:color w:val="515151"/>
           <w:spacing w:val="13"/>
           <w:sz w:val="18"/>
         </w:rPr>
@@ -1839,7 +1872,7 @@
       <w:r>
         <w:rPr>
           <w:b w:val="0"/>
-          <w:color w:val="585858"/>
+          <w:color w:val="515151"/>
           <w:spacing w:val="-4"/>
           <w:sz w:val="18"/>
         </w:rPr>
@@ -1859,7 +1892,7 @@
       <w:r>
         <w:rPr>
           <w:b w:val="0"/>
-          <w:color w:val="585858"/>
+          <w:color w:val="515151"/>
           <w:sz w:val="18"/>
         </w:rPr>
         <w:t>MotionBuilder,</w:t>
@@ -1867,7 +1900,7 @@
       <w:r>
         <w:rPr>
           <w:b w:val="0"/>
-          <w:color w:val="585858"/>
+          <w:color w:val="515151"/>
           <w:spacing w:val="-7"/>
           <w:sz w:val="18"/>
         </w:rPr>
@@ -1876,7 +1909,7 @@
       <w:r>
         <w:rPr>
           <w:b w:val="0"/>
-          <w:color w:val="585858"/>
+          <w:color w:val="515151"/>
           <w:spacing w:val="-3"/>
           <w:sz w:val="18"/>
         </w:rPr>
@@ -1885,7 +1918,7 @@
       <w:r>
         <w:rPr>
           <w:b w:val="0"/>
-          <w:color w:val="585858"/>
+          <w:color w:val="515151"/>
           <w:spacing w:val="-7"/>
           <w:sz w:val="18"/>
         </w:rPr>
@@ -1894,7 +1927,7 @@
       <w:r>
         <w:rPr>
           <w:b w:val="0"/>
-          <w:color w:val="585858"/>
+          <w:color w:val="515151"/>
           <w:spacing w:val="-3"/>
           <w:sz w:val="18"/>
         </w:rPr>
@@ -1903,7 +1936,7 @@
       <w:r>
         <w:rPr>
           <w:b w:val="0"/>
-          <w:color w:val="585858"/>
+          <w:color w:val="515151"/>
           <w:sz w:val="18"/>
         </w:rPr>
         <w:t> Fusion</w:t>
@@ -1911,7 +1944,7 @@
       <w:r>
         <w:rPr>
           <w:b w:val="0"/>
-          <w:color w:val="585858"/>
+          <w:color w:val="515151"/>
           <w:spacing w:val="4"/>
           <w:sz w:val="18"/>
         </w:rPr>
@@ -1920,7 +1953,7 @@
       <w:r>
         <w:rPr>
           <w:b w:val="0"/>
-          <w:color w:val="585858"/>
+          <w:color w:val="515151"/>
           <w:sz w:val="18"/>
         </w:rPr>
         <w:t>360,</w:t>
@@ -1928,7 +1961,7 @@
       <w:r>
         <w:rPr>
           <w:b w:val="0"/>
-          <w:color w:val="585858"/>
+          <w:color w:val="515151"/>
           <w:spacing w:val="5"/>
           <w:sz w:val="18"/>
         </w:rPr>
@@ -1937,7 +1970,7 @@
       <w:r>
         <w:rPr>
           <w:b w:val="0"/>
-          <w:color w:val="585858"/>
+          <w:color w:val="515151"/>
           <w:spacing w:val="-4"/>
           <w:sz w:val="18"/>
         </w:rPr>
@@ -1946,7 +1979,7 @@
       <w:r>
         <w:rPr>
           <w:b w:val="0"/>
-          <w:color w:val="585858"/>
+          <w:color w:val="515151"/>
           <w:sz w:val="18"/>
         </w:rPr>
         <w:t> Simplify3D,</w:t>
@@ -1954,7 +1987,7 @@
       <w:r>
         <w:rPr>
           <w:b w:val="0"/>
-          <w:color w:val="585858"/>
+          <w:color w:val="515151"/>
           <w:spacing w:val="-13"/>
           <w:sz w:val="18"/>
         </w:rPr>
@@ -1963,7 +1996,7 @@
       <w:r>
         <w:rPr>
           <w:b w:val="0"/>
-          <w:color w:val="585858"/>
+          <w:color w:val="515151"/>
           <w:sz w:val="18"/>
         </w:rPr>
         <w:t>MakerBot Bash,</w:t>
@@ -1971,7 +2004,7 @@
       <w:r>
         <w:rPr>
           <w:b w:val="0"/>
-          <w:color w:val="585858"/>
+          <w:color w:val="515151"/>
           <w:spacing w:val="-5"/>
           <w:sz w:val="18"/>
         </w:rPr>
@@ -1980,7 +2013,7 @@
       <w:r>
         <w:rPr>
           <w:b w:val="0"/>
-          <w:color w:val="585858"/>
+          <w:color w:val="515151"/>
           <w:sz w:val="18"/>
         </w:rPr>
         <w:t>C#,</w:t>
@@ -1988,7 +2021,7 @@
       <w:r>
         <w:rPr>
           <w:b w:val="0"/>
-          <w:color w:val="585858"/>
+          <w:color w:val="515151"/>
           <w:spacing w:val="-4"/>
           <w:sz w:val="18"/>
         </w:rPr>
@@ -1997,7 +2030,7 @@
       <w:r>
         <w:rPr>
           <w:b w:val="0"/>
-          <w:color w:val="585858"/>
+          <w:color w:val="515151"/>
           <w:sz w:val="18"/>
         </w:rPr>
         <w:t>Automator FileZilla,</w:t>
@@ -2005,7 +2038,7 @@
       <w:r>
         <w:rPr>
           <w:b w:val="0"/>
-          <w:color w:val="585858"/>
+          <w:color w:val="515151"/>
           <w:spacing w:val="-5"/>
           <w:sz w:val="18"/>
         </w:rPr>
@@ -2014,7 +2047,7 @@
       <w:r>
         <w:rPr>
           <w:b w:val="0"/>
-          <w:color w:val="585858"/>
+          <w:color w:val="515151"/>
           <w:sz w:val="18"/>
         </w:rPr>
         <w:t>Excel,</w:t>
@@ -2022,16 +2055,25 @@
       <w:r>
         <w:rPr>
           <w:b w:val="0"/>
-          <w:color w:val="585858"/>
+          <w:color w:val="515151"/>
+          <w:spacing w:val="-5"/>
+          <w:sz w:val="18"/>
+        </w:rPr>
+        <w:t> </w:t>
+      </w:r>
+      <w:r>
+        <w:rPr>
+          <w:b w:val="0"/>
+          <w:color w:val="515151"/>
           <w:spacing w:val="-4"/>
           <w:sz w:val="18"/>
         </w:rPr>
-        <w:t> Trello</w:t>
-      </w:r>
-      <w:r>
-        <w:rPr>
-          <w:b w:val="0"/>
-          <w:color w:val="585858"/>
+        <w:t>Trello</w:t>
+      </w:r>
+      <w:r>
+        <w:rPr>
+          <w:b w:val="0"/>
+          <w:color w:val="515151"/>
           <w:sz w:val="18"/>
         </w:rPr>
         <w:t> Fencing,</w:t>
@@ -2039,7 +2081,7 @@
       <w:r>
         <w:rPr>
           <w:b w:val="0"/>
-          <w:color w:val="585858"/>
+          <w:color w:val="515151"/>
           <w:spacing w:val="-10"/>
           <w:sz w:val="18"/>
         </w:rPr>
@@ -2048,7 +2090,7 @@
       <w:r>
         <w:rPr>
           <w:b w:val="0"/>
-          <w:color w:val="585858"/>
+          <w:color w:val="515151"/>
           <w:sz w:val="18"/>
         </w:rPr>
         <w:t>Rowing</w:t>
@@ -2067,7 +2109,7 @@
       <w:r>
         <w:rPr>
           <w:b w:val="0"/>
-          <w:color w:val="585858"/>
+          <w:color w:val="515151"/>
           <w:sz w:val="18"/>
         </w:rPr>
         <w:t>Computer building and</w:t>
@@ -2075,7 +2117,7 @@
       <w:r>
         <w:rPr>
           <w:b w:val="0"/>
-          <w:color w:val="585858"/>
+          <w:color w:val="515151"/>
           <w:spacing w:val="-5"/>
           <w:sz w:val="18"/>
         </w:rPr>
@@ -2084,7 +2126,7 @@
       <w:r>
         <w:rPr>
           <w:b w:val="0"/>
-          <w:color w:val="585858"/>
+          <w:color w:val="515151"/>
           <w:sz w:val="18"/>
         </w:rPr>
         <w:t>gaming</w:t>
@@ -2114,7 +2156,7 @@
       <w:r>
         <w:rPr>
           <w:b/>
-          <w:color w:val="585858"/>
+          <w:color w:val="515151"/>
           <w:sz w:val="24"/>
         </w:rPr>
         <w:t>Travel</w:t>
@@ -2133,7 +2175,7 @@
       <w:r>
         <w:rPr>
           <w:b w:val="0"/>
-          <w:color w:val="585858"/>
+          <w:color w:val="515151"/>
           <w:sz w:val="18"/>
         </w:rPr>
         <w:t>Los Angeles, Canada,</w:t>
@@ -2141,7 +2183,7 @@
       <w:r>
         <w:rPr>
           <w:b w:val="0"/>
-          <w:color w:val="585858"/>
+          <w:color w:val="515151"/>
           <w:spacing w:val="1"/>
           <w:sz w:val="18"/>
         </w:rPr>
@@ -2150,7 +2192,7 @@
       <w:r>
         <w:rPr>
           <w:b w:val="0"/>
-          <w:color w:val="585858"/>
+          <w:color w:val="515151"/>
           <w:spacing w:val="-3"/>
           <w:sz w:val="18"/>
         </w:rPr>
@@ -2159,7 +2201,7 @@
       <w:r>
         <w:rPr>
           <w:b w:val="0"/>
-          <w:color w:val="585858"/>
+          <w:color w:val="515151"/>
           <w:sz w:val="18"/>
         </w:rPr>
         <w:t> United Kingdom, Southern</w:t>
@@ -2167,7 +2209,7 @@
       <w:r>
         <w:rPr>
           <w:b w:val="0"/>
-          <w:color w:val="585858"/>
+          <w:color w:val="515151"/>
           <w:spacing w:val="1"/>
           <w:sz w:val="18"/>
         </w:rPr>
@@ -2176,7 +2218,7 @@
       <w:r>
         <w:rPr>
           <w:b w:val="0"/>
-          <w:color w:val="585858"/>
+          <w:color w:val="515151"/>
           <w:spacing w:val="-3"/>
           <w:sz w:val="18"/>
         </w:rPr>
@@ -2196,7 +2238,7 @@
       <w:r>
         <w:rPr>
           <w:b w:val="0"/>
-          <w:color w:val="585858"/>
+          <w:color w:val="515151"/>
           <w:sz w:val="18"/>
         </w:rPr>
         <w:t>Malaysia,</w:t>
@@ -2204,7 +2246,7 @@
       <w:r>
         <w:rPr>
           <w:b w:val="0"/>
-          <w:color w:val="585858"/>
+          <w:color w:val="515151"/>
           <w:spacing w:val="-16"/>
           <w:sz w:val="18"/>
         </w:rPr>
@@ -2213,7 +2255,7 @@
       <w:r>
         <w:rPr>
           <w:b w:val="0"/>
-          <w:color w:val="585858"/>
+          <w:color w:val="515151"/>
           <w:sz w:val="18"/>
         </w:rPr>
         <w:t>France</w:t>
@@ -2243,7 +2285,7 @@
       <w:r>
         <w:rPr>
           <w:b/>
-          <w:color w:val="585858"/>
+          <w:color w:val="515151"/>
           <w:sz w:val="24"/>
         </w:rPr>
         <w:t>Portfolio</w:t>
@@ -2263,7 +2305,7 @@
         <w:r>
           <w:rPr>
             <w:b w:val="0"/>
-            <w:color w:val="585858"/>
+            <w:color w:val="515151"/>
             <w:spacing w:val="-2"/>
             <w:sz w:val="18"/>
           </w:rPr>
@@ -2273,7 +2315,7 @@
       <w:r>
         <w:rPr>
           <w:b w:val="0"/>
-          <w:color w:val="585858"/>
+          <w:color w:val="515151"/>
           <w:sz w:val="18"/>
         </w:rPr>
         <w:t> </w:t>
@@ -2282,7 +2324,7 @@
         <w:r>
           <w:rPr>
             <w:b w:val="0"/>
-            <w:color w:val="585858"/>
+            <w:color w:val="515151"/>
             <w:spacing w:val="-2"/>
             <w:sz w:val="18"/>
           </w:rPr>
@@ -2292,7 +2334,7 @@
       <w:r>
         <w:rPr>
           <w:b w:val="0"/>
-          <w:color w:val="585858"/>
+          <w:color w:val="515151"/>
           <w:sz w:val="18"/>
         </w:rPr>
         <w:t> </w:t>
@@ -2301,7 +2343,7 @@
         <w:r>
           <w:rPr>
             <w:b w:val="0"/>
-            <w:color w:val="585858"/>
+            <w:color w:val="515151"/>
             <w:spacing w:val="-2"/>
             <w:sz w:val="18"/>
           </w:rPr>
@@ -2311,7 +2353,7 @@
       <w:r>
         <w:rPr>
           <w:b w:val="0"/>
-          <w:color w:val="585858"/>
+          <w:color w:val="515151"/>
           <w:spacing w:val="-2"/>
           <w:sz w:val="18"/>
         </w:rPr>
@@ -2321,7 +2363,7 @@
         <w:r>
           <w:rPr>
             <w:b w:val="0"/>
-            <w:color w:val="585858"/>
+            <w:color w:val="515151"/>
             <w:spacing w:val="-2"/>
             <w:sz w:val="18"/>
           </w:rPr>
@@ -2342,7 +2384,7 @@
       <w:r>
         <w:rPr>
           <w:b/>
-          <w:color w:val="585858"/>
+          <w:color w:val="515151"/>
           <w:spacing w:val="-1"/>
           <w:sz w:val="24"/>
         </w:rPr>
@@ -2363,7 +2405,7 @@
         <w:r>
           <w:rPr>
             <w:b w:val="0"/>
-            <w:color w:val="585858"/>
+            <w:color w:val="515151"/>
             <w:spacing w:val="-1"/>
             <w:sz w:val="18"/>
           </w:rPr>
@@ -2384,7 +2426,7 @@
       <w:r>
         <w:rPr>
           <w:b w:val="0"/>
-          <w:color w:val="585858"/>
+          <w:color w:val="515151"/>
           <w:sz w:val="18"/>
         </w:rPr>
         <w:t>+1</w:t>
@@ -2392,7 +2434,7 @@
       <w:r>
         <w:rPr>
           <w:b w:val="0"/>
-          <w:color w:val="585858"/>
+          <w:color w:val="515151"/>
           <w:spacing w:val="-2"/>
           <w:sz w:val="18"/>
         </w:rPr>
@@ -2401,7 +2443,7 @@
       <w:r>
         <w:rPr>
           <w:b w:val="0"/>
-          <w:color w:val="585858"/>
+          <w:color w:val="515151"/>
           <w:sz w:val="18"/>
         </w:rPr>
         <w:t>860-501-0121</w:t>
@@ -2421,7 +2463,7 @@
         <w:r>
           <w:rPr>
             <w:b w:val="0"/>
-            <w:color w:val="585858"/>
+            <w:color w:val="515151"/>
             <w:spacing w:val="-2"/>
             <w:sz w:val="18"/>
           </w:rPr>
@@ -2431,7 +2473,7 @@
       <w:r>
         <w:rPr>
           <w:b w:val="0"/>
-          <w:color w:val="585858"/>
+          <w:color w:val="515151"/>
           <w:spacing w:val="-2"/>
           <w:sz w:val="18"/>
         </w:rPr>
@@ -2440,7 +2482,7 @@
       <w:r>
         <w:rPr>
           <w:b w:val="0"/>
-          <w:color w:val="585858"/>
+          <w:color w:val="515151"/>
           <w:sz w:val="18"/>
         </w:rPr>
         <w:t>East </w:t>
@@ -2448,7 +2490,7 @@
       <w:r>
         <w:rPr>
           <w:b w:val="0"/>
-          <w:color w:val="585858"/>
+          <w:color w:val="515151"/>
           <w:spacing w:val="-3"/>
           <w:sz w:val="18"/>
         </w:rPr>
@@ -2457,7 +2499,7 @@
       <w:r>
         <w:rPr>
           <w:b w:val="0"/>
-          <w:color w:val="585858"/>
+          <w:color w:val="515151"/>
           <w:spacing w:val="15"/>
           <w:sz w:val="18"/>
         </w:rPr>
@@ -2466,7 +2508,7 @@
       <w:r>
         <w:rPr>
           <w:b w:val="0"/>
-          <w:color w:val="585858"/>
+          <w:color w:val="515151"/>
           <w:spacing w:val="-3"/>
           <w:sz w:val="18"/>
         </w:rPr>
@@ -2507,7 +2549,7 @@
       <w:r>
         <w:rPr>
           <w:b/>
-          <w:color w:val="585858"/>
+          <w:color w:val="515151"/>
           <w:sz w:val="26"/>
         </w:rPr>
         <w:t>Work Experience</w:t>
@@ -2541,7 +2583,7 @@
       <w:r>
         <w:rPr>
           <w:b w:val="0"/>
-          <w:color w:val="585858"/>
+          <w:color w:val="515151"/>
         </w:rPr>
         <w:t>One Look Sign Company - Connecticut, September 2019 - Present</w:t>
       </w:r>
@@ -2567,7 +2609,7 @@
       <w:r>
         <w:rPr>
           <w:b w:val="0"/>
-          <w:color w:val="585858"/>
+          <w:color w:val="515151"/>
           <w:sz w:val="17"/>
         </w:rPr>
         <w:t>Develop with JavaScript to streamline repetitive pipeline</w:t>
@@ -2575,7 +2617,7 @@
       <w:r>
         <w:rPr>
           <w:b w:val="0"/>
-          <w:color w:val="585858"/>
+          <w:color w:val="515151"/>
           <w:spacing w:val="-6"/>
           <w:sz w:val="17"/>
         </w:rPr>
@@ -2584,7 +2626,7 @@
       <w:r>
         <w:rPr>
           <w:b w:val="0"/>
-          <w:color w:val="585858"/>
+          <w:color w:val="515151"/>
           <w:sz w:val="17"/>
         </w:rPr>
         <w:t>procedures</w:t>
@@ -2611,7 +2653,7 @@
       <w:r>
         <w:rPr>
           <w:b w:val="0"/>
-          <w:color w:val="585858"/>
+          <w:color w:val="515151"/>
           <w:sz w:val="17"/>
         </w:rPr>
         <w:t>Secure clients’ approvals for sign artwork designed and proofed with</w:t>
@@ -2619,7 +2661,7 @@
       <w:r>
         <w:rPr>
           <w:b w:val="0"/>
-          <w:color w:val="585858"/>
+          <w:color w:val="515151"/>
           <w:spacing w:val="-9"/>
           <w:sz w:val="17"/>
         </w:rPr>
@@ -2628,7 +2670,7 @@
       <w:r>
         <w:rPr>
           <w:b w:val="0"/>
-          <w:color w:val="585858"/>
+          <w:color w:val="515151"/>
           <w:sz w:val="17"/>
         </w:rPr>
         <w:t>Illustrator</w:t>
@@ -2655,7 +2697,7 @@
       <w:r>
         <w:rPr>
           <w:b w:val="0"/>
-          <w:color w:val="585858"/>
+          <w:color w:val="515151"/>
           <w:sz w:val="17"/>
         </w:rPr>
         <w:t>Print, cut, and mount vinyl to vehicles, machinery, coroplast, aluminum,</w:t>
@@ -2663,7 +2705,7 @@
       <w:r>
         <w:rPr>
           <w:b w:val="0"/>
-          <w:color w:val="585858"/>
+          <w:color w:val="515151"/>
           <w:spacing w:val="-7"/>
           <w:sz w:val="17"/>
         </w:rPr>
@@ -2672,7 +2714,7 @@
       <w:r>
         <w:rPr>
           <w:b w:val="0"/>
-          <w:color w:val="585858"/>
+          <w:color w:val="515151"/>
           <w:sz w:val="17"/>
         </w:rPr>
         <w:t>wood</w:t>
@@ -2699,7 +2741,7 @@
       <w:r>
         <w:rPr>
           <w:b w:val="0"/>
-          <w:color w:val="585858"/>
+          <w:color w:val="515151"/>
           <w:sz w:val="17"/>
         </w:rPr>
         <w:t>Maintain workplace efficiency - manage incoming calls, schedule jobs with</w:t>
@@ -2707,7 +2749,7 @@
       <w:r>
         <w:rPr>
           <w:b w:val="0"/>
-          <w:color w:val="585858"/>
+          <w:color w:val="515151"/>
           <w:spacing w:val="-1"/>
           <w:sz w:val="17"/>
         </w:rPr>
@@ -2716,7 +2758,7 @@
       <w:r>
         <w:rPr>
           <w:b w:val="0"/>
-          <w:color w:val="585858"/>
+          <w:color w:val="515151"/>
           <w:spacing w:val="-4"/>
           <w:sz w:val="17"/>
         </w:rPr>
@@ -2761,7 +2803,7 @@
       <w:r>
         <w:rPr>
           <w:b w:val="0"/>
-          <w:color w:val="585858"/>
+          <w:color w:val="515151"/>
         </w:rPr>
         <w:t>Trebel Music/UConn Student Agency, August 2018 - December 2018</w:t>
       </w:r>
@@ -2787,7 +2829,7 @@
       <w:r>
         <w:rPr>
           <w:b w:val="0"/>
-          <w:color w:val="585858"/>
+          <w:color w:val="515151"/>
           <w:sz w:val="17"/>
         </w:rPr>
         <w:t>Animated and projected giant looping motion graphic (Cinema </w:t>
@@ -2795,7 +2837,7 @@
       <w:r>
         <w:rPr>
           <w:b w:val="0"/>
-          <w:color w:val="585858"/>
+          <w:color w:val="515151"/>
           <w:spacing w:val="-3"/>
           <w:sz w:val="17"/>
         </w:rPr>
@@ -2804,7 +2846,7 @@
       <w:r>
         <w:rPr>
           <w:b w:val="0"/>
-          <w:color w:val="585858"/>
+          <w:color w:val="515151"/>
           <w:sz w:val="17"/>
         </w:rPr>
         <w:t>Arnold, Deadline) at</w:t>
@@ -2812,7 +2854,7 @@
       <w:r>
         <w:rPr>
           <w:b w:val="0"/>
-          <w:color w:val="585858"/>
+          <w:color w:val="515151"/>
           <w:spacing w:val="-5"/>
           <w:sz w:val="17"/>
         </w:rPr>
@@ -2821,7 +2863,7 @@
       <w:r>
         <w:rPr>
           <w:b w:val="0"/>
-          <w:color w:val="585858"/>
+          <w:color w:val="515151"/>
           <w:spacing w:val="-3"/>
           <w:sz w:val="17"/>
         </w:rPr>
@@ -2849,7 +2891,7 @@
       <w:r>
         <w:rPr>
           <w:b w:val="0"/>
-          <w:color w:val="585858"/>
+          <w:color w:val="515151"/>
           <w:sz w:val="17"/>
         </w:rPr>
         <w:t>Increased user engagement of </w:t>
@@ -2857,7 +2899,7 @@
       <w:r>
         <w:rPr>
           <w:b w:val="0"/>
-          <w:color w:val="585858"/>
+          <w:color w:val="515151"/>
           <w:spacing w:val="-4"/>
           <w:sz w:val="17"/>
         </w:rPr>
@@ -2866,7 +2908,7 @@
       <w:r>
         <w:rPr>
           <w:b w:val="0"/>
-          <w:color w:val="585858"/>
+          <w:color w:val="515151"/>
           <w:sz w:val="17"/>
         </w:rPr>
         <w:t>mobile app in Connecticut </w:t>
@@ -2874,7 +2916,7 @@
       <w:r>
         <w:rPr>
           <w:b w:val="0"/>
-          <w:color w:val="585858"/>
+          <w:color w:val="515151"/>
           <w:spacing w:val="-3"/>
           <w:sz w:val="17"/>
         </w:rPr>
@@ -2883,7 +2925,7 @@
       <w:r>
         <w:rPr>
           <w:b w:val="0"/>
-          <w:color w:val="585858"/>
+          <w:color w:val="515151"/>
           <w:spacing w:val="5"/>
           <w:sz w:val="17"/>
         </w:rPr>
@@ -2892,7 +2934,7 @@
       <w:r>
         <w:rPr>
           <w:b w:val="0"/>
-          <w:color w:val="585858"/>
+          <w:color w:val="515151"/>
           <w:sz w:val="17"/>
         </w:rPr>
         <w:t>13%</w:t>
@@ -2919,7 +2961,7 @@
       <w:r>
         <w:rPr>
           <w:b w:val="0"/>
-          <w:color w:val="585858"/>
+          <w:color w:val="515151"/>
           <w:spacing w:val="-4"/>
           <w:sz w:val="17"/>
         </w:rPr>
@@ -2928,7 +2970,7 @@
       <w:r>
         <w:rPr>
           <w:b w:val="0"/>
-          <w:color w:val="585858"/>
+          <w:color w:val="515151"/>
           <w:sz w:val="17"/>
         </w:rPr>
         <w:t>achieved a new successful social media marketing strategy and campaign after</w:t>
@@ -2936,7 +2978,7 @@
       <w:r>
         <w:rPr>
           <w:b w:val="0"/>
-          <w:color w:val="585858"/>
+          <w:color w:val="515151"/>
           <w:spacing w:val="-27"/>
           <w:sz w:val="17"/>
         </w:rPr>
@@ -2945,7 +2987,7 @@
       <w:r>
         <w:rPr>
           <w:b w:val="0"/>
-          <w:color w:val="585858"/>
+          <w:color w:val="515151"/>
           <w:sz w:val="17"/>
         </w:rPr>
         <w:t>our agency team presented plans and materials best representative of the </w:t>
@@ -2953,7 +2995,7 @@
       <w:r>
         <w:rPr>
           <w:b w:val="0"/>
-          <w:color w:val="585858"/>
+          <w:color w:val="515151"/>
           <w:spacing w:val="-4"/>
           <w:sz w:val="17"/>
         </w:rPr>
@@ -2962,7 +3004,7 @@
       <w:r>
         <w:rPr>
           <w:b w:val="0"/>
-          <w:color w:val="585858"/>
+          <w:color w:val="515151"/>
           <w:spacing w:val="-15"/>
           <w:sz w:val="17"/>
         </w:rPr>
@@ -2971,7 +3013,7 @@
       <w:r>
         <w:rPr>
           <w:b w:val="0"/>
-          <w:color w:val="585858"/>
+          <w:color w:val="515151"/>
           <w:sz w:val="17"/>
         </w:rPr>
         <w:t>brand</w:t>
@@ -3015,7 +3057,7 @@
       <w:r>
         <w:rPr>
           <w:b w:val="0"/>
-          <w:color w:val="585858"/>
+          <w:color w:val="515151"/>
         </w:rPr>
         <w:t>UConn Football Social Media Team, April 2017 - January 2019</w:t>
       </w:r>
@@ -3041,7 +3083,7 @@
       <w:r>
         <w:rPr>
           <w:b w:val="0"/>
-          <w:color w:val="585858"/>
+          <w:color w:val="515151"/>
           <w:sz w:val="17"/>
         </w:rPr>
         <w:t>Design of 2D &amp; 3D graphics for UConn Football social media (Photoshop, Cinema </w:t>
@@ -3049,7 +3091,7 @@
       <w:r>
         <w:rPr>
           <w:b w:val="0"/>
-          <w:color w:val="585858"/>
+          <w:color w:val="515151"/>
           <w:spacing w:val="-3"/>
           <w:sz w:val="17"/>
         </w:rPr>
@@ -3058,7 +3100,7 @@
       <w:r>
         <w:rPr>
           <w:b w:val="0"/>
-          <w:color w:val="585858"/>
+          <w:color w:val="515151"/>
           <w:sz w:val="17"/>
         </w:rPr>
         <w:t>Arnold)</w:t>
@@ -3085,7 +3127,7 @@
       <w:r>
         <w:rPr>
           <w:b w:val="0"/>
-          <w:color w:val="585858"/>
+          <w:color w:val="515151"/>
           <w:sz w:val="17"/>
         </w:rPr>
         <w:t>Increased workflow speed of graphic production more than 10-fold with the testing</w:t>
@@ -3093,7 +3135,7 @@
       <w:r>
         <w:rPr>
           <w:b w:val="0"/>
-          <w:color w:val="585858"/>
+          <w:color w:val="515151"/>
           <w:spacing w:val="-26"/>
           <w:sz w:val="17"/>
         </w:rPr>
@@ -3102,7 +3144,7 @@
       <w:r>
         <w:rPr>
           <w:b w:val="0"/>
-          <w:color w:val="585858"/>
+          <w:color w:val="515151"/>
           <w:sz w:val="17"/>
         </w:rPr>
         <w:t>and development of an automatic process to batch create Photoshop</w:t>
@@ -3110,7 +3152,7 @@
       <w:r>
         <w:rPr>
           <w:b w:val="0"/>
-          <w:color w:val="585858"/>
+          <w:color w:val="515151"/>
           <w:spacing w:val="-12"/>
           <w:sz w:val="17"/>
         </w:rPr>
@@ -3119,7 +3161,7 @@
       <w:r>
         <w:rPr>
           <w:b w:val="0"/>
-          <w:color w:val="585858"/>
+          <w:color w:val="515151"/>
           <w:sz w:val="17"/>
         </w:rPr>
         <w:t>graphics</w:t>
@@ -3146,7 +3188,7 @@
       <w:r>
         <w:rPr>
           <w:b w:val="0"/>
-          <w:color w:val="585858"/>
+          <w:color w:val="515151"/>
           <w:sz w:val="17"/>
         </w:rPr>
         <w:t>Produced documentation of automatic batch process for future</w:t>
@@ -3154,7 +3196,7 @@
       <w:r>
         <w:rPr>
           <w:b w:val="0"/>
-          <w:color w:val="585858"/>
+          <w:color w:val="515151"/>
           <w:spacing w:val="-4"/>
           <w:sz w:val="17"/>
         </w:rPr>
@@ -3163,7 +3205,7 @@
       <w:r>
         <w:rPr>
           <w:b w:val="0"/>
-          <w:color w:val="585858"/>
+          <w:color w:val="515151"/>
           <w:sz w:val="17"/>
         </w:rPr>
         <w:t>users</w:t>
@@ -3207,7 +3249,7 @@
       <w:r>
         <w:rPr>
           <w:b w:val="0"/>
-          <w:color w:val="585858"/>
+          <w:color w:val="515151"/>
         </w:rPr>
         <w:t>UConn Computer Graphics Club, September 2017 - May 2019</w:t>
       </w:r>
@@ -3233,7 +3275,7 @@
       <w:r>
         <w:rPr>
           <w:b w:val="0"/>
-          <w:color w:val="585858"/>
+          <w:color w:val="515151"/>
           <w:sz w:val="17"/>
         </w:rPr>
         <w:t>Gained experience and understanding on how to provide technical, constructive critique</w:t>
@@ -3241,7 +3283,7 @@
       <w:r>
         <w:rPr>
           <w:b w:val="0"/>
-          <w:color w:val="585858"/>
+          <w:color w:val="515151"/>
           <w:spacing w:val="-32"/>
           <w:sz w:val="17"/>
         </w:rPr>
@@ -3250,7 +3292,7 @@
       <w:r>
         <w:rPr>
           <w:b w:val="0"/>
-          <w:color w:val="585858"/>
+          <w:color w:val="515151"/>
           <w:sz w:val="17"/>
         </w:rPr>
         <w:t>of 2D/3D artwork to student</w:t>
@@ -3258,7 +3300,7 @@
       <w:r>
         <w:rPr>
           <w:b w:val="0"/>
-          <w:color w:val="585858"/>
+          <w:color w:val="515151"/>
           <w:spacing w:val="-1"/>
           <w:sz w:val="17"/>
         </w:rPr>
@@ -3267,7 +3309,7 @@
       <w:r>
         <w:rPr>
           <w:b w:val="0"/>
-          <w:color w:val="585858"/>
+          <w:color w:val="515151"/>
           <w:sz w:val="17"/>
         </w:rPr>
         <w:t>colleagues</w:t>
@@ -3294,7 +3336,7 @@
       <w:r>
         <w:rPr>
           <w:b w:val="0"/>
-          <w:color w:val="585858"/>
+          <w:color w:val="515151"/>
           <w:sz w:val="17"/>
         </w:rPr>
         <w:t>Learned how to receive the same constructive critique for my own</w:t>
@@ -3302,7 +3344,7 @@
       <w:r>
         <w:rPr>
           <w:b w:val="0"/>
-          <w:color w:val="585858"/>
+          <w:color w:val="515151"/>
           <w:spacing w:val="-9"/>
           <w:sz w:val="17"/>
         </w:rPr>
@@ -3311,7 +3353,7 @@
       <w:r>
         <w:rPr>
           <w:b w:val="0"/>
-          <w:color w:val="585858"/>
+          <w:color w:val="515151"/>
           <w:sz w:val="17"/>
         </w:rPr>
         <w:t>artwork</w:t>
@@ -3401,7 +3443,7 @@
       <w:r>
         <w:rPr>
           <w:b w:val="0"/>
-          <w:color w:val="585858"/>
+          <w:color w:val="515151"/>
           <w:sz w:val="17"/>
         </w:rPr>
         <w:t>Engaged in sessions to learn Maya, Substance </w:t>
@@ -3409,7 +3451,7 @@
       <w:r>
         <w:rPr>
           <w:b w:val="0"/>
-          <w:color w:val="585858"/>
+          <w:color w:val="515151"/>
           <w:spacing w:val="-3"/>
           <w:sz w:val="17"/>
         </w:rPr>
@@ -3418,7 +3460,7 @@
       <w:r>
         <w:rPr>
           <w:b w:val="0"/>
-          <w:color w:val="585858"/>
+          <w:color w:val="515151"/>
           <w:sz w:val="17"/>
         </w:rPr>
         <w:t>Arnold, Deadline, and After</w:t>
@@ -3426,7 +3468,7 @@
       <w:r>
         <w:rPr>
           <w:b w:val="0"/>
-          <w:color w:val="585858"/>
+          <w:color w:val="515151"/>
           <w:spacing w:val="-13"/>
           <w:sz w:val="17"/>
         </w:rPr>
@@ -3435,7 +3477,7 @@
       <w:r>
         <w:rPr>
           <w:b w:val="0"/>
-          <w:color w:val="585858"/>
+          <w:color w:val="515151"/>
           <w:sz w:val="17"/>
         </w:rPr>
         <w:t>Effects compositing</w:t>
@@ -3479,7 +3521,7 @@
       <w:r>
         <w:rPr>
           <w:b w:val="0"/>
-          <w:color w:val="585858"/>
+          <w:color w:val="515151"/>
         </w:rPr>
         <w:t>UConn Blue Line Hockey Social Media Team, November 2017 - May 2018</w:t>
       </w:r>
@@ -3505,7 +3547,7 @@
       <w:r>
         <w:rPr>
           <w:b w:val="0"/>
-          <w:color w:val="585858"/>
+          <w:color w:val="515151"/>
           <w:spacing w:val="-4"/>
           <w:sz w:val="17"/>
         </w:rPr>
@@ -3514,7 +3556,7 @@
       <w:r>
         <w:rPr>
           <w:b w:val="0"/>
-          <w:color w:val="585858"/>
+          <w:color w:val="515151"/>
           <w:sz w:val="17"/>
         </w:rPr>
         <w:t>to qualify as a treasurer </w:t>
@@ -3522,7 +3564,7 @@
       <w:r>
         <w:rPr>
           <w:b w:val="0"/>
-          <w:color w:val="585858"/>
+          <w:color w:val="515151"/>
           <w:spacing w:val="-3"/>
           <w:sz w:val="17"/>
         </w:rPr>
@@ -3531,7 +3573,7 @@
       <w:r>
         <w:rPr>
           <w:b w:val="0"/>
-          <w:color w:val="585858"/>
+          <w:color w:val="515151"/>
           <w:sz w:val="17"/>
         </w:rPr>
         <w:t>the university finance</w:t>
@@ -3539,7 +3581,7 @@
       <w:r>
         <w:rPr>
           <w:b w:val="0"/>
-          <w:color w:val="585858"/>
+          <w:color w:val="515151"/>
           <w:spacing w:val="5"/>
           <w:sz w:val="17"/>
         </w:rPr>
@@ -3548,7 +3590,7 @@
       <w:r>
         <w:rPr>
           <w:b w:val="0"/>
-          <w:color w:val="585858"/>
+          <w:color w:val="515151"/>
           <w:sz w:val="17"/>
         </w:rPr>
         <w:t>department</w:t>
@@ -3575,7 +3617,7 @@
       <w:r>
         <w:rPr>
           <w:b w:val="0"/>
-          <w:color w:val="585858"/>
+          <w:color w:val="515151"/>
           <w:sz w:val="17"/>
         </w:rPr>
         <w:t>Managed financial records in Excel and signing off</w:t>
@@ -3583,7 +3625,7 @@
       <w:r>
         <w:rPr>
           <w:b w:val="0"/>
-          <w:color w:val="585858"/>
+          <w:color w:val="515151"/>
           <w:spacing w:val="-3"/>
           <w:sz w:val="17"/>
         </w:rPr>
@@ -3592,7 +3634,7 @@
       <w:r>
         <w:rPr>
           <w:b w:val="0"/>
-          <w:color w:val="585858"/>
+          <w:color w:val="515151"/>
           <w:sz w:val="17"/>
         </w:rPr>
         <w:t>transactions</w:t>
@@ -3619,7 +3661,7 @@
       <w:r>
         <w:rPr>
           <w:b w:val="0"/>
-          <w:color w:val="585858"/>
+          <w:color w:val="515151"/>
           <w:sz w:val="17"/>
         </w:rPr>
         <w:t>Liaised with UConn’s finance department for bookkeeping</w:t>
@@ -3627,7 +3669,7 @@
       <w:r>
         <w:rPr>
           <w:b w:val="0"/>
-          <w:color w:val="585858"/>
+          <w:color w:val="515151"/>
           <w:spacing w:val="-2"/>
           <w:sz w:val="17"/>
         </w:rPr>
@@ -3636,7 +3678,7 @@
       <w:r>
         <w:rPr>
           <w:b w:val="0"/>
-          <w:color w:val="585858"/>
+          <w:color w:val="515151"/>
           <w:sz w:val="17"/>
         </w:rPr>
         <w:t>purposes</w:t>
@@ -3680,7 +3722,7 @@
       <w:r>
         <w:rPr>
           <w:b w:val="0"/>
-          <w:color w:val="585858"/>
+          <w:color w:val="515151"/>
         </w:rPr>
         <w:t>ACM SIGGRAPH - Los Angeles, California, July 2017</w:t>
       </w:r>
@@ -3706,7 +3748,7 @@
       <w:r>
         <w:rPr>
           <w:b w:val="0"/>
-          <w:color w:val="585858"/>
+          <w:color w:val="515151"/>
           <w:sz w:val="17"/>
         </w:rPr>
         <w:t>Facilitated presentation of unreleased Oculus Rift virtual reality experience </w:t>
@@ -3714,7 +3756,7 @@
       <w:r>
         <w:rPr>
           <w:b w:val="0"/>
-          <w:color w:val="585858"/>
+          <w:color w:val="515151"/>
           <w:spacing w:val="-3"/>
           <w:sz w:val="17"/>
         </w:rPr>
@@ -3723,7 +3765,7 @@
       <w:r>
         <w:rPr>
           <w:b w:val="0"/>
-          <w:color w:val="585858"/>
+          <w:color w:val="515151"/>
           <w:spacing w:val="-20"/>
           <w:sz w:val="17"/>
         </w:rPr>
@@ -3732,7 +3774,7 @@
       <w:r>
         <w:rPr>
           <w:b w:val="0"/>
-          <w:color w:val="585858"/>
+          <w:color w:val="515151"/>
           <w:sz w:val="17"/>
         </w:rPr>
         <w:t>to conference</w:t>
@@ -3740,7 +3782,7 @@
       <w:r>
         <w:rPr>
           <w:b w:val="0"/>
-          <w:color w:val="585858"/>
+          <w:color w:val="515151"/>
           <w:spacing w:val="-1"/>
           <w:sz w:val="17"/>
         </w:rPr>
@@ -3749,7 +3791,7 @@
       <w:r>
         <w:rPr>
           <w:b w:val="0"/>
-          <w:color w:val="585858"/>
+          <w:color w:val="515151"/>
           <w:sz w:val="17"/>
         </w:rPr>
         <w:t>attendees</w:t>
@@ -3776,7 +3818,7 @@
       <w:r>
         <w:rPr>
           <w:b w:val="0"/>
-          <w:color w:val="585858"/>
+          <w:color w:val="515151"/>
           <w:sz w:val="17"/>
         </w:rPr>
         <w:t>General volunteer duties, directed attendees, implemented managerial</w:t>
@@ -3784,7 +3826,7 @@
       <w:r>
         <w:rPr>
           <w:b w:val="0"/>
-          <w:color w:val="585858"/>
+          <w:color w:val="515151"/>
           <w:spacing w:val="-6"/>
           <w:sz w:val="17"/>
         </w:rPr>
@@ -3793,7 +3835,7 @@
       <w:r>
         <w:rPr>
           <w:b w:val="0"/>
-          <w:color w:val="585858"/>
+          <w:color w:val="515151"/>
           <w:sz w:val="17"/>
         </w:rPr>
         <w:t>directives</w:t>
@@ -3837,7 +3879,7 @@
       <w:r>
         <w:rPr>
           <w:b w:val="0"/>
-          <w:color w:val="585858"/>
+          <w:color w:val="515151"/>
         </w:rPr>
         <w:t>UConn Tasoglu Lab, September 2017 - May 2018</w:t>
       </w:r>
@@ -3863,7 +3905,7 @@
       <w:r>
         <w:rPr>
           <w:b w:val="0"/>
-          <w:color w:val="585858"/>
+          <w:color w:val="515151"/>
           <w:sz w:val="17"/>
         </w:rPr>
         <w:t>Designed 3D medical journal </w:t>
@@ -3871,7 +3913,7 @@
       <w:r>
         <w:rPr>
           <w:b w:val="0"/>
-          <w:color w:val="585858"/>
+          <w:color w:val="515151"/>
           <w:spacing w:val="-3"/>
           <w:sz w:val="17"/>
         </w:rPr>
@@ -3880,7 +3922,7 @@
       <w:r>
         <w:rPr>
           <w:b w:val="0"/>
-          <w:color w:val="585858"/>
+          <w:color w:val="515151"/>
           <w:sz w:val="17"/>
         </w:rPr>
         <w:t>graphic - Modeling, shading, lighting, rendering in Cinema</w:t>
@@ -3888,7 +3930,7 @@
       <w:r>
         <w:rPr>
           <w:b w:val="0"/>
-          <w:color w:val="585858"/>
+          <w:color w:val="515151"/>
           <w:spacing w:val="4"/>
           <w:sz w:val="17"/>
         </w:rPr>
@@ -3897,7 +3939,7 @@
       <w:r>
         <w:rPr>
           <w:b w:val="0"/>
-          <w:color w:val="585858"/>
+          <w:color w:val="515151"/>
           <w:sz w:val="17"/>
         </w:rPr>
         <w:t>4D</w:t>
@@ -3941,7 +3983,7 @@
       <w:r>
         <w:rPr>
           <w:b w:val="0"/>
-          <w:color w:val="585858"/>
+          <w:color w:val="515151"/>
         </w:rPr>
         <w:t>Camp Med-O-Lark - Maine, June 2017 - July 2017</w:t>
       </w:r>
@@ -3967,7 +4009,7 @@
       <w:r>
         <w:rPr>
           <w:b w:val="0"/>
-          <w:color w:val="585858"/>
+          <w:color w:val="515151"/>
           <w:spacing w:val="-4"/>
           <w:sz w:val="17"/>
         </w:rPr>
@@ -3976,7 +4018,7 @@
       <w:r>
         <w:rPr>
           <w:b w:val="0"/>
-          <w:color w:val="585858"/>
+          <w:color w:val="515151"/>
           <w:sz w:val="17"/>
         </w:rPr>
         <w:t>and demonstrated 3D printing, 2D animation, stop motion, virtual reality </w:t>
@@ -3984,7 +4026,7 @@
       <w:r>
         <w:rPr>
           <w:b w:val="0"/>
-          <w:color w:val="585858"/>
+          <w:color w:val="515151"/>
           <w:spacing w:val="-3"/>
           <w:sz w:val="17"/>
         </w:rPr>
@@ -3993,7 +4035,7 @@
       <w:r>
         <w:rPr>
           <w:b w:val="0"/>
-          <w:color w:val="585858"/>
+          <w:color w:val="515151"/>
           <w:spacing w:val="-4"/>
           <w:sz w:val="17"/>
         </w:rPr>
@@ -4002,7 +4044,7 @@
       <w:r>
         <w:rPr>
           <w:b w:val="0"/>
-          <w:color w:val="585858"/>
+          <w:color w:val="515151"/>
           <w:sz w:val="17"/>
         </w:rPr>
         <w:t>to 8-16 year-old</w:t>
@@ -4010,7 +4052,7 @@
       <w:r>
         <w:rPr>
           <w:b w:val="0"/>
-          <w:color w:val="585858"/>
+          <w:color w:val="515151"/>
           <w:spacing w:val="-1"/>
           <w:sz w:val="17"/>
         </w:rPr>
@@ -4019,7 +4061,7 @@
       <w:r>
         <w:rPr>
           <w:b w:val="0"/>
-          <w:color w:val="585858"/>
+          <w:color w:val="515151"/>
           <w:sz w:val="17"/>
         </w:rPr>
         <w:t>children</w:t>
@@ -4046,7 +4088,7 @@
       <w:r>
         <w:rPr>
           <w:b w:val="0"/>
-          <w:color w:val="585858"/>
+          <w:color w:val="515151"/>
           <w:sz w:val="17"/>
         </w:rPr>
         <w:t>General camp counselor duties, helped organize events, and responsible for children’s</w:t>
@@ -4054,7 +4096,7 @@
       <w:r>
         <w:rPr>
           <w:b w:val="0"/>
-          <w:color w:val="585858"/>
+          <w:color w:val="515151"/>
           <w:spacing w:val="-18"/>
           <w:sz w:val="17"/>
         </w:rPr>
@@ -4063,7 +4105,7 @@
       <w:r>
         <w:rPr>
           <w:b w:val="0"/>
-          <w:color w:val="585858"/>
+          <w:color w:val="515151"/>
           <w:sz w:val="17"/>
         </w:rPr>
         <w:t>safety</w:t>
@@ -4107,7 +4149,7 @@
       <w:r>
         <w:rPr>
           <w:b w:val="0"/>
-          <w:color w:val="585858"/>
+          <w:color w:val="515151"/>
         </w:rPr>
         <w:t>East Lyme High School Fencing Team - Connecticut, November 2014 - March 2015</w:t>
       </w:r>
@@ -4133,7 +4175,7 @@
       <w:r>
         <w:rPr>
           <w:b w:val="0"/>
-          <w:color w:val="585858"/>
+          <w:color w:val="515151"/>
           <w:sz w:val="17"/>
         </w:rPr>
         <w:t>Lead and taught fencing to 60-member</w:t>
@@ -4141,7 +4183,7 @@
       <w:r>
         <w:rPr>
           <w:b w:val="0"/>
-          <w:color w:val="585858"/>
+          <w:color w:val="515151"/>
           <w:spacing w:val="-1"/>
           <w:sz w:val="17"/>
         </w:rPr>
@@ -4150,7 +4192,7 @@
       <w:r>
         <w:rPr>
           <w:b w:val="0"/>
-          <w:color w:val="585858"/>
+          <w:color w:val="515151"/>
           <w:sz w:val="17"/>
         </w:rPr>
         <w:t>team</w:t>
@@ -4177,7 +4219,7 @@
       <w:r>
         <w:rPr>
           <w:b w:val="0"/>
-          <w:color w:val="585858"/>
+          <w:color w:val="515151"/>
           <w:sz w:val="17"/>
         </w:rPr>
         <w:t>Director and advisor of fencers at</w:t>
@@ -4185,7 +4227,7 @@
       <w:r>
         <w:rPr>
           <w:b w:val="0"/>
-          <w:color w:val="585858"/>
+          <w:color w:val="515151"/>
           <w:spacing w:val="-1"/>
           <w:sz w:val="17"/>
         </w:rPr>
@@ -4194,7 +4236,7 @@
       <w:r>
         <w:rPr>
           <w:b w:val="0"/>
-          <w:color w:val="585858"/>
+          <w:color w:val="515151"/>
           <w:sz w:val="17"/>
         </w:rPr>
         <w:t>tournaments</w:t>
@@ -4221,7 +4263,7 @@
       <w:r>
         <w:rPr>
           <w:b w:val="0"/>
-          <w:color w:val="585858"/>
+          <w:color w:val="515151"/>
           <w:spacing w:val="-4"/>
           <w:sz w:val="17"/>
         </w:rPr>
@@ -4230,7 +4272,7 @@
       <w:r>
         <w:rPr>
           <w:b w:val="0"/>
-          <w:color w:val="585858"/>
+          <w:color w:val="515151"/>
           <w:sz w:val="17"/>
         </w:rPr>
         <w:t>4th place in Eastern Connecticut</w:t>
@@ -4238,7 +4280,7 @@
       <w:r>
         <w:rPr>
           <w:b w:val="0"/>
-          <w:color w:val="585858"/>
+          <w:color w:val="515151"/>
           <w:spacing w:val="2"/>
           <w:sz w:val="17"/>
         </w:rPr>
@@ -4247,7 +4289,7 @@
       <w:r>
         <w:rPr>
           <w:b w:val="0"/>
-          <w:color w:val="585858"/>
+          <w:color w:val="515151"/>
           <w:sz w:val="17"/>
         </w:rPr>
         <w:t>Conference</w:t>
@@ -4274,7 +4316,7 @@
       <w:r>
         <w:rPr>
           <w:b w:val="0"/>
-          <w:color w:val="585858"/>
+          <w:color w:val="515151"/>
           <w:sz w:val="17"/>
         </w:rPr>
         <w:t>Best Foilist </w:t>
@@ -4282,7 +4324,7 @@
       <w:r>
         <w:rPr>
           <w:b w:val="0"/>
-          <w:color w:val="585858"/>
+          <w:color w:val="515151"/>
           <w:spacing w:val="-4"/>
           <w:sz w:val="17"/>
         </w:rPr>
@@ -4291,7 +4333,7 @@
       <w:r>
         <w:rPr>
           <w:b w:val="0"/>
-          <w:color w:val="585858"/>
+          <w:color w:val="515151"/>
           <w:sz w:val="17"/>
         </w:rPr>
         <w:t>2014 - 2015, Coach’s </w:t>
@@ -4299,7 +4341,7 @@
       <w:r>
         <w:rPr>
           <w:b w:val="0"/>
-          <w:color w:val="585858"/>
+          <w:color w:val="515151"/>
           <w:spacing w:val="-4"/>
           <w:sz w:val="17"/>
         </w:rPr>
@@ -4308,7 +4350,7 @@
       <w:r>
         <w:rPr>
           <w:b w:val="0"/>
-          <w:color w:val="585858"/>
+          <w:color w:val="515151"/>
           <w:sz w:val="17"/>
         </w:rPr>
         <w:t>2014,</w:t>
@@ -4316,7 +4358,7 @@
       <w:r>
         <w:rPr>
           <w:b w:val="0"/>
-          <w:color w:val="585858"/>
+          <w:color w:val="515151"/>
           <w:spacing w:val="7"/>
           <w:sz w:val="17"/>
         </w:rPr>
@@ -4325,7 +4367,7 @@
       <w:r>
         <w:rPr>
           <w:b w:val="0"/>
-          <w:color w:val="585858"/>
+          <w:color w:val="515151"/>
           <w:sz w:val="17"/>
         </w:rPr>
         <w:t>2015</w:t>
@@ -4445,7 +4487,7 @@
       </w:pPr>
       <w:rPr>
         <w:rFonts w:hint="default" w:ascii="Gotham" w:hAnsi="Gotham" w:eastAsia="Gotham" w:cs="Gotham"/>
-        <w:color w:val="585858"/>
+        <w:color w:val="515151"/>
         <w:w w:val="100"/>
         <w:sz w:val="17"/>
         <w:szCs w:val="17"/>

</xml_diff>

<commit_message>
resume - add scss, minor text formatting
</commit_message>
<xml_diff>
--- a/resume_ariffJeff_print.docx
+++ b/resume_ariffJeff_print.docx
@@ -675,7 +675,7 @@
       </w:pPr>
       <w:r>
         <w:rPr>
-          <w:color w:val="515151"/>
+          <w:color w:val="3D3D3D"/>
           <w:spacing w:val="-1"/>
         </w:rPr>
         <w:t>Education</w:t>
@@ -727,7 +727,7 @@
       <w:r>
         <w:rPr>
           <w:b w:val="0"/>
-          <w:color w:val="515151"/>
+          <w:color w:val="3D3D3D"/>
           <w:sz w:val="18"/>
         </w:rPr>
         <w:t>2016 -</w:t>
@@ -735,7 +735,7 @@
       <w:r>
         <w:rPr>
           <w:b w:val="0"/>
-          <w:color w:val="515151"/>
+          <w:color w:val="3D3D3D"/>
           <w:spacing w:val="-2"/>
           <w:sz w:val="18"/>
         </w:rPr>
@@ -744,7 +744,7 @@
       <w:r>
         <w:rPr>
           <w:b w:val="0"/>
-          <w:color w:val="515151"/>
+          <w:color w:val="3D3D3D"/>
           <w:sz w:val="18"/>
         </w:rPr>
         <w:t>2019</w:t>
@@ -763,7 +763,7 @@
       <w:r>
         <w:rPr>
           <w:b w:val="0"/>
-          <w:color w:val="515151"/>
+          <w:color w:val="3D3D3D"/>
           <w:sz w:val="18"/>
         </w:rPr>
         <w:t>Bachelor of </w:t>
@@ -771,7 +771,7 @@
       <w:r>
         <w:rPr>
           <w:b w:val="0"/>
-          <w:color w:val="515151"/>
+          <w:color w:val="3D3D3D"/>
           <w:spacing w:val="-4"/>
           <w:sz w:val="18"/>
         </w:rPr>
@@ -780,7 +780,7 @@
       <w:r>
         <w:rPr>
           <w:b w:val="0"/>
-          <w:color w:val="515151"/>
+          <w:color w:val="3D3D3D"/>
           <w:sz w:val="18"/>
         </w:rPr>
         <w:t> Digital Media and</w:t>
@@ -788,7 +788,7 @@
       <w:r>
         <w:rPr>
           <w:b w:val="0"/>
-          <w:color w:val="515151"/>
+          <w:color w:val="3D3D3D"/>
           <w:spacing w:val="2"/>
           <w:sz w:val="18"/>
         </w:rPr>
@@ -797,7 +797,7 @@
       <w:r>
         <w:rPr>
           <w:b w:val="0"/>
-          <w:color w:val="515151"/>
+          <w:color w:val="3D3D3D"/>
           <w:spacing w:val="-3"/>
           <w:sz w:val="18"/>
         </w:rPr>
@@ -817,7 +817,7 @@
       <w:r>
         <w:rPr>
           <w:b w:val="0"/>
-          <w:color w:val="515151"/>
+          <w:color w:val="3D3D3D"/>
           <w:sz w:val="18"/>
         </w:rPr>
         <w:t>3D Animation</w:t>
@@ -825,7 +825,7 @@
       <w:r>
         <w:rPr>
           <w:b w:val="0"/>
-          <w:color w:val="515151"/>
+          <w:color w:val="3D3D3D"/>
           <w:spacing w:val="12"/>
           <w:sz w:val="18"/>
         </w:rPr>
@@ -834,7 +834,7 @@
       <w:r>
         <w:rPr>
           <w:b w:val="0"/>
-          <w:color w:val="515151"/>
+          <w:color w:val="3D3D3D"/>
           <w:sz w:val="18"/>
         </w:rPr>
         <w:t>and</w:t>
@@ -842,7 +842,7 @@
       <w:r>
         <w:rPr>
           <w:b w:val="0"/>
-          <w:color w:val="515151"/>
+          <w:color w:val="3D3D3D"/>
           <w:spacing w:val="6"/>
           <w:sz w:val="18"/>
         </w:rPr>
@@ -851,7 +851,7 @@
       <w:r>
         <w:rPr>
           <w:b w:val="0"/>
-          <w:color w:val="515151"/>
+          <w:color w:val="3D3D3D"/>
           <w:spacing w:val="-3"/>
           <w:sz w:val="18"/>
         </w:rPr>
@@ -860,7 +860,7 @@
       <w:r>
         <w:rPr>
           <w:b w:val="0"/>
-          <w:color w:val="515151"/>
+          <w:color w:val="3D3D3D"/>
           <w:sz w:val="18"/>
         </w:rPr>
         <w:t> New England</w:t>
@@ -868,7 +868,7 @@
       <w:r>
         <w:rPr>
           <w:b w:val="0"/>
-          <w:color w:val="515151"/>
+          <w:color w:val="3D3D3D"/>
           <w:spacing w:val="2"/>
           <w:sz w:val="18"/>
         </w:rPr>
@@ -877,7 +877,7 @@
       <w:r>
         <w:rPr>
           <w:b w:val="0"/>
-          <w:color w:val="515151"/>
+          <w:color w:val="3D3D3D"/>
           <w:sz w:val="18"/>
         </w:rPr>
         <w:t>Scholar</w:t>
@@ -885,7 +885,7 @@
       <w:r>
         <w:rPr>
           <w:b w:val="0"/>
-          <w:color w:val="515151"/>
+          <w:color w:val="3D3D3D"/>
           <w:spacing w:val="1"/>
           <w:sz w:val="18"/>
         </w:rPr>
@@ -894,7 +894,7 @@
       <w:r>
         <w:rPr>
           <w:b w:val="0"/>
-          <w:color w:val="515151"/>
+          <w:color w:val="3D3D3D"/>
           <w:spacing w:val="-4"/>
           <w:sz w:val="18"/>
         </w:rPr>
@@ -903,7 +903,7 @@
       <w:r>
         <w:rPr>
           <w:b w:val="0"/>
-          <w:color w:val="515151"/>
+          <w:color w:val="3D3D3D"/>
           <w:sz w:val="18"/>
         </w:rPr>
         <w:t> Dean’s List (2016,</w:t>
@@ -911,7 +911,7 @@
       <w:r>
         <w:rPr>
           <w:b w:val="0"/>
-          <w:color w:val="515151"/>
+          <w:color w:val="3D3D3D"/>
           <w:spacing w:val="-10"/>
           <w:sz w:val="18"/>
         </w:rPr>
@@ -920,7 +920,7 @@
       <w:r>
         <w:rPr>
           <w:b w:val="0"/>
-          <w:color w:val="515151"/>
+          <w:color w:val="3D3D3D"/>
           <w:sz w:val="18"/>
         </w:rPr>
         <w:t>2018)</w:t>
@@ -995,7 +995,7 @@
       <w:r>
         <w:rPr>
           <w:b w:val="0"/>
-          <w:color w:val="515151"/>
+          <w:color w:val="3D3D3D"/>
           <w:sz w:val="18"/>
         </w:rPr>
         <w:t>January - March</w:t>
@@ -1003,7 +1003,7 @@
       <w:r>
         <w:rPr>
           <w:b w:val="0"/>
-          <w:color w:val="515151"/>
+          <w:color w:val="3D3D3D"/>
           <w:spacing w:val="-2"/>
           <w:sz w:val="18"/>
         </w:rPr>
@@ -1012,7 +1012,7 @@
       <w:r>
         <w:rPr>
           <w:b w:val="0"/>
-          <w:color w:val="515151"/>
+          <w:color w:val="3D3D3D"/>
           <w:spacing w:val="-5"/>
           <w:sz w:val="18"/>
         </w:rPr>
@@ -1032,7 +1032,7 @@
       <w:r>
         <w:rPr>
           <w:b w:val="0"/>
-          <w:color w:val="515151"/>
+          <w:color w:val="3D3D3D"/>
           <w:sz w:val="18"/>
         </w:rPr>
         <w:t>Mastering Destruction in</w:t>
@@ -1040,7 +1040,7 @@
       <w:r>
         <w:rPr>
           <w:b w:val="0"/>
-          <w:color w:val="515151"/>
+          <w:color w:val="3D3D3D"/>
           <w:spacing w:val="-7"/>
           <w:sz w:val="18"/>
         </w:rPr>
@@ -1049,7 +1049,7 @@
       <w:r>
         <w:rPr>
           <w:b w:val="0"/>
-          <w:color w:val="515151"/>
+          <w:color w:val="3D3D3D"/>
           <w:sz w:val="18"/>
         </w:rPr>
         <w:t>Houdini</w:t>
@@ -1079,7 +1079,7 @@
       <w:r>
         <w:rPr>
           <w:b/>
-          <w:color w:val="515151"/>
+          <w:color w:val="3D3D3D"/>
           <w:sz w:val="24"/>
         </w:rPr>
         <w:t>Skills</w:t>
@@ -1098,7 +1098,7 @@
       <w:r>
         <w:rPr>
           <w:b w:val="0"/>
-          <w:color w:val="515151"/>
+          <w:color w:val="3D3D3D"/>
           <w:sz w:val="18"/>
         </w:rPr>
         <w:t>Cinema </w:t>
@@ -1106,7 +1106,7 @@
       <w:r>
         <w:rPr>
           <w:b w:val="0"/>
-          <w:color w:val="515151"/>
+          <w:color w:val="3D3D3D"/>
           <w:spacing w:val="-3"/>
           <w:sz w:val="18"/>
         </w:rPr>
@@ -1115,7 +1115,7 @@
       <w:r>
         <w:rPr>
           <w:b w:val="0"/>
-          <w:color w:val="515151"/>
+          <w:color w:val="3D3D3D"/>
           <w:sz w:val="18"/>
         </w:rPr>
         <w:t>Maya,</w:t>
@@ -1123,7 +1123,7 @@
       <w:r>
         <w:rPr>
           <w:b w:val="0"/>
-          <w:color w:val="515151"/>
+          <w:color w:val="3D3D3D"/>
           <w:spacing w:val="1"/>
           <w:sz w:val="18"/>
         </w:rPr>
@@ -1132,7 +1132,7 @@
       <w:r>
         <w:rPr>
           <w:b w:val="0"/>
-          <w:color w:val="515151"/>
+          <w:color w:val="3D3D3D"/>
           <w:sz w:val="18"/>
         </w:rPr>
         <w:t>Houdini, </w:t>
@@ -1140,7 +1140,7 @@
       <w:r>
         <w:rPr>
           <w:b w:val="0"/>
-          <w:color w:val="515151"/>
+          <w:color w:val="3D3D3D"/>
           <w:spacing w:val="-6"/>
           <w:sz w:val="18"/>
         </w:rPr>
@@ -1149,7 +1149,7 @@
       <w:r>
         <w:rPr>
           <w:b w:val="0"/>
-          <w:color w:val="515151"/>
+          <w:color w:val="3D3D3D"/>
           <w:sz w:val="18"/>
         </w:rPr>
         <w:t> Substance Painter</w:t>
@@ -1157,7 +1157,7 @@
       <w:r>
         <w:rPr>
           <w:b w:val="0"/>
-          <w:color w:val="515151"/>
+          <w:color w:val="3D3D3D"/>
           <w:spacing w:val="-17"/>
           <w:sz w:val="18"/>
         </w:rPr>
@@ -1166,7 +1166,7 @@
       <w:r>
         <w:rPr>
           <w:b w:val="0"/>
-          <w:color w:val="515151"/>
+          <w:color w:val="3D3D3D"/>
           <w:sz w:val="18"/>
         </w:rPr>
         <w:t>&amp;</w:t>
@@ -1174,7 +1174,7 @@
       <w:r>
         <w:rPr>
           <w:b w:val="0"/>
-          <w:color w:val="515151"/>
+          <w:color w:val="3D3D3D"/>
           <w:spacing w:val="-8"/>
           <w:sz w:val="18"/>
         </w:rPr>
@@ -1183,7 +1183,7 @@
       <w:r>
         <w:rPr>
           <w:b w:val="0"/>
-          <w:color w:val="515151"/>
+          <w:color w:val="3D3D3D"/>
           <w:sz w:val="18"/>
         </w:rPr>
         <w:t>Designer Arnold,</w:t>
@@ -1191,7 +1191,7 @@
       <w:r>
         <w:rPr>
           <w:b w:val="0"/>
-          <w:color w:val="515151"/>
+          <w:color w:val="3D3D3D"/>
           <w:spacing w:val="-1"/>
           <w:sz w:val="18"/>
         </w:rPr>
@@ -1200,7 +1200,7 @@
       <w:r>
         <w:rPr>
           <w:b w:val="0"/>
-          <w:color w:val="515151"/>
+          <w:color w:val="3D3D3D"/>
           <w:sz w:val="18"/>
         </w:rPr>
         <w:t>Octane,</w:t>
@@ -1208,7 +1208,7 @@
       <w:r>
         <w:rPr>
           <w:b w:val="0"/>
-          <w:color w:val="515151"/>
+          <w:color w:val="3D3D3D"/>
           <w:spacing w:val="-1"/>
           <w:sz w:val="18"/>
         </w:rPr>
@@ -1217,7 +1217,7 @@
       <w:r>
         <w:rPr>
           <w:b w:val="0"/>
-          <w:color w:val="515151"/>
+          <w:color w:val="3D3D3D"/>
           <w:sz w:val="18"/>
         </w:rPr>
         <w:t>Deadline Adobe</w:t>
@@ -1225,7 +1225,7 @@
       <w:r>
         <w:rPr>
           <w:b w:val="0"/>
-          <w:color w:val="515151"/>
+          <w:color w:val="3D3D3D"/>
           <w:spacing w:val="-9"/>
           <w:sz w:val="18"/>
         </w:rPr>
@@ -1234,7 +1234,7 @@
       <w:r>
         <w:rPr>
           <w:b w:val="0"/>
-          <w:color w:val="515151"/>
+          <w:color w:val="3D3D3D"/>
           <w:sz w:val="18"/>
         </w:rPr>
         <w:t>Creative</w:t>
@@ -1242,7 +1242,7 @@
       <w:r>
         <w:rPr>
           <w:b w:val="0"/>
-          <w:color w:val="515151"/>
+          <w:color w:val="3D3D3D"/>
           <w:spacing w:val="-8"/>
           <w:sz w:val="18"/>
         </w:rPr>
@@ -1251,7 +1251,7 @@
       <w:r>
         <w:rPr>
           <w:b w:val="0"/>
-          <w:color w:val="515151"/>
+          <w:color w:val="3D3D3D"/>
           <w:sz w:val="18"/>
         </w:rPr>
         <w:t>Cloud Photoshop,</w:t>
@@ -1259,7 +1259,7 @@
       <w:r>
         <w:rPr>
           <w:b w:val="0"/>
-          <w:color w:val="515151"/>
+          <w:color w:val="3D3D3D"/>
           <w:spacing w:val="-16"/>
           <w:sz w:val="18"/>
         </w:rPr>
@@ -1268,7 +1268,7 @@
       <w:r>
         <w:rPr>
           <w:b w:val="0"/>
-          <w:color w:val="515151"/>
+          <w:color w:val="3D3D3D"/>
           <w:sz w:val="18"/>
         </w:rPr>
         <w:t>Illustrator</w:t>
@@ -1287,7 +1287,7 @@
       <w:r>
         <w:rPr>
           <w:b w:val="0"/>
-          <w:color w:val="515151"/>
+          <w:color w:val="3D3D3D"/>
           <w:sz w:val="18"/>
         </w:rPr>
         <w:t>After Effects,</w:t>
@@ -1295,7 +1295,7 @@
       <w:r>
         <w:rPr>
           <w:b w:val="0"/>
-          <w:color w:val="515151"/>
+          <w:color w:val="3D3D3D"/>
           <w:spacing w:val="-11"/>
           <w:sz w:val="18"/>
         </w:rPr>
@@ -1304,7 +1304,7 @@
       <w:r>
         <w:rPr>
           <w:b w:val="0"/>
-          <w:color w:val="515151"/>
+          <w:color w:val="3D3D3D"/>
           <w:sz w:val="18"/>
         </w:rPr>
         <w:t>Premiere</w:t>
@@ -1312,7 +1312,7 @@
       <w:r>
         <w:rPr>
           <w:b w:val="0"/>
-          <w:color w:val="515151"/>
+          <w:color w:val="3D3D3D"/>
           <w:spacing w:val="-5"/>
           <w:sz w:val="18"/>
         </w:rPr>
@@ -1321,7 +1321,7 @@
       <w:r>
         <w:rPr>
           <w:b w:val="0"/>
-          <w:color w:val="515151"/>
+          <w:color w:val="3D3D3D"/>
           <w:spacing w:val="-7"/>
           <w:sz w:val="18"/>
         </w:rPr>
@@ -1330,7 +1330,7 @@
       <w:r>
         <w:rPr>
           <w:b w:val="0"/>
-          <w:color w:val="515151"/>
+          <w:color w:val="3D3D3D"/>
           <w:sz w:val="18"/>
         </w:rPr>
         <w:t> 3D animation,</w:t>
@@ -1338,7 +1338,7 @@
       <w:r>
         <w:rPr>
           <w:b w:val="0"/>
-          <w:color w:val="515151"/>
+          <w:color w:val="3D3D3D"/>
           <w:spacing w:val="2"/>
           <w:sz w:val="18"/>
         </w:rPr>
@@ -1347,7 +1347,7 @@
       <w:r>
         <w:rPr>
           <w:b w:val="0"/>
-          <w:color w:val="515151"/>
+          <w:color w:val="3D3D3D"/>
           <w:sz w:val="18"/>
         </w:rPr>
         <w:t>motion</w:t>
@@ -1355,7 +1355,7 @@
       <w:r>
         <w:rPr>
           <w:b w:val="0"/>
-          <w:color w:val="515151"/>
+          <w:color w:val="3D3D3D"/>
           <w:spacing w:val="1"/>
           <w:sz w:val="18"/>
         </w:rPr>
@@ -1364,7 +1364,7 @@
       <w:r>
         <w:rPr>
           <w:b w:val="0"/>
-          <w:color w:val="515151"/>
+          <w:color w:val="3D3D3D"/>
           <w:spacing w:val="-3"/>
           <w:sz w:val="18"/>
         </w:rPr>
@@ -1373,7 +1373,7 @@
       <w:r>
         <w:rPr>
           <w:b w:val="0"/>
-          <w:color w:val="515151"/>
+          <w:color w:val="3D3D3D"/>
           <w:sz w:val="18"/>
         </w:rPr>
         <w:t> Simulations:</w:t>
@@ -1381,7 +1381,7 @@
       <w:r>
         <w:rPr>
           <w:b w:val="0"/>
-          <w:color w:val="515151"/>
+          <w:color w:val="3D3D3D"/>
           <w:spacing w:val="-3"/>
           <w:sz w:val="18"/>
         </w:rPr>
@@ -1390,7 +1390,7 @@
       <w:r>
         <w:rPr>
           <w:b w:val="0"/>
-          <w:color w:val="515151"/>
+          <w:color w:val="3D3D3D"/>
           <w:sz w:val="18"/>
         </w:rPr>
         <w:t>Destruction</w:t>
@@ -1409,7 +1409,7 @@
       <w:r>
         <w:rPr>
           <w:b w:val="0"/>
-          <w:color w:val="515151"/>
+          <w:color w:val="3D3D3D"/>
           <w:sz w:val="18"/>
         </w:rPr>
         <w:t>Hard</w:t>
@@ -1417,7 +1417,7 @@
       <w:r>
         <w:rPr>
           <w:b w:val="0"/>
-          <w:color w:val="515151"/>
+          <w:color w:val="3D3D3D"/>
           <w:spacing w:val="-13"/>
           <w:sz w:val="18"/>
         </w:rPr>
@@ -1426,7 +1426,7 @@
       <w:r>
         <w:rPr>
           <w:b w:val="0"/>
-          <w:color w:val="515151"/>
+          <w:color w:val="3D3D3D"/>
           <w:sz w:val="18"/>
         </w:rPr>
         <w:t>surface</w:t>
@@ -1434,7 +1434,7 @@
       <w:r>
         <w:rPr>
           <w:b w:val="0"/>
-          <w:color w:val="515151"/>
+          <w:color w:val="3D3D3D"/>
           <w:spacing w:val="-13"/>
           <w:sz w:val="18"/>
         </w:rPr>
@@ -1443,7 +1443,7 @@
       <w:r>
         <w:rPr>
           <w:b w:val="0"/>
-          <w:color w:val="515151"/>
+          <w:color w:val="3D3D3D"/>
           <w:sz w:val="18"/>
         </w:rPr>
         <w:t>modeling Retopology,</w:t>
@@ -1451,7 +1451,7 @@
       <w:r>
         <w:rPr>
           <w:b w:val="0"/>
-          <w:color w:val="515151"/>
+          <w:color w:val="3D3D3D"/>
           <w:spacing w:val="-15"/>
           <w:sz w:val="18"/>
         </w:rPr>
@@ -1460,7 +1460,7 @@
       <w:r>
         <w:rPr>
           <w:b w:val="0"/>
-          <w:color w:val="515151"/>
+          <w:color w:val="3D3D3D"/>
           <w:spacing w:val="-3"/>
           <w:sz w:val="18"/>
         </w:rPr>
@@ -1469,7 +1469,7 @@
       <w:r>
         <w:rPr>
           <w:b w:val="0"/>
-          <w:color w:val="515151"/>
+          <w:color w:val="3D3D3D"/>
           <w:spacing w:val="-14"/>
           <w:sz w:val="18"/>
         </w:rPr>
@@ -1478,7 +1478,7 @@
       <w:r>
         <w:rPr>
           <w:b w:val="0"/>
-          <w:color w:val="515151"/>
+          <w:color w:val="3D3D3D"/>
           <w:sz w:val="18"/>
         </w:rPr>
         <w:t>texturing Lighting,</w:t>
@@ -1486,7 +1486,7 @@
       <w:r>
         <w:rPr>
           <w:b w:val="0"/>
-          <w:color w:val="515151"/>
+          <w:color w:val="3D3D3D"/>
           <w:spacing w:val="5"/>
           <w:sz w:val="18"/>
         </w:rPr>
@@ -1495,7 +1495,7 @@
       <w:r>
         <w:rPr>
           <w:b w:val="0"/>
-          <w:color w:val="515151"/>
+          <w:color w:val="3D3D3D"/>
           <w:sz w:val="18"/>
         </w:rPr>
         <w:t>rendering,</w:t>
@@ -1503,7 +1503,7 @@
       <w:r>
         <w:rPr>
           <w:b w:val="0"/>
-          <w:color w:val="515151"/>
+          <w:color w:val="3D3D3D"/>
           <w:spacing w:val="5"/>
           <w:sz w:val="18"/>
         </w:rPr>
@@ -1512,7 +1512,7 @@
       <w:r>
         <w:rPr>
           <w:b w:val="0"/>
-          <w:color w:val="515151"/>
+          <w:color w:val="3D3D3D"/>
           <w:spacing w:val="-3"/>
           <w:sz w:val="18"/>
         </w:rPr>
@@ -1521,7 +1521,7 @@
       <w:r>
         <w:rPr>
           <w:b w:val="0"/>
-          <w:color w:val="515151"/>
+          <w:color w:val="3D3D3D"/>
           <w:sz w:val="18"/>
         </w:rPr>
         <w:t> Storyboarding,</w:t>
@@ -1529,7 +1529,7 @@
       <w:r>
         <w:rPr>
           <w:b w:val="0"/>
-          <w:color w:val="515151"/>
+          <w:color w:val="3D3D3D"/>
           <w:spacing w:val="-7"/>
           <w:sz w:val="18"/>
         </w:rPr>
@@ -1538,7 +1538,7 @@
       <w:r>
         <w:rPr>
           <w:b w:val="0"/>
-          <w:color w:val="515151"/>
+          <w:color w:val="3D3D3D"/>
           <w:sz w:val="18"/>
         </w:rPr>
         <w:t>motion</w:t>
@@ -1546,7 +1546,7 @@
       <w:r>
         <w:rPr>
           <w:b w:val="0"/>
-          <w:color w:val="515151"/>
+          <w:color w:val="3D3D3D"/>
           <w:spacing w:val="-7"/>
           <w:sz w:val="18"/>
         </w:rPr>
@@ -1555,7 +1555,7 @@
       <w:r>
         <w:rPr>
           <w:b w:val="0"/>
-          <w:color w:val="515151"/>
+          <w:color w:val="3D3D3D"/>
           <w:sz w:val="18"/>
         </w:rPr>
         <w:t>capture OCIO, ACES</w:t>
@@ -1563,7 +1563,7 @@
       <w:r>
         <w:rPr>
           <w:b w:val="0"/>
-          <w:color w:val="515151"/>
+          <w:color w:val="3D3D3D"/>
           <w:spacing w:val="-26"/>
           <w:sz w:val="18"/>
         </w:rPr>
@@ -1572,7 +1572,7 @@
       <w:r>
         <w:rPr>
           <w:b w:val="0"/>
-          <w:color w:val="515151"/>
+          <w:color w:val="3D3D3D"/>
           <w:sz w:val="18"/>
         </w:rPr>
         <w:t>workflow</w:t>
@@ -1581,7 +1581,7 @@
     <w:p>
       <w:pPr>
         <w:spacing w:line="271" w:lineRule="auto" w:before="0"/>
-        <w:ind w:left="1175" w:right="0" w:firstLine="511"/>
+        <w:ind w:left="500" w:right="0" w:firstLine="1186"/>
         <w:jc w:val="left"/>
         <w:rPr>
           <w:b w:val="0"/>
@@ -1591,7 +1591,7 @@
       <w:r>
         <w:rPr>
           <w:b w:val="0"/>
-          <w:color w:val="515151"/>
+          <w:color w:val="3D3D3D"/>
           <w:sz w:val="18"/>
         </w:rPr>
         <w:t>Python, </w:t>
@@ -1599,7 +1599,7 @@
       <w:r>
         <w:rPr>
           <w:b w:val="0"/>
-          <w:color w:val="515151"/>
+          <w:color w:val="3D3D3D"/>
           <w:spacing w:val="-3"/>
           <w:sz w:val="18"/>
         </w:rPr>
@@ -1608,15 +1608,15 @@
       <w:r>
         <w:rPr>
           <w:b w:val="0"/>
-          <w:color w:val="515151"/>
-          <w:sz w:val="18"/>
-        </w:rPr>
-        <w:t>HTML, CSS, </w:t>
-      </w:r>
-      <w:r>
-        <w:rPr>
-          <w:b w:val="0"/>
-          <w:color w:val="515151"/>
+          <w:color w:val="3D3D3D"/>
+          <w:sz w:val="18"/>
+        </w:rPr>
+        <w:t>HTML, CSS / SCSS, </w:t>
+      </w:r>
+      <w:r>
+        <w:rPr>
+          <w:b w:val="0"/>
+          <w:color w:val="3D3D3D"/>
           <w:spacing w:val="-5"/>
           <w:sz w:val="18"/>
         </w:rPr>
@@ -1625,15 +1625,16 @@
       <w:r>
         <w:rPr>
           <w:b w:val="0"/>
-          <w:color w:val="515151"/>
-          <w:sz w:val="18"/>
-        </w:rPr>
-        <w:t> </w:t>
-      </w:r>
-      <w:r>
-        <w:rPr>
-          <w:b w:val="0"/>
-          <w:color w:val="515151"/>
+          <w:color w:val="3D3D3D"/>
+          <w:spacing w:val="-2"/>
+          <w:sz w:val="18"/>
+        </w:rPr>
+        <w:t> </w:t>
+      </w:r>
+      <w:r>
+        <w:rPr>
+          <w:b w:val="0"/>
+          <w:color w:val="3D3D3D"/>
           <w:spacing w:val="-3"/>
           <w:sz w:val="18"/>
         </w:rPr>
@@ -1653,7 +1654,7 @@
       <w:r>
         <w:rPr>
           <w:b w:val="0"/>
-          <w:color w:val="515151"/>
+          <w:color w:val="3D3D3D"/>
           <w:sz w:val="18"/>
         </w:rPr>
         <w:t>Responsive</w:t>
@@ -1661,7 +1662,7 @@
       <w:r>
         <w:rPr>
           <w:b w:val="0"/>
-          <w:color w:val="515151"/>
+          <w:color w:val="3D3D3D"/>
           <w:spacing w:val="-5"/>
           <w:sz w:val="18"/>
         </w:rPr>
@@ -1670,7 +1671,7 @@
       <w:r>
         <w:rPr>
           <w:b w:val="0"/>
-          <w:color w:val="515151"/>
+          <w:color w:val="3D3D3D"/>
           <w:sz w:val="18"/>
         </w:rPr>
         <w:t>web</w:t>
@@ -1678,7 +1679,7 @@
       <w:r>
         <w:rPr>
           <w:b w:val="0"/>
-          <w:color w:val="515151"/>
+          <w:color w:val="3D3D3D"/>
           <w:spacing w:val="-4"/>
           <w:sz w:val="18"/>
         </w:rPr>
@@ -1687,7 +1688,7 @@
       <w:r>
         <w:rPr>
           <w:b w:val="0"/>
-          <w:color w:val="515151"/>
+          <w:color w:val="3D3D3D"/>
           <w:spacing w:val="-3"/>
           <w:sz w:val="18"/>
         </w:rPr>
@@ -1696,7 +1697,7 @@
       <w:r>
         <w:rPr>
           <w:b w:val="0"/>
-          <w:color w:val="515151"/>
+          <w:color w:val="3D3D3D"/>
           <w:sz w:val="18"/>
         </w:rPr>
         <w:t> GitHub Desktop,</w:t>
@@ -1704,7 +1705,7 @@
       <w:r>
         <w:rPr>
           <w:b w:val="0"/>
-          <w:color w:val="515151"/>
+          <w:color w:val="3D3D3D"/>
           <w:spacing w:val="2"/>
           <w:sz w:val="18"/>
         </w:rPr>
@@ -1713,7 +1714,7 @@
       <w:r>
         <w:rPr>
           <w:b w:val="0"/>
-          <w:color w:val="515151"/>
+          <w:color w:val="3D3D3D"/>
           <w:sz w:val="18"/>
         </w:rPr>
         <w:t>MySQL</w:t>
@@ -1721,7 +1722,7 @@
       <w:r>
         <w:rPr>
           <w:b w:val="0"/>
-          <w:color w:val="515151"/>
+          <w:color w:val="3D3D3D"/>
           <w:spacing w:val="1"/>
           <w:sz w:val="18"/>
         </w:rPr>
@@ -1730,7 +1731,7 @@
       <w:r>
         <w:rPr>
           <w:b w:val="0"/>
-          <w:color w:val="515151"/>
+          <w:color w:val="3D3D3D"/>
           <w:spacing w:val="-4"/>
           <w:sz w:val="18"/>
         </w:rPr>
@@ -1739,7 +1740,7 @@
       <w:r>
         <w:rPr>
           <w:b w:val="0"/>
-          <w:color w:val="515151"/>
+          <w:color w:val="3D3D3D"/>
           <w:sz w:val="18"/>
         </w:rPr>
         <w:t> Visual Studio Code, Sublime</w:t>
@@ -1747,7 +1748,7 @@
       <w:r>
         <w:rPr>
           <w:b w:val="0"/>
-          <w:color w:val="515151"/>
+          <w:color w:val="3D3D3D"/>
           <w:spacing w:val="-8"/>
           <w:sz w:val="18"/>
         </w:rPr>
@@ -1777,7 +1778,7 @@
       <w:r>
         <w:rPr>
           <w:b w:val="0"/>
-          <w:color w:val="515151"/>
+          <w:color w:val="3D3D3D"/>
           <w:sz w:val="18"/>
         </w:rPr>
         <w:t>Windows,</w:t>
@@ -1785,7 +1786,7 @@
       <w:r>
         <w:rPr>
           <w:b w:val="0"/>
-          <w:color w:val="515151"/>
+          <w:color w:val="3D3D3D"/>
           <w:spacing w:val="-7"/>
           <w:sz w:val="18"/>
         </w:rPr>
@@ -1794,7 +1795,7 @@
       <w:r>
         <w:rPr>
           <w:b w:val="0"/>
-          <w:color w:val="515151"/>
+          <w:color w:val="3D3D3D"/>
           <w:spacing w:val="-4"/>
           <w:sz w:val="18"/>
         </w:rPr>
@@ -1803,7 +1804,7 @@
       <w:r>
         <w:rPr>
           <w:b w:val="0"/>
-          <w:color w:val="515151"/>
+          <w:color w:val="3D3D3D"/>
           <w:sz w:val="18"/>
         </w:rPr>
         <w:t> Macro</w:t>
@@ -1811,7 +1812,7 @@
       <w:r>
         <w:rPr>
           <w:b w:val="0"/>
-          <w:color w:val="515151"/>
+          <w:color w:val="3D3D3D"/>
           <w:spacing w:val="-16"/>
           <w:sz w:val="18"/>
         </w:rPr>
@@ -1820,7 +1821,7 @@
       <w:r>
         <w:rPr>
           <w:b w:val="0"/>
-          <w:color w:val="515151"/>
+          <w:color w:val="3D3D3D"/>
           <w:sz w:val="18"/>
         </w:rPr>
         <w:t>photography </w:t>
@@ -1828,7 +1829,7 @@
       <w:r>
         <w:rPr>
           <w:b w:val="0"/>
-          <w:color w:val="515151"/>
+          <w:color w:val="3D3D3D"/>
           <w:spacing w:val="-1"/>
           <w:sz w:val="18"/>
         </w:rPr>
@@ -1837,7 +1838,7 @@
       <w:r>
         <w:rPr>
           <w:b w:val="0"/>
-          <w:color w:val="515151"/>
+          <w:color w:val="3D3D3D"/>
           <w:spacing w:val="-4"/>
           <w:sz w:val="18"/>
         </w:rPr>
@@ -1846,7 +1847,7 @@
       <w:r>
         <w:rPr>
           <w:b w:val="0"/>
-          <w:color w:val="515151"/>
+          <w:color w:val="3D3D3D"/>
           <w:spacing w:val="-3"/>
           <w:sz w:val="18"/>
         </w:rPr>
@@ -1855,7 +1856,7 @@
       <w:r>
         <w:rPr>
           <w:b w:val="0"/>
-          <w:color w:val="515151"/>
+          <w:color w:val="3D3D3D"/>
           <w:sz w:val="18"/>
         </w:rPr>
         <w:t>Oculus</w:t>
@@ -1863,7 +1864,7 @@
       <w:r>
         <w:rPr>
           <w:b w:val="0"/>
-          <w:color w:val="515151"/>
+          <w:color w:val="3D3D3D"/>
           <w:spacing w:val="13"/>
           <w:sz w:val="18"/>
         </w:rPr>
@@ -1872,7 +1873,7 @@
       <w:r>
         <w:rPr>
           <w:b w:val="0"/>
-          <w:color w:val="515151"/>
+          <w:color w:val="3D3D3D"/>
           <w:spacing w:val="-4"/>
           <w:sz w:val="18"/>
         </w:rPr>
@@ -1892,7 +1893,7 @@
       <w:r>
         <w:rPr>
           <w:b w:val="0"/>
-          <w:color w:val="515151"/>
+          <w:color w:val="3D3D3D"/>
           <w:sz w:val="18"/>
         </w:rPr>
         <w:t>MotionBuilder,</w:t>
@@ -1900,7 +1901,7 @@
       <w:r>
         <w:rPr>
           <w:b w:val="0"/>
-          <w:color w:val="515151"/>
+          <w:color w:val="3D3D3D"/>
           <w:spacing w:val="-7"/>
           <w:sz w:val="18"/>
         </w:rPr>
@@ -1909,7 +1910,7 @@
       <w:r>
         <w:rPr>
           <w:b w:val="0"/>
-          <w:color w:val="515151"/>
+          <w:color w:val="3D3D3D"/>
           <w:spacing w:val="-3"/>
           <w:sz w:val="18"/>
         </w:rPr>
@@ -1918,7 +1919,7 @@
       <w:r>
         <w:rPr>
           <w:b w:val="0"/>
-          <w:color w:val="515151"/>
+          <w:color w:val="3D3D3D"/>
           <w:spacing w:val="-7"/>
           <w:sz w:val="18"/>
         </w:rPr>
@@ -1927,7 +1928,7 @@
       <w:r>
         <w:rPr>
           <w:b w:val="0"/>
-          <w:color w:val="515151"/>
+          <w:color w:val="3D3D3D"/>
           <w:spacing w:val="-3"/>
           <w:sz w:val="18"/>
         </w:rPr>
@@ -1936,7 +1937,7 @@
       <w:r>
         <w:rPr>
           <w:b w:val="0"/>
-          <w:color w:val="515151"/>
+          <w:color w:val="3D3D3D"/>
           <w:sz w:val="18"/>
         </w:rPr>
         <w:t> Fusion</w:t>
@@ -1944,7 +1945,7 @@
       <w:r>
         <w:rPr>
           <w:b w:val="0"/>
-          <w:color w:val="515151"/>
+          <w:color w:val="3D3D3D"/>
           <w:spacing w:val="4"/>
           <w:sz w:val="18"/>
         </w:rPr>
@@ -1953,7 +1954,7 @@
       <w:r>
         <w:rPr>
           <w:b w:val="0"/>
-          <w:color w:val="515151"/>
+          <w:color w:val="3D3D3D"/>
           <w:sz w:val="18"/>
         </w:rPr>
         <w:t>360,</w:t>
@@ -1961,7 +1962,7 @@
       <w:r>
         <w:rPr>
           <w:b w:val="0"/>
-          <w:color w:val="515151"/>
+          <w:color w:val="3D3D3D"/>
           <w:spacing w:val="5"/>
           <w:sz w:val="18"/>
         </w:rPr>
@@ -1970,7 +1971,7 @@
       <w:r>
         <w:rPr>
           <w:b w:val="0"/>
-          <w:color w:val="515151"/>
+          <w:color w:val="3D3D3D"/>
           <w:spacing w:val="-4"/>
           <w:sz w:val="18"/>
         </w:rPr>
@@ -1979,7 +1980,7 @@
       <w:r>
         <w:rPr>
           <w:b w:val="0"/>
-          <w:color w:val="515151"/>
+          <w:color w:val="3D3D3D"/>
           <w:sz w:val="18"/>
         </w:rPr>
         <w:t> Simplify3D,</w:t>
@@ -1987,7 +1988,7 @@
       <w:r>
         <w:rPr>
           <w:b w:val="0"/>
-          <w:color w:val="515151"/>
+          <w:color w:val="3D3D3D"/>
           <w:spacing w:val="-13"/>
           <w:sz w:val="18"/>
         </w:rPr>
@@ -1996,7 +1997,7 @@
       <w:r>
         <w:rPr>
           <w:b w:val="0"/>
-          <w:color w:val="515151"/>
+          <w:color w:val="3D3D3D"/>
           <w:sz w:val="18"/>
         </w:rPr>
         <w:t>MakerBot Bash,</w:t>
@@ -2004,7 +2005,7 @@
       <w:r>
         <w:rPr>
           <w:b w:val="0"/>
-          <w:color w:val="515151"/>
+          <w:color w:val="3D3D3D"/>
           <w:spacing w:val="-5"/>
           <w:sz w:val="18"/>
         </w:rPr>
@@ -2013,7 +2014,7 @@
       <w:r>
         <w:rPr>
           <w:b w:val="0"/>
-          <w:color w:val="515151"/>
+          <w:color w:val="3D3D3D"/>
           <w:sz w:val="18"/>
         </w:rPr>
         <w:t>C#,</w:t>
@@ -2021,7 +2022,7 @@
       <w:r>
         <w:rPr>
           <w:b w:val="0"/>
-          <w:color w:val="515151"/>
+          <w:color w:val="3D3D3D"/>
           <w:spacing w:val="-4"/>
           <w:sz w:val="18"/>
         </w:rPr>
@@ -2030,7 +2031,7 @@
       <w:r>
         <w:rPr>
           <w:b w:val="0"/>
-          <w:color w:val="515151"/>
+          <w:color w:val="3D3D3D"/>
           <w:sz w:val="18"/>
         </w:rPr>
         <w:t>Automator FileZilla,</w:t>
@@ -2038,7 +2039,7 @@
       <w:r>
         <w:rPr>
           <w:b w:val="0"/>
-          <w:color w:val="515151"/>
+          <w:color w:val="3D3D3D"/>
           <w:spacing w:val="-5"/>
           <w:sz w:val="18"/>
         </w:rPr>
@@ -2047,7 +2048,7 @@
       <w:r>
         <w:rPr>
           <w:b w:val="0"/>
-          <w:color w:val="515151"/>
+          <w:color w:val="3D3D3D"/>
           <w:sz w:val="18"/>
         </w:rPr>
         <w:t>Excel,</w:t>
@@ -2055,7 +2056,7 @@
       <w:r>
         <w:rPr>
           <w:b w:val="0"/>
-          <w:color w:val="515151"/>
+          <w:color w:val="3D3D3D"/>
           <w:spacing w:val="-5"/>
           <w:sz w:val="18"/>
         </w:rPr>
@@ -2064,7 +2065,7 @@
       <w:r>
         <w:rPr>
           <w:b w:val="0"/>
-          <w:color w:val="515151"/>
+          <w:color w:val="3D3D3D"/>
           <w:spacing w:val="-4"/>
           <w:sz w:val="18"/>
         </w:rPr>
@@ -2073,7 +2074,7 @@
       <w:r>
         <w:rPr>
           <w:b w:val="0"/>
-          <w:color w:val="515151"/>
+          <w:color w:val="3D3D3D"/>
           <w:sz w:val="18"/>
         </w:rPr>
         <w:t> Fencing,</w:t>
@@ -2081,7 +2082,7 @@
       <w:r>
         <w:rPr>
           <w:b w:val="0"/>
-          <w:color w:val="515151"/>
+          <w:color w:val="3D3D3D"/>
           <w:spacing w:val="-10"/>
           <w:sz w:val="18"/>
         </w:rPr>
@@ -2090,7 +2091,7 @@
       <w:r>
         <w:rPr>
           <w:b w:val="0"/>
-          <w:color w:val="515151"/>
+          <w:color w:val="3D3D3D"/>
           <w:sz w:val="18"/>
         </w:rPr>
         <w:t>Rowing</w:t>
@@ -2109,7 +2110,7 @@
       <w:r>
         <w:rPr>
           <w:b w:val="0"/>
-          <w:color w:val="515151"/>
+          <w:color w:val="3D3D3D"/>
           <w:sz w:val="18"/>
         </w:rPr>
         <w:t>Computer building and</w:t>
@@ -2117,7 +2118,7 @@
       <w:r>
         <w:rPr>
           <w:b w:val="0"/>
-          <w:color w:val="515151"/>
+          <w:color w:val="3D3D3D"/>
           <w:spacing w:val="-5"/>
           <w:sz w:val="18"/>
         </w:rPr>
@@ -2126,7 +2127,7 @@
       <w:r>
         <w:rPr>
           <w:b w:val="0"/>
-          <w:color w:val="515151"/>
+          <w:color w:val="3D3D3D"/>
           <w:sz w:val="18"/>
         </w:rPr>
         <w:t>gaming</w:t>
@@ -2156,7 +2157,7 @@
       <w:r>
         <w:rPr>
           <w:b/>
-          <w:color w:val="515151"/>
+          <w:color w:val="3D3D3D"/>
           <w:sz w:val="24"/>
         </w:rPr>
         <w:t>Travel</w:t>
@@ -2175,7 +2176,7 @@
       <w:r>
         <w:rPr>
           <w:b w:val="0"/>
-          <w:color w:val="515151"/>
+          <w:color w:val="3D3D3D"/>
           <w:sz w:val="18"/>
         </w:rPr>
         <w:t>Los Angeles, Canada,</w:t>
@@ -2183,7 +2184,7 @@
       <w:r>
         <w:rPr>
           <w:b w:val="0"/>
-          <w:color w:val="515151"/>
+          <w:color w:val="3D3D3D"/>
           <w:spacing w:val="1"/>
           <w:sz w:val="18"/>
         </w:rPr>
@@ -2192,7 +2193,7 @@
       <w:r>
         <w:rPr>
           <w:b w:val="0"/>
-          <w:color w:val="515151"/>
+          <w:color w:val="3D3D3D"/>
           <w:spacing w:val="-3"/>
           <w:sz w:val="18"/>
         </w:rPr>
@@ -2201,7 +2202,7 @@
       <w:r>
         <w:rPr>
           <w:b w:val="0"/>
-          <w:color w:val="515151"/>
+          <w:color w:val="3D3D3D"/>
           <w:sz w:val="18"/>
         </w:rPr>
         <w:t> United Kingdom, Southern</w:t>
@@ -2209,7 +2210,7 @@
       <w:r>
         <w:rPr>
           <w:b w:val="0"/>
-          <w:color w:val="515151"/>
+          <w:color w:val="3D3D3D"/>
           <w:spacing w:val="1"/>
           <w:sz w:val="18"/>
         </w:rPr>
@@ -2218,7 +2219,7 @@
       <w:r>
         <w:rPr>
           <w:b w:val="0"/>
-          <w:color w:val="515151"/>
+          <w:color w:val="3D3D3D"/>
           <w:spacing w:val="-3"/>
           <w:sz w:val="18"/>
         </w:rPr>
@@ -2238,7 +2239,7 @@
       <w:r>
         <w:rPr>
           <w:b w:val="0"/>
-          <w:color w:val="515151"/>
+          <w:color w:val="3D3D3D"/>
           <w:sz w:val="18"/>
         </w:rPr>
         <w:t>Malaysia,</w:t>
@@ -2246,7 +2247,7 @@
       <w:r>
         <w:rPr>
           <w:b w:val="0"/>
-          <w:color w:val="515151"/>
+          <w:color w:val="3D3D3D"/>
           <w:spacing w:val="-16"/>
           <w:sz w:val="18"/>
         </w:rPr>
@@ -2255,7 +2256,7 @@
       <w:r>
         <w:rPr>
           <w:b w:val="0"/>
-          <w:color w:val="515151"/>
+          <w:color w:val="3D3D3D"/>
           <w:sz w:val="18"/>
         </w:rPr>
         <w:t>France</w:t>
@@ -2285,7 +2286,7 @@
       <w:r>
         <w:rPr>
           <w:b/>
-          <w:color w:val="515151"/>
+          <w:color w:val="3D3D3D"/>
           <w:sz w:val="24"/>
         </w:rPr>
         <w:t>Portfolio</w:t>
@@ -2305,7 +2306,7 @@
         <w:r>
           <w:rPr>
             <w:b w:val="0"/>
-            <w:color w:val="515151"/>
+            <w:color w:val="3D3D3D"/>
             <w:spacing w:val="-2"/>
             <w:sz w:val="18"/>
           </w:rPr>
@@ -2315,7 +2316,7 @@
       <w:r>
         <w:rPr>
           <w:b w:val="0"/>
-          <w:color w:val="515151"/>
+          <w:color w:val="3D3D3D"/>
           <w:sz w:val="18"/>
         </w:rPr>
         <w:t> </w:t>
@@ -2324,7 +2325,7 @@
         <w:r>
           <w:rPr>
             <w:b w:val="0"/>
-            <w:color w:val="515151"/>
+            <w:color w:val="3D3D3D"/>
             <w:spacing w:val="-2"/>
             <w:sz w:val="18"/>
           </w:rPr>
@@ -2334,7 +2335,7 @@
       <w:r>
         <w:rPr>
           <w:b w:val="0"/>
-          <w:color w:val="515151"/>
+          <w:color w:val="3D3D3D"/>
           <w:sz w:val="18"/>
         </w:rPr>
         <w:t> </w:t>
@@ -2343,7 +2344,7 @@
         <w:r>
           <w:rPr>
             <w:b w:val="0"/>
-            <w:color w:val="515151"/>
+            <w:color w:val="3D3D3D"/>
             <w:spacing w:val="-2"/>
             <w:sz w:val="18"/>
           </w:rPr>
@@ -2353,7 +2354,7 @@
       <w:r>
         <w:rPr>
           <w:b w:val="0"/>
-          <w:color w:val="515151"/>
+          <w:color w:val="3D3D3D"/>
           <w:spacing w:val="-2"/>
           <w:sz w:val="18"/>
         </w:rPr>
@@ -2363,7 +2364,7 @@
         <w:r>
           <w:rPr>
             <w:b w:val="0"/>
-            <w:color w:val="515151"/>
+            <w:color w:val="3D3D3D"/>
             <w:spacing w:val="-2"/>
             <w:sz w:val="18"/>
           </w:rPr>
@@ -2384,7 +2385,7 @@
       <w:r>
         <w:rPr>
           <w:b/>
-          <w:color w:val="515151"/>
+          <w:color w:val="3D3D3D"/>
           <w:spacing w:val="-1"/>
           <w:sz w:val="24"/>
         </w:rPr>
@@ -2405,7 +2406,7 @@
         <w:r>
           <w:rPr>
             <w:b w:val="0"/>
-            <w:color w:val="515151"/>
+            <w:color w:val="3D3D3D"/>
             <w:spacing w:val="-1"/>
             <w:sz w:val="18"/>
           </w:rPr>
@@ -2426,7 +2427,7 @@
       <w:r>
         <w:rPr>
           <w:b w:val="0"/>
-          <w:color w:val="515151"/>
+          <w:color w:val="3D3D3D"/>
           <w:sz w:val="18"/>
         </w:rPr>
         <w:t>+1</w:t>
@@ -2434,7 +2435,7 @@
       <w:r>
         <w:rPr>
           <w:b w:val="0"/>
-          <w:color w:val="515151"/>
+          <w:color w:val="3D3D3D"/>
           <w:spacing w:val="-2"/>
           <w:sz w:val="18"/>
         </w:rPr>
@@ -2443,7 +2444,7 @@
       <w:r>
         <w:rPr>
           <w:b w:val="0"/>
-          <w:color w:val="515151"/>
+          <w:color w:val="3D3D3D"/>
           <w:sz w:val="18"/>
         </w:rPr>
         <w:t>860-501-0121</w:t>
@@ -2463,7 +2464,7 @@
         <w:r>
           <w:rPr>
             <w:b w:val="0"/>
-            <w:color w:val="515151"/>
+            <w:color w:val="3D3D3D"/>
             <w:spacing w:val="-2"/>
             <w:sz w:val="18"/>
           </w:rPr>
@@ -2473,7 +2474,7 @@
       <w:r>
         <w:rPr>
           <w:b w:val="0"/>
-          <w:color w:val="515151"/>
+          <w:color w:val="3D3D3D"/>
           <w:spacing w:val="-2"/>
           <w:sz w:val="18"/>
         </w:rPr>
@@ -2482,7 +2483,7 @@
       <w:r>
         <w:rPr>
           <w:b w:val="0"/>
-          <w:color w:val="515151"/>
+          <w:color w:val="3D3D3D"/>
           <w:sz w:val="18"/>
         </w:rPr>
         <w:t>East </w:t>
@@ -2490,7 +2491,7 @@
       <w:r>
         <w:rPr>
           <w:b w:val="0"/>
-          <w:color w:val="515151"/>
+          <w:color w:val="3D3D3D"/>
           <w:spacing w:val="-3"/>
           <w:sz w:val="18"/>
         </w:rPr>
@@ -2499,7 +2500,7 @@
       <w:r>
         <w:rPr>
           <w:b w:val="0"/>
-          <w:color w:val="515151"/>
+          <w:color w:val="3D3D3D"/>
           <w:spacing w:val="15"/>
           <w:sz w:val="18"/>
         </w:rPr>
@@ -2508,7 +2509,7 @@
       <w:r>
         <w:rPr>
           <w:b w:val="0"/>
-          <w:color w:val="515151"/>
+          <w:color w:val="3D3D3D"/>
           <w:spacing w:val="-3"/>
           <w:sz w:val="18"/>
         </w:rPr>
@@ -2549,7 +2550,7 @@
       <w:r>
         <w:rPr>
           <w:b/>
-          <w:color w:val="515151"/>
+          <w:color w:val="3D3D3D"/>
           <w:sz w:val="26"/>
         </w:rPr>
         <w:t>Work Experience</w:t>
@@ -2583,7 +2584,7 @@
       <w:r>
         <w:rPr>
           <w:b w:val="0"/>
-          <w:color w:val="515151"/>
+          <w:color w:val="3D3D3D"/>
         </w:rPr>
         <w:t>One Look Sign Company - Connecticut, September 2019 - Present</w:t>
       </w:r>
@@ -2609,7 +2610,7 @@
       <w:r>
         <w:rPr>
           <w:b w:val="0"/>
-          <w:color w:val="515151"/>
+          <w:color w:val="3D3D3D"/>
           <w:sz w:val="17"/>
         </w:rPr>
         <w:t>Develop with JavaScript to streamline repetitive pipeline</w:t>
@@ -2617,7 +2618,7 @@
       <w:r>
         <w:rPr>
           <w:b w:val="0"/>
-          <w:color w:val="515151"/>
+          <w:color w:val="3D3D3D"/>
           <w:spacing w:val="-6"/>
           <w:sz w:val="17"/>
         </w:rPr>
@@ -2626,7 +2627,7 @@
       <w:r>
         <w:rPr>
           <w:b w:val="0"/>
-          <w:color w:val="515151"/>
+          <w:color w:val="3D3D3D"/>
           <w:sz w:val="17"/>
         </w:rPr>
         <w:t>procedures</w:t>
@@ -2653,7 +2654,7 @@
       <w:r>
         <w:rPr>
           <w:b w:val="0"/>
-          <w:color w:val="515151"/>
+          <w:color w:val="3D3D3D"/>
           <w:sz w:val="17"/>
         </w:rPr>
         <w:t>Secure clients’ approvals for sign artwork designed and proofed with</w:t>
@@ -2661,7 +2662,7 @@
       <w:r>
         <w:rPr>
           <w:b w:val="0"/>
-          <w:color w:val="515151"/>
+          <w:color w:val="3D3D3D"/>
           <w:spacing w:val="-9"/>
           <w:sz w:val="17"/>
         </w:rPr>
@@ -2670,7 +2671,7 @@
       <w:r>
         <w:rPr>
           <w:b w:val="0"/>
-          <w:color w:val="515151"/>
+          <w:color w:val="3D3D3D"/>
           <w:sz w:val="17"/>
         </w:rPr>
         <w:t>Illustrator</w:t>
@@ -2697,7 +2698,7 @@
       <w:r>
         <w:rPr>
           <w:b w:val="0"/>
-          <w:color w:val="515151"/>
+          <w:color w:val="3D3D3D"/>
           <w:sz w:val="17"/>
         </w:rPr>
         <w:t>Print, cut, and mount vinyl to vehicles, machinery, coroplast, aluminum,</w:t>
@@ -2705,7 +2706,7 @@
       <w:r>
         <w:rPr>
           <w:b w:val="0"/>
-          <w:color w:val="515151"/>
+          <w:color w:val="3D3D3D"/>
           <w:spacing w:val="-7"/>
           <w:sz w:val="17"/>
         </w:rPr>
@@ -2714,7 +2715,7 @@
       <w:r>
         <w:rPr>
           <w:b w:val="0"/>
-          <w:color w:val="515151"/>
+          <w:color w:val="3D3D3D"/>
           <w:sz w:val="17"/>
         </w:rPr>
         <w:t>wood</w:t>
@@ -2741,7 +2742,7 @@
       <w:r>
         <w:rPr>
           <w:b w:val="0"/>
-          <w:color w:val="515151"/>
+          <w:color w:val="3D3D3D"/>
           <w:sz w:val="17"/>
         </w:rPr>
         <w:t>Maintain workplace efficiency - manage incoming calls, schedule jobs with</w:t>
@@ -2749,7 +2750,7 @@
       <w:r>
         <w:rPr>
           <w:b w:val="0"/>
-          <w:color w:val="515151"/>
+          <w:color w:val="3D3D3D"/>
           <w:spacing w:val="-1"/>
           <w:sz w:val="17"/>
         </w:rPr>
@@ -2758,7 +2759,7 @@
       <w:r>
         <w:rPr>
           <w:b w:val="0"/>
-          <w:color w:val="515151"/>
+          <w:color w:val="3D3D3D"/>
           <w:spacing w:val="-4"/>
           <w:sz w:val="17"/>
         </w:rPr>
@@ -2803,7 +2804,7 @@
       <w:r>
         <w:rPr>
           <w:b w:val="0"/>
-          <w:color w:val="515151"/>
+          <w:color w:val="3D3D3D"/>
         </w:rPr>
         <w:t>Trebel Music/UConn Student Agency, August 2018 - December 2018</w:t>
       </w:r>
@@ -2829,7 +2830,7 @@
       <w:r>
         <w:rPr>
           <w:b w:val="0"/>
-          <w:color w:val="515151"/>
+          <w:color w:val="3D3D3D"/>
           <w:sz w:val="17"/>
         </w:rPr>
         <w:t>Animated and projected giant looping motion graphic (Cinema </w:t>
@@ -2837,7 +2838,7 @@
       <w:r>
         <w:rPr>
           <w:b w:val="0"/>
-          <w:color w:val="515151"/>
+          <w:color w:val="3D3D3D"/>
           <w:spacing w:val="-3"/>
           <w:sz w:val="17"/>
         </w:rPr>
@@ -2846,7 +2847,7 @@
       <w:r>
         <w:rPr>
           <w:b w:val="0"/>
-          <w:color w:val="515151"/>
+          <w:color w:val="3D3D3D"/>
           <w:sz w:val="17"/>
         </w:rPr>
         <w:t>Arnold, Deadline) at</w:t>
@@ -2854,7 +2855,7 @@
       <w:r>
         <w:rPr>
           <w:b w:val="0"/>
-          <w:color w:val="515151"/>
+          <w:color w:val="3D3D3D"/>
           <w:spacing w:val="-5"/>
           <w:sz w:val="17"/>
         </w:rPr>
@@ -2863,7 +2864,7 @@
       <w:r>
         <w:rPr>
           <w:b w:val="0"/>
-          <w:color w:val="515151"/>
+          <w:color w:val="3D3D3D"/>
           <w:spacing w:val="-3"/>
           <w:sz w:val="17"/>
         </w:rPr>
@@ -2891,7 +2892,7 @@
       <w:r>
         <w:rPr>
           <w:b w:val="0"/>
-          <w:color w:val="515151"/>
+          <w:color w:val="3D3D3D"/>
           <w:sz w:val="17"/>
         </w:rPr>
         <w:t>Increased user engagement of </w:t>
@@ -2899,7 +2900,7 @@
       <w:r>
         <w:rPr>
           <w:b w:val="0"/>
-          <w:color w:val="515151"/>
+          <w:color w:val="3D3D3D"/>
           <w:spacing w:val="-4"/>
           <w:sz w:val="17"/>
         </w:rPr>
@@ -2908,7 +2909,7 @@
       <w:r>
         <w:rPr>
           <w:b w:val="0"/>
-          <w:color w:val="515151"/>
+          <w:color w:val="3D3D3D"/>
           <w:sz w:val="17"/>
         </w:rPr>
         <w:t>mobile app in Connecticut </w:t>
@@ -2916,7 +2917,7 @@
       <w:r>
         <w:rPr>
           <w:b w:val="0"/>
-          <w:color w:val="515151"/>
+          <w:color w:val="3D3D3D"/>
           <w:spacing w:val="-3"/>
           <w:sz w:val="17"/>
         </w:rPr>
@@ -2925,7 +2926,7 @@
       <w:r>
         <w:rPr>
           <w:b w:val="0"/>
-          <w:color w:val="515151"/>
+          <w:color w:val="3D3D3D"/>
           <w:spacing w:val="5"/>
           <w:sz w:val="17"/>
         </w:rPr>
@@ -2934,7 +2935,7 @@
       <w:r>
         <w:rPr>
           <w:b w:val="0"/>
-          <w:color w:val="515151"/>
+          <w:color w:val="3D3D3D"/>
           <w:sz w:val="17"/>
         </w:rPr>
         <w:t>13%</w:t>
@@ -2961,7 +2962,7 @@
       <w:r>
         <w:rPr>
           <w:b w:val="0"/>
-          <w:color w:val="515151"/>
+          <w:color w:val="3D3D3D"/>
           <w:spacing w:val="-4"/>
           <w:sz w:val="17"/>
         </w:rPr>
@@ -2970,7 +2971,7 @@
       <w:r>
         <w:rPr>
           <w:b w:val="0"/>
-          <w:color w:val="515151"/>
+          <w:color w:val="3D3D3D"/>
           <w:sz w:val="17"/>
         </w:rPr>
         <w:t>achieved a new successful social media marketing strategy and campaign after</w:t>
@@ -2978,7 +2979,7 @@
       <w:r>
         <w:rPr>
           <w:b w:val="0"/>
-          <w:color w:val="515151"/>
+          <w:color w:val="3D3D3D"/>
           <w:spacing w:val="-27"/>
           <w:sz w:val="17"/>
         </w:rPr>
@@ -2987,7 +2988,7 @@
       <w:r>
         <w:rPr>
           <w:b w:val="0"/>
-          <w:color w:val="515151"/>
+          <w:color w:val="3D3D3D"/>
           <w:sz w:val="17"/>
         </w:rPr>
         <w:t>our agency team presented plans and materials best representative of the </w:t>
@@ -2995,7 +2996,7 @@
       <w:r>
         <w:rPr>
           <w:b w:val="0"/>
-          <w:color w:val="515151"/>
+          <w:color w:val="3D3D3D"/>
           <w:spacing w:val="-4"/>
           <w:sz w:val="17"/>
         </w:rPr>
@@ -3004,7 +3005,7 @@
       <w:r>
         <w:rPr>
           <w:b w:val="0"/>
-          <w:color w:val="515151"/>
+          <w:color w:val="3D3D3D"/>
           <w:spacing w:val="-15"/>
           <w:sz w:val="17"/>
         </w:rPr>
@@ -3013,7 +3014,7 @@
       <w:r>
         <w:rPr>
           <w:b w:val="0"/>
-          <w:color w:val="515151"/>
+          <w:color w:val="3D3D3D"/>
           <w:sz w:val="17"/>
         </w:rPr>
         <w:t>brand</w:t>
@@ -3057,7 +3058,7 @@
       <w:r>
         <w:rPr>
           <w:b w:val="0"/>
-          <w:color w:val="515151"/>
+          <w:color w:val="3D3D3D"/>
         </w:rPr>
         <w:t>UConn Football Social Media Team, April 2017 - January 2019</w:t>
       </w:r>
@@ -3083,7 +3084,7 @@
       <w:r>
         <w:rPr>
           <w:b w:val="0"/>
-          <w:color w:val="515151"/>
+          <w:color w:val="3D3D3D"/>
           <w:sz w:val="17"/>
         </w:rPr>
         <w:t>Design of 2D &amp; 3D graphics for UConn Football social media (Photoshop, Cinema </w:t>
@@ -3091,7 +3092,7 @@
       <w:r>
         <w:rPr>
           <w:b w:val="0"/>
-          <w:color w:val="515151"/>
+          <w:color w:val="3D3D3D"/>
           <w:spacing w:val="-3"/>
           <w:sz w:val="17"/>
         </w:rPr>
@@ -3100,7 +3101,7 @@
       <w:r>
         <w:rPr>
           <w:b w:val="0"/>
-          <w:color w:val="515151"/>
+          <w:color w:val="3D3D3D"/>
           <w:sz w:val="17"/>
         </w:rPr>
         <w:t>Arnold)</w:t>
@@ -3127,7 +3128,7 @@
       <w:r>
         <w:rPr>
           <w:b w:val="0"/>
-          <w:color w:val="515151"/>
+          <w:color w:val="3D3D3D"/>
           <w:sz w:val="17"/>
         </w:rPr>
         <w:t>Increased workflow speed of graphic production more than 10-fold with the testing</w:t>
@@ -3135,7 +3136,7 @@
       <w:r>
         <w:rPr>
           <w:b w:val="0"/>
-          <w:color w:val="515151"/>
+          <w:color w:val="3D3D3D"/>
           <w:spacing w:val="-26"/>
           <w:sz w:val="17"/>
         </w:rPr>
@@ -3144,7 +3145,7 @@
       <w:r>
         <w:rPr>
           <w:b w:val="0"/>
-          <w:color w:val="515151"/>
+          <w:color w:val="3D3D3D"/>
           <w:sz w:val="17"/>
         </w:rPr>
         <w:t>and development of an automatic process to batch create Photoshop</w:t>
@@ -3152,7 +3153,7 @@
       <w:r>
         <w:rPr>
           <w:b w:val="0"/>
-          <w:color w:val="515151"/>
+          <w:color w:val="3D3D3D"/>
           <w:spacing w:val="-12"/>
           <w:sz w:val="17"/>
         </w:rPr>
@@ -3161,7 +3162,7 @@
       <w:r>
         <w:rPr>
           <w:b w:val="0"/>
-          <w:color w:val="515151"/>
+          <w:color w:val="3D3D3D"/>
           <w:sz w:val="17"/>
         </w:rPr>
         <w:t>graphics</w:t>
@@ -3188,7 +3189,7 @@
       <w:r>
         <w:rPr>
           <w:b w:val="0"/>
-          <w:color w:val="515151"/>
+          <w:color w:val="3D3D3D"/>
           <w:sz w:val="17"/>
         </w:rPr>
         <w:t>Produced documentation of automatic batch process for future</w:t>
@@ -3196,7 +3197,7 @@
       <w:r>
         <w:rPr>
           <w:b w:val="0"/>
-          <w:color w:val="515151"/>
+          <w:color w:val="3D3D3D"/>
           <w:spacing w:val="-4"/>
           <w:sz w:val="17"/>
         </w:rPr>
@@ -3205,7 +3206,7 @@
       <w:r>
         <w:rPr>
           <w:b w:val="0"/>
-          <w:color w:val="515151"/>
+          <w:color w:val="3D3D3D"/>
           <w:sz w:val="17"/>
         </w:rPr>
         <w:t>users</w:t>
@@ -3249,7 +3250,7 @@
       <w:r>
         <w:rPr>
           <w:b w:val="0"/>
-          <w:color w:val="515151"/>
+          <w:color w:val="3D3D3D"/>
         </w:rPr>
         <w:t>UConn Computer Graphics Club, September 2017 - May 2019</w:t>
       </w:r>
@@ -3275,7 +3276,7 @@
       <w:r>
         <w:rPr>
           <w:b w:val="0"/>
-          <w:color w:val="515151"/>
+          <w:color w:val="3D3D3D"/>
           <w:sz w:val="17"/>
         </w:rPr>
         <w:t>Gained experience and understanding on how to provide technical, constructive critique</w:t>
@@ -3283,7 +3284,7 @@
       <w:r>
         <w:rPr>
           <w:b w:val="0"/>
-          <w:color w:val="515151"/>
+          <w:color w:val="3D3D3D"/>
           <w:spacing w:val="-32"/>
           <w:sz w:val="17"/>
         </w:rPr>
@@ -3292,7 +3293,7 @@
       <w:r>
         <w:rPr>
           <w:b w:val="0"/>
-          <w:color w:val="515151"/>
+          <w:color w:val="3D3D3D"/>
           <w:sz w:val="17"/>
         </w:rPr>
         <w:t>of 2D/3D artwork to student</w:t>
@@ -3300,7 +3301,7 @@
       <w:r>
         <w:rPr>
           <w:b w:val="0"/>
-          <w:color w:val="515151"/>
+          <w:color w:val="3D3D3D"/>
           <w:spacing w:val="-1"/>
           <w:sz w:val="17"/>
         </w:rPr>
@@ -3309,7 +3310,7 @@
       <w:r>
         <w:rPr>
           <w:b w:val="0"/>
-          <w:color w:val="515151"/>
+          <w:color w:val="3D3D3D"/>
           <w:sz w:val="17"/>
         </w:rPr>
         <w:t>colleagues</w:t>
@@ -3336,7 +3337,7 @@
       <w:r>
         <w:rPr>
           <w:b w:val="0"/>
-          <w:color w:val="515151"/>
+          <w:color w:val="3D3D3D"/>
           <w:sz w:val="17"/>
         </w:rPr>
         <w:t>Learned how to receive the same constructive critique for my own</w:t>
@@ -3344,7 +3345,7 @@
       <w:r>
         <w:rPr>
           <w:b w:val="0"/>
-          <w:color w:val="515151"/>
+          <w:color w:val="3D3D3D"/>
           <w:spacing w:val="-9"/>
           <w:sz w:val="17"/>
         </w:rPr>
@@ -3353,7 +3354,7 @@
       <w:r>
         <w:rPr>
           <w:b w:val="0"/>
-          <w:color w:val="515151"/>
+          <w:color w:val="3D3D3D"/>
           <w:sz w:val="17"/>
         </w:rPr>
         <w:t>artwork</w:t>
@@ -3443,7 +3444,7 @@
       <w:r>
         <w:rPr>
           <w:b w:val="0"/>
-          <w:color w:val="515151"/>
+          <w:color w:val="3D3D3D"/>
           <w:sz w:val="17"/>
         </w:rPr>
         <w:t>Engaged in sessions to learn Maya, Substance </w:t>
@@ -3451,7 +3452,7 @@
       <w:r>
         <w:rPr>
           <w:b w:val="0"/>
-          <w:color w:val="515151"/>
+          <w:color w:val="3D3D3D"/>
           <w:spacing w:val="-3"/>
           <w:sz w:val="17"/>
         </w:rPr>
@@ -3460,7 +3461,7 @@
       <w:r>
         <w:rPr>
           <w:b w:val="0"/>
-          <w:color w:val="515151"/>
+          <w:color w:val="3D3D3D"/>
           <w:sz w:val="17"/>
         </w:rPr>
         <w:t>Arnold, Deadline, and After</w:t>
@@ -3468,7 +3469,7 @@
       <w:r>
         <w:rPr>
           <w:b w:val="0"/>
-          <w:color w:val="515151"/>
+          <w:color w:val="3D3D3D"/>
           <w:spacing w:val="-13"/>
           <w:sz w:val="17"/>
         </w:rPr>
@@ -3477,7 +3478,7 @@
       <w:r>
         <w:rPr>
           <w:b w:val="0"/>
-          <w:color w:val="515151"/>
+          <w:color w:val="3D3D3D"/>
           <w:sz w:val="17"/>
         </w:rPr>
         <w:t>Effects compositing</w:t>
@@ -3521,7 +3522,7 @@
       <w:r>
         <w:rPr>
           <w:b w:val="0"/>
-          <w:color w:val="515151"/>
+          <w:color w:val="3D3D3D"/>
         </w:rPr>
         <w:t>UConn Blue Line Hockey Social Media Team, November 2017 - May 2018</w:t>
       </w:r>
@@ -3547,7 +3548,7 @@
       <w:r>
         <w:rPr>
           <w:b w:val="0"/>
-          <w:color w:val="515151"/>
+          <w:color w:val="3D3D3D"/>
           <w:spacing w:val="-4"/>
           <w:sz w:val="17"/>
         </w:rPr>
@@ -3556,7 +3557,7 @@
       <w:r>
         <w:rPr>
           <w:b w:val="0"/>
-          <w:color w:val="515151"/>
+          <w:color w:val="3D3D3D"/>
           <w:sz w:val="17"/>
         </w:rPr>
         <w:t>to qualify as a treasurer </w:t>
@@ -3564,7 +3565,7 @@
       <w:r>
         <w:rPr>
           <w:b w:val="0"/>
-          <w:color w:val="515151"/>
+          <w:color w:val="3D3D3D"/>
           <w:spacing w:val="-3"/>
           <w:sz w:val="17"/>
         </w:rPr>
@@ -3573,7 +3574,7 @@
       <w:r>
         <w:rPr>
           <w:b w:val="0"/>
-          <w:color w:val="515151"/>
+          <w:color w:val="3D3D3D"/>
           <w:sz w:val="17"/>
         </w:rPr>
         <w:t>the university finance</w:t>
@@ -3581,7 +3582,7 @@
       <w:r>
         <w:rPr>
           <w:b w:val="0"/>
-          <w:color w:val="515151"/>
+          <w:color w:val="3D3D3D"/>
           <w:spacing w:val="5"/>
           <w:sz w:val="17"/>
         </w:rPr>
@@ -3590,7 +3591,7 @@
       <w:r>
         <w:rPr>
           <w:b w:val="0"/>
-          <w:color w:val="515151"/>
+          <w:color w:val="3D3D3D"/>
           <w:sz w:val="17"/>
         </w:rPr>
         <w:t>department</w:t>
@@ -3617,7 +3618,7 @@
       <w:r>
         <w:rPr>
           <w:b w:val="0"/>
-          <w:color w:val="515151"/>
+          <w:color w:val="3D3D3D"/>
           <w:sz w:val="17"/>
         </w:rPr>
         <w:t>Managed financial records in Excel and signing off</w:t>
@@ -3625,7 +3626,7 @@
       <w:r>
         <w:rPr>
           <w:b w:val="0"/>
-          <w:color w:val="515151"/>
+          <w:color w:val="3D3D3D"/>
           <w:spacing w:val="-3"/>
           <w:sz w:val="17"/>
         </w:rPr>
@@ -3634,7 +3635,7 @@
       <w:r>
         <w:rPr>
           <w:b w:val="0"/>
-          <w:color w:val="515151"/>
+          <w:color w:val="3D3D3D"/>
           <w:sz w:val="17"/>
         </w:rPr>
         <w:t>transactions</w:t>
@@ -3661,7 +3662,7 @@
       <w:r>
         <w:rPr>
           <w:b w:val="0"/>
-          <w:color w:val="515151"/>
+          <w:color w:val="3D3D3D"/>
           <w:sz w:val="17"/>
         </w:rPr>
         <w:t>Liaised with UConn’s finance department for bookkeeping</w:t>
@@ -3669,7 +3670,7 @@
       <w:r>
         <w:rPr>
           <w:b w:val="0"/>
-          <w:color w:val="515151"/>
+          <w:color w:val="3D3D3D"/>
           <w:spacing w:val="-2"/>
           <w:sz w:val="17"/>
         </w:rPr>
@@ -3678,7 +3679,7 @@
       <w:r>
         <w:rPr>
           <w:b w:val="0"/>
-          <w:color w:val="515151"/>
+          <w:color w:val="3D3D3D"/>
           <w:sz w:val="17"/>
         </w:rPr>
         <w:t>purposes</w:t>
@@ -3722,7 +3723,7 @@
       <w:r>
         <w:rPr>
           <w:b w:val="0"/>
-          <w:color w:val="515151"/>
+          <w:color w:val="3D3D3D"/>
         </w:rPr>
         <w:t>ACM SIGGRAPH - Los Angeles, California, July 2017</w:t>
       </w:r>
@@ -3748,7 +3749,7 @@
       <w:r>
         <w:rPr>
           <w:b w:val="0"/>
-          <w:color w:val="515151"/>
+          <w:color w:val="3D3D3D"/>
           <w:sz w:val="17"/>
         </w:rPr>
         <w:t>Facilitated presentation of unreleased Oculus Rift virtual reality experience </w:t>
@@ -3756,7 +3757,7 @@
       <w:r>
         <w:rPr>
           <w:b w:val="0"/>
-          <w:color w:val="515151"/>
+          <w:color w:val="3D3D3D"/>
           <w:spacing w:val="-3"/>
           <w:sz w:val="17"/>
         </w:rPr>
@@ -3765,7 +3766,7 @@
       <w:r>
         <w:rPr>
           <w:b w:val="0"/>
-          <w:color w:val="515151"/>
+          <w:color w:val="3D3D3D"/>
           <w:spacing w:val="-20"/>
           <w:sz w:val="17"/>
         </w:rPr>
@@ -3774,7 +3775,7 @@
       <w:r>
         <w:rPr>
           <w:b w:val="0"/>
-          <w:color w:val="515151"/>
+          <w:color w:val="3D3D3D"/>
           <w:sz w:val="17"/>
         </w:rPr>
         <w:t>to conference</w:t>
@@ -3782,7 +3783,7 @@
       <w:r>
         <w:rPr>
           <w:b w:val="0"/>
-          <w:color w:val="515151"/>
+          <w:color w:val="3D3D3D"/>
           <w:spacing w:val="-1"/>
           <w:sz w:val="17"/>
         </w:rPr>
@@ -3791,7 +3792,7 @@
       <w:r>
         <w:rPr>
           <w:b w:val="0"/>
-          <w:color w:val="515151"/>
+          <w:color w:val="3D3D3D"/>
           <w:sz w:val="17"/>
         </w:rPr>
         <w:t>attendees</w:t>
@@ -3818,7 +3819,7 @@
       <w:r>
         <w:rPr>
           <w:b w:val="0"/>
-          <w:color w:val="515151"/>
+          <w:color w:val="3D3D3D"/>
           <w:sz w:val="17"/>
         </w:rPr>
         <w:t>General volunteer duties, directed attendees, implemented managerial</w:t>
@@ -3826,7 +3827,7 @@
       <w:r>
         <w:rPr>
           <w:b w:val="0"/>
-          <w:color w:val="515151"/>
+          <w:color w:val="3D3D3D"/>
           <w:spacing w:val="-6"/>
           <w:sz w:val="17"/>
         </w:rPr>
@@ -3835,7 +3836,7 @@
       <w:r>
         <w:rPr>
           <w:b w:val="0"/>
-          <w:color w:val="515151"/>
+          <w:color w:val="3D3D3D"/>
           <w:sz w:val="17"/>
         </w:rPr>
         <w:t>directives</w:t>
@@ -3879,7 +3880,7 @@
       <w:r>
         <w:rPr>
           <w:b w:val="0"/>
-          <w:color w:val="515151"/>
+          <w:color w:val="3D3D3D"/>
         </w:rPr>
         <w:t>UConn Tasoglu Lab, September 2017 - May 2018</w:t>
       </w:r>
@@ -3905,7 +3906,7 @@
       <w:r>
         <w:rPr>
           <w:b w:val="0"/>
-          <w:color w:val="515151"/>
+          <w:color w:val="3D3D3D"/>
           <w:sz w:val="17"/>
         </w:rPr>
         <w:t>Designed 3D medical journal </w:t>
@@ -3913,7 +3914,7 @@
       <w:r>
         <w:rPr>
           <w:b w:val="0"/>
-          <w:color w:val="515151"/>
+          <w:color w:val="3D3D3D"/>
           <w:spacing w:val="-3"/>
           <w:sz w:val="17"/>
         </w:rPr>
@@ -3922,15 +3923,15 @@
       <w:r>
         <w:rPr>
           <w:b w:val="0"/>
-          <w:color w:val="515151"/>
-          <w:sz w:val="17"/>
-        </w:rPr>
-        <w:t>graphic - Modeling, shading, lighting, rendering in Cinema</w:t>
-      </w:r>
-      <w:r>
-        <w:rPr>
-          <w:b w:val="0"/>
-          <w:color w:val="515151"/>
+          <w:color w:val="3D3D3D"/>
+          <w:sz w:val="17"/>
+        </w:rPr>
+        <w:t>graphic: modeling, shading, lighting, rendering in Cinema</w:t>
+      </w:r>
+      <w:r>
+        <w:rPr>
+          <w:b w:val="0"/>
+          <w:color w:val="3D3D3D"/>
           <w:spacing w:val="4"/>
           <w:sz w:val="17"/>
         </w:rPr>
@@ -3939,7 +3940,7 @@
       <w:r>
         <w:rPr>
           <w:b w:val="0"/>
-          <w:color w:val="515151"/>
+          <w:color w:val="3D3D3D"/>
           <w:sz w:val="17"/>
         </w:rPr>
         <w:t>4D</w:t>
@@ -3983,7 +3984,7 @@
       <w:r>
         <w:rPr>
           <w:b w:val="0"/>
-          <w:color w:val="515151"/>
+          <w:color w:val="3D3D3D"/>
         </w:rPr>
         <w:t>Camp Med-O-Lark - Maine, June 2017 - July 2017</w:t>
       </w:r>
@@ -4009,7 +4010,7 @@
       <w:r>
         <w:rPr>
           <w:b w:val="0"/>
-          <w:color w:val="515151"/>
+          <w:color w:val="3D3D3D"/>
           <w:spacing w:val="-4"/>
           <w:sz w:val="17"/>
         </w:rPr>
@@ -4018,7 +4019,7 @@
       <w:r>
         <w:rPr>
           <w:b w:val="0"/>
-          <w:color w:val="515151"/>
+          <w:color w:val="3D3D3D"/>
           <w:sz w:val="17"/>
         </w:rPr>
         <w:t>and demonstrated 3D printing, 2D animation, stop motion, virtual reality </w:t>
@@ -4026,7 +4027,7 @@
       <w:r>
         <w:rPr>
           <w:b w:val="0"/>
-          <w:color w:val="515151"/>
+          <w:color w:val="3D3D3D"/>
           <w:spacing w:val="-3"/>
           <w:sz w:val="17"/>
         </w:rPr>
@@ -4035,7 +4036,7 @@
       <w:r>
         <w:rPr>
           <w:b w:val="0"/>
-          <w:color w:val="515151"/>
+          <w:color w:val="3D3D3D"/>
           <w:spacing w:val="-4"/>
           <w:sz w:val="17"/>
         </w:rPr>
@@ -4044,7 +4045,7 @@
       <w:r>
         <w:rPr>
           <w:b w:val="0"/>
-          <w:color w:val="515151"/>
+          <w:color w:val="3D3D3D"/>
           <w:sz w:val="17"/>
         </w:rPr>
         <w:t>to 8-16 year-old</w:t>
@@ -4052,7 +4053,7 @@
       <w:r>
         <w:rPr>
           <w:b w:val="0"/>
-          <w:color w:val="515151"/>
+          <w:color w:val="3D3D3D"/>
           <w:spacing w:val="-1"/>
           <w:sz w:val="17"/>
         </w:rPr>
@@ -4061,7 +4062,7 @@
       <w:r>
         <w:rPr>
           <w:b w:val="0"/>
-          <w:color w:val="515151"/>
+          <w:color w:val="3D3D3D"/>
           <w:sz w:val="17"/>
         </w:rPr>
         <w:t>children</w:t>
@@ -4088,7 +4089,7 @@
       <w:r>
         <w:rPr>
           <w:b w:val="0"/>
-          <w:color w:val="515151"/>
+          <w:color w:val="3D3D3D"/>
           <w:sz w:val="17"/>
         </w:rPr>
         <w:t>General camp counselor duties, helped organize events, and responsible for children’s</w:t>
@@ -4096,7 +4097,7 @@
       <w:r>
         <w:rPr>
           <w:b w:val="0"/>
-          <w:color w:val="515151"/>
+          <w:color w:val="3D3D3D"/>
           <w:spacing w:val="-18"/>
           <w:sz w:val="17"/>
         </w:rPr>
@@ -4105,7 +4106,7 @@
       <w:r>
         <w:rPr>
           <w:b w:val="0"/>
-          <w:color w:val="515151"/>
+          <w:color w:val="3D3D3D"/>
           <w:sz w:val="17"/>
         </w:rPr>
         <w:t>safety</w:t>
@@ -4149,7 +4150,7 @@
       <w:r>
         <w:rPr>
           <w:b w:val="0"/>
-          <w:color w:val="515151"/>
+          <w:color w:val="3D3D3D"/>
         </w:rPr>
         <w:t>East Lyme High School Fencing Team - Connecticut, November 2014 - March 2015</w:t>
       </w:r>
@@ -4175,7 +4176,7 @@
       <w:r>
         <w:rPr>
           <w:b w:val="0"/>
-          <w:color w:val="515151"/>
+          <w:color w:val="3D3D3D"/>
           <w:sz w:val="17"/>
         </w:rPr>
         <w:t>Lead and taught fencing to 60-member</w:t>
@@ -4183,7 +4184,7 @@
       <w:r>
         <w:rPr>
           <w:b w:val="0"/>
-          <w:color w:val="515151"/>
+          <w:color w:val="3D3D3D"/>
           <w:spacing w:val="-1"/>
           <w:sz w:val="17"/>
         </w:rPr>
@@ -4192,7 +4193,7 @@
       <w:r>
         <w:rPr>
           <w:b w:val="0"/>
-          <w:color w:val="515151"/>
+          <w:color w:val="3D3D3D"/>
           <w:sz w:val="17"/>
         </w:rPr>
         <w:t>team</w:t>
@@ -4219,7 +4220,7 @@
       <w:r>
         <w:rPr>
           <w:b w:val="0"/>
-          <w:color w:val="515151"/>
+          <w:color w:val="3D3D3D"/>
           <w:sz w:val="17"/>
         </w:rPr>
         <w:t>Director and advisor of fencers at</w:t>
@@ -4227,7 +4228,7 @@
       <w:r>
         <w:rPr>
           <w:b w:val="0"/>
-          <w:color w:val="515151"/>
+          <w:color w:val="3D3D3D"/>
           <w:spacing w:val="-1"/>
           <w:sz w:val="17"/>
         </w:rPr>
@@ -4236,7 +4237,7 @@
       <w:r>
         <w:rPr>
           <w:b w:val="0"/>
-          <w:color w:val="515151"/>
+          <w:color w:val="3D3D3D"/>
           <w:sz w:val="17"/>
         </w:rPr>
         <w:t>tournaments</w:t>
@@ -4263,7 +4264,7 @@
       <w:r>
         <w:rPr>
           <w:b w:val="0"/>
-          <w:color w:val="515151"/>
+          <w:color w:val="3D3D3D"/>
           <w:spacing w:val="-4"/>
           <w:sz w:val="17"/>
         </w:rPr>
@@ -4272,7 +4273,7 @@
       <w:r>
         <w:rPr>
           <w:b w:val="0"/>
-          <w:color w:val="515151"/>
+          <w:color w:val="3D3D3D"/>
           <w:sz w:val="17"/>
         </w:rPr>
         <w:t>4th place in Eastern Connecticut</w:t>
@@ -4280,7 +4281,7 @@
       <w:r>
         <w:rPr>
           <w:b w:val="0"/>
-          <w:color w:val="515151"/>
+          <w:color w:val="3D3D3D"/>
           <w:spacing w:val="2"/>
           <w:sz w:val="17"/>
         </w:rPr>
@@ -4289,7 +4290,7 @@
       <w:r>
         <w:rPr>
           <w:b w:val="0"/>
-          <w:color w:val="515151"/>
+          <w:color w:val="3D3D3D"/>
           <w:sz w:val="17"/>
         </w:rPr>
         <w:t>Conference</w:t>
@@ -4316,7 +4317,7 @@
       <w:r>
         <w:rPr>
           <w:b w:val="0"/>
-          <w:color w:val="515151"/>
+          <w:color w:val="3D3D3D"/>
           <w:sz w:val="17"/>
         </w:rPr>
         <w:t>Best Foilist </w:t>
@@ -4324,7 +4325,7 @@
       <w:r>
         <w:rPr>
           <w:b w:val="0"/>
-          <w:color w:val="515151"/>
+          <w:color w:val="3D3D3D"/>
           <w:spacing w:val="-4"/>
           <w:sz w:val="17"/>
         </w:rPr>
@@ -4333,7 +4334,7 @@
       <w:r>
         <w:rPr>
           <w:b w:val="0"/>
-          <w:color w:val="515151"/>
+          <w:color w:val="3D3D3D"/>
           <w:sz w:val="17"/>
         </w:rPr>
         <w:t>2014 - 2015, Coach’s </w:t>
@@ -4341,7 +4342,7 @@
       <w:r>
         <w:rPr>
           <w:b w:val="0"/>
-          <w:color w:val="515151"/>
+          <w:color w:val="3D3D3D"/>
           <w:spacing w:val="-4"/>
           <w:sz w:val="17"/>
         </w:rPr>
@@ -4350,7 +4351,7 @@
       <w:r>
         <w:rPr>
           <w:b w:val="0"/>
-          <w:color w:val="515151"/>
+          <w:color w:val="3D3D3D"/>
           <w:sz w:val="17"/>
         </w:rPr>
         <w:t>2014,</w:t>
@@ -4358,7 +4359,7 @@
       <w:r>
         <w:rPr>
           <w:b w:val="0"/>
-          <w:color w:val="515151"/>
+          <w:color w:val="3D3D3D"/>
           <w:spacing w:val="7"/>
           <w:sz w:val="17"/>
         </w:rPr>
@@ -4367,7 +4368,7 @@
       <w:r>
         <w:rPr>
           <w:b w:val="0"/>
-          <w:color w:val="515151"/>
+          <w:color w:val="3D3D3D"/>
           <w:sz w:val="17"/>
         </w:rPr>
         <w:t>2015</w:t>
@@ -4487,7 +4488,7 @@
       </w:pPr>
       <w:rPr>
         <w:rFonts w:hint="default" w:ascii="Gotham" w:hAnsi="Gotham" w:eastAsia="Gotham" w:cs="Gotham"/>
-        <w:color w:val="515151"/>
+        <w:color w:val="3D3D3D"/>
         <w:w w:val="100"/>
         <w:sz w:val="17"/>
         <w:szCs w:val="17"/>

</xml_diff>

<commit_message>
resume - add file versioning
</commit_message>
<xml_diff>
--- a/resume_ariffJeff_print.docx
+++ b/resume_ariffJeff_print.docx
@@ -294,7 +294,7 @@
       <w:r>
         <w:rPr/>
         <w:pict>
-          <v:shape style="position:absolute;margin-left:504.4021pt;margin-top:6.0316pt;width:26.25pt;height:29.8pt;mso-position-horizontal-relative:page;mso-position-vertical-relative:paragraph;z-index:-15802368" coordorigin="10088,121" coordsize="525,596" path="m10462,568l10355,568,10351,599,10342,627,10328,654,10311,679,10359,717,10399,664,10419,638,10439,612,10456,584,10462,568xm10104,515l10096,573,10161,585,10225,592,10290,589,10355,568,10462,568,10469,554,10477,522,10478,517,10134,517,10104,515xm10584,488l10482,488,10507,507,10527,530,10543,555,10556,582,10613,560,10600,529,10587,497,10584,488xm10142,255l10088,276,10111,339,10137,398,10172,452,10223,498,10194,510,10164,516,10134,517,10478,517,10481,497,10349,497,10318,491,10293,474,10276,448,10270,417,10276,387,10294,362,10313,349,10217,349,10208,342,10201,337,10195,332,10178,315,10165,296,10153,276,10142,255xm10477,339l10350,339,10381,345,10406,362,10423,388,10429,418,10423,449,10405,474,10380,491,10349,497,10481,497,10482,488,10584,488,10575,468,10562,438,10546,409,10526,383,10503,359,10477,339xm10342,121l10299,171,10260,224,10231,282,10217,349,10313,349,10319,345,10350,339,10477,339,10476,339,10505,326,10535,320,10564,319,10595,319,10603,268,10345,268,10345,255,10345,251,10347,237,10352,223,10357,209,10364,196,10371,182,10379,169,10387,156,10342,121xm10595,319l10564,319,10595,321,10595,319xm10473,244l10409,247,10345,268,10603,268,10603,263,10538,251,10473,244xe" filled="true" fillcolor="#221f1f" stroked="false">
+          <v:shape style="position:absolute;margin-left:504.4021pt;margin-top:6.0316pt;width:26.25pt;height:29.8pt;mso-position-horizontal-relative:page;mso-position-vertical-relative:paragraph;z-index:-15803392" coordorigin="10088,121" coordsize="525,596" path="m10462,568l10355,568,10351,599,10342,627,10328,654,10311,679,10359,717,10399,664,10419,638,10439,612,10456,584,10462,568xm10104,515l10096,573,10161,585,10225,592,10290,589,10355,568,10462,568,10469,554,10477,522,10478,517,10134,517,10104,515xm10584,488l10482,488,10507,507,10527,530,10543,555,10556,582,10613,560,10600,529,10587,497,10584,488xm10142,255l10088,276,10111,339,10137,398,10172,452,10223,498,10194,510,10164,516,10134,517,10478,517,10481,497,10349,497,10318,491,10293,474,10276,448,10270,417,10276,387,10294,362,10313,349,10217,349,10208,342,10201,337,10195,332,10178,315,10165,296,10153,276,10142,255xm10477,339l10350,339,10381,345,10406,362,10423,388,10429,418,10423,449,10405,474,10380,491,10349,497,10481,497,10482,488,10584,488,10575,468,10562,438,10546,409,10526,383,10503,359,10477,339xm10342,121l10299,171,10260,224,10231,282,10217,349,10313,349,10319,345,10350,339,10477,339,10476,339,10505,326,10535,320,10564,319,10595,319,10603,268,10345,268,10345,255,10345,251,10347,237,10352,223,10357,209,10364,196,10371,182,10379,169,10387,156,10342,121xm10595,319l10564,319,10595,321,10595,319xm10473,244l10409,247,10345,268,10603,268,10603,263,10538,251,10473,244xe" filled="true" fillcolor="#221f1f" stroked="false">
             <v:path arrowok="t"/>
             <v:fill type="solid"/>
             <w10:wrap type="none"/>
@@ -2542,7 +2542,7 @@
       <w:r>
         <w:rPr>
           <w:rFonts w:ascii="Arial"/>
-          <w:w w:val="115"/>
+          <w:w w:val="110"/>
         </w:rPr>
         <w:t>Graphic Designer, Programmer, Sign Maker</w:t>
       </w:r>
@@ -2560,7 +2560,7 @@
         <w:rPr>
           <w:rFonts w:ascii="Arial"/>
           <w:color w:val="4D4D4D"/>
-          <w:w w:val="120"/>
+          <w:w w:val="115"/>
         </w:rPr>
         <w:t>One Look Sign Company - Connecticut, September 2019 - Present</w:t>
       </w:r>
@@ -2573,10 +2573,10 @@
           <w:numId w:val="1"/>
         </w:numPr>
         <w:tabs>
-          <w:tab w:pos="239" w:val="left" w:leader="none"/>
+          <w:tab w:pos="234" w:val="left" w:leader="none"/>
         </w:tabs>
         <w:spacing w:line="240" w:lineRule="auto" w:before="52" w:after="0"/>
-        <w:ind w:left="238" w:right="0" w:hanging="123"/>
+        <w:ind w:left="234" w:right="0" w:hanging="118"/>
         <w:jc w:val="left"/>
         <w:rPr>
           <w:sz w:val="15"/>
@@ -2585,24 +2585,21 @@
       <w:r>
         <w:rPr>
           <w:color w:val="4D4D4D"/>
-          <w:w w:val="105"/>
-          <w:sz w:val="15"/>
-        </w:rPr>
-        <w:t>Developing JavaScript to automate pipeline procedures, such as creating client</w:t>
-      </w:r>
-      <w:r>
-        <w:rPr>
-          <w:color w:val="4D4D4D"/>
-          <w:spacing w:val="-19"/>
-          <w:w w:val="105"/>
-          <w:sz w:val="15"/>
-        </w:rPr>
-        <w:t> </w:t>
-      </w:r>
-      <w:r>
-        <w:rPr>
-          <w:color w:val="4D4D4D"/>
-          <w:w w:val="105"/>
+          <w:sz w:val="15"/>
+        </w:rPr>
+        <w:t>Programmed file versioning system with JavaScript to manage hundreds of client</w:t>
+      </w:r>
+      <w:r>
+        <w:rPr>
+          <w:color w:val="4D4D4D"/>
+          <w:spacing w:val="1"/>
+          <w:sz w:val="15"/>
+        </w:rPr>
+        <w:t> </w:t>
+      </w:r>
+      <w:r>
+        <w:rPr>
+          <w:color w:val="4D4D4D"/>
           <w:sz w:val="15"/>
         </w:rPr>
         <w:t>proofs.</w:t>
@@ -2616,10 +2613,10 @@
           <w:numId w:val="1"/>
         </w:numPr>
         <w:tabs>
-          <w:tab w:pos="239" w:val="left" w:leader="none"/>
+          <w:tab w:pos="234" w:val="left" w:leader="none"/>
         </w:tabs>
-        <w:spacing w:line="240" w:lineRule="auto" w:before="60" w:after="0"/>
-        <w:ind w:left="238" w:right="0" w:hanging="123"/>
+        <w:spacing w:line="240" w:lineRule="auto" w:before="59" w:after="0"/>
+        <w:ind w:left="234" w:right="0" w:hanging="118"/>
         <w:jc w:val="left"/>
         <w:rPr>
           <w:sz w:val="15"/>
@@ -2628,19 +2625,24 @@
       <w:r>
         <w:rPr>
           <w:color w:val="4D4D4D"/>
-          <w:w w:val="105"/>
-          <w:sz w:val="15"/>
-        </w:rPr>
-        <w:t>Designing logos, artwork, informational signs in</w:t>
-      </w:r>
-      <w:r>
-        <w:rPr>
-          <w:color w:val="4D4D4D"/>
-          <w:spacing w:val="-3"/>
-          <w:w w:val="105"/>
-          <w:sz w:val="15"/>
-        </w:rPr>
-        <w:t> Illustrator.</w:t>
+          <w:sz w:val="15"/>
+        </w:rPr>
+        <w:t>Automating pipeline procedures to reduce repetitive tasks to</w:t>
+      </w:r>
+      <w:r>
+        <w:rPr>
+          <w:color w:val="4D4D4D"/>
+          <w:spacing w:val="-2"/>
+          <w:sz w:val="15"/>
+        </w:rPr>
+        <w:t> </w:t>
+      </w:r>
+      <w:r>
+        <w:rPr>
+          <w:color w:val="4D4D4D"/>
+          <w:sz w:val="15"/>
+        </w:rPr>
+        <w:t>hotkeys.</w:t>
       </w:r>
     </w:p>
     <w:p>
@@ -2651,10 +2653,10 @@
           <w:numId w:val="1"/>
         </w:numPr>
         <w:tabs>
-          <w:tab w:pos="239" w:val="left" w:leader="none"/>
+          <w:tab w:pos="234" w:val="left" w:leader="none"/>
         </w:tabs>
-        <w:spacing w:line="240" w:lineRule="auto" w:before="59" w:after="0"/>
-        <w:ind w:left="238" w:right="0" w:hanging="123"/>
+        <w:spacing w:line="240" w:lineRule="auto" w:before="60" w:after="0"/>
+        <w:ind w:left="234" w:right="0" w:hanging="118"/>
         <w:jc w:val="left"/>
         <w:rPr>
           <w:sz w:val="15"/>
@@ -2663,27 +2665,9 @@
       <w:r>
         <w:rPr>
           <w:color w:val="4D4D4D"/>
-          <w:w w:val="105"/>
-          <w:sz w:val="15"/>
-        </w:rPr>
-        <w:t>Print, cut, and mounting vinyl to vehicles, machinery, coroplast, aluminum,</w:t>
-      </w:r>
-      <w:r>
-        <w:rPr>
-          <w:color w:val="4D4D4D"/>
-          <w:spacing w:val="-14"/>
-          <w:w w:val="105"/>
-          <w:sz w:val="15"/>
-        </w:rPr>
-        <w:t> </w:t>
-      </w:r>
-      <w:r>
-        <w:rPr>
-          <w:color w:val="4D4D4D"/>
-          <w:w w:val="105"/>
-          <w:sz w:val="15"/>
-        </w:rPr>
-        <w:t>wood.</w:t>
+          <w:sz w:val="15"/>
+        </w:rPr>
+        <w:t>Designing logos, artwork, informational signs in Illustrator.</w:t>
       </w:r>
     </w:p>
     <w:p>
@@ -2694,10 +2678,10 @@
           <w:numId w:val="1"/>
         </w:numPr>
         <w:tabs>
-          <w:tab w:pos="239" w:val="left" w:leader="none"/>
+          <w:tab w:pos="234" w:val="left" w:leader="none"/>
         </w:tabs>
         <w:spacing w:line="240" w:lineRule="auto" w:before="59" w:after="0"/>
-        <w:ind w:left="238" w:right="0" w:hanging="123"/>
+        <w:ind w:left="234" w:right="0" w:hanging="118"/>
         <w:jc w:val="left"/>
         <w:rPr>
           <w:sz w:val="15"/>
@@ -2706,72 +2690,24 @@
       <w:r>
         <w:rPr>
           <w:color w:val="4D4D4D"/>
-          <w:w w:val="105"/>
-          <w:sz w:val="15"/>
-        </w:rPr>
-        <w:t>Maintaining workplace efficiency by managing incoming calls, scheduling/organizing jobs in</w:t>
-      </w:r>
-      <w:r>
-        <w:rPr>
-          <w:color w:val="4D4D4D"/>
-          <w:spacing w:val="-24"/>
-          <w:w w:val="105"/>
-          <w:sz w:val="15"/>
-        </w:rPr>
-        <w:t> </w:t>
-      </w:r>
-      <w:r>
-        <w:rPr>
-          <w:color w:val="4D4D4D"/>
-          <w:spacing w:val="-4"/>
-          <w:w w:val="105"/>
-          <w:sz w:val="15"/>
-        </w:rPr>
-        <w:t>Trello.</w:t>
-      </w:r>
-    </w:p>
-    <w:p>
-      <w:pPr>
-        <w:pStyle w:val="BodyText"/>
-        <w:ind w:left="0"/>
-        <w:rPr>
-          <w:sz w:val="16"/>
-        </w:rPr>
-      </w:pPr>
-    </w:p>
-    <w:p>
-      <w:pPr>
-        <w:pStyle w:val="BodyText"/>
-        <w:spacing w:before="104"/>
-        <w:ind w:left="116"/>
-        <w:rPr>
-          <w:rFonts w:ascii="Arial"/>
-        </w:rPr>
-      </w:pPr>
-      <w:r>
-        <w:rPr>
-          <w:rFonts w:ascii="Arial"/>
-          <w:w w:val="120"/>
-        </w:rPr>
-        <w:t>3D Animator, Agency Member</w:t>
-      </w:r>
-    </w:p>
-    <w:p>
-      <w:pPr>
-        <w:pStyle w:val="BodyText"/>
-        <w:spacing w:before="47"/>
-        <w:ind w:left="116"/>
-        <w:rPr>
-          <w:rFonts w:ascii="Arial"/>
-        </w:rPr>
-      </w:pPr>
-      <w:r>
-        <w:rPr>
-          <w:rFonts w:ascii="Arial"/>
-          <w:color w:val="4D4D4D"/>
-          <w:w w:val="120"/>
-        </w:rPr>
-        <w:t>Trebel Music/UConn Student Agency, August 2018 - December 2018</w:t>
+          <w:sz w:val="15"/>
+        </w:rPr>
+        <w:t>Print, cut, and mounting vinyl to vehicles, machinery, coroplast, aluminum,</w:t>
+      </w:r>
+      <w:r>
+        <w:rPr>
+          <w:color w:val="4D4D4D"/>
+          <w:spacing w:val="1"/>
+          <w:sz w:val="15"/>
+        </w:rPr>
+        <w:t> </w:t>
+      </w:r>
+      <w:r>
+        <w:rPr>
+          <w:color w:val="4D4D4D"/>
+          <w:sz w:val="15"/>
+        </w:rPr>
+        <w:t>wood.</w:t>
       </w:r>
     </w:p>
     <w:p>
@@ -2782,10 +2718,10 @@
           <w:numId w:val="1"/>
         </w:numPr>
         <w:tabs>
-          <w:tab w:pos="239" w:val="left" w:leader="none"/>
+          <w:tab w:pos="234" w:val="left" w:leader="none"/>
         </w:tabs>
-        <w:spacing w:line="328" w:lineRule="auto" w:before="52" w:after="0"/>
-        <w:ind w:left="248" w:right="619" w:hanging="132"/>
+        <w:spacing w:line="240" w:lineRule="auto" w:before="59" w:after="0"/>
+        <w:ind w:left="234" w:right="0" w:hanging="118"/>
         <w:jc w:val="left"/>
         <w:rPr>
           <w:sz w:val="15"/>
@@ -2794,215 +2730,69 @@
       <w:r>
         <w:rPr>
           <w:color w:val="4D4D4D"/>
-          <w:w w:val="105"/>
-          <w:sz w:val="15"/>
-        </w:rPr>
-        <w:t>Animated</w:t>
+          <w:sz w:val="15"/>
+        </w:rPr>
+        <w:t>Maintaining workplace by managing incoming calls, scheduling/organizing jobs in</w:t>
+      </w:r>
+      <w:r>
+        <w:rPr>
+          <w:color w:val="4D4D4D"/>
+          <w:spacing w:val="4"/>
+          <w:sz w:val="15"/>
+        </w:rPr>
+        <w:t> </w:t>
       </w:r>
       <w:r>
         <w:rPr>
           <w:color w:val="4D4D4D"/>
           <w:spacing w:val="-4"/>
-          <w:w w:val="105"/>
-          <w:sz w:val="15"/>
-        </w:rPr>
-        <w:t> </w:t>
-      </w:r>
-      <w:r>
-        <w:rPr>
-          <w:color w:val="4D4D4D"/>
-          <w:w w:val="105"/>
-          <w:sz w:val="15"/>
-        </w:rPr>
-        <w:t>and</w:t>
-      </w:r>
-      <w:r>
-        <w:rPr>
-          <w:color w:val="4D4D4D"/>
-          <w:spacing w:val="-3"/>
-          <w:w w:val="105"/>
-          <w:sz w:val="15"/>
-        </w:rPr>
-        <w:t> </w:t>
-      </w:r>
-      <w:r>
-        <w:rPr>
-          <w:color w:val="4D4D4D"/>
-          <w:w w:val="105"/>
-          <w:sz w:val="15"/>
-        </w:rPr>
-        <w:t>projected</w:t>
-      </w:r>
-      <w:r>
-        <w:rPr>
-          <w:color w:val="4D4D4D"/>
-          <w:spacing w:val="-3"/>
-          <w:w w:val="105"/>
-          <w:sz w:val="15"/>
-        </w:rPr>
-        <w:t> </w:t>
-      </w:r>
-      <w:r>
-        <w:rPr>
-          <w:color w:val="4D4D4D"/>
-          <w:w w:val="105"/>
-          <w:sz w:val="15"/>
-        </w:rPr>
-        <w:t>giant</w:t>
-      </w:r>
-      <w:r>
-        <w:rPr>
-          <w:color w:val="4D4D4D"/>
-          <w:spacing w:val="-4"/>
-          <w:w w:val="105"/>
-          <w:sz w:val="15"/>
-        </w:rPr>
-        <w:t> </w:t>
-      </w:r>
-      <w:r>
-        <w:rPr>
-          <w:color w:val="4D4D4D"/>
-          <w:w w:val="105"/>
-          <w:sz w:val="15"/>
-        </w:rPr>
-        <w:t>looping</w:t>
-      </w:r>
-      <w:r>
-        <w:rPr>
-          <w:color w:val="4D4D4D"/>
-          <w:spacing w:val="-3"/>
-          <w:w w:val="105"/>
-          <w:sz w:val="15"/>
-        </w:rPr>
-        <w:t> </w:t>
-      </w:r>
-      <w:r>
-        <w:rPr>
-          <w:color w:val="4D4D4D"/>
-          <w:w w:val="105"/>
-          <w:sz w:val="15"/>
-        </w:rPr>
-        <w:t>motion</w:t>
-      </w:r>
-      <w:r>
-        <w:rPr>
-          <w:color w:val="4D4D4D"/>
-          <w:spacing w:val="-3"/>
-          <w:w w:val="105"/>
-          <w:sz w:val="15"/>
-        </w:rPr>
-        <w:t> </w:t>
-      </w:r>
-      <w:r>
-        <w:rPr>
-          <w:color w:val="4D4D4D"/>
-          <w:w w:val="105"/>
-          <w:sz w:val="15"/>
-        </w:rPr>
-        <w:t>graphic</w:t>
-      </w:r>
-      <w:r>
-        <w:rPr>
-          <w:color w:val="4D4D4D"/>
-          <w:spacing w:val="-3"/>
-          <w:w w:val="105"/>
-          <w:sz w:val="15"/>
-        </w:rPr>
-        <w:t> </w:t>
-      </w:r>
-      <w:r>
-        <w:rPr>
-          <w:color w:val="4D4D4D"/>
-          <w:w w:val="105"/>
-          <w:sz w:val="15"/>
-        </w:rPr>
-        <w:t>(Cinema</w:t>
-      </w:r>
-      <w:r>
-        <w:rPr>
-          <w:color w:val="4D4D4D"/>
-          <w:spacing w:val="-4"/>
-          <w:w w:val="105"/>
-          <w:sz w:val="15"/>
-        </w:rPr>
-        <w:t> </w:t>
-      </w:r>
-      <w:r>
-        <w:rPr>
-          <w:color w:val="4D4D4D"/>
-          <w:spacing w:val="-3"/>
-          <w:w w:val="105"/>
-          <w:sz w:val="15"/>
-        </w:rPr>
-        <w:t>4D, </w:t>
-      </w:r>
-      <w:r>
-        <w:rPr>
-          <w:color w:val="4D4D4D"/>
-          <w:w w:val="105"/>
-          <w:sz w:val="15"/>
-        </w:rPr>
-        <w:t>Arnold,</w:t>
-      </w:r>
-      <w:r>
-        <w:rPr>
-          <w:color w:val="4D4D4D"/>
-          <w:spacing w:val="-3"/>
-          <w:w w:val="105"/>
-          <w:sz w:val="15"/>
-        </w:rPr>
-        <w:t> </w:t>
-      </w:r>
-      <w:r>
-        <w:rPr>
-          <w:color w:val="4D4D4D"/>
-          <w:w w:val="105"/>
-          <w:sz w:val="15"/>
-        </w:rPr>
-        <w:t>Deadline)</w:t>
-      </w:r>
-      <w:r>
-        <w:rPr>
-          <w:color w:val="4D4D4D"/>
-          <w:spacing w:val="-3"/>
-          <w:w w:val="105"/>
-          <w:sz w:val="15"/>
-        </w:rPr>
-        <w:t> </w:t>
-      </w:r>
-      <w:r>
-        <w:rPr>
-          <w:color w:val="4D4D4D"/>
-          <w:w w:val="105"/>
-          <w:sz w:val="15"/>
-        </w:rPr>
-        <w:t>at</w:t>
-      </w:r>
-      <w:r>
-        <w:rPr>
-          <w:color w:val="4D4D4D"/>
-          <w:spacing w:val="-4"/>
-          <w:w w:val="105"/>
-          <w:sz w:val="15"/>
-        </w:rPr>
-        <w:t> </w:t>
-      </w:r>
-      <w:r>
-        <w:rPr>
-          <w:color w:val="4D4D4D"/>
-          <w:spacing w:val="-3"/>
-          <w:w w:val="105"/>
-          <w:sz w:val="15"/>
-        </w:rPr>
-        <w:t>sponsored </w:t>
-      </w:r>
-      <w:r>
-        <w:rPr>
-          <w:color w:val="4D4D4D"/>
-          <w:w w:val="105"/>
-          <w:sz w:val="15"/>
-        </w:rPr>
-        <w:t>event.</w:t>
+          <w:sz w:val="15"/>
+        </w:rPr>
+        <w:t>Trello.</w:t>
+      </w:r>
+    </w:p>
+    <w:p>
+      <w:pPr>
+        <w:pStyle w:val="BodyText"/>
+        <w:ind w:left="0"/>
+        <w:rPr>
+          <w:sz w:val="14"/>
+        </w:rPr>
+      </w:pPr>
+    </w:p>
+    <w:p>
+      <w:pPr>
+        <w:pStyle w:val="BodyText"/>
+        <w:spacing w:before="125"/>
+        <w:ind w:left="116"/>
+        <w:rPr>
+          <w:rFonts w:ascii="Arial"/>
+        </w:rPr>
+      </w:pPr>
+      <w:r>
+        <w:rPr>
+          <w:rFonts w:ascii="Arial"/>
+          <w:w w:val="115"/>
+        </w:rPr>
+        <w:t>3D Animator, Agency Member</w:t>
+      </w:r>
+    </w:p>
+    <w:p>
+      <w:pPr>
+        <w:pStyle w:val="BodyText"/>
+        <w:spacing w:before="48"/>
+        <w:ind w:left="116"/>
+        <w:rPr>
+          <w:rFonts w:ascii="Arial"/>
+        </w:rPr>
+      </w:pPr>
+      <w:r>
+        <w:rPr>
+          <w:rFonts w:ascii="Arial"/>
+          <w:color w:val="4D4D4D"/>
+          <w:w w:val="115"/>
+        </w:rPr>
+        <w:t>Trebel Music/UConn Student Agency, August 2018 - December 2018</w:t>
       </w:r>
     </w:p>
     <w:p>
@@ -3013,10 +2803,10 @@
           <w:numId w:val="1"/>
         </w:numPr>
         <w:tabs>
-          <w:tab w:pos="239" w:val="left" w:leader="none"/>
+          <w:tab w:pos="234" w:val="left" w:leader="none"/>
         </w:tabs>
-        <w:spacing w:line="240" w:lineRule="auto" w:before="0" w:after="0"/>
-        <w:ind w:left="238" w:right="0" w:hanging="123"/>
+        <w:spacing w:line="240" w:lineRule="auto" w:before="52" w:after="0"/>
+        <w:ind w:left="234" w:right="0" w:hanging="118"/>
         <w:jc w:val="left"/>
         <w:rPr>
           <w:sz w:val="15"/>
@@ -3025,44 +2815,39 @@
       <w:r>
         <w:rPr>
           <w:color w:val="4D4D4D"/>
-          <w:w w:val="105"/>
-          <w:sz w:val="15"/>
-        </w:rPr>
-        <w:t>Increased user engagement of </w:t>
+          <w:sz w:val="15"/>
+        </w:rPr>
+        <w:t>Animated and projected giant looping motion graphic (Cinema </w:t>
       </w:r>
       <w:r>
         <w:rPr>
           <w:color w:val="4D4D4D"/>
           <w:spacing w:val="-3"/>
-          <w:w w:val="105"/>
-          <w:sz w:val="15"/>
-        </w:rPr>
-        <w:t>Trebel’s </w:t>
-      </w:r>
-      <w:r>
-        <w:rPr>
-          <w:color w:val="4D4D4D"/>
-          <w:w w:val="105"/>
-          <w:sz w:val="15"/>
-        </w:rPr>
-        <w:t>mobile app in Connecticut by</w:t>
-      </w:r>
-      <w:r>
-        <w:rPr>
-          <w:color w:val="4D4D4D"/>
-          <w:spacing w:val="-4"/>
-          <w:w w:val="105"/>
-          <w:sz w:val="15"/>
-        </w:rPr>
-        <w:t> </w:t>
-      </w:r>
-      <w:r>
-        <w:rPr>
-          <w:color w:val="4D4D4D"/>
-          <w:w w:val="105"/>
-          <w:sz w:val="15"/>
-        </w:rPr>
-        <w:t>13%.</w:t>
+          <w:sz w:val="15"/>
+        </w:rPr>
+        <w:t>4D, </w:t>
+      </w:r>
+      <w:r>
+        <w:rPr>
+          <w:color w:val="4D4D4D"/>
+          <w:sz w:val="15"/>
+        </w:rPr>
+        <w:t>Arnold, Deadline) at sponsored</w:t>
+      </w:r>
+      <w:r>
+        <w:rPr>
+          <w:color w:val="4D4D4D"/>
+          <w:spacing w:val="15"/>
+          <w:sz w:val="15"/>
+        </w:rPr>
+        <w:t> </w:t>
+      </w:r>
+      <w:r>
+        <w:rPr>
+          <w:color w:val="4D4D4D"/>
+          <w:sz w:val="15"/>
+        </w:rPr>
+        <w:t>event.</w:t>
       </w:r>
     </w:p>
     <w:p>
@@ -3073,10 +2858,10 @@
           <w:numId w:val="1"/>
         </w:numPr>
         <w:tabs>
-          <w:tab w:pos="239" w:val="left" w:leader="none"/>
+          <w:tab w:pos="234" w:val="left" w:leader="none"/>
         </w:tabs>
-        <w:spacing w:line="328" w:lineRule="auto" w:before="60" w:after="0"/>
-        <w:ind w:left="248" w:right="276" w:hanging="132"/>
+        <w:spacing w:line="240" w:lineRule="auto" w:before="59" w:after="0"/>
+        <w:ind w:left="234" w:right="0" w:hanging="118"/>
         <w:jc w:val="left"/>
         <w:rPr>
           <w:sz w:val="15"/>
@@ -3085,328 +2870,39 @@
       <w:r>
         <w:rPr>
           <w:color w:val="4D4D4D"/>
+          <w:sz w:val="15"/>
+        </w:rPr>
+        <w:t>Increased user engagement of </w:t>
+      </w:r>
+      <w:r>
+        <w:rPr>
+          <w:color w:val="4D4D4D"/>
           <w:spacing w:val="-3"/>
-          <w:w w:val="105"/>
-          <w:sz w:val="15"/>
-        </w:rPr>
-        <w:t>Trebel</w:t>
-      </w:r>
-      <w:r>
-        <w:rPr>
-          <w:color w:val="4D4D4D"/>
-          <w:spacing w:val="-5"/>
-          <w:w w:val="105"/>
-          <w:sz w:val="15"/>
-        </w:rPr>
-        <w:t> </w:t>
-      </w:r>
-      <w:r>
-        <w:rPr>
-          <w:color w:val="4D4D4D"/>
-          <w:w w:val="105"/>
-          <w:sz w:val="15"/>
-        </w:rPr>
-        <w:t>achieved</w:t>
-      </w:r>
-      <w:r>
-        <w:rPr>
-          <w:color w:val="4D4D4D"/>
-          <w:spacing w:val="-5"/>
-          <w:w w:val="105"/>
-          <w:sz w:val="15"/>
-        </w:rPr>
-        <w:t> </w:t>
-      </w:r>
-      <w:r>
-        <w:rPr>
-          <w:color w:val="4D4D4D"/>
-          <w:w w:val="105"/>
-          <w:sz w:val="15"/>
-        </w:rPr>
-        <w:t>a</w:t>
-      </w:r>
-      <w:r>
-        <w:rPr>
-          <w:color w:val="4D4D4D"/>
-          <w:spacing w:val="-4"/>
-          <w:w w:val="105"/>
-          <w:sz w:val="15"/>
-        </w:rPr>
-        <w:t> </w:t>
-      </w:r>
-      <w:r>
-        <w:rPr>
-          <w:color w:val="4D4D4D"/>
-          <w:w w:val="105"/>
-          <w:sz w:val="15"/>
-        </w:rPr>
-        <w:t>new</w:t>
-      </w:r>
-      <w:r>
-        <w:rPr>
-          <w:color w:val="4D4D4D"/>
-          <w:spacing w:val="-5"/>
-          <w:w w:val="105"/>
-          <w:sz w:val="15"/>
-        </w:rPr>
-        <w:t> </w:t>
-      </w:r>
-      <w:r>
-        <w:rPr>
-          <w:color w:val="4D4D4D"/>
-          <w:w w:val="105"/>
-          <w:sz w:val="15"/>
-        </w:rPr>
-        <w:t>successful</w:t>
-      </w:r>
-      <w:r>
-        <w:rPr>
-          <w:color w:val="4D4D4D"/>
-          <w:spacing w:val="-4"/>
-          <w:w w:val="105"/>
-          <w:sz w:val="15"/>
-        </w:rPr>
-        <w:t> </w:t>
-      </w:r>
-      <w:r>
-        <w:rPr>
-          <w:color w:val="4D4D4D"/>
-          <w:w w:val="105"/>
-          <w:sz w:val="15"/>
-        </w:rPr>
-        <w:t>social</w:t>
-      </w:r>
-      <w:r>
-        <w:rPr>
-          <w:color w:val="4D4D4D"/>
-          <w:spacing w:val="-5"/>
-          <w:w w:val="105"/>
-          <w:sz w:val="15"/>
-        </w:rPr>
-        <w:t> </w:t>
-      </w:r>
-      <w:r>
-        <w:rPr>
-          <w:color w:val="4D4D4D"/>
-          <w:w w:val="105"/>
-          <w:sz w:val="15"/>
-        </w:rPr>
-        <w:t>media</w:t>
-      </w:r>
-      <w:r>
-        <w:rPr>
-          <w:color w:val="4D4D4D"/>
-          <w:spacing w:val="-4"/>
-          <w:w w:val="105"/>
-          <w:sz w:val="15"/>
-        </w:rPr>
-        <w:t> </w:t>
-      </w:r>
-      <w:r>
-        <w:rPr>
-          <w:color w:val="4D4D4D"/>
-          <w:w w:val="105"/>
-          <w:sz w:val="15"/>
-        </w:rPr>
-        <w:t>marketing</w:t>
-      </w:r>
-      <w:r>
-        <w:rPr>
-          <w:color w:val="4D4D4D"/>
-          <w:spacing w:val="-5"/>
-          <w:w w:val="105"/>
-          <w:sz w:val="15"/>
-        </w:rPr>
-        <w:t> </w:t>
-      </w:r>
-      <w:r>
-        <w:rPr>
-          <w:color w:val="4D4D4D"/>
-          <w:w w:val="105"/>
-          <w:sz w:val="15"/>
-        </w:rPr>
-        <w:t>strategy</w:t>
-      </w:r>
-      <w:r>
-        <w:rPr>
-          <w:color w:val="4D4D4D"/>
-          <w:spacing w:val="-4"/>
-          <w:w w:val="105"/>
-          <w:sz w:val="15"/>
-        </w:rPr>
-        <w:t> </w:t>
-      </w:r>
-      <w:r>
-        <w:rPr>
-          <w:color w:val="4D4D4D"/>
-          <w:w w:val="105"/>
-          <w:sz w:val="15"/>
-        </w:rPr>
-        <w:t>and</w:t>
-      </w:r>
-      <w:r>
-        <w:rPr>
-          <w:color w:val="4D4D4D"/>
-          <w:spacing w:val="-5"/>
-          <w:w w:val="105"/>
-          <w:sz w:val="15"/>
-        </w:rPr>
-        <w:t> </w:t>
-      </w:r>
-      <w:r>
-        <w:rPr>
-          <w:color w:val="4D4D4D"/>
-          <w:w w:val="105"/>
-          <w:sz w:val="15"/>
-        </w:rPr>
-        <w:t>campaign</w:t>
-      </w:r>
-      <w:r>
-        <w:rPr>
-          <w:color w:val="4D4D4D"/>
-          <w:spacing w:val="-4"/>
-          <w:w w:val="105"/>
-          <w:sz w:val="15"/>
-        </w:rPr>
-        <w:t> </w:t>
-      </w:r>
-      <w:r>
-        <w:rPr>
-          <w:color w:val="4D4D4D"/>
-          <w:w w:val="105"/>
-          <w:sz w:val="15"/>
-        </w:rPr>
-        <w:t>after</w:t>
-      </w:r>
-      <w:r>
-        <w:rPr>
-          <w:color w:val="4D4D4D"/>
-          <w:spacing w:val="-5"/>
-          <w:w w:val="105"/>
-          <w:sz w:val="15"/>
-        </w:rPr>
-        <w:t> </w:t>
-      </w:r>
-      <w:r>
-        <w:rPr>
-          <w:color w:val="4D4D4D"/>
-          <w:w w:val="105"/>
-          <w:sz w:val="15"/>
-        </w:rPr>
-        <w:t>our</w:t>
-      </w:r>
-      <w:r>
-        <w:rPr>
-          <w:color w:val="4D4D4D"/>
-          <w:spacing w:val="-4"/>
-          <w:w w:val="105"/>
-          <w:sz w:val="15"/>
-        </w:rPr>
-        <w:t> </w:t>
-      </w:r>
-      <w:r>
-        <w:rPr>
-          <w:color w:val="4D4D4D"/>
-          <w:w w:val="105"/>
-          <w:sz w:val="15"/>
-        </w:rPr>
-        <w:t>agency</w:t>
-      </w:r>
-      <w:r>
-        <w:rPr>
-          <w:color w:val="4D4D4D"/>
-          <w:spacing w:val="-5"/>
-          <w:w w:val="105"/>
-          <w:sz w:val="15"/>
-        </w:rPr>
-        <w:t> </w:t>
-      </w:r>
-      <w:r>
-        <w:rPr>
-          <w:color w:val="4D4D4D"/>
-          <w:spacing w:val="-4"/>
-          <w:w w:val="105"/>
-          <w:sz w:val="15"/>
-        </w:rPr>
-        <w:t>team </w:t>
-      </w:r>
-      <w:r>
-        <w:rPr>
-          <w:color w:val="4D4D4D"/>
-          <w:w w:val="105"/>
-          <w:sz w:val="15"/>
-        </w:rPr>
-        <w:t>presented plans and materials best representative of the </w:t>
-      </w:r>
-      <w:r>
-        <w:rPr>
-          <w:color w:val="4D4D4D"/>
-          <w:spacing w:val="-3"/>
-          <w:w w:val="105"/>
-          <w:sz w:val="15"/>
-        </w:rPr>
-        <w:t>Trebel</w:t>
-      </w:r>
-      <w:r>
-        <w:rPr>
-          <w:color w:val="4D4D4D"/>
-          <w:spacing w:val="-10"/>
-          <w:w w:val="105"/>
-          <w:sz w:val="15"/>
-        </w:rPr>
-        <w:t> </w:t>
-      </w:r>
-      <w:r>
-        <w:rPr>
-          <w:color w:val="4D4D4D"/>
-          <w:w w:val="105"/>
-          <w:sz w:val="15"/>
-        </w:rPr>
-        <w:t>brand.</w:t>
-      </w:r>
-    </w:p>
-    <w:p>
-      <w:pPr>
-        <w:pStyle w:val="BodyText"/>
-        <w:spacing w:before="1"/>
-        <w:ind w:left="0"/>
-        <w:rPr>
-          <w:sz w:val="20"/>
-        </w:rPr>
-      </w:pPr>
-    </w:p>
-    <w:p>
-      <w:pPr>
-        <w:pStyle w:val="BodyText"/>
-        <w:ind w:left="116"/>
-        <w:rPr>
-          <w:rFonts w:ascii="Arial"/>
-        </w:rPr>
-      </w:pPr>
-      <w:r>
-        <w:rPr>
-          <w:rFonts w:ascii="Arial"/>
-          <w:w w:val="115"/>
-        </w:rPr>
-        <w:t>2D &amp; 3D Graphic Designer</w:t>
-      </w:r>
-    </w:p>
-    <w:p>
-      <w:pPr>
-        <w:pStyle w:val="BodyText"/>
-        <w:spacing w:before="47"/>
-        <w:ind w:left="116"/>
-        <w:rPr>
-          <w:rFonts w:ascii="Arial"/>
-        </w:rPr>
-      </w:pPr>
-      <w:r>
-        <w:rPr>
-          <w:rFonts w:ascii="Arial"/>
-          <w:color w:val="4D4D4D"/>
-          <w:w w:val="115"/>
-        </w:rPr>
-        <w:t>UConn Athletics, April 2017 - January 2019</w:t>
+          <w:sz w:val="15"/>
+        </w:rPr>
+        <w:t>Trebel’s </w:t>
+      </w:r>
+      <w:r>
+        <w:rPr>
+          <w:color w:val="4D4D4D"/>
+          <w:sz w:val="15"/>
+        </w:rPr>
+        <w:t>mobile app in Connecticut by</w:t>
+      </w:r>
+      <w:r>
+        <w:rPr>
+          <w:color w:val="4D4D4D"/>
+          <w:spacing w:val="7"/>
+          <w:sz w:val="15"/>
+        </w:rPr>
+        <w:t> </w:t>
+      </w:r>
+      <w:r>
+        <w:rPr>
+          <w:color w:val="4D4D4D"/>
+          <w:sz w:val="15"/>
+        </w:rPr>
+        <w:t>13%.</w:t>
       </w:r>
     </w:p>
     <w:p>
@@ -3417,10 +2913,10 @@
           <w:numId w:val="1"/>
         </w:numPr>
         <w:tabs>
-          <w:tab w:pos="239" w:val="left" w:leader="none"/>
+          <w:tab w:pos="234" w:val="left" w:leader="none"/>
         </w:tabs>
-        <w:spacing w:line="240" w:lineRule="auto" w:before="52" w:after="0"/>
-        <w:ind w:left="238" w:right="0" w:hanging="123"/>
+        <w:spacing w:line="328" w:lineRule="auto" w:before="59" w:after="0"/>
+        <w:ind w:left="248" w:right="575" w:hanging="132"/>
         <w:jc w:val="left"/>
         <w:rPr>
           <w:sz w:val="15"/>
@@ -3429,36 +2925,84 @@
       <w:r>
         <w:rPr>
           <w:color w:val="4D4D4D"/>
-          <w:w w:val="105"/>
-          <w:sz w:val="15"/>
-        </w:rPr>
-        <w:t>Design of 2D &amp; 3D graphics for UConn Football social media (Photoshop, Cinema </w:t>
-      </w:r>
-      <w:r>
-        <w:rPr>
-          <w:color w:val="4D4D4D"/>
           <w:spacing w:val="-3"/>
-          <w:w w:val="105"/>
-          <w:sz w:val="15"/>
-        </w:rPr>
-        <w:t>4D,</w:t>
-      </w:r>
-      <w:r>
-        <w:rPr>
-          <w:color w:val="4D4D4D"/>
-          <w:spacing w:val="-19"/>
-          <w:w w:val="105"/>
-          <w:sz w:val="15"/>
-        </w:rPr>
-        <w:t> </w:t>
-      </w:r>
-      <w:r>
-        <w:rPr>
-          <w:color w:val="4D4D4D"/>
-          <w:w w:val="105"/>
-          <w:sz w:val="15"/>
-        </w:rPr>
-        <w:t>Arnold).</w:t>
+          <w:sz w:val="15"/>
+        </w:rPr>
+        <w:t>Trebel </w:t>
+      </w:r>
+      <w:r>
+        <w:rPr>
+          <w:color w:val="4D4D4D"/>
+          <w:sz w:val="15"/>
+        </w:rPr>
+        <w:t>achieved a new successful social media marketing strategy and campaign after our agency team presented plans and materials best representative of the </w:t>
+      </w:r>
+      <w:r>
+        <w:rPr>
+          <w:color w:val="4D4D4D"/>
+          <w:spacing w:val="-3"/>
+          <w:sz w:val="15"/>
+        </w:rPr>
+        <w:t>Trebel</w:t>
+      </w:r>
+      <w:r>
+        <w:rPr>
+          <w:color w:val="4D4D4D"/>
+          <w:spacing w:val="1"/>
+          <w:sz w:val="15"/>
+        </w:rPr>
+        <w:t> </w:t>
+      </w:r>
+      <w:r>
+        <w:rPr>
+          <w:color w:val="4D4D4D"/>
+          <w:sz w:val="15"/>
+        </w:rPr>
+        <w:t>brand.</w:t>
+      </w:r>
+    </w:p>
+    <w:p>
+      <w:pPr>
+        <w:pStyle w:val="BodyText"/>
+        <w:spacing w:before="1"/>
+        <w:ind w:left="0"/>
+        <w:rPr>
+          <w:sz w:val="20"/>
+        </w:rPr>
+      </w:pPr>
+    </w:p>
+    <w:p>
+      <w:pPr>
+        <w:pStyle w:val="BodyText"/>
+        <w:ind w:left="116"/>
+        <w:rPr>
+          <w:rFonts w:ascii="Arial"/>
+        </w:rPr>
+      </w:pPr>
+      <w:r>
+        <w:rPr>
+          <w:rFonts w:ascii="Arial"/>
+          <w:w w:val="110"/>
+        </w:rPr>
+        <w:t>2D &amp; 3D Graphic Designer</w:t>
+      </w:r>
+    </w:p>
+    <w:p>
+      <w:pPr>
+        <w:pStyle w:val="BodyText"/>
+        <w:spacing w:before="48"/>
+        <w:ind w:left="116"/>
+        <w:rPr>
+          <w:rFonts w:ascii="Arial"/>
+        </w:rPr>
+      </w:pPr>
+      <w:r>
+        <w:rPr>
+          <w:rFonts w:ascii="Arial"/>
+          <w:color w:val="4D4D4D"/>
+          <w:w w:val="115"/>
+        </w:rPr>
+        <w:t>UConn Athletics, April 2017 - January 2019</w:t>
       </w:r>
     </w:p>
     <w:p>
@@ -3469,10 +3013,10 @@
           <w:numId w:val="1"/>
         </w:numPr>
         <w:tabs>
-          <w:tab w:pos="239" w:val="left" w:leader="none"/>
+          <w:tab w:pos="234" w:val="left" w:leader="none"/>
         </w:tabs>
-        <w:spacing w:line="328" w:lineRule="auto" w:before="60" w:after="0"/>
-        <w:ind w:left="248" w:right="423" w:hanging="132"/>
+        <w:spacing w:line="240" w:lineRule="auto" w:before="52" w:after="0"/>
+        <w:ind w:left="234" w:right="0" w:hanging="118"/>
         <w:jc w:val="left"/>
         <w:rPr>
           <w:sz w:val="15"/>
@@ -3481,257 +3025,32 @@
       <w:r>
         <w:rPr>
           <w:color w:val="4D4D4D"/>
-          <w:w w:val="105"/>
-          <w:sz w:val="15"/>
-        </w:rPr>
-        <w:t>Increased</w:t>
-      </w:r>
-      <w:r>
-        <w:rPr>
-          <w:color w:val="4D4D4D"/>
-          <w:spacing w:val="-4"/>
-          <w:w w:val="105"/>
-          <w:sz w:val="15"/>
-        </w:rPr>
-        <w:t> </w:t>
-      </w:r>
-      <w:r>
-        <w:rPr>
-          <w:color w:val="4D4D4D"/>
-          <w:w w:val="105"/>
-          <w:sz w:val="15"/>
-        </w:rPr>
-        <w:t>workflow</w:t>
-      </w:r>
-      <w:r>
-        <w:rPr>
-          <w:color w:val="4D4D4D"/>
-          <w:spacing w:val="-4"/>
-          <w:w w:val="105"/>
-          <w:sz w:val="15"/>
-        </w:rPr>
-        <w:t> </w:t>
-      </w:r>
-      <w:r>
-        <w:rPr>
-          <w:color w:val="4D4D4D"/>
-          <w:w w:val="105"/>
-          <w:sz w:val="15"/>
-        </w:rPr>
-        <w:t>speed</w:t>
+          <w:sz w:val="15"/>
+        </w:rPr>
+        <w:t>Design of 2D &amp; 3D graphics for UConn Football social media (Photoshop, Cinema </w:t>
       </w:r>
       <w:r>
         <w:rPr>
           <w:color w:val="4D4D4D"/>
           <w:spacing w:val="-3"/>
-          <w:w w:val="105"/>
-          <w:sz w:val="15"/>
-        </w:rPr>
-        <w:t> </w:t>
-      </w:r>
-      <w:r>
-        <w:rPr>
-          <w:color w:val="4D4D4D"/>
-          <w:w w:val="105"/>
-          <w:sz w:val="15"/>
-        </w:rPr>
-        <w:t>of</w:t>
-      </w:r>
-      <w:r>
-        <w:rPr>
-          <w:color w:val="4D4D4D"/>
-          <w:spacing w:val="-4"/>
-          <w:w w:val="105"/>
-          <w:sz w:val="15"/>
-        </w:rPr>
-        <w:t> </w:t>
-      </w:r>
-      <w:r>
-        <w:rPr>
-          <w:color w:val="4D4D4D"/>
-          <w:w w:val="105"/>
-          <w:sz w:val="15"/>
-        </w:rPr>
-        <w:t>graphic</w:t>
-      </w:r>
-      <w:r>
-        <w:rPr>
-          <w:color w:val="4D4D4D"/>
-          <w:spacing w:val="-3"/>
-          <w:w w:val="105"/>
-          <w:sz w:val="15"/>
-        </w:rPr>
-        <w:t> </w:t>
-      </w:r>
-      <w:r>
-        <w:rPr>
-          <w:color w:val="4D4D4D"/>
-          <w:w w:val="105"/>
-          <w:sz w:val="15"/>
-        </w:rPr>
-        <w:t>production</w:t>
-      </w:r>
-      <w:r>
-        <w:rPr>
-          <w:color w:val="4D4D4D"/>
-          <w:spacing w:val="-4"/>
-          <w:w w:val="105"/>
-          <w:sz w:val="15"/>
-        </w:rPr>
-        <w:t> </w:t>
-      </w:r>
-      <w:r>
-        <w:rPr>
-          <w:color w:val="4D4D4D"/>
-          <w:w w:val="105"/>
-          <w:sz w:val="15"/>
-        </w:rPr>
-        <w:t>more</w:t>
-      </w:r>
-      <w:r>
-        <w:rPr>
-          <w:color w:val="4D4D4D"/>
-          <w:spacing w:val="-3"/>
-          <w:w w:val="105"/>
-          <w:sz w:val="15"/>
-        </w:rPr>
-        <w:t> </w:t>
-      </w:r>
-      <w:r>
-        <w:rPr>
-          <w:color w:val="4D4D4D"/>
-          <w:w w:val="105"/>
-          <w:sz w:val="15"/>
-        </w:rPr>
-        <w:t>than</w:t>
-      </w:r>
-      <w:r>
-        <w:rPr>
-          <w:color w:val="4D4D4D"/>
-          <w:spacing w:val="-4"/>
-          <w:w w:val="105"/>
-          <w:sz w:val="15"/>
-        </w:rPr>
-        <w:t> </w:t>
-      </w:r>
-      <w:r>
-        <w:rPr>
-          <w:color w:val="4D4D4D"/>
-          <w:w w:val="105"/>
-          <w:sz w:val="15"/>
-        </w:rPr>
-        <w:t>10-fold</w:t>
-      </w:r>
-      <w:r>
-        <w:rPr>
-          <w:color w:val="4D4D4D"/>
-          <w:spacing w:val="-3"/>
-          <w:w w:val="105"/>
-          <w:sz w:val="15"/>
-        </w:rPr>
-        <w:t> </w:t>
-      </w:r>
-      <w:r>
-        <w:rPr>
-          <w:color w:val="4D4D4D"/>
-          <w:w w:val="105"/>
-          <w:sz w:val="15"/>
-        </w:rPr>
-        <w:t>with</w:t>
-      </w:r>
-      <w:r>
-        <w:rPr>
-          <w:color w:val="4D4D4D"/>
-          <w:spacing w:val="-4"/>
-          <w:w w:val="105"/>
-          <w:sz w:val="15"/>
-        </w:rPr>
-        <w:t> </w:t>
-      </w:r>
-      <w:r>
-        <w:rPr>
-          <w:color w:val="4D4D4D"/>
-          <w:w w:val="105"/>
-          <w:sz w:val="15"/>
-        </w:rPr>
-        <w:t>the</w:t>
-      </w:r>
-      <w:r>
-        <w:rPr>
-          <w:color w:val="4D4D4D"/>
-          <w:spacing w:val="-3"/>
-          <w:w w:val="105"/>
-          <w:sz w:val="15"/>
-        </w:rPr>
-        <w:t> </w:t>
-      </w:r>
-      <w:r>
-        <w:rPr>
-          <w:color w:val="4D4D4D"/>
-          <w:w w:val="105"/>
-          <w:sz w:val="15"/>
-        </w:rPr>
-        <w:t>testing</w:t>
-      </w:r>
-      <w:r>
-        <w:rPr>
-          <w:color w:val="4D4D4D"/>
-          <w:spacing w:val="-4"/>
-          <w:w w:val="105"/>
-          <w:sz w:val="15"/>
-        </w:rPr>
-        <w:t> </w:t>
-      </w:r>
-      <w:r>
-        <w:rPr>
-          <w:color w:val="4D4D4D"/>
-          <w:w w:val="105"/>
-          <w:sz w:val="15"/>
-        </w:rPr>
-        <w:t>and</w:t>
-      </w:r>
-      <w:r>
-        <w:rPr>
-          <w:color w:val="4D4D4D"/>
-          <w:spacing w:val="-4"/>
-          <w:w w:val="105"/>
-          <w:sz w:val="15"/>
-        </w:rPr>
-        <w:t> </w:t>
-      </w:r>
-      <w:r>
-        <w:rPr>
-          <w:color w:val="4D4D4D"/>
-          <w:spacing w:val="-3"/>
-          <w:w w:val="105"/>
-          <w:sz w:val="15"/>
-        </w:rPr>
-        <w:t>development </w:t>
-      </w:r>
-      <w:r>
-        <w:rPr>
-          <w:color w:val="4D4D4D"/>
-          <w:w w:val="105"/>
-          <w:sz w:val="15"/>
-        </w:rPr>
-        <w:t>of an automatic process to batch create Photoshop</w:t>
-      </w:r>
-      <w:r>
-        <w:rPr>
-          <w:color w:val="4D4D4D"/>
-          <w:spacing w:val="-8"/>
-          <w:w w:val="105"/>
-          <w:sz w:val="15"/>
-        </w:rPr>
-        <w:t> </w:t>
-      </w:r>
-      <w:r>
-        <w:rPr>
-          <w:color w:val="4D4D4D"/>
-          <w:w w:val="105"/>
-          <w:sz w:val="15"/>
-        </w:rPr>
-        <w:t>graphics.</w:t>
+          <w:sz w:val="15"/>
+        </w:rPr>
+        <w:t>4D,</w:t>
+      </w:r>
+      <w:r>
+        <w:rPr>
+          <w:color w:val="4D4D4D"/>
+          <w:spacing w:val="12"/>
+          <w:sz w:val="15"/>
+        </w:rPr>
+        <w:t> </w:t>
+      </w:r>
+      <w:r>
+        <w:rPr>
+          <w:color w:val="4D4D4D"/>
+          <w:sz w:val="15"/>
+        </w:rPr>
+        <w:t>Arnold).</w:t>
       </w:r>
     </w:p>
     <w:p>
@@ -3742,10 +3061,10 @@
           <w:numId w:val="1"/>
         </w:numPr>
         <w:tabs>
-          <w:tab w:pos="239" w:val="left" w:leader="none"/>
+          <w:tab w:pos="234" w:val="left" w:leader="none"/>
         </w:tabs>
-        <w:spacing w:line="240" w:lineRule="auto" w:before="0" w:after="0"/>
-        <w:ind w:left="238" w:right="0" w:hanging="123"/>
+        <w:spacing w:line="328" w:lineRule="auto" w:before="59" w:after="0"/>
+        <w:ind w:left="248" w:right="292" w:hanging="132"/>
         <w:jc w:val="left"/>
         <w:rPr>
           <w:sz w:val="15"/>
@@ -3754,71 +3073,24 @@
       <w:r>
         <w:rPr>
           <w:color w:val="4D4D4D"/>
-          <w:w w:val="105"/>
-          <w:sz w:val="15"/>
-        </w:rPr>
-        <w:t>Produced documentation of automatic batch process for future</w:t>
-      </w:r>
-      <w:r>
-        <w:rPr>
-          <w:color w:val="4D4D4D"/>
-          <w:spacing w:val="-8"/>
-          <w:w w:val="105"/>
-          <w:sz w:val="15"/>
-        </w:rPr>
-        <w:t> </w:t>
-      </w:r>
-      <w:r>
-        <w:rPr>
-          <w:color w:val="4D4D4D"/>
-          <w:w w:val="105"/>
-          <w:sz w:val="15"/>
-        </w:rPr>
-        <w:t>users.</w:t>
-      </w:r>
-    </w:p>
-    <w:p>
-      <w:pPr>
-        <w:pStyle w:val="BodyText"/>
-        <w:ind w:left="0"/>
-        <w:rPr>
-          <w:sz w:val="16"/>
-        </w:rPr>
-      </w:pPr>
-    </w:p>
-    <w:p>
-      <w:pPr>
-        <w:pStyle w:val="BodyText"/>
-        <w:spacing w:before="103"/>
-        <w:ind w:left="116"/>
-        <w:rPr>
-          <w:rFonts w:ascii="Arial"/>
-        </w:rPr>
-      </w:pPr>
-      <w:r>
-        <w:rPr>
-          <w:rFonts w:ascii="Arial"/>
-          <w:w w:val="115"/>
-        </w:rPr>
-        <w:t>CG Club Member</w:t>
-      </w:r>
-    </w:p>
-    <w:p>
-      <w:pPr>
-        <w:pStyle w:val="BodyText"/>
-        <w:spacing w:before="47"/>
-        <w:ind w:left="116"/>
-        <w:rPr>
-          <w:rFonts w:ascii="Arial"/>
-        </w:rPr>
-      </w:pPr>
-      <w:r>
-        <w:rPr>
-          <w:rFonts w:ascii="Arial"/>
-          <w:color w:val="4D4D4D"/>
-          <w:w w:val="115"/>
-        </w:rPr>
-        <w:t>UConn Computer Graphics Club, September 2017 - May 2019</w:t>
+          <w:sz w:val="15"/>
+        </w:rPr>
+        <w:t>Increased workflow speed of graphic production more than 10-fold with the testing and development of an automatic process to batch create Photoshop</w:t>
+      </w:r>
+      <w:r>
+        <w:rPr>
+          <w:color w:val="4D4D4D"/>
+          <w:spacing w:val="-1"/>
+          <w:sz w:val="15"/>
+        </w:rPr>
+        <w:t> </w:t>
+      </w:r>
+      <w:r>
+        <w:rPr>
+          <w:color w:val="4D4D4D"/>
+          <w:sz w:val="15"/>
+        </w:rPr>
+        <w:t>graphics.</w:t>
       </w:r>
     </w:p>
     <w:p>
@@ -3829,10 +3101,10 @@
           <w:numId w:val="1"/>
         </w:numPr>
         <w:tabs>
-          <w:tab w:pos="239" w:val="left" w:leader="none"/>
+          <w:tab w:pos="234" w:val="left" w:leader="none"/>
         </w:tabs>
-        <w:spacing w:line="328" w:lineRule="auto" w:before="52" w:after="0"/>
-        <w:ind w:left="248" w:right="682" w:hanging="132"/>
+        <w:spacing w:line="240" w:lineRule="auto" w:before="0" w:after="0"/>
+        <w:ind w:left="234" w:right="0" w:hanging="118"/>
         <w:jc w:val="left"/>
         <w:rPr>
           <w:sz w:val="15"/>
@@ -3841,231 +3113,53 @@
       <w:r>
         <w:rPr>
           <w:color w:val="4D4D4D"/>
-          <w:w w:val="105"/>
-          <w:sz w:val="15"/>
-        </w:rPr>
-        <w:t>Gained</w:t>
-      </w:r>
-      <w:r>
-        <w:rPr>
-          <w:color w:val="4D4D4D"/>
-          <w:spacing w:val="-7"/>
-          <w:w w:val="105"/>
-          <w:sz w:val="15"/>
-        </w:rPr>
-        <w:t> </w:t>
-      </w:r>
-      <w:r>
-        <w:rPr>
-          <w:color w:val="4D4D4D"/>
-          <w:w w:val="105"/>
-          <w:sz w:val="15"/>
-        </w:rPr>
-        <w:t>experience</w:t>
-      </w:r>
-      <w:r>
-        <w:rPr>
-          <w:color w:val="4D4D4D"/>
-          <w:spacing w:val="-6"/>
-          <w:w w:val="105"/>
-          <w:sz w:val="15"/>
-        </w:rPr>
-        <w:t> </w:t>
-      </w:r>
-      <w:r>
-        <w:rPr>
-          <w:color w:val="4D4D4D"/>
-          <w:w w:val="105"/>
-          <w:sz w:val="15"/>
-        </w:rPr>
-        <w:t>and</w:t>
-      </w:r>
-      <w:r>
-        <w:rPr>
-          <w:color w:val="4D4D4D"/>
-          <w:spacing w:val="-6"/>
-          <w:w w:val="105"/>
-          <w:sz w:val="15"/>
-        </w:rPr>
-        <w:t> </w:t>
-      </w:r>
-      <w:r>
-        <w:rPr>
-          <w:color w:val="4D4D4D"/>
-          <w:w w:val="105"/>
-          <w:sz w:val="15"/>
-        </w:rPr>
-        <w:t>understanding</w:t>
-      </w:r>
-      <w:r>
-        <w:rPr>
-          <w:color w:val="4D4D4D"/>
-          <w:spacing w:val="-6"/>
-          <w:w w:val="105"/>
-          <w:sz w:val="15"/>
-        </w:rPr>
-        <w:t> </w:t>
-      </w:r>
-      <w:r>
-        <w:rPr>
-          <w:color w:val="4D4D4D"/>
-          <w:w w:val="105"/>
-          <w:sz w:val="15"/>
-        </w:rPr>
-        <w:t>on</w:t>
-      </w:r>
-      <w:r>
-        <w:rPr>
-          <w:color w:val="4D4D4D"/>
-          <w:spacing w:val="-6"/>
-          <w:w w:val="105"/>
-          <w:sz w:val="15"/>
-        </w:rPr>
-        <w:t> </w:t>
-      </w:r>
-      <w:r>
-        <w:rPr>
-          <w:color w:val="4D4D4D"/>
-          <w:w w:val="105"/>
-          <w:sz w:val="15"/>
-        </w:rPr>
-        <w:t>how</w:t>
-      </w:r>
-      <w:r>
-        <w:rPr>
-          <w:color w:val="4D4D4D"/>
-          <w:spacing w:val="-6"/>
-          <w:w w:val="105"/>
-          <w:sz w:val="15"/>
-        </w:rPr>
-        <w:t> </w:t>
-      </w:r>
-      <w:r>
-        <w:rPr>
-          <w:color w:val="4D4D4D"/>
-          <w:w w:val="105"/>
-          <w:sz w:val="15"/>
-        </w:rPr>
-        <w:t>to</w:t>
-      </w:r>
-      <w:r>
-        <w:rPr>
-          <w:color w:val="4D4D4D"/>
-          <w:spacing w:val="-6"/>
-          <w:w w:val="105"/>
-          <w:sz w:val="15"/>
-        </w:rPr>
-        <w:t> </w:t>
-      </w:r>
-      <w:r>
-        <w:rPr>
-          <w:color w:val="4D4D4D"/>
-          <w:w w:val="105"/>
-          <w:sz w:val="15"/>
-        </w:rPr>
-        <w:t>provide</w:t>
-      </w:r>
-      <w:r>
-        <w:rPr>
-          <w:color w:val="4D4D4D"/>
-          <w:spacing w:val="-6"/>
-          <w:w w:val="105"/>
-          <w:sz w:val="15"/>
-        </w:rPr>
-        <w:t> </w:t>
-      </w:r>
-      <w:r>
-        <w:rPr>
-          <w:color w:val="4D4D4D"/>
-          <w:w w:val="105"/>
-          <w:sz w:val="15"/>
-        </w:rPr>
-        <w:t>technical,</w:t>
-      </w:r>
-      <w:r>
-        <w:rPr>
-          <w:color w:val="4D4D4D"/>
-          <w:spacing w:val="-6"/>
-          <w:w w:val="105"/>
-          <w:sz w:val="15"/>
-        </w:rPr>
-        <w:t> </w:t>
-      </w:r>
-      <w:r>
-        <w:rPr>
-          <w:color w:val="4D4D4D"/>
-          <w:w w:val="105"/>
-          <w:sz w:val="15"/>
-        </w:rPr>
-        <w:t>constructive</w:t>
-      </w:r>
-      <w:r>
-        <w:rPr>
-          <w:color w:val="4D4D4D"/>
-          <w:spacing w:val="-6"/>
-          <w:w w:val="105"/>
-          <w:sz w:val="15"/>
-        </w:rPr>
-        <w:t> </w:t>
-      </w:r>
-      <w:r>
-        <w:rPr>
-          <w:color w:val="4D4D4D"/>
-          <w:w w:val="105"/>
-          <w:sz w:val="15"/>
-        </w:rPr>
-        <w:t>critique</w:t>
-      </w:r>
-      <w:r>
-        <w:rPr>
-          <w:color w:val="4D4D4D"/>
-          <w:spacing w:val="-6"/>
-          <w:w w:val="105"/>
-          <w:sz w:val="15"/>
-        </w:rPr>
-        <w:t> </w:t>
-      </w:r>
-      <w:r>
-        <w:rPr>
-          <w:color w:val="4D4D4D"/>
-          <w:w w:val="105"/>
-          <w:sz w:val="15"/>
-        </w:rPr>
-        <w:t>of</w:t>
-      </w:r>
-      <w:r>
-        <w:rPr>
-          <w:color w:val="4D4D4D"/>
-          <w:spacing w:val="-7"/>
-          <w:w w:val="105"/>
-          <w:sz w:val="15"/>
-        </w:rPr>
-        <w:t> </w:t>
-      </w:r>
-      <w:r>
-        <w:rPr>
-          <w:color w:val="4D4D4D"/>
-          <w:w w:val="105"/>
-          <w:sz w:val="15"/>
-        </w:rPr>
-        <w:t>2D/3D artwork to student</w:t>
-      </w:r>
-      <w:r>
-        <w:rPr>
-          <w:color w:val="4D4D4D"/>
-          <w:spacing w:val="-2"/>
-          <w:w w:val="105"/>
-          <w:sz w:val="15"/>
-        </w:rPr>
-        <w:t> </w:t>
-      </w:r>
-      <w:r>
-        <w:rPr>
-          <w:color w:val="4D4D4D"/>
-          <w:w w:val="105"/>
-          <w:sz w:val="15"/>
-        </w:rPr>
-        <w:t>colleagues.</w:t>
+          <w:sz w:val="15"/>
+        </w:rPr>
+        <w:t>Produced documentation of automatic batch process for future users.</w:t>
+      </w:r>
+    </w:p>
+    <w:p>
+      <w:pPr>
+        <w:pStyle w:val="BodyText"/>
+        <w:ind w:left="0"/>
+        <w:rPr>
+          <w:sz w:val="14"/>
+        </w:rPr>
+      </w:pPr>
+    </w:p>
+    <w:p>
+      <w:pPr>
+        <w:pStyle w:val="BodyText"/>
+        <w:spacing w:before="125"/>
+        <w:ind w:left="116"/>
+        <w:rPr>
+          <w:rFonts w:ascii="Arial"/>
+        </w:rPr>
+      </w:pPr>
+      <w:r>
+        <w:rPr>
+          <w:rFonts w:ascii="Arial"/>
+          <w:w w:val="110"/>
+        </w:rPr>
+        <w:t>CG Club Member</w:t>
+      </w:r>
+    </w:p>
+    <w:p>
+      <w:pPr>
+        <w:pStyle w:val="BodyText"/>
+        <w:spacing w:before="47"/>
+        <w:ind w:left="116"/>
+        <w:rPr>
+          <w:rFonts w:ascii="Arial"/>
+        </w:rPr>
+      </w:pPr>
+      <w:r>
+        <w:rPr>
+          <w:rFonts w:ascii="Arial"/>
+          <w:color w:val="4D4D4D"/>
+          <w:w w:val="110"/>
+        </w:rPr>
+        <w:t>UConn Computer Graphics Club, September 2017 - May 2019</w:t>
       </w:r>
     </w:p>
     <w:p>
@@ -4076,10 +3170,10 @@
           <w:numId w:val="1"/>
         </w:numPr>
         <w:tabs>
-          <w:tab w:pos="239" w:val="left" w:leader="none"/>
+          <w:tab w:pos="234" w:val="left" w:leader="none"/>
         </w:tabs>
-        <w:spacing w:line="240" w:lineRule="auto" w:before="0" w:after="0"/>
-        <w:ind w:left="238" w:right="0" w:hanging="123"/>
+        <w:spacing w:line="328" w:lineRule="auto" w:before="52" w:after="0"/>
+        <w:ind w:left="248" w:right="340" w:hanging="132"/>
         <w:jc w:val="left"/>
         <w:rPr>
           <w:sz w:val="15"/>
@@ -4088,27 +3182,9 @@
       <w:r>
         <w:rPr>
           <w:color w:val="4D4D4D"/>
-          <w:w w:val="105"/>
-          <w:sz w:val="15"/>
-        </w:rPr>
-        <w:t>Learned how to receive the same constructive critique for my own</w:t>
-      </w:r>
-      <w:r>
-        <w:rPr>
-          <w:color w:val="4D4D4D"/>
-          <w:spacing w:val="-14"/>
-          <w:w w:val="105"/>
-          <w:sz w:val="15"/>
-        </w:rPr>
-        <w:t> </w:t>
-      </w:r>
-      <w:r>
-        <w:rPr>
-          <w:color w:val="4D4D4D"/>
-          <w:w w:val="105"/>
-          <w:sz w:val="15"/>
-        </w:rPr>
-        <w:t>artwork.</w:t>
+          <w:sz w:val="15"/>
+        </w:rPr>
+        <w:t>Gained experience and understanding on how to provide technical, constructive critique of 2D/3D artwork to student colleagues.</w:t>
       </w:r>
     </w:p>
     <w:p>
@@ -4119,10 +3195,10 @@
           <w:numId w:val="1"/>
         </w:numPr>
         <w:tabs>
-          <w:tab w:pos="239" w:val="left" w:leader="none"/>
+          <w:tab w:pos="234" w:val="left" w:leader="none"/>
         </w:tabs>
-        <w:spacing w:line="240" w:lineRule="auto" w:before="60" w:after="0"/>
-        <w:ind w:left="238" w:right="0" w:hanging="123"/>
+        <w:spacing w:line="240" w:lineRule="auto" w:before="0" w:after="0"/>
+        <w:ind w:left="234" w:right="0" w:hanging="118"/>
         <w:jc w:val="left"/>
         <w:rPr>
           <w:sz w:val="15"/>
@@ -4131,258 +3207,24 @@
       <w:r>
         <w:rPr>
           <w:color w:val="4D4D4D"/>
-          <w:w w:val="105"/>
-          <w:sz w:val="15"/>
-        </w:rPr>
-        <w:t>Engaged</w:t>
-      </w:r>
-      <w:r>
-        <w:rPr>
-          <w:color w:val="4D4D4D"/>
-          <w:spacing w:val="-3"/>
-          <w:w w:val="105"/>
-          <w:sz w:val="15"/>
-        </w:rPr>
-        <w:t> </w:t>
-      </w:r>
-      <w:r>
-        <w:rPr>
-          <w:color w:val="4D4D4D"/>
-          <w:w w:val="105"/>
-          <w:sz w:val="15"/>
-        </w:rPr>
-        <w:t>in</w:t>
-      </w:r>
-      <w:r>
-        <w:rPr>
-          <w:color w:val="4D4D4D"/>
-          <w:spacing w:val="-3"/>
-          <w:w w:val="105"/>
-          <w:sz w:val="15"/>
-        </w:rPr>
-        <w:t> </w:t>
-      </w:r>
-      <w:r>
-        <w:rPr>
-          <w:color w:val="4D4D4D"/>
-          <w:w w:val="105"/>
-          <w:sz w:val="15"/>
-        </w:rPr>
-        <w:t>sessions</w:t>
-      </w:r>
-      <w:r>
-        <w:rPr>
-          <w:color w:val="4D4D4D"/>
-          <w:spacing w:val="-3"/>
-          <w:w w:val="105"/>
-          <w:sz w:val="15"/>
-        </w:rPr>
-        <w:t> </w:t>
-      </w:r>
-      <w:r>
-        <w:rPr>
-          <w:color w:val="4D4D4D"/>
-          <w:w w:val="105"/>
-          <w:sz w:val="15"/>
-        </w:rPr>
-        <w:t>to</w:t>
-      </w:r>
-      <w:r>
-        <w:rPr>
-          <w:color w:val="4D4D4D"/>
-          <w:spacing w:val="-3"/>
-          <w:w w:val="105"/>
-          <w:sz w:val="15"/>
-        </w:rPr>
-        <w:t> </w:t>
-      </w:r>
-      <w:r>
-        <w:rPr>
-          <w:color w:val="4D4D4D"/>
-          <w:w w:val="105"/>
-          <w:sz w:val="15"/>
-        </w:rPr>
-        <w:t>learn</w:t>
-      </w:r>
-      <w:r>
-        <w:rPr>
-          <w:color w:val="4D4D4D"/>
-          <w:spacing w:val="-3"/>
-          <w:w w:val="105"/>
-          <w:sz w:val="15"/>
-        </w:rPr>
-        <w:t> </w:t>
-      </w:r>
-      <w:r>
-        <w:rPr>
-          <w:color w:val="4D4D4D"/>
-          <w:w w:val="105"/>
-          <w:sz w:val="15"/>
-        </w:rPr>
-        <w:t>Maya,</w:t>
-      </w:r>
-      <w:r>
-        <w:rPr>
-          <w:color w:val="4D4D4D"/>
-          <w:spacing w:val="-3"/>
-          <w:w w:val="105"/>
-          <w:sz w:val="15"/>
-        </w:rPr>
-        <w:t> </w:t>
-      </w:r>
-      <w:r>
-        <w:rPr>
-          <w:color w:val="4D4D4D"/>
-          <w:w w:val="105"/>
-          <w:sz w:val="15"/>
-        </w:rPr>
-        <w:t>Substance</w:t>
-      </w:r>
-      <w:r>
-        <w:rPr>
-          <w:color w:val="4D4D4D"/>
-          <w:spacing w:val="-3"/>
-          <w:w w:val="105"/>
-          <w:sz w:val="15"/>
-        </w:rPr>
-        <w:t> Painter, </w:t>
-      </w:r>
-      <w:r>
-        <w:rPr>
-          <w:color w:val="4D4D4D"/>
-          <w:w w:val="105"/>
-          <w:sz w:val="15"/>
-        </w:rPr>
-        <w:t>Arnold,</w:t>
-      </w:r>
-      <w:r>
-        <w:rPr>
-          <w:color w:val="4D4D4D"/>
-          <w:spacing w:val="-3"/>
-          <w:w w:val="105"/>
-          <w:sz w:val="15"/>
-        </w:rPr>
-        <w:t> </w:t>
-      </w:r>
-      <w:r>
-        <w:rPr>
-          <w:color w:val="4D4D4D"/>
-          <w:w w:val="105"/>
-          <w:sz w:val="15"/>
-        </w:rPr>
-        <w:t>Deadline,</w:t>
-      </w:r>
-      <w:r>
-        <w:rPr>
-          <w:color w:val="4D4D4D"/>
-          <w:spacing w:val="-3"/>
-          <w:w w:val="105"/>
-          <w:sz w:val="15"/>
-        </w:rPr>
-        <w:t> </w:t>
-      </w:r>
-      <w:r>
-        <w:rPr>
-          <w:color w:val="4D4D4D"/>
-          <w:w w:val="105"/>
-          <w:sz w:val="15"/>
-        </w:rPr>
-        <w:t>and</w:t>
-      </w:r>
-      <w:r>
-        <w:rPr>
-          <w:color w:val="4D4D4D"/>
-          <w:spacing w:val="-3"/>
-          <w:w w:val="105"/>
-          <w:sz w:val="15"/>
-        </w:rPr>
-        <w:t> </w:t>
-      </w:r>
-      <w:r>
-        <w:rPr>
-          <w:color w:val="4D4D4D"/>
-          <w:w w:val="105"/>
-          <w:sz w:val="15"/>
-        </w:rPr>
-        <w:t>After</w:t>
-      </w:r>
-      <w:r>
-        <w:rPr>
-          <w:color w:val="4D4D4D"/>
-          <w:spacing w:val="-3"/>
-          <w:w w:val="105"/>
-          <w:sz w:val="15"/>
-        </w:rPr>
-        <w:t> </w:t>
-      </w:r>
-      <w:r>
-        <w:rPr>
-          <w:color w:val="4D4D4D"/>
-          <w:w w:val="105"/>
-          <w:sz w:val="15"/>
-        </w:rPr>
-        <w:t>Effects</w:t>
-      </w:r>
-      <w:r>
-        <w:rPr>
-          <w:color w:val="4D4D4D"/>
-          <w:spacing w:val="-3"/>
-          <w:w w:val="105"/>
-          <w:sz w:val="15"/>
-        </w:rPr>
-        <w:t> </w:t>
-      </w:r>
-      <w:r>
-        <w:rPr>
-          <w:color w:val="4D4D4D"/>
-          <w:w w:val="105"/>
-          <w:sz w:val="15"/>
-        </w:rPr>
-        <w:t>compositing.</w:t>
-      </w:r>
-    </w:p>
-    <w:p>
-      <w:pPr>
-        <w:pStyle w:val="BodyText"/>
-        <w:ind w:left="0"/>
-        <w:rPr>
-          <w:sz w:val="16"/>
-        </w:rPr>
-      </w:pPr>
-    </w:p>
-    <w:p>
-      <w:pPr>
-        <w:pStyle w:val="BodyText"/>
-        <w:spacing w:before="103"/>
-        <w:ind w:left="116"/>
-        <w:rPr>
-          <w:rFonts w:ascii="Arial"/>
-        </w:rPr>
-      </w:pPr>
-      <w:r>
-        <w:rPr>
-          <w:rFonts w:ascii="Arial"/>
-          <w:w w:val="115"/>
-        </w:rPr>
-        <w:t>Treasurer &amp; Manager</w:t>
-      </w:r>
-    </w:p>
-    <w:p>
-      <w:pPr>
-        <w:pStyle w:val="BodyText"/>
-        <w:spacing w:before="48"/>
-        <w:ind w:left="116"/>
-        <w:rPr>
-          <w:rFonts w:ascii="Arial"/>
-        </w:rPr>
-      </w:pPr>
-      <w:r>
-        <w:rPr>
-          <w:rFonts w:ascii="Arial"/>
-          <w:color w:val="4D4D4D"/>
-          <w:w w:val="120"/>
-        </w:rPr>
-        <w:t>UConn Blue Line, November 2017 - May 2018</w:t>
+          <w:sz w:val="15"/>
+        </w:rPr>
+        <w:t>Learned how to receive the same constructive critique for my own</w:t>
+      </w:r>
+      <w:r>
+        <w:rPr>
+          <w:color w:val="4D4D4D"/>
+          <w:spacing w:val="-1"/>
+          <w:sz w:val="15"/>
+        </w:rPr>
+        <w:t> </w:t>
+      </w:r>
+      <w:r>
+        <w:rPr>
+          <w:color w:val="4D4D4D"/>
+          <w:sz w:val="15"/>
+        </w:rPr>
+        <w:t>artwork.</w:t>
       </w:r>
     </w:p>
     <w:p>
@@ -4393,10 +3235,10 @@
           <w:numId w:val="1"/>
         </w:numPr>
         <w:tabs>
-          <w:tab w:pos="239" w:val="left" w:leader="none"/>
+          <w:tab w:pos="234" w:val="left" w:leader="none"/>
         </w:tabs>
-        <w:spacing w:line="240" w:lineRule="auto" w:before="52" w:after="0"/>
-        <w:ind w:left="238" w:right="0" w:hanging="123"/>
+        <w:spacing w:line="240" w:lineRule="auto" w:before="59" w:after="0"/>
+        <w:ind w:left="234" w:right="0" w:hanging="118"/>
         <w:jc w:val="left"/>
         <w:rPr>
           <w:sz w:val="15"/>
@@ -4405,36 +3247,83 @@
       <w:r>
         <w:rPr>
           <w:color w:val="4D4D4D"/>
+          <w:sz w:val="15"/>
+        </w:rPr>
+        <w:t>Engaged in sessions to learn Maya, Substance </w:t>
+      </w:r>
+      <w:r>
+        <w:rPr>
+          <w:color w:val="4D4D4D"/>
           <w:spacing w:val="-3"/>
-          <w:w w:val="105"/>
-          <w:sz w:val="15"/>
-        </w:rPr>
-        <w:t>Trained </w:t>
-      </w:r>
-      <w:r>
-        <w:rPr>
-          <w:color w:val="4D4D4D"/>
-          <w:w w:val="105"/>
-          <w:sz w:val="15"/>
-        </w:rPr>
-        <w:t>to qualify as a treasurer by the university finance</w:t>
-      </w:r>
-      <w:r>
-        <w:rPr>
-          <w:color w:val="4D4D4D"/>
-          <w:spacing w:val="-5"/>
-          <w:w w:val="105"/>
-          <w:sz w:val="15"/>
-        </w:rPr>
-        <w:t> </w:t>
-      </w:r>
-      <w:r>
-        <w:rPr>
-          <w:color w:val="4D4D4D"/>
-          <w:w w:val="105"/>
-          <w:sz w:val="15"/>
-        </w:rPr>
-        <w:t>department.</w:t>
+          <w:sz w:val="15"/>
+        </w:rPr>
+        <w:t>Painter, </w:t>
+      </w:r>
+      <w:r>
+        <w:rPr>
+          <w:color w:val="4D4D4D"/>
+          <w:sz w:val="15"/>
+        </w:rPr>
+        <w:t>Arnold, Deadline, and After Effects</w:t>
+      </w:r>
+      <w:r>
+        <w:rPr>
+          <w:color w:val="4D4D4D"/>
+          <w:spacing w:val="17"/>
+          <w:sz w:val="15"/>
+        </w:rPr>
+        <w:t> </w:t>
+      </w:r>
+      <w:r>
+        <w:rPr>
+          <w:color w:val="4D4D4D"/>
+          <w:sz w:val="15"/>
+        </w:rPr>
+        <w:t>compositing.</w:t>
+      </w:r>
+    </w:p>
+    <w:p>
+      <w:pPr>
+        <w:pStyle w:val="BodyText"/>
+        <w:ind w:left="0"/>
+        <w:rPr>
+          <w:sz w:val="14"/>
+        </w:rPr>
+      </w:pPr>
+    </w:p>
+    <w:p>
+      <w:pPr>
+        <w:pStyle w:val="BodyText"/>
+        <w:spacing w:before="125"/>
+        <w:ind w:left="116"/>
+        <w:rPr>
+          <w:rFonts w:ascii="Arial"/>
+        </w:rPr>
+      </w:pPr>
+      <w:r>
+        <w:rPr>
+          <w:rFonts w:ascii="Arial"/>
+          <w:w w:val="110"/>
+        </w:rPr>
+        <w:t>Treasurer &amp; Manager</w:t>
+      </w:r>
+    </w:p>
+    <w:p>
+      <w:pPr>
+        <w:pStyle w:val="BodyText"/>
+        <w:spacing w:before="47"/>
+        <w:ind w:left="116"/>
+        <w:rPr>
+          <w:rFonts w:ascii="Arial"/>
+        </w:rPr>
+      </w:pPr>
+      <w:r>
+        <w:rPr>
+          <w:rFonts w:ascii="Arial"/>
+          <w:color w:val="4D4D4D"/>
+          <w:w w:val="115"/>
+        </w:rPr>
+        <w:t>UConn Blue Line, November 2017 - May 2018</w:t>
       </w:r>
     </w:p>
     <w:p>
@@ -4445,10 +3334,10 @@
           <w:numId w:val="1"/>
         </w:numPr>
         <w:tabs>
-          <w:tab w:pos="239" w:val="left" w:leader="none"/>
+          <w:tab w:pos="234" w:val="left" w:leader="none"/>
         </w:tabs>
-        <w:spacing w:line="240" w:lineRule="auto" w:before="59" w:after="0"/>
-        <w:ind w:left="238" w:right="0" w:hanging="123"/>
+        <w:spacing w:line="240" w:lineRule="auto" w:before="53" w:after="0"/>
+        <w:ind w:left="234" w:right="0" w:hanging="118"/>
         <w:jc w:val="left"/>
         <w:rPr>
           <w:sz w:val="15"/>
@@ -4457,27 +3346,32 @@
       <w:r>
         <w:rPr>
           <w:color w:val="4D4D4D"/>
-          <w:w w:val="105"/>
-          <w:sz w:val="15"/>
-        </w:rPr>
-        <w:t>Managed financial records in Excel and signing off</w:t>
-      </w:r>
-      <w:r>
-        <w:rPr>
-          <w:color w:val="4D4D4D"/>
-          <w:spacing w:val="-6"/>
-          <w:w w:val="105"/>
-          <w:sz w:val="15"/>
-        </w:rPr>
-        <w:t> </w:t>
-      </w:r>
-      <w:r>
-        <w:rPr>
-          <w:color w:val="4D4D4D"/>
-          <w:w w:val="105"/>
-          <w:sz w:val="15"/>
-        </w:rPr>
-        <w:t>transactions.</w:t>
+          <w:spacing w:val="-3"/>
+          <w:sz w:val="15"/>
+        </w:rPr>
+        <w:t>Trained </w:t>
+      </w:r>
+      <w:r>
+        <w:rPr>
+          <w:color w:val="4D4D4D"/>
+          <w:sz w:val="15"/>
+        </w:rPr>
+        <w:t>to qualify as a treasurer by the university finance</w:t>
+      </w:r>
+      <w:r>
+        <w:rPr>
+          <w:color w:val="4D4D4D"/>
+          <w:spacing w:val="5"/>
+          <w:sz w:val="15"/>
+        </w:rPr>
+        <w:t> </w:t>
+      </w:r>
+      <w:r>
+        <w:rPr>
+          <w:color w:val="4D4D4D"/>
+          <w:sz w:val="15"/>
+        </w:rPr>
+        <w:t>department.</w:t>
       </w:r>
     </w:p>
     <w:p>
@@ -4488,10 +3382,10 @@
           <w:numId w:val="1"/>
         </w:numPr>
         <w:tabs>
-          <w:tab w:pos="239" w:val="left" w:leader="none"/>
+          <w:tab w:pos="234" w:val="left" w:leader="none"/>
         </w:tabs>
         <w:spacing w:line="240" w:lineRule="auto" w:before="59" w:after="0"/>
-        <w:ind w:left="238" w:right="0" w:hanging="123"/>
+        <w:ind w:left="234" w:right="0" w:hanging="118"/>
         <w:jc w:val="left"/>
         <w:rPr>
           <w:sz w:val="15"/>
@@ -4500,71 +3394,24 @@
       <w:r>
         <w:rPr>
           <w:color w:val="4D4D4D"/>
-          <w:w w:val="105"/>
-          <w:sz w:val="15"/>
-        </w:rPr>
-        <w:t>Liaised with UConn’s finance department for bookkeeping</w:t>
-      </w:r>
-      <w:r>
-        <w:rPr>
-          <w:color w:val="4D4D4D"/>
-          <w:spacing w:val="-6"/>
-          <w:w w:val="105"/>
-          <w:sz w:val="15"/>
-        </w:rPr>
-        <w:t> </w:t>
-      </w:r>
-      <w:r>
-        <w:rPr>
-          <w:color w:val="4D4D4D"/>
-          <w:w w:val="105"/>
-          <w:sz w:val="15"/>
-        </w:rPr>
-        <w:t>purposes.</w:t>
-      </w:r>
-    </w:p>
-    <w:p>
-      <w:pPr>
-        <w:pStyle w:val="BodyText"/>
-        <w:ind w:left="0"/>
-        <w:rPr>
-          <w:sz w:val="16"/>
-        </w:rPr>
-      </w:pPr>
-    </w:p>
-    <w:p>
-      <w:pPr>
-        <w:pStyle w:val="BodyText"/>
-        <w:spacing w:before="104"/>
-        <w:ind w:left="116"/>
-        <w:rPr>
-          <w:rFonts w:ascii="Arial"/>
-        </w:rPr>
-      </w:pPr>
-      <w:r>
-        <w:rPr>
-          <w:rFonts w:ascii="Arial"/>
-          <w:w w:val="120"/>
-        </w:rPr>
-        <w:t>Student Volunteer</w:t>
-      </w:r>
-    </w:p>
-    <w:p>
-      <w:pPr>
-        <w:pStyle w:val="BodyText"/>
-        <w:spacing w:before="47"/>
-        <w:ind w:left="116"/>
-        <w:rPr>
-          <w:rFonts w:ascii="Arial"/>
-        </w:rPr>
-      </w:pPr>
-      <w:r>
-        <w:rPr>
-          <w:rFonts w:ascii="Arial"/>
-          <w:color w:val="4D4D4D"/>
-          <w:w w:val="120"/>
-        </w:rPr>
-        <w:t>ACM SIGGRAPH - Los Angeles, California, July 2017</w:t>
+          <w:sz w:val="15"/>
+        </w:rPr>
+        <w:t>Managed financial records in Excel and signing off</w:t>
+      </w:r>
+      <w:r>
+        <w:rPr>
+          <w:color w:val="4D4D4D"/>
+          <w:spacing w:val="1"/>
+          <w:sz w:val="15"/>
+        </w:rPr>
+        <w:t> </w:t>
+      </w:r>
+      <w:r>
+        <w:rPr>
+          <w:color w:val="4D4D4D"/>
+          <w:sz w:val="15"/>
+        </w:rPr>
+        <w:t>transactions.</w:t>
       </w:r>
     </w:p>
     <w:p>
@@ -4575,10 +3422,10 @@
           <w:numId w:val="1"/>
         </w:numPr>
         <w:tabs>
-          <w:tab w:pos="239" w:val="left" w:leader="none"/>
+          <w:tab w:pos="234" w:val="left" w:leader="none"/>
         </w:tabs>
-        <w:spacing w:line="328" w:lineRule="auto" w:before="52" w:after="0"/>
-        <w:ind w:left="248" w:right="640" w:hanging="132"/>
+        <w:spacing w:line="240" w:lineRule="auto" w:before="59" w:after="0"/>
+        <w:ind w:left="234" w:right="0" w:hanging="118"/>
         <w:jc w:val="left"/>
         <w:rPr>
           <w:sz w:val="15"/>
@@ -4587,197 +3434,68 @@
       <w:r>
         <w:rPr>
           <w:color w:val="4D4D4D"/>
-          <w:w w:val="105"/>
-          <w:sz w:val="15"/>
-        </w:rPr>
-        <w:t>Facilitated</w:t>
-      </w:r>
-      <w:r>
-        <w:rPr>
-          <w:color w:val="4D4D4D"/>
-          <w:spacing w:val="-8"/>
-          <w:w w:val="105"/>
-          <w:sz w:val="15"/>
-        </w:rPr>
-        <w:t> </w:t>
-      </w:r>
-      <w:r>
-        <w:rPr>
-          <w:color w:val="4D4D4D"/>
-          <w:w w:val="105"/>
-          <w:sz w:val="15"/>
-        </w:rPr>
-        <w:t>presentation</w:t>
-      </w:r>
-      <w:r>
-        <w:rPr>
-          <w:color w:val="4D4D4D"/>
-          <w:spacing w:val="-8"/>
-          <w:w w:val="105"/>
-          <w:sz w:val="15"/>
-        </w:rPr>
-        <w:t> </w:t>
-      </w:r>
-      <w:r>
-        <w:rPr>
-          <w:color w:val="4D4D4D"/>
-          <w:w w:val="105"/>
-          <w:sz w:val="15"/>
-        </w:rPr>
-        <w:t>of</w:t>
-      </w:r>
-      <w:r>
-        <w:rPr>
-          <w:color w:val="4D4D4D"/>
-          <w:spacing w:val="-8"/>
-          <w:w w:val="105"/>
-          <w:sz w:val="15"/>
-        </w:rPr>
-        <w:t> </w:t>
-      </w:r>
-      <w:r>
-        <w:rPr>
-          <w:color w:val="4D4D4D"/>
-          <w:w w:val="105"/>
-          <w:sz w:val="15"/>
-        </w:rPr>
-        <w:t>unreleased</w:t>
-      </w:r>
-      <w:r>
-        <w:rPr>
-          <w:color w:val="4D4D4D"/>
-          <w:spacing w:val="-7"/>
-          <w:w w:val="105"/>
-          <w:sz w:val="15"/>
-        </w:rPr>
-        <w:t> </w:t>
-      </w:r>
-      <w:r>
-        <w:rPr>
-          <w:color w:val="4D4D4D"/>
-          <w:w w:val="105"/>
-          <w:sz w:val="15"/>
-        </w:rPr>
-        <w:t>Oculus</w:t>
-      </w:r>
-      <w:r>
-        <w:rPr>
-          <w:color w:val="4D4D4D"/>
-          <w:spacing w:val="-8"/>
-          <w:w w:val="105"/>
-          <w:sz w:val="15"/>
-        </w:rPr>
-        <w:t> </w:t>
-      </w:r>
-      <w:r>
-        <w:rPr>
-          <w:color w:val="4D4D4D"/>
-          <w:w w:val="105"/>
-          <w:sz w:val="15"/>
-        </w:rPr>
-        <w:t>Rift</w:t>
-      </w:r>
-      <w:r>
-        <w:rPr>
-          <w:color w:val="4D4D4D"/>
-          <w:spacing w:val="-8"/>
-          <w:w w:val="105"/>
-          <w:sz w:val="15"/>
-        </w:rPr>
-        <w:t> </w:t>
-      </w:r>
-      <w:r>
-        <w:rPr>
-          <w:color w:val="4D4D4D"/>
-          <w:w w:val="105"/>
-          <w:sz w:val="15"/>
-        </w:rPr>
-        <w:t>virtual</w:t>
-      </w:r>
-      <w:r>
-        <w:rPr>
-          <w:color w:val="4D4D4D"/>
-          <w:spacing w:val="-7"/>
-          <w:w w:val="105"/>
-          <w:sz w:val="15"/>
-        </w:rPr>
-        <w:t> </w:t>
-      </w:r>
-      <w:r>
-        <w:rPr>
-          <w:color w:val="4D4D4D"/>
-          <w:w w:val="105"/>
-          <w:sz w:val="15"/>
-        </w:rPr>
-        <w:t>reality</w:t>
-      </w:r>
-      <w:r>
-        <w:rPr>
-          <w:color w:val="4D4D4D"/>
-          <w:spacing w:val="-8"/>
-          <w:w w:val="105"/>
-          <w:sz w:val="15"/>
-        </w:rPr>
-        <w:t> </w:t>
-      </w:r>
-      <w:r>
-        <w:rPr>
-          <w:color w:val="4D4D4D"/>
-          <w:w w:val="105"/>
-          <w:sz w:val="15"/>
-        </w:rPr>
-        <w:t>experience</w:t>
-      </w:r>
-      <w:r>
-        <w:rPr>
-          <w:color w:val="4D4D4D"/>
-          <w:spacing w:val="-8"/>
-          <w:w w:val="105"/>
-          <w:sz w:val="15"/>
-        </w:rPr>
-        <w:t> </w:t>
-      </w:r>
-      <w:r>
-        <w:rPr>
-          <w:color w:val="4D4D4D"/>
-          <w:w w:val="105"/>
-          <w:sz w:val="15"/>
-        </w:rPr>
-        <w:t>previews</w:t>
-      </w:r>
-      <w:r>
-        <w:rPr>
-          <w:color w:val="4D4D4D"/>
-          <w:spacing w:val="-7"/>
-          <w:w w:val="105"/>
-          <w:sz w:val="15"/>
-        </w:rPr>
-        <w:t> </w:t>
-      </w:r>
-      <w:r>
-        <w:rPr>
-          <w:color w:val="4D4D4D"/>
-          <w:w w:val="105"/>
-          <w:sz w:val="15"/>
-        </w:rPr>
-        <w:t>to</w:t>
-      </w:r>
-      <w:r>
-        <w:rPr>
-          <w:color w:val="4D4D4D"/>
-          <w:spacing w:val="-8"/>
-          <w:w w:val="105"/>
-          <w:sz w:val="15"/>
-        </w:rPr>
-        <w:t> </w:t>
-      </w:r>
-      <w:r>
-        <w:rPr>
-          <w:color w:val="4D4D4D"/>
-          <w:w w:val="105"/>
-          <w:sz w:val="15"/>
-        </w:rPr>
-        <w:t>conference attendees.</w:t>
+          <w:sz w:val="15"/>
+        </w:rPr>
+        <w:t>Liaised with UConn’s finance department for bookkeeping</w:t>
+      </w:r>
+      <w:r>
+        <w:rPr>
+          <w:color w:val="4D4D4D"/>
+          <w:spacing w:val="2"/>
+          <w:sz w:val="15"/>
+        </w:rPr>
+        <w:t> </w:t>
+      </w:r>
+      <w:r>
+        <w:rPr>
+          <w:color w:val="4D4D4D"/>
+          <w:sz w:val="15"/>
+        </w:rPr>
+        <w:t>purposes.</w:t>
+      </w:r>
+    </w:p>
+    <w:p>
+      <w:pPr>
+        <w:pStyle w:val="BodyText"/>
+        <w:ind w:left="0"/>
+        <w:rPr>
+          <w:sz w:val="14"/>
+        </w:rPr>
+      </w:pPr>
+    </w:p>
+    <w:p>
+      <w:pPr>
+        <w:pStyle w:val="BodyText"/>
+        <w:spacing w:before="125"/>
+        <w:ind w:left="116"/>
+        <w:rPr>
+          <w:rFonts w:ascii="Arial"/>
+        </w:rPr>
+      </w:pPr>
+      <w:r>
+        <w:rPr>
+          <w:rFonts w:ascii="Arial"/>
+          <w:w w:val="115"/>
+        </w:rPr>
+        <w:t>Student Volunteer</w:t>
+      </w:r>
+    </w:p>
+    <w:p>
+      <w:pPr>
+        <w:pStyle w:val="BodyText"/>
+        <w:spacing w:before="47"/>
+        <w:ind w:left="116"/>
+        <w:rPr>
+          <w:rFonts w:ascii="Arial"/>
+        </w:rPr>
+      </w:pPr>
+      <w:r>
+        <w:rPr>
+          <w:rFonts w:ascii="Arial"/>
+          <w:color w:val="4D4D4D"/>
+          <w:w w:val="115"/>
+        </w:rPr>
+        <w:t>ACM SIGGRAPH - Los Angeles, California, July 2017</w:t>
       </w:r>
     </w:p>
     <w:p>
@@ -4788,10 +3506,10 @@
           <w:numId w:val="1"/>
         </w:numPr>
         <w:tabs>
-          <w:tab w:pos="239" w:val="left" w:leader="none"/>
+          <w:tab w:pos="234" w:val="left" w:leader="none"/>
         </w:tabs>
-        <w:spacing w:line="240" w:lineRule="auto" w:before="0" w:after="0"/>
-        <w:ind w:left="238" w:right="0" w:hanging="123"/>
+        <w:spacing w:line="328" w:lineRule="auto" w:before="52" w:after="0"/>
+        <w:ind w:left="248" w:right="926" w:hanging="132"/>
         <w:jc w:val="left"/>
         <w:rPr>
           <w:sz w:val="15"/>
@@ -4800,71 +3518,9 @@
       <w:r>
         <w:rPr>
           <w:color w:val="4D4D4D"/>
-          <w:w w:val="105"/>
-          <w:sz w:val="15"/>
-        </w:rPr>
-        <w:t>General volunteer duties, directed attendees, implemented managerial</w:t>
-      </w:r>
-      <w:r>
-        <w:rPr>
-          <w:color w:val="4D4D4D"/>
-          <w:spacing w:val="-10"/>
-          <w:w w:val="105"/>
-          <w:sz w:val="15"/>
-        </w:rPr>
-        <w:t> </w:t>
-      </w:r>
-      <w:r>
-        <w:rPr>
-          <w:color w:val="4D4D4D"/>
-          <w:w w:val="105"/>
-          <w:sz w:val="15"/>
-        </w:rPr>
-        <w:t>directives.</w:t>
-      </w:r>
-    </w:p>
-    <w:p>
-      <w:pPr>
-        <w:pStyle w:val="BodyText"/>
-        <w:ind w:left="0"/>
-        <w:rPr>
-          <w:sz w:val="16"/>
-        </w:rPr>
-      </w:pPr>
-    </w:p>
-    <w:p>
-      <w:pPr>
-        <w:pStyle w:val="BodyText"/>
-        <w:spacing w:before="104"/>
-        <w:ind w:left="116"/>
-        <w:rPr>
-          <w:rFonts w:ascii="Arial"/>
-        </w:rPr>
-      </w:pPr>
-      <w:r>
-        <w:rPr>
-          <w:rFonts w:ascii="Arial"/>
-          <w:w w:val="115"/>
-        </w:rPr>
-        <w:t>3D Graphic Designer</w:t>
-      </w:r>
-    </w:p>
-    <w:p>
-      <w:pPr>
-        <w:pStyle w:val="BodyText"/>
-        <w:spacing w:before="47"/>
-        <w:ind w:left="116"/>
-        <w:rPr>
-          <w:rFonts w:ascii="Arial"/>
-        </w:rPr>
-      </w:pPr>
-      <w:r>
-        <w:rPr>
-          <w:rFonts w:ascii="Arial"/>
-          <w:color w:val="4D4D4D"/>
-          <w:w w:val="120"/>
-        </w:rPr>
-        <w:t>Tasoglu Lab, September 2017 - May 2018</w:t>
+          <w:sz w:val="15"/>
+        </w:rPr>
+        <w:t>Facilitated presentation of unreleased Oculus Rift virtual reality experience previews to conference attendees.</w:t>
       </w:r>
     </w:p>
     <w:p>
@@ -4875,10 +3531,10 @@
           <w:numId w:val="1"/>
         </w:numPr>
         <w:tabs>
-          <w:tab w:pos="239" w:val="left" w:leader="none"/>
+          <w:tab w:pos="234" w:val="left" w:leader="none"/>
         </w:tabs>
-        <w:spacing w:line="240" w:lineRule="auto" w:before="52" w:after="0"/>
-        <w:ind w:left="238" w:right="0" w:hanging="123"/>
+        <w:spacing w:line="240" w:lineRule="auto" w:before="0" w:after="0"/>
+        <w:ind w:left="234" w:right="0" w:hanging="118"/>
         <w:jc w:val="left"/>
         <w:rPr>
           <w:sz w:val="15"/>
@@ -4887,45 +3543,68 @@
       <w:r>
         <w:rPr>
           <w:color w:val="4D4D4D"/>
-          <w:w w:val="105"/>
-          <w:sz w:val="15"/>
-        </w:rPr>
-        <w:t>Designed 3D medical journal </w:t>
-      </w:r>
-      <w:r>
-        <w:rPr>
-          <w:color w:val="4D4D4D"/>
-          <w:spacing w:val="-3"/>
-          <w:w w:val="105"/>
-          <w:sz w:val="15"/>
-        </w:rPr>
-        <w:t>cover </w:t>
-      </w:r>
-      <w:r>
-        <w:rPr>
-          <w:color w:val="4D4D4D"/>
-          <w:w w:val="105"/>
-          <w:sz w:val="15"/>
-        </w:rPr>
-        <w:t>graphic: modeling, shading, lighting, rendering in Cinema</w:t>
-      </w:r>
-      <w:r>
-        <w:rPr>
-          <w:color w:val="4D4D4D"/>
-          <w:spacing w:val="-12"/>
-          <w:w w:val="105"/>
-          <w:sz w:val="15"/>
-        </w:rPr>
-        <w:t> </w:t>
-      </w:r>
-      <w:r>
-        <w:rPr>
-          <w:color w:val="4D4D4D"/>
-          <w:spacing w:val="-3"/>
-          <w:w w:val="105"/>
-          <w:sz w:val="15"/>
-        </w:rPr>
-        <w:t>4D.</w:t>
+          <w:sz w:val="15"/>
+        </w:rPr>
+        <w:t>General volunteer duties, directed attendees, implemented managerial</w:t>
+      </w:r>
+      <w:r>
+        <w:rPr>
+          <w:color w:val="4D4D4D"/>
+          <w:spacing w:val="1"/>
+          <w:sz w:val="15"/>
+        </w:rPr>
+        <w:t> </w:t>
+      </w:r>
+      <w:r>
+        <w:rPr>
+          <w:color w:val="4D4D4D"/>
+          <w:sz w:val="15"/>
+        </w:rPr>
+        <w:t>directives.</w:t>
+      </w:r>
+    </w:p>
+    <w:p>
+      <w:pPr>
+        <w:pStyle w:val="BodyText"/>
+        <w:ind w:left="0"/>
+        <w:rPr>
+          <w:sz w:val="14"/>
+        </w:rPr>
+      </w:pPr>
+    </w:p>
+    <w:p>
+      <w:pPr>
+        <w:pStyle w:val="BodyText"/>
+        <w:spacing w:before="125"/>
+        <w:ind w:left="116"/>
+        <w:rPr>
+          <w:rFonts w:ascii="Arial"/>
+        </w:rPr>
+      </w:pPr>
+      <w:r>
+        <w:rPr>
+          <w:rFonts w:ascii="Arial"/>
+          <w:w w:val="110"/>
+        </w:rPr>
+        <w:t>3D Graphic Designer</w:t>
+      </w:r>
+    </w:p>
+    <w:p>
+      <w:pPr>
+        <w:pStyle w:val="BodyText"/>
+        <w:spacing w:before="47"/>
+        <w:ind w:left="116"/>
+        <w:rPr>
+          <w:rFonts w:ascii="Arial"/>
+        </w:rPr>
+      </w:pPr>
+      <w:r>
+        <w:rPr>
+          <w:rFonts w:ascii="Arial"/>
+          <w:color w:val="4D4D4D"/>
+          <w:w w:val="115"/>
+        </w:rPr>
+        <w:t>Tasoglu Lab, September 2017 - May 2018</w:t>
       </w:r>
     </w:p>
     <w:p>
@@ -4936,10 +3615,10 @@
           <w:numId w:val="1"/>
         </w:numPr>
         <w:tabs>
-          <w:tab w:pos="239" w:val="left" w:leader="none"/>
+          <w:tab w:pos="234" w:val="left" w:leader="none"/>
         </w:tabs>
-        <w:spacing w:line="240" w:lineRule="auto" w:before="59" w:after="0"/>
-        <w:ind w:left="238" w:right="0" w:hanging="123"/>
+        <w:spacing w:line="240" w:lineRule="auto" w:before="52" w:after="0"/>
+        <w:ind w:left="234" w:right="0" w:hanging="118"/>
         <w:jc w:val="left"/>
         <w:rPr>
           <w:sz w:val="15"/>
@@ -4948,71 +3627,40 @@
       <w:r>
         <w:rPr>
           <w:color w:val="4D4D4D"/>
-          <w:w w:val="105"/>
-          <w:sz w:val="15"/>
-        </w:rPr>
-        <w:t>Received feedback on iterations, discussed changes, adjusted project</w:t>
-      </w:r>
-      <w:r>
-        <w:rPr>
-          <w:color w:val="4D4D4D"/>
-          <w:spacing w:val="-15"/>
-          <w:w w:val="105"/>
-          <w:sz w:val="15"/>
-        </w:rPr>
-        <w:t> </w:t>
-      </w:r>
-      <w:r>
-        <w:rPr>
-          <w:color w:val="4D4D4D"/>
-          <w:w w:val="105"/>
-          <w:sz w:val="15"/>
-        </w:rPr>
-        <w:t>accordingly.</w:t>
-      </w:r>
-    </w:p>
-    <w:p>
-      <w:pPr>
-        <w:pStyle w:val="BodyText"/>
-        <w:ind w:left="0"/>
-        <w:rPr>
-          <w:sz w:val="16"/>
-        </w:rPr>
-      </w:pPr>
-    </w:p>
-    <w:p>
-      <w:pPr>
-        <w:pStyle w:val="BodyText"/>
-        <w:spacing w:before="104"/>
-        <w:ind w:left="116"/>
-        <w:rPr>
-          <w:rFonts w:ascii="Arial"/>
-        </w:rPr>
-      </w:pPr>
-      <w:r>
-        <w:rPr>
-          <w:rFonts w:ascii="Arial"/>
-          <w:w w:val="120"/>
-        </w:rPr>
-        <w:t>Camp Counselor Staff</w:t>
-      </w:r>
-    </w:p>
-    <w:p>
-      <w:pPr>
-        <w:pStyle w:val="BodyText"/>
-        <w:spacing w:before="47"/>
-        <w:ind w:left="116"/>
-        <w:rPr>
-          <w:rFonts w:ascii="Arial"/>
-        </w:rPr>
-      </w:pPr>
-      <w:r>
-        <w:rPr>
-          <w:rFonts w:ascii="Arial"/>
-          <w:color w:val="4D4D4D"/>
-          <w:w w:val="120"/>
-        </w:rPr>
-        <w:t>Camp Med-O-Lark - Maine, June 2017 - July 2017</w:t>
+          <w:sz w:val="15"/>
+        </w:rPr>
+        <w:t>Designed 3D medical journal </w:t>
+      </w:r>
+      <w:r>
+        <w:rPr>
+          <w:color w:val="4D4D4D"/>
+          <w:spacing w:val="-3"/>
+          <w:sz w:val="15"/>
+        </w:rPr>
+        <w:t>cover </w:t>
+      </w:r>
+      <w:r>
+        <w:rPr>
+          <w:color w:val="4D4D4D"/>
+          <w:sz w:val="15"/>
+        </w:rPr>
+        <w:t>graphic: modeling, shading, lighting, rendering in Cinema</w:t>
+      </w:r>
+      <w:r>
+        <w:rPr>
+          <w:color w:val="4D4D4D"/>
+          <w:spacing w:val="19"/>
+          <w:sz w:val="15"/>
+        </w:rPr>
+        <w:t> </w:t>
+      </w:r>
+      <w:r>
+        <w:rPr>
+          <w:color w:val="4D4D4D"/>
+          <w:spacing w:val="-3"/>
+          <w:sz w:val="15"/>
+        </w:rPr>
+        <w:t>4D.</w:t>
       </w:r>
     </w:p>
     <w:p>
@@ -5023,10 +3671,10 @@
           <w:numId w:val="1"/>
         </w:numPr>
         <w:tabs>
-          <w:tab w:pos="239" w:val="left" w:leader="none"/>
+          <w:tab w:pos="234" w:val="left" w:leader="none"/>
         </w:tabs>
-        <w:spacing w:line="328" w:lineRule="auto" w:before="52" w:after="0"/>
-        <w:ind w:left="248" w:right="653" w:hanging="132"/>
+        <w:spacing w:line="240" w:lineRule="auto" w:before="60" w:after="0"/>
+        <w:ind w:left="234" w:right="0" w:hanging="118"/>
         <w:jc w:val="left"/>
         <w:rPr>
           <w:sz w:val="15"/>
@@ -5035,267 +3683,68 @@
       <w:r>
         <w:rPr>
           <w:color w:val="4D4D4D"/>
-          <w:spacing w:val="-4"/>
-          <w:w w:val="105"/>
-          <w:sz w:val="15"/>
-        </w:rPr>
-        <w:t>Taught</w:t>
-      </w:r>
-      <w:r>
-        <w:rPr>
-          <w:color w:val="4D4D4D"/>
-          <w:spacing w:val="-5"/>
-          <w:w w:val="105"/>
-          <w:sz w:val="15"/>
-        </w:rPr>
-        <w:t> </w:t>
-      </w:r>
-      <w:r>
-        <w:rPr>
-          <w:color w:val="4D4D4D"/>
-          <w:w w:val="105"/>
-          <w:sz w:val="15"/>
-        </w:rPr>
-        <w:t>and</w:t>
-      </w:r>
-      <w:r>
-        <w:rPr>
-          <w:color w:val="4D4D4D"/>
-          <w:spacing w:val="-4"/>
-          <w:w w:val="105"/>
-          <w:sz w:val="15"/>
-        </w:rPr>
-        <w:t> </w:t>
-      </w:r>
-      <w:r>
-        <w:rPr>
-          <w:color w:val="4D4D4D"/>
-          <w:w w:val="105"/>
-          <w:sz w:val="15"/>
-        </w:rPr>
-        <w:t>demonstrated</w:t>
-      </w:r>
-      <w:r>
-        <w:rPr>
-          <w:color w:val="4D4D4D"/>
-          <w:spacing w:val="-4"/>
-          <w:w w:val="105"/>
-          <w:sz w:val="15"/>
-        </w:rPr>
-        <w:t> </w:t>
-      </w:r>
-      <w:r>
-        <w:rPr>
-          <w:color w:val="4D4D4D"/>
-          <w:w w:val="105"/>
-          <w:sz w:val="15"/>
-        </w:rPr>
-        <w:t>3D</w:t>
-      </w:r>
-      <w:r>
-        <w:rPr>
-          <w:color w:val="4D4D4D"/>
-          <w:spacing w:val="-4"/>
-          <w:w w:val="105"/>
-          <w:sz w:val="15"/>
-        </w:rPr>
-        <w:t> </w:t>
-      </w:r>
-      <w:r>
-        <w:rPr>
-          <w:color w:val="4D4D4D"/>
-          <w:w w:val="105"/>
-          <w:sz w:val="15"/>
-        </w:rPr>
-        <w:t>printing,</w:t>
-      </w:r>
-      <w:r>
-        <w:rPr>
-          <w:color w:val="4D4D4D"/>
-          <w:spacing w:val="-4"/>
-          <w:w w:val="105"/>
-          <w:sz w:val="15"/>
-        </w:rPr>
-        <w:t> </w:t>
-      </w:r>
-      <w:r>
-        <w:rPr>
-          <w:color w:val="4D4D4D"/>
-          <w:w w:val="105"/>
-          <w:sz w:val="15"/>
-        </w:rPr>
-        <w:t>2D</w:t>
-      </w:r>
-      <w:r>
-        <w:rPr>
-          <w:color w:val="4D4D4D"/>
-          <w:spacing w:val="-4"/>
-          <w:w w:val="105"/>
-          <w:sz w:val="15"/>
-        </w:rPr>
-        <w:t> </w:t>
-      </w:r>
-      <w:r>
-        <w:rPr>
-          <w:color w:val="4D4D4D"/>
-          <w:w w:val="105"/>
-          <w:sz w:val="15"/>
-        </w:rPr>
-        <w:t>animation,</w:t>
-      </w:r>
-      <w:r>
-        <w:rPr>
-          <w:color w:val="4D4D4D"/>
-          <w:spacing w:val="-4"/>
-          <w:w w:val="105"/>
-          <w:sz w:val="15"/>
-        </w:rPr>
-        <w:t> </w:t>
-      </w:r>
-      <w:r>
-        <w:rPr>
-          <w:color w:val="4D4D4D"/>
-          <w:w w:val="105"/>
-          <w:sz w:val="15"/>
-        </w:rPr>
-        <w:t>stop</w:t>
-      </w:r>
-      <w:r>
-        <w:rPr>
-          <w:color w:val="4D4D4D"/>
-          <w:spacing w:val="-5"/>
-          <w:w w:val="105"/>
-          <w:sz w:val="15"/>
-        </w:rPr>
-        <w:t> </w:t>
-      </w:r>
-      <w:r>
-        <w:rPr>
-          <w:color w:val="4D4D4D"/>
-          <w:w w:val="105"/>
-          <w:sz w:val="15"/>
-        </w:rPr>
-        <w:t>motion,</w:t>
-      </w:r>
-      <w:r>
-        <w:rPr>
-          <w:color w:val="4D4D4D"/>
-          <w:spacing w:val="-4"/>
-          <w:w w:val="105"/>
-          <w:sz w:val="15"/>
-        </w:rPr>
-        <w:t> </w:t>
-      </w:r>
-      <w:r>
-        <w:rPr>
-          <w:color w:val="4D4D4D"/>
-          <w:w w:val="105"/>
-          <w:sz w:val="15"/>
-        </w:rPr>
-        <w:t>virtual</w:t>
-      </w:r>
-      <w:r>
-        <w:rPr>
-          <w:color w:val="4D4D4D"/>
-          <w:spacing w:val="-4"/>
-          <w:w w:val="105"/>
-          <w:sz w:val="15"/>
-        </w:rPr>
-        <w:t> </w:t>
-      </w:r>
-      <w:r>
-        <w:rPr>
-          <w:color w:val="4D4D4D"/>
-          <w:w w:val="105"/>
-          <w:sz w:val="15"/>
-        </w:rPr>
-        <w:t>reality</w:t>
-      </w:r>
-      <w:r>
-        <w:rPr>
-          <w:color w:val="4D4D4D"/>
-          <w:spacing w:val="-4"/>
-          <w:w w:val="105"/>
-          <w:sz w:val="15"/>
-        </w:rPr>
-        <w:t> </w:t>
-      </w:r>
-      <w:r>
-        <w:rPr>
-          <w:color w:val="4D4D4D"/>
-          <w:w w:val="105"/>
-          <w:sz w:val="15"/>
-        </w:rPr>
-        <w:t>(HTC</w:t>
-      </w:r>
-      <w:r>
-        <w:rPr>
-          <w:color w:val="4D4D4D"/>
-          <w:spacing w:val="-4"/>
-          <w:w w:val="105"/>
-          <w:sz w:val="15"/>
-        </w:rPr>
-        <w:t> </w:t>
-      </w:r>
-      <w:r>
-        <w:rPr>
-          <w:color w:val="4D4D4D"/>
-          <w:spacing w:val="-3"/>
-          <w:w w:val="105"/>
-          <w:sz w:val="15"/>
-        </w:rPr>
-        <w:t>Vive)</w:t>
-      </w:r>
-      <w:r>
-        <w:rPr>
-          <w:color w:val="4D4D4D"/>
-          <w:spacing w:val="-4"/>
-          <w:w w:val="105"/>
-          <w:sz w:val="15"/>
-        </w:rPr>
-        <w:t> </w:t>
-      </w:r>
-      <w:r>
-        <w:rPr>
-          <w:color w:val="4D4D4D"/>
-          <w:w w:val="105"/>
-          <w:sz w:val="15"/>
-        </w:rPr>
-        <w:t>to</w:t>
-      </w:r>
-      <w:r>
-        <w:rPr>
-          <w:color w:val="4D4D4D"/>
-          <w:spacing w:val="-4"/>
-          <w:w w:val="105"/>
-          <w:sz w:val="15"/>
-        </w:rPr>
-        <w:t> </w:t>
-      </w:r>
-      <w:r>
-        <w:rPr>
-          <w:color w:val="4D4D4D"/>
-          <w:w w:val="105"/>
-          <w:sz w:val="15"/>
-        </w:rPr>
-        <w:t>8-16 year-old</w:t>
-      </w:r>
-      <w:r>
-        <w:rPr>
-          <w:color w:val="4D4D4D"/>
-          <w:spacing w:val="-1"/>
-          <w:w w:val="105"/>
-          <w:sz w:val="15"/>
-        </w:rPr>
-        <w:t> </w:t>
-      </w:r>
-      <w:r>
-        <w:rPr>
-          <w:color w:val="4D4D4D"/>
-          <w:w w:val="105"/>
-          <w:sz w:val="15"/>
-        </w:rPr>
-        <w:t>children.</w:t>
+          <w:sz w:val="15"/>
+        </w:rPr>
+        <w:t>Received feedback on iterations, discussed changes, adjusted project</w:t>
+      </w:r>
+      <w:r>
+        <w:rPr>
+          <w:color w:val="4D4D4D"/>
+          <w:spacing w:val="-2"/>
+          <w:sz w:val="15"/>
+        </w:rPr>
+        <w:t> </w:t>
+      </w:r>
+      <w:r>
+        <w:rPr>
+          <w:color w:val="4D4D4D"/>
+          <w:sz w:val="15"/>
+        </w:rPr>
+        <w:t>accordingly.</w:t>
+      </w:r>
+    </w:p>
+    <w:p>
+      <w:pPr>
+        <w:pStyle w:val="BodyText"/>
+        <w:ind w:left="0"/>
+        <w:rPr>
+          <w:sz w:val="14"/>
+        </w:rPr>
+      </w:pPr>
+    </w:p>
+    <w:p>
+      <w:pPr>
+        <w:pStyle w:val="BodyText"/>
+        <w:spacing w:before="124"/>
+        <w:ind w:left="116"/>
+        <w:rPr>
+          <w:rFonts w:ascii="Arial"/>
+        </w:rPr>
+      </w:pPr>
+      <w:r>
+        <w:rPr>
+          <w:rFonts w:ascii="Arial"/>
+          <w:w w:val="115"/>
+        </w:rPr>
+        <w:t>Camp Counselor Staff</w:t>
+      </w:r>
+    </w:p>
+    <w:p>
+      <w:pPr>
+        <w:pStyle w:val="BodyText"/>
+        <w:spacing w:before="48"/>
+        <w:ind w:left="116"/>
+        <w:rPr>
+          <w:rFonts w:ascii="Arial"/>
+        </w:rPr>
+      </w:pPr>
+      <w:r>
+        <w:rPr>
+          <w:rFonts w:ascii="Arial"/>
+          <w:color w:val="4D4D4D"/>
+          <w:w w:val="115"/>
+        </w:rPr>
+        <w:t>Camp Med-O-Lark - Maine, June 2017 - July 2017</w:t>
       </w:r>
     </w:p>
     <w:p>
@@ -5306,10 +3755,10 @@
           <w:numId w:val="1"/>
         </w:numPr>
         <w:tabs>
-          <w:tab w:pos="239" w:val="left" w:leader="none"/>
+          <w:tab w:pos="234" w:val="left" w:leader="none"/>
         </w:tabs>
-        <w:spacing w:line="240" w:lineRule="auto" w:before="0" w:after="0"/>
-        <w:ind w:left="238" w:right="0" w:hanging="123"/>
+        <w:spacing w:line="328" w:lineRule="auto" w:before="52" w:after="0"/>
+        <w:ind w:left="248" w:right="270" w:hanging="132"/>
         <w:jc w:val="left"/>
         <w:rPr>
           <w:sz w:val="15"/>
@@ -5318,71 +3767,32 @@
       <w:r>
         <w:rPr>
           <w:color w:val="4D4D4D"/>
-          <w:w w:val="105"/>
-          <w:sz w:val="15"/>
-        </w:rPr>
-        <w:t>General camp counselor duties, helped organize events, and responsible for safety of</w:t>
-      </w:r>
-      <w:r>
-        <w:rPr>
-          <w:color w:val="4D4D4D"/>
-          <w:spacing w:val="-25"/>
-          <w:w w:val="105"/>
-          <w:sz w:val="15"/>
-        </w:rPr>
-        <w:t> </w:t>
-      </w:r>
-      <w:r>
-        <w:rPr>
-          <w:color w:val="4D4D4D"/>
-          <w:w w:val="105"/>
-          <w:sz w:val="15"/>
-        </w:rPr>
-        <w:t>children.</w:t>
-      </w:r>
-    </w:p>
-    <w:p>
-      <w:pPr>
-        <w:pStyle w:val="BodyText"/>
-        <w:ind w:left="0"/>
-        <w:rPr>
-          <w:sz w:val="16"/>
-        </w:rPr>
-      </w:pPr>
-    </w:p>
-    <w:p>
-      <w:pPr>
-        <w:pStyle w:val="BodyText"/>
-        <w:spacing w:before="104"/>
-        <w:ind w:left="116"/>
-        <w:rPr>
-          <w:rFonts w:ascii="Arial"/>
-        </w:rPr>
-      </w:pPr>
-      <w:r>
-        <w:rPr>
-          <w:rFonts w:ascii="Arial"/>
-          <w:w w:val="115"/>
-        </w:rPr>
-        <w:t>Head Fencing Captain</w:t>
-      </w:r>
-    </w:p>
-    <w:p>
-      <w:pPr>
-        <w:pStyle w:val="BodyText"/>
-        <w:spacing w:before="47"/>
-        <w:ind w:left="116"/>
-        <w:rPr>
-          <w:rFonts w:ascii="Arial"/>
-        </w:rPr>
-      </w:pPr>
-      <w:r>
-        <w:rPr>
-          <w:rFonts w:ascii="Arial"/>
-          <w:color w:val="4D4D4D"/>
-          <w:w w:val="120"/>
-        </w:rPr>
-        <w:t>ELHS Fencing - Connecticut, November 2014 - March 2015</w:t>
+          <w:spacing w:val="-4"/>
+          <w:sz w:val="15"/>
+        </w:rPr>
+        <w:t>Taught </w:t>
+      </w:r>
+      <w:r>
+        <w:rPr>
+          <w:color w:val="4D4D4D"/>
+          <w:sz w:val="15"/>
+        </w:rPr>
+        <w:t>and demonstrated 3D printing, 2D animation, stop motion, virtual reality (HTC </w:t>
+      </w:r>
+      <w:r>
+        <w:rPr>
+          <w:color w:val="4D4D4D"/>
+          <w:spacing w:val="-3"/>
+          <w:sz w:val="15"/>
+        </w:rPr>
+        <w:t>Vive) </w:t>
+      </w:r>
+      <w:r>
+        <w:rPr>
+          <w:color w:val="4D4D4D"/>
+          <w:sz w:val="15"/>
+        </w:rPr>
+        <w:t>to 8-16 year-old children.</w:t>
       </w:r>
     </w:p>
     <w:p>
@@ -5393,10 +3803,10 @@
           <w:numId w:val="1"/>
         </w:numPr>
         <w:tabs>
-          <w:tab w:pos="239" w:val="left" w:leader="none"/>
+          <w:tab w:pos="234" w:val="left" w:leader="none"/>
         </w:tabs>
-        <w:spacing w:line="240" w:lineRule="auto" w:before="52" w:after="0"/>
-        <w:ind w:left="238" w:right="0" w:hanging="123"/>
+        <w:spacing w:line="240" w:lineRule="auto" w:before="0" w:after="0"/>
+        <w:ind w:left="234" w:right="0" w:hanging="118"/>
         <w:jc w:val="left"/>
         <w:rPr>
           <w:sz w:val="15"/>
@@ -5405,27 +3815,68 @@
       <w:r>
         <w:rPr>
           <w:color w:val="4D4D4D"/>
-          <w:w w:val="105"/>
-          <w:sz w:val="15"/>
-        </w:rPr>
-        <w:t>Lead and taught fencing to largest team (60 members) in</w:t>
-      </w:r>
-      <w:r>
-        <w:rPr>
-          <w:color w:val="4D4D4D"/>
-          <w:spacing w:val="-9"/>
-          <w:w w:val="105"/>
-          <w:sz w:val="15"/>
-        </w:rPr>
-        <w:t> </w:t>
-      </w:r>
-      <w:r>
-        <w:rPr>
-          <w:color w:val="4D4D4D"/>
-          <w:w w:val="105"/>
-          <w:sz w:val="15"/>
-        </w:rPr>
-        <w:t>Connecticut.</w:t>
+          <w:sz w:val="15"/>
+        </w:rPr>
+        <w:t>General camp counselor duties, helped organize events, and responsible for safety of</w:t>
+      </w:r>
+      <w:r>
+        <w:rPr>
+          <w:color w:val="4D4D4D"/>
+          <w:spacing w:val="5"/>
+          <w:sz w:val="15"/>
+        </w:rPr>
+        <w:t> </w:t>
+      </w:r>
+      <w:r>
+        <w:rPr>
+          <w:color w:val="4D4D4D"/>
+          <w:sz w:val="15"/>
+        </w:rPr>
+        <w:t>children.</w:t>
+      </w:r>
+    </w:p>
+    <w:p>
+      <w:pPr>
+        <w:pStyle w:val="BodyText"/>
+        <w:ind w:left="0"/>
+        <w:rPr>
+          <w:sz w:val="14"/>
+        </w:rPr>
+      </w:pPr>
+    </w:p>
+    <w:p>
+      <w:pPr>
+        <w:pStyle w:val="BodyText"/>
+        <w:spacing w:before="124"/>
+        <w:ind w:left="116"/>
+        <w:rPr>
+          <w:rFonts w:ascii="Arial"/>
+        </w:rPr>
+      </w:pPr>
+      <w:r>
+        <w:rPr>
+          <w:rFonts w:ascii="Arial"/>
+          <w:w w:val="115"/>
+        </w:rPr>
+        <w:t>Head Fencing Captain</w:t>
+      </w:r>
+    </w:p>
+    <w:p>
+      <w:pPr>
+        <w:pStyle w:val="BodyText"/>
+        <w:spacing w:before="48"/>
+        <w:ind w:left="116"/>
+        <w:rPr>
+          <w:rFonts w:ascii="Arial"/>
+        </w:rPr>
+      </w:pPr>
+      <w:r>
+        <w:rPr>
+          <w:rFonts w:ascii="Arial"/>
+          <w:color w:val="4D4D4D"/>
+          <w:w w:val="115"/>
+        </w:rPr>
+        <w:t>ELHS Fencing - Connecticut, November 2014 - March 2015</w:t>
       </w:r>
     </w:p>
     <w:p>
@@ -5436,10 +3887,10 @@
           <w:numId w:val="1"/>
         </w:numPr>
         <w:tabs>
-          <w:tab w:pos="239" w:val="left" w:leader="none"/>
+          <w:tab w:pos="234" w:val="left" w:leader="none"/>
         </w:tabs>
-        <w:spacing w:line="240" w:lineRule="auto" w:before="59" w:after="0"/>
-        <w:ind w:left="238" w:right="0" w:hanging="123"/>
+        <w:spacing w:line="240" w:lineRule="auto" w:before="52" w:after="0"/>
+        <w:ind w:left="234" w:right="0" w:hanging="118"/>
         <w:jc w:val="left"/>
         <w:rPr>
           <w:sz w:val="15"/>
@@ -5448,27 +3899,24 @@
       <w:r>
         <w:rPr>
           <w:color w:val="4D4D4D"/>
-          <w:w w:val="105"/>
-          <w:sz w:val="15"/>
-        </w:rPr>
-        <w:t>Director and advisor of fencers at</w:t>
-      </w:r>
-      <w:r>
-        <w:rPr>
-          <w:color w:val="4D4D4D"/>
-          <w:spacing w:val="-4"/>
-          <w:w w:val="105"/>
-          <w:sz w:val="15"/>
-        </w:rPr>
-        <w:t> </w:t>
-      </w:r>
-      <w:r>
-        <w:rPr>
-          <w:color w:val="4D4D4D"/>
-          <w:w w:val="105"/>
-          <w:sz w:val="15"/>
-        </w:rPr>
-        <w:t>tournaments.</w:t>
+          <w:sz w:val="15"/>
+        </w:rPr>
+        <w:t>Lead and taught fencing to largest team (60 members) in</w:t>
+      </w:r>
+      <w:r>
+        <w:rPr>
+          <w:color w:val="4D4D4D"/>
+          <w:spacing w:val="2"/>
+          <w:sz w:val="15"/>
+        </w:rPr>
+        <w:t> </w:t>
+      </w:r>
+      <w:r>
+        <w:rPr>
+          <w:color w:val="4D4D4D"/>
+          <w:sz w:val="15"/>
+        </w:rPr>
+        <w:t>Connecticut.</w:t>
       </w:r>
     </w:p>
     <w:p>
@@ -5479,10 +3927,10 @@
           <w:numId w:val="1"/>
         </w:numPr>
         <w:tabs>
-          <w:tab w:pos="239" w:val="left" w:leader="none"/>
+          <w:tab w:pos="234" w:val="left" w:leader="none"/>
         </w:tabs>
-        <w:spacing w:line="240" w:lineRule="auto" w:before="60" w:after="0"/>
-        <w:ind w:left="238" w:right="0" w:hanging="123"/>
+        <w:spacing w:line="240" w:lineRule="auto" w:before="59" w:after="0"/>
+        <w:ind w:left="234" w:right="0" w:hanging="118"/>
         <w:jc w:val="left"/>
         <w:rPr>
           <w:sz w:val="15"/>
@@ -5491,19 +3939,9 @@
       <w:r>
         <w:rPr>
           <w:color w:val="4D4D4D"/>
-          <w:spacing w:val="-4"/>
-          <w:w w:val="105"/>
-          <w:sz w:val="15"/>
-        </w:rPr>
-        <w:t>Won </w:t>
-      </w:r>
-      <w:r>
-        <w:rPr>
-          <w:color w:val="4D4D4D"/>
-          <w:w w:val="105"/>
-          <w:sz w:val="15"/>
-        </w:rPr>
-        <w:t>4th place in Eastern Connecticut Conference.</w:t>
+          <w:sz w:val="15"/>
+        </w:rPr>
+        <w:t>Director and advisor of fencers at tournaments.</w:t>
       </w:r>
     </w:p>
     <w:p>
@@ -5514,10 +3952,10 @@
           <w:numId w:val="1"/>
         </w:numPr>
         <w:tabs>
-          <w:tab w:pos="239" w:val="left" w:leader="none"/>
+          <w:tab w:pos="234" w:val="left" w:leader="none"/>
         </w:tabs>
         <w:spacing w:line="240" w:lineRule="auto" w:before="59" w:after="0"/>
-        <w:ind w:left="238" w:right="0" w:hanging="123"/>
+        <w:ind w:left="234" w:right="0" w:hanging="118"/>
         <w:jc w:val="left"/>
         <w:rPr>
           <w:sz w:val="15"/>
@@ -5526,7 +3964,54 @@
       <w:r>
         <w:rPr>
           <w:color w:val="4D4D4D"/>
-          <w:w w:val="105"/>
+          <w:spacing w:val="-4"/>
+          <w:sz w:val="15"/>
+        </w:rPr>
+        <w:t>Won </w:t>
+      </w:r>
+      <w:r>
+        <w:rPr>
+          <w:color w:val="4D4D4D"/>
+          <w:sz w:val="15"/>
+        </w:rPr>
+        <w:t>4th place in Eastern Connecticut</w:t>
+      </w:r>
+      <w:r>
+        <w:rPr>
+          <w:color w:val="4D4D4D"/>
+          <w:spacing w:val="4"/>
+          <w:sz w:val="15"/>
+        </w:rPr>
+        <w:t> </w:t>
+      </w:r>
+      <w:r>
+        <w:rPr>
+          <w:color w:val="4D4D4D"/>
+          <w:sz w:val="15"/>
+        </w:rPr>
+        <w:t>Conference.</w:t>
+      </w:r>
+    </w:p>
+    <w:p>
+      <w:pPr>
+        <w:pStyle w:val="ListParagraph"/>
+        <w:numPr>
+          <w:ilvl w:val="0"/>
+          <w:numId w:val="1"/>
+        </w:numPr>
+        <w:tabs>
+          <w:tab w:pos="234" w:val="left" w:leader="none"/>
+        </w:tabs>
+        <w:spacing w:line="240" w:lineRule="auto" w:before="60" w:after="0"/>
+        <w:ind w:left="234" w:right="0" w:hanging="118"/>
+        <w:jc w:val="left"/>
+        <w:rPr>
+          <w:sz w:val="15"/>
+        </w:rPr>
+      </w:pPr>
+      <w:r>
+        <w:rPr>
+          <w:color w:val="4D4D4D"/>
           <w:sz w:val="15"/>
         </w:rPr>
         <w:t>Best Foilist </w:t>
@@ -5534,8 +4019,22 @@
       <w:r>
         <w:rPr>
           <w:color w:val="4D4D4D"/>
+          <w:spacing w:val="-3"/>
+          <w:sz w:val="15"/>
+        </w:rPr>
+        <w:t>Award </w:t>
+      </w:r>
+      <w:r>
+        <w:rPr>
+          <w:color w:val="4D4D4D"/>
+          <w:sz w:val="15"/>
+        </w:rPr>
+        <w:t>2014 - 2015, Coach’s </w:t>
+      </w:r>
+      <w:r>
+        <w:rPr>
+          <w:color w:val="4D4D4D"/>
           <w:spacing w:val="-4"/>
-          <w:w w:val="105"/>
           <w:sz w:val="15"/>
         </w:rPr>
         <w:t>Award </w:t>
@@ -5543,24 +4042,6 @@
       <w:r>
         <w:rPr>
           <w:color w:val="4D4D4D"/>
-          <w:w w:val="105"/>
-          <w:sz w:val="15"/>
-        </w:rPr>
-        <w:t>2014 - 2015, Coach’s </w:t>
-      </w:r>
-      <w:r>
-        <w:rPr>
-          <w:color w:val="4D4D4D"/>
-          <w:spacing w:val="-4"/>
-          <w:w w:val="105"/>
-          <w:sz w:val="15"/>
-        </w:rPr>
-        <w:t>Award </w:t>
-      </w:r>
-      <w:r>
-        <w:rPr>
-          <w:color w:val="4D4D4D"/>
-          <w:w w:val="105"/>
           <w:sz w:val="15"/>
         </w:rPr>
         <w:t>2014,</w:t>
@@ -5568,16 +4049,14 @@
       <w:r>
         <w:rPr>
           <w:color w:val="4D4D4D"/>
-          <w:spacing w:val="3"/>
-          <w:w w:val="105"/>
-          <w:sz w:val="15"/>
-        </w:rPr>
-        <w:t> </w:t>
-      </w:r>
-      <w:r>
-        <w:rPr>
-          <w:color w:val="4D4D4D"/>
-          <w:w w:val="105"/>
+          <w:spacing w:val="8"/>
+          <w:sz w:val="15"/>
+        </w:rPr>
+        <w:t> </w:t>
+      </w:r>
+      <w:r>
+        <w:rPr>
+          <w:color w:val="4D4D4D"/>
           <w:sz w:val="15"/>
         </w:rPr>
         <w:t>2015.</w:t>
@@ -5585,7 +4064,17 @@
     </w:p>
     <w:p>
       <w:pPr>
-        <w:spacing w:before="124"/>
+        <w:pStyle w:val="BodyText"/>
+        <w:spacing w:before="8"/>
+        <w:ind w:left="0"/>
+        <w:rPr>
+          <w:sz w:val="11"/>
+        </w:rPr>
+      </w:pPr>
+    </w:p>
+    <w:p>
+      <w:pPr>
+        <w:spacing w:before="0"/>
         <w:ind w:left="116" w:right="0" w:firstLine="0"/>
         <w:jc w:val="left"/>
         <w:rPr>
@@ -5623,12 +4112,12 @@
       <w:lvlText w:val="•"/>
       <w:lvlJc w:val="left"/>
       <w:pPr>
-        <w:ind w:left="248" w:hanging="123"/>
+        <w:ind w:left="248" w:hanging="118"/>
       </w:pPr>
       <w:rPr>
         <w:rFonts w:hint="default" w:ascii="Gotham" w:hAnsi="Gotham" w:eastAsia="Gotham" w:cs="Gotham"/>
         <w:color w:val="4D4D4D"/>
-        <w:w w:val="104"/>
+        <w:w w:val="100"/>
         <w:sz w:val="15"/>
         <w:szCs w:val="15"/>
       </w:rPr>
@@ -5639,7 +4128,7 @@
       <w:lvlText w:val="•"/>
       <w:lvlJc w:val="left"/>
       <w:pPr>
-        <w:ind w:left="1070" w:hanging="123"/>
+        <w:ind w:left="1070" w:hanging="118"/>
       </w:pPr>
       <w:rPr>
         <w:rFonts w:hint="default"/>
@@ -5651,7 +4140,7 @@
       <w:lvlText w:val="•"/>
       <w:lvlJc w:val="left"/>
       <w:pPr>
-        <w:ind w:left="1901" w:hanging="123"/>
+        <w:ind w:left="1901" w:hanging="118"/>
       </w:pPr>
       <w:rPr>
         <w:rFonts w:hint="default"/>
@@ -5663,7 +4152,7 @@
       <w:lvlText w:val="•"/>
       <w:lvlJc w:val="left"/>
       <w:pPr>
-        <w:ind w:left="2732" w:hanging="123"/>
+        <w:ind w:left="2732" w:hanging="118"/>
       </w:pPr>
       <w:rPr>
         <w:rFonts w:hint="default"/>
@@ -5675,7 +4164,7 @@
       <w:lvlText w:val="•"/>
       <w:lvlJc w:val="left"/>
       <w:pPr>
-        <w:ind w:left="3563" w:hanging="123"/>
+        <w:ind w:left="3563" w:hanging="118"/>
       </w:pPr>
       <w:rPr>
         <w:rFonts w:hint="default"/>
@@ -5687,7 +4176,7 @@
       <w:lvlText w:val="•"/>
       <w:lvlJc w:val="left"/>
       <w:pPr>
-        <w:ind w:left="4394" w:hanging="123"/>
+        <w:ind w:left="4394" w:hanging="118"/>
       </w:pPr>
       <w:rPr>
         <w:rFonts w:hint="default"/>
@@ -5699,7 +4188,7 @@
       <w:lvlText w:val="•"/>
       <w:lvlJc w:val="left"/>
       <w:pPr>
-        <w:ind w:left="5225" w:hanging="123"/>
+        <w:ind w:left="5225" w:hanging="118"/>
       </w:pPr>
       <w:rPr>
         <w:rFonts w:hint="default"/>
@@ -5711,7 +4200,7 @@
       <w:lvlText w:val="•"/>
       <w:lvlJc w:val="left"/>
       <w:pPr>
-        <w:ind w:left="6055" w:hanging="123"/>
+        <w:ind w:left="6055" w:hanging="118"/>
       </w:pPr>
       <w:rPr>
         <w:rFonts w:hint="default"/>
@@ -5723,7 +4212,7 @@
       <w:lvlText w:val="•"/>
       <w:lvlJc w:val="left"/>
       <w:pPr>
-        <w:ind w:left="6886" w:hanging="123"/>
+        <w:ind w:left="6886" w:hanging="118"/>
       </w:pPr>
       <w:rPr>
         <w:rFonts w:hint="default"/>
@@ -5801,7 +4290,7 @@
     <w:uiPriority w:val="1"/>
     <w:qFormat/>
     <w:pPr>
-      <w:ind w:left="238"/>
+      <w:ind w:left="234"/>
     </w:pPr>
     <w:rPr>
       <w:rFonts w:ascii="Gotham" w:hAnsi="Gotham" w:eastAsia="Gotham" w:cs="Gotham"/>
@@ -5850,8 +4339,8 @@
     <w:uiPriority w:val="1"/>
     <w:qFormat/>
     <w:pPr>
-      <w:spacing w:before="52"/>
-      <w:ind w:left="238" w:hanging="123"/>
+      <w:spacing w:before="59"/>
+      <w:ind w:left="234" w:hanging="118"/>
     </w:pPr>
     <w:rPr>
       <w:rFonts w:ascii="Gotham" w:hAnsi="Gotham" w:eastAsia="Gotham" w:cs="Gotham"/>

</xml_diff>

<commit_message>
resume - changed programmer to js dev
</commit_message>
<xml_diff>
--- a/resume_ariffJeff_print.docx
+++ b/resume_ariffJeff_print.docx
@@ -2542,9 +2542,9 @@
       <w:r>
         <w:rPr>
           <w:rFonts w:ascii="Arial"/>
-          <w:w w:val="110"/>
-        </w:rPr>
-        <w:t>Graphic Designer, Programmer, Sign Maker</w:t>
+          <w:w w:val="115"/>
+        </w:rPr>
+        <w:t>JavaScript Developer, Graphic Designer, Sign Maker</w:t>
       </w:r>
     </w:p>
     <w:p>
@@ -3954,7 +3954,7 @@
         <w:tabs>
           <w:tab w:pos="234" w:val="left" w:leader="none"/>
         </w:tabs>
-        <w:spacing w:line="240" w:lineRule="auto" w:before="59" w:after="0"/>
+        <w:spacing w:line="240" w:lineRule="auto" w:before="60" w:after="0"/>
         <w:ind w:left="234" w:right="0" w:hanging="118"/>
         <w:jc w:val="left"/>
         <w:rPr>
@@ -4002,7 +4002,7 @@
         <w:tabs>
           <w:tab w:pos="234" w:val="left" w:leader="none"/>
         </w:tabs>
-        <w:spacing w:line="240" w:lineRule="auto" w:before="60" w:after="0"/>
+        <w:spacing w:line="240" w:lineRule="auto" w:before="59" w:after="0"/>
         <w:ind w:left="234" w:right="0" w:hanging="118"/>
         <w:jc w:val="left"/>
         <w:rPr>

</xml_diff>

<commit_message>
resume - forgot to update skills list
</commit_message>
<xml_diff>
--- a/resume_ariffJeff_print.docx
+++ b/resume_ariffJeff_print.docx
@@ -1346,7 +1346,7 @@
     <w:p>
       <w:pPr>
         <w:spacing w:line="271" w:lineRule="auto" w:before="13"/>
-        <w:ind w:left="724" w:right="53" w:hanging="252"/>
+        <w:ind w:left="288" w:right="53" w:firstLine="185"/>
         <w:jc w:val="right"/>
         <w:rPr>
           <w:b w:val="0"/>
@@ -1416,7 +1416,7 @@
         <w:rPr>
           <w:b w:val="0"/>
           <w:color w:val="4D4D4D"/>
-          <w:spacing w:val="-8"/>
+          <w:spacing w:val="-9"/>
           <w:sz w:val="18"/>
         </w:rPr>
         <w:t> </w:t>
@@ -1444,58 +1444,75 @@
           <w:color w:val="4D4D4D"/>
           <w:sz w:val="18"/>
         </w:rPr>
-        <w:t>Substance</w:t>
-      </w:r>
-      <w:r>
-        <w:rPr>
-          <w:b w:val="0"/>
-          <w:color w:val="4D4D4D"/>
-          <w:spacing w:val="-12"/>
-          <w:sz w:val="18"/>
-        </w:rPr>
-        <w:t> </w:t>
-      </w:r>
-      <w:r>
-        <w:rPr>
-          <w:b w:val="0"/>
-          <w:color w:val="4D4D4D"/>
-          <w:sz w:val="18"/>
-        </w:rPr>
-        <w:t>Painter</w:t>
-      </w:r>
-      <w:r>
-        <w:rPr>
-          <w:b w:val="0"/>
-          <w:color w:val="4D4D4D"/>
-          <w:spacing w:val="-12"/>
-          <w:sz w:val="18"/>
-        </w:rPr>
-        <w:t> </w:t>
-      </w:r>
-      <w:r>
-        <w:rPr>
-          <w:b w:val="0"/>
-          <w:color w:val="4D4D4D"/>
-          <w:sz w:val="18"/>
-        </w:rPr>
-        <w:t>&amp;</w:t>
-      </w:r>
-      <w:r>
-        <w:rPr>
-          <w:b w:val="0"/>
-          <w:color w:val="4D4D4D"/>
-          <w:spacing w:val="-12"/>
-          <w:sz w:val="18"/>
-        </w:rPr>
-        <w:t> </w:t>
-      </w:r>
-      <w:r>
-        <w:rPr>
-          <w:b w:val="0"/>
-          <w:color w:val="4D4D4D"/>
-          <w:sz w:val="18"/>
-        </w:rPr>
-        <w:t>Designer,</w:t>
+        <w:t>Substance Painter &amp; Designer,</w:t>
+      </w:r>
+      <w:r>
+        <w:rPr>
+          <w:b w:val="0"/>
+          <w:color w:val="4D4D4D"/>
+          <w:spacing w:val="1"/>
+          <w:sz w:val="18"/>
+        </w:rPr>
+        <w:t> </w:t>
+      </w:r>
+      <w:r>
+        <w:rPr>
+          <w:b w:val="0"/>
+          <w:color w:val="4D4D4D"/>
+          <w:sz w:val="18"/>
+        </w:rPr>
+        <w:t>Arnold,</w:t>
+      </w:r>
+      <w:r>
+        <w:rPr>
+          <w:b w:val="0"/>
+          <w:color w:val="4D4D4D"/>
+          <w:spacing w:val="-6"/>
+          <w:sz w:val="18"/>
+        </w:rPr>
+        <w:t> </w:t>
+      </w:r>
+      <w:r>
+        <w:rPr>
+          <w:b w:val="0"/>
+          <w:color w:val="4D4D4D"/>
+          <w:sz w:val="18"/>
+        </w:rPr>
+        <w:t>Octane,</w:t>
+      </w:r>
+      <w:r>
+        <w:rPr>
+          <w:b w:val="0"/>
+          <w:color w:val="4D4D4D"/>
+          <w:spacing w:val="-6"/>
+          <w:sz w:val="18"/>
+        </w:rPr>
+        <w:t> </w:t>
+      </w:r>
+      <w:r>
+        <w:rPr>
+          <w:b w:val="0"/>
+          <w:color w:val="4D4D4D"/>
+          <w:sz w:val="18"/>
+        </w:rPr>
+        <w:t>Redshift,</w:t>
+      </w:r>
+      <w:r>
+        <w:rPr>
+          <w:b w:val="0"/>
+          <w:color w:val="4D4D4D"/>
+          <w:spacing w:val="-6"/>
+          <w:sz w:val="18"/>
+        </w:rPr>
+        <w:t> </w:t>
+      </w:r>
+      <w:r>
+        <w:rPr>
+          <w:b w:val="0"/>
+          <w:color w:val="4D4D4D"/>
+          <w:sz w:val="18"/>
+        </w:rPr>
+        <w:t>Deadline,</w:t>
       </w:r>
       <w:r>
         <w:rPr>
@@ -1512,64 +1529,64 @@
           <w:color w:val="4D4D4D"/>
           <w:sz w:val="18"/>
         </w:rPr>
-        <w:t>Arnold, Octane, Deadline,</w:t>
-      </w:r>
-      <w:r>
-        <w:rPr>
-          <w:b w:val="0"/>
-          <w:color w:val="4D4D4D"/>
-          <w:spacing w:val="1"/>
-          <w:sz w:val="18"/>
-        </w:rPr>
-        <w:t> </w:t>
-      </w:r>
-      <w:r>
-        <w:rPr>
-          <w:b w:val="0"/>
-          <w:color w:val="4D4D4D"/>
-          <w:sz w:val="18"/>
-        </w:rPr>
-        <w:t>Adobe Creative Cloud,</w:t>
-      </w:r>
-      <w:r>
-        <w:rPr>
-          <w:b w:val="0"/>
-          <w:color w:val="4D4D4D"/>
-          <w:spacing w:val="1"/>
-          <w:sz w:val="18"/>
-        </w:rPr>
-        <w:t> </w:t>
-      </w:r>
-      <w:r>
-        <w:rPr>
-          <w:b w:val="0"/>
-          <w:color w:val="4D4D4D"/>
-          <w:sz w:val="18"/>
-        </w:rPr>
-        <w:t>Photoshop,</w:t>
-      </w:r>
-      <w:r>
-        <w:rPr>
-          <w:b w:val="0"/>
-          <w:color w:val="4D4D4D"/>
-          <w:spacing w:val="-3"/>
-          <w:sz w:val="18"/>
-        </w:rPr>
-        <w:t> </w:t>
-      </w:r>
-      <w:r>
-        <w:rPr>
-          <w:b w:val="0"/>
-          <w:color w:val="4D4D4D"/>
-          <w:sz w:val="18"/>
-        </w:rPr>
-        <w:t>Illustrator,</w:t>
+        <w:t>X-Particles,</w:t>
+      </w:r>
+      <w:r>
+        <w:rPr>
+          <w:b w:val="0"/>
+          <w:color w:val="4D4D4D"/>
+          <w:spacing w:val="-10"/>
+          <w:sz w:val="18"/>
+        </w:rPr>
+        <w:t> </w:t>
+      </w:r>
+      <w:r>
+        <w:rPr>
+          <w:b w:val="0"/>
+          <w:color w:val="4D4D4D"/>
+          <w:sz w:val="18"/>
+        </w:rPr>
+        <w:t>Adobe</w:t>
+      </w:r>
+      <w:r>
+        <w:rPr>
+          <w:b w:val="0"/>
+          <w:color w:val="4D4D4D"/>
+          <w:spacing w:val="-9"/>
+          <w:sz w:val="18"/>
+        </w:rPr>
+        <w:t> </w:t>
+      </w:r>
+      <w:r>
+        <w:rPr>
+          <w:b w:val="0"/>
+          <w:color w:val="4D4D4D"/>
+          <w:sz w:val="18"/>
+        </w:rPr>
+        <w:t>Creative</w:t>
+      </w:r>
+      <w:r>
+        <w:rPr>
+          <w:b w:val="0"/>
+          <w:color w:val="4D4D4D"/>
+          <w:spacing w:val="-9"/>
+          <w:sz w:val="18"/>
+        </w:rPr>
+        <w:t> </w:t>
+      </w:r>
+      <w:r>
+        <w:rPr>
+          <w:b w:val="0"/>
+          <w:color w:val="4D4D4D"/>
+          <w:sz w:val="18"/>
+        </w:rPr>
+        <w:t>Cloud,</w:t>
       </w:r>
     </w:p>
     <w:p>
       <w:pPr>
         <w:spacing w:line="271" w:lineRule="auto" w:before="0"/>
-        <w:ind w:left="615" w:right="53" w:firstLine="355"/>
+        <w:ind w:left="970" w:right="53" w:firstLine="481"/>
         <w:jc w:val="right"/>
         <w:rPr>
           <w:b w:val="0"/>
@@ -1580,6 +1597,33 @@
         <w:rPr>
           <w:b w:val="0"/>
           <w:color w:val="4D4D4D"/>
+          <w:spacing w:val="-2"/>
+          <w:sz w:val="18"/>
+        </w:rPr>
+        <w:t>Photoshop, </w:t>
+      </w:r>
+      <w:r>
+        <w:rPr>
+          <w:b w:val="0"/>
+          <w:color w:val="4D4D4D"/>
+          <w:spacing w:val="-1"/>
+          <w:sz w:val="18"/>
+        </w:rPr>
+        <w:t>Illustrator,</w:t>
+      </w:r>
+      <w:r>
+        <w:rPr>
+          <w:b w:val="0"/>
+          <w:color w:val="4D4D4D"/>
+          <w:spacing w:val="-51"/>
+          <w:sz w:val="18"/>
+        </w:rPr>
+        <w:t> </w:t>
+      </w:r>
+      <w:r>
+        <w:rPr>
+          <w:b w:val="0"/>
+          <w:color w:val="4D4D4D"/>
           <w:sz w:val="18"/>
         </w:rPr>
         <w:t>After</w:t>
@@ -1588,7 +1632,7 @@
         <w:rPr>
           <w:b w:val="0"/>
           <w:color w:val="4D4D4D"/>
-          <w:spacing w:val="-12"/>
+          <w:spacing w:val="-14"/>
           <w:sz w:val="18"/>
         </w:rPr>
         <w:t> </w:t>
@@ -1605,7 +1649,7 @@
         <w:rPr>
           <w:b w:val="0"/>
           <w:color w:val="4D4D4D"/>
-          <w:spacing w:val="-12"/>
+          <w:spacing w:val="-13"/>
           <w:sz w:val="18"/>
         </w:rPr>
         <w:t> </w:t>
@@ -1622,7 +1666,7 @@
         <w:rPr>
           <w:b w:val="0"/>
           <w:color w:val="4D4D4D"/>
-          <w:spacing w:val="-12"/>
+          <w:spacing w:val="-13"/>
           <w:sz w:val="18"/>
         </w:rPr>
         <w:t> </w:t>
@@ -1634,114 +1678,12 @@
           <w:sz w:val="18"/>
         </w:rPr>
         <w:t>Pro,</w:t>
-      </w:r>
-      <w:r>
-        <w:rPr>
-          <w:b w:val="0"/>
-          <w:color w:val="4D4D4D"/>
-          <w:spacing w:val="-51"/>
-          <w:sz w:val="18"/>
-        </w:rPr>
-        <w:t> </w:t>
-      </w:r>
-      <w:r>
-        <w:rPr>
-          <w:b w:val="0"/>
-          <w:color w:val="4D4D4D"/>
-          <w:sz w:val="18"/>
-        </w:rPr>
-        <w:t>3D</w:t>
-      </w:r>
-      <w:r>
-        <w:rPr>
-          <w:b w:val="0"/>
-          <w:color w:val="4D4D4D"/>
-          <w:spacing w:val="-6"/>
-          <w:sz w:val="18"/>
-        </w:rPr>
-        <w:t> </w:t>
-      </w:r>
-      <w:r>
-        <w:rPr>
-          <w:b w:val="0"/>
-          <w:color w:val="4D4D4D"/>
-          <w:sz w:val="18"/>
-        </w:rPr>
-        <w:t>animation,</w:t>
-      </w:r>
-      <w:r>
-        <w:rPr>
-          <w:b w:val="0"/>
-          <w:color w:val="4D4D4D"/>
-          <w:spacing w:val="-6"/>
-          <w:sz w:val="18"/>
-        </w:rPr>
-        <w:t> </w:t>
-      </w:r>
-      <w:r>
-        <w:rPr>
-          <w:b w:val="0"/>
-          <w:color w:val="4D4D4D"/>
-          <w:sz w:val="18"/>
-        </w:rPr>
-        <w:t>motion</w:t>
-      </w:r>
-      <w:r>
-        <w:rPr>
-          <w:b w:val="0"/>
-          <w:color w:val="4D4D4D"/>
-          <w:spacing w:val="-6"/>
-          <w:sz w:val="18"/>
-        </w:rPr>
-        <w:t> </w:t>
-      </w:r>
-      <w:r>
-        <w:rPr>
-          <w:b w:val="0"/>
-          <w:color w:val="4D4D4D"/>
-          <w:sz w:val="18"/>
-        </w:rPr>
-        <w:t>graphics,</w:t>
-      </w:r>
-      <w:r>
-        <w:rPr>
-          <w:b w:val="0"/>
-          <w:color w:val="4D4D4D"/>
-          <w:spacing w:val="-51"/>
-          <w:sz w:val="18"/>
-        </w:rPr>
-        <w:t> </w:t>
-      </w:r>
-      <w:r>
-        <w:rPr>
-          <w:b w:val="0"/>
-          <w:color w:val="4D4D4D"/>
-          <w:sz w:val="18"/>
-        </w:rPr>
-        <w:t>Simulations:</w:t>
-      </w:r>
-      <w:r>
-        <w:rPr>
-          <w:b w:val="0"/>
-          <w:color w:val="4D4D4D"/>
-          <w:spacing w:val="-1"/>
-          <w:sz w:val="18"/>
-        </w:rPr>
-        <w:t> </w:t>
-      </w:r>
-      <w:r>
-        <w:rPr>
-          <w:b w:val="0"/>
-          <w:color w:val="4D4D4D"/>
-          <w:sz w:val="18"/>
-        </w:rPr>
-        <w:t>Destruction,</w:t>
       </w:r>
     </w:p>
     <w:p>
       <w:pPr>
         <w:spacing w:line="271" w:lineRule="auto" w:before="0"/>
-        <w:ind w:left="452" w:right="53" w:firstLine="870"/>
+        <w:ind w:left="965" w:right="53" w:hanging="351"/>
         <w:jc w:val="right"/>
         <w:rPr>
           <w:b w:val="0"/>
@@ -1754,41 +1696,58 @@
           <w:color w:val="4D4D4D"/>
           <w:sz w:val="18"/>
         </w:rPr>
-        <w:t>Hard</w:t>
-      </w:r>
-      <w:r>
-        <w:rPr>
-          <w:b w:val="0"/>
-          <w:color w:val="4D4D4D"/>
-          <w:spacing w:val="-11"/>
-          <w:sz w:val="18"/>
-        </w:rPr>
-        <w:t> </w:t>
-      </w:r>
-      <w:r>
-        <w:rPr>
-          <w:b w:val="0"/>
-          <w:color w:val="4D4D4D"/>
-          <w:sz w:val="18"/>
-        </w:rPr>
-        <w:t>surface</w:t>
-      </w:r>
-      <w:r>
-        <w:rPr>
-          <w:b w:val="0"/>
-          <w:color w:val="4D4D4D"/>
-          <w:spacing w:val="-11"/>
-          <w:sz w:val="18"/>
-        </w:rPr>
-        <w:t> </w:t>
-      </w:r>
-      <w:r>
-        <w:rPr>
-          <w:b w:val="0"/>
-          <w:color w:val="4D4D4D"/>
-          <w:sz w:val="18"/>
-        </w:rPr>
-        <w:t>modeling,</w:t>
+        <w:t>3D</w:t>
+      </w:r>
+      <w:r>
+        <w:rPr>
+          <w:b w:val="0"/>
+          <w:color w:val="4D4D4D"/>
+          <w:spacing w:val="-6"/>
+          <w:sz w:val="18"/>
+        </w:rPr>
+        <w:t> </w:t>
+      </w:r>
+      <w:r>
+        <w:rPr>
+          <w:b w:val="0"/>
+          <w:color w:val="4D4D4D"/>
+          <w:sz w:val="18"/>
+        </w:rPr>
+        <w:t>animation,</w:t>
+      </w:r>
+      <w:r>
+        <w:rPr>
+          <w:b w:val="0"/>
+          <w:color w:val="4D4D4D"/>
+          <w:spacing w:val="-6"/>
+          <w:sz w:val="18"/>
+        </w:rPr>
+        <w:t> </w:t>
+      </w:r>
+      <w:r>
+        <w:rPr>
+          <w:b w:val="0"/>
+          <w:color w:val="4D4D4D"/>
+          <w:sz w:val="18"/>
+        </w:rPr>
+        <w:t>motion</w:t>
+      </w:r>
+      <w:r>
+        <w:rPr>
+          <w:b w:val="0"/>
+          <w:color w:val="4D4D4D"/>
+          <w:spacing w:val="-5"/>
+          <w:sz w:val="18"/>
+        </w:rPr>
+        <w:t> </w:t>
+      </w:r>
+      <w:r>
+        <w:rPr>
+          <w:b w:val="0"/>
+          <w:color w:val="4D4D4D"/>
+          <w:sz w:val="18"/>
+        </w:rPr>
+        <w:t>graphics,</w:t>
       </w:r>
       <w:r>
         <w:rPr>
@@ -1805,7 +1764,7 @@
           <w:color w:val="4D4D4D"/>
           <w:sz w:val="18"/>
         </w:rPr>
-        <w:t>Retopology, UVs, texturing,</w:t>
+        <w:t>Simulations: Destruction,</w:t>
       </w:r>
       <w:r>
         <w:rPr>
@@ -1822,13 +1781,84 @@
           <w:color w:val="4D4D4D"/>
           <w:sz w:val="18"/>
         </w:rPr>
+        <w:t>Hard surface modeling,</w:t>
+      </w:r>
+      <w:r>
+        <w:rPr>
+          <w:b w:val="0"/>
+          <w:color w:val="4D4D4D"/>
+          <w:spacing w:val="1"/>
+          <w:sz w:val="18"/>
+        </w:rPr>
+        <w:t> </w:t>
+      </w:r>
+      <w:r>
+        <w:rPr>
+          <w:b w:val="0"/>
+          <w:color w:val="4D4D4D"/>
+          <w:spacing w:val="-1"/>
+          <w:sz w:val="18"/>
+        </w:rPr>
+        <w:t>Retopology,</w:t>
+      </w:r>
+      <w:r>
+        <w:rPr>
+          <w:b w:val="0"/>
+          <w:color w:val="4D4D4D"/>
+          <w:spacing w:val="-12"/>
+          <w:sz w:val="18"/>
+        </w:rPr>
+        <w:t> </w:t>
+      </w:r>
+      <w:r>
+        <w:rPr>
+          <w:b w:val="0"/>
+          <w:color w:val="4D4D4D"/>
+          <w:spacing w:val="-1"/>
+          <w:sz w:val="18"/>
+        </w:rPr>
+        <w:t>UVs,</w:t>
+      </w:r>
+      <w:r>
+        <w:rPr>
+          <w:b w:val="0"/>
+          <w:color w:val="4D4D4D"/>
+          <w:spacing w:val="-12"/>
+          <w:sz w:val="18"/>
+        </w:rPr>
+        <w:t> </w:t>
+      </w:r>
+      <w:r>
+        <w:rPr>
+          <w:b w:val="0"/>
+          <w:color w:val="4D4D4D"/>
+          <w:spacing w:val="-1"/>
+          <w:sz w:val="18"/>
+        </w:rPr>
+        <w:t>texturing,</w:t>
+      </w:r>
+      <w:r>
+        <w:rPr>
+          <w:b w:val="0"/>
+          <w:color w:val="4D4D4D"/>
+          <w:spacing w:val="-51"/>
+          <w:sz w:val="18"/>
+        </w:rPr>
+        <w:t> </w:t>
+      </w:r>
+      <w:r>
+        <w:rPr>
+          <w:b w:val="0"/>
+          <w:color w:val="4D4D4D"/>
+          <w:sz w:val="18"/>
+        </w:rPr>
         <w:t>Lighting,</w:t>
       </w:r>
       <w:r>
         <w:rPr>
           <w:b w:val="0"/>
           <w:color w:val="4D4D4D"/>
-          <w:spacing w:val="-10"/>
+          <w:spacing w:val="-1"/>
           <w:sz w:val="18"/>
         </w:rPr>
         <w:t> </w:t>
@@ -1840,98 +1870,118 @@
           <w:sz w:val="18"/>
         </w:rPr>
         <w:t>rendering,</w:t>
-      </w:r>
-      <w:r>
-        <w:rPr>
-          <w:b w:val="0"/>
-          <w:color w:val="4D4D4D"/>
-          <w:spacing w:val="-9"/>
-          <w:sz w:val="18"/>
-        </w:rPr>
-        <w:t> </w:t>
-      </w:r>
-      <w:r>
-        <w:rPr>
-          <w:b w:val="0"/>
-          <w:color w:val="4D4D4D"/>
-          <w:sz w:val="18"/>
-        </w:rPr>
-        <w:t>compositing,</w:t>
-      </w:r>
-      <w:r>
-        <w:rPr>
-          <w:b w:val="0"/>
-          <w:color w:val="4D4D4D"/>
-          <w:spacing w:val="-51"/>
-          <w:sz w:val="18"/>
-        </w:rPr>
-        <w:t> </w:t>
-      </w:r>
-      <w:r>
-        <w:rPr>
-          <w:b w:val="0"/>
-          <w:color w:val="4D4D4D"/>
-          <w:sz w:val="18"/>
-        </w:rPr>
-        <w:t>Storyboarding, motion capture,</w:t>
-      </w:r>
-      <w:r>
-        <w:rPr>
-          <w:b w:val="0"/>
-          <w:color w:val="4D4D4D"/>
-          <w:spacing w:val="1"/>
-          <w:sz w:val="18"/>
-        </w:rPr>
-        <w:t> </w:t>
-      </w:r>
-      <w:r>
-        <w:rPr>
-          <w:b w:val="0"/>
-          <w:color w:val="4D4D4D"/>
-          <w:sz w:val="18"/>
-        </w:rPr>
-        <w:t>OCIO,</w:t>
-      </w:r>
-      <w:r>
-        <w:rPr>
-          <w:b w:val="0"/>
-          <w:color w:val="4D4D4D"/>
-          <w:spacing w:val="-2"/>
-          <w:sz w:val="18"/>
-        </w:rPr>
-        <w:t> </w:t>
-      </w:r>
-      <w:r>
-        <w:rPr>
-          <w:b w:val="0"/>
-          <w:color w:val="4D4D4D"/>
-          <w:sz w:val="18"/>
-        </w:rPr>
-        <w:t>ACES</w:t>
-      </w:r>
-      <w:r>
-        <w:rPr>
-          <w:b w:val="0"/>
-          <w:color w:val="4D4D4D"/>
-          <w:spacing w:val="-2"/>
-          <w:sz w:val="18"/>
-        </w:rPr>
-        <w:t> </w:t>
-      </w:r>
-      <w:r>
-        <w:rPr>
-          <w:b w:val="0"/>
-          <w:color w:val="4D4D4D"/>
-          <w:sz w:val="18"/>
-        </w:rPr>
-        <w:t>workflow,</w:t>
       </w:r>
     </w:p>
     <w:p>
       <w:pPr>
         <w:spacing w:line="271" w:lineRule="auto" w:before="0"/>
-        <w:ind w:left="483" w:right="40" w:firstLine="1186"/>
-        <w:jc w:val="left"/>
+        <w:ind w:left="597" w:right="53" w:firstLine="454"/>
+        <w:jc w:val="right"/>
+        <w:rPr>
+          <w:b w:val="0"/>
+          <w:sz w:val="18"/>
+        </w:rPr>
+      </w:pPr>
+      <w:r>
+        <w:rPr>
+          <w:b w:val="0"/>
+          <w:color w:val="4D4D4D"/>
+          <w:sz w:val="18"/>
+        </w:rPr>
+        <w:t>ACES,</w:t>
+      </w:r>
+      <w:r>
+        <w:rPr>
+          <w:b w:val="0"/>
+          <w:color w:val="4D4D4D"/>
+          <w:spacing w:val="-14"/>
+          <w:sz w:val="18"/>
+        </w:rPr>
+        <w:t> </w:t>
+      </w:r>
+      <w:r>
+        <w:rPr>
+          <w:b w:val="0"/>
+          <w:color w:val="4D4D4D"/>
+          <w:sz w:val="18"/>
+        </w:rPr>
+        <w:t>OCIO,</w:t>
+      </w:r>
+      <w:r>
+        <w:rPr>
+          <w:b w:val="0"/>
+          <w:color w:val="4D4D4D"/>
+          <w:spacing w:val="-13"/>
+          <w:sz w:val="18"/>
+        </w:rPr>
+        <w:t> </w:t>
+      </w:r>
+      <w:r>
+        <w:rPr>
+          <w:b w:val="0"/>
+          <w:color w:val="4D4D4D"/>
+          <w:sz w:val="18"/>
+        </w:rPr>
+        <w:t>compositing,</w:t>
+      </w:r>
+      <w:r>
+        <w:rPr>
+          <w:b w:val="0"/>
+          <w:color w:val="4D4D4D"/>
+          <w:spacing w:val="-51"/>
+          <w:sz w:val="18"/>
+        </w:rPr>
+        <w:t> </w:t>
+      </w:r>
+      <w:r>
+        <w:rPr>
+          <w:b w:val="0"/>
+          <w:color w:val="4D4D4D"/>
+          <w:spacing w:val="-1"/>
+          <w:sz w:val="18"/>
+        </w:rPr>
+        <w:t>Storyboarding,</w:t>
+      </w:r>
+      <w:r>
+        <w:rPr>
+          <w:b w:val="0"/>
+          <w:color w:val="4D4D4D"/>
+          <w:spacing w:val="-8"/>
+          <w:sz w:val="18"/>
+        </w:rPr>
+        <w:t> </w:t>
+      </w:r>
+      <w:r>
+        <w:rPr>
+          <w:b w:val="0"/>
+          <w:color w:val="4D4D4D"/>
+          <w:sz w:val="18"/>
+        </w:rPr>
+        <w:t>motion</w:t>
+      </w:r>
+      <w:r>
+        <w:rPr>
+          <w:b w:val="0"/>
+          <w:color w:val="4D4D4D"/>
+          <w:spacing w:val="-7"/>
+          <w:sz w:val="18"/>
+        </w:rPr>
+        <w:t> </w:t>
+      </w:r>
+      <w:r>
+        <w:rPr>
+          <w:b w:val="0"/>
+          <w:color w:val="4D4D4D"/>
+          <w:sz w:val="18"/>
+        </w:rPr>
+        <w:t>capture,</w:t>
+      </w:r>
+    </w:p>
+    <w:p>
+      <w:pPr>
+        <w:spacing w:line="271" w:lineRule="auto" w:before="0"/>
+        <w:ind w:left="483" w:right="53" w:firstLine="1186"/>
+        <w:jc w:val="right"/>
         <w:rPr>
           <w:b w:val="0"/>
           <w:sz w:val="18"/>

</xml_diff>

<commit_message>
resume - minor grammar
</commit_message>
<xml_diff>
--- a/resume_ariffJeff_print.docx
+++ b/resume_ariffJeff_print.docx
@@ -3374,6 +3374,21 @@
       <w:r>
         <w:rPr>
           <w:color w:val="4D4D4D"/>
+          <w:spacing w:val="11"/>
+          <w:sz w:val="14"/>
+        </w:rPr>
+        <w:t> </w:t>
+      </w:r>
+      <w:r>
+        <w:rPr>
+          <w:color w:val="4D4D4D"/>
+          <w:sz w:val="14"/>
+        </w:rPr>
+        <w:t>High</w:t>
+      </w:r>
+      <w:r>
+        <w:rPr>
+          <w:color w:val="4D4D4D"/>
           <w:spacing w:val="12"/>
           <w:sz w:val="14"/>
         </w:rPr>
@@ -3384,7 +3399,7 @@
           <w:color w:val="4D4D4D"/>
           <w:sz w:val="14"/>
         </w:rPr>
-        <w:t>High</w:t>
+        <w:t>School</w:t>
       </w:r>
       <w:r>
         <w:rPr>
@@ -3399,7 +3414,7 @@
           <w:color w:val="4D4D4D"/>
           <w:sz w:val="14"/>
         </w:rPr>
-        <w:t>School</w:t>
+        <w:t>fencing</w:t>
       </w:r>
       <w:r>
         <w:rPr>
@@ -3414,7 +3429,7 @@
           <w:color w:val="4D4D4D"/>
           <w:sz w:val="14"/>
         </w:rPr>
-        <w:t>fencing</w:t>
+        <w:t>and</w:t>
       </w:r>
       <w:r>
         <w:rPr>
@@ -3429,7 +3444,7 @@
           <w:color w:val="4D4D4D"/>
           <w:sz w:val="14"/>
         </w:rPr>
-        <w:t>and</w:t>
+        <w:t>directed</w:t>
       </w:r>
       <w:r>
         <w:rPr>
@@ -3444,42 +3459,12 @@
           <w:color w:val="4D4D4D"/>
           <w:sz w:val="14"/>
         </w:rPr>
-        <w:t>directed</w:t>
-      </w:r>
-      <w:r>
-        <w:rPr>
-          <w:color w:val="4D4D4D"/>
-          <w:spacing w:val="12"/>
-          <w:sz w:val="14"/>
-        </w:rPr>
-        <w:t> </w:t>
-      </w:r>
-      <w:r>
-        <w:rPr>
-          <w:color w:val="4D4D4D"/>
-          <w:sz w:val="14"/>
-        </w:rPr>
-        <w:t>fencing</w:t>
+        <w:t>bouts</w:t>
       </w:r>
       <w:r>
         <w:rPr>
           <w:color w:val="4D4D4D"/>
           <w:spacing w:val="11"/>
-          <w:sz w:val="14"/>
-        </w:rPr>
-        <w:t> </w:t>
-      </w:r>
-      <w:r>
-        <w:rPr>
-          <w:color w:val="4D4D4D"/>
-          <w:sz w:val="14"/>
-        </w:rPr>
-        <w:t>bouts</w:t>
-      </w:r>
-      <w:r>
-        <w:rPr>
-          <w:color w:val="4D4D4D"/>
-          <w:spacing w:val="12"/>
           <w:sz w:val="14"/>
         </w:rPr>
         <w:t> </w:t>

</xml_diff>

<commit_message>
resume - include Germany
</commit_message>
<xml_diff>
--- a/resume_ariffJeff_print.docx
+++ b/resume_ariffJeff_print.docx
@@ -2498,7 +2498,7 @@
     <w:p>
       <w:pPr>
         <w:spacing w:line="271" w:lineRule="auto" w:before="13"/>
-        <w:ind w:left="322" w:right="53" w:firstLine="567"/>
+        <w:ind w:left="1040" w:right="53" w:hanging="151"/>
         <w:jc w:val="right"/>
         <w:rPr>
           <w:b w:val="0"/>
@@ -2525,110 +2525,70 @@
           <w:b w:val="0"/>
           <w:sz w:val="18"/>
         </w:rPr>
-        <w:t>United</w:t>
-      </w:r>
-      <w:r>
-        <w:rPr>
-          <w:b w:val="0"/>
-          <w:spacing w:val="-8"/>
-          <w:sz w:val="18"/>
-        </w:rPr>
-        <w:t> </w:t>
-      </w:r>
-      <w:r>
-        <w:rPr>
-          <w:b w:val="0"/>
-          <w:sz w:val="18"/>
-        </w:rPr>
-        <w:t>Kingdom,</w:t>
-      </w:r>
-      <w:r>
-        <w:rPr>
-          <w:b w:val="0"/>
-          <w:spacing w:val="-7"/>
-          <w:sz w:val="18"/>
-        </w:rPr>
-        <w:t> </w:t>
-      </w:r>
-      <w:r>
-        <w:rPr>
-          <w:b w:val="0"/>
-          <w:sz w:val="18"/>
-        </w:rPr>
-        <w:t>Southern</w:t>
-      </w:r>
-      <w:r>
-        <w:rPr>
-          <w:b w:val="0"/>
-          <w:spacing w:val="-8"/>
-          <w:sz w:val="18"/>
-        </w:rPr>
-        <w:t> </w:t>
-      </w:r>
-      <w:r>
-        <w:rPr>
-          <w:b w:val="0"/>
-          <w:sz w:val="18"/>
-        </w:rPr>
-        <w:t>Ireland,</w:t>
+        <w:t>United Kingdom, Ireland,</w:t>
+      </w:r>
+      <w:r>
+        <w:rPr>
+          <w:b w:val="0"/>
+          <w:spacing w:val="1"/>
+          <w:sz w:val="18"/>
+        </w:rPr>
+        <w:t> </w:t>
+      </w:r>
+      <w:r>
+        <w:rPr>
+          <w:b w:val="0"/>
+          <w:spacing w:val="-1"/>
+          <w:sz w:val="18"/>
+        </w:rPr>
+        <w:t>Germany,</w:t>
+      </w:r>
+      <w:r>
+        <w:rPr>
+          <w:b w:val="0"/>
+          <w:spacing w:val="-13"/>
+          <w:sz w:val="18"/>
+        </w:rPr>
+        <w:t> </w:t>
+      </w:r>
+      <w:r>
+        <w:rPr>
+          <w:b w:val="0"/>
+          <w:spacing w:val="-1"/>
+          <w:sz w:val="18"/>
+        </w:rPr>
+        <w:t>Malaysia,</w:t>
+      </w:r>
+      <w:r>
+        <w:rPr>
+          <w:b w:val="0"/>
+          <w:spacing w:val="-12"/>
+          <w:sz w:val="18"/>
+        </w:rPr>
+        <w:t> </w:t>
+      </w:r>
+      <w:r>
+        <w:rPr>
+          <w:b w:val="0"/>
+          <w:spacing w:val="-1"/>
+          <w:sz w:val="18"/>
+        </w:rPr>
+        <w:t>France</w:t>
       </w:r>
     </w:p>
     <w:p>
       <w:pPr>
-        <w:spacing w:line="191" w:lineRule="exact" w:before="0"/>
-        <w:ind w:left="0" w:right="53" w:firstLine="0"/>
-        <w:jc w:val="right"/>
-        <w:rPr>
-          <w:b w:val="0"/>
-          <w:sz w:val="18"/>
-        </w:rPr>
-      </w:pPr>
-      <w:r>
-        <w:rPr>
-          <w:b w:val="0"/>
-          <w:spacing w:val="-1"/>
-          <w:sz w:val="18"/>
-        </w:rPr>
-        <w:t>Malaysia,</w:t>
-      </w:r>
-      <w:r>
-        <w:rPr>
-          <w:b w:val="0"/>
-          <w:spacing w:val="-7"/>
-          <w:sz w:val="18"/>
-        </w:rPr>
-        <w:t> </w:t>
-      </w:r>
-      <w:r>
-        <w:rPr>
-          <w:b w:val="0"/>
-          <w:sz w:val="18"/>
-        </w:rPr>
-        <w:t>France</w:t>
+        <w:pStyle w:val="Heading1"/>
+        <w:spacing w:before="152"/>
+      </w:pPr>
+      <w:r>
+        <w:rPr/>
+        <w:t>Portfolio</w:t>
       </w:r>
     </w:p>
     <w:p>
       <w:pPr>
-        <w:pStyle w:val="BodyText"/>
-        <w:spacing w:before="8"/>
-        <w:ind w:left="0"/>
-        <w:rPr>
-          <w:b w:val="0"/>
-        </w:rPr>
-      </w:pPr>
-    </w:p>
-    <w:p>
-      <w:pPr>
-        <w:pStyle w:val="Heading1"/>
-      </w:pPr>
-      <w:r>
-        <w:rPr/>
-        <w:t>Portfolio</w:t>
-      </w:r>
-    </w:p>
-    <w:p>
-      <w:pPr>
-        <w:spacing w:before="12"/>
+        <w:spacing w:before="13"/>
         <w:ind w:left="0" w:right="53" w:firstLine="0"/>
         <w:jc w:val="right"/>
         <w:rPr>
@@ -2744,7 +2704,7 @@
     </w:p>
     <w:p>
       <w:pPr>
-        <w:spacing w:before="25"/>
+        <w:spacing w:before="24"/>
         <w:ind w:left="0" w:right="53" w:firstLine="0"/>
         <w:jc w:val="right"/>
         <w:rPr>
@@ -2762,7 +2722,7 @@
     </w:p>
     <w:p>
       <w:pPr>
-        <w:spacing w:before="24"/>
+        <w:spacing w:before="25"/>
         <w:ind w:left="0" w:right="53" w:firstLine="0"/>
         <w:jc w:val="right"/>
         <w:rPr>

</xml_diff>

<commit_message>
resume - add XVIVO: compositing, skills: 3d printing
</commit_message>
<xml_diff>
--- a/resume_ariffJeff_print.docx
+++ b/resume_ariffJeff_print.docx
@@ -2380,6 +2380,7 @@
       <w:r>
         <w:rPr>
           <w:b w:val="0"/>
+          <w:spacing w:val="-1"/>
           <w:sz w:val="18"/>
         </w:rPr>
         <w:t>Fusion</w:t>
@@ -2402,7 +2403,7 @@
       <w:r>
         <w:rPr>
           <w:b w:val="0"/>
-          <w:spacing w:val="-13"/>
+          <w:spacing w:val="-12"/>
           <w:sz w:val="18"/>
         </w:rPr>
         <w:t> </w:t>
@@ -2414,6 +2415,120 @@
         </w:rPr>
         <w:t>SolidWorks,</w:t>
       </w:r>
+    </w:p>
+    <w:p>
+      <w:pPr>
+        <w:spacing w:line="191" w:lineRule="exact" w:before="0"/>
+        <w:ind w:left="0" w:right="53" w:firstLine="0"/>
+        <w:jc w:val="right"/>
+        <w:rPr>
+          <w:b w:val="0"/>
+          <w:sz w:val="18"/>
+        </w:rPr>
+      </w:pPr>
+      <w:r>
+        <w:rPr>
+          <w:b w:val="0"/>
+          <w:sz w:val="18"/>
+        </w:rPr>
+        <w:t>3D</w:t>
+      </w:r>
+      <w:r>
+        <w:rPr>
+          <w:b w:val="0"/>
+          <w:spacing w:val="-5"/>
+          <w:sz w:val="18"/>
+        </w:rPr>
+        <w:t> </w:t>
+      </w:r>
+      <w:r>
+        <w:rPr>
+          <w:b w:val="0"/>
+          <w:sz w:val="18"/>
+        </w:rPr>
+        <w:t>printing,</w:t>
+      </w:r>
+      <w:r>
+        <w:rPr>
+          <w:b w:val="0"/>
+          <w:spacing w:val="-4"/>
+          <w:sz w:val="18"/>
+        </w:rPr>
+        <w:t> </w:t>
+      </w:r>
+      <w:r>
+        <w:rPr>
+          <w:b w:val="0"/>
+          <w:sz w:val="18"/>
+        </w:rPr>
+        <w:t>Simplify3D,</w:t>
+      </w:r>
+      <w:r>
+        <w:rPr>
+          <w:b w:val="0"/>
+          <w:spacing w:val="-4"/>
+          <w:sz w:val="18"/>
+        </w:rPr>
+        <w:t> </w:t>
+      </w:r>
+      <w:r>
+        <w:rPr>
+          <w:b w:val="0"/>
+          <w:sz w:val="18"/>
+        </w:rPr>
+        <w:t>MakerBot,</w:t>
+      </w:r>
+    </w:p>
+    <w:p>
+      <w:pPr>
+        <w:spacing w:line="271" w:lineRule="auto" w:before="24"/>
+        <w:ind w:left="1524" w:right="53" w:hanging="28"/>
+        <w:jc w:val="right"/>
+        <w:rPr>
+          <w:b w:val="0"/>
+          <w:sz w:val="18"/>
+        </w:rPr>
+      </w:pPr>
+      <w:r>
+        <w:rPr>
+          <w:b w:val="0"/>
+          <w:spacing w:val="-1"/>
+          <w:sz w:val="18"/>
+        </w:rPr>
+        <w:t>Bash,</w:t>
+      </w:r>
+      <w:r>
+        <w:rPr>
+          <w:b w:val="0"/>
+          <w:spacing w:val="-9"/>
+          <w:sz w:val="18"/>
+        </w:rPr>
+        <w:t> </w:t>
+      </w:r>
+      <w:r>
+        <w:rPr>
+          <w:b w:val="0"/>
+          <w:spacing w:val="-1"/>
+          <w:sz w:val="18"/>
+        </w:rPr>
+        <w:t>C#,</w:t>
+      </w:r>
+      <w:r>
+        <w:rPr>
+          <w:b w:val="0"/>
+          <w:spacing w:val="-9"/>
+          <w:sz w:val="18"/>
+        </w:rPr>
+        <w:t> </w:t>
+      </w:r>
+      <w:r>
+        <w:rPr>
+          <w:b w:val="0"/>
+          <w:spacing w:val="-1"/>
+          <w:sz w:val="18"/>
+        </w:rPr>
+        <w:t>Automator,</w:t>
+      </w:r>
       <w:r>
         <w:rPr>
           <w:b w:val="0"/>
@@ -2425,44 +2540,47 @@
       <w:r>
         <w:rPr>
           <w:b w:val="0"/>
-          <w:sz w:val="18"/>
-        </w:rPr>
-        <w:t>Simplify3D, MakerBot,</w:t>
-      </w:r>
-      <w:r>
-        <w:rPr>
-          <w:b w:val="0"/>
-          <w:spacing w:val="1"/>
-          <w:sz w:val="18"/>
-        </w:rPr>
-        <w:t> </w:t>
-      </w:r>
-      <w:r>
-        <w:rPr>
-          <w:b w:val="0"/>
-          <w:sz w:val="18"/>
-        </w:rPr>
-        <w:t>Bash, C#, Automator,</w:t>
-      </w:r>
-      <w:r>
-        <w:rPr>
-          <w:b w:val="0"/>
-          <w:spacing w:val="1"/>
-          <w:sz w:val="18"/>
-        </w:rPr>
-        <w:t> </w:t>
-      </w:r>
-      <w:r>
-        <w:rPr>
-          <w:b w:val="0"/>
-          <w:sz w:val="18"/>
-        </w:rPr>
-        <w:t>FileZilla, Excel, Trello,</w:t>
-      </w:r>
-      <w:r>
-        <w:rPr>
-          <w:b w:val="0"/>
-          <w:spacing w:val="1"/>
+          <w:spacing w:val="-1"/>
+          <w:sz w:val="18"/>
+        </w:rPr>
+        <w:t>FileZilla,</w:t>
+      </w:r>
+      <w:r>
+        <w:rPr>
+          <w:b w:val="0"/>
+          <w:spacing w:val="-12"/>
+          <w:sz w:val="18"/>
+        </w:rPr>
+        <w:t> </w:t>
+      </w:r>
+      <w:r>
+        <w:rPr>
+          <w:b w:val="0"/>
+          <w:spacing w:val="-1"/>
+          <w:sz w:val="18"/>
+        </w:rPr>
+        <w:t>Excel,</w:t>
+      </w:r>
+      <w:r>
+        <w:rPr>
+          <w:b w:val="0"/>
+          <w:spacing w:val="-12"/>
+          <w:sz w:val="18"/>
+        </w:rPr>
+        <w:t> </w:t>
+      </w:r>
+      <w:r>
+        <w:rPr>
+          <w:b w:val="0"/>
+          <w:spacing w:val="-1"/>
+          <w:sz w:val="18"/>
+        </w:rPr>
+        <w:t>Trello,</w:t>
+      </w:r>
+      <w:r>
+        <w:rPr>
+          <w:b w:val="0"/>
+          <w:spacing w:val="-51"/>
           <w:sz w:val="18"/>
         </w:rPr>
         <w:t> </w:t>
@@ -2477,7 +2595,7 @@
       <w:r>
         <w:rPr>
           <w:b w:val="0"/>
-          <w:spacing w:val="-1"/>
+          <w:spacing w:val="-2"/>
           <w:sz w:val="18"/>
         </w:rPr>
         <w:t> </w:t>
@@ -2556,7 +2674,7 @@
     <w:p>
       <w:pPr>
         <w:pStyle w:val="BodyText"/>
-        <w:spacing w:before="7"/>
+        <w:spacing w:before="8"/>
         <w:ind w:left="0"/>
         <w:rPr>
           <w:b w:val="0"/>
@@ -2574,7 +2692,7 @@
     </w:p>
     <w:p>
       <w:pPr>
-        <w:spacing w:line="271" w:lineRule="auto" w:before="13"/>
+        <w:spacing w:line="271" w:lineRule="auto" w:before="12"/>
         <w:ind w:left="1040" w:right="53" w:hanging="151"/>
         <w:jc w:val="right"/>
         <w:rPr>
@@ -2665,7 +2783,7 @@
     </w:p>
     <w:p>
       <w:pPr>
-        <w:spacing w:before="12"/>
+        <w:spacing w:before="13"/>
         <w:ind w:left="0" w:right="53" w:firstLine="0"/>
         <w:jc w:val="right"/>
         <w:rPr>
@@ -2683,7 +2801,7 @@
     </w:p>
     <w:p>
       <w:pPr>
-        <w:spacing w:before="25"/>
+        <w:spacing w:before="24"/>
         <w:ind w:left="0" w:right="53" w:firstLine="0"/>
         <w:jc w:val="right"/>
         <w:rPr>
@@ -2712,6 +2830,7 @@
     <w:p>
       <w:pPr>
         <w:pStyle w:val="Heading1"/>
+        <w:spacing w:before="1"/>
       </w:pPr>
       <w:r>
         <w:rPr/>
@@ -2773,7 +2892,7 @@
     </w:p>
     <w:p>
       <w:pPr>
-        <w:spacing w:before="25"/>
+        <w:spacing w:before="24"/>
         <w:ind w:left="0" w:right="53" w:firstLine="0"/>
         <w:jc w:val="right"/>
         <w:rPr>
@@ -2791,7 +2910,7 @@
     </w:p>
     <w:p>
       <w:pPr>
-        <w:spacing w:before="24"/>
+        <w:spacing w:before="25"/>
         <w:ind w:left="0" w:right="53" w:firstLine="0"/>
         <w:jc w:val="right"/>
         <w:rPr>
@@ -3375,7 +3494,7 @@
       </w:r>
       <w:r>
         <w:rPr>
-          <w:spacing w:val="1"/>
+          <w:spacing w:val="5"/>
           <w:sz w:val="16"/>
         </w:rPr>
         <w:t> </w:t>
@@ -3388,7 +3507,20 @@
       </w:r>
       <w:r>
         <w:rPr>
-          <w:spacing w:val="2"/>
+          <w:spacing w:val="5"/>
+          <w:sz w:val="16"/>
+        </w:rPr>
+        <w:t> </w:t>
+      </w:r>
+      <w:r>
+        <w:rPr>
+          <w:sz w:val="16"/>
+        </w:rPr>
+        <w:t>compositing,</w:t>
+      </w:r>
+      <w:r>
+        <w:rPr>
+          <w:spacing w:val="5"/>
           <w:sz w:val="16"/>
         </w:rPr>
         <w:t> </w:t>
@@ -3401,7 +3533,7 @@
       </w:r>
       <w:r>
         <w:rPr>
-          <w:spacing w:val="2"/>
+          <w:spacing w:val="5"/>
           <w:sz w:val="16"/>
         </w:rPr>
         <w:t> </w:t>
@@ -3414,7 +3546,7 @@
       </w:r>
       <w:r>
         <w:rPr>
-          <w:spacing w:val="2"/>
+          <w:spacing w:val="6"/>
           <w:sz w:val="16"/>
         </w:rPr>
         <w:t> </w:t>
@@ -3427,7 +3559,7 @@
       </w:r>
       <w:r>
         <w:rPr>
-          <w:spacing w:val="2"/>
+          <w:spacing w:val="5"/>
           <w:sz w:val="16"/>
         </w:rPr>
         <w:t> </w:t>
@@ -3440,7 +3572,7 @@
       </w:r>
       <w:r>
         <w:rPr>
-          <w:spacing w:val="2"/>
+          <w:spacing w:val="5"/>
           <w:sz w:val="16"/>
         </w:rPr>
         <w:t> </w:t>
@@ -3453,7 +3585,7 @@
       </w:r>
       <w:r>
         <w:rPr>
-          <w:spacing w:val="2"/>
+          <w:spacing w:val="5"/>
           <w:sz w:val="16"/>
         </w:rPr>
         <w:t> </w:t>
@@ -3466,7 +3598,7 @@
       </w:r>
       <w:r>
         <w:rPr>
-          <w:spacing w:val="2"/>
+          <w:spacing w:val="6"/>
           <w:sz w:val="16"/>
         </w:rPr>
         <w:t> </w:t>

</xml_diff>

<commit_message>
resume - remove Automator
</commit_message>
<xml_diff>
--- a/resume_ariffJeff_print.docx
+++ b/resume_ariffJeff_print.docx
@@ -2482,7 +2482,7 @@
     <w:p>
       <w:pPr>
         <w:spacing w:line="271" w:lineRule="auto" w:before="24"/>
-        <w:ind w:left="1524" w:right="53" w:hanging="28"/>
+        <w:ind w:left="1524" w:right="53" w:firstLine="1018"/>
         <w:jc w:val="right"/>
         <w:rPr>
           <w:b w:val="0"/>
@@ -2492,42 +2492,9 @@
       <w:r>
         <w:rPr>
           <w:b w:val="0"/>
-          <w:spacing w:val="-1"/>
-          <w:sz w:val="18"/>
-        </w:rPr>
-        <w:t>Bash,</w:t>
-      </w:r>
-      <w:r>
-        <w:rPr>
-          <w:b w:val="0"/>
-          <w:spacing w:val="-9"/>
-          <w:sz w:val="18"/>
-        </w:rPr>
-        <w:t> </w:t>
-      </w:r>
-      <w:r>
-        <w:rPr>
-          <w:b w:val="0"/>
-          <w:spacing w:val="-1"/>
-          <w:sz w:val="18"/>
-        </w:rPr>
-        <w:t>C#,</w:t>
-      </w:r>
-      <w:r>
-        <w:rPr>
-          <w:b w:val="0"/>
-          <w:spacing w:val="-9"/>
-          <w:sz w:val="18"/>
-        </w:rPr>
-        <w:t> </w:t>
-      </w:r>
-      <w:r>
-        <w:rPr>
-          <w:b w:val="0"/>
-          <w:spacing w:val="-1"/>
-          <w:sz w:val="18"/>
-        </w:rPr>
-        <w:t>Automator,</w:t>
+          <w:sz w:val="18"/>
+        </w:rPr>
+        <w:t>Bash, C#,</w:t>
       </w:r>
       <w:r>
         <w:rPr>

</xml_diff>

<commit_message>
resume - Tournament director, fencing coach rearrange
</commit_message>
<xml_diff>
--- a/resume_ariffJeff_print.docx
+++ b/resume_ariffJeff_print.docx
@@ -4031,51 +4031,38 @@
         <w:rPr>
           <w:b w:val="0"/>
         </w:rPr>
-        <w:t>Thames</w:t>
-      </w:r>
-      <w:r>
-        <w:rPr>
-          <w:b w:val="0"/>
-          <w:spacing w:val="6"/>
-        </w:rPr>
-        <w:t> </w:t>
-      </w:r>
-      <w:r>
-        <w:rPr>
-          <w:b w:val="0"/>
-        </w:rPr>
-        <w:t>River</w:t>
-      </w:r>
-      <w:r>
-        <w:rPr>
-          <w:b w:val="0"/>
-          <w:spacing w:val="6"/>
-        </w:rPr>
-        <w:t> </w:t>
-      </w:r>
-      <w:r>
-        <w:rPr>
-          <w:b w:val="0"/>
-        </w:rPr>
-        <w:t>Fencing</w:t>
-      </w:r>
-      <w:r>
-        <w:rPr>
-          <w:b w:val="0"/>
-          <w:spacing w:val="6"/>
-        </w:rPr>
-        <w:t> </w:t>
-      </w:r>
-      <w:r>
-        <w:rPr>
-          <w:b w:val="0"/>
-        </w:rPr>
-        <w:t>Club,</w:t>
-      </w:r>
-      <w:r>
-        <w:rPr>
-          <w:b w:val="0"/>
-          <w:spacing w:val="6"/>
+        <w:t>Eastern</w:t>
+      </w:r>
+      <w:r>
+        <w:rPr>
+          <w:b w:val="0"/>
+          <w:spacing w:val="7"/>
+        </w:rPr>
+        <w:t> </w:t>
+      </w:r>
+      <w:r>
+        <w:rPr>
+          <w:b w:val="0"/>
+        </w:rPr>
+        <w:t>Connecticut</w:t>
+      </w:r>
+      <w:r>
+        <w:rPr>
+          <w:b w:val="0"/>
+          <w:spacing w:val="7"/>
+        </w:rPr>
+        <w:t> </w:t>
+      </w:r>
+      <w:r>
+        <w:rPr>
+          <w:b w:val="0"/>
+        </w:rPr>
+        <w:t>Conference,</w:t>
+      </w:r>
+      <w:r>
+        <w:rPr>
+          <w:b w:val="0"/>
+          <w:spacing w:val="7"/>
         </w:rPr>
         <w:t> </w:t>
       </w:r>
@@ -4088,7 +4075,7 @@
       <w:r>
         <w:rPr>
           <w:b w:val="0"/>
-          <w:spacing w:val="6"/>
+          <w:spacing w:val="7"/>
         </w:rPr>
         <w:t> </w:t>
       </w:r>
@@ -4101,20 +4088,20 @@
       <w:r>
         <w:rPr>
           <w:b w:val="0"/>
-          <w:spacing w:val="6"/>
-        </w:rPr>
-        <w:t> </w:t>
-      </w:r>
-      <w:r>
-        <w:rPr>
-          <w:b w:val="0"/>
-        </w:rPr>
-        <w:t>ECCs</w:t>
-      </w:r>
-      <w:r>
-        <w:rPr>
-          <w:b w:val="0"/>
-          <w:spacing w:val="6"/>
+          <w:spacing w:val="7"/>
+        </w:rPr>
+        <w:t> </w:t>
+      </w:r>
+      <w:r>
+        <w:rPr>
+          <w:b w:val="0"/>
+        </w:rPr>
+        <w:t>TRFC</w:t>
+      </w:r>
+      <w:r>
+        <w:rPr>
+          <w:b w:val="0"/>
+          <w:spacing w:val="7"/>
         </w:rPr>
         <w:t> </w:t>
       </w:r>
@@ -4127,7 +4114,7 @@
       <w:r>
         <w:rPr>
           <w:b w:val="0"/>
-          <w:spacing w:val="6"/>
+          <w:spacing w:val="7"/>
         </w:rPr>
         <w:t> </w:t>
       </w:r>
@@ -4142,20 +4129,20 @@
       <w:r>
         <w:rPr>
           <w:b w:val="0"/>
+          <w:spacing w:val="4"/>
+        </w:rPr>
+        <w:t> </w:t>
+      </w:r>
+      <w:r>
+        <w:rPr>
+          <w:b w:val="0"/>
+        </w:rPr>
+        <w:t>-</w:t>
+      </w:r>
+      <w:r>
+        <w:rPr>
+          <w:b w:val="0"/>
           <w:spacing w:val="3"/>
-        </w:rPr>
-        <w:t> </w:t>
-      </w:r>
-      <w:r>
-        <w:rPr>
-          <w:b w:val="0"/>
-        </w:rPr>
-        <w:t>-</w:t>
-      </w:r>
-      <w:r>
-        <w:rPr>
-          <w:b w:val="0"/>
-          <w:spacing w:val="4"/>
         </w:rPr>
         <w:t> </w:t>
       </w:r>

</xml_diff>

<commit_message>
resume - organized skills, changed logos
</commit_message>
<xml_diff>
--- a/resume_ariffJeff_print.docx
+++ b/resume_ariffJeff_print.docx
@@ -26,7 +26,7 @@
     <w:p>
       <w:pPr>
         <w:spacing w:line="268" w:lineRule="auto" w:before="0"/>
-        <w:ind w:left="181" w:right="0" w:firstLine="0"/>
+        <w:ind w:left="201" w:right="0" w:firstLine="0"/>
         <w:jc w:val="left"/>
         <w:rPr>
           <w:b w:val="0"/>
@@ -100,7 +100,7 @@
     <w:p>
       <w:pPr>
         <w:pStyle w:val="BodyText"/>
-        <w:spacing w:before="0"/>
+        <w:spacing w:before="3"/>
         <w:ind w:left="0"/>
         <w:rPr>
           <w:b w:val="0"/>
@@ -113,12 +113,12 @@
           <wp:anchor distT="0" distB="0" distL="0" distR="0" allowOverlap="1" layoutInCell="1" locked="0" behindDoc="0" simplePos="0" relativeHeight="0">
             <wp:simplePos x="0" y="0"/>
             <wp:positionH relativeFrom="page">
-              <wp:posOffset>193675</wp:posOffset>
+              <wp:posOffset>190375</wp:posOffset>
             </wp:positionH>
             <wp:positionV relativeFrom="paragraph">
-              <wp:posOffset>137137</wp:posOffset>
+              <wp:posOffset>138907</wp:posOffset>
             </wp:positionV>
-            <wp:extent cx="331788" cy="320040"/>
+            <wp:extent cx="331787" cy="320040"/>
             <wp:effectExtent l="0" t="0" r="0" b="0"/>
             <wp:wrapTopAndBottom/>
             <wp:docPr id="1" name="image1.png"/>
@@ -141,7 +141,7 @@
                   <pic:spPr>
                     <a:xfrm>
                       <a:off x="0" y="0"/>
-                      <a:ext cx="331788" cy="320040"/>
+                      <a:ext cx="331787" cy="320040"/>
                     </a:xfrm>
                     <a:prstGeom prst="rect">
                       <a:avLst/>
@@ -159,12 +159,12 @@
           <wp:anchor distT="0" distB="0" distL="0" distR="0" allowOverlap="1" layoutInCell="1" locked="0" behindDoc="0" simplePos="0" relativeHeight="1">
             <wp:simplePos x="0" y="0"/>
             <wp:positionH relativeFrom="page">
-              <wp:posOffset>747931</wp:posOffset>
+              <wp:posOffset>746381</wp:posOffset>
             </wp:positionH>
             <wp:positionV relativeFrom="paragraph">
-              <wp:posOffset>137137</wp:posOffset>
+              <wp:posOffset>139622</wp:posOffset>
             </wp:positionV>
-            <wp:extent cx="320035" cy="320040"/>
+            <wp:extent cx="329277" cy="316992"/>
             <wp:effectExtent l="0" t="0" r="0" b="0"/>
             <wp:wrapTopAndBottom/>
             <wp:docPr id="3" name="image2.png"/>
@@ -187,7 +187,7 @@
                   <pic:spPr>
                     <a:xfrm>
                       <a:off x="0" y="0"/>
-                      <a:ext cx="320035" cy="320040"/>
+                      <a:ext cx="329277" cy="316992"/>
                     </a:xfrm>
                     <a:prstGeom prst="rect">
                       <a:avLst/>
@@ -201,19 +201,35 @@
       </w:r>
       <w:r>
         <w:rPr/>
+        <w:pict>
+          <v:group style="position:absolute;margin-left:102.485001pt;margin-top:11.042537pt;width:24.8pt;height:24.8pt;mso-position-horizontal-relative:page;mso-position-vertical-relative:paragraph;z-index:-15727616;mso-wrap-distance-left:0;mso-wrap-distance-right:0" id="docshapegroup1" coordorigin="2050,221" coordsize="496,496">
+            <v:shape style="position:absolute;left:2049;top:220;width:496;height:496" id="docshape2" coordorigin="2050,221" coordsize="496,496" path="m2297,221l2219,233,2151,269,2098,322,2062,390,2050,468,2062,547,2098,615,2151,668,2219,703,2297,716,2375,703,2443,668,2497,615,2532,547,2545,468,2532,390,2497,322,2443,269,2375,233,2297,221xe" filled="true" fillcolor="#272727" stroked="false">
+              <v:path arrowok="t"/>
+              <v:fill type="solid"/>
+            </v:shape>
+            <v:shape style="position:absolute;left:2049;top:220;width:496;height:496" id="docshape3" coordorigin="2050,221" coordsize="496,496" path="m2297,221l2219,234,2151,269,2098,322,2062,390,2050,468,2062,547,2098,615,2151,668,2219,703,2297,716,2375,703,2403,689,2297,689,2228,678,2167,647,2119,599,2088,538,2076,468,2088,399,2119,338,2167,290,2228,259,2297,248,2403,248,2375,234,2297,221xm2403,248l2297,248,2367,259,2428,290,2475,338,2507,399,2518,468,2507,538,2475,599,2428,647,2367,678,2297,689,2403,689,2443,668,2497,615,2532,547,2545,468,2532,390,2497,322,2443,269,2403,248xm2218,284l2213,286,2177,306,2148,332,2124,363,2106,400,2103,408,2110,417,2256,418,2263,418,2270,421,2276,427,2340,496,2343,499,2344,502,2344,506,2339,644,2338,655,2346,663,2356,660,2397,641,2430,619,2455,592,2472,561,2475,555,2474,548,2414,483,2409,479,2407,473,2407,466,2407,450,2366,450,2356,450,2345,446,2334,438,2323,426,2317,412,2316,399,2321,390,2329,386,2479,386,2468,361,2467,360,2341,360,2301,360,2294,356,2227,288,2223,285,2218,284xm2479,386l2329,386,2340,386,2353,391,2364,400,2374,412,2379,424,2379,427,2380,436,2374,446,2366,450,2407,450,2406,436,2406,424,2413,418,2488,418,2490,410,2487,402,2479,386xm2488,418l2422,418,2467,418,2488,418,2488,418xm2364,278l2357,283,2356,290,2353,348,2353,355,2347,360,2467,360,2442,328,2410,301,2370,281,2364,278xe" filled="true" fillcolor="#fcc742" stroked="false">
+              <v:path arrowok="t"/>
+              <v:fill type="solid"/>
+            </v:shape>
+            <w10:wrap type="topAndBottom"/>
+          </v:group>
+        </w:pict>
+      </w:r>
+      <w:r>
+        <w:rPr/>
         <w:drawing>
-          <wp:anchor distT="0" distB="0" distL="0" distR="0" allowOverlap="1" layoutInCell="1" locked="0" behindDoc="0" simplePos="0" relativeHeight="2">
+          <wp:anchor distT="0" distB="0" distL="0" distR="0" allowOverlap="1" layoutInCell="1" locked="0" behindDoc="0" simplePos="0" relativeHeight="3">
             <wp:simplePos x="0" y="0"/>
             <wp:positionH relativeFrom="page">
-              <wp:posOffset>1290485</wp:posOffset>
+              <wp:posOffset>1843240</wp:posOffset>
             </wp:positionH>
             <wp:positionV relativeFrom="paragraph">
-              <wp:posOffset>137135</wp:posOffset>
+              <wp:posOffset>138907</wp:posOffset>
             </wp:positionV>
-            <wp:extent cx="320031" cy="320040"/>
+            <wp:extent cx="320039" cy="320040"/>
             <wp:effectExtent l="0" t="0" r="0" b="0"/>
             <wp:wrapTopAndBottom/>
-            <wp:docPr id="5" name="image3.jpeg"/>
+            <wp:docPr id="5" name="image3.png"/>
             <wp:cNvGraphicFramePr>
               <a:graphicFrameLocks noChangeAspect="1"/>
             </wp:cNvGraphicFramePr>
@@ -221,7 +237,7 @@
               <a:graphicData uri="http://schemas.openxmlformats.org/drawingml/2006/picture">
                 <pic:pic>
                   <pic:nvPicPr>
-                    <pic:cNvPr id="6" name="image3.jpeg"/>
+                    <pic:cNvPr id="6" name="image3.png"/>
                     <pic:cNvPicPr/>
                   </pic:nvPicPr>
                   <pic:blipFill>
@@ -233,7 +249,7 @@
                   <pic:spPr>
                     <a:xfrm>
                       <a:off x="0" y="0"/>
-                      <a:ext cx="320031" cy="320040"/>
+                      <a:ext cx="320039" cy="320040"/>
                     </a:xfrm>
                     <a:prstGeom prst="rect">
                       <a:avLst/>
@@ -245,21 +261,1699 @@
           </wp:anchor>
         </w:drawing>
       </w:r>
+    </w:p>
+    <w:p>
+      <w:pPr>
+        <w:pStyle w:val="BodyText"/>
+        <w:spacing w:before="8"/>
+        <w:ind w:left="0"/>
+        <w:rPr>
+          <w:b w:val="0"/>
+          <w:sz w:val="24"/>
+        </w:rPr>
+      </w:pPr>
+    </w:p>
+    <w:p>
+      <w:pPr>
+        <w:pStyle w:val="Heading1"/>
+        <w:ind w:right="38"/>
+      </w:pPr>
+      <w:r>
+        <w:rPr>
+          <w:spacing w:val="-2"/>
+        </w:rPr>
+        <w:t>Education</w:t>
+      </w:r>
+    </w:p>
+    <w:p>
+      <w:pPr>
+        <w:spacing w:before="8"/>
+        <w:ind w:left="0" w:right="53" w:firstLine="0"/>
+        <w:jc w:val="right"/>
+        <w:rPr>
+          <w:b w:val="0"/>
+          <w:sz w:val="18"/>
+        </w:rPr>
+      </w:pPr>
+      <w:r>
+        <w:rPr>
+          <w:b w:val="0"/>
+          <w:sz w:val="18"/>
+        </w:rPr>
+        <w:t>University</w:t>
+      </w:r>
+      <w:r>
+        <w:rPr>
+          <w:b w:val="0"/>
+          <w:spacing w:val="-3"/>
+          <w:sz w:val="18"/>
+        </w:rPr>
+        <w:t> </w:t>
+      </w:r>
+      <w:r>
+        <w:rPr>
+          <w:b w:val="0"/>
+          <w:sz w:val="18"/>
+        </w:rPr>
+        <w:t>of</w:t>
+      </w:r>
+      <w:r>
+        <w:rPr>
+          <w:b w:val="0"/>
+          <w:spacing w:val="-3"/>
+          <w:sz w:val="18"/>
+        </w:rPr>
+        <w:t> </w:t>
+      </w:r>
+      <w:r>
+        <w:rPr>
+          <w:b w:val="0"/>
+          <w:spacing w:val="-2"/>
+          <w:sz w:val="18"/>
+        </w:rPr>
+        <w:t>Connecticut</w:t>
+      </w:r>
+    </w:p>
+    <w:p>
+      <w:pPr>
+        <w:spacing w:before="25"/>
+        <w:ind w:left="0" w:right="53" w:firstLine="0"/>
+        <w:jc w:val="right"/>
+        <w:rPr>
+          <w:b w:val="0"/>
+          <w:sz w:val="18"/>
+        </w:rPr>
+      </w:pPr>
+      <w:r>
+        <w:rPr>
+          <w:b w:val="0"/>
+          <w:sz w:val="18"/>
+        </w:rPr>
+        <w:t>2016</w:t>
+      </w:r>
+      <w:r>
+        <w:rPr>
+          <w:b w:val="0"/>
+          <w:spacing w:val="-1"/>
+          <w:sz w:val="18"/>
+        </w:rPr>
+        <w:t> </w:t>
+      </w:r>
+      <w:r>
+        <w:rPr>
+          <w:b w:val="0"/>
+          <w:sz w:val="18"/>
+        </w:rPr>
+        <w:t>- </w:t>
+      </w:r>
+      <w:r>
+        <w:rPr>
+          <w:b w:val="0"/>
+          <w:spacing w:val="-4"/>
+          <w:sz w:val="18"/>
+        </w:rPr>
+        <w:t>2019</w:t>
+      </w:r>
+    </w:p>
+    <w:p>
+      <w:pPr>
+        <w:spacing w:line="271" w:lineRule="auto" w:before="24"/>
+        <w:ind w:left="1188" w:right="53" w:firstLine="754"/>
+        <w:jc w:val="right"/>
+        <w:rPr>
+          <w:b w:val="0"/>
+          <w:sz w:val="18"/>
+        </w:rPr>
+      </w:pPr>
+      <w:r>
+        <w:rPr>
+          <w:b w:val="0"/>
+          <w:sz w:val="18"/>
+        </w:rPr>
+        <w:t>Bachelor</w:t>
+      </w:r>
+      <w:r>
+        <w:rPr>
+          <w:b w:val="0"/>
+          <w:spacing w:val="-14"/>
+          <w:sz w:val="18"/>
+        </w:rPr>
+        <w:t> </w:t>
+      </w:r>
+      <w:r>
+        <w:rPr>
+          <w:b w:val="0"/>
+          <w:sz w:val="18"/>
+        </w:rPr>
+        <w:t>of</w:t>
+      </w:r>
+      <w:r>
+        <w:rPr>
+          <w:b w:val="0"/>
+          <w:spacing w:val="-13"/>
+          <w:sz w:val="18"/>
+        </w:rPr>
+        <w:t> </w:t>
+      </w:r>
+      <w:r>
+        <w:rPr>
+          <w:b w:val="0"/>
+          <w:sz w:val="18"/>
+        </w:rPr>
+        <w:t>Arts Digital Media and </w:t>
+      </w:r>
+      <w:r>
+        <w:rPr>
+          <w:b w:val="0"/>
+          <w:spacing w:val="-2"/>
+          <w:sz w:val="18"/>
+        </w:rPr>
+        <w:t>Design</w:t>
+      </w:r>
+    </w:p>
+    <w:p>
+      <w:pPr>
+        <w:spacing w:line="271" w:lineRule="auto" w:before="0"/>
+        <w:ind w:left="875" w:right="53" w:hanging="258"/>
+        <w:jc w:val="right"/>
+        <w:rPr>
+          <w:b w:val="0"/>
+          <w:sz w:val="18"/>
+        </w:rPr>
+      </w:pPr>
+      <w:r>
+        <w:rPr>
+          <w:b w:val="0"/>
+          <w:sz w:val="18"/>
+        </w:rPr>
+        <w:t>3D</w:t>
+      </w:r>
+      <w:r>
+        <w:rPr>
+          <w:b w:val="0"/>
+          <w:spacing w:val="-14"/>
+          <w:sz w:val="18"/>
+        </w:rPr>
+        <w:t> </w:t>
+      </w:r>
+      <w:r>
+        <w:rPr>
+          <w:b w:val="0"/>
+          <w:sz w:val="18"/>
+        </w:rPr>
+        <w:t>Animation</w:t>
+      </w:r>
+      <w:r>
+        <w:rPr>
+          <w:b w:val="0"/>
+          <w:spacing w:val="-13"/>
+          <w:sz w:val="18"/>
+        </w:rPr>
+        <w:t> </w:t>
+      </w:r>
+      <w:r>
+        <w:rPr>
+          <w:b w:val="0"/>
+          <w:sz w:val="18"/>
+        </w:rPr>
+        <w:t>and</w:t>
+      </w:r>
+      <w:r>
+        <w:rPr>
+          <w:b w:val="0"/>
+          <w:spacing w:val="-14"/>
+          <w:sz w:val="18"/>
+        </w:rPr>
+        <w:t> </w:t>
+      </w:r>
+      <w:r>
+        <w:rPr>
+          <w:b w:val="0"/>
+          <w:sz w:val="18"/>
+        </w:rPr>
+        <w:t>Visualization New</w:t>
+      </w:r>
+      <w:r>
+        <w:rPr>
+          <w:b w:val="0"/>
+          <w:spacing w:val="-14"/>
+          <w:sz w:val="18"/>
+        </w:rPr>
+        <w:t> </w:t>
+      </w:r>
+      <w:r>
+        <w:rPr>
+          <w:b w:val="0"/>
+          <w:sz w:val="18"/>
+        </w:rPr>
+        <w:t>England</w:t>
+      </w:r>
+      <w:r>
+        <w:rPr>
+          <w:b w:val="0"/>
+          <w:spacing w:val="-13"/>
+          <w:sz w:val="18"/>
+        </w:rPr>
+        <w:t> </w:t>
+      </w:r>
+      <w:r>
+        <w:rPr>
+          <w:b w:val="0"/>
+          <w:sz w:val="18"/>
+        </w:rPr>
+        <w:t>Scholar</w:t>
+      </w:r>
+      <w:r>
+        <w:rPr>
+          <w:b w:val="0"/>
+          <w:spacing w:val="-14"/>
+          <w:sz w:val="18"/>
+        </w:rPr>
+        <w:t> </w:t>
+      </w:r>
+      <w:r>
+        <w:rPr>
+          <w:b w:val="0"/>
+          <w:sz w:val="18"/>
+        </w:rPr>
+        <w:t>(2016) Dean’s List (2016, 2018)</w:t>
+      </w:r>
+    </w:p>
+    <w:p>
+      <w:pPr>
+        <w:pStyle w:val="Heading1"/>
+        <w:spacing w:before="153"/>
+      </w:pPr>
+      <w:r>
+        <w:rPr>
+          <w:spacing w:val="-2"/>
+        </w:rPr>
+        <w:t>Certification</w:t>
+      </w:r>
+    </w:p>
+    <w:p>
+      <w:pPr>
+        <w:spacing w:before="8"/>
+        <w:ind w:left="1556" w:right="0" w:firstLine="0"/>
+        <w:jc w:val="left"/>
+        <w:rPr>
+          <w:b w:val="0"/>
+          <w:sz w:val="18"/>
+        </w:rPr>
+      </w:pPr>
+      <w:r>
+        <w:rPr>
+          <w:b w:val="0"/>
+          <w:sz w:val="18"/>
+        </w:rPr>
+        <w:t>CG</w:t>
+      </w:r>
+      <w:r>
+        <w:rPr>
+          <w:b w:val="0"/>
+          <w:spacing w:val="-5"/>
+          <w:sz w:val="18"/>
+        </w:rPr>
+        <w:t> </w:t>
+      </w:r>
+      <w:r>
+        <w:rPr>
+          <w:b w:val="0"/>
+          <w:sz w:val="18"/>
+        </w:rPr>
+        <w:t>Master</w:t>
+      </w:r>
+      <w:r>
+        <w:rPr>
+          <w:b w:val="0"/>
+          <w:spacing w:val="-4"/>
+          <w:sz w:val="18"/>
+        </w:rPr>
+        <w:t> </w:t>
+      </w:r>
+      <w:r>
+        <w:rPr>
+          <w:b w:val="0"/>
+          <w:spacing w:val="-2"/>
+          <w:sz w:val="18"/>
+        </w:rPr>
+        <w:t>Academy</w:t>
+      </w:r>
+    </w:p>
+    <w:p>
+      <w:pPr>
+        <w:spacing w:line="271" w:lineRule="auto" w:before="24"/>
+        <w:ind w:left="490" w:right="0" w:firstLine="1011"/>
+        <w:jc w:val="left"/>
+        <w:rPr>
+          <w:b w:val="0"/>
+          <w:sz w:val="18"/>
+        </w:rPr>
+      </w:pPr>
+      <w:r>
+        <w:rPr>
+          <w:b w:val="0"/>
+          <w:sz w:val="18"/>
+        </w:rPr>
+        <w:t>January</w:t>
+      </w:r>
+      <w:r>
+        <w:rPr>
+          <w:b w:val="0"/>
+          <w:spacing w:val="-14"/>
+          <w:sz w:val="18"/>
+        </w:rPr>
+        <w:t> </w:t>
+      </w:r>
+      <w:r>
+        <w:rPr>
+          <w:b w:val="0"/>
+          <w:sz w:val="18"/>
+        </w:rPr>
+        <w:t>-</w:t>
+      </w:r>
+      <w:r>
+        <w:rPr>
+          <w:b w:val="0"/>
+          <w:spacing w:val="-13"/>
+          <w:sz w:val="18"/>
+        </w:rPr>
+        <w:t> </w:t>
+      </w:r>
+      <w:r>
+        <w:rPr>
+          <w:b w:val="0"/>
+          <w:sz w:val="18"/>
+        </w:rPr>
+        <w:t>March</w:t>
+      </w:r>
+      <w:r>
+        <w:rPr>
+          <w:b w:val="0"/>
+          <w:spacing w:val="-14"/>
+          <w:sz w:val="18"/>
+        </w:rPr>
+        <w:t> </w:t>
+      </w:r>
+      <w:r>
+        <w:rPr>
+          <w:b w:val="0"/>
+          <w:sz w:val="18"/>
+        </w:rPr>
+        <w:t>2019 Mastering</w:t>
+      </w:r>
+      <w:r>
+        <w:rPr>
+          <w:b w:val="0"/>
+          <w:spacing w:val="-3"/>
+          <w:sz w:val="18"/>
+        </w:rPr>
+        <w:t> </w:t>
+      </w:r>
+      <w:r>
+        <w:rPr>
+          <w:b w:val="0"/>
+          <w:sz w:val="18"/>
+        </w:rPr>
+        <w:t>Destruction</w:t>
+      </w:r>
+      <w:r>
+        <w:rPr>
+          <w:b w:val="0"/>
+          <w:spacing w:val="-2"/>
+          <w:sz w:val="18"/>
+        </w:rPr>
+        <w:t> </w:t>
+      </w:r>
+      <w:r>
+        <w:rPr>
+          <w:b w:val="0"/>
+          <w:sz w:val="18"/>
+        </w:rPr>
+        <w:t>in</w:t>
+      </w:r>
+      <w:r>
+        <w:rPr>
+          <w:b w:val="0"/>
+          <w:spacing w:val="-2"/>
+          <w:sz w:val="18"/>
+        </w:rPr>
+        <w:t> Houdini</w:t>
+      </w:r>
+    </w:p>
+    <w:p>
+      <w:pPr>
+        <w:pStyle w:val="Heading1"/>
+        <w:spacing w:before="153"/>
+      </w:pPr>
+      <w:r>
+        <w:rPr>
+          <w:spacing w:val="-2"/>
+        </w:rPr>
+        <w:t>Skills</w:t>
+      </w:r>
+    </w:p>
+    <w:p>
+      <w:pPr>
+        <w:spacing w:before="8"/>
+        <w:ind w:left="0" w:right="53" w:firstLine="0"/>
+        <w:jc w:val="right"/>
+        <w:rPr>
+          <w:b w:val="0"/>
+          <w:sz w:val="18"/>
+        </w:rPr>
+      </w:pPr>
+      <w:r>
+        <w:rPr>
+          <w:b w:val="0"/>
+          <w:spacing w:val="-5"/>
+          <w:sz w:val="18"/>
+        </w:rPr>
+        <w:t>3D</w:t>
+      </w:r>
+    </w:p>
+    <w:p>
+      <w:pPr>
+        <w:spacing w:line="271" w:lineRule="auto" w:before="25"/>
+        <w:ind w:left="119" w:right="53" w:firstLine="502"/>
+        <w:jc w:val="right"/>
+        <w:rPr>
+          <w:b w:val="0"/>
+          <w:sz w:val="18"/>
+        </w:rPr>
+      </w:pPr>
+      <w:r>
+        <w:rPr>
+          <w:b w:val="0"/>
+          <w:sz w:val="18"/>
+        </w:rPr>
+        <w:t>FX,</w:t>
+      </w:r>
+      <w:r>
+        <w:rPr>
+          <w:b w:val="0"/>
+          <w:spacing w:val="-14"/>
+          <w:sz w:val="18"/>
+        </w:rPr>
+        <w:t> </w:t>
+      </w:r>
+      <w:r>
+        <w:rPr>
+          <w:b w:val="0"/>
+          <w:sz w:val="18"/>
+        </w:rPr>
+        <w:t>Motion</w:t>
+      </w:r>
+      <w:r>
+        <w:rPr>
+          <w:b w:val="0"/>
+          <w:spacing w:val="-13"/>
+          <w:sz w:val="18"/>
+        </w:rPr>
+        <w:t> </w:t>
+      </w:r>
+      <w:r>
+        <w:rPr>
+          <w:b w:val="0"/>
+          <w:sz w:val="18"/>
+        </w:rPr>
+        <w:t>Graphics,</w:t>
+      </w:r>
+      <w:r>
+        <w:rPr>
+          <w:b w:val="0"/>
+          <w:spacing w:val="-14"/>
+          <w:sz w:val="18"/>
+        </w:rPr>
+        <w:t> </w:t>
+      </w:r>
+      <w:r>
+        <w:rPr>
+          <w:b w:val="0"/>
+          <w:sz w:val="18"/>
+        </w:rPr>
+        <w:t>Generalist Houdini, VEX, Cinema 4D, Maya, Nuke, Substance Painter &amp; Designer, Karma, USD (Solaris), Arnold, Octane, Redshift, Deadline, Royal </w:t>
+      </w:r>
+      <w:r>
+        <w:rPr>
+          <w:b w:val="0"/>
+          <w:spacing w:val="-2"/>
+          <w:sz w:val="18"/>
+        </w:rPr>
+        <w:t>Render,</w:t>
+      </w:r>
+      <w:r>
+        <w:rPr>
+          <w:b w:val="0"/>
+          <w:spacing w:val="1"/>
+          <w:sz w:val="18"/>
+        </w:rPr>
+        <w:t> </w:t>
+      </w:r>
+      <w:r>
+        <w:rPr>
+          <w:b w:val="0"/>
+          <w:spacing w:val="-2"/>
+          <w:sz w:val="18"/>
+        </w:rPr>
+        <w:t>ACES/OCIO,</w:t>
+      </w:r>
+      <w:r>
+        <w:rPr>
+          <w:b w:val="0"/>
+          <w:spacing w:val="1"/>
+          <w:sz w:val="18"/>
+        </w:rPr>
+        <w:t> </w:t>
+      </w:r>
+      <w:r>
+        <w:rPr>
+          <w:b w:val="0"/>
+          <w:spacing w:val="-2"/>
+          <w:sz w:val="18"/>
+        </w:rPr>
+        <w:t>Motion</w:t>
+      </w:r>
+      <w:r>
+        <w:rPr>
+          <w:b w:val="0"/>
+          <w:spacing w:val="1"/>
+          <w:sz w:val="18"/>
+        </w:rPr>
+        <w:t> </w:t>
+      </w:r>
+      <w:r>
+        <w:rPr>
+          <w:b w:val="0"/>
+          <w:spacing w:val="-2"/>
+          <w:sz w:val="18"/>
+        </w:rPr>
+        <w:t>capture,</w:t>
+      </w:r>
+    </w:p>
+    <w:p>
+      <w:pPr>
+        <w:spacing w:line="190" w:lineRule="exact" w:before="0"/>
+        <w:ind w:left="0" w:right="53" w:firstLine="0"/>
+        <w:jc w:val="right"/>
+        <w:rPr>
+          <w:b w:val="0"/>
+          <w:sz w:val="18"/>
+        </w:rPr>
+      </w:pPr>
+      <w:r>
+        <w:rPr>
+          <w:b w:val="0"/>
+          <w:spacing w:val="-6"/>
+          <w:sz w:val="18"/>
+        </w:rPr>
+        <w:t>X-</w:t>
+      </w:r>
+      <w:r>
+        <w:rPr>
+          <w:b w:val="0"/>
+          <w:spacing w:val="-2"/>
+          <w:sz w:val="18"/>
+        </w:rPr>
+        <w:t>Particles</w:t>
+      </w:r>
+    </w:p>
+    <w:p>
+      <w:pPr>
+        <w:pStyle w:val="BodyText"/>
+        <w:spacing w:before="1"/>
+        <w:ind w:left="0"/>
+        <w:rPr>
+          <w:b w:val="0"/>
+          <w:sz w:val="22"/>
+        </w:rPr>
+      </w:pPr>
+    </w:p>
+    <w:p>
+      <w:pPr>
+        <w:spacing w:line="271" w:lineRule="auto" w:before="1"/>
+        <w:ind w:left="112" w:right="53" w:firstLine="2170"/>
+        <w:jc w:val="right"/>
+        <w:rPr>
+          <w:b w:val="0"/>
+          <w:sz w:val="18"/>
+        </w:rPr>
+      </w:pPr>
+      <w:r>
+        <w:rPr>
+          <w:b w:val="0"/>
+          <w:sz w:val="18"/>
+        </w:rPr>
+        <w:t>2D</w:t>
+      </w:r>
+      <w:r>
+        <w:rPr>
+          <w:b w:val="0"/>
+          <w:spacing w:val="-14"/>
+          <w:sz w:val="18"/>
+        </w:rPr>
+        <w:t> </w:t>
+      </w:r>
+      <w:r>
+        <w:rPr>
+          <w:b w:val="0"/>
+          <w:sz w:val="18"/>
+        </w:rPr>
+        <w:t>&amp;</w:t>
+      </w:r>
+      <w:r>
+        <w:rPr>
+          <w:b w:val="0"/>
+          <w:spacing w:val="-13"/>
+          <w:sz w:val="18"/>
+        </w:rPr>
+        <w:t> </w:t>
+      </w:r>
+      <w:r>
+        <w:rPr>
+          <w:b w:val="0"/>
+          <w:sz w:val="18"/>
+        </w:rPr>
+        <w:t>Design </w:t>
+      </w:r>
+      <w:r>
+        <w:rPr>
+          <w:b w:val="0"/>
+          <w:sz w:val="18"/>
+        </w:rPr>
+        <w:t>Adobe Creative Cloud, Photoshop, Illustrator,</w:t>
+      </w:r>
+      <w:r>
+        <w:rPr>
+          <w:b w:val="0"/>
+          <w:spacing w:val="-14"/>
+          <w:sz w:val="18"/>
+        </w:rPr>
+        <w:t> </w:t>
+      </w:r>
+      <w:r>
+        <w:rPr>
+          <w:b w:val="0"/>
+          <w:sz w:val="18"/>
+        </w:rPr>
+        <w:t>After</w:t>
+      </w:r>
+      <w:r>
+        <w:rPr>
+          <w:b w:val="0"/>
+          <w:spacing w:val="-12"/>
+          <w:sz w:val="18"/>
+        </w:rPr>
+        <w:t> </w:t>
+      </w:r>
+      <w:r>
+        <w:rPr>
+          <w:b w:val="0"/>
+          <w:sz w:val="18"/>
+        </w:rPr>
+        <w:t>Effects,</w:t>
+      </w:r>
+      <w:r>
+        <w:rPr>
+          <w:b w:val="0"/>
+          <w:spacing w:val="-12"/>
+          <w:sz w:val="18"/>
+        </w:rPr>
+        <w:t> </w:t>
+      </w:r>
+      <w:r>
+        <w:rPr>
+          <w:b w:val="0"/>
+          <w:sz w:val="18"/>
+        </w:rPr>
+        <w:t>Premiere</w:t>
+      </w:r>
+      <w:r>
+        <w:rPr>
+          <w:b w:val="0"/>
+          <w:spacing w:val="-11"/>
+          <w:sz w:val="18"/>
+        </w:rPr>
+        <w:t> </w:t>
+      </w:r>
+      <w:r>
+        <w:rPr>
+          <w:b w:val="0"/>
+          <w:spacing w:val="-5"/>
+          <w:sz w:val="18"/>
+        </w:rPr>
+        <w:t>Pro</w:t>
+      </w:r>
+    </w:p>
+    <w:p>
+      <w:pPr>
+        <w:pStyle w:val="BodyText"/>
+        <w:spacing w:before="7"/>
+        <w:ind w:left="0"/>
+        <w:rPr>
+          <w:b w:val="0"/>
+          <w:sz w:val="19"/>
+        </w:rPr>
+      </w:pPr>
+    </w:p>
+    <w:p>
+      <w:pPr>
+        <w:spacing w:before="1"/>
+        <w:ind w:left="0" w:right="53" w:firstLine="0"/>
+        <w:jc w:val="right"/>
+        <w:rPr>
+          <w:b w:val="0"/>
+          <w:sz w:val="18"/>
+        </w:rPr>
+      </w:pPr>
+      <w:r>
+        <w:rPr>
+          <w:b w:val="0"/>
+          <w:spacing w:val="-2"/>
+          <w:sz w:val="18"/>
+        </w:rPr>
+        <w:t>Programming</w:t>
+      </w:r>
+    </w:p>
+    <w:p>
+      <w:pPr>
+        <w:spacing w:before="24"/>
+        <w:ind w:left="0" w:right="53" w:firstLine="0"/>
+        <w:jc w:val="right"/>
+        <w:rPr>
+          <w:b w:val="0"/>
+          <w:sz w:val="18"/>
+        </w:rPr>
+      </w:pPr>
+      <w:r>
+        <w:rPr>
+          <w:b w:val="0"/>
+          <w:sz w:val="18"/>
+        </w:rPr>
+        <w:t>VEX,</w:t>
+      </w:r>
+      <w:r>
+        <w:rPr>
+          <w:b w:val="0"/>
+          <w:spacing w:val="-5"/>
+          <w:sz w:val="18"/>
+        </w:rPr>
+        <w:t> </w:t>
+      </w:r>
+      <w:r>
+        <w:rPr>
+          <w:b w:val="0"/>
+          <w:sz w:val="18"/>
+        </w:rPr>
+        <w:t>JavaScript,</w:t>
+      </w:r>
+      <w:r>
+        <w:rPr>
+          <w:b w:val="0"/>
+          <w:spacing w:val="-4"/>
+          <w:sz w:val="18"/>
+        </w:rPr>
+        <w:t> </w:t>
+      </w:r>
+      <w:r>
+        <w:rPr>
+          <w:b w:val="0"/>
+          <w:spacing w:val="-2"/>
+          <w:sz w:val="18"/>
+        </w:rPr>
+        <w:t>Python</w:t>
+      </w:r>
+    </w:p>
+    <w:p>
+      <w:pPr>
+        <w:pStyle w:val="BodyText"/>
+        <w:spacing w:before="2"/>
+        <w:ind w:left="0"/>
+        <w:rPr>
+          <w:b w:val="0"/>
+          <w:sz w:val="22"/>
+        </w:rPr>
+      </w:pPr>
+    </w:p>
+    <w:p>
+      <w:pPr>
+        <w:spacing w:before="0"/>
+        <w:ind w:left="0" w:right="53" w:firstLine="0"/>
+        <w:jc w:val="right"/>
+        <w:rPr>
+          <w:b w:val="0"/>
+          <w:sz w:val="18"/>
+        </w:rPr>
+      </w:pPr>
+      <w:r>
+        <w:rPr>
+          <w:b w:val="0"/>
+          <w:sz w:val="18"/>
+        </w:rPr>
+        <w:t>Web</w:t>
+      </w:r>
+      <w:r>
+        <w:rPr>
+          <w:b w:val="0"/>
+          <w:spacing w:val="-12"/>
+          <w:sz w:val="18"/>
+        </w:rPr>
+        <w:t> </w:t>
+      </w:r>
+      <w:r>
+        <w:rPr>
+          <w:b w:val="0"/>
+          <w:spacing w:val="-2"/>
+          <w:sz w:val="18"/>
+        </w:rPr>
+        <w:t>Development</w:t>
+      </w:r>
+    </w:p>
+    <w:p>
+      <w:pPr>
+        <w:spacing w:before="25"/>
+        <w:ind w:left="0" w:right="53" w:firstLine="0"/>
+        <w:jc w:val="right"/>
+        <w:rPr>
+          <w:b w:val="0"/>
+          <w:sz w:val="18"/>
+        </w:rPr>
+      </w:pPr>
+      <w:r>
+        <w:rPr>
+          <w:b w:val="0"/>
+          <w:sz w:val="18"/>
+        </w:rPr>
+        <w:t>HTML,</w:t>
+      </w:r>
+      <w:r>
+        <w:rPr>
+          <w:b w:val="0"/>
+          <w:spacing w:val="-10"/>
+          <w:sz w:val="18"/>
+        </w:rPr>
+        <w:t> </w:t>
+      </w:r>
+      <w:r>
+        <w:rPr>
+          <w:b w:val="0"/>
+          <w:sz w:val="18"/>
+        </w:rPr>
+        <w:t>CSS/SCSS,</w:t>
+      </w:r>
+      <w:r>
+        <w:rPr>
+          <w:b w:val="0"/>
+          <w:spacing w:val="-10"/>
+          <w:sz w:val="18"/>
+        </w:rPr>
+        <w:t> </w:t>
+      </w:r>
+      <w:r>
+        <w:rPr>
+          <w:b w:val="0"/>
+          <w:sz w:val="18"/>
+        </w:rPr>
+        <w:t>PHP,</w:t>
+      </w:r>
+      <w:r>
+        <w:rPr>
+          <w:b w:val="0"/>
+          <w:spacing w:val="-9"/>
+          <w:sz w:val="18"/>
+        </w:rPr>
+        <w:t> </w:t>
+      </w:r>
+      <w:r>
+        <w:rPr>
+          <w:b w:val="0"/>
+          <w:spacing w:val="-2"/>
+          <w:sz w:val="18"/>
+        </w:rPr>
+        <w:t>MySQL,</w:t>
+      </w:r>
+    </w:p>
+    <w:p>
+      <w:pPr>
+        <w:spacing w:line="271" w:lineRule="auto" w:before="24"/>
+        <w:ind w:left="445" w:right="53" w:firstLine="126"/>
+        <w:jc w:val="right"/>
+        <w:rPr>
+          <w:b w:val="0"/>
+          <w:sz w:val="18"/>
+        </w:rPr>
+      </w:pPr>
+      <w:r>
+        <w:rPr>
+          <w:b w:val="0"/>
+          <w:sz w:val="18"/>
+        </w:rPr>
+        <w:t>Git/GitHub,</w:t>
+      </w:r>
+      <w:r>
+        <w:rPr>
+          <w:b w:val="0"/>
+          <w:spacing w:val="-14"/>
+          <w:sz w:val="18"/>
+        </w:rPr>
+        <w:t> </w:t>
+      </w:r>
+      <w:r>
+        <w:rPr>
+          <w:b w:val="0"/>
+          <w:sz w:val="18"/>
+        </w:rPr>
+        <w:t>MySQL</w:t>
+      </w:r>
+      <w:r>
+        <w:rPr>
+          <w:b w:val="0"/>
+          <w:spacing w:val="-13"/>
+          <w:sz w:val="18"/>
+        </w:rPr>
+        <w:t> </w:t>
+      </w:r>
+      <w:r>
+        <w:rPr>
+          <w:b w:val="0"/>
+          <w:sz w:val="18"/>
+        </w:rPr>
+        <w:t>Workbench, Visual</w:t>
+      </w:r>
+      <w:r>
+        <w:rPr>
+          <w:b w:val="0"/>
+          <w:spacing w:val="-14"/>
+          <w:sz w:val="18"/>
+        </w:rPr>
+        <w:t> </w:t>
+      </w:r>
+      <w:r>
+        <w:rPr>
+          <w:b w:val="0"/>
+          <w:sz w:val="18"/>
+        </w:rPr>
+        <w:t>Studio</w:t>
+      </w:r>
+      <w:r>
+        <w:rPr>
+          <w:b w:val="0"/>
+          <w:spacing w:val="-13"/>
+          <w:sz w:val="18"/>
+        </w:rPr>
+        <w:t> </w:t>
+      </w:r>
+      <w:r>
+        <w:rPr>
+          <w:b w:val="0"/>
+          <w:sz w:val="18"/>
+        </w:rPr>
+        <w:t>Code,</w:t>
+      </w:r>
+      <w:r>
+        <w:rPr>
+          <w:b w:val="0"/>
+          <w:spacing w:val="-14"/>
+          <w:sz w:val="18"/>
+        </w:rPr>
+        <w:t> </w:t>
+      </w:r>
+      <w:r>
+        <w:rPr>
+          <w:b w:val="0"/>
+          <w:sz w:val="18"/>
+        </w:rPr>
+        <w:t>Sublime</w:t>
+      </w:r>
+      <w:r>
+        <w:rPr>
+          <w:b w:val="0"/>
+          <w:spacing w:val="-13"/>
+          <w:sz w:val="18"/>
+        </w:rPr>
+        <w:t> </w:t>
+      </w:r>
+      <w:r>
+        <w:rPr>
+          <w:b w:val="0"/>
+          <w:sz w:val="18"/>
+        </w:rPr>
+        <w:t>Text, responsive design, mobile first</w:t>
+      </w:r>
+    </w:p>
+    <w:p>
+      <w:pPr>
+        <w:pStyle w:val="BodyText"/>
+        <w:spacing w:before="9"/>
+        <w:ind w:left="0"/>
+        <w:rPr>
+          <w:b w:val="0"/>
+          <w:sz w:val="19"/>
+        </w:rPr>
+      </w:pPr>
+    </w:p>
+    <w:p>
+      <w:pPr>
+        <w:spacing w:line="271" w:lineRule="auto" w:before="0"/>
+        <w:ind w:left="1467" w:right="53" w:firstLine="1523"/>
+        <w:jc w:val="right"/>
+        <w:rPr>
+          <w:b w:val="0"/>
+          <w:sz w:val="18"/>
+        </w:rPr>
+      </w:pPr>
+      <w:r>
+        <w:rPr>
+          <w:b w:val="0"/>
+          <w:spacing w:val="-4"/>
+          <w:sz w:val="18"/>
+        </w:rPr>
+        <w:t>Misc</w:t>
+      </w:r>
+      <w:r>
+        <w:rPr>
+          <w:b w:val="0"/>
+          <w:spacing w:val="-4"/>
+          <w:sz w:val="18"/>
+        </w:rPr>
+        <w:t> </w:t>
+      </w:r>
+      <w:r>
+        <w:rPr>
+          <w:b w:val="0"/>
+          <w:sz w:val="18"/>
+        </w:rPr>
+        <w:t>Windows, macOS, Macro photography, </w:t>
+      </w:r>
+      <w:r>
+        <w:rPr>
+          <w:b w:val="0"/>
+          <w:spacing w:val="-2"/>
+          <w:sz w:val="18"/>
+        </w:rPr>
+        <w:t>Photogrammetry, </w:t>
+      </w:r>
+      <w:r>
+        <w:rPr>
+          <w:b w:val="0"/>
+          <w:sz w:val="18"/>
+        </w:rPr>
+        <w:t>HTC</w:t>
+      </w:r>
+      <w:r>
+        <w:rPr>
+          <w:b w:val="0"/>
+          <w:spacing w:val="-8"/>
+          <w:sz w:val="18"/>
+        </w:rPr>
+        <w:t> </w:t>
+      </w:r>
+      <w:r>
+        <w:rPr>
+          <w:b w:val="0"/>
+          <w:sz w:val="18"/>
+        </w:rPr>
+        <w:t>Vive,</w:t>
+      </w:r>
+      <w:r>
+        <w:rPr>
+          <w:b w:val="0"/>
+          <w:spacing w:val="-7"/>
+          <w:sz w:val="18"/>
+        </w:rPr>
+        <w:t> </w:t>
+      </w:r>
+      <w:r>
+        <w:rPr>
+          <w:b w:val="0"/>
+          <w:sz w:val="18"/>
+        </w:rPr>
+        <w:t>Oculus</w:t>
+      </w:r>
+      <w:r>
+        <w:rPr>
+          <w:b w:val="0"/>
+          <w:spacing w:val="-7"/>
+          <w:sz w:val="18"/>
+        </w:rPr>
+        <w:t> </w:t>
+      </w:r>
+      <w:r>
+        <w:rPr>
+          <w:b w:val="0"/>
+          <w:spacing w:val="-4"/>
+          <w:sz w:val="18"/>
+        </w:rPr>
+        <w:t>Rift,</w:t>
+      </w:r>
+    </w:p>
+    <w:p>
+      <w:pPr>
+        <w:spacing w:line="189" w:lineRule="exact" w:before="0"/>
+        <w:ind w:left="0" w:right="53" w:firstLine="0"/>
+        <w:jc w:val="right"/>
+        <w:rPr>
+          <w:b w:val="0"/>
+          <w:sz w:val="18"/>
+        </w:rPr>
+      </w:pPr>
+      <w:r>
+        <w:rPr>
+          <w:b w:val="0"/>
+          <w:spacing w:val="-2"/>
+          <w:sz w:val="18"/>
+        </w:rPr>
+        <w:t>MotionBuilder,</w:t>
+      </w:r>
+      <w:r>
+        <w:rPr>
+          <w:b w:val="0"/>
+          <w:spacing w:val="2"/>
+          <w:sz w:val="18"/>
+        </w:rPr>
+        <w:t> </w:t>
+      </w:r>
+      <w:r>
+        <w:rPr>
+          <w:b w:val="0"/>
+          <w:spacing w:val="-2"/>
+          <w:sz w:val="18"/>
+        </w:rPr>
+        <w:t>OptiTrack</w:t>
+      </w:r>
+      <w:r>
+        <w:rPr>
+          <w:b w:val="0"/>
+          <w:spacing w:val="3"/>
+          <w:sz w:val="18"/>
+        </w:rPr>
+        <w:t> </w:t>
+      </w:r>
+      <w:r>
+        <w:rPr>
+          <w:b w:val="0"/>
+          <w:spacing w:val="-2"/>
+          <w:sz w:val="18"/>
+        </w:rPr>
+        <w:t>Motive,</w:t>
+      </w:r>
+    </w:p>
+    <w:p>
+      <w:pPr>
+        <w:spacing w:line="271" w:lineRule="auto" w:before="25"/>
+        <w:ind w:left="1258" w:right="53" w:firstLine="816"/>
+        <w:jc w:val="right"/>
+        <w:rPr>
+          <w:b w:val="0"/>
+          <w:sz w:val="18"/>
+        </w:rPr>
+      </w:pPr>
+      <w:r>
+        <w:rPr>
+          <w:b w:val="0"/>
+          <w:spacing w:val="-2"/>
+          <w:sz w:val="18"/>
+        </w:rPr>
+        <w:t>Storyboarding,</w:t>
+      </w:r>
+      <w:r>
+        <w:rPr>
+          <w:b w:val="0"/>
+          <w:spacing w:val="-2"/>
+          <w:sz w:val="18"/>
+        </w:rPr>
+        <w:t> </w:t>
+      </w:r>
+      <w:r>
+        <w:rPr>
+          <w:b w:val="0"/>
+          <w:sz w:val="18"/>
+        </w:rPr>
+        <w:t>Fusion</w:t>
+      </w:r>
+      <w:r>
+        <w:rPr>
+          <w:b w:val="0"/>
+          <w:spacing w:val="-2"/>
+          <w:sz w:val="18"/>
+        </w:rPr>
+        <w:t> </w:t>
+      </w:r>
+      <w:r>
+        <w:rPr>
+          <w:b w:val="0"/>
+          <w:sz w:val="18"/>
+        </w:rPr>
+        <w:t>360,</w:t>
+      </w:r>
+      <w:r>
+        <w:rPr>
+          <w:b w:val="0"/>
+          <w:spacing w:val="-2"/>
+          <w:sz w:val="18"/>
+        </w:rPr>
+        <w:t> SolidWorks,</w:t>
+      </w:r>
+    </w:p>
+    <w:p>
+      <w:pPr>
+        <w:spacing w:line="271" w:lineRule="auto" w:before="0"/>
+        <w:ind w:left="1505" w:right="53" w:firstLine="889"/>
+        <w:jc w:val="right"/>
+        <w:rPr>
+          <w:b w:val="0"/>
+          <w:sz w:val="18"/>
+        </w:rPr>
+      </w:pPr>
+      <w:r>
+        <w:rPr>
+          <w:b w:val="0"/>
+          <w:sz w:val="18"/>
+        </w:rPr>
+        <w:t>3D</w:t>
+      </w:r>
+      <w:r>
+        <w:rPr>
+          <w:b w:val="0"/>
+          <w:spacing w:val="-14"/>
+          <w:sz w:val="18"/>
+        </w:rPr>
+        <w:t> </w:t>
+      </w:r>
+      <w:r>
+        <w:rPr>
+          <w:b w:val="0"/>
+          <w:sz w:val="18"/>
+        </w:rPr>
+        <w:t>printing Bash, C#, XML, </w:t>
+      </w:r>
+      <w:r>
+        <w:rPr>
+          <w:b w:val="0"/>
+          <w:spacing w:val="-4"/>
+          <w:sz w:val="18"/>
+        </w:rPr>
+        <w:t>JSON</w:t>
+      </w:r>
+    </w:p>
+    <w:p>
+      <w:pPr>
+        <w:spacing w:line="271" w:lineRule="auto" w:before="0"/>
+        <w:ind w:left="1878" w:right="53" w:hanging="335"/>
+        <w:jc w:val="right"/>
+        <w:rPr>
+          <w:b w:val="0"/>
+          <w:sz w:val="18"/>
+        </w:rPr>
+      </w:pPr>
+      <w:r>
+        <w:rPr>
+          <w:b w:val="0"/>
+          <w:spacing w:val="-2"/>
+          <w:sz w:val="18"/>
+        </w:rPr>
+        <w:t>FileZilla,</w:t>
+      </w:r>
+      <w:r>
+        <w:rPr>
+          <w:b w:val="0"/>
+          <w:spacing w:val="-14"/>
+          <w:sz w:val="18"/>
+        </w:rPr>
+        <w:t> </w:t>
+      </w:r>
+      <w:r>
+        <w:rPr>
+          <w:b w:val="0"/>
+          <w:spacing w:val="-2"/>
+          <w:sz w:val="18"/>
+        </w:rPr>
+        <w:t>Excel,</w:t>
+      </w:r>
+      <w:r>
+        <w:rPr>
+          <w:b w:val="0"/>
+          <w:spacing w:val="-11"/>
+          <w:sz w:val="18"/>
+        </w:rPr>
+        <w:t> </w:t>
+      </w:r>
+      <w:r>
+        <w:rPr>
+          <w:b w:val="0"/>
+          <w:spacing w:val="-2"/>
+          <w:sz w:val="18"/>
+        </w:rPr>
+        <w:t>Trello, </w:t>
+      </w:r>
+      <w:r>
+        <w:rPr>
+          <w:b w:val="0"/>
+          <w:sz w:val="18"/>
+        </w:rPr>
+        <w:t>Fencing,</w:t>
+      </w:r>
+      <w:r>
+        <w:rPr>
+          <w:b w:val="0"/>
+          <w:spacing w:val="-5"/>
+          <w:sz w:val="18"/>
+        </w:rPr>
+        <w:t> </w:t>
+      </w:r>
+      <w:r>
+        <w:rPr>
+          <w:b w:val="0"/>
+          <w:spacing w:val="-2"/>
+          <w:sz w:val="18"/>
+        </w:rPr>
+        <w:t>Rowing,</w:t>
+      </w:r>
+    </w:p>
+    <w:p>
+      <w:pPr>
+        <w:spacing w:line="191" w:lineRule="exact" w:before="0"/>
+        <w:ind w:left="0" w:right="53" w:firstLine="0"/>
+        <w:jc w:val="right"/>
+        <w:rPr>
+          <w:b w:val="0"/>
+          <w:sz w:val="18"/>
+        </w:rPr>
+      </w:pPr>
+      <w:r>
+        <w:rPr>
+          <w:b w:val="0"/>
+          <w:sz w:val="18"/>
+        </w:rPr>
+        <w:t>Computer</w:t>
+      </w:r>
+      <w:r>
+        <w:rPr>
+          <w:b w:val="0"/>
+          <w:spacing w:val="-2"/>
+          <w:sz w:val="18"/>
+        </w:rPr>
+        <w:t> </w:t>
+      </w:r>
+      <w:r>
+        <w:rPr>
+          <w:b w:val="0"/>
+          <w:sz w:val="18"/>
+        </w:rPr>
+        <w:t>building</w:t>
+      </w:r>
+      <w:r>
+        <w:rPr>
+          <w:b w:val="0"/>
+          <w:spacing w:val="-2"/>
+          <w:sz w:val="18"/>
+        </w:rPr>
+        <w:t> </w:t>
+      </w:r>
+      <w:r>
+        <w:rPr>
+          <w:b w:val="0"/>
+          <w:sz w:val="18"/>
+        </w:rPr>
+        <w:t>and</w:t>
+      </w:r>
+      <w:r>
+        <w:rPr>
+          <w:b w:val="0"/>
+          <w:spacing w:val="-1"/>
+          <w:sz w:val="18"/>
+        </w:rPr>
+        <w:t> </w:t>
+      </w:r>
+      <w:r>
+        <w:rPr>
+          <w:b w:val="0"/>
+          <w:spacing w:val="-2"/>
+          <w:sz w:val="18"/>
+        </w:rPr>
+        <w:t>gaming</w:t>
+      </w:r>
+    </w:p>
+    <w:p>
+      <w:pPr>
+        <w:pStyle w:val="BodyText"/>
+        <w:spacing w:before="7"/>
+        <w:ind w:left="0"/>
+        <w:rPr>
+          <w:b w:val="0"/>
+        </w:rPr>
+      </w:pPr>
+    </w:p>
+    <w:p>
+      <w:pPr>
+        <w:pStyle w:val="Heading1"/>
+      </w:pPr>
+      <w:r>
+        <w:rPr>
+          <w:spacing w:val="-2"/>
+        </w:rPr>
+        <w:t>Travel</w:t>
+      </w:r>
+    </w:p>
+    <w:p>
+      <w:pPr>
+        <w:spacing w:line="271" w:lineRule="auto" w:before="12"/>
+        <w:ind w:left="1060" w:right="53" w:hanging="151"/>
+        <w:jc w:val="right"/>
+        <w:rPr>
+          <w:b w:val="0"/>
+          <w:sz w:val="18"/>
+        </w:rPr>
+      </w:pPr>
+      <w:r>
+        <w:rPr>
+          <w:b w:val="0"/>
+          <w:sz w:val="18"/>
+        </w:rPr>
+        <w:t>Los</w:t>
+      </w:r>
+      <w:r>
+        <w:rPr>
+          <w:b w:val="0"/>
+          <w:spacing w:val="-13"/>
+          <w:sz w:val="18"/>
+        </w:rPr>
+        <w:t> </w:t>
+      </w:r>
+      <w:r>
+        <w:rPr>
+          <w:b w:val="0"/>
+          <w:sz w:val="18"/>
+        </w:rPr>
+        <w:t>Angeles,</w:t>
+      </w:r>
+      <w:r>
+        <w:rPr>
+          <w:b w:val="0"/>
+          <w:spacing w:val="-13"/>
+          <w:sz w:val="18"/>
+        </w:rPr>
+        <w:t> </w:t>
+      </w:r>
+      <w:r>
+        <w:rPr>
+          <w:b w:val="0"/>
+          <w:sz w:val="18"/>
+        </w:rPr>
+        <w:t>Canada,</w:t>
+      </w:r>
+      <w:r>
+        <w:rPr>
+          <w:b w:val="0"/>
+          <w:spacing w:val="-13"/>
+          <w:sz w:val="18"/>
+        </w:rPr>
+        <w:t> </w:t>
+      </w:r>
+      <w:r>
+        <w:rPr>
+          <w:b w:val="0"/>
+          <w:sz w:val="18"/>
+        </w:rPr>
+        <w:t>Spain, United Kingdom, Ireland, Germany,</w:t>
+      </w:r>
+      <w:r>
+        <w:rPr>
+          <w:b w:val="0"/>
+          <w:spacing w:val="-14"/>
+          <w:sz w:val="18"/>
+        </w:rPr>
+        <w:t> </w:t>
+      </w:r>
+      <w:r>
+        <w:rPr>
+          <w:b w:val="0"/>
+          <w:sz w:val="18"/>
+        </w:rPr>
+        <w:t>Malaysia,</w:t>
+      </w:r>
+      <w:r>
+        <w:rPr>
+          <w:b w:val="0"/>
+          <w:spacing w:val="-13"/>
+          <w:sz w:val="18"/>
+        </w:rPr>
+        <w:t> </w:t>
+      </w:r>
+      <w:r>
+        <w:rPr>
+          <w:b w:val="0"/>
+          <w:spacing w:val="-2"/>
+          <w:sz w:val="18"/>
+        </w:rPr>
+        <w:t>France</w:t>
+      </w:r>
+    </w:p>
+    <w:p>
+      <w:pPr>
+        <w:spacing w:before="51"/>
+        <w:ind w:left="0" w:right="135" w:firstLine="0"/>
+        <w:jc w:val="right"/>
+        <w:rPr>
+          <w:b w:val="0"/>
+          <w:sz w:val="23"/>
+        </w:rPr>
+      </w:pPr>
+      <w:r>
+        <w:rPr/>
+        <w:br w:type="column"/>
+      </w:r>
+      <w:hyperlink r:id="rId8">
+        <w:r>
+          <w:rPr>
+            <w:b w:val="0"/>
+            <w:spacing w:val="-2"/>
+            <w:sz w:val="23"/>
+          </w:rPr>
+          <w:t>ariffjeff@icloud.com</w:t>
+        </w:r>
+      </w:hyperlink>
+    </w:p>
+    <w:p>
+      <w:pPr>
+        <w:spacing w:before="30"/>
+        <w:ind w:left="0" w:right="135" w:firstLine="0"/>
+        <w:jc w:val="right"/>
+        <w:rPr>
+          <w:b w:val="0"/>
+          <w:sz w:val="23"/>
+        </w:rPr>
+      </w:pPr>
+      <w:r>
+        <w:rPr>
+          <w:b w:val="0"/>
+          <w:sz w:val="23"/>
+        </w:rPr>
+        <w:t>+1</w:t>
+      </w:r>
+      <w:r>
+        <w:rPr>
+          <w:b w:val="0"/>
+          <w:spacing w:val="-9"/>
+          <w:sz w:val="23"/>
+        </w:rPr>
+        <w:t> </w:t>
+      </w:r>
+      <w:r>
+        <w:rPr>
+          <w:b w:val="0"/>
+          <w:sz w:val="23"/>
+        </w:rPr>
+        <w:t>(860)</w:t>
+      </w:r>
+      <w:r>
+        <w:rPr>
+          <w:b w:val="0"/>
+          <w:spacing w:val="-9"/>
+          <w:sz w:val="23"/>
+        </w:rPr>
+        <w:t> </w:t>
+      </w:r>
+      <w:r>
+        <w:rPr>
+          <w:b w:val="0"/>
+          <w:sz w:val="23"/>
+        </w:rPr>
+        <w:t>501-</w:t>
+      </w:r>
+      <w:r>
+        <w:rPr>
+          <w:b w:val="0"/>
+          <w:spacing w:val="-4"/>
+          <w:sz w:val="23"/>
+        </w:rPr>
+        <w:t>0121</w:t>
+      </w:r>
+    </w:p>
+    <w:p>
+      <w:pPr>
+        <w:spacing w:before="30"/>
+        <w:ind w:left="0" w:right="135" w:firstLine="0"/>
+        <w:jc w:val="right"/>
+        <w:rPr>
+          <w:b w:val="0"/>
+          <w:sz w:val="23"/>
+        </w:rPr>
+      </w:pPr>
+      <w:r>
+        <w:rPr>
+          <w:b w:val="0"/>
+          <w:spacing w:val="-2"/>
+          <w:sz w:val="23"/>
+        </w:rPr>
+        <w:t>artstation.com/ariffjeff</w:t>
+      </w:r>
+    </w:p>
+    <w:p>
+      <w:pPr>
+        <w:spacing w:line="268" w:lineRule="auto" w:before="30"/>
+        <w:ind w:left="5689" w:right="135" w:firstLine="1277"/>
+        <w:jc w:val="right"/>
+        <w:rPr>
+          <w:b w:val="0"/>
+          <w:sz w:val="23"/>
+        </w:rPr>
+      </w:pPr>
+      <w:r>
+        <w:rPr>
+          <w:b w:val="0"/>
+          <w:spacing w:val="-2"/>
+          <w:w w:val="95"/>
+          <w:sz w:val="23"/>
+        </w:rPr>
+        <w:t>ariffjeff.com linkedin.com/in/ariffjeff</w:t>
+      </w:r>
+    </w:p>
+    <w:p>
+      <w:pPr>
+        <w:pStyle w:val="BodyText"/>
+        <w:spacing w:before="1"/>
+        <w:ind w:left="0"/>
+        <w:rPr>
+          <w:b w:val="0"/>
+          <w:sz w:val="19"/>
+        </w:rPr>
+      </w:pPr>
       <w:r>
         <w:rPr/>
         <w:drawing>
-          <wp:anchor distT="0" distB="0" distL="0" distR="0" allowOverlap="1" layoutInCell="1" locked="0" behindDoc="0" simplePos="0" relativeHeight="3">
+          <wp:anchor distT="0" distB="0" distL="0" distR="0" allowOverlap="1" layoutInCell="1" locked="0" behindDoc="0" simplePos="0" relativeHeight="4">
             <wp:simplePos x="0" y="0"/>
             <wp:positionH relativeFrom="page">
-              <wp:posOffset>1833022</wp:posOffset>
+              <wp:posOffset>2387597</wp:posOffset>
             </wp:positionH>
             <wp:positionV relativeFrom="paragraph">
-              <wp:posOffset>139160</wp:posOffset>
+              <wp:posOffset>145462</wp:posOffset>
             </wp:positionV>
-            <wp:extent cx="318358" cy="316992"/>
+            <wp:extent cx="320039" cy="320040"/>
             <wp:effectExtent l="0" t="0" r="0" b="0"/>
             <wp:wrapTopAndBottom/>
-            <wp:docPr id="7" name="image4.png"/>
+            <wp:docPr id="7" name="image4.jpeg"/>
             <wp:cNvGraphicFramePr>
               <a:graphicFrameLocks noChangeAspect="1"/>
             </wp:cNvGraphicFramePr>
@@ -267,11 +1961,11 @@
               <a:graphicData uri="http://schemas.openxmlformats.org/drawingml/2006/picture">
                 <pic:pic>
                   <pic:nvPicPr>
-                    <pic:cNvPr id="8" name="image4.png"/>
+                    <pic:cNvPr id="8" name="image4.jpeg"/>
                     <pic:cNvPicPr/>
                   </pic:nvPicPr>
                   <pic:blipFill>
-                    <a:blip r:embed="rId8" cstate="print"/>
+                    <a:blip r:embed="rId9" cstate="print"/>
                     <a:stretch>
                       <a:fillRect/>
                     </a:stretch>
@@ -279,7 +1973,7 @@
                   <pic:spPr>
                     <a:xfrm>
                       <a:off x="0" y="0"/>
-                      <a:ext cx="318358" cy="316992"/>
+                      <a:ext cx="320039" cy="320040"/>
                     </a:xfrm>
                     <a:prstGeom prst="rect">
                       <a:avLst/>
@@ -291,1769 +1985,10 @@
           </wp:anchor>
         </w:drawing>
       </w:r>
-    </w:p>
-    <w:p>
-      <w:pPr>
-        <w:pStyle w:val="BodyText"/>
-        <w:spacing w:before="0"/>
-        <w:ind w:left="0"/>
-        <w:rPr>
-          <w:b w:val="0"/>
-          <w:sz w:val="25"/>
-        </w:rPr>
-      </w:pPr>
-    </w:p>
-    <w:p>
-      <w:pPr>
-        <w:pStyle w:val="Heading1"/>
-        <w:ind w:right="38"/>
-      </w:pPr>
-      <w:r>
-        <w:rPr>
-          <w:spacing w:val="-2"/>
-        </w:rPr>
-        <w:t>Education</w:t>
-      </w:r>
-    </w:p>
-    <w:p>
-      <w:pPr>
-        <w:spacing w:before="8"/>
-        <w:ind w:left="0" w:right="53" w:firstLine="0"/>
-        <w:jc w:val="right"/>
-        <w:rPr>
-          <w:b w:val="0"/>
-          <w:sz w:val="18"/>
-        </w:rPr>
-      </w:pPr>
-      <w:r>
-        <w:rPr>
-          <w:b w:val="0"/>
-          <w:sz w:val="18"/>
-        </w:rPr>
-        <w:t>University</w:t>
-      </w:r>
-      <w:r>
-        <w:rPr>
-          <w:b w:val="0"/>
-          <w:spacing w:val="-3"/>
-          <w:sz w:val="18"/>
-        </w:rPr>
-        <w:t> </w:t>
-      </w:r>
-      <w:r>
-        <w:rPr>
-          <w:b w:val="0"/>
-          <w:sz w:val="18"/>
-        </w:rPr>
-        <w:t>of</w:t>
-      </w:r>
-      <w:r>
-        <w:rPr>
-          <w:b w:val="0"/>
-          <w:spacing w:val="-3"/>
-          <w:sz w:val="18"/>
-        </w:rPr>
-        <w:t> </w:t>
-      </w:r>
-      <w:r>
-        <w:rPr>
-          <w:b w:val="0"/>
-          <w:spacing w:val="-2"/>
-          <w:sz w:val="18"/>
-        </w:rPr>
-        <w:t>Connecticut</w:t>
-      </w:r>
-    </w:p>
-    <w:p>
-      <w:pPr>
-        <w:spacing w:before="24"/>
-        <w:ind w:left="0" w:right="53" w:firstLine="0"/>
-        <w:jc w:val="right"/>
-        <w:rPr>
-          <w:b w:val="0"/>
-          <w:sz w:val="18"/>
-        </w:rPr>
-      </w:pPr>
-      <w:r>
-        <w:rPr>
-          <w:b w:val="0"/>
-          <w:sz w:val="18"/>
-        </w:rPr>
-        <w:t>2016</w:t>
-      </w:r>
-      <w:r>
-        <w:rPr>
-          <w:b w:val="0"/>
-          <w:spacing w:val="-1"/>
-          <w:sz w:val="18"/>
-        </w:rPr>
-        <w:t> </w:t>
-      </w:r>
-      <w:r>
-        <w:rPr>
-          <w:b w:val="0"/>
-          <w:sz w:val="18"/>
-        </w:rPr>
-        <w:t>- </w:t>
-      </w:r>
-      <w:r>
-        <w:rPr>
-          <w:b w:val="0"/>
-          <w:spacing w:val="-4"/>
-          <w:sz w:val="18"/>
-        </w:rPr>
-        <w:t>2019</w:t>
-      </w:r>
-    </w:p>
-    <w:p>
-      <w:pPr>
-        <w:spacing w:line="271" w:lineRule="auto" w:before="25"/>
-        <w:ind w:left="1168" w:right="53" w:firstLine="754"/>
-        <w:jc w:val="right"/>
-        <w:rPr>
-          <w:b w:val="0"/>
-          <w:sz w:val="18"/>
-        </w:rPr>
-      </w:pPr>
-      <w:r>
-        <w:rPr>
-          <w:b w:val="0"/>
-          <w:sz w:val="18"/>
-        </w:rPr>
-        <w:t>Bachelor</w:t>
-      </w:r>
-      <w:r>
-        <w:rPr>
-          <w:b w:val="0"/>
-          <w:spacing w:val="-14"/>
-          <w:sz w:val="18"/>
-        </w:rPr>
-        <w:t> </w:t>
-      </w:r>
-      <w:r>
-        <w:rPr>
-          <w:b w:val="0"/>
-          <w:sz w:val="18"/>
-        </w:rPr>
-        <w:t>of</w:t>
-      </w:r>
-      <w:r>
-        <w:rPr>
-          <w:b w:val="0"/>
-          <w:spacing w:val="-13"/>
-          <w:sz w:val="18"/>
-        </w:rPr>
-        <w:t> </w:t>
-      </w:r>
-      <w:r>
-        <w:rPr>
-          <w:b w:val="0"/>
-          <w:sz w:val="18"/>
-        </w:rPr>
-        <w:t>Arts Digital Media and </w:t>
-      </w:r>
-      <w:r>
-        <w:rPr>
-          <w:b w:val="0"/>
-          <w:spacing w:val="-2"/>
-          <w:sz w:val="18"/>
-        </w:rPr>
-        <w:t>Design</w:t>
-      </w:r>
-    </w:p>
-    <w:p>
-      <w:pPr>
-        <w:spacing w:line="271" w:lineRule="auto" w:before="0"/>
-        <w:ind w:left="855" w:right="53" w:hanging="258"/>
-        <w:jc w:val="right"/>
-        <w:rPr>
-          <w:b w:val="0"/>
-          <w:sz w:val="18"/>
-        </w:rPr>
-      </w:pPr>
-      <w:r>
-        <w:rPr>
-          <w:b w:val="0"/>
-          <w:sz w:val="18"/>
-        </w:rPr>
-        <w:t>3D</w:t>
-      </w:r>
-      <w:r>
-        <w:rPr>
-          <w:b w:val="0"/>
-          <w:spacing w:val="-14"/>
-          <w:sz w:val="18"/>
-        </w:rPr>
-        <w:t> </w:t>
-      </w:r>
-      <w:r>
-        <w:rPr>
-          <w:b w:val="0"/>
-          <w:sz w:val="18"/>
-        </w:rPr>
-        <w:t>Animation</w:t>
-      </w:r>
-      <w:r>
-        <w:rPr>
-          <w:b w:val="0"/>
-          <w:spacing w:val="-13"/>
-          <w:sz w:val="18"/>
-        </w:rPr>
-        <w:t> </w:t>
-      </w:r>
-      <w:r>
-        <w:rPr>
-          <w:b w:val="0"/>
-          <w:sz w:val="18"/>
-        </w:rPr>
-        <w:t>and</w:t>
-      </w:r>
-      <w:r>
-        <w:rPr>
-          <w:b w:val="0"/>
-          <w:spacing w:val="-14"/>
-          <w:sz w:val="18"/>
-        </w:rPr>
-        <w:t> </w:t>
-      </w:r>
-      <w:r>
-        <w:rPr>
-          <w:b w:val="0"/>
-          <w:sz w:val="18"/>
-        </w:rPr>
-        <w:t>Visualization New</w:t>
-      </w:r>
-      <w:r>
-        <w:rPr>
-          <w:b w:val="0"/>
-          <w:spacing w:val="-14"/>
-          <w:sz w:val="18"/>
-        </w:rPr>
-        <w:t> </w:t>
-      </w:r>
-      <w:r>
-        <w:rPr>
-          <w:b w:val="0"/>
-          <w:sz w:val="18"/>
-        </w:rPr>
-        <w:t>England</w:t>
-      </w:r>
-      <w:r>
-        <w:rPr>
-          <w:b w:val="0"/>
-          <w:spacing w:val="-13"/>
-          <w:sz w:val="18"/>
-        </w:rPr>
-        <w:t> </w:t>
-      </w:r>
-      <w:r>
-        <w:rPr>
-          <w:b w:val="0"/>
-          <w:sz w:val="18"/>
-        </w:rPr>
-        <w:t>Scholar</w:t>
-      </w:r>
-      <w:r>
-        <w:rPr>
-          <w:b w:val="0"/>
-          <w:spacing w:val="-14"/>
-          <w:sz w:val="18"/>
-        </w:rPr>
-        <w:t> </w:t>
-      </w:r>
-      <w:r>
-        <w:rPr>
-          <w:b w:val="0"/>
-          <w:sz w:val="18"/>
-        </w:rPr>
-        <w:t>(2016) Dean’s List (2016, 2018)</w:t>
-      </w:r>
-    </w:p>
-    <w:p>
-      <w:pPr>
-        <w:pStyle w:val="Heading1"/>
-        <w:spacing w:before="152"/>
-      </w:pPr>
-      <w:r>
-        <w:rPr>
-          <w:spacing w:val="-2"/>
-        </w:rPr>
-        <w:t>Certification</w:t>
-      </w:r>
-    </w:p>
-    <w:p>
-      <w:pPr>
-        <w:spacing w:before="8"/>
-        <w:ind w:left="1536" w:right="0" w:firstLine="0"/>
-        <w:jc w:val="left"/>
-        <w:rPr>
-          <w:b w:val="0"/>
-          <w:sz w:val="18"/>
-        </w:rPr>
-      </w:pPr>
-      <w:r>
-        <w:rPr>
-          <w:b w:val="0"/>
-          <w:sz w:val="18"/>
-        </w:rPr>
-        <w:t>CG</w:t>
-      </w:r>
-      <w:r>
-        <w:rPr>
-          <w:b w:val="0"/>
-          <w:spacing w:val="-5"/>
-          <w:sz w:val="18"/>
-        </w:rPr>
-        <w:t> </w:t>
-      </w:r>
-      <w:r>
-        <w:rPr>
-          <w:b w:val="0"/>
-          <w:sz w:val="18"/>
-        </w:rPr>
-        <w:t>Master</w:t>
-      </w:r>
-      <w:r>
-        <w:rPr>
-          <w:b w:val="0"/>
-          <w:spacing w:val="-4"/>
-          <w:sz w:val="18"/>
-        </w:rPr>
-        <w:t> </w:t>
-      </w:r>
-      <w:r>
-        <w:rPr>
-          <w:b w:val="0"/>
-          <w:spacing w:val="-2"/>
-          <w:sz w:val="18"/>
-        </w:rPr>
-        <w:t>Academy</w:t>
-      </w:r>
-    </w:p>
-    <w:p>
-      <w:pPr>
-        <w:spacing w:line="271" w:lineRule="auto" w:before="24"/>
-        <w:ind w:left="470" w:right="0" w:firstLine="1011"/>
-        <w:jc w:val="left"/>
-        <w:rPr>
-          <w:b w:val="0"/>
-          <w:sz w:val="18"/>
-        </w:rPr>
-      </w:pPr>
-      <w:r>
-        <w:rPr>
-          <w:b w:val="0"/>
-          <w:sz w:val="18"/>
-        </w:rPr>
-        <w:t>January</w:t>
-      </w:r>
-      <w:r>
-        <w:rPr>
-          <w:b w:val="0"/>
-          <w:spacing w:val="-14"/>
-          <w:sz w:val="18"/>
-        </w:rPr>
-        <w:t> </w:t>
-      </w:r>
-      <w:r>
-        <w:rPr>
-          <w:b w:val="0"/>
-          <w:sz w:val="18"/>
-        </w:rPr>
-        <w:t>-</w:t>
-      </w:r>
-      <w:r>
-        <w:rPr>
-          <w:b w:val="0"/>
-          <w:spacing w:val="-13"/>
-          <w:sz w:val="18"/>
-        </w:rPr>
-        <w:t> </w:t>
-      </w:r>
-      <w:r>
-        <w:rPr>
-          <w:b w:val="0"/>
-          <w:sz w:val="18"/>
-        </w:rPr>
-        <w:t>March</w:t>
-      </w:r>
-      <w:r>
-        <w:rPr>
-          <w:b w:val="0"/>
-          <w:spacing w:val="-14"/>
-          <w:sz w:val="18"/>
-        </w:rPr>
-        <w:t> </w:t>
-      </w:r>
-      <w:r>
-        <w:rPr>
-          <w:b w:val="0"/>
-          <w:sz w:val="18"/>
-        </w:rPr>
-        <w:t>2019 Mastering</w:t>
-      </w:r>
-      <w:r>
-        <w:rPr>
-          <w:b w:val="0"/>
-          <w:spacing w:val="-3"/>
-          <w:sz w:val="18"/>
-        </w:rPr>
-        <w:t> </w:t>
-      </w:r>
-      <w:r>
-        <w:rPr>
-          <w:b w:val="0"/>
-          <w:sz w:val="18"/>
-        </w:rPr>
-        <w:t>Destruction</w:t>
-      </w:r>
-      <w:r>
-        <w:rPr>
-          <w:b w:val="0"/>
-          <w:spacing w:val="-2"/>
-          <w:sz w:val="18"/>
-        </w:rPr>
-        <w:t> </w:t>
-      </w:r>
-      <w:r>
-        <w:rPr>
-          <w:b w:val="0"/>
-          <w:sz w:val="18"/>
-        </w:rPr>
-        <w:t>in</w:t>
-      </w:r>
-      <w:r>
-        <w:rPr>
-          <w:b w:val="0"/>
-          <w:spacing w:val="-2"/>
-          <w:sz w:val="18"/>
-        </w:rPr>
-        <w:t> Houdini</w:t>
-      </w:r>
-    </w:p>
-    <w:p>
-      <w:pPr>
-        <w:pStyle w:val="Heading1"/>
-        <w:spacing w:before="153"/>
-      </w:pPr>
-      <w:r>
-        <w:rPr>
-          <w:spacing w:val="-2"/>
-        </w:rPr>
-        <w:t>Skills</w:t>
-      </w:r>
-    </w:p>
-    <w:p>
-      <w:pPr>
-        <w:spacing w:line="271" w:lineRule="auto" w:before="13"/>
-        <w:ind w:left="724" w:right="53" w:hanging="252"/>
-        <w:jc w:val="right"/>
-        <w:rPr>
-          <w:b w:val="0"/>
-          <w:sz w:val="18"/>
-        </w:rPr>
-      </w:pPr>
-      <w:r>
-        <w:rPr>
-          <w:b w:val="0"/>
-          <w:sz w:val="18"/>
-        </w:rPr>
-        <w:t>Houdini,</w:t>
-      </w:r>
-      <w:r>
-        <w:rPr>
-          <w:b w:val="0"/>
-          <w:spacing w:val="-14"/>
-          <w:sz w:val="18"/>
-        </w:rPr>
-        <w:t> </w:t>
-      </w:r>
-      <w:r>
-        <w:rPr>
-          <w:b w:val="0"/>
-          <w:sz w:val="18"/>
-        </w:rPr>
-        <w:t>Cinema</w:t>
-      </w:r>
-      <w:r>
-        <w:rPr>
-          <w:b w:val="0"/>
-          <w:spacing w:val="-13"/>
-          <w:sz w:val="18"/>
-        </w:rPr>
-        <w:t> </w:t>
-      </w:r>
-      <w:r>
-        <w:rPr>
-          <w:b w:val="0"/>
-          <w:sz w:val="18"/>
-        </w:rPr>
-        <w:t>4D,</w:t>
-      </w:r>
-      <w:r>
-        <w:rPr>
-          <w:b w:val="0"/>
-          <w:spacing w:val="-14"/>
-          <w:sz w:val="18"/>
-        </w:rPr>
-        <w:t> </w:t>
-      </w:r>
-      <w:r>
-        <w:rPr>
-          <w:b w:val="0"/>
-          <w:sz w:val="18"/>
-        </w:rPr>
-        <w:t>Maya,</w:t>
-      </w:r>
-      <w:r>
-        <w:rPr>
-          <w:b w:val="0"/>
-          <w:spacing w:val="-13"/>
-          <w:sz w:val="18"/>
-        </w:rPr>
-        <w:t> </w:t>
-      </w:r>
-      <w:r>
-        <w:rPr>
-          <w:b w:val="0"/>
-          <w:sz w:val="18"/>
-        </w:rPr>
-        <w:t>Nuke, Substance</w:t>
-      </w:r>
-      <w:r>
-        <w:rPr>
-          <w:b w:val="0"/>
-          <w:spacing w:val="-14"/>
-          <w:sz w:val="18"/>
-        </w:rPr>
-        <w:t> </w:t>
-      </w:r>
-      <w:r>
-        <w:rPr>
-          <w:b w:val="0"/>
-          <w:sz w:val="18"/>
-        </w:rPr>
-        <w:t>Painter</w:t>
-      </w:r>
-      <w:r>
-        <w:rPr>
-          <w:b w:val="0"/>
-          <w:spacing w:val="-13"/>
-          <w:sz w:val="18"/>
-        </w:rPr>
-        <w:t> </w:t>
-      </w:r>
-      <w:r>
-        <w:rPr>
-          <w:b w:val="0"/>
-          <w:sz w:val="18"/>
-        </w:rPr>
-        <w:t>&amp;</w:t>
-      </w:r>
-      <w:r>
-        <w:rPr>
-          <w:b w:val="0"/>
-          <w:spacing w:val="-14"/>
-          <w:sz w:val="18"/>
-        </w:rPr>
-        <w:t> </w:t>
-      </w:r>
-      <w:r>
-        <w:rPr>
-          <w:b w:val="0"/>
-          <w:sz w:val="18"/>
-        </w:rPr>
-        <w:t>Designer, Arnold, Octane, Redshift, Deadline, Royal Render,</w:t>
-      </w:r>
-    </w:p>
-    <w:p>
-      <w:pPr>
-        <w:spacing w:line="190" w:lineRule="exact" w:before="0"/>
-        <w:ind w:left="0" w:right="53" w:firstLine="0"/>
-        <w:jc w:val="right"/>
-        <w:rPr>
-          <w:b w:val="0"/>
-          <w:sz w:val="18"/>
-        </w:rPr>
-      </w:pPr>
-      <w:r>
-        <w:rPr>
-          <w:b w:val="0"/>
-          <w:sz w:val="18"/>
-        </w:rPr>
-        <w:t>X-Particles,</w:t>
-      </w:r>
-      <w:r>
-        <w:rPr>
-          <w:b w:val="0"/>
-          <w:spacing w:val="-10"/>
-          <w:sz w:val="18"/>
-        </w:rPr>
-        <w:t> </w:t>
-      </w:r>
-      <w:r>
-        <w:rPr>
-          <w:b w:val="0"/>
-          <w:sz w:val="18"/>
-        </w:rPr>
-        <w:t>Adobe</w:t>
-      </w:r>
-      <w:r>
-        <w:rPr>
-          <w:b w:val="0"/>
-          <w:spacing w:val="-9"/>
-          <w:sz w:val="18"/>
-        </w:rPr>
-        <w:t> </w:t>
-      </w:r>
-      <w:r>
-        <w:rPr>
-          <w:b w:val="0"/>
-          <w:sz w:val="18"/>
-        </w:rPr>
-        <w:t>Creative</w:t>
-      </w:r>
-      <w:r>
-        <w:rPr>
-          <w:b w:val="0"/>
-          <w:spacing w:val="-9"/>
-          <w:sz w:val="18"/>
-        </w:rPr>
-        <w:t> </w:t>
-      </w:r>
-      <w:r>
-        <w:rPr>
-          <w:b w:val="0"/>
-          <w:spacing w:val="-2"/>
-          <w:sz w:val="18"/>
-        </w:rPr>
-        <w:t>Cloud,</w:t>
-      </w:r>
-    </w:p>
-    <w:p>
-      <w:pPr>
-        <w:spacing w:line="271" w:lineRule="auto" w:before="24"/>
-        <w:ind w:left="970" w:right="53" w:firstLine="481"/>
-        <w:jc w:val="right"/>
-        <w:rPr>
-          <w:b w:val="0"/>
-          <w:sz w:val="18"/>
-        </w:rPr>
-      </w:pPr>
-      <w:r>
-        <w:rPr>
-          <w:b w:val="0"/>
-          <w:spacing w:val="-2"/>
-          <w:sz w:val="18"/>
-        </w:rPr>
-        <w:t>Photoshop,</w:t>
-      </w:r>
-      <w:r>
-        <w:rPr>
-          <w:b w:val="0"/>
-          <w:spacing w:val="-12"/>
-          <w:sz w:val="18"/>
-        </w:rPr>
-        <w:t> </w:t>
-      </w:r>
-      <w:r>
-        <w:rPr>
-          <w:b w:val="0"/>
-          <w:spacing w:val="-2"/>
-          <w:sz w:val="18"/>
-        </w:rPr>
-        <w:t>Illustrator, </w:t>
-      </w:r>
-      <w:r>
-        <w:rPr>
-          <w:b w:val="0"/>
-          <w:sz w:val="18"/>
-        </w:rPr>
-        <w:t>After</w:t>
-      </w:r>
-      <w:r>
-        <w:rPr>
-          <w:b w:val="0"/>
-          <w:spacing w:val="-7"/>
-          <w:sz w:val="18"/>
-        </w:rPr>
-        <w:t> </w:t>
-      </w:r>
-      <w:r>
-        <w:rPr>
-          <w:b w:val="0"/>
-          <w:sz w:val="18"/>
-        </w:rPr>
-        <w:t>Effects,</w:t>
-      </w:r>
-      <w:r>
-        <w:rPr>
-          <w:b w:val="0"/>
-          <w:spacing w:val="-6"/>
-          <w:sz w:val="18"/>
-        </w:rPr>
-        <w:t> </w:t>
-      </w:r>
-      <w:r>
-        <w:rPr>
-          <w:b w:val="0"/>
-          <w:sz w:val="18"/>
-        </w:rPr>
-        <w:t>Premiere</w:t>
-      </w:r>
-      <w:r>
-        <w:rPr>
-          <w:b w:val="0"/>
-          <w:spacing w:val="-6"/>
-          <w:sz w:val="18"/>
-        </w:rPr>
-        <w:t> </w:t>
-      </w:r>
-      <w:r>
-        <w:rPr>
-          <w:b w:val="0"/>
-          <w:spacing w:val="-4"/>
-          <w:sz w:val="18"/>
-        </w:rPr>
-        <w:t>Pro,</w:t>
-      </w:r>
-    </w:p>
-    <w:p>
-      <w:pPr>
-        <w:spacing w:line="271" w:lineRule="auto" w:before="0"/>
-        <w:ind w:left="965" w:right="53" w:hanging="351"/>
-        <w:jc w:val="right"/>
-        <w:rPr>
-          <w:b w:val="0"/>
-          <w:sz w:val="18"/>
-        </w:rPr>
-      </w:pPr>
-      <w:r>
-        <w:rPr>
-          <w:b w:val="0"/>
-          <w:sz w:val="18"/>
-        </w:rPr>
-        <w:t>3D</w:t>
-      </w:r>
-      <w:r>
-        <w:rPr>
-          <w:b w:val="0"/>
-          <w:spacing w:val="-13"/>
-          <w:sz w:val="18"/>
-        </w:rPr>
-        <w:t> </w:t>
-      </w:r>
-      <w:r>
-        <w:rPr>
-          <w:b w:val="0"/>
-          <w:sz w:val="18"/>
-        </w:rPr>
-        <w:t>animation,</w:t>
-      </w:r>
-      <w:r>
-        <w:rPr>
-          <w:b w:val="0"/>
-          <w:spacing w:val="-13"/>
-          <w:sz w:val="18"/>
-        </w:rPr>
-        <w:t> </w:t>
-      </w:r>
-      <w:r>
-        <w:rPr>
-          <w:b w:val="0"/>
-          <w:sz w:val="18"/>
-        </w:rPr>
-        <w:t>motion</w:t>
-      </w:r>
-      <w:r>
-        <w:rPr>
-          <w:b w:val="0"/>
-          <w:spacing w:val="-13"/>
-          <w:sz w:val="18"/>
-        </w:rPr>
-        <w:t> </w:t>
-      </w:r>
-      <w:r>
-        <w:rPr>
-          <w:b w:val="0"/>
-          <w:sz w:val="18"/>
-        </w:rPr>
-        <w:t>graphics, Simulations: Destruction, Hard surface modeling, </w:t>
-      </w:r>
-      <w:r>
-        <w:rPr>
-          <w:b w:val="0"/>
-          <w:spacing w:val="-2"/>
-          <w:sz w:val="18"/>
-        </w:rPr>
-        <w:t>Retopology,</w:t>
-      </w:r>
-      <w:r>
-        <w:rPr>
-          <w:b w:val="0"/>
-          <w:spacing w:val="-12"/>
-          <w:sz w:val="18"/>
-        </w:rPr>
-        <w:t> </w:t>
-      </w:r>
-      <w:r>
-        <w:rPr>
-          <w:b w:val="0"/>
-          <w:spacing w:val="-2"/>
-          <w:sz w:val="18"/>
-        </w:rPr>
-        <w:t>UVs,</w:t>
-      </w:r>
-      <w:r>
-        <w:rPr>
-          <w:b w:val="0"/>
-          <w:spacing w:val="-11"/>
-          <w:sz w:val="18"/>
-        </w:rPr>
-        <w:t> </w:t>
-      </w:r>
-      <w:r>
-        <w:rPr>
-          <w:b w:val="0"/>
-          <w:spacing w:val="-2"/>
-          <w:sz w:val="18"/>
-        </w:rPr>
-        <w:t>texturing, </w:t>
-      </w:r>
-      <w:r>
-        <w:rPr>
-          <w:b w:val="0"/>
-          <w:sz w:val="18"/>
-        </w:rPr>
-        <w:t>Lighting, rendering,</w:t>
-      </w:r>
-    </w:p>
-    <w:p>
-      <w:pPr>
-        <w:spacing w:line="271" w:lineRule="auto" w:before="0"/>
-        <w:ind w:left="597" w:right="53" w:firstLine="454"/>
-        <w:jc w:val="right"/>
-        <w:rPr>
-          <w:b w:val="0"/>
-          <w:sz w:val="18"/>
-        </w:rPr>
-      </w:pPr>
-      <w:r>
-        <w:rPr>
-          <w:b w:val="0"/>
-          <w:sz w:val="18"/>
-        </w:rPr>
-        <w:t>ACES,</w:t>
-      </w:r>
-      <w:r>
-        <w:rPr>
-          <w:b w:val="0"/>
-          <w:spacing w:val="-16"/>
-          <w:sz w:val="18"/>
-        </w:rPr>
-        <w:t> </w:t>
-      </w:r>
-      <w:r>
-        <w:rPr>
-          <w:b w:val="0"/>
-          <w:sz w:val="18"/>
-        </w:rPr>
-        <w:t>OCIO,</w:t>
-      </w:r>
-      <w:r>
-        <w:rPr>
-          <w:b w:val="0"/>
-          <w:spacing w:val="-13"/>
-          <w:sz w:val="18"/>
-        </w:rPr>
-        <w:t> </w:t>
-      </w:r>
-      <w:r>
-        <w:rPr>
-          <w:b w:val="0"/>
-          <w:sz w:val="18"/>
-        </w:rPr>
-        <w:t>compositing, Storyboarding,</w:t>
-      </w:r>
-      <w:r>
-        <w:rPr>
-          <w:b w:val="0"/>
-          <w:spacing w:val="-5"/>
-          <w:sz w:val="18"/>
-        </w:rPr>
-        <w:t> </w:t>
-      </w:r>
-      <w:r>
-        <w:rPr>
-          <w:b w:val="0"/>
-          <w:sz w:val="18"/>
-        </w:rPr>
-        <w:t>motion</w:t>
-      </w:r>
-      <w:r>
-        <w:rPr>
-          <w:b w:val="0"/>
-          <w:spacing w:val="-4"/>
-          <w:sz w:val="18"/>
-        </w:rPr>
-        <w:t> </w:t>
-      </w:r>
-      <w:r>
-        <w:rPr>
-          <w:b w:val="0"/>
-          <w:spacing w:val="-2"/>
-          <w:sz w:val="18"/>
-        </w:rPr>
-        <w:t>capture,</w:t>
-      </w:r>
-    </w:p>
-    <w:p>
-      <w:pPr>
-        <w:spacing w:line="271" w:lineRule="auto" w:before="0"/>
-        <w:ind w:left="483" w:right="53" w:firstLine="1186"/>
-        <w:jc w:val="right"/>
-        <w:rPr>
-          <w:b w:val="0"/>
-          <w:sz w:val="18"/>
-        </w:rPr>
-      </w:pPr>
-      <w:r>
-        <w:rPr>
-          <w:b w:val="0"/>
-          <w:sz w:val="18"/>
-        </w:rPr>
-        <w:t>Python,</w:t>
-      </w:r>
-      <w:r>
-        <w:rPr>
-          <w:b w:val="0"/>
-          <w:spacing w:val="-14"/>
-          <w:sz w:val="18"/>
-        </w:rPr>
-        <w:t> </w:t>
-      </w:r>
-      <w:r>
-        <w:rPr>
-          <w:b w:val="0"/>
-          <w:sz w:val="18"/>
-        </w:rPr>
-        <w:t>JavaScript, HTML,</w:t>
-      </w:r>
-      <w:r>
-        <w:rPr>
-          <w:b w:val="0"/>
-          <w:spacing w:val="-5"/>
-          <w:sz w:val="18"/>
-        </w:rPr>
-        <w:t> </w:t>
-      </w:r>
-      <w:r>
-        <w:rPr>
-          <w:b w:val="0"/>
-          <w:sz w:val="18"/>
-        </w:rPr>
-        <w:t>CSS</w:t>
-      </w:r>
-      <w:r>
-        <w:rPr>
-          <w:b w:val="0"/>
-          <w:spacing w:val="-5"/>
-          <w:sz w:val="18"/>
-        </w:rPr>
-        <w:t> </w:t>
-      </w:r>
-      <w:r>
-        <w:rPr>
-          <w:b w:val="0"/>
-          <w:sz w:val="18"/>
-        </w:rPr>
-        <w:t>/</w:t>
-      </w:r>
-      <w:r>
-        <w:rPr>
-          <w:b w:val="0"/>
-          <w:spacing w:val="-4"/>
-          <w:sz w:val="18"/>
-        </w:rPr>
-        <w:t> </w:t>
-      </w:r>
-      <w:r>
-        <w:rPr>
-          <w:b w:val="0"/>
-          <w:sz w:val="18"/>
-        </w:rPr>
-        <w:t>SCSS,</w:t>
-      </w:r>
-      <w:r>
-        <w:rPr>
-          <w:b w:val="0"/>
-          <w:spacing w:val="-5"/>
-          <w:sz w:val="18"/>
-        </w:rPr>
-        <w:t> </w:t>
-      </w:r>
-      <w:r>
-        <w:rPr>
-          <w:b w:val="0"/>
-          <w:sz w:val="18"/>
-        </w:rPr>
-        <w:t>PHP,</w:t>
-      </w:r>
-      <w:r>
-        <w:rPr>
-          <w:b w:val="0"/>
-          <w:spacing w:val="-4"/>
-          <w:sz w:val="18"/>
-        </w:rPr>
-        <w:t> </w:t>
-      </w:r>
-      <w:r>
-        <w:rPr>
-          <w:b w:val="0"/>
-          <w:spacing w:val="-2"/>
-          <w:sz w:val="18"/>
-        </w:rPr>
-        <w:t>MySQL,</w:t>
-      </w:r>
-    </w:p>
-    <w:p>
-      <w:pPr>
-        <w:spacing w:line="271" w:lineRule="auto" w:before="0"/>
-        <w:ind w:left="100" w:right="53" w:firstLine="1152"/>
-        <w:jc w:val="right"/>
-        <w:rPr>
-          <w:b w:val="0"/>
-          <w:sz w:val="18"/>
-        </w:rPr>
-      </w:pPr>
-      <w:r>
-        <w:rPr>
-          <w:b w:val="0"/>
-          <w:sz w:val="18"/>
-        </w:rPr>
-        <w:t>Responsive</w:t>
-      </w:r>
-      <w:r>
-        <w:rPr>
-          <w:b w:val="0"/>
-          <w:spacing w:val="-14"/>
-          <w:sz w:val="18"/>
-        </w:rPr>
-        <w:t> </w:t>
-      </w:r>
-      <w:r>
-        <w:rPr>
-          <w:b w:val="0"/>
-          <w:sz w:val="18"/>
-        </w:rPr>
-        <w:t>web</w:t>
-      </w:r>
-      <w:r>
-        <w:rPr>
-          <w:b w:val="0"/>
-          <w:spacing w:val="-13"/>
-          <w:sz w:val="18"/>
-        </w:rPr>
-        <w:t> </w:t>
-      </w:r>
-      <w:r>
-        <w:rPr>
-          <w:b w:val="0"/>
-          <w:sz w:val="18"/>
-        </w:rPr>
-        <w:t>design, GitHub</w:t>
-      </w:r>
-      <w:r>
-        <w:rPr>
-          <w:b w:val="0"/>
-          <w:spacing w:val="-14"/>
-          <w:sz w:val="18"/>
-        </w:rPr>
-        <w:t> </w:t>
-      </w:r>
-      <w:r>
-        <w:rPr>
-          <w:b w:val="0"/>
-          <w:sz w:val="18"/>
-        </w:rPr>
-        <w:t>Desktop,</w:t>
-      </w:r>
-      <w:r>
-        <w:rPr>
-          <w:b w:val="0"/>
-          <w:spacing w:val="-13"/>
-          <w:sz w:val="18"/>
-        </w:rPr>
-        <w:t> </w:t>
-      </w:r>
-      <w:r>
-        <w:rPr>
-          <w:b w:val="0"/>
-          <w:sz w:val="18"/>
-        </w:rPr>
-        <w:t>MySQL</w:t>
-      </w:r>
-      <w:r>
-        <w:rPr>
-          <w:b w:val="0"/>
-          <w:spacing w:val="-14"/>
-          <w:sz w:val="18"/>
-        </w:rPr>
-        <w:t> </w:t>
-      </w:r>
-      <w:r>
-        <w:rPr>
-          <w:b w:val="0"/>
-          <w:sz w:val="18"/>
-        </w:rPr>
-        <w:t>Workbench, Visual Studio Code, Sublime Text</w:t>
-      </w:r>
-    </w:p>
-    <w:p>
-      <w:pPr>
-        <w:pStyle w:val="BodyText"/>
-        <w:spacing w:before="0"/>
-        <w:ind w:left="0"/>
-        <w:rPr>
-          <w:b w:val="0"/>
-          <w:sz w:val="20"/>
-        </w:rPr>
-      </w:pPr>
-    </w:p>
-    <w:p>
-      <w:pPr>
-        <w:spacing w:line="271" w:lineRule="auto" w:before="0"/>
-        <w:ind w:left="1447" w:right="53" w:firstLine="319"/>
-        <w:jc w:val="right"/>
-        <w:rPr>
-          <w:b w:val="0"/>
-          <w:sz w:val="18"/>
-        </w:rPr>
-      </w:pPr>
-      <w:r>
-        <w:rPr>
-          <w:b w:val="0"/>
-          <w:spacing w:val="-2"/>
-          <w:sz w:val="18"/>
-        </w:rPr>
-        <w:t>Windows,</w:t>
-      </w:r>
-      <w:r>
-        <w:rPr>
-          <w:b w:val="0"/>
-          <w:spacing w:val="-12"/>
-          <w:sz w:val="18"/>
-        </w:rPr>
-        <w:t> </w:t>
-      </w:r>
-      <w:r>
-        <w:rPr>
-          <w:b w:val="0"/>
-          <w:spacing w:val="-2"/>
-          <w:sz w:val="18"/>
-        </w:rPr>
-        <w:t>macOS, </w:t>
-      </w:r>
-      <w:r>
-        <w:rPr>
-          <w:b w:val="0"/>
-          <w:sz w:val="18"/>
-        </w:rPr>
-        <w:t>Macro photography, </w:t>
-      </w:r>
-      <w:r>
-        <w:rPr>
-          <w:b w:val="0"/>
-          <w:spacing w:val="-2"/>
-          <w:sz w:val="18"/>
-        </w:rPr>
-        <w:t>Photogrammetry, </w:t>
-      </w:r>
-      <w:r>
-        <w:rPr>
-          <w:b w:val="0"/>
-          <w:sz w:val="18"/>
-        </w:rPr>
-        <w:t>HTC</w:t>
-      </w:r>
-      <w:r>
-        <w:rPr>
-          <w:b w:val="0"/>
-          <w:spacing w:val="-8"/>
-          <w:sz w:val="18"/>
-        </w:rPr>
-        <w:t> </w:t>
-      </w:r>
-      <w:r>
-        <w:rPr>
-          <w:b w:val="0"/>
-          <w:sz w:val="18"/>
-        </w:rPr>
-        <w:t>Vive,</w:t>
-      </w:r>
-      <w:r>
-        <w:rPr>
-          <w:b w:val="0"/>
-          <w:spacing w:val="-7"/>
-          <w:sz w:val="18"/>
-        </w:rPr>
-        <w:t> </w:t>
-      </w:r>
-      <w:r>
-        <w:rPr>
-          <w:b w:val="0"/>
-          <w:sz w:val="18"/>
-        </w:rPr>
-        <w:t>Oculus</w:t>
-      </w:r>
-      <w:r>
-        <w:rPr>
-          <w:b w:val="0"/>
-          <w:spacing w:val="-7"/>
-          <w:sz w:val="18"/>
-        </w:rPr>
-        <w:t> </w:t>
-      </w:r>
-      <w:r>
-        <w:rPr>
-          <w:b w:val="0"/>
-          <w:spacing w:val="-4"/>
-          <w:sz w:val="18"/>
-        </w:rPr>
-        <w:t>Rift,</w:t>
-      </w:r>
-    </w:p>
-    <w:p>
-      <w:pPr>
-        <w:spacing w:line="271" w:lineRule="auto" w:before="0"/>
-        <w:ind w:left="1238" w:right="53" w:hanging="736"/>
-        <w:jc w:val="right"/>
-        <w:rPr>
-          <w:b w:val="0"/>
-          <w:sz w:val="18"/>
-        </w:rPr>
-      </w:pPr>
-      <w:r>
-        <w:rPr>
-          <w:b w:val="0"/>
-          <w:spacing w:val="-2"/>
-          <w:sz w:val="18"/>
-        </w:rPr>
-        <w:t>MotionBuilder,</w:t>
-      </w:r>
-      <w:r>
-        <w:rPr>
-          <w:b w:val="0"/>
-          <w:spacing w:val="-10"/>
-          <w:sz w:val="18"/>
-        </w:rPr>
-        <w:t> </w:t>
-      </w:r>
-      <w:r>
-        <w:rPr>
-          <w:b w:val="0"/>
-          <w:spacing w:val="-2"/>
-          <w:sz w:val="18"/>
-        </w:rPr>
-        <w:t>OptiTrack</w:t>
-      </w:r>
-      <w:r>
-        <w:rPr>
-          <w:b w:val="0"/>
-          <w:spacing w:val="-10"/>
-          <w:sz w:val="18"/>
-        </w:rPr>
-        <w:t> </w:t>
-      </w:r>
-      <w:r>
-        <w:rPr>
-          <w:b w:val="0"/>
-          <w:spacing w:val="-2"/>
-          <w:sz w:val="18"/>
-        </w:rPr>
-        <w:t>Motive, </w:t>
-      </w:r>
-      <w:r>
-        <w:rPr>
-          <w:b w:val="0"/>
-          <w:sz w:val="18"/>
-        </w:rPr>
-        <w:t>Fusion</w:t>
-      </w:r>
-      <w:r>
-        <w:rPr>
-          <w:b w:val="0"/>
-          <w:spacing w:val="-2"/>
-          <w:sz w:val="18"/>
-        </w:rPr>
-        <w:t> </w:t>
-      </w:r>
-      <w:r>
-        <w:rPr>
-          <w:b w:val="0"/>
-          <w:sz w:val="18"/>
-        </w:rPr>
-        <w:t>360,</w:t>
-      </w:r>
-      <w:r>
-        <w:rPr>
-          <w:b w:val="0"/>
-          <w:spacing w:val="-2"/>
-          <w:sz w:val="18"/>
-        </w:rPr>
-        <w:t> SolidWorks,</w:t>
-      </w:r>
-    </w:p>
-    <w:p>
-      <w:pPr>
-        <w:spacing w:line="191" w:lineRule="exact" w:before="0"/>
-        <w:ind w:left="0" w:right="53" w:firstLine="0"/>
-        <w:jc w:val="right"/>
-        <w:rPr>
-          <w:b w:val="0"/>
-          <w:sz w:val="18"/>
-        </w:rPr>
-      </w:pPr>
-      <w:r>
-        <w:rPr>
-          <w:b w:val="0"/>
-          <w:sz w:val="18"/>
-        </w:rPr>
-        <w:t>3D</w:t>
-      </w:r>
-      <w:r>
-        <w:rPr>
-          <w:b w:val="0"/>
-          <w:spacing w:val="-3"/>
-          <w:sz w:val="18"/>
-        </w:rPr>
-        <w:t> </w:t>
-      </w:r>
-      <w:r>
-        <w:rPr>
-          <w:b w:val="0"/>
-          <w:sz w:val="18"/>
-        </w:rPr>
-        <w:t>printing,</w:t>
-      </w:r>
-      <w:r>
-        <w:rPr>
-          <w:b w:val="0"/>
-          <w:spacing w:val="-3"/>
-          <w:sz w:val="18"/>
-        </w:rPr>
-        <w:t> </w:t>
-      </w:r>
-      <w:r>
-        <w:rPr>
-          <w:b w:val="0"/>
-          <w:sz w:val="18"/>
-        </w:rPr>
-        <w:t>Simplify3D,</w:t>
-      </w:r>
-      <w:r>
-        <w:rPr>
-          <w:b w:val="0"/>
-          <w:spacing w:val="-2"/>
-          <w:sz w:val="18"/>
-        </w:rPr>
-        <w:t> MakerBot,</w:t>
-      </w:r>
-    </w:p>
-    <w:p>
-      <w:pPr>
-        <w:spacing w:line="271" w:lineRule="auto" w:before="24"/>
-        <w:ind w:left="1524" w:right="53" w:firstLine="1018"/>
-        <w:jc w:val="right"/>
-        <w:rPr>
-          <w:b w:val="0"/>
-          <w:sz w:val="18"/>
-        </w:rPr>
-      </w:pPr>
-      <w:r>
-        <w:rPr>
-          <w:b w:val="0"/>
-          <w:sz w:val="18"/>
-        </w:rPr>
-        <w:t>Bash,</w:t>
-      </w:r>
-      <w:r>
-        <w:rPr>
-          <w:b w:val="0"/>
-          <w:spacing w:val="-14"/>
-          <w:sz w:val="18"/>
-        </w:rPr>
-        <w:t> </w:t>
-      </w:r>
-      <w:r>
-        <w:rPr>
-          <w:b w:val="0"/>
-          <w:sz w:val="18"/>
-        </w:rPr>
-        <w:t>C#, </w:t>
-      </w:r>
-      <w:r>
-        <w:rPr>
-          <w:b w:val="0"/>
-          <w:spacing w:val="-2"/>
-          <w:sz w:val="18"/>
-        </w:rPr>
-        <w:t>FileZilla,</w:t>
-      </w:r>
-      <w:r>
-        <w:rPr>
-          <w:b w:val="0"/>
-          <w:spacing w:val="-14"/>
-          <w:sz w:val="18"/>
-        </w:rPr>
-        <w:t> </w:t>
-      </w:r>
-      <w:r>
-        <w:rPr>
-          <w:b w:val="0"/>
-          <w:spacing w:val="-2"/>
-          <w:sz w:val="18"/>
-        </w:rPr>
-        <w:t>Excel,</w:t>
-      </w:r>
-      <w:r>
-        <w:rPr>
-          <w:b w:val="0"/>
-          <w:spacing w:val="-11"/>
-          <w:sz w:val="18"/>
-        </w:rPr>
-        <w:t> </w:t>
-      </w:r>
-      <w:r>
-        <w:rPr>
-          <w:b w:val="0"/>
-          <w:spacing w:val="-2"/>
-          <w:sz w:val="18"/>
-        </w:rPr>
-        <w:t>Trello, </w:t>
-      </w:r>
-      <w:r>
-        <w:rPr>
-          <w:b w:val="0"/>
-          <w:sz w:val="18"/>
-        </w:rPr>
-        <w:t>Fencing, Rowing,</w:t>
-      </w:r>
-    </w:p>
-    <w:p>
-      <w:pPr>
-        <w:spacing w:line="190" w:lineRule="exact" w:before="0"/>
-        <w:ind w:left="0" w:right="53" w:firstLine="0"/>
-        <w:jc w:val="right"/>
-        <w:rPr>
-          <w:b w:val="0"/>
-          <w:sz w:val="18"/>
-        </w:rPr>
-      </w:pPr>
-      <w:r>
-        <w:rPr>
-          <w:b w:val="0"/>
-          <w:sz w:val="18"/>
-        </w:rPr>
-        <w:t>Computer</w:t>
-      </w:r>
-      <w:r>
-        <w:rPr>
-          <w:b w:val="0"/>
-          <w:spacing w:val="-2"/>
-          <w:sz w:val="18"/>
-        </w:rPr>
-        <w:t> </w:t>
-      </w:r>
-      <w:r>
-        <w:rPr>
-          <w:b w:val="0"/>
-          <w:sz w:val="18"/>
-        </w:rPr>
-        <w:t>building</w:t>
-      </w:r>
-      <w:r>
-        <w:rPr>
-          <w:b w:val="0"/>
-          <w:spacing w:val="-2"/>
-          <w:sz w:val="18"/>
-        </w:rPr>
-        <w:t> </w:t>
-      </w:r>
-      <w:r>
-        <w:rPr>
-          <w:b w:val="0"/>
-          <w:sz w:val="18"/>
-        </w:rPr>
-        <w:t>and</w:t>
-      </w:r>
-      <w:r>
-        <w:rPr>
-          <w:b w:val="0"/>
-          <w:spacing w:val="-1"/>
-          <w:sz w:val="18"/>
-        </w:rPr>
-        <w:t> </w:t>
-      </w:r>
-      <w:r>
-        <w:rPr>
-          <w:b w:val="0"/>
-          <w:spacing w:val="-2"/>
-          <w:sz w:val="18"/>
-        </w:rPr>
-        <w:t>gaming</w:t>
-      </w:r>
-    </w:p>
-    <w:p>
-      <w:pPr>
-        <w:pStyle w:val="BodyText"/>
-        <w:spacing w:before="8"/>
-        <w:ind w:left="0"/>
-        <w:rPr>
-          <w:b w:val="0"/>
-        </w:rPr>
-      </w:pPr>
-    </w:p>
-    <w:p>
-      <w:pPr>
-        <w:pStyle w:val="Heading1"/>
-        <w:spacing w:before="0"/>
-      </w:pPr>
-      <w:r>
-        <w:rPr>
-          <w:spacing w:val="-2"/>
-        </w:rPr>
-        <w:t>Travel</w:t>
-      </w:r>
-    </w:p>
-    <w:p>
-      <w:pPr>
-        <w:spacing w:line="271" w:lineRule="auto" w:before="13"/>
-        <w:ind w:left="1040" w:right="53" w:hanging="151"/>
-        <w:jc w:val="right"/>
-        <w:rPr>
-          <w:b w:val="0"/>
-          <w:sz w:val="18"/>
-        </w:rPr>
-      </w:pPr>
-      <w:r>
-        <w:rPr>
-          <w:b w:val="0"/>
-          <w:sz w:val="18"/>
-        </w:rPr>
-        <w:t>Los</w:t>
-      </w:r>
-      <w:r>
-        <w:rPr>
-          <w:b w:val="0"/>
-          <w:spacing w:val="-13"/>
-          <w:sz w:val="18"/>
-        </w:rPr>
-        <w:t> </w:t>
-      </w:r>
-      <w:r>
-        <w:rPr>
-          <w:b w:val="0"/>
-          <w:sz w:val="18"/>
-        </w:rPr>
-        <w:t>Angeles,</w:t>
-      </w:r>
-      <w:r>
-        <w:rPr>
-          <w:b w:val="0"/>
-          <w:spacing w:val="-13"/>
-          <w:sz w:val="18"/>
-        </w:rPr>
-        <w:t> </w:t>
-      </w:r>
-      <w:r>
-        <w:rPr>
-          <w:b w:val="0"/>
-          <w:sz w:val="18"/>
-        </w:rPr>
-        <w:t>Canada,</w:t>
-      </w:r>
-      <w:r>
-        <w:rPr>
-          <w:b w:val="0"/>
-          <w:spacing w:val="-13"/>
-          <w:sz w:val="18"/>
-        </w:rPr>
-        <w:t> </w:t>
-      </w:r>
-      <w:r>
-        <w:rPr>
-          <w:b w:val="0"/>
-          <w:sz w:val="18"/>
-        </w:rPr>
-        <w:t>Spain, United Kingdom, Ireland, Germany,</w:t>
-      </w:r>
-      <w:r>
-        <w:rPr>
-          <w:b w:val="0"/>
-          <w:spacing w:val="-14"/>
-          <w:sz w:val="18"/>
-        </w:rPr>
-        <w:t> </w:t>
-      </w:r>
-      <w:r>
-        <w:rPr>
-          <w:b w:val="0"/>
-          <w:sz w:val="18"/>
-        </w:rPr>
-        <w:t>Malaysia,</w:t>
-      </w:r>
-      <w:r>
-        <w:rPr>
-          <w:b w:val="0"/>
-          <w:spacing w:val="-13"/>
-          <w:sz w:val="18"/>
-        </w:rPr>
-        <w:t> </w:t>
-      </w:r>
-      <w:r>
-        <w:rPr>
-          <w:b w:val="0"/>
-          <w:spacing w:val="-2"/>
-          <w:sz w:val="18"/>
-        </w:rPr>
-        <w:t>France</w:t>
-      </w:r>
-    </w:p>
-    <w:p>
-      <w:pPr>
-        <w:spacing w:before="51"/>
-        <w:ind w:left="0" w:right="135" w:firstLine="0"/>
-        <w:jc w:val="right"/>
-        <w:rPr>
-          <w:b w:val="0"/>
-          <w:sz w:val="23"/>
-        </w:rPr>
-      </w:pPr>
-      <w:r>
-        <w:rPr/>
-        <w:br w:type="column"/>
-      </w:r>
-      <w:hyperlink r:id="rId9">
-        <w:r>
-          <w:rPr>
-            <w:b w:val="0"/>
-            <w:spacing w:val="-2"/>
-            <w:sz w:val="23"/>
-          </w:rPr>
-          <w:t>ariffjeff@icloud.com</w:t>
-        </w:r>
-      </w:hyperlink>
-    </w:p>
-    <w:p>
-      <w:pPr>
-        <w:spacing w:before="30"/>
-        <w:ind w:left="0" w:right="135" w:firstLine="0"/>
-        <w:jc w:val="right"/>
-        <w:rPr>
-          <w:b w:val="0"/>
-          <w:sz w:val="23"/>
-        </w:rPr>
-      </w:pPr>
-      <w:r>
-        <w:rPr>
-          <w:b w:val="0"/>
-          <w:sz w:val="23"/>
-        </w:rPr>
-        <w:t>+1</w:t>
-      </w:r>
-      <w:r>
-        <w:rPr>
-          <w:b w:val="0"/>
-          <w:spacing w:val="-9"/>
-          <w:sz w:val="23"/>
-        </w:rPr>
-        <w:t> </w:t>
-      </w:r>
-      <w:r>
-        <w:rPr>
-          <w:b w:val="0"/>
-          <w:sz w:val="23"/>
-        </w:rPr>
-        <w:t>(860)</w:t>
-      </w:r>
-      <w:r>
-        <w:rPr>
-          <w:b w:val="0"/>
-          <w:spacing w:val="-9"/>
-          <w:sz w:val="23"/>
-        </w:rPr>
-        <w:t> </w:t>
-      </w:r>
-      <w:r>
-        <w:rPr>
-          <w:b w:val="0"/>
-          <w:sz w:val="23"/>
-        </w:rPr>
-        <w:t>501-</w:t>
-      </w:r>
-      <w:r>
-        <w:rPr>
-          <w:b w:val="0"/>
-          <w:spacing w:val="-4"/>
-          <w:sz w:val="23"/>
-        </w:rPr>
-        <w:t>0121</w:t>
-      </w:r>
-    </w:p>
-    <w:p>
-      <w:pPr>
-        <w:spacing w:before="30"/>
-        <w:ind w:left="0" w:right="135" w:firstLine="0"/>
-        <w:jc w:val="right"/>
-        <w:rPr>
-          <w:b w:val="0"/>
-          <w:sz w:val="23"/>
-        </w:rPr>
-      </w:pPr>
-      <w:r>
-        <w:rPr>
-          <w:b w:val="0"/>
-          <w:spacing w:val="-2"/>
-          <w:sz w:val="23"/>
-        </w:rPr>
-        <w:t>artstation.com/ariffjeff</w:t>
-      </w:r>
-    </w:p>
-    <w:p>
-      <w:pPr>
-        <w:spacing w:line="268" w:lineRule="auto" w:before="30"/>
-        <w:ind w:left="5629" w:right="135" w:firstLine="1277"/>
-        <w:jc w:val="right"/>
-        <w:rPr>
-          <w:b w:val="0"/>
-          <w:sz w:val="23"/>
-        </w:rPr>
-      </w:pPr>
-      <w:r>
-        <w:rPr>
-          <w:b w:val="0"/>
-          <w:spacing w:val="-2"/>
-          <w:w w:val="95"/>
-          <w:sz w:val="23"/>
-        </w:rPr>
-        <w:t>ariffjeff.com linkedin.com/in/ariffjeff</w:t>
-      </w:r>
-    </w:p>
-    <w:p>
-      <w:pPr>
-        <w:pStyle w:val="BodyText"/>
-        <w:spacing w:before="8"/>
-        <w:ind w:left="0"/>
-        <w:rPr>
-          <w:b w:val="0"/>
-          <w:sz w:val="18"/>
-        </w:rPr>
-      </w:pPr>
       <w:r>
         <w:rPr/>
         <w:pict>
-          <v:shape style="position:absolute;margin-left:186.841202pt;margin-top:11.27374pt;width:22.2pt;height:25.2pt;mso-position-horizontal-relative:page;mso-position-vertical-relative:paragraph;z-index:-15726592;mso-wrap-distance-left:0;mso-wrap-distance-right:0" id="docshape1" coordorigin="3737,225" coordsize="444,504" path="m4053,604l3962,604,3959,630,3951,654,3940,676,3926,698,3966,729,4000,685,4017,663,4033,641,4048,617,4053,604xm3751,559l3743,608,3798,618,3853,624,3908,621,3962,604,4053,604,4059,592,4066,565,4066,561,3776,561,3751,559xm4156,536l4070,536,4091,552,4108,571,4121,592,4133,615,4180,597,4170,570,4159,544,4156,536xm3783,339l3737,357,3756,410,3778,460,3808,506,3851,544,3826,554,3801,560,3776,561,4066,561,4069,544,3958,544,3932,539,3910,524,3896,502,3891,476,3896,450,3911,429,3927,418,3846,418,3838,413,3832,409,3827,404,3813,390,3802,374,3792,357,3783,339xm4066,410l3958,410,3984,415,4006,430,4020,451,4025,477,4020,503,4005,525,3984,539,3958,544,4069,544,4070,536,4156,536,4149,519,4137,494,4124,469,4107,447,4088,427,4066,410xm3952,225l3915,268,3883,313,3858,362,3846,418,3927,418,3932,415,3958,410,4066,410,4065,410,4090,399,4115,394,4140,393,4165,393,4172,350,3954,350,3954,337,3956,324,3960,312,3965,300,3970,289,3976,278,3983,267,3989,255,3952,225xm4165,393l4140,393,4165,395,4165,393xm4063,329l4008,333,3954,350,4172,350,4172,346,4117,336,4063,329xe" filled="true" fillcolor="#000000" stroked="false">
+          <v:shape style="position:absolute;margin-left:230.862595pt;margin-top:11.47974pt;width:23.9pt;height:24.95pt;mso-position-horizontal-relative:page;mso-position-vertical-relative:paragraph;z-index:-15726080;mso-wrap-distance-left:0;mso-wrap-distance-right:0" id="docshape4" coordorigin="4617,230" coordsize="478,499" path="m4743,648l4681,648,4668,654,4653,658,4636,662,4617,664,4617,728,4821,728,4793,715,4768,699,4745,680,4726,658,4942,658,4938,655,4781,655,4737,648,4743,648xm5019,620l4916,620,4926,625,4941,632,4955,640,4968,649,4981,659,4997,672,5014,683,5032,692,5052,699,5054,700,5056,701,5059,702,5048,710,5035,716,5023,723,5010,728,5094,728,5094,665,4997,665,4989,660,4983,654,4976,649,4991,641,5006,631,5019,620xm4942,658l4726,658,4752,679,4781,696,4812,709,4845,717,4879,721,4913,719,4946,713,4979,702,4964,681,4946,662,4942,658xm5094,560l4985,560,4987,560,5004,567,5019,575,5033,587,5045,601,5046,603,5047,607,5046,610,5038,625,5028,640,5016,652,5002,664,5000,665,4997,665,5094,665,5094,560xm5094,457l4946,457,4983,460,4996,462,5008,465,5021,467,5003,515,4978,557,4945,594,4905,624,4865,643,4823,653,4781,655,4938,655,4927,645,4907,629,4914,621,4916,620,5019,620,5020,620,5032,606,5016,598,4999,592,4981,587,4963,584,4969,576,4975,568,4982,560,4985,560,5094,560,5094,457xm4617,610l4617,653,4633,653,4649,652,4665,651,4681,648,4743,648,4786,646,4831,633,4831,633,4672,633,4657,629,4643,623,4630,617,4617,610xm4617,429l4617,592,4630,604,4643,615,4657,624,4672,633,4831,633,4844,627,4727,627,4734,617,4697,617,4672,553,4670,488,4670,483,4664,483,4654,469,4642,455,4630,441,4617,429xm5094,299l4798,299,4817,341,4829,383,4833,424,4833,429,4830,472,4818,520,4796,561,4765,597,4727,627,4844,627,4873,612,4912,582,4932,561,4950,537,4960,521,4824,521,4827,509,4830,498,4833,488,4834,485,4837,484,4839,482,4874,468,4910,460,4946,457,5094,457,5094,457,4894,457,4899,440,4903,423,4903,420,4839,420,4838,410,4836,401,4836,393,4835,390,4837,388,4839,387,4856,379,4873,374,4890,373,5094,373,5094,299xm4785,352l4739,395,4703,458,4686,534,4697,617,4734,617,4773,565,4797,498,4800,431,4800,427,4785,352xm4934,492l4896,496,4859,505,4824,521,4960,521,4965,513,4972,495,4934,492xm4617,379l4617,386,4631,398,4644,410,4657,424,4668,439,4670,442,4671,447,4670,451,4669,461,4667,472,4664,483,4670,483,4689,414,4704,393,4635,393,4623,383,4617,379xm5094,373l4890,373,4909,374,4911,374,4915,377,4916,380,4921,396,4924,414,4925,431,4923,449,4923,453,4921,455,4910,455,4902,456,4894,457,5094,457,5094,373xm4904,387l4886,393,4870,401,4854,410,4839,420,4903,420,4904,405,4904,387xm4658,323l4650,340,4643,357,4639,375,4635,393,4704,393,4712,380,4700,380,4692,364,4682,350,4671,336,4658,323xm4788,308l4657,308,4662,310,4679,319,4693,330,4707,343,4718,358,4712,366,4700,380,4712,380,4732,351,4788,308xm5094,230l4617,230,4617,354,4623,342,4631,331,4640,321,4650,311,4654,308,4657,308,4788,308,4798,299,5094,299,5094,230xe" filled="true" fillcolor="#ff4613" stroked="false">
             <v:path arrowok="t"/>
             <v:fill type="solid"/>
             <w10:wrap type="topAndBottom"/>
@@ -2062,16 +1997,26 @@
       </w:r>
       <w:r>
         <w:rPr/>
+        <w:pict>
+          <v:shape style="position:absolute;margin-left:272.620209pt;margin-top:11.41384pt;width:22.05pt;height:25.05pt;mso-position-horizontal-relative:page;mso-position-vertical-relative:paragraph;z-index:-15725568;mso-wrap-distance-left:0;mso-wrap-distance-right:0" id="docshape5" coordorigin="5452,228" coordsize="441,501" path="m5767,604l5677,604,5674,630,5666,654,5654,676,5640,698,5680,729,5714,685,5731,663,5747,641,5761,617,5767,604xm5466,560l5459,609,5513,619,5568,625,5622,622,5677,604,5767,604,5772,592,5780,566,5780,562,5491,562,5466,560xm5869,537l5784,537,5805,553,5821,572,5835,593,5846,616,5893,597,5872,545,5869,537xm5498,341l5452,359,5471,411,5493,462,5523,507,5566,545,5541,555,5516,561,5491,562,5780,562,5783,545,5672,545,5646,540,5625,525,5610,504,5605,478,5611,452,5625,431,5642,420,5561,420,5553,414,5547,410,5542,406,5528,392,5517,376,5507,359,5498,341xm5779,412l5673,412,5699,417,5720,431,5734,453,5739,479,5734,505,5719,526,5698,540,5672,545,5783,545,5784,537,5869,537,5862,520,5851,495,5837,471,5821,449,5801,429,5779,412xm5666,228l5630,271,5597,315,5573,364,5561,420,5642,420,5647,417,5673,412,5779,412,5779,411,5803,401,5828,396,5853,395,5878,395,5885,352,5668,352,5668,339,5670,326,5674,314,5679,302,5684,291,5691,280,5697,269,5703,258,5666,228xm5878,395l5853,395,5878,396,5878,395xm5776,332l5722,335,5668,352,5885,352,5886,348,5831,338,5776,332xe" filled="true" fillcolor="#000000" stroked="false">
+            <v:path arrowok="t"/>
+            <v:fill type="solid"/>
+            <w10:wrap type="topAndBottom"/>
+          </v:shape>
+        </w:pict>
+      </w:r>
+      <w:r>
+        <w:rPr/>
         <w:drawing>
-          <wp:anchor distT="0" distB="0" distL="0" distR="0" allowOverlap="1" layoutInCell="1" locked="0" behindDoc="0" simplePos="0" relativeHeight="5">
+          <wp:anchor distT="0" distB="0" distL="0" distR="0" allowOverlap="1" layoutInCell="1" locked="0" behindDoc="0" simplePos="0" relativeHeight="7">
             <wp:simplePos x="0" y="0"/>
             <wp:positionH relativeFrom="page">
-              <wp:posOffset>2878162</wp:posOffset>
+              <wp:posOffset>3969585</wp:posOffset>
             </wp:positionH>
             <wp:positionV relativeFrom="paragraph">
-              <wp:posOffset>143693</wp:posOffset>
+              <wp:posOffset>145462</wp:posOffset>
             </wp:positionV>
-            <wp:extent cx="319079" cy="314325"/>
+            <wp:extent cx="319093" cy="314325"/>
             <wp:effectExtent l="0" t="0" r="0" b="0"/>
             <wp:wrapTopAndBottom/>
             <wp:docPr id="9" name="image5.png"/>
@@ -2094,7 +2039,7 @@
                   <pic:spPr>
                     <a:xfrm>
                       <a:off x="0" y="0"/>
-                      <a:ext cx="319079" cy="314325"/>
+                      <a:ext cx="319093" cy="314325"/>
                     </a:xfrm>
                     <a:prstGeom prst="rect">
                       <a:avLst/>
@@ -2109,13 +2054,13 @@
       <w:r>
         <w:rPr/>
         <w:drawing>
-          <wp:anchor distT="0" distB="0" distL="0" distR="0" allowOverlap="1" layoutInCell="1" locked="0" behindDoc="0" simplePos="0" relativeHeight="6">
+          <wp:anchor distT="0" distB="0" distL="0" distR="0" allowOverlap="1" layoutInCell="1" locked="0" behindDoc="0" simplePos="0" relativeHeight="8">
             <wp:simplePos x="0" y="0"/>
             <wp:positionH relativeFrom="page">
-              <wp:posOffset>3425539</wp:posOffset>
+              <wp:posOffset>4518748</wp:posOffset>
             </wp:positionH>
             <wp:positionV relativeFrom="paragraph">
-              <wp:posOffset>143189</wp:posOffset>
+              <wp:posOffset>144963</wp:posOffset>
             </wp:positionV>
             <wp:extent cx="286564" cy="320040"/>
             <wp:effectExtent l="0" t="0" r="0" b="0"/>
@@ -2154,29 +2099,19 @@
       </w:r>
       <w:r>
         <w:rPr/>
-        <w:pict>
-          <v:shape style="position:absolute;margin-left:309.891815pt;margin-top:11.27464pt;width:25.2pt;height:25.2pt;mso-position-horizontal-relative:page;mso-position-vertical-relative:paragraph;z-index:-15725056;mso-wrap-distance-left:0;mso-wrap-distance-right:0" id="docshape2" coordorigin="6198,225" coordsize="504,504" path="m6450,225l6370,238,6301,274,6246,329,6211,398,6198,477,6211,557,6246,626,6301,681,6370,716,6450,729,6529,716,6567,697,6454,697,6384,687,6323,657,6274,609,6242,548,6230,477,6230,475,6241,408,6272,348,6319,300,6380,269,6449,258,6567,258,6529,238,6450,225xm6567,258l6449,258,6519,269,6580,300,6627,348,6658,408,6669,476,6669,477,6658,547,6627,607,6580,654,6521,685,6454,697,6567,697,6599,681,6653,626,6689,557,6702,477,6689,398,6653,329,6599,274,6567,258xm6393,535l6333,535,6353,545,6369,558,6382,574,6391,593,6389,602,6389,607,6388,612,6390,620,6400,645,6419,663,6443,671,6470,668,6486,658,6450,658,6432,654,6417,644,6407,630,6404,612,6404,611,6407,594,6417,579,6432,569,6450,565,6527,565,6527,565,6536,555,6474,555,6473,555,6425,555,6407,546,6393,535xm6527,565l6450,565,6468,569,6483,579,6493,594,6496,612,6493,630,6483,645,6468,654,6450,658,6486,658,6489,657,6502,641,6509,621,6509,600,6508,597,6508,594,6512,587,6515,582,6517,578,6527,565xm6539,400l6471,400,6487,406,6500,414,6512,425,6521,439,6522,442,6524,444,6527,452,6528,457,6524,474,6524,484,6528,497,6528,499,6527,501,6519,520,6508,535,6493,547,6474,555,6536,555,6538,553,6550,544,6564,536,6567,535,6569,535,6598,535,6616,529,6622,524,6586,524,6568,520,6553,510,6543,495,6543,494,6539,477,6539,475,6543,459,6552,445,6567,434,6586,431,6623,431,6618,426,6598,418,6571,418,6568,418,6567,417,6549,407,6539,400xm6450,550l6437,551,6425,555,6473,555,6462,551,6450,550xm6598,535l6569,535,6578,537,6585,538,6592,537,6598,535xm6312,416l6293,421,6278,430,6266,443,6259,459,6258,459,6256,475,6256,477,6258,494,6266,511,6278,523,6293,533,6312,537,6333,535,6393,535,6392,534,6383,523,6316,523,6298,520,6283,509,6273,494,6270,477,6270,475,6273,458,6284,444,6298,434,6317,430,6385,430,6393,420,6395,418,6333,418,6312,416xm6623,431l6586,431,6605,435,6620,446,6629,461,6632,476,6632,477,6628,495,6618,510,6604,520,6586,524,6622,524,6635,512,6645,489,6645,464,6635,441,6623,431xm6385,430l6317,430,6335,434,6349,444,6359,459,6362,475,6362,477,6359,495,6349,510,6334,520,6316,523,6383,523,6380,518,6372,501,6376,486,6377,476,6377,474,6376,465,6372,454,6381,435,6385,430xm6461,283l6435,284,6414,295,6398,312,6390,333,6391,357,6391,358,6391,361,6391,362,6381,381,6368,397,6352,409,6333,418,6395,418,6409,408,6428,400,6539,400,6533,395,6528,389,6451,389,6433,386,6418,376,6407,361,6404,343,6404,342,6407,325,6417,310,6432,300,6450,296,6487,296,6484,293,6461,283xm6597,417l6572,418,6571,418,6598,418,6597,417xm6471,400l6428,400,6439,403,6450,404,6460,403,6471,400xm6487,296l6450,296,6468,300,6483,310,6493,324,6496,342,6493,360,6493,361,6483,375,6468,385,6451,389,6528,389,6520,380,6510,362,6509,360,6508,358,6511,350,6511,342,6510,336,6502,311,6487,296xe" filled="true" fillcolor="#000000" stroked="false">
-            <v:path arrowok="t"/>
-            <v:fill type="solid"/>
-            <w10:wrap type="topAndBottom"/>
-          </v:shape>
-        </w:pict>
-      </w:r>
-      <w:r>
-        <w:rPr/>
         <w:drawing>
-          <wp:anchor distT="0" distB="0" distL="0" distR="0" allowOverlap="1" layoutInCell="1" locked="0" behindDoc="0" simplePos="0" relativeHeight="8">
+          <wp:anchor distT="0" distB="0" distL="0" distR="0" allowOverlap="1" layoutInCell="1" locked="0" behindDoc="0" simplePos="0" relativeHeight="9">
             <wp:simplePos x="0" y="0"/>
             <wp:positionH relativeFrom="page">
-              <wp:posOffset>4479178</wp:posOffset>
+              <wp:posOffset>5030835</wp:posOffset>
             </wp:positionH>
             <wp:positionV relativeFrom="paragraph">
-              <wp:posOffset>144401</wp:posOffset>
+              <wp:posOffset>178443</wp:posOffset>
             </wp:positionV>
-            <wp:extent cx="332435" cy="320040"/>
+            <wp:extent cx="330825" cy="252983"/>
             <wp:effectExtent l="0" t="0" r="0" b="0"/>
             <wp:wrapTopAndBottom/>
-            <wp:docPr id="13" name="image7.png"/>
+            <wp:docPr id="13" name="image7.jpeg"/>
             <wp:cNvGraphicFramePr>
               <a:graphicFrameLocks noChangeAspect="1"/>
             </wp:cNvGraphicFramePr>
@@ -2184,57 +2119,11 @@
               <a:graphicData uri="http://schemas.openxmlformats.org/drawingml/2006/picture">
                 <pic:pic>
                   <pic:nvPicPr>
-                    <pic:cNvPr id="14" name="image7.png"/>
+                    <pic:cNvPr id="14" name="image7.jpeg"/>
                     <pic:cNvPicPr/>
                   </pic:nvPicPr>
                   <pic:blipFill>
                     <a:blip r:embed="rId12" cstate="print"/>
-                    <a:stretch>
-                      <a:fillRect/>
-                    </a:stretch>
-                  </pic:blipFill>
-                  <pic:spPr>
-                    <a:xfrm>
-                      <a:off x="0" y="0"/>
-                      <a:ext cx="332435" cy="320040"/>
-                    </a:xfrm>
-                    <a:prstGeom prst="rect">
-                      <a:avLst/>
-                    </a:prstGeom>
-                  </pic:spPr>
-                </pic:pic>
-              </a:graphicData>
-            </a:graphic>
-          </wp:anchor>
-        </w:drawing>
-      </w:r>
-      <w:r>
-        <w:rPr/>
-        <w:drawing>
-          <wp:anchor distT="0" distB="0" distL="0" distR="0" allowOverlap="1" layoutInCell="1" locked="0" behindDoc="0" simplePos="0" relativeHeight="9">
-            <wp:simplePos x="0" y="0"/>
-            <wp:positionH relativeFrom="page">
-              <wp:posOffset>5032605</wp:posOffset>
-            </wp:positionH>
-            <wp:positionV relativeFrom="paragraph">
-              <wp:posOffset>176864</wp:posOffset>
-            </wp:positionV>
-            <wp:extent cx="330825" cy="252983"/>
-            <wp:effectExtent l="0" t="0" r="0" b="0"/>
-            <wp:wrapTopAndBottom/>
-            <wp:docPr id="15" name="image8.jpeg"/>
-            <wp:cNvGraphicFramePr>
-              <a:graphicFrameLocks noChangeAspect="1"/>
-            </wp:cNvGraphicFramePr>
-            <a:graphic>
-              <a:graphicData uri="http://schemas.openxmlformats.org/drawingml/2006/picture">
-                <pic:pic>
-                  <pic:nvPicPr>
-                    <pic:cNvPr id="16" name="image8.jpeg"/>
-                    <pic:cNvPicPr/>
-                  </pic:nvPicPr>
-                  <pic:blipFill>
-                    <a:blip r:embed="rId13" cstate="print"/>
                     <a:stretch>
                       <a:fillRect/>
                     </a:stretch>
@@ -2260,12 +2149,58 @@
           <wp:anchor distT="0" distB="0" distL="0" distR="0" allowOverlap="1" layoutInCell="1" locked="0" behindDoc="0" simplePos="0" relativeHeight="10">
             <wp:simplePos x="0" y="0"/>
             <wp:positionH relativeFrom="page">
-              <wp:posOffset>5586526</wp:posOffset>
+              <wp:posOffset>5586501</wp:posOffset>
             </wp:positionH>
             <wp:positionV relativeFrom="paragraph">
-              <wp:posOffset>142140</wp:posOffset>
+              <wp:posOffset>143913</wp:posOffset>
             </wp:positionV>
-            <wp:extent cx="331509" cy="323088"/>
+            <wp:extent cx="331505" cy="323088"/>
+            <wp:effectExtent l="0" t="0" r="0" b="0"/>
+            <wp:wrapTopAndBottom/>
+            <wp:docPr id="15" name="image8.png"/>
+            <wp:cNvGraphicFramePr>
+              <a:graphicFrameLocks noChangeAspect="1"/>
+            </wp:cNvGraphicFramePr>
+            <a:graphic>
+              <a:graphicData uri="http://schemas.openxmlformats.org/drawingml/2006/picture">
+                <pic:pic>
+                  <pic:nvPicPr>
+                    <pic:cNvPr id="16" name="image8.png"/>
+                    <pic:cNvPicPr/>
+                  </pic:nvPicPr>
+                  <pic:blipFill>
+                    <a:blip r:embed="rId13" cstate="print"/>
+                    <a:stretch>
+                      <a:fillRect/>
+                    </a:stretch>
+                  </pic:blipFill>
+                  <pic:spPr>
+                    <a:xfrm>
+                      <a:off x="0" y="0"/>
+                      <a:ext cx="331505" cy="323088"/>
+                    </a:xfrm>
+                    <a:prstGeom prst="rect">
+                      <a:avLst/>
+                    </a:prstGeom>
+                  </pic:spPr>
+                </pic:pic>
+              </a:graphicData>
+            </a:graphic>
+          </wp:anchor>
+        </w:drawing>
+      </w:r>
+      <w:r>
+        <w:rPr/>
+        <w:drawing>
+          <wp:anchor distT="0" distB="0" distL="0" distR="0" allowOverlap="1" layoutInCell="1" locked="0" behindDoc="0" simplePos="0" relativeHeight="11">
+            <wp:simplePos x="0" y="0"/>
+            <wp:positionH relativeFrom="page">
+              <wp:posOffset>6142299</wp:posOffset>
+            </wp:positionH>
+            <wp:positionV relativeFrom="paragraph">
+              <wp:posOffset>143914</wp:posOffset>
+            </wp:positionV>
+            <wp:extent cx="331372" cy="323088"/>
             <wp:effectExtent l="0" t="0" r="0" b="0"/>
             <wp:wrapTopAndBottom/>
             <wp:docPr id="17" name="image9.png"/>
@@ -2288,7 +2223,7 @@
                   <pic:spPr>
                     <a:xfrm>
                       <a:off x="0" y="0"/>
-                      <a:ext cx="331509" cy="323088"/>
+                      <a:ext cx="331372" cy="323088"/>
                     </a:xfrm>
                     <a:prstGeom prst="rect">
                       <a:avLst/>
@@ -2303,15 +2238,15 @@
       <w:r>
         <w:rPr/>
         <w:drawing>
-          <wp:anchor distT="0" distB="0" distL="0" distR="0" allowOverlap="1" layoutInCell="1" locked="0" behindDoc="0" simplePos="0" relativeHeight="11">
+          <wp:anchor distT="0" distB="0" distL="0" distR="0" allowOverlap="1" layoutInCell="1" locked="0" behindDoc="0" simplePos="0" relativeHeight="12">
             <wp:simplePos x="0" y="0"/>
             <wp:positionH relativeFrom="page">
-              <wp:posOffset>6140589</wp:posOffset>
+              <wp:posOffset>6697967</wp:posOffset>
             </wp:positionH>
             <wp:positionV relativeFrom="paragraph">
-              <wp:posOffset>142140</wp:posOffset>
+              <wp:posOffset>143918</wp:posOffset>
             </wp:positionV>
-            <wp:extent cx="331368" cy="323088"/>
+            <wp:extent cx="331366" cy="323088"/>
             <wp:effectExtent l="0" t="0" r="0" b="0"/>
             <wp:wrapTopAndBottom/>
             <wp:docPr id="19" name="image10.jpeg"/>
@@ -2334,7 +2269,7 @@
                   <pic:spPr>
                     <a:xfrm>
                       <a:off x="0" y="0"/>
-                      <a:ext cx="331368" cy="323088"/>
+                      <a:ext cx="331366" cy="323088"/>
                     </a:xfrm>
                     <a:prstGeom prst="rect">
                       <a:avLst/>
@@ -2349,18 +2284,18 @@
       <w:r>
         <w:rPr/>
         <w:drawing>
-          <wp:anchor distT="0" distB="0" distL="0" distR="0" allowOverlap="1" layoutInCell="1" locked="0" behindDoc="0" simplePos="0" relativeHeight="12">
+          <wp:anchor distT="0" distB="0" distL="0" distR="0" allowOverlap="1" layoutInCell="1" locked="0" behindDoc="0" simplePos="0" relativeHeight="13">
             <wp:simplePos x="0" y="0"/>
             <wp:positionH relativeFrom="page">
-              <wp:posOffset>6694499</wp:posOffset>
+              <wp:posOffset>7253631</wp:posOffset>
             </wp:positionH>
             <wp:positionV relativeFrom="paragraph">
-              <wp:posOffset>142140</wp:posOffset>
+              <wp:posOffset>143914</wp:posOffset>
             </wp:positionV>
-            <wp:extent cx="331370" cy="323088"/>
+            <wp:extent cx="331372" cy="323088"/>
             <wp:effectExtent l="0" t="0" r="0" b="0"/>
             <wp:wrapTopAndBottom/>
-            <wp:docPr id="21" name="image11.jpeg"/>
+            <wp:docPr id="21" name="image11.png"/>
             <wp:cNvGraphicFramePr>
               <a:graphicFrameLocks noChangeAspect="1"/>
             </wp:cNvGraphicFramePr>
@@ -2368,7 +2303,7 @@
               <a:graphicData uri="http://schemas.openxmlformats.org/drawingml/2006/picture">
                 <pic:pic>
                   <pic:nvPicPr>
-                    <pic:cNvPr id="22" name="image11.jpeg"/>
+                    <pic:cNvPr id="22" name="image11.png"/>
                     <pic:cNvPicPr/>
                   </pic:nvPicPr>
                   <pic:blipFill>
@@ -2380,7 +2315,7 @@
                   <pic:spPr>
                     <a:xfrm>
                       <a:off x="0" y="0"/>
-                      <a:ext cx="331370" cy="323088"/>
+                      <a:ext cx="331372" cy="323088"/>
                     </a:xfrm>
                     <a:prstGeom prst="rect">
                       <a:avLst/>
@@ -2392,68 +2327,22 @@
           </wp:anchor>
         </w:drawing>
       </w:r>
-      <w:r>
-        <w:rPr/>
-        <w:drawing>
-          <wp:anchor distT="0" distB="0" distL="0" distR="0" allowOverlap="1" layoutInCell="1" locked="0" behindDoc="0" simplePos="0" relativeHeight="13">
-            <wp:simplePos x="0" y="0"/>
-            <wp:positionH relativeFrom="page">
-              <wp:posOffset>7248419</wp:posOffset>
-            </wp:positionH>
-            <wp:positionV relativeFrom="paragraph">
-              <wp:posOffset>142140</wp:posOffset>
-            </wp:positionV>
-            <wp:extent cx="331373" cy="323088"/>
-            <wp:effectExtent l="0" t="0" r="0" b="0"/>
-            <wp:wrapTopAndBottom/>
-            <wp:docPr id="23" name="image12.png"/>
-            <wp:cNvGraphicFramePr>
-              <a:graphicFrameLocks noChangeAspect="1"/>
-            </wp:cNvGraphicFramePr>
-            <a:graphic>
-              <a:graphicData uri="http://schemas.openxmlformats.org/drawingml/2006/picture">
-                <pic:pic>
-                  <pic:nvPicPr>
-                    <pic:cNvPr id="24" name="image12.png"/>
-                    <pic:cNvPicPr/>
-                  </pic:nvPicPr>
-                  <pic:blipFill>
-                    <a:blip r:embed="rId17" cstate="print"/>
-                    <a:stretch>
-                      <a:fillRect/>
-                    </a:stretch>
-                  </pic:blipFill>
-                  <pic:spPr>
-                    <a:xfrm>
-                      <a:off x="0" y="0"/>
-                      <a:ext cx="331373" cy="323088"/>
-                    </a:xfrm>
-                    <a:prstGeom prst="rect">
-                      <a:avLst/>
-                    </a:prstGeom>
-                  </pic:spPr>
-                </pic:pic>
-              </a:graphicData>
-            </a:graphic>
-          </wp:anchor>
-        </w:drawing>
-      </w:r>
     </w:p>
     <w:p>
       <w:pPr>
         <w:pStyle w:val="BodyText"/>
-        <w:spacing w:before="1"/>
+        <w:spacing w:before="9"/>
         <w:ind w:left="0"/>
         <w:rPr>
           <w:b w:val="0"/>
-          <w:sz w:val="25"/>
+          <w:sz w:val="24"/>
         </w:rPr>
       </w:pPr>
     </w:p>
     <w:p>
       <w:pPr>
         <w:pStyle w:val="Heading1"/>
-        <w:ind w:left="100" w:right="0"/>
+        <w:ind w:left="160" w:right="0"/>
         <w:jc w:val="left"/>
       </w:pPr>
       <w:r>
@@ -2477,7 +2366,7 @@
       <w:pPr>
         <w:pStyle w:val="BodyText"/>
         <w:spacing w:before="33"/>
-        <w:ind w:left="100"/>
+        <w:ind w:left="160"/>
         <w:rPr>
           <w:b w:val="0"/>
         </w:rPr>
@@ -2520,10 +2409,10 @@
       <w:pPr>
         <w:pStyle w:val="BodyText"/>
         <w:tabs>
-          <w:tab w:pos="6703" w:val="left" w:leader="none"/>
+          <w:tab w:pos="6763" w:val="left" w:leader="none"/>
         </w:tabs>
         <w:spacing w:before="46"/>
-        <w:ind w:left="100"/>
+        <w:ind w:left="160"/>
         <w:rPr>
           <w:b w:val="0"/>
         </w:rPr>
@@ -2623,10 +2512,10 @@
           <w:numId w:val="1"/>
         </w:numPr>
         <w:tabs>
-          <w:tab w:pos="228" w:val="left" w:leader="none"/>
+          <w:tab w:pos="288" w:val="left" w:leader="none"/>
         </w:tabs>
-        <w:spacing w:line="307" w:lineRule="auto" w:before="48" w:after="0"/>
-        <w:ind w:left="232" w:right="183" w:hanging="132"/>
+        <w:spacing w:line="307" w:lineRule="auto" w:before="49" w:after="0"/>
+        <w:ind w:left="292" w:right="183" w:hanging="132"/>
         <w:jc w:val="left"/>
         <w:rPr>
           <w:sz w:val="16"/>
@@ -2647,10 +2536,10 @@
           <w:numId w:val="1"/>
         </w:numPr>
         <w:tabs>
-          <w:tab w:pos="228" w:val="left" w:leader="none"/>
+          <w:tab w:pos="288" w:val="left" w:leader="none"/>
         </w:tabs>
         <w:spacing w:line="307" w:lineRule="auto" w:before="1" w:after="0"/>
-        <w:ind w:left="232" w:right="439" w:hanging="132"/>
+        <w:ind w:left="292" w:right="439" w:hanging="132"/>
         <w:jc w:val="left"/>
         <w:rPr>
           <w:sz w:val="16"/>
@@ -2671,10 +2560,10 @@
           <w:numId w:val="1"/>
         </w:numPr>
         <w:tabs>
-          <w:tab w:pos="228" w:val="left" w:leader="none"/>
+          <w:tab w:pos="288" w:val="left" w:leader="none"/>
         </w:tabs>
-        <w:spacing w:line="307" w:lineRule="auto" w:before="2" w:after="0"/>
-        <w:ind w:left="232" w:right="355" w:hanging="132"/>
+        <w:spacing w:line="307" w:lineRule="auto" w:before="1" w:after="0"/>
+        <w:ind w:left="292" w:right="355" w:hanging="132"/>
         <w:jc w:val="left"/>
         <w:rPr>
           <w:sz w:val="16"/>
@@ -2695,10 +2584,10 @@
           <w:numId w:val="1"/>
         </w:numPr>
         <w:tabs>
-          <w:tab w:pos="228" w:val="left" w:leader="none"/>
+          <w:tab w:pos="288" w:val="left" w:leader="none"/>
         </w:tabs>
-        <w:spacing w:line="307" w:lineRule="auto" w:before="1" w:after="0"/>
-        <w:ind w:left="232" w:right="696" w:hanging="132"/>
+        <w:spacing w:line="307" w:lineRule="auto" w:before="2" w:after="0"/>
+        <w:ind w:left="292" w:right="696" w:hanging="132"/>
         <w:jc w:val="left"/>
         <w:rPr>
           <w:sz w:val="16"/>
@@ -2714,7 +2603,7 @@
     <w:p>
       <w:pPr>
         <w:pStyle w:val="BodyText"/>
-        <w:spacing w:before="5"/>
+        <w:spacing w:before="4"/>
         <w:ind w:left="0"/>
         <w:rPr>
           <w:sz w:val="20"/>
@@ -2724,8 +2613,8 @@
     <w:p>
       <w:pPr>
         <w:pStyle w:val="BodyText"/>
-        <w:spacing w:before="0"/>
-        <w:ind w:left="100"/>
+        <w:spacing w:before="1"/>
+        <w:ind w:left="160"/>
         <w:rPr>
           <w:b w:val="0"/>
         </w:rPr>
@@ -2781,10 +2670,10 @@
       <w:pPr>
         <w:pStyle w:val="BodyText"/>
         <w:tabs>
-          <w:tab w:pos="6761" w:val="left" w:leader="none"/>
+          <w:tab w:pos="6821" w:val="left" w:leader="none"/>
         </w:tabs>
         <w:spacing w:before="46"/>
-        <w:ind w:left="100"/>
+        <w:ind w:left="160"/>
         <w:rPr>
           <w:b w:val="0"/>
         </w:rPr>
@@ -2930,10 +2819,10 @@
           <w:numId w:val="1"/>
         </w:numPr>
         <w:tabs>
-          <w:tab w:pos="228" w:val="left" w:leader="none"/>
+          <w:tab w:pos="288" w:val="left" w:leader="none"/>
         </w:tabs>
         <w:spacing w:line="240" w:lineRule="auto" w:before="48" w:after="0"/>
-        <w:ind w:left="227" w:right="0" w:hanging="128"/>
+        <w:ind w:left="287" w:right="0" w:hanging="128"/>
         <w:jc w:val="left"/>
         <w:rPr>
           <w:sz w:val="16"/>
@@ -3117,10 +3006,10 @@
           <w:numId w:val="1"/>
         </w:numPr>
         <w:tabs>
-          <w:tab w:pos="228" w:val="left" w:leader="none"/>
+          <w:tab w:pos="288" w:val="left" w:leader="none"/>
         </w:tabs>
         <w:spacing w:line="240" w:lineRule="auto" w:before="49" w:after="0"/>
-        <w:ind w:left="227" w:right="0" w:hanging="128"/>
+        <w:ind w:left="287" w:right="0" w:hanging="128"/>
         <w:jc w:val="left"/>
         <w:rPr>
           <w:sz w:val="16"/>
@@ -3261,8 +3150,8 @@
     <w:p>
       <w:pPr>
         <w:pStyle w:val="BodyText"/>
-        <w:spacing w:before="95"/>
-        <w:ind w:left="100"/>
+        <w:spacing w:before="94"/>
+        <w:ind w:left="160"/>
         <w:rPr>
           <w:b w:val="0"/>
         </w:rPr>
@@ -3337,10 +3226,10 @@
       <w:pPr>
         <w:pStyle w:val="BodyText"/>
         <w:tabs>
-          <w:tab w:pos="6699" w:val="left" w:leader="none"/>
+          <w:tab w:pos="6759" w:val="left" w:leader="none"/>
         </w:tabs>
         <w:spacing w:before="46"/>
-        <w:ind w:left="100"/>
+        <w:ind w:left="160"/>
         <w:rPr>
           <w:b w:val="0"/>
         </w:rPr>
@@ -3460,10 +3349,10 @@
           <w:numId w:val="1"/>
         </w:numPr>
         <w:tabs>
-          <w:tab w:pos="228" w:val="left" w:leader="none"/>
+          <w:tab w:pos="288" w:val="left" w:leader="none"/>
         </w:tabs>
-        <w:spacing w:line="240" w:lineRule="auto" w:before="48" w:after="0"/>
-        <w:ind w:left="227" w:right="0" w:hanging="128"/>
+        <w:spacing w:line="240" w:lineRule="auto" w:before="49" w:after="0"/>
+        <w:ind w:left="287" w:right="0" w:hanging="128"/>
         <w:jc w:val="left"/>
         <w:rPr>
           <w:sz w:val="16"/>
@@ -3641,10 +3530,10 @@
           <w:numId w:val="1"/>
         </w:numPr>
         <w:tabs>
-          <w:tab w:pos="228" w:val="left" w:leader="none"/>
+          <w:tab w:pos="288" w:val="left" w:leader="none"/>
         </w:tabs>
         <w:spacing w:line="240" w:lineRule="auto" w:before="48" w:after="0"/>
-        <w:ind w:left="227" w:right="0" w:hanging="128"/>
+        <w:ind w:left="287" w:right="0" w:hanging="128"/>
         <w:jc w:val="left"/>
         <w:rPr>
           <w:sz w:val="16"/>
@@ -3724,10 +3613,10 @@
           <w:numId w:val="1"/>
         </w:numPr>
         <w:tabs>
-          <w:tab w:pos="228" w:val="left" w:leader="none"/>
+          <w:tab w:pos="288" w:val="left" w:leader="none"/>
         </w:tabs>
         <w:spacing w:line="240" w:lineRule="auto" w:before="49" w:after="0"/>
-        <w:ind w:left="227" w:right="0" w:hanging="128"/>
+        <w:ind w:left="287" w:right="0" w:hanging="128"/>
         <w:jc w:val="left"/>
         <w:rPr>
           <w:sz w:val="16"/>
@@ -3827,10 +3716,10 @@
           <w:numId w:val="1"/>
         </w:numPr>
         <w:tabs>
-          <w:tab w:pos="228" w:val="left" w:leader="none"/>
+          <w:tab w:pos="288" w:val="left" w:leader="none"/>
         </w:tabs>
         <w:spacing w:line="240" w:lineRule="auto" w:before="49" w:after="0"/>
-        <w:ind w:left="227" w:right="0" w:hanging="128"/>
+        <w:ind w:left="287" w:right="0" w:hanging="128"/>
         <w:jc w:val="left"/>
         <w:rPr>
           <w:sz w:val="16"/>
@@ -3982,10 +3871,10 @@
           <w:numId w:val="1"/>
         </w:numPr>
         <w:tabs>
-          <w:tab w:pos="228" w:val="left" w:leader="none"/>
+          <w:tab w:pos="288" w:val="left" w:leader="none"/>
         </w:tabs>
         <w:spacing w:line="240" w:lineRule="auto" w:before="48" w:after="0"/>
-        <w:ind w:left="227" w:right="0" w:hanging="128"/>
+        <w:ind w:left="287" w:right="0" w:hanging="128"/>
         <w:jc w:val="left"/>
         <w:rPr>
           <w:sz w:val="16"/>
@@ -4114,7 +4003,7 @@
       <w:pPr>
         <w:pStyle w:val="BodyText"/>
         <w:spacing w:before="95"/>
-        <w:ind w:left="100"/>
+        <w:ind w:left="160"/>
         <w:rPr>
           <w:b w:val="0"/>
         </w:rPr>
@@ -4170,10 +4059,10 @@
       <w:pPr>
         <w:pStyle w:val="BodyText"/>
         <w:tabs>
-          <w:tab w:pos="6751" w:val="left" w:leader="none"/>
+          <w:tab w:pos="6811" w:val="left" w:leader="none"/>
         </w:tabs>
         <w:spacing w:before="46"/>
-        <w:ind w:left="100"/>
+        <w:ind w:left="160"/>
         <w:rPr>
           <w:b w:val="0"/>
         </w:rPr>
@@ -4293,10 +4182,10 @@
           <w:numId w:val="1"/>
         </w:numPr>
         <w:tabs>
-          <w:tab w:pos="228" w:val="left" w:leader="none"/>
+          <w:tab w:pos="288" w:val="left" w:leader="none"/>
         </w:tabs>
         <w:spacing w:line="240" w:lineRule="auto" w:before="48" w:after="0"/>
-        <w:ind w:left="227" w:right="0" w:hanging="128"/>
+        <w:ind w:left="287" w:right="0" w:hanging="128"/>
         <w:jc w:val="left"/>
         <w:rPr>
           <w:sz w:val="16"/>
@@ -4474,10 +4363,10 @@
           <w:numId w:val="1"/>
         </w:numPr>
         <w:tabs>
-          <w:tab w:pos="228" w:val="left" w:leader="none"/>
+          <w:tab w:pos="288" w:val="left" w:leader="none"/>
         </w:tabs>
         <w:spacing w:line="240" w:lineRule="auto" w:before="49" w:after="0"/>
-        <w:ind w:left="227" w:right="0" w:hanging="128"/>
+        <w:ind w:left="287" w:right="0" w:hanging="128"/>
         <w:jc w:val="left"/>
         <w:rPr>
           <w:sz w:val="16"/>
@@ -4668,10 +4557,10 @@
           <w:numId w:val="1"/>
         </w:numPr>
         <w:tabs>
-          <w:tab w:pos="228" w:val="left" w:leader="none"/>
+          <w:tab w:pos="288" w:val="left" w:leader="none"/>
         </w:tabs>
         <w:spacing w:line="307" w:lineRule="auto" w:before="49" w:after="0"/>
-        <w:ind w:left="232" w:right="274" w:hanging="132"/>
+        <w:ind w:left="292" w:right="274" w:hanging="132"/>
         <w:jc w:val="left"/>
         <w:rPr>
           <w:sz w:val="16"/>
@@ -4697,8 +4586,8 @@
     <w:p>
       <w:pPr>
         <w:pStyle w:val="BodyText"/>
-        <w:spacing w:before="1"/>
-        <w:ind w:left="100"/>
+        <w:spacing w:before="0"/>
+        <w:ind w:left="160"/>
         <w:rPr>
           <w:b w:val="0"/>
         </w:rPr>
@@ -4767,10 +4656,10 @@
       <w:pPr>
         <w:pStyle w:val="BodyText"/>
         <w:tabs>
-          <w:tab w:pos="6728" w:val="left" w:leader="none"/>
+          <w:tab w:pos="6788" w:val="left" w:leader="none"/>
         </w:tabs>
-        <w:spacing w:before="45"/>
-        <w:ind w:left="100"/>
+        <w:spacing w:before="46"/>
+        <w:ind w:left="160"/>
         <w:rPr>
           <w:b w:val="0"/>
         </w:rPr>
@@ -4864,10 +4753,10 @@
           <w:numId w:val="1"/>
         </w:numPr>
         <w:tabs>
-          <w:tab w:pos="228" w:val="left" w:leader="none"/>
+          <w:tab w:pos="288" w:val="left" w:leader="none"/>
         </w:tabs>
         <w:spacing w:line="240" w:lineRule="auto" w:before="49" w:after="0"/>
-        <w:ind w:left="227" w:right="0" w:hanging="128"/>
+        <w:ind w:left="287" w:right="0" w:hanging="128"/>
         <w:jc w:val="left"/>
         <w:rPr>
           <w:sz w:val="16"/>
@@ -5058,10 +4947,10 @@
           <w:numId w:val="1"/>
         </w:numPr>
         <w:tabs>
-          <w:tab w:pos="228" w:val="left" w:leader="none"/>
+          <w:tab w:pos="288" w:val="left" w:leader="none"/>
         </w:tabs>
         <w:spacing w:line="307" w:lineRule="auto" w:before="48" w:after="0"/>
-        <w:ind w:left="232" w:right="468" w:hanging="132"/>
+        <w:ind w:left="292" w:right="468" w:hanging="132"/>
         <w:jc w:val="left"/>
         <w:rPr>
           <w:sz w:val="16"/>
@@ -5082,10 +4971,10 @@
           <w:numId w:val="1"/>
         </w:numPr>
         <w:tabs>
-          <w:tab w:pos="228" w:val="left" w:leader="none"/>
+          <w:tab w:pos="288" w:val="left" w:leader="none"/>
         </w:tabs>
         <w:spacing w:line="240" w:lineRule="auto" w:before="2" w:after="0"/>
-        <w:ind w:left="227" w:right="0" w:hanging="128"/>
+        <w:ind w:left="287" w:right="0" w:hanging="128"/>
         <w:jc w:val="left"/>
         <w:rPr>
           <w:sz w:val="16"/>
@@ -5214,7 +5103,7 @@
       <w:pPr>
         <w:pStyle w:val="BodyText"/>
         <w:spacing w:before="95"/>
-        <w:ind w:left="100"/>
+        <w:ind w:left="160"/>
         <w:rPr>
           <w:b w:val="0"/>
         </w:rPr>
@@ -5257,10 +5146,10 @@
       <w:pPr>
         <w:pStyle w:val="BodyText"/>
         <w:tabs>
-          <w:tab w:pos="6794" w:val="left" w:leader="none"/>
+          <w:tab w:pos="6854" w:val="left" w:leader="none"/>
         </w:tabs>
-        <w:spacing w:before="46"/>
-        <w:ind w:left="100"/>
+        <w:spacing w:before="45"/>
+        <w:ind w:left="160"/>
         <w:rPr>
           <w:b w:val="0"/>
         </w:rPr>
@@ -5354,10 +5243,10 @@
           <w:numId w:val="1"/>
         </w:numPr>
         <w:tabs>
-          <w:tab w:pos="228" w:val="left" w:leader="none"/>
+          <w:tab w:pos="288" w:val="left" w:leader="none"/>
         </w:tabs>
-        <w:spacing w:line="240" w:lineRule="auto" w:before="48" w:after="0"/>
-        <w:ind w:left="227" w:right="0" w:hanging="128"/>
+        <w:spacing w:line="240" w:lineRule="auto" w:before="49" w:after="0"/>
+        <w:ind w:left="287" w:right="0" w:hanging="128"/>
         <w:jc w:val="left"/>
         <w:rPr>
           <w:sz w:val="16"/>
@@ -5499,7 +5388,7 @@
       <w:pPr>
         <w:pStyle w:val="BodyText"/>
         <w:spacing w:before="95"/>
-        <w:ind w:left="100"/>
+        <w:ind w:left="160"/>
         <w:rPr>
           <w:b w:val="0"/>
         </w:rPr>
@@ -5542,10 +5431,10 @@
       <w:pPr>
         <w:pStyle w:val="BodyText"/>
         <w:tabs>
-          <w:tab w:pos="6763" w:val="left" w:leader="none"/>
+          <w:tab w:pos="6823" w:val="left" w:leader="none"/>
         </w:tabs>
         <w:spacing w:before="46"/>
-        <w:ind w:left="100"/>
+        <w:ind w:left="160"/>
         <w:rPr>
           <w:b w:val="0"/>
         </w:rPr>
@@ -5672,10 +5561,10 @@
           <w:numId w:val="1"/>
         </w:numPr>
         <w:tabs>
-          <w:tab w:pos="228" w:val="left" w:leader="none"/>
+          <w:tab w:pos="288" w:val="left" w:leader="none"/>
         </w:tabs>
         <w:spacing w:line="240" w:lineRule="auto" w:before="48" w:after="0"/>
-        <w:ind w:left="227" w:right="0" w:hanging="128"/>
+        <w:ind w:left="287" w:right="0" w:hanging="128"/>
         <w:jc w:val="left"/>
         <w:rPr>
           <w:sz w:val="16"/>
@@ -5794,10 +5683,10 @@
           <w:numId w:val="1"/>
         </w:numPr>
         <w:tabs>
-          <w:tab w:pos="228" w:val="left" w:leader="none"/>
+          <w:tab w:pos="288" w:val="left" w:leader="none"/>
         </w:tabs>
-        <w:spacing w:line="240" w:lineRule="auto" w:before="49" w:after="0"/>
-        <w:ind w:left="227" w:right="0" w:hanging="128"/>
+        <w:spacing w:line="240" w:lineRule="auto" w:before="48" w:after="0"/>
+        <w:ind w:left="287" w:right="0" w:hanging="128"/>
         <w:jc w:val="left"/>
         <w:rPr>
           <w:sz w:val="16"/>
@@ -5913,7 +5802,7 @@
       <w:pPr>
         <w:pStyle w:val="BodyText"/>
         <w:spacing w:before="95"/>
-        <w:ind w:left="100"/>
+        <w:ind w:left="160"/>
         <w:rPr>
           <w:b w:val="0"/>
         </w:rPr>
@@ -5956,10 +5845,10 @@
       <w:pPr>
         <w:pStyle w:val="BodyText"/>
         <w:tabs>
-          <w:tab w:pos="6730" w:val="left" w:leader="none"/>
+          <w:tab w:pos="6790" w:val="left" w:leader="none"/>
         </w:tabs>
-        <w:spacing w:before="45"/>
-        <w:ind w:left="100"/>
+        <w:spacing w:before="46"/>
+        <w:ind w:left="160"/>
         <w:rPr>
           <w:b w:val="0"/>
         </w:rPr>
@@ -6033,10 +5922,10 @@
           <w:numId w:val="1"/>
         </w:numPr>
         <w:tabs>
-          <w:tab w:pos="228" w:val="left" w:leader="none"/>
+          <w:tab w:pos="288" w:val="left" w:leader="none"/>
         </w:tabs>
         <w:spacing w:line="240" w:lineRule="auto" w:before="49" w:after="0"/>
-        <w:ind w:left="227" w:right="0" w:hanging="128"/>
+        <w:ind w:left="287" w:right="0" w:hanging="128"/>
         <w:jc w:val="left"/>
         <w:rPr>
           <w:sz w:val="16"/>
@@ -6090,10 +5979,10 @@
           <w:numId w:val="1"/>
         </w:numPr>
         <w:tabs>
-          <w:tab w:pos="228" w:val="left" w:leader="none"/>
+          <w:tab w:pos="288" w:val="left" w:leader="none"/>
         </w:tabs>
         <w:spacing w:line="240" w:lineRule="auto" w:before="48" w:after="0"/>
-        <w:ind w:left="227" w:right="0" w:hanging="128"/>
+        <w:ind w:left="287" w:right="0" w:hanging="128"/>
         <w:jc w:val="left"/>
         <w:rPr>
           <w:sz w:val="16"/>
@@ -6274,7 +6163,7 @@
       <w:pPr>
         <w:pStyle w:val="BodyText"/>
         <w:spacing w:before="95"/>
-        <w:ind w:left="100"/>
+        <w:ind w:left="160"/>
         <w:rPr>
           <w:b w:val="0"/>
         </w:rPr>
@@ -6317,10 +6206,10 @@
       <w:pPr>
         <w:pStyle w:val="BodyText"/>
         <w:tabs>
-          <w:tab w:pos="6785" w:val="left" w:leader="none"/>
+          <w:tab w:pos="6845" w:val="left" w:leader="none"/>
         </w:tabs>
         <w:spacing w:before="46"/>
-        <w:ind w:left="100"/>
+        <w:ind w:left="160"/>
         <w:rPr>
           <w:b w:val="0"/>
         </w:rPr>
@@ -6401,10 +6290,10 @@
           <w:numId w:val="1"/>
         </w:numPr>
         <w:tabs>
-          <w:tab w:pos="228" w:val="left" w:leader="none"/>
+          <w:tab w:pos="288" w:val="left" w:leader="none"/>
         </w:tabs>
         <w:spacing w:line="240" w:lineRule="auto" w:before="48" w:after="0"/>
-        <w:ind w:left="227" w:right="0" w:hanging="128"/>
+        <w:ind w:left="287" w:right="0" w:hanging="128"/>
         <w:jc w:val="left"/>
         <w:rPr>
           <w:sz w:val="16"/>
@@ -6556,10 +6445,10 @@
           <w:numId w:val="1"/>
         </w:numPr>
         <w:tabs>
-          <w:tab w:pos="228" w:val="left" w:leader="none"/>
+          <w:tab w:pos="288" w:val="left" w:leader="none"/>
         </w:tabs>
         <w:spacing w:line="240" w:lineRule="auto" w:before="49" w:after="0"/>
-        <w:ind w:left="227" w:right="0" w:hanging="128"/>
+        <w:ind w:left="287" w:right="0" w:hanging="128"/>
         <w:jc w:val="left"/>
         <w:rPr>
           <w:sz w:val="16"/>
@@ -6659,10 +6548,10 @@
           <w:numId w:val="1"/>
         </w:numPr>
         <w:tabs>
-          <w:tab w:pos="228" w:val="left" w:leader="none"/>
+          <w:tab w:pos="288" w:val="left" w:leader="none"/>
         </w:tabs>
         <w:spacing w:line="240" w:lineRule="auto" w:before="49" w:after="0"/>
-        <w:ind w:left="227" w:right="0" w:hanging="128"/>
+        <w:ind w:left="287" w:right="0" w:hanging="128"/>
         <w:jc w:val="left"/>
         <w:rPr>
           <w:sz w:val="16"/>
@@ -6762,10 +6651,10 @@
           <w:numId w:val="1"/>
         </w:numPr>
         <w:tabs>
-          <w:tab w:pos="228" w:val="left" w:leader="none"/>
+          <w:tab w:pos="288" w:val="left" w:leader="none"/>
         </w:tabs>
         <w:spacing w:line="240" w:lineRule="auto" w:before="48" w:after="0"/>
-        <w:ind w:left="227" w:right="0" w:hanging="128"/>
+        <w:ind w:left="287" w:right="0" w:hanging="128"/>
         <w:jc w:val="left"/>
         <w:rPr>
           <w:sz w:val="16"/>
@@ -6898,38 +6787,10 @@
     </w:p>
     <w:p>
       <w:pPr>
-        <w:spacing w:after="0" w:line="240" w:lineRule="auto"/>
+        <w:spacing w:before="65"/>
+        <w:ind w:left="160" w:right="0" w:firstLine="0"/>
         <w:jc w:val="left"/>
         <w:rPr>
-          <w:sz w:val="16"/>
-        </w:rPr>
-        <w:sectPr>
-          <w:type w:val="continuous"/>
-          <w:pgSz w:w="12240" w:h="15840"/>
-          <w:pgMar w:top="80" w:bottom="0" w:left="100" w:right="160"/>
-          <w:cols w:num="2" w:equalWidth="0">
-            <w:col w:w="3428" w:space="179"/>
-            <w:col w:w="8373"/>
-          </w:cols>
-        </w:sectPr>
-      </w:pPr>
-    </w:p>
-    <w:p>
-      <w:pPr>
-        <w:pStyle w:val="BodyText"/>
-        <w:spacing w:before="8"/>
-        <w:ind w:left="0"/>
-        <w:rPr>
-          <w:sz w:val="12"/>
-        </w:rPr>
-      </w:pPr>
-    </w:p>
-    <w:p>
-      <w:pPr>
-        <w:spacing w:before="0"/>
-        <w:ind w:left="3707" w:right="0" w:firstLine="0"/>
-        <w:jc w:val="left"/>
-        <w:rPr>
           <w:sz w:val="14"/>
         </w:rPr>
       </w:pPr>
@@ -6938,84 +6799,6 @@
           <w:sz w:val="14"/>
         </w:rPr>
         <w:t>Kerbal</w:t>
-      </w:r>
-      <w:r>
-        <w:rPr>
-          <w:spacing w:val="-6"/>
-          <w:sz w:val="14"/>
-        </w:rPr>
-        <w:t> </w:t>
-      </w:r>
-      <w:r>
-        <w:rPr>
-          <w:sz w:val="14"/>
-        </w:rPr>
-        <w:t>Space</w:t>
-      </w:r>
-      <w:r>
-        <w:rPr>
-          <w:spacing w:val="-6"/>
-          <w:sz w:val="14"/>
-        </w:rPr>
-        <w:t> </w:t>
-      </w:r>
-      <w:r>
-        <w:rPr>
-          <w:sz w:val="14"/>
-        </w:rPr>
-        <w:t>Program,</w:t>
-      </w:r>
-      <w:r>
-        <w:rPr>
-          <w:spacing w:val="-6"/>
-          <w:sz w:val="14"/>
-        </w:rPr>
-        <w:t> </w:t>
-      </w:r>
-      <w:r>
-        <w:rPr>
-          <w:sz w:val="14"/>
-        </w:rPr>
-        <w:t>Subnautica,</w:t>
-      </w:r>
-      <w:r>
-        <w:rPr>
-          <w:spacing w:val="-6"/>
-          <w:sz w:val="14"/>
-        </w:rPr>
-        <w:t> </w:t>
-      </w:r>
-      <w:r>
-        <w:rPr>
-          <w:sz w:val="14"/>
-        </w:rPr>
-        <w:t>Factorio,</w:t>
-      </w:r>
-      <w:r>
-        <w:rPr>
-          <w:spacing w:val="-6"/>
-          <w:sz w:val="14"/>
-        </w:rPr>
-        <w:t> </w:t>
-      </w:r>
-      <w:r>
-        <w:rPr>
-          <w:sz w:val="14"/>
-        </w:rPr>
-        <w:t>Age</w:t>
-      </w:r>
-      <w:r>
-        <w:rPr>
-          <w:spacing w:val="-6"/>
-          <w:sz w:val="14"/>
-        </w:rPr>
-        <w:t> </w:t>
-      </w:r>
-      <w:r>
-        <w:rPr>
-          <w:sz w:val="14"/>
-        </w:rPr>
-        <w:t>of</w:t>
       </w:r>
       <w:r>
         <w:rPr>
@@ -7028,11 +6811,89 @@
         <w:rPr>
           <w:sz w:val="14"/>
         </w:rPr>
+        <w:t>Space</w:t>
+      </w:r>
+      <w:r>
+        <w:rPr>
+          <w:spacing w:val="-4"/>
+          <w:sz w:val="14"/>
+        </w:rPr>
+        <w:t> </w:t>
+      </w:r>
+      <w:r>
+        <w:rPr>
+          <w:sz w:val="14"/>
+        </w:rPr>
+        <w:t>Program,</w:t>
+      </w:r>
+      <w:r>
+        <w:rPr>
+          <w:spacing w:val="-5"/>
+          <w:sz w:val="14"/>
+        </w:rPr>
+        <w:t> </w:t>
+      </w:r>
+      <w:r>
+        <w:rPr>
+          <w:sz w:val="14"/>
+        </w:rPr>
+        <w:t>Subnautica,</w:t>
+      </w:r>
+      <w:r>
+        <w:rPr>
+          <w:spacing w:val="-4"/>
+          <w:sz w:val="14"/>
+        </w:rPr>
+        <w:t> </w:t>
+      </w:r>
+      <w:r>
+        <w:rPr>
+          <w:sz w:val="14"/>
+        </w:rPr>
+        <w:t>Factorio,</w:t>
+      </w:r>
+      <w:r>
+        <w:rPr>
+          <w:spacing w:val="-5"/>
+          <w:sz w:val="14"/>
+        </w:rPr>
+        <w:t> </w:t>
+      </w:r>
+      <w:r>
+        <w:rPr>
+          <w:sz w:val="14"/>
+        </w:rPr>
+        <w:t>Age</w:t>
+      </w:r>
+      <w:r>
+        <w:rPr>
+          <w:spacing w:val="-4"/>
+          <w:sz w:val="14"/>
+        </w:rPr>
+        <w:t> </w:t>
+      </w:r>
+      <w:r>
+        <w:rPr>
+          <w:sz w:val="14"/>
+        </w:rPr>
+        <w:t>of</w:t>
+      </w:r>
+      <w:r>
+        <w:rPr>
+          <w:spacing w:val="-5"/>
+          <w:sz w:val="14"/>
+        </w:rPr>
+        <w:t> </w:t>
+      </w:r>
+      <w:r>
+        <w:rPr>
+          <w:sz w:val="14"/>
+        </w:rPr>
         <w:t>Mythology,</w:t>
       </w:r>
       <w:r>
         <w:rPr>
-          <w:spacing w:val="-6"/>
+          <w:spacing w:val="-4"/>
           <w:sz w:val="14"/>
         </w:rPr>
         <w:t> </w:t>
@@ -7045,7 +6906,7 @@
       </w:r>
       <w:r>
         <w:rPr>
-          <w:spacing w:val="-6"/>
+          <w:spacing w:val="-5"/>
           <w:sz w:val="14"/>
         </w:rPr>
         <w:t> </w:t>
@@ -7058,7 +6919,7 @@
       </w:r>
       <w:r>
         <w:rPr>
-          <w:spacing w:val="-6"/>
+          <w:spacing w:val="-4"/>
           <w:sz w:val="14"/>
         </w:rPr>
         <w:t> </w:t>
@@ -7071,7 +6932,7 @@
       </w:r>
       <w:r>
         <w:rPr>
-          <w:spacing w:val="-6"/>
+          <w:spacing w:val="-5"/>
           <w:sz w:val="14"/>
         </w:rPr>
         <w:t> </w:t>
@@ -7080,24 +6941,11 @@
         <w:rPr>
           <w:sz w:val="14"/>
         </w:rPr>
-        <w:t>Terraria,</w:t>
-      </w:r>
-      <w:r>
-        <w:rPr>
-          <w:spacing w:val="-6"/>
-          <w:sz w:val="14"/>
-        </w:rPr>
-        <w:t> </w:t>
-      </w:r>
-      <w:r>
-        <w:rPr>
-          <w:sz w:val="14"/>
-        </w:rPr>
         <w:t>modded</w:t>
       </w:r>
       <w:r>
         <w:rPr>
-          <w:spacing w:val="-5"/>
+          <w:spacing w:val="-4"/>
           <w:sz w:val="14"/>
         </w:rPr>
         <w:t> </w:t>
@@ -7113,7 +6961,11 @@
     <w:sectPr>
       <w:type w:val="continuous"/>
       <w:pgSz w:w="12240" w:h="15840"/>
-      <w:pgMar w:top="80" w:bottom="0" w:left="100" w:right="160"/>
+      <w:pgMar w:top="80" w:bottom="0" w:left="80" w:right="160"/>
+      <w:cols w:num="2" w:equalWidth="0">
+        <w:col w:w="3448" w:space="119"/>
+        <w:col w:w="8433"/>
+      </w:cols>
     </w:sectPr>
   </w:body>
 </w:document>
@@ -7129,7 +6981,7 @@
       <w:lvlText w:val="•"/>
       <w:lvlJc w:val="left"/>
       <w:pPr>
-        <w:ind w:left="232" w:hanging="127"/>
+        <w:ind w:left="292" w:hanging="127"/>
       </w:pPr>
       <w:rPr>
         <w:rFonts w:hint="default" w:ascii="Gotham" w:hAnsi="Gotham" w:eastAsia="Gotham" w:cs="Gotham"/>
@@ -7149,7 +7001,7 @@
       <w:lvlText w:val="•"/>
       <w:lvlJc w:val="left"/>
       <w:pPr>
-        <w:ind w:left="1053" w:hanging="127"/>
+        <w:ind w:left="1113" w:hanging="127"/>
       </w:pPr>
       <w:rPr>
         <w:rFonts w:hint="default"/>
@@ -7162,7 +7014,7 @@
       <w:lvlText w:val="•"/>
       <w:lvlJc w:val="left"/>
       <w:pPr>
-        <w:ind w:left="1866" w:hanging="127"/>
+        <w:ind w:left="1926" w:hanging="127"/>
       </w:pPr>
       <w:rPr>
         <w:rFonts w:hint="default"/>
@@ -7175,7 +7027,7 @@
       <w:lvlText w:val="•"/>
       <w:lvlJc w:val="left"/>
       <w:pPr>
-        <w:ind w:left="2679" w:hanging="127"/>
+        <w:ind w:left="2739" w:hanging="127"/>
       </w:pPr>
       <w:rPr>
         <w:rFonts w:hint="default"/>
@@ -7188,7 +7040,7 @@
       <w:lvlText w:val="•"/>
       <w:lvlJc w:val="left"/>
       <w:pPr>
-        <w:ind w:left="3493" w:hanging="127"/>
+        <w:ind w:left="3553" w:hanging="127"/>
       </w:pPr>
       <w:rPr>
         <w:rFonts w:hint="default"/>
@@ -7201,7 +7053,7 @@
       <w:lvlText w:val="•"/>
       <w:lvlJc w:val="left"/>
       <w:pPr>
-        <w:ind w:left="4306" w:hanging="127"/>
+        <w:ind w:left="4366" w:hanging="127"/>
       </w:pPr>
       <w:rPr>
         <w:rFonts w:hint="default"/>
@@ -7214,7 +7066,7 @@
       <w:lvlText w:val="•"/>
       <w:lvlJc w:val="left"/>
       <w:pPr>
-        <w:ind w:left="5119" w:hanging="127"/>
+        <w:ind w:left="5179" w:hanging="127"/>
       </w:pPr>
       <w:rPr>
         <w:rFonts w:hint="default"/>
@@ -7227,7 +7079,7 @@
       <w:lvlText w:val="•"/>
       <w:lvlJc w:val="left"/>
       <w:pPr>
-        <w:ind w:left="5932" w:hanging="127"/>
+        <w:ind w:left="5992" w:hanging="127"/>
       </w:pPr>
       <w:rPr>
         <w:rFonts w:hint="default"/>
@@ -7240,7 +7092,7 @@
       <w:lvlText w:val="•"/>
       <w:lvlJc w:val="left"/>
       <w:pPr>
-        <w:ind w:left="6746" w:hanging="127"/>
+        <w:ind w:left="6806" w:hanging="127"/>
       </w:pPr>
       <w:rPr>
         <w:rFonts w:hint="default"/>
@@ -7321,7 +7173,7 @@
     <w:qFormat/>
     <w:pPr>
       <w:spacing w:before="48"/>
-      <w:ind w:left="227"/>
+      <w:ind w:left="287"/>
     </w:pPr>
     <w:rPr>
       <w:rFonts w:ascii="Gotham" w:hAnsi="Gotham" w:eastAsia="Gotham" w:cs="Gotham"/>
@@ -7336,7 +7188,6 @@
     <w:uiPriority w:val="1"/>
     <w:qFormat/>
     <w:pPr>
-      <w:spacing w:before="1"/>
       <w:ind w:right="53"/>
       <w:jc w:val="right"/>
       <w:outlineLvl w:val="1"/>
@@ -7357,7 +7208,7 @@
     <w:qFormat/>
     <w:pPr>
       <w:spacing w:before="153" w:line="730" w:lineRule="exact"/>
-      <w:ind w:left="181"/>
+      <w:ind w:left="201"/>
     </w:pPr>
     <w:rPr>
       <w:rFonts w:ascii="Gotham" w:hAnsi="Gotham" w:eastAsia="Gotham" w:cs="Gotham"/>
@@ -7375,7 +7226,7 @@
     <w:qFormat/>
     <w:pPr>
       <w:spacing w:before="48"/>
-      <w:ind w:left="227" w:hanging="128"/>
+      <w:ind w:left="287" w:hanging="128"/>
     </w:pPr>
     <w:rPr>
       <w:rFonts w:ascii="Gotham" w:hAnsi="Gotham" w:eastAsia="Gotham" w:cs="Gotham"/>

</xml_diff>

<commit_message>
resume - add programing logos, svg others
</commit_message>
<xml_diff>
--- a/resume_ariffJeff_print.docx
+++ b/resume_ariffJeff_print.docx
@@ -279,11 +279,10 @@
       <w:r>
         <w:rPr>
           <w:b w:val="0"/>
-          <w:spacing w:val="-2"/>
-          <w:w w:val="95"/>
+          <w:spacing w:val="-4"/>
           <w:sz w:val="20"/>
         </w:rPr>
-        <w:t>ariffjeff.com linkedin.com/in/ariffjeff </w:t>
+        <w:t>ariffjeff.com </w:t>
       </w:r>
       <w:r>
         <w:rPr>
@@ -291,7 +290,7 @@
           <w:spacing w:val="-2"/>
           <w:sz w:val="20"/>
         </w:rPr>
-        <w:t>github.com/ariffjeff</w:t>
+        <w:t>linkedin.com/in/ariffjeff github.com/ariffjeff</w:t>
       </w:r>
     </w:p>
     <w:p>
@@ -315,32 +314,35 @@
     <w:p>
       <w:pPr>
         <w:pStyle w:val="BodyText"/>
-        <w:spacing w:before="3"/>
+        <w:spacing w:before="7"/>
         <w:ind w:left="0"/>
         <w:rPr>
           <w:b w:val="0"/>
+          <w:sz w:val="15"/>
         </w:rPr>
       </w:pPr>
     </w:p>
     <w:p>
       <w:pPr>
         <w:tabs>
-          <w:tab w:pos="1095" w:val="left" w:leader="none"/>
-          <w:tab w:pos="1969" w:val="left" w:leader="none"/>
-          <w:tab w:pos="2822" w:val="left" w:leader="none"/>
-          <w:tab w:pos="3680" w:val="left" w:leader="none"/>
-          <w:tab w:pos="4537" w:val="left" w:leader="none"/>
-          <w:tab w:pos="5372" w:val="left" w:leader="none"/>
-          <w:tab w:pos="6171" w:val="left" w:leader="none"/>
-          <w:tab w:pos="7036" w:val="left" w:leader="none"/>
-          <w:tab w:pos="7842" w:val="left" w:leader="none"/>
-          <w:tab w:pos="8717" w:val="left" w:leader="none"/>
-          <w:tab w:pos="9592" w:val="left" w:leader="none"/>
-          <w:tab w:pos="10467" w:val="left" w:leader="none"/>
-          <w:tab w:pos="11343" w:val="left" w:leader="none"/>
+          <w:tab w:pos="973" w:val="left" w:leader="none"/>
+          <w:tab w:pos="1731" w:val="left" w:leader="none"/>
+          <w:tab w:pos="2467" w:val="left" w:leader="none"/>
+          <w:tab w:pos="3208" w:val="left" w:leader="none"/>
+          <w:tab w:pos="3948" w:val="left" w:leader="none"/>
+          <w:tab w:pos="4667" w:val="left" w:leader="none"/>
+          <w:tab w:pos="5349" w:val="left" w:leader="none"/>
+          <w:tab w:pos="6097" w:val="left" w:leader="none"/>
+          <w:tab w:pos="6787" w:val="left" w:leader="none"/>
+          <w:tab w:pos="7545" w:val="left" w:leader="none"/>
+          <w:tab w:pos="8304" w:val="left" w:leader="none"/>
+          <w:tab w:pos="9062" w:val="left" w:leader="none"/>
+          <w:tab w:pos="9820" w:val="left" w:leader="none"/>
+          <w:tab w:pos="10579" w:val="left" w:leader="none"/>
+          <w:tab w:pos="11337" w:val="left" w:leader="none"/>
         </w:tabs>
         <w:spacing w:line="240" w:lineRule="auto"/>
-        <w:ind w:left="219" w:right="0" w:firstLine="0"/>
+        <w:ind w:left="225" w:right="0" w:firstLine="0"/>
         <w:jc w:val="left"/>
         <w:rPr>
           <w:sz w:val="20"/>
@@ -348,13 +350,102 @@
       </w:pPr>
       <w:r>
         <w:rPr>
+          <w:position w:val="1"/>
+          <w:sz w:val="20"/>
+        </w:rPr>
+        <w:pict>
+          <v:group style="width:24.9pt;height:24.85pt;mso-position-horizontal-relative:char;mso-position-vertical-relative:line" id="docshapegroup1" coordorigin="0,0" coordsize="498,497">
+            <v:shape style="position:absolute;left:0;top:0;width:498;height:497" id="docshape2" coordorigin="0,0" coordsize="498,497" path="m1,406l1,496,80,496,55,479,33,458,15,433,1,406xm497,89l165,89,243,100,307,131,355,179,385,240,395,311,390,367,370,418,337,462,292,496,497,496,497,89xm153,253l151,253,112,260,81,280,59,310,50,348,50,352,60,397,88,433,129,456,176,465,242,455,291,423,293,419,191,419,161,418,131,407,108,384,99,349,99,348,103,331,113,318,127,309,144,305,219,305,212,284,197,267,177,256,153,253xm272,187l153,187,202,196,242,220,270,258,283,305,278,347,262,381,233,405,191,419,293,419,321,375,331,311,317,247,281,194,272,187xm219,305l147,305,141,316,139,328,142,340,149,350,157,358,168,360,179,358,195,352,208,340,217,325,219,307,219,305xm164,144l118,146,75,157,35,178,0,206,0,293,24,249,60,216,104,194,153,187,272,187,228,158,164,144xm497,0l1,0,1,143,38,119,79,102,121,92,165,89,497,89,497,0xe" filled="true" fillcolor="#ff4613" stroked="false">
+              <v:path arrowok="t"/>
+              <v:fill type="solid"/>
+            </v:shape>
+          </v:group>
+        </w:pict>
+      </w:r>
+      <w:r>
+        <w:rPr>
+          <w:position w:val="1"/>
+          <w:sz w:val="20"/>
+        </w:rPr>
+      </w:r>
+      <w:r>
+        <w:rPr>
+          <w:position w:val="1"/>
+          <w:sz w:val="20"/>
+        </w:rPr>
+        <w:tab/>
+      </w:r>
+      <w:r>
+        <w:rPr>
+          <w:position w:val="1"/>
+          <w:sz w:val="20"/>
+        </w:rPr>
+        <w:pict>
+          <v:group style="width:25.85pt;height:24.85pt;mso-position-horizontal-relative:char;mso-position-vertical-relative:line" id="docshapegroup3" coordorigin="0,0" coordsize="517,497">
+            <v:shape style="position:absolute;left:195;top:0;width:64;height:64" id="docshape4" coordorigin="196,0" coordsize="64,64" path="m233,0l220,0,209,6,200,15,196,27,196,40,202,51,211,59,223,64,236,63,247,58,255,49,260,37,259,24,254,13,245,5,233,0xe" filled="true" fillcolor="#e0252e" stroked="false">
+              <v:path arrowok="t"/>
+              <v:fill type="solid"/>
+            </v:shape>
+            <v:shape style="position:absolute;left:0;top:98;width:517;height:399" type="#_x0000_t75" id="docshape5" stroked="false">
+              <v:imagedata r:id="rId6" o:title=""/>
+            </v:shape>
+          </v:group>
+        </w:pict>
+      </w:r>
+      <w:r>
+        <w:rPr>
+          <w:position w:val="1"/>
+          <w:sz w:val="20"/>
+        </w:rPr>
+      </w:r>
+      <w:r>
+        <w:rPr>
+          <w:position w:val="1"/>
+          <w:sz w:val="20"/>
+        </w:rPr>
+        <w:tab/>
+      </w:r>
+      <w:r>
+        <w:rPr>
+          <w:position w:val="1"/>
+          <w:sz w:val="20"/>
+        </w:rPr>
+        <w:pict>
+          <v:group style="width:24.8pt;height:24.8pt;mso-position-horizontal-relative:char;mso-position-vertical-relative:line" id="docshapegroup6" coordorigin="0,0" coordsize="496,496">
+            <v:shape style="position:absolute;left:0;top:0;width:496;height:496" id="docshape7" coordorigin="0,0" coordsize="496,496" path="m248,0l169,13,101,48,48,101,13,169,0,248,13,326,48,394,101,447,169,482,248,495,326,482,394,447,447,394,482,326,495,248,482,169,447,101,394,48,326,13,248,0xe" filled="true" fillcolor="#272727" stroked="false">
+              <v:path arrowok="t"/>
+              <v:fill type="solid"/>
+            </v:shape>
+            <v:shape style="position:absolute;left:0;top:0;width:496;height:496" id="docshape8" coordorigin="0,0" coordsize="496,496" path="m248,0l169,13,101,48,48,101,13,169,0,248,13,326,48,394,101,447,169,482,248,495,326,482,353,468,248,468,178,457,117,426,69,378,38,317,27,248,38,178,69,117,117,69,178,38,248,27,353,27,326,13,248,0xm353,27l248,27,317,38,378,69,426,117,457,178,468,248,457,317,426,378,378,426,317,457,248,468,353,468,394,447,447,394,482,326,495,248,482,169,447,101,394,48,353,27xm168,63l163,65,128,85,98,111,74,142,56,179,53,188,60,196,206,197,213,198,221,200,226,206,290,275,293,278,295,281,295,285,289,423,289,434,296,442,306,439,347,421,380,398,405,371,423,340,425,334,425,327,364,262,360,258,357,252,357,245,357,229,316,229,306,229,295,225,284,217,273,205,267,191,266,179,271,169,279,165,430,165,418,140,417,139,291,139,252,139,244,135,177,68,173,64,168,63xm430,165l279,165,291,166,303,170,315,179,324,191,329,204,330,206,330,216,324,225,316,229,357,229,357,216,357,204,364,197,439,197,440,190,437,181,430,165xm439,197l372,197,417,197,439,197,439,197xm314,57l307,62,307,69,303,128,303,134,298,139,417,139,393,107,360,80,321,60,314,57xe" filled="true" fillcolor="#fcc742" stroked="false">
+              <v:path arrowok="t"/>
+              <v:fill type="solid"/>
+            </v:shape>
+          </v:group>
+        </w:pict>
+      </w:r>
+      <w:r>
+        <w:rPr>
+          <w:position w:val="1"/>
+          <w:sz w:val="20"/>
+        </w:rPr>
+      </w:r>
+      <w:r>
+        <w:rPr>
+          <w:position w:val="1"/>
+          <w:sz w:val="20"/>
+        </w:rPr>
+        <w:tab/>
+      </w:r>
+      <w:r>
+        <w:rPr>
+          <w:position w:val="1"/>
           <w:sz w:val="20"/>
         </w:rPr>
         <w:drawing>
           <wp:inline distT="0" distB="0" distL="0" distR="0">
-            <wp:extent cx="331787" cy="320040"/>
+            <wp:extent cx="320039" cy="320040"/>
             <wp:effectExtent l="0" t="0" r="0" b="0"/>
-            <wp:docPr id="1" name="image1.png"/>
+            <wp:docPr id="1" name="image2.png"/>
             <wp:cNvGraphicFramePr>
               <a:graphicFrameLocks noChangeAspect="1"/>
             </wp:cNvGraphicFramePr>
@@ -362,59 +453,7 @@
               <a:graphicData uri="http://schemas.openxmlformats.org/drawingml/2006/picture">
                 <pic:pic>
                   <pic:nvPicPr>
-                    <pic:cNvPr id="2" name="image1.png"/>
-                    <pic:cNvPicPr/>
-                  </pic:nvPicPr>
-                  <pic:blipFill>
-                    <a:blip r:embed="rId6" cstate="print"/>
-                    <a:stretch>
-                      <a:fillRect/>
-                    </a:stretch>
-                  </pic:blipFill>
-                  <pic:spPr>
-                    <a:xfrm>
-                      <a:off x="0" y="0"/>
-                      <a:ext cx="331787" cy="320040"/>
-                    </a:xfrm>
-                    <a:prstGeom prst="rect">
-                      <a:avLst/>
-                    </a:prstGeom>
-                  </pic:spPr>
-                </pic:pic>
-              </a:graphicData>
-            </a:graphic>
-          </wp:inline>
-        </w:drawing>
-      </w:r>
-      <w:r>
-        <w:rPr>
-          <w:sz w:val="20"/>
-        </w:rPr>
-      </w:r>
-      <w:r>
-        <w:rPr>
-          <w:sz w:val="20"/>
-        </w:rPr>
-        <w:tab/>
-      </w:r>
-      <w:r>
-        <w:rPr>
-          <w:position w:val="1"/>
-          <w:sz w:val="20"/>
-        </w:rPr>
-        <w:drawing>
-          <wp:inline distT="0" distB="0" distL="0" distR="0">
-            <wp:extent cx="329277" cy="316992"/>
-            <wp:effectExtent l="0" t="0" r="0" b="0"/>
-            <wp:docPr id="3" name="image2.png"/>
-            <wp:cNvGraphicFramePr>
-              <a:graphicFrameLocks noChangeAspect="1"/>
-            </wp:cNvGraphicFramePr>
-            <a:graphic>
-              <a:graphicData uri="http://schemas.openxmlformats.org/drawingml/2006/picture">
-                <pic:pic>
-                  <pic:nvPicPr>
-                    <pic:cNvPr id="4" name="image2.png"/>
+                    <pic:cNvPr id="2" name="image2.png"/>
                     <pic:cNvPicPr/>
                   </pic:nvPicPr>
                   <pic:blipFill>
@@ -426,7 +465,7 @@
                   <pic:spPr>
                     <a:xfrm>
                       <a:off x="0" y="0"/>
-                      <a:ext cx="329277" cy="316992"/>
+                      <a:ext cx="320039" cy="320040"/>
                     </a:xfrm>
                     <a:prstGeom prst="rect">
                       <a:avLst/>
@@ -456,41 +495,11 @@
           <w:position w:val="1"/>
           <w:sz w:val="20"/>
         </w:rPr>
-        <w:pict>
-          <v:group style="width:24.8pt;height:24.8pt;mso-position-horizontal-relative:char;mso-position-vertical-relative:line" id="docshapegroup1" coordorigin="0,0" coordsize="496,496">
-            <v:shape style="position:absolute;left:0;top:0;width:496;height:496" id="docshape2" coordorigin="0,0" coordsize="496,496" path="m248,0l169,13,101,48,48,101,13,169,0,248,13,326,48,394,101,447,169,482,248,495,326,482,394,447,447,394,482,326,495,248,482,169,447,101,394,48,326,13,248,0xe" filled="true" fillcolor="#272727" stroked="false">
-              <v:path arrowok="t"/>
-              <v:fill type="solid"/>
-            </v:shape>
-            <v:shape style="position:absolute;left:0;top:0;width:496;height:496" id="docshape3" coordorigin="0,0" coordsize="496,496" path="m248,0l169,13,101,48,48,101,13,169,0,248,13,326,48,394,101,447,169,482,248,495,326,482,353,468,248,468,178,457,117,426,69,378,38,317,27,248,38,178,69,117,117,69,178,38,248,27,353,27,326,13,248,0xm353,27l248,27,317,38,378,69,426,117,457,178,468,248,457,317,426,378,378,426,317,457,248,468,353,468,394,447,447,394,482,326,495,248,482,169,447,101,394,48,353,27xm168,63l163,65,128,85,98,111,74,142,56,179,53,188,60,196,206,197,213,198,221,200,226,206,290,275,293,278,295,281,295,285,289,423,289,434,296,442,306,439,347,421,380,398,405,371,423,340,425,334,425,327,364,262,360,258,357,252,357,245,357,229,316,229,306,229,295,225,284,217,273,205,267,191,266,179,271,169,279,165,430,165,418,140,417,139,291,139,252,139,244,135,177,68,173,64,168,63xm430,165l279,165,291,166,303,170,315,179,324,191,329,204,330,206,330,216,324,225,316,229,357,229,357,216,357,204,364,197,439,197,440,190,437,181,430,165xm439,197l372,197,417,197,439,197,439,197xm314,57l307,62,307,69,303,128,303,134,298,139,417,139,393,107,360,80,321,60,314,57xe" filled="true" fillcolor="#fcc742" stroked="false">
-              <v:path arrowok="t"/>
-              <v:fill type="solid"/>
-            </v:shape>
-          </v:group>
-        </w:pict>
-      </w:r>
-      <w:r>
-        <w:rPr>
-          <w:position w:val="1"/>
-          <w:sz w:val="20"/>
-        </w:rPr>
-      </w:r>
-      <w:r>
-        <w:rPr>
-          <w:position w:val="1"/>
-          <w:sz w:val="20"/>
-        </w:rPr>
-        <w:tab/>
-      </w:r>
-      <w:r>
-        <w:rPr>
-          <w:sz w:val="20"/>
-        </w:rPr>
         <w:drawing>
           <wp:inline distT="0" distB="0" distL="0" distR="0">
             <wp:extent cx="320039" cy="320040"/>
             <wp:effectExtent l="0" t="0" r="0" b="0"/>
-            <wp:docPr id="5" name="image3.png"/>
+            <wp:docPr id="3" name="image3.jpeg"/>
             <wp:cNvGraphicFramePr>
               <a:graphicFrameLocks noChangeAspect="1"/>
             </wp:cNvGraphicFramePr>
@@ -498,7 +507,7 @@
               <a:graphicData uri="http://schemas.openxmlformats.org/drawingml/2006/picture">
                 <pic:pic>
                   <pic:nvPicPr>
-                    <pic:cNvPr id="6" name="image3.png"/>
+                    <pic:cNvPr id="4" name="image3.jpeg"/>
                     <pic:cNvPicPr/>
                   </pic:nvPicPr>
                   <pic:blipFill>
@@ -524,24 +533,81 @@
       </w:r>
       <w:r>
         <w:rPr>
+          <w:position w:val="1"/>
           <w:sz w:val="20"/>
         </w:rPr>
       </w:r>
       <w:r>
         <w:rPr>
+          <w:position w:val="1"/>
           <w:sz w:val="20"/>
         </w:rPr>
         <w:tab/>
       </w:r>
       <w:r>
         <w:rPr>
+          <w:position w:val="1"/>
+          <w:sz w:val="20"/>
+        </w:rPr>
+        <w:pict>
+          <v:group style="width:23.9pt;height:24.95pt;mso-position-horizontal-relative:char;mso-position-vertical-relative:line" id="docshapegroup9" coordorigin="0,0" coordsize="478,499">
+            <v:shape style="position:absolute;left:0;top:0;width:478;height:499" id="docshape10" coordorigin="0,0" coordsize="478,499" path="m126,419l64,419,51,424,35,429,18,432,0,434,0,498,203,498,176,486,151,470,128,450,108,428,325,428,321,425,164,425,120,419,126,419xm402,391l299,391,308,395,323,402,337,410,351,419,363,430,380,443,397,454,415,463,435,470,437,470,439,471,442,472,430,480,418,487,406,493,393,498,477,498,477,436,380,436,372,430,365,425,358,419,374,411,389,401,402,391xm325,428l108,428,135,449,164,466,195,479,228,487,262,491,296,490,329,484,362,472,346,452,329,432,325,428xm477,330l368,330,369,331,387,337,402,346,416,357,428,371,429,373,430,377,428,380,421,396,411,410,399,423,385,434,383,435,380,436,477,436,477,330xm477,228l329,228,366,231,379,232,391,235,404,238,385,285,360,328,328,364,288,394,248,413,206,423,164,425,321,425,310,415,289,400,297,391,299,391,402,391,403,390,415,377,398,369,381,362,364,358,346,354,352,346,357,339,364,331,368,330,477,330,477,228xm0,380l0,423,16,424,31,423,48,421,64,419,126,419,169,416,214,404,214,404,55,404,40,399,26,393,13,387,0,380xm0,200l0,363,12,374,26,385,40,395,55,404,214,404,227,397,110,397,117,388,79,388,55,324,53,258,53,254,47,254,36,239,25,225,13,212,0,200xm477,70l181,70,200,111,211,154,216,195,216,200,213,243,200,290,179,331,148,367,110,397,227,397,256,382,295,352,314,331,333,307,343,291,207,291,210,280,213,269,216,258,217,256,220,254,222,253,257,238,292,230,329,228,477,228,477,227,276,227,282,210,286,193,286,190,221,190,220,180,219,171,218,163,218,161,220,158,222,157,238,150,255,145,273,143,477,143,477,70xm168,123l122,165,86,228,69,304,79,388,117,388,156,335,180,269,183,202,183,198,168,123xm316,263l279,266,242,276,207,291,343,291,348,284,355,265,316,263xm0,149l0,157,14,168,27,181,39,195,51,210,53,213,54,218,53,221,52,232,49,242,47,254,53,254,72,185,86,163,18,163,6,154,0,149xm477,143l273,143,291,144,294,145,297,147,298,150,304,167,307,184,308,202,306,219,305,223,304,225,292,226,285,227,276,227,477,227,477,143xm287,157l269,164,252,171,236,181,221,190,286,190,287,176,287,157xm41,94l32,110,26,128,21,145,18,163,86,163,95,151,83,151,75,135,65,120,54,106,41,94xm170,78l40,78,45,80,61,90,76,100,89,113,101,128,94,136,83,151,95,151,115,121,170,78xm477,0l0,0,0,124,6,112,14,101,23,91,33,82,37,79,40,78,170,78,181,70,477,70,477,0xe" filled="true" fillcolor="#ff4613" stroked="false">
+              <v:path arrowok="t"/>
+              <v:fill type="solid"/>
+            </v:shape>
+          </v:group>
+        </w:pict>
+      </w:r>
+      <w:r>
+        <w:rPr>
+          <w:position w:val="1"/>
+          <w:sz w:val="20"/>
+        </w:rPr>
+      </w:r>
+      <w:r>
+        <w:rPr>
+          <w:position w:val="1"/>
+          <w:sz w:val="20"/>
+        </w:rPr>
+        <w:tab/>
+      </w:r>
+      <w:r>
+        <w:rPr>
+          <w:position w:val="1"/>
+          <w:sz w:val="20"/>
+        </w:rPr>
+        <w:pict>
+          <v:group style="width:22.05pt;height:25.05pt;mso-position-horizontal-relative:char;mso-position-vertical-relative:line" id="docshapegroup11" coordorigin="0,0" coordsize="441,501">
+            <v:shape style="position:absolute;left:0;top:0;width:441;height:501" id="docshape12" coordorigin="0,0" coordsize="441,501" path="m315,376l224,376,221,402,213,426,202,448,188,469,227,501,262,457,278,435,295,413,309,389,315,376xm14,332l6,380,61,390,116,397,170,393,224,376,315,376,320,364,327,337,328,334,39,334,14,332xm417,309l331,309,352,325,369,344,382,365,394,388,441,369,420,317,417,309xm46,113l0,130,19,183,41,233,71,279,113,317,89,327,64,332,39,334,328,334,330,317,219,317,194,311,172,297,158,275,153,250,158,224,173,203,189,192,108,192,101,186,95,182,90,178,76,163,64,148,54,130,46,113xm327,183l220,183,246,189,267,203,282,224,287,250,281,276,267,297,245,311,219,317,330,317,331,309,417,309,409,292,398,267,385,242,369,220,349,201,327,183xm214,0l177,43,145,87,120,136,108,192,189,192,194,189,220,183,327,183,326,183,351,173,376,168,400,167,426,167,432,124,216,124,216,110,218,98,222,86,226,74,232,63,238,52,245,41,251,30,214,0xm426,167l400,167,426,168,426,167xm324,103l270,106,216,124,432,124,433,119,378,110,324,103xe" filled="true" fillcolor="#221f1f" stroked="false">
+              <v:path arrowok="t"/>
+              <v:fill type="solid"/>
+            </v:shape>
+          </v:group>
+        </w:pict>
+      </w:r>
+      <w:r>
+        <w:rPr>
+          <w:position w:val="1"/>
+          <w:sz w:val="20"/>
+        </w:rPr>
+      </w:r>
+      <w:r>
+        <w:rPr>
+          <w:position w:val="1"/>
+          <w:sz w:val="20"/>
+        </w:rPr>
+        <w:tab/>
+      </w:r>
+      <w:r>
+        <w:rPr>
+          <w:position w:val="1"/>
           <w:sz w:val="20"/>
         </w:rPr>
         <w:drawing>
           <wp:inline distT="0" distB="0" distL="0" distR="0">
-            <wp:extent cx="320039" cy="320040"/>
+            <wp:extent cx="319087" cy="314325"/>
             <wp:effectExtent l="0" t="0" r="0" b="0"/>
-            <wp:docPr id="7" name="image4.jpeg"/>
+            <wp:docPr id="5" name="image4.png"/>
             <wp:cNvGraphicFramePr>
               <a:graphicFrameLocks noChangeAspect="1"/>
             </wp:cNvGraphicFramePr>
@@ -549,7 +615,7 @@
               <a:graphicData uri="http://schemas.openxmlformats.org/drawingml/2006/picture">
                 <pic:pic>
                   <pic:nvPicPr>
-                    <pic:cNvPr id="8" name="image4.jpeg"/>
+                    <pic:cNvPr id="6" name="image4.png"/>
                     <pic:cNvPicPr/>
                   </pic:nvPicPr>
                   <pic:blipFill>
@@ -561,7 +627,7 @@
                   <pic:spPr>
                     <a:xfrm>
                       <a:off x="0" y="0"/>
-                      <a:ext cx="320039" cy="320040"/>
+                      <a:ext cx="319087" cy="314325"/>
                     </a:xfrm>
                     <a:prstGeom prst="rect">
                       <a:avLst/>
@@ -575,79 +641,27 @@
       </w:r>
       <w:r>
         <w:rPr>
-          <w:sz w:val="20"/>
-        </w:rPr>
-      </w:r>
-      <w:r>
-        <w:rPr>
-          <w:sz w:val="20"/>
-        </w:rPr>
-        <w:tab/>
-      </w:r>
-      <w:r>
-        <w:rPr>
           <w:position w:val="1"/>
           <w:sz w:val="20"/>
         </w:rPr>
-        <w:pict>
-          <v:group style="width:23.9pt;height:24.95pt;mso-position-horizontal-relative:char;mso-position-vertical-relative:line" id="docshapegroup4" coordorigin="0,0" coordsize="478,499">
-            <v:shape style="position:absolute;left:0;top:0;width:478;height:499" id="docshape5" coordorigin="0,0" coordsize="478,499" path="m126,419l64,419,51,424,35,429,18,432,0,434,0,498,203,498,176,486,151,470,128,450,108,428,325,428,321,425,164,425,120,419,126,419xm402,391l299,391,308,395,323,402,337,410,351,419,363,430,380,443,397,454,415,463,435,470,437,470,439,471,442,472,430,480,418,487,406,493,393,498,477,498,477,436,380,436,372,430,365,425,358,419,374,411,389,401,402,391xm325,428l108,428,135,449,164,466,195,479,228,487,262,491,296,490,329,484,362,472,346,452,329,432,325,428xm477,330l368,330,369,331,387,337,402,346,416,357,428,371,429,373,430,377,428,380,421,396,411,410,399,423,385,434,383,435,380,436,477,436,477,330xm477,228l329,228,366,231,379,232,391,235,404,238,385,285,360,328,328,364,288,394,248,413,206,423,164,425,321,425,310,415,289,400,297,391,299,391,402,391,403,390,415,377,398,369,381,362,364,358,346,354,352,346,357,339,364,331,368,330,477,330,477,228xm0,380l0,423,16,424,31,423,48,421,64,419,126,419,169,416,214,404,214,404,55,404,40,399,26,393,13,387,0,380xm0,200l0,363,12,374,26,385,40,395,55,404,214,404,227,397,110,397,117,388,79,388,55,324,53,258,53,254,47,254,36,239,25,225,13,212,0,200xm477,70l181,70,200,111,211,154,216,195,216,200,213,243,200,290,179,331,148,367,110,397,227,397,256,382,295,352,314,331,333,307,343,291,207,291,210,280,213,269,216,258,217,256,220,254,222,253,257,238,292,230,329,228,477,228,477,227,276,227,282,210,286,193,286,190,221,190,220,180,219,171,218,163,218,161,220,158,222,157,238,150,255,145,273,143,477,143,477,70xm168,123l122,165,86,228,69,304,79,388,117,388,156,335,180,269,183,202,183,198,168,123xm316,263l279,266,242,276,207,291,343,291,348,284,355,265,316,263xm0,149l0,157,14,168,27,181,39,195,51,210,53,213,54,218,53,221,52,232,49,242,47,254,53,254,72,185,86,163,18,163,6,154,0,149xm477,143l273,143,291,144,294,145,297,147,298,150,304,167,307,184,308,202,306,219,305,223,304,225,292,226,285,227,276,227,477,227,477,143xm287,157l269,164,252,171,236,181,221,190,286,190,287,176,287,157xm41,94l32,110,26,128,21,145,18,163,86,163,95,151,83,151,75,135,65,120,54,106,41,94xm170,78l40,78,45,80,61,90,76,100,89,113,101,128,94,136,83,151,95,151,115,121,170,78xm477,0l0,0,0,124,6,112,14,101,23,91,33,82,37,79,40,78,170,78,181,70,477,70,477,0xe" filled="true" fillcolor="#ff4613" stroked="false">
-              <v:path arrowok="t"/>
-              <v:fill type="solid"/>
-            </v:shape>
-          </v:group>
-        </w:pict>
       </w:r>
       <w:r>
         <w:rPr>
           <w:position w:val="1"/>
           <w:sz w:val="20"/>
         </w:rPr>
+        <w:tab/>
       </w:r>
       <w:r>
         <w:rPr>
           <w:position w:val="1"/>
           <w:sz w:val="20"/>
         </w:rPr>
-        <w:tab/>
-      </w:r>
-      <w:r>
-        <w:rPr>
-          <w:position w:val="1"/>
-          <w:sz w:val="20"/>
-        </w:rPr>
-        <w:pict>
-          <v:group style="width:22.05pt;height:25.05pt;mso-position-horizontal-relative:char;mso-position-vertical-relative:line" id="docshapegroup6" coordorigin="0,0" coordsize="441,501">
-            <v:shape style="position:absolute;left:0;top:0;width:441;height:501" id="docshape7" coordorigin="0,0" coordsize="441,501" path="m315,376l224,376,221,402,213,426,202,448,188,469,227,501,262,457,278,435,295,413,309,389,315,376xm14,332l6,380,61,390,116,397,170,393,224,376,315,376,320,364,327,337,328,334,39,334,14,332xm417,309l331,309,352,325,369,344,382,365,394,388,441,369,420,317,417,309xm46,113l0,130,19,183,41,233,71,279,113,317,89,327,64,332,39,334,328,334,330,317,219,317,194,311,172,297,158,275,153,250,158,224,173,203,189,192,108,192,101,186,95,182,90,178,76,163,64,148,54,130,46,113xm327,183l220,183,246,189,267,203,282,224,287,250,281,276,267,297,245,311,219,317,330,317,331,309,417,309,409,292,398,267,385,242,369,220,349,201,327,183xm214,0l177,43,145,87,120,136,108,192,189,192,194,189,220,183,327,183,326,183,351,173,376,168,400,167,426,167,432,124,216,124,216,110,218,98,222,86,226,74,232,63,238,52,245,41,251,30,214,0xm426,167l400,167,426,168,426,167xm324,103l270,106,216,124,432,124,433,119,378,110,324,103xe" filled="true" fillcolor="#000000" stroked="false">
-              <v:path arrowok="t"/>
-              <v:fill type="solid"/>
-            </v:shape>
-          </v:group>
-        </w:pict>
-      </w:r>
-      <w:r>
-        <w:rPr>
-          <w:position w:val="1"/>
-          <w:sz w:val="20"/>
-        </w:rPr>
-      </w:r>
-      <w:r>
-        <w:rPr>
-          <w:position w:val="1"/>
-          <w:sz w:val="20"/>
-        </w:rPr>
-        <w:tab/>
-      </w:r>
-      <w:r>
-        <w:rPr>
-          <w:position w:val="1"/>
-          <w:sz w:val="20"/>
-        </w:rPr>
         <w:drawing>
           <wp:inline distT="0" distB="0" distL="0" distR="0">
-            <wp:extent cx="319093" cy="314325"/>
+            <wp:extent cx="286556" cy="320040"/>
             <wp:effectExtent l="0" t="0" r="0" b="0"/>
-            <wp:docPr id="9" name="image5.png"/>
+            <wp:docPr id="7" name="image5.png"/>
             <wp:cNvGraphicFramePr>
               <a:graphicFrameLocks noChangeAspect="1"/>
             </wp:cNvGraphicFramePr>
@@ -655,7 +669,7 @@
               <a:graphicData uri="http://schemas.openxmlformats.org/drawingml/2006/picture">
                 <pic:pic>
                   <pic:nvPicPr>
-                    <pic:cNvPr id="10" name="image5.png"/>
+                    <pic:cNvPr id="8" name="image5.png"/>
                     <pic:cNvPicPr/>
                   </pic:nvPicPr>
                   <pic:blipFill>
@@ -667,7 +681,7 @@
                   <pic:spPr>
                     <a:xfrm>
                       <a:off x="0" y="0"/>
-                      <a:ext cx="319093" cy="314325"/>
+                      <a:ext cx="286556" cy="320040"/>
                     </a:xfrm>
                     <a:prstGeom prst="rect">
                       <a:avLst/>
@@ -694,13 +708,14 @@
       </w:r>
       <w:r>
         <w:rPr>
+          <w:position w:val="6"/>
           <w:sz w:val="20"/>
         </w:rPr>
         <w:drawing>
           <wp:inline distT="0" distB="0" distL="0" distR="0">
-            <wp:extent cx="286564" cy="320040"/>
+            <wp:extent cx="330825" cy="252983"/>
             <wp:effectExtent l="0" t="0" r="0" b="0"/>
-            <wp:docPr id="11" name="image6.png"/>
+            <wp:docPr id="9" name="image6.jpeg"/>
             <wp:cNvGraphicFramePr>
               <a:graphicFrameLocks noChangeAspect="1"/>
             </wp:cNvGraphicFramePr>
@@ -708,63 +723,11 @@
               <a:graphicData uri="http://schemas.openxmlformats.org/drawingml/2006/picture">
                 <pic:pic>
                   <pic:nvPicPr>
-                    <pic:cNvPr id="12" name="image6.png"/>
+                    <pic:cNvPr id="10" name="image6.jpeg"/>
                     <pic:cNvPicPr/>
                   </pic:nvPicPr>
                   <pic:blipFill>
                     <a:blip r:embed="rId11" cstate="print"/>
-                    <a:stretch>
-                      <a:fillRect/>
-                    </a:stretch>
-                  </pic:blipFill>
-                  <pic:spPr>
-                    <a:xfrm>
-                      <a:off x="0" y="0"/>
-                      <a:ext cx="286564" cy="320040"/>
-                    </a:xfrm>
-                    <a:prstGeom prst="rect">
-                      <a:avLst/>
-                    </a:prstGeom>
-                  </pic:spPr>
-                </pic:pic>
-              </a:graphicData>
-            </a:graphic>
-          </wp:inline>
-        </w:drawing>
-      </w:r>
-      <w:r>
-        <w:rPr>
-          <w:sz w:val="20"/>
-        </w:rPr>
-      </w:r>
-      <w:r>
-        <w:rPr>
-          <w:sz w:val="20"/>
-        </w:rPr>
-        <w:tab/>
-      </w:r>
-      <w:r>
-        <w:rPr>
-          <w:position w:val="6"/>
-          <w:sz w:val="20"/>
-        </w:rPr>
-        <w:drawing>
-          <wp:inline distT="0" distB="0" distL="0" distR="0">
-            <wp:extent cx="330825" cy="252983"/>
-            <wp:effectExtent l="0" t="0" r="0" b="0"/>
-            <wp:docPr id="13" name="image7.jpeg"/>
-            <wp:cNvGraphicFramePr>
-              <a:graphicFrameLocks noChangeAspect="1"/>
-            </wp:cNvGraphicFramePr>
-            <a:graphic>
-              <a:graphicData uri="http://schemas.openxmlformats.org/drawingml/2006/picture">
-                <pic:pic>
-                  <pic:nvPicPr>
-                    <pic:cNvPr id="14" name="image7.jpeg"/>
-                    <pic:cNvPicPr/>
-                  </pic:nvPicPr>
-                  <pic:blipFill>
-                    <a:blip r:embed="rId12" cstate="print"/>
                     <a:stretch>
                       <a:fillRect/>
                     </a:stretch>
@@ -803,9 +766,9 @@
         </w:rPr>
         <w:drawing>
           <wp:inline distT="0" distB="0" distL="0" distR="0">
-            <wp:extent cx="331505" cy="323088"/>
+            <wp:extent cx="330388" cy="328612"/>
             <wp:effectExtent l="0" t="0" r="0" b="0"/>
-            <wp:docPr id="15" name="image8.png"/>
+            <wp:docPr id="11" name="image7.png"/>
             <wp:cNvGraphicFramePr>
               <a:graphicFrameLocks noChangeAspect="1"/>
             </wp:cNvGraphicFramePr>
@@ -813,11 +776,88 @@
               <a:graphicData uri="http://schemas.openxmlformats.org/drawingml/2006/picture">
                 <pic:pic>
                   <pic:nvPicPr>
-                    <pic:cNvPr id="16" name="image8.png"/>
+                    <pic:cNvPr id="12" name="image7.png"/>
                     <pic:cNvPicPr/>
                   </pic:nvPicPr>
                   <pic:blipFill>
-                    <a:blip r:embed="rId13" cstate="print"/>
+                    <a:blip r:embed="rId12" cstate="print"/>
+                    <a:stretch>
+                      <a:fillRect/>
+                    </a:stretch>
+                  </pic:blipFill>
+                  <pic:spPr>
+                    <a:xfrm>
+                      <a:off x="0" y="0"/>
+                      <a:ext cx="330388" cy="328612"/>
+                    </a:xfrm>
+                    <a:prstGeom prst="rect">
+                      <a:avLst/>
+                    </a:prstGeom>
+                  </pic:spPr>
+                </pic:pic>
+              </a:graphicData>
+            </a:graphic>
+          </wp:inline>
+        </w:drawing>
+      </w:r>
+      <w:r>
+        <w:rPr>
+          <w:sz w:val="20"/>
+        </w:rPr>
+      </w:r>
+      <w:r>
+        <w:rPr>
+          <w:sz w:val="20"/>
+        </w:rPr>
+        <w:tab/>
+      </w:r>
+      <w:r>
+        <w:rPr>
+          <w:sz w:val="20"/>
+        </w:rPr>
+        <w:pict>
+          <v:group style="width:25.9pt;height:25.9pt;mso-position-horizontal-relative:char;mso-position-vertical-relative:line" id="docshapegroup13" coordorigin="0,0" coordsize="518,518">
+            <v:rect style="position:absolute;left:0;top:0;width:518;height:518" id="docshape14" filled="true" fillcolor="#f7df1e" stroked="false">
+              <v:fill type="solid"/>
+            </v:rect>
+            <v:shape style="position:absolute;left:135;top:234;width:341;height:242" type="#_x0000_t75" id="docshape15" stroked="false">
+              <v:imagedata r:id="rId13" o:title=""/>
+            </v:shape>
+          </v:group>
+        </w:pict>
+      </w:r>
+      <w:r>
+        <w:rPr>
+          <w:sz w:val="20"/>
+        </w:rPr>
+      </w:r>
+      <w:r>
+        <w:rPr>
+          <w:sz w:val="20"/>
+        </w:rPr>
+        <w:tab/>
+      </w:r>
+      <w:r>
+        <w:rPr>
+          <w:sz w:val="20"/>
+        </w:rPr>
+        <w:drawing>
+          <wp:inline distT="0" distB="0" distL="0" distR="0">
+            <wp:extent cx="331505" cy="323088"/>
+            <wp:effectExtent l="0" t="0" r="0" b="0"/>
+            <wp:docPr id="13" name="image9.png"/>
+            <wp:cNvGraphicFramePr>
+              <a:graphicFrameLocks noChangeAspect="1"/>
+            </wp:cNvGraphicFramePr>
+            <a:graphic>
+              <a:graphicData uri="http://schemas.openxmlformats.org/drawingml/2006/picture">
+                <pic:pic>
+                  <pic:nvPicPr>
+                    <pic:cNvPr id="14" name="image9.png"/>
+                    <pic:cNvPicPr/>
+                  </pic:nvPicPr>
+                  <pic:blipFill>
+                    <a:blip r:embed="rId14" cstate="print"/>
                     <a:stretch>
                       <a:fillRect/>
                     </a:stretch>
@@ -856,7 +896,7 @@
           <wp:inline distT="0" distB="0" distL="0" distR="0">
             <wp:extent cx="331372" cy="323088"/>
             <wp:effectExtent l="0" t="0" r="0" b="0"/>
-            <wp:docPr id="17" name="image9.png"/>
+            <wp:docPr id="15" name="image10.png"/>
             <wp:cNvGraphicFramePr>
               <a:graphicFrameLocks noChangeAspect="1"/>
             </wp:cNvGraphicFramePr>
@@ -864,11 +904,11 @@
               <a:graphicData uri="http://schemas.openxmlformats.org/drawingml/2006/picture">
                 <pic:pic>
                   <pic:nvPicPr>
-                    <pic:cNvPr id="18" name="image9.png"/>
+                    <pic:cNvPr id="16" name="image10.png"/>
                     <pic:cNvPicPr/>
                   </pic:nvPicPr>
                   <pic:blipFill>
-                    <a:blip r:embed="rId14" cstate="print"/>
+                    <a:blip r:embed="rId15" cstate="print"/>
                     <a:stretch>
                       <a:fillRect/>
                     </a:stretch>
@@ -907,7 +947,7 @@
           <wp:inline distT="0" distB="0" distL="0" distR="0">
             <wp:extent cx="331366" cy="323088"/>
             <wp:effectExtent l="0" t="0" r="0" b="0"/>
-            <wp:docPr id="19" name="image10.jpeg"/>
+            <wp:docPr id="17" name="image11.jpeg"/>
             <wp:cNvGraphicFramePr>
               <a:graphicFrameLocks noChangeAspect="1"/>
             </wp:cNvGraphicFramePr>
@@ -915,11 +955,11 @@
               <a:graphicData uri="http://schemas.openxmlformats.org/drawingml/2006/picture">
                 <pic:pic>
                   <pic:nvPicPr>
-                    <pic:cNvPr id="20" name="image10.jpeg"/>
+                    <pic:cNvPr id="18" name="image11.jpeg"/>
                     <pic:cNvPicPr/>
                   </pic:nvPicPr>
                   <pic:blipFill>
-                    <a:blip r:embed="rId15" cstate="print"/>
+                    <a:blip r:embed="rId16" cstate="print"/>
                     <a:stretch>
                       <a:fillRect/>
                     </a:stretch>
@@ -958,7 +998,7 @@
           <wp:inline distT="0" distB="0" distL="0" distR="0">
             <wp:extent cx="331372" cy="323088"/>
             <wp:effectExtent l="0" t="0" r="0" b="0"/>
-            <wp:docPr id="21" name="image11.png"/>
+            <wp:docPr id="19" name="image12.png"/>
             <wp:cNvGraphicFramePr>
               <a:graphicFrameLocks noChangeAspect="1"/>
             </wp:cNvGraphicFramePr>
@@ -966,11 +1006,11 @@
               <a:graphicData uri="http://schemas.openxmlformats.org/drawingml/2006/picture">
                 <pic:pic>
                   <pic:nvPicPr>
-                    <pic:cNvPr id="22" name="image11.png"/>
+                    <pic:cNvPr id="20" name="image12.png"/>
                     <pic:cNvPicPr/>
                   </pic:nvPicPr>
                   <pic:blipFill>
-                    <a:blip r:embed="rId16" cstate="print"/>
+                    <a:blip r:embed="rId17" cstate="print"/>
                     <a:stretch>
                       <a:fillRect/>
                     </a:stretch>
@@ -999,7 +1039,7 @@
     <w:p>
       <w:pPr>
         <w:pStyle w:val="BodyText"/>
-        <w:spacing w:before="9"/>
+        <w:spacing w:before="0"/>
         <w:ind w:left="0"/>
         <w:rPr>
           <w:b w:val="0"/>
@@ -1024,7 +1064,7 @@
       <w:pPr>
         <w:pStyle w:val="Heading1"/>
         <w:spacing w:before="77"/>
-        <w:ind w:right="38"/>
+        <w:ind w:right="298"/>
       </w:pPr>
       <w:r>
         <w:rPr>
@@ -1036,7 +1076,7 @@
     <w:p>
       <w:pPr>
         <w:spacing w:before="8"/>
-        <w:ind w:left="0" w:right="53" w:firstLine="0"/>
+        <w:ind w:left="0" w:right="313" w:firstLine="0"/>
         <w:jc w:val="right"/>
         <w:rPr>
           <w:b w:val="0"/>
@@ -1084,8 +1124,8 @@
     </w:p>
     <w:p>
       <w:pPr>
-        <w:spacing w:before="24"/>
-        <w:ind w:left="0" w:right="53" w:firstLine="0"/>
+        <w:spacing w:before="25"/>
+        <w:ind w:left="0" w:right="313" w:firstLine="0"/>
         <w:jc w:val="right"/>
         <w:rPr>
           <w:b w:val="0"/>
@@ -1125,8 +1165,8 @@
     </w:p>
     <w:p>
       <w:pPr>
-        <w:spacing w:line="271" w:lineRule="auto" w:before="25"/>
-        <w:ind w:left="1188" w:right="53" w:firstLine="754"/>
+        <w:spacing w:line="271" w:lineRule="auto" w:before="24"/>
+        <w:ind w:left="1188" w:right="313" w:firstLine="754"/>
         <w:jc w:val="right"/>
         <w:rPr>
           <w:b w:val="0"/>
@@ -1182,7 +1222,7 @@
     <w:p>
       <w:pPr>
         <w:spacing w:line="271" w:lineRule="auto" w:before="0"/>
-        <w:ind w:left="875" w:right="53" w:hanging="258"/>
+        <w:ind w:left="875" w:right="313" w:hanging="258"/>
         <w:jc w:val="right"/>
         <w:rPr>
           <w:b w:val="0"/>
@@ -1290,7 +1330,6 @@
     <w:p>
       <w:pPr>
         <w:pStyle w:val="Heading1"/>
-        <w:spacing w:before="152"/>
       </w:pPr>
       <w:r>
         <w:rPr>
@@ -1350,7 +1389,7 @@
     </w:p>
     <w:p>
       <w:pPr>
-        <w:spacing w:line="271" w:lineRule="auto" w:before="25"/>
+        <w:spacing w:line="271" w:lineRule="auto" w:before="24"/>
         <w:ind w:left="490" w:right="0" w:firstLine="1011"/>
         <w:jc w:val="left"/>
         <w:rPr>
@@ -1452,7 +1491,6 @@
     <w:p>
       <w:pPr>
         <w:pStyle w:val="Heading1"/>
-        <w:spacing w:before="153"/>
       </w:pPr>
       <w:r>
         <w:rPr>
@@ -1464,7 +1502,7 @@
     <w:p>
       <w:pPr>
         <w:spacing w:before="8"/>
-        <w:ind w:left="0" w:right="53" w:firstLine="0"/>
+        <w:ind w:left="0" w:right="313" w:firstLine="0"/>
         <w:jc w:val="right"/>
         <w:rPr>
           <w:b w:val="0"/>
@@ -1482,8 +1520,8 @@
     </w:p>
     <w:p>
       <w:pPr>
-        <w:spacing w:line="271" w:lineRule="auto" w:before="24"/>
-        <w:ind w:left="119" w:right="53" w:firstLine="502"/>
+        <w:spacing w:line="271" w:lineRule="auto" w:before="25"/>
+        <w:ind w:left="119" w:right="313" w:firstLine="502"/>
         <w:jc w:val="right"/>
         <w:rPr>
           <w:b w:val="0"/>
@@ -1602,7 +1640,7 @@
     <w:p>
       <w:pPr>
         <w:spacing w:line="190" w:lineRule="exact" w:before="0"/>
-        <w:ind w:left="0" w:right="53" w:firstLine="0"/>
+        <w:ind w:left="0" w:right="313" w:firstLine="0"/>
         <w:jc w:val="right"/>
         <w:rPr>
           <w:b w:val="0"/>
@@ -1624,6 +1662,197 @@
           <w:sz w:val="18"/>
         </w:rPr>
         <w:t>Particles</w:t>
+      </w:r>
+    </w:p>
+    <w:p>
+      <w:pPr>
+        <w:pStyle w:val="BodyText"/>
+        <w:spacing w:before="1"/>
+        <w:ind w:left="0"/>
+        <w:rPr>
+          <w:b w:val="0"/>
+          <w:sz w:val="22"/>
+        </w:rPr>
+      </w:pPr>
+    </w:p>
+    <w:p>
+      <w:pPr>
+        <w:spacing w:line="271" w:lineRule="auto" w:before="1"/>
+        <w:ind w:left="112" w:right="313" w:firstLine="2170"/>
+        <w:jc w:val="right"/>
+        <w:rPr>
+          <w:b w:val="0"/>
+          <w:sz w:val="18"/>
+        </w:rPr>
+      </w:pPr>
+      <w:r>
+        <w:rPr>
+          <w:b w:val="0"/>
+          <w:sz w:val="18"/>
+        </w:rPr>
+        <w:t>2D</w:t>
+      </w:r>
+      <w:r>
+        <w:rPr>
+          <w:b w:val="0"/>
+          <w:spacing w:val="-14"/>
+          <w:sz w:val="18"/>
+        </w:rPr>
+        <w:t> </w:t>
+      </w:r>
+      <w:r>
+        <w:rPr>
+          <w:b w:val="0"/>
+          <w:sz w:val="18"/>
+        </w:rPr>
+        <w:t>&amp;</w:t>
+      </w:r>
+      <w:r>
+        <w:rPr>
+          <w:b w:val="0"/>
+          <w:spacing w:val="-13"/>
+          <w:sz w:val="18"/>
+        </w:rPr>
+        <w:t> </w:t>
+      </w:r>
+      <w:r>
+        <w:rPr>
+          <w:b w:val="0"/>
+          <w:sz w:val="18"/>
+        </w:rPr>
+        <w:t>Design </w:t>
+      </w:r>
+      <w:r>
+        <w:rPr>
+          <w:b w:val="0"/>
+          <w:sz w:val="18"/>
+        </w:rPr>
+        <w:t>Adobe Creative Cloud, Photoshop, Illustrator,</w:t>
+      </w:r>
+      <w:r>
+        <w:rPr>
+          <w:b w:val="0"/>
+          <w:spacing w:val="-14"/>
+          <w:sz w:val="18"/>
+        </w:rPr>
+        <w:t> </w:t>
+      </w:r>
+      <w:r>
+        <w:rPr>
+          <w:b w:val="0"/>
+          <w:sz w:val="18"/>
+        </w:rPr>
+        <w:t>After</w:t>
+      </w:r>
+      <w:r>
+        <w:rPr>
+          <w:b w:val="0"/>
+          <w:spacing w:val="-12"/>
+          <w:sz w:val="18"/>
+        </w:rPr>
+        <w:t> </w:t>
+      </w:r>
+      <w:r>
+        <w:rPr>
+          <w:b w:val="0"/>
+          <w:sz w:val="18"/>
+        </w:rPr>
+        <w:t>Effects,</w:t>
+      </w:r>
+      <w:r>
+        <w:rPr>
+          <w:b w:val="0"/>
+          <w:spacing w:val="-12"/>
+          <w:sz w:val="18"/>
+        </w:rPr>
+        <w:t> </w:t>
+      </w:r>
+      <w:r>
+        <w:rPr>
+          <w:b w:val="0"/>
+          <w:sz w:val="18"/>
+        </w:rPr>
+        <w:t>Premiere</w:t>
+      </w:r>
+      <w:r>
+        <w:rPr>
+          <w:b w:val="0"/>
+          <w:spacing w:val="-11"/>
+          <w:sz w:val="18"/>
+        </w:rPr>
+        <w:t> </w:t>
+      </w:r>
+      <w:r>
+        <w:rPr>
+          <w:b w:val="0"/>
+          <w:spacing w:val="-5"/>
+          <w:sz w:val="18"/>
+        </w:rPr>
+        <w:t>Pro</w:t>
+      </w:r>
+    </w:p>
+    <w:p>
+      <w:pPr>
+        <w:pStyle w:val="BodyText"/>
+        <w:spacing w:before="7"/>
+        <w:ind w:left="0"/>
+        <w:rPr>
+          <w:b w:val="0"/>
+          <w:sz w:val="19"/>
+        </w:rPr>
+      </w:pPr>
+    </w:p>
+    <w:p>
+      <w:pPr>
+        <w:spacing w:before="1"/>
+        <w:ind w:left="0" w:right="313" w:firstLine="0"/>
+        <w:jc w:val="right"/>
+        <w:rPr>
+          <w:b w:val="0"/>
+          <w:sz w:val="18"/>
+        </w:rPr>
+      </w:pPr>
+      <w:r>
+        <w:rPr>
+          <w:b w:val="0"/>
+          <w:spacing w:val="-2"/>
+          <w:sz w:val="18"/>
+        </w:rPr>
+        <w:t>Programming</w:t>
+      </w:r>
+    </w:p>
+    <w:p>
+      <w:pPr>
+        <w:spacing w:before="24"/>
+        <w:ind w:left="0" w:right="313" w:firstLine="0"/>
+        <w:jc w:val="right"/>
+        <w:rPr>
+          <w:b w:val="0"/>
+          <w:sz w:val="18"/>
+        </w:rPr>
+      </w:pPr>
+      <w:r>
+        <w:rPr>
+          <w:b w:val="0"/>
+          <w:sz w:val="18"/>
+        </w:rPr>
+        <w:t>VEX, Python,</w:t>
+      </w:r>
+      <w:r>
+        <w:rPr>
+          <w:b w:val="0"/>
+          <w:spacing w:val="1"/>
+          <w:sz w:val="18"/>
+        </w:rPr>
+        <w:t> </w:t>
+      </w:r>
+      <w:r>
+        <w:rPr>
+          <w:b w:val="0"/>
+          <w:spacing w:val="-2"/>
+          <w:sz w:val="18"/>
+        </w:rPr>
+        <w:t>JavaScript</w:t>
       </w:r>
     </w:p>
     <w:p>
@@ -1639,8 +1868,8 @@
     </w:p>
     <w:p>
       <w:pPr>
-        <w:spacing w:line="271" w:lineRule="auto" w:before="0"/>
-        <w:ind w:left="112" w:right="53" w:firstLine="2170"/>
+        <w:spacing w:before="0"/>
+        <w:ind w:left="0" w:right="313" w:firstLine="0"/>
         <w:jc w:val="right"/>
         <w:rPr>
           <w:b w:val="0"/>
@@ -1652,59 +1881,7 @@
           <w:b w:val="0"/>
           <w:sz w:val="18"/>
         </w:rPr>
-        <w:t>2D</w:t>
-      </w:r>
-      <w:r>
-        <w:rPr>
-          <w:b w:val="0"/>
-          <w:spacing w:val="-14"/>
-          <w:sz w:val="18"/>
-        </w:rPr>
-        <w:t> </w:t>
-      </w:r>
-      <w:r>
-        <w:rPr>
-          <w:b w:val="0"/>
-          <w:sz w:val="18"/>
-        </w:rPr>
-        <w:t>&amp;</w:t>
-      </w:r>
-      <w:r>
-        <w:rPr>
-          <w:b w:val="0"/>
-          <w:spacing w:val="-13"/>
-          <w:sz w:val="18"/>
-        </w:rPr>
-        <w:t> </w:t>
-      </w:r>
-      <w:r>
-        <w:rPr>
-          <w:b w:val="0"/>
-          <w:sz w:val="18"/>
-        </w:rPr>
-        <w:t>Design </w:t>
-      </w:r>
-      <w:r>
-        <w:rPr>
-          <w:b w:val="0"/>
-          <w:sz w:val="18"/>
-        </w:rPr>
-        <w:t>Adobe Creative Cloud, Photoshop, Illustrator,</w:t>
-      </w:r>
-      <w:r>
-        <w:rPr>
-          <w:b w:val="0"/>
-          <w:spacing w:val="-14"/>
-          <w:sz w:val="18"/>
-        </w:rPr>
-        <w:t> </w:t>
-      </w:r>
-      <w:r>
-        <w:rPr>
-          <w:b w:val="0"/>
-          <w:sz w:val="18"/>
-        </w:rPr>
-        <w:t>After</w:t>
+        <w:t>Web</w:t>
       </w:r>
       <w:r>
         <w:rPr>
@@ -1717,57 +1894,16 @@
       <w:r>
         <w:rPr>
           <w:b w:val="0"/>
-          <w:sz w:val="18"/>
-        </w:rPr>
-        <w:t>Effects,</w:t>
-      </w:r>
-      <w:r>
-        <w:rPr>
-          <w:b w:val="0"/>
-          <w:spacing w:val="-12"/>
-          <w:sz w:val="18"/>
-        </w:rPr>
-        <w:t> </w:t>
-      </w:r>
-      <w:r>
-        <w:rPr>
-          <w:b w:val="0"/>
-          <w:sz w:val="18"/>
-        </w:rPr>
-        <w:t>Premiere</w:t>
-      </w:r>
-      <w:r>
-        <w:rPr>
-          <w:b w:val="0"/>
-          <w:spacing w:val="-11"/>
-          <w:sz w:val="18"/>
-        </w:rPr>
-        <w:t> </w:t>
-      </w:r>
-      <w:r>
-        <w:rPr>
-          <w:b w:val="0"/>
-          <w:spacing w:val="-5"/>
-          <w:sz w:val="18"/>
-        </w:rPr>
-        <w:t>Pro</w:t>
-      </w:r>
-    </w:p>
-    <w:p>
-      <w:pPr>
-        <w:pStyle w:val="BodyText"/>
-        <w:spacing w:before="8"/>
-        <w:ind w:left="0"/>
-        <w:rPr>
-          <w:b w:val="0"/>
-          <w:sz w:val="19"/>
-        </w:rPr>
-      </w:pPr>
-    </w:p>
-    <w:p>
-      <w:pPr>
-        <w:spacing w:before="0"/>
-        <w:ind w:left="0" w:right="53" w:firstLine="0"/>
+          <w:spacing w:val="-2"/>
+          <w:sz w:val="18"/>
+        </w:rPr>
+        <w:t>Development</w:t>
+      </w:r>
+    </w:p>
+    <w:p>
+      <w:pPr>
+        <w:spacing w:before="25"/>
+        <w:ind w:left="0" w:right="313" w:firstLine="0"/>
         <w:jc w:val="right"/>
         <w:rPr>
           <w:b w:val="0"/>
@@ -1777,119 +1913,6 @@
       <w:r>
         <w:rPr>
           <w:b w:val="0"/>
-          <w:spacing w:val="-2"/>
-          <w:sz w:val="18"/>
-        </w:rPr>
-        <w:t>Programming</w:t>
-      </w:r>
-    </w:p>
-    <w:p>
-      <w:pPr>
-        <w:spacing w:before="24"/>
-        <w:ind w:left="0" w:right="53" w:firstLine="0"/>
-        <w:jc w:val="right"/>
-        <w:rPr>
-          <w:b w:val="0"/>
-          <w:sz w:val="18"/>
-        </w:rPr>
-      </w:pPr>
-      <w:r>
-        <w:rPr>
-          <w:b w:val="0"/>
-          <w:sz w:val="18"/>
-        </w:rPr>
-        <w:t>VEX,</w:t>
-      </w:r>
-      <w:r>
-        <w:rPr>
-          <w:b w:val="0"/>
-          <w:spacing w:val="-5"/>
-          <w:sz w:val="18"/>
-        </w:rPr>
-        <w:t> </w:t>
-      </w:r>
-      <w:r>
-        <w:rPr>
-          <w:b w:val="0"/>
-          <w:sz w:val="18"/>
-        </w:rPr>
-        <w:t>JavaScript,</w:t>
-      </w:r>
-      <w:r>
-        <w:rPr>
-          <w:b w:val="0"/>
-          <w:spacing w:val="-4"/>
-          <w:sz w:val="18"/>
-        </w:rPr>
-        <w:t> </w:t>
-      </w:r>
-      <w:r>
-        <w:rPr>
-          <w:b w:val="0"/>
-          <w:spacing w:val="-2"/>
-          <w:sz w:val="18"/>
-        </w:rPr>
-        <w:t>Python</w:t>
-      </w:r>
-    </w:p>
-    <w:p>
-      <w:pPr>
-        <w:pStyle w:val="BodyText"/>
-        <w:spacing w:before="3"/>
-        <w:ind w:left="0"/>
-        <w:rPr>
-          <w:b w:val="0"/>
-          <w:sz w:val="22"/>
-        </w:rPr>
-      </w:pPr>
-    </w:p>
-    <w:p>
-      <w:pPr>
-        <w:spacing w:before="0"/>
-        <w:ind w:left="0" w:right="53" w:firstLine="0"/>
-        <w:jc w:val="right"/>
-        <w:rPr>
-          <w:b w:val="0"/>
-          <w:sz w:val="18"/>
-        </w:rPr>
-      </w:pPr>
-      <w:r>
-        <w:rPr>
-          <w:b w:val="0"/>
-          <w:sz w:val="18"/>
-        </w:rPr>
-        <w:t>Web</w:t>
-      </w:r>
-      <w:r>
-        <w:rPr>
-          <w:b w:val="0"/>
-          <w:spacing w:val="-12"/>
-          <w:sz w:val="18"/>
-        </w:rPr>
-        <w:t> </w:t>
-      </w:r>
-      <w:r>
-        <w:rPr>
-          <w:b w:val="0"/>
-          <w:spacing w:val="-2"/>
-          <w:sz w:val="18"/>
-        </w:rPr>
-        <w:t>Development</w:t>
-      </w:r>
-    </w:p>
-    <w:p>
-      <w:pPr>
-        <w:spacing w:before="24"/>
-        <w:ind w:left="0" w:right="53" w:firstLine="0"/>
-        <w:jc w:val="right"/>
-        <w:rPr>
-          <w:b w:val="0"/>
-          <w:sz w:val="18"/>
-        </w:rPr>
-      </w:pPr>
-      <w:r>
-        <w:rPr>
-          <w:b w:val="0"/>
           <w:sz w:val="18"/>
         </w:rPr>
         <w:t>HTML,</w:t>
@@ -1943,8 +1966,8 @@
     </w:p>
     <w:p>
       <w:pPr>
-        <w:spacing w:line="271" w:lineRule="auto" w:before="25"/>
-        <w:ind w:left="445" w:right="53" w:firstLine="126"/>
+        <w:spacing w:line="271" w:lineRule="auto" w:before="24"/>
+        <w:ind w:left="445" w:right="313" w:firstLine="126"/>
         <w:jc w:val="right"/>
         <w:rPr>
           <w:b w:val="0"/>
@@ -2063,7 +2086,7 @@
     <w:p>
       <w:pPr>
         <w:spacing w:line="271" w:lineRule="auto" w:before="0"/>
-        <w:ind w:left="1467" w:right="53" w:firstLine="1523"/>
+        <w:ind w:left="1467" w:right="313" w:firstLine="1523"/>
         <w:jc w:val="right"/>
         <w:rPr>
           <w:b w:val="0"/>
@@ -2158,7 +2181,7 @@
     <w:p>
       <w:pPr>
         <w:spacing w:line="189" w:lineRule="exact" w:before="0"/>
-        <w:ind w:left="0" w:right="53" w:firstLine="0"/>
+        <w:ind w:left="0" w:right="313" w:firstLine="0"/>
         <w:jc w:val="right"/>
         <w:rPr>
           <w:b w:val="0"/>
@@ -2208,8 +2231,8 @@
     </w:p>
     <w:p>
       <w:pPr>
-        <w:spacing w:line="271" w:lineRule="auto" w:before="24"/>
-        <w:ind w:left="1258" w:right="53" w:firstLine="816"/>
+        <w:spacing w:line="271" w:lineRule="auto" w:before="25"/>
+        <w:ind w:left="1258" w:right="313" w:firstLine="816"/>
         <w:jc w:val="right"/>
         <w:rPr>
           <w:b w:val="0"/>
@@ -2266,7 +2289,7 @@
     <w:p>
       <w:pPr>
         <w:spacing w:line="271" w:lineRule="auto" w:before="0"/>
-        <w:ind w:left="1505" w:right="53" w:firstLine="889"/>
+        <w:ind w:left="1505" w:right="313" w:firstLine="889"/>
         <w:jc w:val="right"/>
         <w:rPr>
           <w:b w:val="0"/>
@@ -2307,7 +2330,7 @@
     <w:p>
       <w:pPr>
         <w:spacing w:line="271" w:lineRule="auto" w:before="0"/>
-        <w:ind w:left="1878" w:right="53" w:hanging="335"/>
+        <w:ind w:left="1878" w:right="313" w:hanging="335"/>
         <w:jc w:val="right"/>
         <w:rPr>
           <w:b w:val="0"/>
@@ -2381,7 +2404,7 @@
     <w:p>
       <w:pPr>
         <w:spacing w:line="191" w:lineRule="exact" w:before="0"/>
-        <w:ind w:left="0" w:right="53" w:firstLine="0"/>
+        <w:ind w:left="0" w:right="313" w:firstLine="0"/>
         <w:jc w:val="right"/>
         <w:rPr>
           <w:b w:val="0"/>
@@ -2455,6 +2478,7 @@
     <w:p>
       <w:pPr>
         <w:pStyle w:val="Heading1"/>
+        <w:spacing w:before="0"/>
       </w:pPr>
       <w:r>
         <w:rPr>
@@ -2465,8 +2489,8 @@
     </w:p>
     <w:p>
       <w:pPr>
-        <w:spacing w:line="271" w:lineRule="auto" w:before="13"/>
-        <w:ind w:left="1060" w:right="53" w:hanging="151"/>
+        <w:spacing w:line="271" w:lineRule="auto" w:before="12"/>
+        <w:ind w:left="1060" w:right="313" w:hanging="151"/>
         <w:jc w:val="right"/>
         <w:rPr>
           <w:b w:val="0"/>
@@ -2560,8 +2584,8 @@
     <w:p>
       <w:pPr>
         <w:pStyle w:val="Heading1"/>
-        <w:spacing w:before="80"/>
-        <w:ind w:left="160" w:right="0"/>
+        <w:spacing w:before="81"/>
+        <w:ind w:left="-20" w:right="0"/>
         <w:jc w:val="left"/>
       </w:pPr>
       <w:r>
@@ -2591,7 +2615,7 @@
       <w:pPr>
         <w:pStyle w:val="BodyText"/>
         <w:spacing w:before="33"/>
-        <w:ind w:left="160"/>
+        <w:ind w:left="-20"/>
         <w:rPr>
           <w:b w:val="0"/>
         </w:rPr>
@@ -2634,10 +2658,10 @@
       <w:pPr>
         <w:pStyle w:val="BodyText"/>
         <w:tabs>
-          <w:tab w:pos="6763" w:val="left" w:leader="none"/>
+          <w:tab w:pos="6583" w:val="left" w:leader="none"/>
         </w:tabs>
         <w:spacing w:before="46"/>
-        <w:ind w:left="160"/>
+        <w:ind w:left="-20"/>
         <w:rPr>
           <w:b w:val="0"/>
         </w:rPr>
@@ -2737,10 +2761,10 @@
           <w:numId w:val="1"/>
         </w:numPr>
         <w:tabs>
-          <w:tab w:pos="288" w:val="left" w:leader="none"/>
+          <w:tab w:pos="107" w:val="left" w:leader="none"/>
         </w:tabs>
-        <w:spacing w:line="307" w:lineRule="auto" w:before="49" w:after="0"/>
-        <w:ind w:left="292" w:right="183" w:hanging="132"/>
+        <w:spacing w:line="307" w:lineRule="auto" w:before="48" w:after="0"/>
+        <w:ind w:left="112" w:right="183" w:hanging="132"/>
         <w:jc w:val="left"/>
         <w:rPr>
           <w:sz w:val="16"/>
@@ -2761,10 +2785,10 @@
           <w:numId w:val="1"/>
         </w:numPr>
         <w:tabs>
-          <w:tab w:pos="288" w:val="left" w:leader="none"/>
+          <w:tab w:pos="107" w:val="left" w:leader="none"/>
         </w:tabs>
         <w:spacing w:line="307" w:lineRule="auto" w:before="1" w:after="0"/>
-        <w:ind w:left="292" w:right="439" w:hanging="132"/>
+        <w:ind w:left="112" w:right="439" w:hanging="132"/>
         <w:jc w:val="left"/>
         <w:rPr>
           <w:sz w:val="16"/>
@@ -2785,10 +2809,10 @@
           <w:numId w:val="1"/>
         </w:numPr>
         <w:tabs>
-          <w:tab w:pos="288" w:val="left" w:leader="none"/>
+          <w:tab w:pos="107" w:val="left" w:leader="none"/>
         </w:tabs>
-        <w:spacing w:line="307" w:lineRule="auto" w:before="1" w:after="0"/>
-        <w:ind w:left="292" w:right="355" w:hanging="132"/>
+        <w:spacing w:line="307" w:lineRule="auto" w:before="2" w:after="0"/>
+        <w:ind w:left="112" w:right="355" w:hanging="132"/>
         <w:jc w:val="left"/>
         <w:rPr>
           <w:sz w:val="16"/>
@@ -2809,10 +2833,10 @@
           <w:numId w:val="1"/>
         </w:numPr>
         <w:tabs>
-          <w:tab w:pos="288" w:val="left" w:leader="none"/>
+          <w:tab w:pos="107" w:val="left" w:leader="none"/>
         </w:tabs>
-        <w:spacing w:line="307" w:lineRule="auto" w:before="2" w:after="0"/>
-        <w:ind w:left="292" w:right="696" w:hanging="132"/>
+        <w:spacing w:line="307" w:lineRule="auto" w:before="1" w:after="0"/>
+        <w:ind w:left="112" w:right="696" w:hanging="132"/>
         <w:jc w:val="left"/>
         <w:rPr>
           <w:sz w:val="16"/>
@@ -2828,7 +2852,7 @@
     <w:p>
       <w:pPr>
         <w:pStyle w:val="BodyText"/>
-        <w:spacing w:before="4"/>
+        <w:spacing w:before="5"/>
         <w:ind w:left="0"/>
         <w:rPr>
           <w:sz w:val="20"/>
@@ -2838,8 +2862,8 @@
     <w:p>
       <w:pPr>
         <w:pStyle w:val="BodyText"/>
-        <w:spacing w:before="1"/>
-        <w:ind w:left="160"/>
+        <w:spacing w:before="0"/>
+        <w:ind w:left="-20"/>
         <w:rPr>
           <w:b w:val="0"/>
         </w:rPr>
@@ -2895,10 +2919,10 @@
       <w:pPr>
         <w:pStyle w:val="BodyText"/>
         <w:tabs>
-          <w:tab w:pos="6821" w:val="left" w:leader="none"/>
+          <w:tab w:pos="6640" w:val="left" w:leader="none"/>
         </w:tabs>
-        <w:spacing w:before="45"/>
-        <w:ind w:left="160"/>
+        <w:spacing w:before="46"/>
+        <w:ind w:left="-20"/>
         <w:rPr>
           <w:b w:val="0"/>
         </w:rPr>
@@ -3044,10 +3068,10 @@
           <w:numId w:val="1"/>
         </w:numPr>
         <w:tabs>
-          <w:tab w:pos="288" w:val="left" w:leader="none"/>
+          <w:tab w:pos="107" w:val="left" w:leader="none"/>
         </w:tabs>
-        <w:spacing w:line="240" w:lineRule="auto" w:before="49" w:after="0"/>
-        <w:ind w:left="287" w:right="0" w:hanging="128"/>
+        <w:spacing w:line="240" w:lineRule="auto" w:before="48" w:after="0"/>
+        <w:ind w:left="106" w:right="0" w:hanging="127"/>
         <w:jc w:val="left"/>
         <w:rPr>
           <w:sz w:val="16"/>
@@ -3231,10 +3255,10 @@
           <w:numId w:val="1"/>
         </w:numPr>
         <w:tabs>
-          <w:tab w:pos="288" w:val="left" w:leader="none"/>
+          <w:tab w:pos="107" w:val="left" w:leader="none"/>
         </w:tabs>
-        <w:spacing w:line="240" w:lineRule="auto" w:before="48" w:after="0"/>
-        <w:ind w:left="287" w:right="0" w:hanging="128"/>
+        <w:spacing w:line="240" w:lineRule="auto" w:before="49" w:after="0"/>
+        <w:ind w:left="106" w:right="0" w:hanging="127"/>
         <w:jc w:val="left"/>
         <w:rPr>
           <w:sz w:val="16"/>
@@ -3376,7 +3400,7 @@
       <w:pPr>
         <w:pStyle w:val="BodyText"/>
         <w:spacing w:before="95"/>
-        <w:ind w:left="160"/>
+        <w:ind w:left="-20"/>
         <w:rPr>
           <w:b w:val="0"/>
         </w:rPr>
@@ -3451,10 +3475,10 @@
       <w:pPr>
         <w:pStyle w:val="BodyText"/>
         <w:tabs>
-          <w:tab w:pos="6759" w:val="left" w:leader="none"/>
+          <w:tab w:pos="6578" w:val="left" w:leader="none"/>
         </w:tabs>
         <w:spacing w:before="46"/>
-        <w:ind w:left="160"/>
+        <w:ind w:left="-20"/>
         <w:rPr>
           <w:b w:val="0"/>
         </w:rPr>
@@ -3574,10 +3598,10 @@
           <w:numId w:val="1"/>
         </w:numPr>
         <w:tabs>
-          <w:tab w:pos="288" w:val="left" w:leader="none"/>
+          <w:tab w:pos="107" w:val="left" w:leader="none"/>
         </w:tabs>
-        <w:spacing w:line="240" w:lineRule="auto" w:before="49" w:after="0"/>
-        <w:ind w:left="287" w:right="0" w:hanging="128"/>
+        <w:spacing w:line="240" w:lineRule="auto" w:before="48" w:after="0"/>
+        <w:ind w:left="106" w:right="0" w:hanging="127"/>
         <w:jc w:val="left"/>
         <w:rPr>
           <w:sz w:val="16"/>
@@ -3755,10 +3779,10 @@
           <w:numId w:val="1"/>
         </w:numPr>
         <w:tabs>
-          <w:tab w:pos="288" w:val="left" w:leader="none"/>
+          <w:tab w:pos="107" w:val="left" w:leader="none"/>
         </w:tabs>
-        <w:spacing w:line="240" w:lineRule="auto" w:before="48" w:after="0"/>
-        <w:ind w:left="287" w:right="0" w:hanging="128"/>
+        <w:spacing w:line="240" w:lineRule="auto" w:before="49" w:after="0"/>
+        <w:ind w:left="106" w:right="0" w:hanging="127"/>
         <w:jc w:val="left"/>
         <w:rPr>
           <w:sz w:val="16"/>
@@ -3838,10 +3862,10 @@
           <w:numId w:val="1"/>
         </w:numPr>
         <w:tabs>
-          <w:tab w:pos="288" w:val="left" w:leader="none"/>
+          <w:tab w:pos="107" w:val="left" w:leader="none"/>
         </w:tabs>
-        <w:spacing w:line="240" w:lineRule="auto" w:before="49" w:after="0"/>
-        <w:ind w:left="287" w:right="0" w:hanging="128"/>
+        <w:spacing w:line="240" w:lineRule="auto" w:before="48" w:after="0"/>
+        <w:ind w:left="106" w:right="0" w:hanging="127"/>
         <w:jc w:val="left"/>
         <w:rPr>
           <w:sz w:val="16"/>
@@ -3941,10 +3965,10 @@
           <w:numId w:val="1"/>
         </w:numPr>
         <w:tabs>
-          <w:tab w:pos="288" w:val="left" w:leader="none"/>
+          <w:tab w:pos="107" w:val="left" w:leader="none"/>
         </w:tabs>
-        <w:spacing w:line="240" w:lineRule="auto" w:before="48" w:after="0"/>
-        <w:ind w:left="287" w:right="0" w:hanging="128"/>
+        <w:spacing w:line="240" w:lineRule="auto" w:before="49" w:after="0"/>
+        <w:ind w:left="106" w:right="0" w:hanging="127"/>
         <w:jc w:val="left"/>
         <w:rPr>
           <w:sz w:val="16"/>
@@ -4096,10 +4120,10 @@
           <w:numId w:val="1"/>
         </w:numPr>
         <w:tabs>
-          <w:tab w:pos="288" w:val="left" w:leader="none"/>
+          <w:tab w:pos="107" w:val="left" w:leader="none"/>
         </w:tabs>
         <w:spacing w:line="240" w:lineRule="auto" w:before="49" w:after="0"/>
-        <w:ind w:left="287" w:right="0" w:hanging="128"/>
+        <w:ind w:left="106" w:right="0" w:hanging="127"/>
         <w:jc w:val="left"/>
         <w:rPr>
           <w:sz w:val="16"/>
@@ -4227,8 +4251,8 @@
     <w:p>
       <w:pPr>
         <w:pStyle w:val="BodyText"/>
-        <w:spacing w:before="95"/>
-        <w:ind w:left="160"/>
+        <w:spacing w:before="94"/>
+        <w:ind w:left="-20"/>
         <w:rPr>
           <w:b w:val="0"/>
         </w:rPr>
@@ -4284,10 +4308,10 @@
       <w:pPr>
         <w:pStyle w:val="BodyText"/>
         <w:tabs>
-          <w:tab w:pos="6811" w:val="left" w:leader="none"/>
+          <w:tab w:pos="6631" w:val="left" w:leader="none"/>
         </w:tabs>
         <w:spacing w:before="46"/>
-        <w:ind w:left="160"/>
+        <w:ind w:left="-20"/>
         <w:rPr>
           <w:b w:val="0"/>
         </w:rPr>
@@ -4407,10 +4431,10 @@
           <w:numId w:val="1"/>
         </w:numPr>
         <w:tabs>
-          <w:tab w:pos="288" w:val="left" w:leader="none"/>
+          <w:tab w:pos="107" w:val="left" w:leader="none"/>
         </w:tabs>
-        <w:spacing w:line="240" w:lineRule="auto" w:before="48" w:after="0"/>
-        <w:ind w:left="287" w:right="0" w:hanging="128"/>
+        <w:spacing w:line="240" w:lineRule="auto" w:before="49" w:after="0"/>
+        <w:ind w:left="106" w:right="0" w:hanging="127"/>
         <w:jc w:val="left"/>
         <w:rPr>
           <w:sz w:val="16"/>
@@ -4588,10 +4612,10 @@
           <w:numId w:val="1"/>
         </w:numPr>
         <w:tabs>
-          <w:tab w:pos="288" w:val="left" w:leader="none"/>
+          <w:tab w:pos="107" w:val="left" w:leader="none"/>
         </w:tabs>
-        <w:spacing w:line="240" w:lineRule="auto" w:before="49" w:after="0"/>
-        <w:ind w:left="287" w:right="0" w:hanging="128"/>
+        <w:spacing w:line="240" w:lineRule="auto" w:before="48" w:after="0"/>
+        <w:ind w:left="106" w:right="0" w:hanging="127"/>
         <w:jc w:val="left"/>
         <w:rPr>
           <w:sz w:val="16"/>
@@ -4782,10 +4806,10 @@
           <w:numId w:val="1"/>
         </w:numPr>
         <w:tabs>
-          <w:tab w:pos="288" w:val="left" w:leader="none"/>
+          <w:tab w:pos="107" w:val="left" w:leader="none"/>
         </w:tabs>
-        <w:spacing w:line="307" w:lineRule="auto" w:before="48" w:after="0"/>
-        <w:ind w:left="292" w:right="274" w:hanging="132"/>
+        <w:spacing w:line="307" w:lineRule="auto" w:before="49" w:after="0"/>
+        <w:ind w:left="112" w:right="274" w:hanging="132"/>
         <w:jc w:val="left"/>
         <w:rPr>
           <w:sz w:val="16"/>
@@ -4812,7 +4836,7 @@
       <w:pPr>
         <w:pStyle w:val="BodyText"/>
         <w:spacing w:before="0"/>
-        <w:ind w:left="160"/>
+        <w:ind w:left="-20"/>
         <w:rPr>
           <w:b w:val="0"/>
         </w:rPr>
@@ -4881,10 +4905,10 @@
       <w:pPr>
         <w:pStyle w:val="BodyText"/>
         <w:tabs>
-          <w:tab w:pos="6788" w:val="left" w:leader="none"/>
+          <w:tab w:pos="6608" w:val="left" w:leader="none"/>
         </w:tabs>
         <w:spacing w:before="46"/>
-        <w:ind w:left="160"/>
+        <w:ind w:left="-20"/>
         <w:rPr>
           <w:b w:val="0"/>
         </w:rPr>
@@ -4978,10 +5002,10 @@
           <w:numId w:val="1"/>
         </w:numPr>
         <w:tabs>
-          <w:tab w:pos="288" w:val="left" w:leader="none"/>
+          <w:tab w:pos="107" w:val="left" w:leader="none"/>
         </w:tabs>
-        <w:spacing w:line="240" w:lineRule="auto" w:before="49" w:after="0"/>
-        <w:ind w:left="287" w:right="0" w:hanging="128"/>
+        <w:spacing w:line="240" w:lineRule="auto" w:before="48" w:after="0"/>
+        <w:ind w:left="106" w:right="0" w:hanging="127"/>
         <w:jc w:val="left"/>
         <w:rPr>
           <w:sz w:val="16"/>
@@ -5172,10 +5196,10 @@
           <w:numId w:val="1"/>
         </w:numPr>
         <w:tabs>
-          <w:tab w:pos="288" w:val="left" w:leader="none"/>
+          <w:tab w:pos="107" w:val="left" w:leader="none"/>
         </w:tabs>
-        <w:spacing w:line="307" w:lineRule="auto" w:before="48" w:after="0"/>
-        <w:ind w:left="292" w:right="468" w:hanging="132"/>
+        <w:spacing w:line="307" w:lineRule="auto" w:before="49" w:after="0"/>
+        <w:ind w:left="112" w:right="468" w:hanging="132"/>
         <w:jc w:val="left"/>
         <w:rPr>
           <w:sz w:val="16"/>
@@ -5196,10 +5220,10 @@
           <w:numId w:val="1"/>
         </w:numPr>
         <w:tabs>
-          <w:tab w:pos="288" w:val="left" w:leader="none"/>
+          <w:tab w:pos="107" w:val="left" w:leader="none"/>
         </w:tabs>
-        <w:spacing w:line="240" w:lineRule="auto" w:before="2" w:after="0"/>
-        <w:ind w:left="287" w:right="0" w:hanging="128"/>
+        <w:spacing w:line="240" w:lineRule="auto" w:before="1" w:after="0"/>
+        <w:ind w:left="106" w:right="0" w:hanging="127"/>
         <w:jc w:val="left"/>
         <w:rPr>
           <w:sz w:val="16"/>
@@ -5327,8 +5351,8 @@
     <w:p>
       <w:pPr>
         <w:pStyle w:val="BodyText"/>
-        <w:spacing w:before="94"/>
-        <w:ind w:left="160"/>
+        <w:spacing w:before="95"/>
+        <w:ind w:left="-20"/>
         <w:rPr>
           <w:b w:val="0"/>
         </w:rPr>
@@ -5371,10 +5395,10 @@
       <w:pPr>
         <w:pStyle w:val="BodyText"/>
         <w:tabs>
-          <w:tab w:pos="6854" w:val="left" w:leader="none"/>
+          <w:tab w:pos="6674" w:val="left" w:leader="none"/>
         </w:tabs>
         <w:spacing w:before="46"/>
-        <w:ind w:left="160"/>
+        <w:ind w:left="-20"/>
         <w:rPr>
           <w:b w:val="0"/>
         </w:rPr>
@@ -5468,10 +5492,10 @@
           <w:numId w:val="1"/>
         </w:numPr>
         <w:tabs>
-          <w:tab w:pos="288" w:val="left" w:leader="none"/>
+          <w:tab w:pos="107" w:val="left" w:leader="none"/>
         </w:tabs>
-        <w:spacing w:line="240" w:lineRule="auto" w:before="49" w:after="0"/>
-        <w:ind w:left="287" w:right="0" w:hanging="128"/>
+        <w:spacing w:line="240" w:lineRule="auto" w:before="48" w:after="0"/>
+        <w:ind w:left="106" w:right="0" w:hanging="127"/>
         <w:jc w:val="left"/>
         <w:rPr>
           <w:sz w:val="16"/>
@@ -5613,7 +5637,7 @@
       <w:pPr>
         <w:pStyle w:val="BodyText"/>
         <w:spacing w:before="95"/>
-        <w:ind w:left="160"/>
+        <w:ind w:left="-20"/>
         <w:rPr>
           <w:b w:val="0"/>
         </w:rPr>
@@ -5656,10 +5680,10 @@
       <w:pPr>
         <w:pStyle w:val="BodyText"/>
         <w:tabs>
-          <w:tab w:pos="6823" w:val="left" w:leader="none"/>
+          <w:tab w:pos="6643" w:val="left" w:leader="none"/>
         </w:tabs>
-        <w:spacing w:before="45"/>
-        <w:ind w:left="160"/>
+        <w:spacing w:before="46"/>
+        <w:ind w:left="-20"/>
         <w:rPr>
           <w:b w:val="0"/>
         </w:rPr>
@@ -5786,10 +5810,10 @@
           <w:numId w:val="1"/>
         </w:numPr>
         <w:tabs>
-          <w:tab w:pos="288" w:val="left" w:leader="none"/>
+          <w:tab w:pos="107" w:val="left" w:leader="none"/>
         </w:tabs>
-        <w:spacing w:line="240" w:lineRule="auto" w:before="49" w:after="0"/>
-        <w:ind w:left="287" w:right="0" w:hanging="128"/>
+        <w:spacing w:line="240" w:lineRule="auto" w:before="48" w:after="0"/>
+        <w:ind w:left="106" w:right="0" w:hanging="127"/>
         <w:jc w:val="left"/>
         <w:rPr>
           <w:sz w:val="16"/>
@@ -5908,10 +5932,10 @@
           <w:numId w:val="1"/>
         </w:numPr>
         <w:tabs>
-          <w:tab w:pos="288" w:val="left" w:leader="none"/>
+          <w:tab w:pos="107" w:val="left" w:leader="none"/>
         </w:tabs>
-        <w:spacing w:line="240" w:lineRule="auto" w:before="48" w:after="0"/>
-        <w:ind w:left="287" w:right="0" w:hanging="128"/>
+        <w:spacing w:line="240" w:lineRule="auto" w:before="49" w:after="0"/>
+        <w:ind w:left="106" w:right="0" w:hanging="127"/>
         <w:jc w:val="left"/>
         <w:rPr>
           <w:sz w:val="16"/>
@@ -6027,7 +6051,7 @@
       <w:pPr>
         <w:pStyle w:val="BodyText"/>
         <w:spacing w:before="95"/>
-        <w:ind w:left="160"/>
+        <w:ind w:left="-20"/>
         <w:rPr>
           <w:b w:val="0"/>
         </w:rPr>
@@ -6070,10 +6094,10 @@
       <w:pPr>
         <w:pStyle w:val="BodyText"/>
         <w:tabs>
-          <w:tab w:pos="6790" w:val="left" w:leader="none"/>
+          <w:tab w:pos="6609" w:val="left" w:leader="none"/>
         </w:tabs>
         <w:spacing w:before="46"/>
-        <w:ind w:left="160"/>
+        <w:ind w:left="-20"/>
         <w:rPr>
           <w:b w:val="0"/>
         </w:rPr>
@@ -6147,10 +6171,10 @@
           <w:numId w:val="1"/>
         </w:numPr>
         <w:tabs>
-          <w:tab w:pos="288" w:val="left" w:leader="none"/>
+          <w:tab w:pos="107" w:val="left" w:leader="none"/>
         </w:tabs>
         <w:spacing w:line="240" w:lineRule="auto" w:before="48" w:after="0"/>
-        <w:ind w:left="287" w:right="0" w:hanging="128"/>
+        <w:ind w:left="106" w:right="0" w:hanging="127"/>
         <w:jc w:val="left"/>
         <w:rPr>
           <w:sz w:val="16"/>
@@ -6204,10 +6228,10 @@
           <w:numId w:val="1"/>
         </w:numPr>
         <w:tabs>
-          <w:tab w:pos="288" w:val="left" w:leader="none"/>
+          <w:tab w:pos="107" w:val="left" w:leader="none"/>
         </w:tabs>
         <w:spacing w:line="240" w:lineRule="auto" w:before="49" w:after="0"/>
-        <w:ind w:left="287" w:right="0" w:hanging="128"/>
+        <w:ind w:left="106" w:right="0" w:hanging="127"/>
         <w:jc w:val="left"/>
         <w:rPr>
           <w:sz w:val="16"/>
@@ -6387,8 +6411,8 @@
     <w:p>
       <w:pPr>
         <w:pStyle w:val="BodyText"/>
-        <w:spacing w:before="95"/>
-        <w:ind w:left="160"/>
+        <w:spacing w:before="94"/>
+        <w:ind w:left="-20"/>
         <w:rPr>
           <w:b w:val="0"/>
         </w:rPr>
@@ -6431,10 +6455,10 @@
       <w:pPr>
         <w:pStyle w:val="BodyText"/>
         <w:tabs>
-          <w:tab w:pos="6845" w:val="left" w:leader="none"/>
+          <w:tab w:pos="6664" w:val="left" w:leader="none"/>
         </w:tabs>
         <w:spacing w:before="46"/>
-        <w:ind w:left="160"/>
+        <w:ind w:left="-20"/>
         <w:rPr>
           <w:b w:val="0"/>
         </w:rPr>
@@ -6515,10 +6539,10 @@
           <w:numId w:val="1"/>
         </w:numPr>
         <w:tabs>
-          <w:tab w:pos="288" w:val="left" w:leader="none"/>
+          <w:tab w:pos="107" w:val="left" w:leader="none"/>
         </w:tabs>
-        <w:spacing w:line="240" w:lineRule="auto" w:before="48" w:after="0"/>
-        <w:ind w:left="287" w:right="0" w:hanging="128"/>
+        <w:spacing w:line="240" w:lineRule="auto" w:before="49" w:after="0"/>
+        <w:ind w:left="106" w:right="0" w:hanging="127"/>
         <w:jc w:val="left"/>
         <w:rPr>
           <w:sz w:val="16"/>
@@ -6670,10 +6694,10 @@
           <w:numId w:val="1"/>
         </w:numPr>
         <w:tabs>
-          <w:tab w:pos="288" w:val="left" w:leader="none"/>
+          <w:tab w:pos="107" w:val="left" w:leader="none"/>
         </w:tabs>
-        <w:spacing w:line="240" w:lineRule="auto" w:before="49" w:after="0"/>
-        <w:ind w:left="287" w:right="0" w:hanging="128"/>
+        <w:spacing w:line="240" w:lineRule="auto" w:before="48" w:after="0"/>
+        <w:ind w:left="106" w:right="0" w:hanging="127"/>
         <w:jc w:val="left"/>
         <w:rPr>
           <w:sz w:val="16"/>
@@ -6773,10 +6797,10 @@
           <w:numId w:val="1"/>
         </w:numPr>
         <w:tabs>
-          <w:tab w:pos="288" w:val="left" w:leader="none"/>
+          <w:tab w:pos="107" w:val="left" w:leader="none"/>
         </w:tabs>
-        <w:spacing w:line="240" w:lineRule="auto" w:before="48" w:after="0"/>
-        <w:ind w:left="287" w:right="0" w:hanging="128"/>
+        <w:spacing w:line="240" w:lineRule="auto" w:before="49" w:after="0"/>
+        <w:ind w:left="106" w:right="0" w:hanging="127"/>
         <w:jc w:val="left"/>
         <w:rPr>
           <w:sz w:val="16"/>
@@ -6876,10 +6900,10 @@
           <w:numId w:val="1"/>
         </w:numPr>
         <w:tabs>
-          <w:tab w:pos="288" w:val="left" w:leader="none"/>
+          <w:tab w:pos="107" w:val="left" w:leader="none"/>
         </w:tabs>
         <w:spacing w:line="240" w:lineRule="auto" w:before="49" w:after="0"/>
-        <w:ind w:left="287" w:right="0" w:hanging="128"/>
+        <w:ind w:left="106" w:right="0" w:hanging="127"/>
         <w:jc w:val="left"/>
         <w:rPr>
           <w:sz w:val="16"/>
@@ -7013,7 +7037,7 @@
     <w:p>
       <w:pPr>
         <w:spacing w:before="65"/>
-        <w:ind w:left="160" w:right="0" w:firstLine="0"/>
+        <w:ind w:left="-20" w:right="0" w:firstLine="0"/>
         <w:jc w:val="left"/>
         <w:rPr>
           <w:sz w:val="14"/>
@@ -7188,8 +7212,8 @@
       <w:pgSz w:w="12240" w:h="15840"/>
       <w:pgMar w:top="60" w:bottom="0" w:left="80" w:right="160"/>
       <w:cols w:num="2" w:equalWidth="0">
-        <w:col w:w="3448" w:space="119"/>
-        <w:col w:w="8433"/>
+        <w:col w:w="3708" w:space="40"/>
+        <w:col w:w="8252"/>
       </w:cols>
     </w:sectPr>
   </w:body>
@@ -7206,7 +7230,7 @@
       <w:lvlText w:val="•"/>
       <w:lvlJc w:val="left"/>
       <w:pPr>
-        <w:ind w:left="292" w:hanging="127"/>
+        <w:ind w:left="112" w:hanging="127"/>
       </w:pPr>
       <w:rPr>
         <w:rFonts w:hint="default" w:ascii="Gotham" w:hAnsi="Gotham" w:eastAsia="Gotham" w:cs="Gotham"/>
@@ -7226,7 +7250,7 @@
       <w:lvlText w:val="•"/>
       <w:lvlJc w:val="left"/>
       <w:pPr>
-        <w:ind w:left="1113" w:hanging="127"/>
+        <w:ind w:left="933" w:hanging="127"/>
       </w:pPr>
       <w:rPr>
         <w:rFonts w:hint="default"/>
@@ -7239,7 +7263,7 @@
       <w:lvlText w:val="•"/>
       <w:lvlJc w:val="left"/>
       <w:pPr>
-        <w:ind w:left="1926" w:hanging="127"/>
+        <w:ind w:left="1746" w:hanging="127"/>
       </w:pPr>
       <w:rPr>
         <w:rFonts w:hint="default"/>
@@ -7252,7 +7276,7 @@
       <w:lvlText w:val="•"/>
       <w:lvlJc w:val="left"/>
       <w:pPr>
-        <w:ind w:left="2739" w:hanging="127"/>
+        <w:ind w:left="2559" w:hanging="127"/>
       </w:pPr>
       <w:rPr>
         <w:rFonts w:hint="default"/>
@@ -7265,7 +7289,7 @@
       <w:lvlText w:val="•"/>
       <w:lvlJc w:val="left"/>
       <w:pPr>
-        <w:ind w:left="3553" w:hanging="127"/>
+        <w:ind w:left="3372" w:hanging="127"/>
       </w:pPr>
       <w:rPr>
         <w:rFonts w:hint="default"/>
@@ -7278,7 +7302,7 @@
       <w:lvlText w:val="•"/>
       <w:lvlJc w:val="left"/>
       <w:pPr>
-        <w:ind w:left="4366" w:hanging="127"/>
+        <w:ind w:left="4186" w:hanging="127"/>
       </w:pPr>
       <w:rPr>
         <w:rFonts w:hint="default"/>
@@ -7291,7 +7315,7 @@
       <w:lvlText w:val="•"/>
       <w:lvlJc w:val="left"/>
       <w:pPr>
-        <w:ind w:left="5179" w:hanging="127"/>
+        <w:ind w:left="4999" w:hanging="127"/>
       </w:pPr>
       <w:rPr>
         <w:rFonts w:hint="default"/>
@@ -7304,7 +7328,7 @@
       <w:lvlText w:val="•"/>
       <w:lvlJc w:val="left"/>
       <w:pPr>
-        <w:ind w:left="5992" w:hanging="127"/>
+        <w:ind w:left="5812" w:hanging="127"/>
       </w:pPr>
       <w:rPr>
         <w:rFonts w:hint="default"/>
@@ -7317,7 +7341,7 @@
       <w:lvlText w:val="•"/>
       <w:lvlJc w:val="left"/>
       <w:pPr>
-        <w:ind w:left="6806" w:hanging="127"/>
+        <w:ind w:left="6625" w:hanging="127"/>
       </w:pPr>
       <w:rPr>
         <w:rFonts w:hint="default"/>
@@ -7398,7 +7422,7 @@
     <w:qFormat/>
     <w:pPr>
       <w:spacing w:before="48"/>
-      <w:ind w:left="287"/>
+      <w:ind w:left="106"/>
     </w:pPr>
     <w:rPr>
       <w:rFonts w:ascii="Gotham" w:hAnsi="Gotham" w:eastAsia="Gotham" w:cs="Gotham"/>
@@ -7413,7 +7437,8 @@
     <w:uiPriority w:val="1"/>
     <w:qFormat/>
     <w:pPr>
-      <w:ind w:right="53"/>
+      <w:spacing w:before="153"/>
+      <w:ind w:right="313"/>
       <w:jc w:val="right"/>
       <w:outlineLvl w:val="1"/>
     </w:pPr>
@@ -7451,7 +7476,7 @@
     <w:qFormat/>
     <w:pPr>
       <w:spacing w:before="48"/>
-      <w:ind w:left="287" w:hanging="128"/>
+      <w:ind w:left="106" w:hanging="127"/>
     </w:pPr>
     <w:rPr>
       <w:rFonts w:ascii="Gotham" w:hAnsi="Gotham" w:eastAsia="Gotham" w:cs="Gotham"/>

</xml_diff>

<commit_message>
resume - update programming
</commit_message>
<xml_diff>
--- a/resume_ariffJeff_print.docx
+++ b/resume_ariffJeff_print.docx
@@ -1804,6 +1804,87 @@
     </w:p>
     <w:p>
       <w:pPr>
+        <w:spacing w:line="271" w:lineRule="auto" w:before="1"/>
+        <w:ind w:left="595" w:right="313" w:firstLine="1564"/>
+        <w:jc w:val="right"/>
+        <w:rPr>
+          <w:b w:val="0"/>
+          <w:sz w:val="18"/>
+        </w:rPr>
+      </w:pPr>
+      <w:r>
+        <w:rPr>
+          <w:b w:val="0"/>
+          <w:spacing w:val="-2"/>
+          <w:sz w:val="18"/>
+        </w:rPr>
+        <w:t>Programming</w:t>
+      </w:r>
+      <w:r>
+        <w:rPr>
+          <w:b w:val="0"/>
+          <w:spacing w:val="-2"/>
+          <w:sz w:val="18"/>
+        </w:rPr>
+        <w:t> </w:t>
+      </w:r>
+      <w:r>
+        <w:rPr>
+          <w:b w:val="0"/>
+          <w:color w:val="221F1F"/>
+          <w:sz w:val="18"/>
+        </w:rPr>
+        <w:t>VEX, Python, JavaScript, ExtendScript,</w:t>
+      </w:r>
+      <w:r>
+        <w:rPr>
+          <w:b w:val="0"/>
+          <w:color w:val="221F1F"/>
+          <w:spacing w:val="-4"/>
+          <w:sz w:val="18"/>
+        </w:rPr>
+        <w:t> </w:t>
+      </w:r>
+      <w:r>
+        <w:rPr>
+          <w:b w:val="0"/>
+          <w:color w:val="221F1F"/>
+          <w:sz w:val="18"/>
+        </w:rPr>
+        <w:t>Selenium,</w:t>
+      </w:r>
+      <w:r>
+        <w:rPr>
+          <w:b w:val="0"/>
+          <w:color w:val="221F1F"/>
+          <w:spacing w:val="-1"/>
+          <w:sz w:val="18"/>
+        </w:rPr>
+        <w:t> </w:t>
+      </w:r>
+      <w:r>
+        <w:rPr>
+          <w:b w:val="0"/>
+          <w:color w:val="221F1F"/>
+          <w:spacing w:val="-2"/>
+          <w:sz w:val="18"/>
+        </w:rPr>
+        <w:t>Pandas</w:t>
+      </w:r>
+    </w:p>
+    <w:p>
+      <w:pPr>
+        <w:pStyle w:val="BodyText"/>
+        <w:spacing w:before="7"/>
+        <w:ind w:left="0"/>
+        <w:rPr>
+          <w:b w:val="0"/>
+          <w:sz w:val="19"/>
+        </w:rPr>
+      </w:pPr>
+    </w:p>
+    <w:p>
+      <w:pPr>
         <w:spacing w:before="1"/>
         <w:ind w:left="0" w:right="313" w:firstLine="0"/>
         <w:jc w:val="right"/>
@@ -1815,10 +1896,25 @@
       <w:r>
         <w:rPr>
           <w:b w:val="0"/>
-          <w:spacing w:val="-2"/>
-          <w:sz w:val="18"/>
-        </w:rPr>
-        <w:t>Programming</w:t>
+          <w:sz w:val="18"/>
+        </w:rPr>
+        <w:t>Web</w:t>
+      </w:r>
+      <w:r>
+        <w:rPr>
+          <w:b w:val="0"/>
+          <w:spacing w:val="-12"/>
+          <w:sz w:val="18"/>
+        </w:rPr>
+        <w:t> </w:t>
+      </w:r>
+      <w:r>
+        <w:rPr>
+          <w:b w:val="0"/>
+          <w:spacing w:val="-2"/>
+          <w:sz w:val="18"/>
+        </w:rPr>
+        <w:t>Development</w:t>
       </w:r>
     </w:p>
     <w:p>
@@ -1836,85 +1932,6 @@
           <w:b w:val="0"/>
           <w:sz w:val="18"/>
         </w:rPr>
-        <w:t>VEX, Python,</w:t>
-      </w:r>
-      <w:r>
-        <w:rPr>
-          <w:b w:val="0"/>
-          <w:spacing w:val="1"/>
-          <w:sz w:val="18"/>
-        </w:rPr>
-        <w:t> </w:t>
-      </w:r>
-      <w:r>
-        <w:rPr>
-          <w:b w:val="0"/>
-          <w:spacing w:val="-2"/>
-          <w:sz w:val="18"/>
-        </w:rPr>
-        <w:t>JavaScript</w:t>
-      </w:r>
-    </w:p>
-    <w:p>
-      <w:pPr>
-        <w:pStyle w:val="BodyText"/>
-        <w:spacing w:before="2"/>
-        <w:ind w:left="0"/>
-        <w:rPr>
-          <w:b w:val="0"/>
-          <w:sz w:val="22"/>
-        </w:rPr>
-      </w:pPr>
-    </w:p>
-    <w:p>
-      <w:pPr>
-        <w:spacing w:before="0"/>
-        <w:ind w:left="0" w:right="313" w:firstLine="0"/>
-        <w:jc w:val="right"/>
-        <w:rPr>
-          <w:b w:val="0"/>
-          <w:sz w:val="18"/>
-        </w:rPr>
-      </w:pPr>
-      <w:r>
-        <w:rPr>
-          <w:b w:val="0"/>
-          <w:sz w:val="18"/>
-        </w:rPr>
-        <w:t>Web</w:t>
-      </w:r>
-      <w:r>
-        <w:rPr>
-          <w:b w:val="0"/>
-          <w:spacing w:val="-12"/>
-          <w:sz w:val="18"/>
-        </w:rPr>
-        <w:t> </w:t>
-      </w:r>
-      <w:r>
-        <w:rPr>
-          <w:b w:val="0"/>
-          <w:spacing w:val="-2"/>
-          <w:sz w:val="18"/>
-        </w:rPr>
-        <w:t>Development</w:t>
-      </w:r>
-    </w:p>
-    <w:p>
-      <w:pPr>
-        <w:spacing w:before="25"/>
-        <w:ind w:left="0" w:right="313" w:firstLine="0"/>
-        <w:jc w:val="right"/>
-        <w:rPr>
-          <w:b w:val="0"/>
-          <w:sz w:val="18"/>
-        </w:rPr>
-      </w:pPr>
-      <w:r>
-        <w:rPr>
-          <w:b w:val="0"/>
-          <w:sz w:val="18"/>
-        </w:rPr>
         <w:t>HTML,</w:t>
       </w:r>
       <w:r>
@@ -1966,7 +1983,7 @@
     </w:p>
     <w:p>
       <w:pPr>
-        <w:spacing w:line="271" w:lineRule="auto" w:before="24"/>
+        <w:spacing w:line="271" w:lineRule="auto" w:before="25"/>
         <w:ind w:left="445" w:right="313" w:firstLine="126"/>
         <w:jc w:val="right"/>
         <w:rPr>
@@ -2075,7 +2092,7 @@
     <w:p>
       <w:pPr>
         <w:pStyle w:val="BodyText"/>
-        <w:spacing w:before="9"/>
+        <w:spacing w:before="8"/>
         <w:ind w:left="0"/>
         <w:rPr>
           <w:b w:val="0"/>
@@ -2489,7 +2506,7 @@
     </w:p>
     <w:p>
       <w:pPr>
-        <w:spacing w:line="271" w:lineRule="auto" w:before="12"/>
+        <w:spacing w:line="271" w:lineRule="auto" w:before="13"/>
         <w:ind w:left="1060" w:right="313" w:hanging="151"/>
         <w:jc w:val="right"/>
         <w:rPr>

</xml_diff>

<commit_message>
resume - add poetry
</commit_message>
<xml_diff>
--- a/resume_ariffJeff_print.docx
+++ b/resume_ariffJeff_print.docx
@@ -1948,7 +1948,701 @@
           <w:color w:val="221F1F"/>
           <w:sz w:val="18"/>
         </w:rPr>
-        <w:t>Pandas, Fernet encryption, unit testing, Object oriented programming</w:t>
+        <w:t>Pandas, Fernet encryption, unit testing, Object oriented programming,</w:t>
+      </w:r>
+    </w:p>
+    <w:p>
+      <w:pPr>
+        <w:spacing w:line="189" w:lineRule="exact" w:before="0"/>
+        <w:ind w:left="0" w:right="313" w:firstLine="0"/>
+        <w:jc w:val="right"/>
+        <w:rPr>
+          <w:b w:val="0"/>
+          <w:sz w:val="18"/>
+        </w:rPr>
+      </w:pPr>
+      <w:r>
+        <w:rPr>
+          <w:b w:val="0"/>
+          <w:color w:val="221F1F"/>
+          <w:spacing w:val="-2"/>
+          <w:sz w:val="18"/>
+        </w:rPr>
+        <w:t>Poetry</w:t>
+      </w:r>
+    </w:p>
+    <w:p>
+      <w:pPr>
+        <w:pStyle w:val="BodyText"/>
+        <w:spacing w:before="2"/>
+        <w:ind w:left="0"/>
+        <w:rPr>
+          <w:b w:val="0"/>
+          <w:sz w:val="22"/>
+        </w:rPr>
+      </w:pPr>
+    </w:p>
+    <w:p>
+      <w:pPr>
+        <w:spacing w:before="0"/>
+        <w:ind w:left="0" w:right="313" w:firstLine="0"/>
+        <w:jc w:val="right"/>
+        <w:rPr>
+          <w:b w:val="0"/>
+          <w:sz w:val="18"/>
+        </w:rPr>
+      </w:pPr>
+      <w:r>
+        <w:rPr>
+          <w:b w:val="0"/>
+          <w:color w:val="221F1F"/>
+          <w:sz w:val="18"/>
+        </w:rPr>
+        <w:t>Web</w:t>
+      </w:r>
+      <w:r>
+        <w:rPr>
+          <w:b w:val="0"/>
+          <w:color w:val="221F1F"/>
+          <w:spacing w:val="-12"/>
+          <w:sz w:val="18"/>
+        </w:rPr>
+        <w:t> </w:t>
+      </w:r>
+      <w:r>
+        <w:rPr>
+          <w:b w:val="0"/>
+          <w:color w:val="221F1F"/>
+          <w:spacing w:val="-2"/>
+          <w:sz w:val="18"/>
+        </w:rPr>
+        <w:t>Development</w:t>
+      </w:r>
+    </w:p>
+    <w:p>
+      <w:pPr>
+        <w:spacing w:before="24"/>
+        <w:ind w:left="0" w:right="313" w:firstLine="0"/>
+        <w:jc w:val="right"/>
+        <w:rPr>
+          <w:b w:val="0"/>
+          <w:sz w:val="18"/>
+        </w:rPr>
+      </w:pPr>
+      <w:r>
+        <w:rPr>
+          <w:b w:val="0"/>
+          <w:color w:val="221F1F"/>
+          <w:sz w:val="18"/>
+        </w:rPr>
+        <w:t>HTML,</w:t>
+      </w:r>
+      <w:r>
+        <w:rPr>
+          <w:b w:val="0"/>
+          <w:color w:val="221F1F"/>
+          <w:spacing w:val="-10"/>
+          <w:sz w:val="18"/>
+        </w:rPr>
+        <w:t> </w:t>
+      </w:r>
+      <w:r>
+        <w:rPr>
+          <w:b w:val="0"/>
+          <w:color w:val="221F1F"/>
+          <w:sz w:val="18"/>
+        </w:rPr>
+        <w:t>CSS/SCSS,</w:t>
+      </w:r>
+      <w:r>
+        <w:rPr>
+          <w:b w:val="0"/>
+          <w:color w:val="221F1F"/>
+          <w:spacing w:val="-10"/>
+          <w:sz w:val="18"/>
+        </w:rPr>
+        <w:t> </w:t>
+      </w:r>
+      <w:r>
+        <w:rPr>
+          <w:b w:val="0"/>
+          <w:color w:val="221F1F"/>
+          <w:sz w:val="18"/>
+        </w:rPr>
+        <w:t>PHP,</w:t>
+      </w:r>
+      <w:r>
+        <w:rPr>
+          <w:b w:val="0"/>
+          <w:color w:val="221F1F"/>
+          <w:spacing w:val="-9"/>
+          <w:sz w:val="18"/>
+        </w:rPr>
+        <w:t> </w:t>
+      </w:r>
+      <w:r>
+        <w:rPr>
+          <w:b w:val="0"/>
+          <w:color w:val="221F1F"/>
+          <w:spacing w:val="-2"/>
+          <w:sz w:val="18"/>
+        </w:rPr>
+        <w:t>MySQL,</w:t>
+      </w:r>
+    </w:p>
+    <w:p>
+      <w:pPr>
+        <w:spacing w:line="271" w:lineRule="auto" w:before="25"/>
+        <w:ind w:left="445" w:right="313" w:firstLine="126"/>
+        <w:jc w:val="right"/>
+        <w:rPr>
+          <w:b w:val="0"/>
+          <w:sz w:val="18"/>
+        </w:rPr>
+      </w:pPr>
+      <w:r>
+        <w:rPr>
+          <w:b w:val="0"/>
+          <w:color w:val="221F1F"/>
+          <w:sz w:val="18"/>
+        </w:rPr>
+        <w:t>Git/GitHub,</w:t>
+      </w:r>
+      <w:r>
+        <w:rPr>
+          <w:b w:val="0"/>
+          <w:color w:val="221F1F"/>
+          <w:spacing w:val="-14"/>
+          <w:sz w:val="18"/>
+        </w:rPr>
+        <w:t> </w:t>
+      </w:r>
+      <w:r>
+        <w:rPr>
+          <w:b w:val="0"/>
+          <w:color w:val="221F1F"/>
+          <w:sz w:val="18"/>
+        </w:rPr>
+        <w:t>MySQL</w:t>
+      </w:r>
+      <w:r>
+        <w:rPr>
+          <w:b w:val="0"/>
+          <w:color w:val="221F1F"/>
+          <w:spacing w:val="-13"/>
+          <w:sz w:val="18"/>
+        </w:rPr>
+        <w:t> </w:t>
+      </w:r>
+      <w:r>
+        <w:rPr>
+          <w:b w:val="0"/>
+          <w:color w:val="221F1F"/>
+          <w:sz w:val="18"/>
+        </w:rPr>
+        <w:t>Workbench, Visual</w:t>
+      </w:r>
+      <w:r>
+        <w:rPr>
+          <w:b w:val="0"/>
+          <w:color w:val="221F1F"/>
+          <w:spacing w:val="-14"/>
+          <w:sz w:val="18"/>
+        </w:rPr>
+        <w:t> </w:t>
+      </w:r>
+      <w:r>
+        <w:rPr>
+          <w:b w:val="0"/>
+          <w:color w:val="221F1F"/>
+          <w:sz w:val="18"/>
+        </w:rPr>
+        <w:t>Studio</w:t>
+      </w:r>
+      <w:r>
+        <w:rPr>
+          <w:b w:val="0"/>
+          <w:color w:val="221F1F"/>
+          <w:spacing w:val="-13"/>
+          <w:sz w:val="18"/>
+        </w:rPr>
+        <w:t> </w:t>
+      </w:r>
+      <w:r>
+        <w:rPr>
+          <w:b w:val="0"/>
+          <w:color w:val="221F1F"/>
+          <w:sz w:val="18"/>
+        </w:rPr>
+        <w:t>Code,</w:t>
+      </w:r>
+      <w:r>
+        <w:rPr>
+          <w:b w:val="0"/>
+          <w:color w:val="221F1F"/>
+          <w:spacing w:val="-14"/>
+          <w:sz w:val="18"/>
+        </w:rPr>
+        <w:t> </w:t>
+      </w:r>
+      <w:r>
+        <w:rPr>
+          <w:b w:val="0"/>
+          <w:color w:val="221F1F"/>
+          <w:sz w:val="18"/>
+        </w:rPr>
+        <w:t>Sublime</w:t>
+      </w:r>
+      <w:r>
+        <w:rPr>
+          <w:b w:val="0"/>
+          <w:color w:val="221F1F"/>
+          <w:spacing w:val="-13"/>
+          <w:sz w:val="18"/>
+        </w:rPr>
+        <w:t> </w:t>
+      </w:r>
+      <w:r>
+        <w:rPr>
+          <w:b w:val="0"/>
+          <w:color w:val="221F1F"/>
+          <w:sz w:val="18"/>
+        </w:rPr>
+        <w:t>Text, responsive design, mobile first</w:t>
+      </w:r>
+    </w:p>
+    <w:p>
+      <w:pPr>
+        <w:pStyle w:val="BodyText"/>
+        <w:spacing w:before="8"/>
+        <w:ind w:left="0"/>
+        <w:rPr>
+          <w:b w:val="0"/>
+          <w:sz w:val="19"/>
+        </w:rPr>
+      </w:pPr>
+    </w:p>
+    <w:p>
+      <w:pPr>
+        <w:spacing w:line="271" w:lineRule="auto" w:before="1"/>
+        <w:ind w:left="1467" w:right="313" w:firstLine="1523"/>
+        <w:jc w:val="right"/>
+        <w:rPr>
+          <w:b w:val="0"/>
+          <w:sz w:val="18"/>
+        </w:rPr>
+      </w:pPr>
+      <w:r>
+        <w:rPr>
+          <w:b w:val="0"/>
+          <w:color w:val="221F1F"/>
+          <w:spacing w:val="-4"/>
+          <w:sz w:val="18"/>
+        </w:rPr>
+        <w:t>Misc</w:t>
+      </w:r>
+      <w:r>
+        <w:rPr>
+          <w:b w:val="0"/>
+          <w:color w:val="221F1F"/>
+          <w:spacing w:val="-4"/>
+          <w:sz w:val="18"/>
+        </w:rPr>
+        <w:t> </w:t>
+      </w:r>
+      <w:r>
+        <w:rPr>
+          <w:b w:val="0"/>
+          <w:color w:val="221F1F"/>
+          <w:sz w:val="18"/>
+        </w:rPr>
+        <w:t>Windows, macOS, Macro photography, </w:t>
+      </w:r>
+      <w:r>
+        <w:rPr>
+          <w:b w:val="0"/>
+          <w:color w:val="221F1F"/>
+          <w:spacing w:val="-2"/>
+          <w:sz w:val="18"/>
+        </w:rPr>
+        <w:t>Photogrammetry, </w:t>
+      </w:r>
+      <w:r>
+        <w:rPr>
+          <w:b w:val="0"/>
+          <w:color w:val="221F1F"/>
+          <w:sz w:val="18"/>
+        </w:rPr>
+        <w:t>HTC</w:t>
+      </w:r>
+      <w:r>
+        <w:rPr>
+          <w:b w:val="0"/>
+          <w:color w:val="221F1F"/>
+          <w:spacing w:val="-8"/>
+          <w:sz w:val="18"/>
+        </w:rPr>
+        <w:t> </w:t>
+      </w:r>
+      <w:r>
+        <w:rPr>
+          <w:b w:val="0"/>
+          <w:color w:val="221F1F"/>
+          <w:sz w:val="18"/>
+        </w:rPr>
+        <w:t>Vive,</w:t>
+      </w:r>
+      <w:r>
+        <w:rPr>
+          <w:b w:val="0"/>
+          <w:color w:val="221F1F"/>
+          <w:spacing w:val="-7"/>
+          <w:sz w:val="18"/>
+        </w:rPr>
+        <w:t> </w:t>
+      </w:r>
+      <w:r>
+        <w:rPr>
+          <w:b w:val="0"/>
+          <w:color w:val="221F1F"/>
+          <w:sz w:val="18"/>
+        </w:rPr>
+        <w:t>Oculus</w:t>
+      </w:r>
+      <w:r>
+        <w:rPr>
+          <w:b w:val="0"/>
+          <w:color w:val="221F1F"/>
+          <w:spacing w:val="-7"/>
+          <w:sz w:val="18"/>
+        </w:rPr>
+        <w:t> </w:t>
+      </w:r>
+      <w:r>
+        <w:rPr>
+          <w:b w:val="0"/>
+          <w:color w:val="221F1F"/>
+          <w:spacing w:val="-4"/>
+          <w:sz w:val="18"/>
+        </w:rPr>
+        <w:t>Rift,</w:t>
+      </w:r>
+    </w:p>
+    <w:p>
+      <w:pPr>
+        <w:spacing w:line="189" w:lineRule="exact" w:before="0"/>
+        <w:ind w:left="0" w:right="313" w:firstLine="0"/>
+        <w:jc w:val="right"/>
+        <w:rPr>
+          <w:b w:val="0"/>
+          <w:sz w:val="18"/>
+        </w:rPr>
+      </w:pPr>
+      <w:r>
+        <w:rPr>
+          <w:b w:val="0"/>
+          <w:color w:val="221F1F"/>
+          <w:spacing w:val="-2"/>
+          <w:sz w:val="18"/>
+        </w:rPr>
+        <w:t>MotionBuilder,</w:t>
+      </w:r>
+      <w:r>
+        <w:rPr>
+          <w:b w:val="0"/>
+          <w:color w:val="221F1F"/>
+          <w:spacing w:val="2"/>
+          <w:sz w:val="18"/>
+        </w:rPr>
+        <w:t> </w:t>
+      </w:r>
+      <w:r>
+        <w:rPr>
+          <w:b w:val="0"/>
+          <w:color w:val="221F1F"/>
+          <w:spacing w:val="-2"/>
+          <w:sz w:val="18"/>
+        </w:rPr>
+        <w:t>OptiTrack</w:t>
+      </w:r>
+      <w:r>
+        <w:rPr>
+          <w:b w:val="0"/>
+          <w:color w:val="221F1F"/>
+          <w:spacing w:val="3"/>
+          <w:sz w:val="18"/>
+        </w:rPr>
+        <w:t> </w:t>
+      </w:r>
+      <w:r>
+        <w:rPr>
+          <w:b w:val="0"/>
+          <w:color w:val="221F1F"/>
+          <w:spacing w:val="-2"/>
+          <w:sz w:val="18"/>
+        </w:rPr>
+        <w:t>Motive,</w:t>
+      </w:r>
+    </w:p>
+    <w:p>
+      <w:pPr>
+        <w:spacing w:line="271" w:lineRule="auto" w:before="24"/>
+        <w:ind w:left="1258" w:right="313" w:firstLine="816"/>
+        <w:jc w:val="right"/>
+        <w:rPr>
+          <w:b w:val="0"/>
+          <w:sz w:val="18"/>
+        </w:rPr>
+      </w:pPr>
+      <w:r>
+        <w:rPr>
+          <w:b w:val="0"/>
+          <w:color w:val="221F1F"/>
+          <w:spacing w:val="-2"/>
+          <w:sz w:val="18"/>
+        </w:rPr>
+        <w:t>Storyboarding,</w:t>
+      </w:r>
+      <w:r>
+        <w:rPr>
+          <w:b w:val="0"/>
+          <w:color w:val="221F1F"/>
+          <w:spacing w:val="-2"/>
+          <w:sz w:val="18"/>
+        </w:rPr>
+        <w:t> </w:t>
+      </w:r>
+      <w:r>
+        <w:rPr>
+          <w:b w:val="0"/>
+          <w:color w:val="221F1F"/>
+          <w:sz w:val="18"/>
+        </w:rPr>
+        <w:t>Fusion</w:t>
+      </w:r>
+      <w:r>
+        <w:rPr>
+          <w:b w:val="0"/>
+          <w:color w:val="221F1F"/>
+          <w:spacing w:val="-2"/>
+          <w:sz w:val="18"/>
+        </w:rPr>
+        <w:t> </w:t>
+      </w:r>
+      <w:r>
+        <w:rPr>
+          <w:b w:val="0"/>
+          <w:color w:val="221F1F"/>
+          <w:sz w:val="18"/>
+        </w:rPr>
+        <w:t>360,</w:t>
+      </w:r>
+      <w:r>
+        <w:rPr>
+          <w:b w:val="0"/>
+          <w:color w:val="221F1F"/>
+          <w:spacing w:val="-2"/>
+          <w:sz w:val="18"/>
+        </w:rPr>
+        <w:t> SolidWorks,</w:t>
+      </w:r>
+    </w:p>
+    <w:p>
+      <w:pPr>
+        <w:spacing w:line="271" w:lineRule="auto" w:before="0"/>
+        <w:ind w:left="1505" w:right="313" w:firstLine="889"/>
+        <w:jc w:val="right"/>
+        <w:rPr>
+          <w:b w:val="0"/>
+          <w:sz w:val="18"/>
+        </w:rPr>
+      </w:pPr>
+      <w:r>
+        <w:rPr>
+          <w:b w:val="0"/>
+          <w:color w:val="221F1F"/>
+          <w:sz w:val="18"/>
+        </w:rPr>
+        <w:t>3D</w:t>
+      </w:r>
+      <w:r>
+        <w:rPr>
+          <w:b w:val="0"/>
+          <w:color w:val="221F1F"/>
+          <w:spacing w:val="-14"/>
+          <w:sz w:val="18"/>
+        </w:rPr>
+        <w:t> </w:t>
+      </w:r>
+      <w:r>
+        <w:rPr>
+          <w:b w:val="0"/>
+          <w:color w:val="221F1F"/>
+          <w:sz w:val="18"/>
+        </w:rPr>
+        <w:t>printing Bash, C#, XML, </w:t>
+      </w:r>
+      <w:r>
+        <w:rPr>
+          <w:b w:val="0"/>
+          <w:color w:val="221F1F"/>
+          <w:spacing w:val="-4"/>
+          <w:sz w:val="18"/>
+        </w:rPr>
+        <w:t>JSON</w:t>
+      </w:r>
+    </w:p>
+    <w:p>
+      <w:pPr>
+        <w:spacing w:line="271" w:lineRule="auto" w:before="0"/>
+        <w:ind w:left="1878" w:right="313" w:hanging="335"/>
+        <w:jc w:val="right"/>
+        <w:rPr>
+          <w:b w:val="0"/>
+          <w:sz w:val="18"/>
+        </w:rPr>
+      </w:pPr>
+      <w:r>
+        <w:rPr>
+          <w:b w:val="0"/>
+          <w:color w:val="221F1F"/>
+          <w:spacing w:val="-2"/>
+          <w:sz w:val="18"/>
+        </w:rPr>
+        <w:t>FileZilla,</w:t>
+      </w:r>
+      <w:r>
+        <w:rPr>
+          <w:b w:val="0"/>
+          <w:color w:val="221F1F"/>
+          <w:spacing w:val="-14"/>
+          <w:sz w:val="18"/>
+        </w:rPr>
+        <w:t> </w:t>
+      </w:r>
+      <w:r>
+        <w:rPr>
+          <w:b w:val="0"/>
+          <w:color w:val="221F1F"/>
+          <w:spacing w:val="-2"/>
+          <w:sz w:val="18"/>
+        </w:rPr>
+        <w:t>Excel,</w:t>
+      </w:r>
+      <w:r>
+        <w:rPr>
+          <w:b w:val="0"/>
+          <w:color w:val="221F1F"/>
+          <w:spacing w:val="-11"/>
+          <w:sz w:val="18"/>
+        </w:rPr>
+        <w:t> </w:t>
+      </w:r>
+      <w:r>
+        <w:rPr>
+          <w:b w:val="0"/>
+          <w:color w:val="221F1F"/>
+          <w:spacing w:val="-2"/>
+          <w:sz w:val="18"/>
+        </w:rPr>
+        <w:t>Trello, </w:t>
+      </w:r>
+      <w:r>
+        <w:rPr>
+          <w:b w:val="0"/>
+          <w:color w:val="221F1F"/>
+          <w:sz w:val="18"/>
+        </w:rPr>
+        <w:t>Fencing,</w:t>
+      </w:r>
+      <w:r>
+        <w:rPr>
+          <w:b w:val="0"/>
+          <w:color w:val="221F1F"/>
+          <w:spacing w:val="-5"/>
+          <w:sz w:val="18"/>
+        </w:rPr>
+        <w:t> </w:t>
+      </w:r>
+      <w:r>
+        <w:rPr>
+          <w:b w:val="0"/>
+          <w:color w:val="221F1F"/>
+          <w:spacing w:val="-2"/>
+          <w:sz w:val="18"/>
+        </w:rPr>
+        <w:t>Rowing,</w:t>
+      </w:r>
+    </w:p>
+    <w:p>
+      <w:pPr>
+        <w:spacing w:line="191" w:lineRule="exact" w:before="0"/>
+        <w:ind w:left="0" w:right="313" w:firstLine="0"/>
+        <w:jc w:val="right"/>
+        <w:rPr>
+          <w:b w:val="0"/>
+          <w:sz w:val="18"/>
+        </w:rPr>
+      </w:pPr>
+      <w:r>
+        <w:rPr>
+          <w:b w:val="0"/>
+          <w:color w:val="221F1F"/>
+          <w:sz w:val="18"/>
+        </w:rPr>
+        <w:t>Computer</w:t>
+      </w:r>
+      <w:r>
+        <w:rPr>
+          <w:b w:val="0"/>
+          <w:color w:val="221F1F"/>
+          <w:spacing w:val="-2"/>
+          <w:sz w:val="18"/>
+        </w:rPr>
+        <w:t> </w:t>
+      </w:r>
+      <w:r>
+        <w:rPr>
+          <w:b w:val="0"/>
+          <w:color w:val="221F1F"/>
+          <w:sz w:val="18"/>
+        </w:rPr>
+        <w:t>building</w:t>
+      </w:r>
+      <w:r>
+        <w:rPr>
+          <w:b w:val="0"/>
+          <w:color w:val="221F1F"/>
+          <w:spacing w:val="-2"/>
+          <w:sz w:val="18"/>
+        </w:rPr>
+        <w:t> </w:t>
+      </w:r>
+      <w:r>
+        <w:rPr>
+          <w:b w:val="0"/>
+          <w:color w:val="221F1F"/>
+          <w:sz w:val="18"/>
+        </w:rPr>
+        <w:t>and</w:t>
+      </w:r>
+      <w:r>
+        <w:rPr>
+          <w:b w:val="0"/>
+          <w:color w:val="221F1F"/>
+          <w:spacing w:val="-1"/>
+          <w:sz w:val="18"/>
+        </w:rPr>
+        <w:t> </w:t>
+      </w:r>
+      <w:r>
+        <w:rPr>
+          <w:b w:val="0"/>
+          <w:color w:val="221F1F"/>
+          <w:spacing w:val="-2"/>
+          <w:sz w:val="18"/>
+        </w:rPr>
+        <w:t>gaming</w:t>
       </w:r>
     </w:p>
     <w:p>
@@ -1958,680 +2652,6 @@
         <w:ind w:left="0"/>
         <w:rPr>
           <w:b w:val="0"/>
-          <w:sz w:val="19"/>
-        </w:rPr>
-      </w:pPr>
-    </w:p>
-    <w:p>
-      <w:pPr>
-        <w:spacing w:before="0"/>
-        <w:ind w:left="0" w:right="313" w:firstLine="0"/>
-        <w:jc w:val="right"/>
-        <w:rPr>
-          <w:b w:val="0"/>
-          <w:sz w:val="18"/>
-        </w:rPr>
-      </w:pPr>
-      <w:r>
-        <w:rPr>
-          <w:b w:val="0"/>
-          <w:color w:val="221F1F"/>
-          <w:sz w:val="18"/>
-        </w:rPr>
-        <w:t>Web</w:t>
-      </w:r>
-      <w:r>
-        <w:rPr>
-          <w:b w:val="0"/>
-          <w:color w:val="221F1F"/>
-          <w:spacing w:val="-12"/>
-          <w:sz w:val="18"/>
-        </w:rPr>
-        <w:t> </w:t>
-      </w:r>
-      <w:r>
-        <w:rPr>
-          <w:b w:val="0"/>
-          <w:color w:val="221F1F"/>
-          <w:spacing w:val="-2"/>
-          <w:sz w:val="18"/>
-        </w:rPr>
-        <w:t>Development</w:t>
-      </w:r>
-    </w:p>
-    <w:p>
-      <w:pPr>
-        <w:spacing w:before="24"/>
-        <w:ind w:left="0" w:right="313" w:firstLine="0"/>
-        <w:jc w:val="right"/>
-        <w:rPr>
-          <w:b w:val="0"/>
-          <w:sz w:val="18"/>
-        </w:rPr>
-      </w:pPr>
-      <w:r>
-        <w:rPr>
-          <w:b w:val="0"/>
-          <w:color w:val="221F1F"/>
-          <w:sz w:val="18"/>
-        </w:rPr>
-        <w:t>HTML,</w:t>
-      </w:r>
-      <w:r>
-        <w:rPr>
-          <w:b w:val="0"/>
-          <w:color w:val="221F1F"/>
-          <w:spacing w:val="-10"/>
-          <w:sz w:val="18"/>
-        </w:rPr>
-        <w:t> </w:t>
-      </w:r>
-      <w:r>
-        <w:rPr>
-          <w:b w:val="0"/>
-          <w:color w:val="221F1F"/>
-          <w:sz w:val="18"/>
-        </w:rPr>
-        <w:t>CSS/SCSS,</w:t>
-      </w:r>
-      <w:r>
-        <w:rPr>
-          <w:b w:val="0"/>
-          <w:color w:val="221F1F"/>
-          <w:spacing w:val="-10"/>
-          <w:sz w:val="18"/>
-        </w:rPr>
-        <w:t> </w:t>
-      </w:r>
-      <w:r>
-        <w:rPr>
-          <w:b w:val="0"/>
-          <w:color w:val="221F1F"/>
-          <w:sz w:val="18"/>
-        </w:rPr>
-        <w:t>PHP,</w:t>
-      </w:r>
-      <w:r>
-        <w:rPr>
-          <w:b w:val="0"/>
-          <w:color w:val="221F1F"/>
-          <w:spacing w:val="-9"/>
-          <w:sz w:val="18"/>
-        </w:rPr>
-        <w:t> </w:t>
-      </w:r>
-      <w:r>
-        <w:rPr>
-          <w:b w:val="0"/>
-          <w:color w:val="221F1F"/>
-          <w:spacing w:val="-2"/>
-          <w:sz w:val="18"/>
-        </w:rPr>
-        <w:t>MySQL,</w:t>
-      </w:r>
-    </w:p>
-    <w:p>
-      <w:pPr>
-        <w:spacing w:line="271" w:lineRule="auto" w:before="25"/>
-        <w:ind w:left="445" w:right="313" w:firstLine="126"/>
-        <w:jc w:val="right"/>
-        <w:rPr>
-          <w:b w:val="0"/>
-          <w:sz w:val="18"/>
-        </w:rPr>
-      </w:pPr>
-      <w:r>
-        <w:rPr>
-          <w:b w:val="0"/>
-          <w:color w:val="221F1F"/>
-          <w:sz w:val="18"/>
-        </w:rPr>
-        <w:t>Git/GitHub,</w:t>
-      </w:r>
-      <w:r>
-        <w:rPr>
-          <w:b w:val="0"/>
-          <w:color w:val="221F1F"/>
-          <w:spacing w:val="-14"/>
-          <w:sz w:val="18"/>
-        </w:rPr>
-        <w:t> </w:t>
-      </w:r>
-      <w:r>
-        <w:rPr>
-          <w:b w:val="0"/>
-          <w:color w:val="221F1F"/>
-          <w:sz w:val="18"/>
-        </w:rPr>
-        <w:t>MySQL</w:t>
-      </w:r>
-      <w:r>
-        <w:rPr>
-          <w:b w:val="0"/>
-          <w:color w:val="221F1F"/>
-          <w:spacing w:val="-13"/>
-          <w:sz w:val="18"/>
-        </w:rPr>
-        <w:t> </w:t>
-      </w:r>
-      <w:r>
-        <w:rPr>
-          <w:b w:val="0"/>
-          <w:color w:val="221F1F"/>
-          <w:sz w:val="18"/>
-        </w:rPr>
-        <w:t>Workbench, Visual</w:t>
-      </w:r>
-      <w:r>
-        <w:rPr>
-          <w:b w:val="0"/>
-          <w:color w:val="221F1F"/>
-          <w:spacing w:val="-14"/>
-          <w:sz w:val="18"/>
-        </w:rPr>
-        <w:t> </w:t>
-      </w:r>
-      <w:r>
-        <w:rPr>
-          <w:b w:val="0"/>
-          <w:color w:val="221F1F"/>
-          <w:sz w:val="18"/>
-        </w:rPr>
-        <w:t>Studio</w:t>
-      </w:r>
-      <w:r>
-        <w:rPr>
-          <w:b w:val="0"/>
-          <w:color w:val="221F1F"/>
-          <w:spacing w:val="-13"/>
-          <w:sz w:val="18"/>
-        </w:rPr>
-        <w:t> </w:t>
-      </w:r>
-      <w:r>
-        <w:rPr>
-          <w:b w:val="0"/>
-          <w:color w:val="221F1F"/>
-          <w:sz w:val="18"/>
-        </w:rPr>
-        <w:t>Code,</w:t>
-      </w:r>
-      <w:r>
-        <w:rPr>
-          <w:b w:val="0"/>
-          <w:color w:val="221F1F"/>
-          <w:spacing w:val="-14"/>
-          <w:sz w:val="18"/>
-        </w:rPr>
-        <w:t> </w:t>
-      </w:r>
-      <w:r>
-        <w:rPr>
-          <w:b w:val="0"/>
-          <w:color w:val="221F1F"/>
-          <w:sz w:val="18"/>
-        </w:rPr>
-        <w:t>Sublime</w:t>
-      </w:r>
-      <w:r>
-        <w:rPr>
-          <w:b w:val="0"/>
-          <w:color w:val="221F1F"/>
-          <w:spacing w:val="-13"/>
-          <w:sz w:val="18"/>
-        </w:rPr>
-        <w:t> </w:t>
-      </w:r>
-      <w:r>
-        <w:rPr>
-          <w:b w:val="0"/>
-          <w:color w:val="221F1F"/>
-          <w:sz w:val="18"/>
-        </w:rPr>
-        <w:t>Text, responsive design, mobile first</w:t>
-      </w:r>
-    </w:p>
-    <w:p>
-      <w:pPr>
-        <w:pStyle w:val="BodyText"/>
-        <w:spacing w:before="9"/>
-        <w:ind w:left="0"/>
-        <w:rPr>
-          <w:b w:val="0"/>
-          <w:sz w:val="19"/>
-        </w:rPr>
-      </w:pPr>
-    </w:p>
-    <w:p>
-      <w:pPr>
-        <w:spacing w:line="271" w:lineRule="auto" w:before="0"/>
-        <w:ind w:left="1467" w:right="313" w:firstLine="1523"/>
-        <w:jc w:val="right"/>
-        <w:rPr>
-          <w:b w:val="0"/>
-          <w:sz w:val="18"/>
-        </w:rPr>
-      </w:pPr>
-      <w:r>
-        <w:rPr>
-          <w:b w:val="0"/>
-          <w:color w:val="221F1F"/>
-          <w:spacing w:val="-4"/>
-          <w:sz w:val="18"/>
-        </w:rPr>
-        <w:t>Misc</w:t>
-      </w:r>
-      <w:r>
-        <w:rPr>
-          <w:b w:val="0"/>
-          <w:color w:val="221F1F"/>
-          <w:spacing w:val="-4"/>
-          <w:sz w:val="18"/>
-        </w:rPr>
-        <w:t> </w:t>
-      </w:r>
-      <w:r>
-        <w:rPr>
-          <w:b w:val="0"/>
-          <w:color w:val="221F1F"/>
-          <w:sz w:val="18"/>
-        </w:rPr>
-        <w:t>Windows, macOS, Macro photography, </w:t>
-      </w:r>
-      <w:r>
-        <w:rPr>
-          <w:b w:val="0"/>
-          <w:color w:val="221F1F"/>
-          <w:spacing w:val="-2"/>
-          <w:sz w:val="18"/>
-        </w:rPr>
-        <w:t>Photogrammetry, </w:t>
-      </w:r>
-      <w:r>
-        <w:rPr>
-          <w:b w:val="0"/>
-          <w:color w:val="221F1F"/>
-          <w:sz w:val="18"/>
-        </w:rPr>
-        <w:t>HTC</w:t>
-      </w:r>
-      <w:r>
-        <w:rPr>
-          <w:b w:val="0"/>
-          <w:color w:val="221F1F"/>
-          <w:spacing w:val="-8"/>
-          <w:sz w:val="18"/>
-        </w:rPr>
-        <w:t> </w:t>
-      </w:r>
-      <w:r>
-        <w:rPr>
-          <w:b w:val="0"/>
-          <w:color w:val="221F1F"/>
-          <w:sz w:val="18"/>
-        </w:rPr>
-        <w:t>Vive,</w:t>
-      </w:r>
-      <w:r>
-        <w:rPr>
-          <w:b w:val="0"/>
-          <w:color w:val="221F1F"/>
-          <w:spacing w:val="-7"/>
-          <w:sz w:val="18"/>
-        </w:rPr>
-        <w:t> </w:t>
-      </w:r>
-      <w:r>
-        <w:rPr>
-          <w:b w:val="0"/>
-          <w:color w:val="221F1F"/>
-          <w:sz w:val="18"/>
-        </w:rPr>
-        <w:t>Oculus</w:t>
-      </w:r>
-      <w:r>
-        <w:rPr>
-          <w:b w:val="0"/>
-          <w:color w:val="221F1F"/>
-          <w:spacing w:val="-7"/>
-          <w:sz w:val="18"/>
-        </w:rPr>
-        <w:t> </w:t>
-      </w:r>
-      <w:r>
-        <w:rPr>
-          <w:b w:val="0"/>
-          <w:color w:val="221F1F"/>
-          <w:spacing w:val="-4"/>
-          <w:sz w:val="18"/>
-        </w:rPr>
-        <w:t>Rift,</w:t>
-      </w:r>
-    </w:p>
-    <w:p>
-      <w:pPr>
-        <w:spacing w:line="189" w:lineRule="exact" w:before="0"/>
-        <w:ind w:left="0" w:right="313" w:firstLine="0"/>
-        <w:jc w:val="right"/>
-        <w:rPr>
-          <w:b w:val="0"/>
-          <w:sz w:val="18"/>
-        </w:rPr>
-      </w:pPr>
-      <w:r>
-        <w:rPr>
-          <w:b w:val="0"/>
-          <w:color w:val="221F1F"/>
-          <w:spacing w:val="-2"/>
-          <w:sz w:val="18"/>
-        </w:rPr>
-        <w:t>MotionBuilder,</w:t>
-      </w:r>
-      <w:r>
-        <w:rPr>
-          <w:b w:val="0"/>
-          <w:color w:val="221F1F"/>
-          <w:spacing w:val="2"/>
-          <w:sz w:val="18"/>
-        </w:rPr>
-        <w:t> </w:t>
-      </w:r>
-      <w:r>
-        <w:rPr>
-          <w:b w:val="0"/>
-          <w:color w:val="221F1F"/>
-          <w:spacing w:val="-2"/>
-          <w:sz w:val="18"/>
-        </w:rPr>
-        <w:t>OptiTrack</w:t>
-      </w:r>
-      <w:r>
-        <w:rPr>
-          <w:b w:val="0"/>
-          <w:color w:val="221F1F"/>
-          <w:spacing w:val="3"/>
-          <w:sz w:val="18"/>
-        </w:rPr>
-        <w:t> </w:t>
-      </w:r>
-      <w:r>
-        <w:rPr>
-          <w:b w:val="0"/>
-          <w:color w:val="221F1F"/>
-          <w:spacing w:val="-2"/>
-          <w:sz w:val="18"/>
-        </w:rPr>
-        <w:t>Motive,</w:t>
-      </w:r>
-    </w:p>
-    <w:p>
-      <w:pPr>
-        <w:spacing w:line="271" w:lineRule="auto" w:before="25"/>
-        <w:ind w:left="1258" w:right="313" w:firstLine="816"/>
-        <w:jc w:val="right"/>
-        <w:rPr>
-          <w:b w:val="0"/>
-          <w:sz w:val="18"/>
-        </w:rPr>
-      </w:pPr>
-      <w:r>
-        <w:rPr>
-          <w:b w:val="0"/>
-          <w:color w:val="221F1F"/>
-          <w:spacing w:val="-2"/>
-          <w:sz w:val="18"/>
-        </w:rPr>
-        <w:t>Storyboarding,</w:t>
-      </w:r>
-      <w:r>
-        <w:rPr>
-          <w:b w:val="0"/>
-          <w:color w:val="221F1F"/>
-          <w:spacing w:val="-2"/>
-          <w:sz w:val="18"/>
-        </w:rPr>
-        <w:t> </w:t>
-      </w:r>
-      <w:r>
-        <w:rPr>
-          <w:b w:val="0"/>
-          <w:color w:val="221F1F"/>
-          <w:sz w:val="18"/>
-        </w:rPr>
-        <w:t>Fusion</w:t>
-      </w:r>
-      <w:r>
-        <w:rPr>
-          <w:b w:val="0"/>
-          <w:color w:val="221F1F"/>
-          <w:spacing w:val="-2"/>
-          <w:sz w:val="18"/>
-        </w:rPr>
-        <w:t> </w:t>
-      </w:r>
-      <w:r>
-        <w:rPr>
-          <w:b w:val="0"/>
-          <w:color w:val="221F1F"/>
-          <w:sz w:val="18"/>
-        </w:rPr>
-        <w:t>360,</w:t>
-      </w:r>
-      <w:r>
-        <w:rPr>
-          <w:b w:val="0"/>
-          <w:color w:val="221F1F"/>
-          <w:spacing w:val="-2"/>
-          <w:sz w:val="18"/>
-        </w:rPr>
-        <w:t> SolidWorks,</w:t>
-      </w:r>
-    </w:p>
-    <w:p>
-      <w:pPr>
-        <w:spacing w:line="271" w:lineRule="auto" w:before="0"/>
-        <w:ind w:left="1505" w:right="313" w:firstLine="889"/>
-        <w:jc w:val="right"/>
-        <w:rPr>
-          <w:b w:val="0"/>
-          <w:sz w:val="18"/>
-        </w:rPr>
-      </w:pPr>
-      <w:r>
-        <w:rPr>
-          <w:b w:val="0"/>
-          <w:color w:val="221F1F"/>
-          <w:sz w:val="18"/>
-        </w:rPr>
-        <w:t>3D</w:t>
-      </w:r>
-      <w:r>
-        <w:rPr>
-          <w:b w:val="0"/>
-          <w:color w:val="221F1F"/>
-          <w:spacing w:val="-14"/>
-          <w:sz w:val="18"/>
-        </w:rPr>
-        <w:t> </w:t>
-      </w:r>
-      <w:r>
-        <w:rPr>
-          <w:b w:val="0"/>
-          <w:color w:val="221F1F"/>
-          <w:sz w:val="18"/>
-        </w:rPr>
-        <w:t>printing Bash, C#, XML, </w:t>
-      </w:r>
-      <w:r>
-        <w:rPr>
-          <w:b w:val="0"/>
-          <w:color w:val="221F1F"/>
-          <w:spacing w:val="-4"/>
-          <w:sz w:val="18"/>
-        </w:rPr>
-        <w:t>JSON</w:t>
-      </w:r>
-    </w:p>
-    <w:p>
-      <w:pPr>
-        <w:spacing w:line="271" w:lineRule="auto" w:before="0"/>
-        <w:ind w:left="1878" w:right="313" w:hanging="335"/>
-        <w:jc w:val="right"/>
-        <w:rPr>
-          <w:b w:val="0"/>
-          <w:sz w:val="18"/>
-        </w:rPr>
-      </w:pPr>
-      <w:r>
-        <w:rPr>
-          <w:b w:val="0"/>
-          <w:color w:val="221F1F"/>
-          <w:spacing w:val="-2"/>
-          <w:sz w:val="18"/>
-        </w:rPr>
-        <w:t>FileZilla,</w:t>
-      </w:r>
-      <w:r>
-        <w:rPr>
-          <w:b w:val="0"/>
-          <w:color w:val="221F1F"/>
-          <w:spacing w:val="-14"/>
-          <w:sz w:val="18"/>
-        </w:rPr>
-        <w:t> </w:t>
-      </w:r>
-      <w:r>
-        <w:rPr>
-          <w:b w:val="0"/>
-          <w:color w:val="221F1F"/>
-          <w:spacing w:val="-2"/>
-          <w:sz w:val="18"/>
-        </w:rPr>
-        <w:t>Excel,</w:t>
-      </w:r>
-      <w:r>
-        <w:rPr>
-          <w:b w:val="0"/>
-          <w:color w:val="221F1F"/>
-          <w:spacing w:val="-11"/>
-          <w:sz w:val="18"/>
-        </w:rPr>
-        <w:t> </w:t>
-      </w:r>
-      <w:r>
-        <w:rPr>
-          <w:b w:val="0"/>
-          <w:color w:val="221F1F"/>
-          <w:spacing w:val="-2"/>
-          <w:sz w:val="18"/>
-        </w:rPr>
-        <w:t>Trello, </w:t>
-      </w:r>
-      <w:r>
-        <w:rPr>
-          <w:b w:val="0"/>
-          <w:color w:val="221F1F"/>
-          <w:sz w:val="18"/>
-        </w:rPr>
-        <w:t>Fencing,</w:t>
-      </w:r>
-      <w:r>
-        <w:rPr>
-          <w:b w:val="0"/>
-          <w:color w:val="221F1F"/>
-          <w:spacing w:val="-5"/>
-          <w:sz w:val="18"/>
-        </w:rPr>
-        <w:t> </w:t>
-      </w:r>
-      <w:r>
-        <w:rPr>
-          <w:b w:val="0"/>
-          <w:color w:val="221F1F"/>
-          <w:spacing w:val="-2"/>
-          <w:sz w:val="18"/>
-        </w:rPr>
-        <w:t>Rowing,</w:t>
-      </w:r>
-    </w:p>
-    <w:p>
-      <w:pPr>
-        <w:spacing w:line="191" w:lineRule="exact" w:before="0"/>
-        <w:ind w:left="0" w:right="313" w:firstLine="0"/>
-        <w:jc w:val="right"/>
-        <w:rPr>
-          <w:b w:val="0"/>
-          <w:sz w:val="18"/>
-        </w:rPr>
-      </w:pPr>
-      <w:r>
-        <w:rPr>
-          <w:b w:val="0"/>
-          <w:color w:val="221F1F"/>
-          <w:sz w:val="18"/>
-        </w:rPr>
-        <w:t>Computer</w:t>
-      </w:r>
-      <w:r>
-        <w:rPr>
-          <w:b w:val="0"/>
-          <w:color w:val="221F1F"/>
-          <w:spacing w:val="-2"/>
-          <w:sz w:val="18"/>
-        </w:rPr>
-        <w:t> </w:t>
-      </w:r>
-      <w:r>
-        <w:rPr>
-          <w:b w:val="0"/>
-          <w:color w:val="221F1F"/>
-          <w:sz w:val="18"/>
-        </w:rPr>
-        <w:t>building</w:t>
-      </w:r>
-      <w:r>
-        <w:rPr>
-          <w:b w:val="0"/>
-          <w:color w:val="221F1F"/>
-          <w:spacing w:val="-2"/>
-          <w:sz w:val="18"/>
-        </w:rPr>
-        <w:t> </w:t>
-      </w:r>
-      <w:r>
-        <w:rPr>
-          <w:b w:val="0"/>
-          <w:color w:val="221F1F"/>
-          <w:sz w:val="18"/>
-        </w:rPr>
-        <w:t>and</w:t>
-      </w:r>
-      <w:r>
-        <w:rPr>
-          <w:b w:val="0"/>
-          <w:color w:val="221F1F"/>
-          <w:spacing w:val="-1"/>
-          <w:sz w:val="18"/>
-        </w:rPr>
-        <w:t> </w:t>
-      </w:r>
-      <w:r>
-        <w:rPr>
-          <w:b w:val="0"/>
-          <w:color w:val="221F1F"/>
-          <w:spacing w:val="-2"/>
-          <w:sz w:val="18"/>
-        </w:rPr>
-        <w:t>gaming</w:t>
-      </w:r>
-    </w:p>
-    <w:p>
-      <w:pPr>
-        <w:pStyle w:val="BodyText"/>
-        <w:spacing w:before="7"/>
-        <w:ind w:left="0"/>
-        <w:rPr>
-          <w:b w:val="0"/>
         </w:rPr>
       </w:pPr>
     </w:p>
@@ -2650,7 +2670,7 @@
     </w:p>
     <w:p>
       <w:pPr>
-        <w:spacing w:line="271" w:lineRule="auto" w:before="12"/>
+        <w:spacing w:line="271" w:lineRule="auto" w:before="13"/>
         <w:ind w:left="1060" w:right="313" w:hanging="151"/>
         <w:jc w:val="right"/>
         <w:rPr>

</xml_diff>

<commit_message>
resume - add continuous integration
</commit_message>
<xml_diff>
--- a/resume_ariffJeff_print.docx
+++ b/resume_ariffJeff_print.docx
@@ -1948,7 +1948,7 @@
           <w:color w:val="221F1F"/>
           <w:sz w:val="18"/>
         </w:rPr>
-        <w:t>Pandas, Fernet encryption, unit testing, Object oriented programming,</w:t>
+        <w:t>Pandas, Fernet cryptography, Poetry, Object oriented programming,</w:t>
       </w:r>
     </w:p>
     <w:p>
@@ -1965,10 +1965,52 @@
         <w:rPr>
           <w:b w:val="0"/>
           <w:color w:val="221F1F"/>
-          <w:spacing w:val="-2"/>
-          <w:sz w:val="18"/>
-        </w:rPr>
-        <w:t>Poetry</w:t>
+          <w:sz w:val="18"/>
+        </w:rPr>
+        <w:t>Unit</w:t>
+      </w:r>
+      <w:r>
+        <w:rPr>
+          <w:b w:val="0"/>
+          <w:color w:val="221F1F"/>
+          <w:spacing w:val="-3"/>
+          <w:sz w:val="18"/>
+        </w:rPr>
+        <w:t> </w:t>
+      </w:r>
+      <w:r>
+        <w:rPr>
+          <w:b w:val="0"/>
+          <w:color w:val="221F1F"/>
+          <w:sz w:val="18"/>
+        </w:rPr>
+        <w:t>testing,</w:t>
+      </w:r>
+      <w:r>
+        <w:rPr>
+          <w:b w:val="0"/>
+          <w:color w:val="221F1F"/>
+          <w:spacing w:val="-2"/>
+          <w:sz w:val="18"/>
+        </w:rPr>
+        <w:t> </w:t>
+      </w:r>
+      <w:r>
+        <w:rPr>
+          <w:b w:val="0"/>
+          <w:color w:val="221F1F"/>
+          <w:sz w:val="18"/>
+        </w:rPr>
+        <w:t>Continuous</w:t>
+      </w:r>
+      <w:r>
+        <w:rPr>
+          <w:b w:val="0"/>
+          <w:color w:val="221F1F"/>
+          <w:spacing w:val="-2"/>
+          <w:sz w:val="18"/>
+        </w:rPr>
+        <w:t> integration</w:t>
       </w:r>
     </w:p>
     <w:p>

</xml_diff>

<commit_message>
resume - update subheader
</commit_message>
<xml_diff>
--- a/resume_ariffJeff_print.docx
+++ b/resume_ariffJeff_print.docx
@@ -102,6 +102,36 @@
           <w:b w:val="0"/>
           <w:sz w:val="24"/>
         </w:rPr>
+        <w:t>Software</w:t>
+      </w:r>
+      <w:r>
+        <w:rPr>
+          <w:b w:val="0"/>
+          <w:spacing w:val="-17"/>
+          <w:sz w:val="24"/>
+        </w:rPr>
+        <w:t> </w:t>
+      </w:r>
+      <w:r>
+        <w:rPr>
+          <w:b w:val="0"/>
+          <w:sz w:val="24"/>
+        </w:rPr>
+        <w:t>Developer,</w:t>
+      </w:r>
+      <w:r>
+        <w:rPr>
+          <w:b w:val="0"/>
+          <w:spacing w:val="-14"/>
+          <w:sz w:val="24"/>
+        </w:rPr>
+        <w:t> </w:t>
+      </w:r>
+      <w:r>
+        <w:rPr>
+          <w:b w:val="0"/>
+          <w:sz w:val="24"/>
+        </w:rPr>
         <w:t>Front</w:t>
       </w:r>
       <w:r>
@@ -122,7 +152,7 @@
       <w:r>
         <w:rPr>
           <w:b w:val="0"/>
-          <w:spacing w:val="-15"/>
+          <w:spacing w:val="-14"/>
           <w:sz w:val="24"/>
         </w:rPr>
         <w:t> </w:t>
@@ -137,7 +167,7 @@
       <w:r>
         <w:rPr>
           <w:b w:val="0"/>
-          <w:spacing w:val="-15"/>
+          <w:spacing w:val="-14"/>
           <w:sz w:val="24"/>
         </w:rPr>
         <w:t> </w:t>
@@ -145,25 +175,10 @@
       <w:r>
         <w:rPr>
           <w:b w:val="0"/>
+          <w:spacing w:val="-2"/>
           <w:sz w:val="24"/>
         </w:rPr>
-        <w:t>Developer,</w:t>
-      </w:r>
-      <w:r>
-        <w:rPr>
-          <w:b w:val="0"/>
-          <w:spacing w:val="-15"/>
-          <w:sz w:val="24"/>
-        </w:rPr>
-        <w:t> </w:t>
-      </w:r>
-      <w:r>
-        <w:rPr>
-          <w:b w:val="0"/>
-          <w:spacing w:val="-2"/>
-          <w:sz w:val="24"/>
-        </w:rPr>
-        <w:t>Programmer</w:t>
+        <w:t>Developer</w:t>
       </w:r>
     </w:p>
     <w:p>
@@ -282,7 +297,7 @@
           <w:spacing w:val="-4"/>
           <w:sz w:val="20"/>
         </w:rPr>
-        <w:t>ariffjeff.com </w:t>
+        <w:t>ariffjeff.com linkedin.com/in/ariffjeff </w:t>
       </w:r>
       <w:r>
         <w:rPr>
@@ -290,7 +305,7 @@
           <w:spacing w:val="-2"/>
           <w:sz w:val="20"/>
         </w:rPr>
-        <w:t>linkedin.com/in/ariffjeff github.com/ariffjeff</w:t>
+        <w:t>github.com/ariffjeff</w:t>
       </w:r>
     </w:p>
     <w:p>
@@ -305,8 +320,8 @@
           <w:pgSz w:w="12240" w:h="15840"/>
           <w:pgMar w:top="60" w:bottom="0" w:left="80" w:right="160"/>
           <w:cols w:num="2" w:equalWidth="0">
-            <w:col w:w="4855" w:space="4635"/>
-            <w:col w:w="2510"/>
+            <w:col w:w="5710" w:space="3781"/>
+            <w:col w:w="2509"/>
           </w:cols>
         </w:sectPr>
       </w:pPr>

</xml_diff>

<commit_message>
resume - fix font size
</commit_message>
<xml_diff>
--- a/resume_ariffJeff_print.docx
+++ b/resume_ariffJeff_print.docx
@@ -2048,159 +2048,109 @@
     </w:p>
     <w:p>
       <w:pPr>
-        <w:spacing w:line="355" w:lineRule="auto" w:before="53"/>
-        <w:ind w:left="826" w:right="38" w:hanging="528"/>
+        <w:spacing w:line="276" w:lineRule="auto" w:before="17"/>
+        <w:ind w:left="307" w:right="38" w:hanging="56"/>
         <w:jc w:val="right"/>
         <w:rPr>
-          <w:sz w:val="14"/>
-        </w:rPr>
-      </w:pPr>
-      <w:r>
-        <w:rPr>
-          <w:sz w:val="14"/>
+          <w:sz w:val="18"/>
+        </w:rPr>
+      </w:pPr>
+      <w:r>
+        <w:rPr>
+          <w:sz w:val="18"/>
         </w:rPr>
         <w:t>Kerbal</w:t>
       </w:r>
       <w:r>
         <w:rPr>
-          <w:spacing w:val="-11"/>
-          <w:sz w:val="14"/>
-        </w:rPr>
-        <w:t> </w:t>
-      </w:r>
-      <w:r>
-        <w:rPr>
-          <w:sz w:val="14"/>
+          <w:spacing w:val="-14"/>
+          <w:sz w:val="18"/>
+        </w:rPr>
+        <w:t> </w:t>
+      </w:r>
+      <w:r>
+        <w:rPr>
+          <w:sz w:val="18"/>
         </w:rPr>
         <w:t>Space</w:t>
       </w:r>
       <w:r>
         <w:rPr>
-          <w:spacing w:val="-10"/>
-          <w:sz w:val="14"/>
-        </w:rPr>
-        <w:t> </w:t>
-      </w:r>
-      <w:r>
-        <w:rPr>
-          <w:sz w:val="14"/>
+          <w:spacing w:val="-13"/>
+          <w:sz w:val="18"/>
+        </w:rPr>
+        <w:t> </w:t>
+      </w:r>
+      <w:r>
+        <w:rPr>
+          <w:sz w:val="18"/>
         </w:rPr>
         <w:t>Program,</w:t>
       </w:r>
       <w:r>
         <w:rPr>
-          <w:spacing w:val="-11"/>
-          <w:sz w:val="14"/>
-        </w:rPr>
-        <w:t> </w:t>
-      </w:r>
-      <w:r>
-        <w:rPr>
-          <w:sz w:val="14"/>
-        </w:rPr>
-        <w:t>Subnautica,</w:t>
-      </w:r>
-      <w:r>
-        <w:rPr>
-          <w:spacing w:val="-10"/>
-          <w:sz w:val="14"/>
-        </w:rPr>
-        <w:t> </w:t>
-      </w:r>
-      <w:r>
-        <w:rPr>
-          <w:sz w:val="14"/>
-        </w:rPr>
-        <w:t>Factorio, Age</w:t>
-      </w:r>
-      <w:r>
-        <w:rPr>
-          <w:spacing w:val="-6"/>
-          <w:sz w:val="14"/>
-        </w:rPr>
-        <w:t> </w:t>
-      </w:r>
-      <w:r>
-        <w:rPr>
-          <w:sz w:val="14"/>
+          <w:spacing w:val="-14"/>
+          <w:sz w:val="18"/>
+        </w:rPr>
+        <w:t> </w:t>
+      </w:r>
+      <w:r>
+        <w:rPr>
+          <w:sz w:val="18"/>
+        </w:rPr>
+        <w:t>Subnautica, Factorio,</w:t>
+      </w:r>
+      <w:r>
+        <w:rPr>
+          <w:spacing w:val="-14"/>
+          <w:sz w:val="18"/>
+        </w:rPr>
+        <w:t> </w:t>
+      </w:r>
+      <w:r>
+        <w:rPr>
+          <w:sz w:val="18"/>
+        </w:rPr>
+        <w:t>Age</w:t>
+      </w:r>
+      <w:r>
+        <w:rPr>
+          <w:spacing w:val="-13"/>
+          <w:sz w:val="18"/>
+        </w:rPr>
+        <w:t> </w:t>
+      </w:r>
+      <w:r>
+        <w:rPr>
+          <w:sz w:val="18"/>
         </w:rPr>
         <w:t>of</w:t>
       </w:r>
       <w:r>
         <w:rPr>
-          <w:spacing w:val="-6"/>
-          <w:sz w:val="14"/>
-        </w:rPr>
-        <w:t> </w:t>
-      </w:r>
-      <w:r>
-        <w:rPr>
-          <w:sz w:val="14"/>
+          <w:spacing w:val="-14"/>
+          <w:sz w:val="18"/>
+        </w:rPr>
+        <w:t> </w:t>
+      </w:r>
+      <w:r>
+        <w:rPr>
+          <w:sz w:val="18"/>
         </w:rPr>
         <w:t>Mythology,</w:t>
       </w:r>
       <w:r>
         <w:rPr>
-          <w:spacing w:val="-5"/>
-          <w:sz w:val="14"/>
-        </w:rPr>
-        <w:t> </w:t>
-      </w:r>
-      <w:r>
-        <w:rPr>
-          <w:sz w:val="14"/>
-        </w:rPr>
-        <w:t>Faster</w:t>
-      </w:r>
-      <w:r>
-        <w:rPr>
-          <w:spacing w:val="-6"/>
-          <w:sz w:val="14"/>
-        </w:rPr>
-        <w:t> </w:t>
-      </w:r>
-      <w:r>
-        <w:rPr>
-          <w:sz w:val="14"/>
-        </w:rPr>
-        <w:t>Than</w:t>
-      </w:r>
-      <w:r>
-        <w:rPr>
-          <w:spacing w:val="-5"/>
-          <w:sz w:val="14"/>
-        </w:rPr>
-        <w:t> </w:t>
-      </w:r>
-      <w:r>
-        <w:rPr>
-          <w:spacing w:val="-2"/>
-          <w:sz w:val="14"/>
-        </w:rPr>
-        <w:t>Light,</w:t>
-      </w:r>
-    </w:p>
-    <w:p>
-      <w:pPr>
-        <w:spacing w:before="0"/>
-        <w:ind w:left="0" w:right="38" w:firstLine="0"/>
-        <w:jc w:val="right"/>
-        <w:rPr>
-          <w:sz w:val="14"/>
-        </w:rPr>
-      </w:pPr>
-      <w:r>
-        <w:rPr>
-          <w:sz w:val="14"/>
-        </w:rPr>
-        <w:t>modded </w:t>
-      </w:r>
-      <w:r>
-        <w:rPr>
-          <w:spacing w:val="-2"/>
-          <w:sz w:val="14"/>
-        </w:rPr>
-        <w:t>Skyrim</w:t>
+          <w:spacing w:val="-13"/>
+          <w:sz w:val="18"/>
+        </w:rPr>
+        <w:t> </w:t>
+      </w:r>
+      <w:r>
+        <w:rPr>
+          <w:sz w:val="18"/>
+        </w:rPr>
+        <w:t>Faster Than Light, modded Skyrim</w:t>
       </w:r>
     </w:p>
     <w:p>

</xml_diff>

<commit_message>
resume - fixed missing double newline
</commit_message>
<xml_diff>
--- a/resume_ariffJeff_print.docx
+++ b/resume_ariffJeff_print.docx
@@ -1079,10 +1079,18 @@
     <w:p>
       <w:pPr>
         <w:pStyle w:val="BodyText"/>
-        <w:spacing w:before="1"/>
-        <w:rPr>
-          <w:b w:val="0"/>
-          <w:sz w:val="22"/>
+        <w:rPr>
+          <w:b w:val="0"/>
+        </w:rPr>
+      </w:pPr>
+    </w:p>
+    <w:p>
+      <w:pPr>
+        <w:pStyle w:val="BodyText"/>
+        <w:spacing w:before="5"/>
+        <w:rPr>
+          <w:b w:val="0"/>
+          <w:sz w:val="24"/>
         </w:rPr>
       </w:pPr>
     </w:p>
@@ -1100,7 +1108,7 @@
     <w:p>
       <w:pPr>
         <w:pStyle w:val="BodyText"/>
-        <w:spacing w:before="18"/>
+        <w:spacing w:before="19"/>
         <w:ind w:right="38"/>
         <w:jc w:val="right"/>
         <w:rPr>
@@ -1113,6 +1121,52 @@
           <w:spacing w:val="-5"/>
         </w:rPr>
         <w:t>3D</w:t>
+      </w:r>
+    </w:p>
+    <w:p>
+      <w:pPr>
+        <w:pStyle w:val="BodyText"/>
+        <w:spacing w:before="23"/>
+        <w:ind w:right="38"/>
+        <w:jc w:val="right"/>
+      </w:pPr>
+      <w:r>
+        <w:rPr>
+          <w:b w:val="0"/>
+        </w:rPr>
+        <w:t>Houdini,</w:t>
+      </w:r>
+      <w:r>
+        <w:rPr>
+          <w:b w:val="0"/>
+          <w:spacing w:val="-1"/>
+        </w:rPr>
+        <w:t> </w:t>
+      </w:r>
+      <w:r>
+        <w:rPr>
+          <w:b w:val="0"/>
+        </w:rPr>
+        <w:t>Karma,</w:t>
+      </w:r>
+      <w:r>
+        <w:rPr>
+          <w:b w:val="0"/>
+          <w:spacing w:val="-1"/>
+        </w:rPr>
+        <w:t> </w:t>
+      </w:r>
+      <w:r>
+        <w:rPr>
+          <w:b w:val="0"/>
+        </w:rPr>
+        <w:t>Solaris </w:t>
+      </w:r>
+      <w:r>
+        <w:rPr>
+          <w:spacing w:val="-10"/>
+        </w:rPr>
+        <w:t>•</w:t>
       </w:r>
     </w:p>
     <w:p>
@@ -1126,33 +1180,53 @@
         <w:rPr>
           <w:b w:val="0"/>
         </w:rPr>
-        <w:t>Houdini,</w:t>
-      </w:r>
-      <w:r>
-        <w:rPr>
-          <w:b w:val="0"/>
-          <w:spacing w:val="-1"/>
-        </w:rPr>
-        <w:t> </w:t>
-      </w:r>
-      <w:r>
-        <w:rPr>
-          <w:b w:val="0"/>
-        </w:rPr>
-        <w:t>Karma,</w:t>
-      </w:r>
-      <w:r>
-        <w:rPr>
-          <w:b w:val="0"/>
-          <w:spacing w:val="-1"/>
-        </w:rPr>
-        <w:t> </w:t>
-      </w:r>
-      <w:r>
-        <w:rPr>
-          <w:b w:val="0"/>
-        </w:rPr>
-        <w:t>Solaris </w:t>
+        <w:t>Substance</w:t>
+      </w:r>
+      <w:r>
+        <w:rPr>
+          <w:b w:val="0"/>
+          <w:spacing w:val="-8"/>
+        </w:rPr>
+        <w:t> </w:t>
+      </w:r>
+      <w:r>
+        <w:rPr>
+          <w:b w:val="0"/>
+        </w:rPr>
+        <w:t>3D</w:t>
+      </w:r>
+      <w:r>
+        <w:rPr>
+          <w:b w:val="0"/>
+          <w:spacing w:val="-8"/>
+        </w:rPr>
+        <w:t> </w:t>
+      </w:r>
+      <w:r>
+        <w:rPr>
+          <w:b w:val="0"/>
+        </w:rPr>
+        <w:t>Painter,</w:t>
+      </w:r>
+      <w:r>
+        <w:rPr>
+          <w:b w:val="0"/>
+          <w:spacing w:val="-8"/>
+        </w:rPr>
+        <w:t> </w:t>
+      </w:r>
+      <w:r>
+        <w:rPr>
+          <w:b w:val="0"/>
+        </w:rPr>
+        <w:t>Nuke</w:t>
+      </w:r>
+      <w:r>
+        <w:rPr>
+          <w:b w:val="0"/>
+          <w:spacing w:val="-8"/>
+        </w:rPr>
+        <w:t> </w:t>
       </w:r>
       <w:r>
         <w:rPr>
@@ -1172,7 +1246,7 @@
         <w:rPr>
           <w:b w:val="0"/>
         </w:rPr>
-        <w:t>Substance</w:t>
+        <w:t>Cinema</w:t>
       </w:r>
       <w:r>
         <w:rPr>
@@ -1185,38 +1259,78 @@
         <w:rPr>
           <w:b w:val="0"/>
         </w:rPr>
-        <w:t>3D</w:t>
-      </w:r>
-      <w:r>
-        <w:rPr>
-          <w:b w:val="0"/>
-          <w:spacing w:val="-8"/>
-        </w:rPr>
-        <w:t> </w:t>
-      </w:r>
-      <w:r>
-        <w:rPr>
-          <w:b w:val="0"/>
-        </w:rPr>
-        <w:t>Painter,</w:t>
-      </w:r>
-      <w:r>
-        <w:rPr>
-          <w:b w:val="0"/>
-          <w:spacing w:val="-8"/>
-        </w:rPr>
-        <w:t> </w:t>
-      </w:r>
-      <w:r>
-        <w:rPr>
-          <w:b w:val="0"/>
-        </w:rPr>
-        <w:t>Nuke</w:t>
-      </w:r>
-      <w:r>
-        <w:rPr>
-          <w:b w:val="0"/>
-          <w:spacing w:val="-8"/>
+        <w:t>4D,</w:t>
+      </w:r>
+      <w:r>
+        <w:rPr>
+          <w:b w:val="0"/>
+          <w:spacing w:val="-6"/>
+        </w:rPr>
+        <w:t> </w:t>
+      </w:r>
+      <w:r>
+        <w:rPr>
+          <w:b w:val="0"/>
+        </w:rPr>
+        <w:t>Maya</w:t>
+      </w:r>
+      <w:r>
+        <w:rPr>
+          <w:b w:val="0"/>
+          <w:spacing w:val="-5"/>
+        </w:rPr>
+        <w:t> </w:t>
+      </w:r>
+      <w:r>
+        <w:rPr>
+          <w:spacing w:val="-10"/>
+        </w:rPr>
+        <w:t>•</w:t>
+      </w:r>
+    </w:p>
+    <w:p>
+      <w:pPr>
+        <w:pStyle w:val="BodyText"/>
+        <w:spacing w:before="24"/>
+        <w:ind w:right="38"/>
+        <w:jc w:val="right"/>
+      </w:pPr>
+      <w:r>
+        <w:rPr>
+          <w:b w:val="0"/>
+        </w:rPr>
+        <w:t>Arnold,</w:t>
+      </w:r>
+      <w:r>
+        <w:rPr>
+          <w:b w:val="0"/>
+          <w:spacing w:val="-4"/>
+        </w:rPr>
+        <w:t> </w:t>
+      </w:r>
+      <w:r>
+        <w:rPr>
+          <w:b w:val="0"/>
+        </w:rPr>
+        <w:t>Octane,</w:t>
+      </w:r>
+      <w:r>
+        <w:rPr>
+          <w:b w:val="0"/>
+          <w:spacing w:val="-1"/>
+        </w:rPr>
+        <w:t> </w:t>
+      </w:r>
+      <w:r>
+        <w:rPr>
+          <w:b w:val="0"/>
+        </w:rPr>
+        <w:t>Redshift</w:t>
+      </w:r>
+      <w:r>
+        <w:rPr>
+          <w:b w:val="0"/>
+          <w:spacing w:val="-1"/>
         </w:rPr>
         <w:t> </w:t>
       </w:r>
@@ -1237,92 +1351,14 @@
       <w:r>
         <w:rPr>
           <w:b w:val="0"/>
-        </w:rPr>
-        <w:t>Cinema</w:t>
-      </w:r>
-      <w:r>
-        <w:rPr>
-          <w:b w:val="0"/>
-          <w:spacing w:val="-8"/>
-        </w:rPr>
-        <w:t> </w:t>
-      </w:r>
-      <w:r>
-        <w:rPr>
-          <w:b w:val="0"/>
-        </w:rPr>
-        <w:t>4D,</w:t>
-      </w:r>
-      <w:r>
-        <w:rPr>
-          <w:b w:val="0"/>
-          <w:spacing w:val="-6"/>
-        </w:rPr>
-        <w:t> </w:t>
-      </w:r>
-      <w:r>
-        <w:rPr>
-          <w:b w:val="0"/>
-        </w:rPr>
-        <w:t>Maya</w:t>
-      </w:r>
-      <w:r>
-        <w:rPr>
-          <w:b w:val="0"/>
-          <w:spacing w:val="-5"/>
-        </w:rPr>
-        <w:t> </w:t>
-      </w:r>
-      <w:r>
-        <w:rPr>
-          <w:spacing w:val="-10"/>
-        </w:rPr>
-        <w:t>•</w:t>
-      </w:r>
-    </w:p>
-    <w:p>
-      <w:pPr>
-        <w:pStyle w:val="BodyText"/>
-        <w:spacing w:before="24"/>
-        <w:ind w:right="38"/>
-        <w:jc w:val="right"/>
-      </w:pPr>
-      <w:r>
-        <w:rPr>
-          <w:b w:val="0"/>
-        </w:rPr>
-        <w:t>Arnold,</w:t>
-      </w:r>
-      <w:r>
-        <w:rPr>
-          <w:b w:val="0"/>
-          <w:spacing w:val="-4"/>
-        </w:rPr>
-        <w:t> </w:t>
-      </w:r>
-      <w:r>
-        <w:rPr>
-          <w:b w:val="0"/>
-        </w:rPr>
-        <w:t>Octane,</w:t>
-      </w:r>
-      <w:r>
-        <w:rPr>
-          <w:b w:val="0"/>
-          <w:spacing w:val="-1"/>
-        </w:rPr>
-        <w:t> </w:t>
-      </w:r>
-      <w:r>
-        <w:rPr>
-          <w:b w:val="0"/>
-        </w:rPr>
-        <w:t>Redshift</w:t>
-      </w:r>
-      <w:r>
-        <w:rPr>
-          <w:b w:val="0"/>
-          <w:spacing w:val="-1"/>
+          <w:spacing w:val="-2"/>
+        </w:rPr>
+        <w:t>ACES/OCIO</w:t>
+      </w:r>
+      <w:r>
+        <w:rPr>
+          <w:b w:val="0"/>
+          <w:spacing w:val="2"/>
         </w:rPr>
         <w:t> </w:t>
       </w:r>
@@ -1343,34 +1379,6 @@
       <w:r>
         <w:rPr>
           <w:b w:val="0"/>
-          <w:spacing w:val="-2"/>
-        </w:rPr>
-        <w:t>ACES/OCIO</w:t>
-      </w:r>
-      <w:r>
-        <w:rPr>
-          <w:b w:val="0"/>
-          <w:spacing w:val="2"/>
-        </w:rPr>
-        <w:t> </w:t>
-      </w:r>
-      <w:r>
-        <w:rPr>
-          <w:spacing w:val="-10"/>
-        </w:rPr>
-        <w:t>•</w:t>
-      </w:r>
-    </w:p>
-    <w:p>
-      <w:pPr>
-        <w:pStyle w:val="BodyText"/>
-        <w:spacing w:before="24"/>
-        <w:ind w:right="38"/>
-        <w:jc w:val="right"/>
-      </w:pPr>
-      <w:r>
-        <w:rPr>
-          <w:b w:val="0"/>
         </w:rPr>
         <w:t>Deadline,</w:t>
       </w:r>
@@ -1426,7 +1434,7 @@
     <w:p>
       <w:pPr>
         <w:pStyle w:val="BodyText"/>
-        <w:spacing w:line="271" w:lineRule="auto"/>
+        <w:spacing w:line="271" w:lineRule="auto" w:before="1"/>
         <w:ind w:left="962" w:right="38" w:firstLine="1285"/>
         <w:jc w:val="right"/>
         <w:rPr>
@@ -1525,7 +1533,7 @@
     <w:p>
       <w:pPr>
         <w:pStyle w:val="BodyText"/>
-        <w:spacing w:line="268" w:lineRule="auto" w:before="1"/>
+        <w:spacing w:line="268" w:lineRule="auto"/>
         <w:ind w:left="1044" w:right="38" w:firstLine="203"/>
         <w:jc w:val="right"/>
       </w:pPr>
@@ -1708,6 +1716,7 @@
     <w:p>
       <w:pPr>
         <w:pStyle w:val="BodyText"/>
+        <w:spacing w:before="1"/>
         <w:rPr>
           <w:sz w:val="20"/>
         </w:rPr>
@@ -1808,7 +1817,6 @@
     <w:p>
       <w:pPr>
         <w:pStyle w:val="BodyText"/>
-        <w:spacing w:before="1"/>
         <w:ind w:right="38"/>
         <w:jc w:val="right"/>
       </w:pPr>
@@ -1853,7 +1861,7 @@
     <w:p>
       <w:pPr>
         <w:pStyle w:val="BodyText"/>
-        <w:spacing w:before="1"/>
+        <w:spacing w:before="2"/>
         <w:rPr>
           <w:sz w:val="24"/>
         </w:rPr>
@@ -1862,7 +1870,6 @@
     <w:p>
       <w:pPr>
         <w:pStyle w:val="Heading1"/>
-        <w:spacing w:before="0"/>
       </w:pPr>
       <w:r>
         <w:rPr>
@@ -2014,7 +2021,7 @@
     <w:p>
       <w:pPr>
         <w:pStyle w:val="BodyText"/>
-        <w:spacing w:line="271" w:lineRule="auto" w:before="25"/>
+        <w:spacing w:line="271" w:lineRule="auto" w:before="24"/>
         <w:ind w:left="425" w:right="35" w:firstLine="988"/>
         <w:rPr>
           <w:b w:val="0"/>
@@ -2110,7 +2117,7 @@
     <w:p>
       <w:pPr>
         <w:pStyle w:val="BodyText"/>
-        <w:spacing w:before="1"/>
+        <w:spacing w:before="2"/>
         <w:rPr>
           <w:b w:val="0"/>
           <w:sz w:val="22"/>
@@ -2135,7 +2142,7 @@
     <w:p>
       <w:pPr>
         <w:pStyle w:val="BodyText"/>
-        <w:spacing w:line="268" w:lineRule="auto" w:before="21"/>
+        <w:spacing w:line="268" w:lineRule="auto" w:before="22"/>
         <w:ind w:left="242" w:right="38" w:hanging="56"/>
         <w:jc w:val="right"/>
       </w:pPr>
@@ -6169,7 +6176,6 @@
     <w:uiPriority w:val="1"/>
     <w:qFormat/>
     <w:pPr>
-      <w:spacing w:before="1"/>
       <w:ind w:right="38"/>
       <w:jc w:val="right"/>
       <w:outlineLvl w:val="1"/>

</xml_diff>